<commit_message>
2:6 Section 2: Express & MongoDB Setup - Install Dependencies & Basic Express Setup
</commit_message>
<xml_diff>
--- a/MERN Stack Front To Back.docx
+++ b/MERN Stack Front To Back.docx
@@ -1,14 +1,1779 @@
 
 <file path=word/document.xml><?xml version="1.0" encoding="utf-8"?>
-<w:document xmlns:wpc="http://schemas.microsoft.com/office/word/2010/wordprocessingCanvas" xmlns:cx="http://schemas.microsoft.com/office/drawing/2014/chartex" xmlns:cx1="http://schemas.microsoft.com/office/drawing/2015/9/8/chartex" xmlns:cx2="http://schemas.microsoft.com/office/drawing/2015/10/21/chartex" xmlns:cx3="http://schemas.microsoft.com/office/drawing/2016/5/9/chartex" xmlns:cx4="http://schemas.microsoft.com/office/drawing/2016/5/10/chartex" xmlns:cx5="http://schemas.microsoft.com/office/drawing/2016/5/11/chartex" xmlns:cx6="http://schemas.microsoft.com/office/drawing/2016/5/12/chartex" xmlns:cx7="http://schemas.microsoft.com/office/drawing/2016/5/13/chartex" xmlns:cx8="http://schemas.microsoft.com/office/drawing/2016/5/14/chartex" xmlns:mc="http://schemas.openxmlformats.org/markup-compatibility/2006" xmlns:aink="http://schemas.microsoft.com/office/drawing/2016/ink" xmlns:am3d="http://schemas.microsoft.com/office/drawing/2017/model3d" xmlns:o="urn:schemas-microsoft-com:office:office" xmlns:r="http://schemas.openxmlformats.org/officeDocument/2006/relationships" xmlns:m="http://schemas.openxmlformats.org/officeDocument/2006/math" xmlns:v="urn:schemas-microsoft-com:vml" xmlns:wp14="http://schemas.microsoft.com/office/word/2010/wordprocessingDrawing" xmlns:wp="http://schemas.openxmlformats.org/drawingml/2006/wordprocessingDrawing" xmlns:w10="urn:schemas-microsoft-com:office:word" xmlns:w="http://schemas.openxmlformats.org/wordprocessingml/2006/main" xmlns:w14="http://schemas.microsoft.com/office/word/2010/wordml" xmlns:w15="http://schemas.microsoft.com/office/word/2012/wordml" xmlns:w16cex="http://schemas.microsoft.com/office/word/2018/wordml/cex" xmlns:w16cid="http://schemas.microsoft.com/office/word/2016/wordml/cid" xmlns:w16="http://schemas.microsoft.com/office/word/2018/wordml" xmlns:w16se="http://schemas.microsoft.com/office/word/2015/wordml/symex" xmlns:wpg="http://schemas.microsoft.com/office/word/2010/wordprocessingGroup" xmlns:wpi="http://schemas.microsoft.com/office/word/2010/wordprocessingInk" xmlns:wne="http://schemas.microsoft.com/office/word/2006/wordml" xmlns:wps="http://schemas.microsoft.com/office/word/2010/wordprocessingShape" mc:Ignorable="w14 w15 w16se w16cid w16 w16cex wp14">
+<w:document xmlns:wpc="http://schemas.microsoft.com/office/word/2010/wordprocessingCanvas" xmlns:cx="http://schemas.microsoft.com/office/drawing/2014/chartex" xmlns:cx1="http://schemas.microsoft.com/office/drawing/2015/9/8/chartex" xmlns:cx2="http://schemas.microsoft.com/office/drawing/2015/10/21/chartex" xmlns:cx3="http://schemas.microsoft.com/office/drawing/2016/5/9/chartex" xmlns:cx4="http://schemas.microsoft.com/office/drawing/2016/5/10/chartex" xmlns:cx5="http://schemas.microsoft.com/office/drawing/2016/5/11/chartex" xmlns:cx6="http://schemas.microsoft.com/office/drawing/2016/5/12/chartex" xmlns:cx7="http://schemas.microsoft.com/office/drawing/2016/5/13/chartex" xmlns:cx8="http://schemas.microsoft.com/office/drawing/2016/5/14/chartex" xmlns:mc="http://schemas.openxmlformats.org/markup-compatibility/2006" xmlns:aink="http://schemas.microsoft.com/office/drawing/2016/ink" xmlns:am3d="http://schemas.microsoft.com/office/drawing/2017/model3d" xmlns:o="urn:schemas-microsoft-com:office:office" xmlns:oel="http://schemas.microsoft.com/office/2019/extlst" xmlns:r="http://schemas.openxmlformats.org/officeDocument/2006/relationships" xmlns:m="http://schemas.openxmlformats.org/officeDocument/2006/math" xmlns:v="urn:schemas-microsoft-com:vml" xmlns:wp14="http://schemas.microsoft.com/office/word/2010/wordprocessingDrawing" xmlns:wp="http://schemas.openxmlformats.org/drawingml/2006/wordprocessingDrawing" xmlns:w10="urn:schemas-microsoft-com:office:word" xmlns:w="http://schemas.openxmlformats.org/wordprocessingml/2006/main" xmlns:w14="http://schemas.microsoft.com/office/word/2010/wordml" xmlns:w15="http://schemas.microsoft.com/office/word/2012/wordml" xmlns:w16cex="http://schemas.microsoft.com/office/word/2018/wordml/cex" xmlns:w16cid="http://schemas.microsoft.com/office/word/2016/wordml/cid" xmlns:w16="http://schemas.microsoft.com/office/word/2018/wordml" xmlns:w16sdtdh="http://schemas.microsoft.com/office/word/2020/wordml/sdtdatahash" xmlns:w16se="http://schemas.microsoft.com/office/word/2015/wordml/symex" xmlns:wpg="http://schemas.microsoft.com/office/word/2010/wordprocessingGroup" xmlns:wpi="http://schemas.microsoft.com/office/word/2010/wordprocessingInk" xmlns:wne="http://schemas.microsoft.com/office/word/2006/wordml" xmlns:wps="http://schemas.microsoft.com/office/word/2010/wordprocessingShape" mc:Ignorable="w14 w15 w16se w16cid w16 w16cex w16sdtdh wp14">
   <w:body>
     <w:p>
       <w:pPr>
         <w:jc w:val="center"/>
-      </w:pPr>
-      <w:r>
-        <w:t>MERN Stack Front To Back</w:t>
-      </w:r>
+        <w:rPr>
+          <w:b/>
+          <w:bCs/>
+        </w:rPr>
+      </w:pPr>
+      <w:r>
+        <w:rPr>
+          <w:b/>
+          <w:bCs/>
+        </w:rPr>
+        <w:t xml:space="preserve">MERN Stack Front </w:t>
+      </w:r>
+      <w:r>
+        <w:rPr>
+          <w:b/>
+          <w:bCs/>
+        </w:rPr>
+        <w:t>t</w:t>
+      </w:r>
+      <w:r>
+        <w:rPr>
+          <w:b/>
+          <w:bCs/>
+        </w:rPr>
+        <w:t>o Back</w:t>
+      </w:r>
+    </w:p>
+    <w:p>
+      <w:pPr>
+        <w:jc w:val="center"/>
+      </w:pPr>
+    </w:p>
+    <w:p>
+      <w:pPr>
+        <w:rPr>
+          <w:b/>
+          <w:bCs/>
+        </w:rPr>
+      </w:pPr>
+      <w:r>
+        <w:rPr>
+          <w:b/>
+          <w:bCs/>
+        </w:rPr>
+        <w:t>MongoDB Setup</w:t>
+      </w:r>
+    </w:p>
+    <w:p>
+      <w:pPr>
+        <w:pStyle w:val="ListParagraph"/>
+        <w:numPr>
+          <w:ilvl w:val="0"/>
+          <w:numId w:val="2"/>
+        </w:numPr>
+      </w:pPr>
+      <w:r>
+        <w:t xml:space="preserve">Go to </w:t>
+      </w:r>
+      <w:r>
+        <w:rPr>
+          <w:b/>
+          <w:bCs/>
+        </w:rPr>
+        <w:t>cloud.mongodb.com</w:t>
+      </w:r>
+      <w:r>
+        <w:t xml:space="preserve"> and sign up for an account to use </w:t>
+      </w:r>
+      <w:r>
+        <w:rPr>
+          <w:b/>
+          <w:bCs/>
+        </w:rPr>
+        <w:t>MongoDB</w:t>
+      </w:r>
+      <w:r>
+        <w:rPr>
+          <w:b/>
+          <w:bCs/>
+        </w:rPr>
+        <w:t xml:space="preserve"> Atlas</w:t>
+      </w:r>
+      <w:r>
+        <w:t xml:space="preserve"> cloud database services</w:t>
+      </w:r>
+    </w:p>
+    <w:p>
+      <w:pPr>
+        <w:pStyle w:val="ListParagraph"/>
+        <w:numPr>
+          <w:ilvl w:val="0"/>
+          <w:numId w:val="2"/>
+        </w:numPr>
+      </w:pPr>
+      <w:r>
+        <w:t xml:space="preserve">Click on the </w:t>
+      </w:r>
+      <w:r>
+        <w:rPr>
+          <w:b/>
+          <w:bCs/>
+        </w:rPr>
+        <w:t xml:space="preserve">CONTEXT </w:t>
+      </w:r>
+      <w:r>
+        <w:t xml:space="preserve">dropdown button next to the Atlas logo and press the </w:t>
+      </w:r>
+      <w:r>
+        <w:rPr>
+          <w:b/>
+          <w:bCs/>
+        </w:rPr>
+        <w:t>New Project</w:t>
+      </w:r>
+      <w:r>
+        <w:t xml:space="preserve"> button to create a new MongoDB project</w:t>
+      </w:r>
+    </w:p>
+    <w:p>
+      <w:pPr>
+        <w:pStyle w:val="ListParagraph"/>
+        <w:numPr>
+          <w:ilvl w:val="0"/>
+          <w:numId w:val="2"/>
+        </w:numPr>
+      </w:pPr>
+      <w:r>
+        <w:t xml:space="preserve">Create a database by clicking on the </w:t>
+      </w:r>
+      <w:r>
+        <w:rPr>
+          <w:b/>
+          <w:bCs/>
+        </w:rPr>
+        <w:t>Build a Database</w:t>
+      </w:r>
+      <w:r>
+        <w:t xml:space="preserve"> button</w:t>
+      </w:r>
+    </w:p>
+    <w:p>
+      <w:pPr>
+        <w:pStyle w:val="ListParagraph"/>
+        <w:numPr>
+          <w:ilvl w:val="0"/>
+          <w:numId w:val="2"/>
+        </w:numPr>
+      </w:pPr>
+      <w:r>
+        <w:t xml:space="preserve">Select a database type in the </w:t>
+      </w:r>
+      <w:r>
+        <w:rPr>
+          <w:b/>
+          <w:bCs/>
+        </w:rPr>
+        <w:t xml:space="preserve">Path Selector </w:t>
+      </w:r>
+      <w:r>
+        <w:t>menu</w:t>
+      </w:r>
+    </w:p>
+    <w:p>
+      <w:pPr>
+        <w:pStyle w:val="ListParagraph"/>
+        <w:numPr>
+          <w:ilvl w:val="1"/>
+          <w:numId w:val="2"/>
+        </w:numPr>
+      </w:pPr>
+      <w:r>
+        <w:t xml:space="preserve">Use the </w:t>
+      </w:r>
+      <w:r>
+        <w:rPr>
+          <w:b/>
+          <w:bCs/>
+        </w:rPr>
+        <w:t>Shared</w:t>
+      </w:r>
+      <w:r>
+        <w:t xml:space="preserve"> free </w:t>
+      </w:r>
+      <w:r>
+        <w:rPr>
+          <w:b/>
+          <w:bCs/>
+        </w:rPr>
+        <w:t>Cluster</w:t>
+      </w:r>
+      <w:r>
+        <w:t xml:space="preserve"> database</w:t>
+      </w:r>
+      <w:r>
+        <w:t xml:space="preserve"> for learning and experimenting</w:t>
+      </w:r>
+    </w:p>
+    <w:p>
+      <w:pPr>
+        <w:pStyle w:val="ListParagraph"/>
+        <w:numPr>
+          <w:ilvl w:val="1"/>
+          <w:numId w:val="2"/>
+        </w:numPr>
+      </w:pPr>
+      <w:r>
+        <w:t>Choose AWS as the cloud provider and select the closest region</w:t>
+      </w:r>
+    </w:p>
+    <w:p>
+      <w:pPr>
+        <w:pStyle w:val="ListParagraph"/>
+        <w:numPr>
+          <w:ilvl w:val="1"/>
+          <w:numId w:val="2"/>
+        </w:numPr>
+      </w:pPr>
+      <w:r>
+        <w:t xml:space="preserve">Click on the </w:t>
+      </w:r>
+      <w:r>
+        <w:rPr>
+          <w:b/>
+          <w:bCs/>
+        </w:rPr>
+        <w:t>Cluster Name</w:t>
+      </w:r>
+      <w:r>
+        <w:t xml:space="preserve"> tab and provide a name for the database</w:t>
+      </w:r>
+    </w:p>
+    <w:p>
+      <w:pPr>
+        <w:pStyle w:val="ListParagraph"/>
+        <w:numPr>
+          <w:ilvl w:val="1"/>
+          <w:numId w:val="2"/>
+        </w:numPr>
+      </w:pPr>
+      <w:r>
+        <w:t xml:space="preserve">Click on the </w:t>
+      </w:r>
+      <w:r>
+        <w:rPr>
+          <w:b/>
+          <w:bCs/>
+        </w:rPr>
+        <w:t>Create Cluster</w:t>
+      </w:r>
+      <w:r>
+        <w:t xml:space="preserve"> button</w:t>
+      </w:r>
+    </w:p>
+    <w:p>
+      <w:pPr>
+        <w:pStyle w:val="ListParagraph"/>
+        <w:numPr>
+          <w:ilvl w:val="0"/>
+          <w:numId w:val="2"/>
+        </w:numPr>
+      </w:pPr>
+      <w:r>
+        <w:t xml:space="preserve">Choose an authentication method and add a </w:t>
+      </w:r>
+      <w:r>
+        <w:t xml:space="preserve">database </w:t>
+      </w:r>
+      <w:r>
+        <w:t>user</w:t>
+      </w:r>
+    </w:p>
+    <w:p>
+      <w:pPr>
+        <w:pStyle w:val="ListParagraph"/>
+        <w:numPr>
+          <w:ilvl w:val="1"/>
+          <w:numId w:val="2"/>
+        </w:numPr>
+      </w:pPr>
+      <w:r>
+        <w:rPr>
+          <w:b/>
+          <w:bCs/>
+        </w:rPr>
+        <w:t>*</w:t>
+      </w:r>
+      <w:r>
+        <w:t>The first user will have permission to read and write any data in the project</w:t>
+      </w:r>
+    </w:p>
+    <w:p>
+      <w:pPr>
+        <w:pStyle w:val="ListParagraph"/>
+        <w:numPr>
+          <w:ilvl w:val="1"/>
+          <w:numId w:val="2"/>
+        </w:numPr>
+      </w:pPr>
+      <w:r>
+        <w:t xml:space="preserve">Select the </w:t>
+      </w:r>
+      <w:r>
+        <w:rPr>
+          <w:b/>
+          <w:bCs/>
+        </w:rPr>
+        <w:t>Username and Password</w:t>
+      </w:r>
+      <w:r>
+        <w:t xml:space="preserve"> option to add a new user with a username and password</w:t>
+      </w:r>
+    </w:p>
+    <w:p>
+      <w:pPr>
+        <w:pStyle w:val="ListParagraph"/>
+        <w:numPr>
+          <w:ilvl w:val="2"/>
+          <w:numId w:val="2"/>
+        </w:numPr>
+      </w:pPr>
+      <w:r>
+        <w:rPr>
+          <w:b/>
+          <w:bCs/>
+        </w:rPr>
+        <w:t>**</w:t>
+      </w:r>
+      <w:r>
+        <w:t xml:space="preserve">Creds for course: </w:t>
+      </w:r>
+      <w:r>
+        <w:rPr>
+          <w:b/>
+          <w:bCs/>
+        </w:rPr>
+        <w:t>Admin/20notches</w:t>
+      </w:r>
+    </w:p>
+    <w:p>
+      <w:pPr>
+        <w:pStyle w:val="ListParagraph"/>
+        <w:numPr>
+          <w:ilvl w:val="1"/>
+          <w:numId w:val="2"/>
+        </w:numPr>
+      </w:pPr>
+      <w:r>
+        <w:t xml:space="preserve">Select the </w:t>
+      </w:r>
+      <w:r>
+        <w:rPr>
+          <w:b/>
+          <w:bCs/>
+        </w:rPr>
+        <w:t>My Local Environment</w:t>
+      </w:r>
+      <w:r>
+        <w:t xml:space="preserve"> option in the </w:t>
+      </w:r>
+      <w:r>
+        <w:rPr>
+          <w:b/>
+          <w:bCs/>
+        </w:rPr>
+        <w:t>Connect From</w:t>
+      </w:r>
+      <w:r>
+        <w:t xml:space="preserve"> menu to allow IP address </w:t>
+      </w:r>
+      <w:r>
+        <w:rPr>
+          <w:b/>
+          <w:bCs/>
+        </w:rPr>
+        <w:t>Whitelisting</w:t>
+      </w:r>
+    </w:p>
+    <w:p>
+      <w:pPr>
+        <w:pStyle w:val="ListParagraph"/>
+        <w:numPr>
+          <w:ilvl w:val="2"/>
+          <w:numId w:val="2"/>
+        </w:numPr>
+      </w:pPr>
+      <w:r>
+        <w:t>Only whitelisted IP addresses may access the database</w:t>
+      </w:r>
+    </w:p>
+    <w:p>
+      <w:pPr>
+        <w:pStyle w:val="ListParagraph"/>
+        <w:numPr>
+          <w:ilvl w:val="1"/>
+          <w:numId w:val="2"/>
+        </w:numPr>
+      </w:pPr>
+      <w:r>
+        <w:t>Add IP addresses to the whitelist to permit them access</w:t>
+      </w:r>
+    </w:p>
+    <w:p>
+      <w:pPr>
+        <w:pStyle w:val="ListParagraph"/>
+        <w:numPr>
+          <w:ilvl w:val="2"/>
+          <w:numId w:val="2"/>
+        </w:numPr>
+      </w:pPr>
+      <w:r>
+        <w:t xml:space="preserve">Click the </w:t>
+      </w:r>
+      <w:r>
+        <w:rPr>
+          <w:b/>
+          <w:bCs/>
+        </w:rPr>
+        <w:t>Add My Current IP Address</w:t>
+      </w:r>
+      <w:r>
+        <w:t xml:space="preserve"> button to add the current IP you’re using</w:t>
+      </w:r>
+    </w:p>
+    <w:p>
+      <w:pPr>
+        <w:pStyle w:val="ListParagraph"/>
+        <w:numPr>
+          <w:ilvl w:val="0"/>
+          <w:numId w:val="2"/>
+        </w:numPr>
+      </w:pPr>
+      <w:r>
+        <w:t xml:space="preserve">Once the database is created, press the </w:t>
+      </w:r>
+      <w:r>
+        <w:rPr>
+          <w:b/>
+          <w:bCs/>
+        </w:rPr>
+        <w:t>CONNECT</w:t>
+      </w:r>
+      <w:r>
+        <w:t xml:space="preserve"> button (inside the database’s panel) to access the </w:t>
+      </w:r>
+      <w:r>
+        <w:rPr>
+          <w:b/>
+          <w:bCs/>
+        </w:rPr>
+        <w:t>Connection String</w:t>
+      </w:r>
+      <w:r>
+        <w:t xml:space="preserve"> for the database</w:t>
+      </w:r>
+    </w:p>
+    <w:p>
+      <w:pPr>
+        <w:pStyle w:val="ListParagraph"/>
+        <w:numPr>
+          <w:ilvl w:val="1"/>
+          <w:numId w:val="2"/>
+        </w:numPr>
+      </w:pPr>
+      <w:r>
+        <w:t xml:space="preserve">Select </w:t>
+      </w:r>
+      <w:r>
+        <w:rPr>
+          <w:b/>
+          <w:bCs/>
+        </w:rPr>
+        <w:t>Connect your application</w:t>
+      </w:r>
+      <w:r>
+        <w:t xml:space="preserve"> as the connection method</w:t>
+      </w:r>
+    </w:p>
+    <w:p>
+      <w:pPr>
+        <w:pStyle w:val="ListParagraph"/>
+        <w:numPr>
+          <w:ilvl w:val="1"/>
+          <w:numId w:val="2"/>
+        </w:numPr>
+      </w:pPr>
+      <w:r>
+        <w:t xml:space="preserve">Choose </w:t>
+      </w:r>
+      <w:r>
+        <w:rPr>
+          <w:b/>
+          <w:bCs/>
+        </w:rPr>
+        <w:t>Node.js</w:t>
+      </w:r>
+      <w:r>
+        <w:t xml:space="preserve"> as the driver at the desired version</w:t>
+      </w:r>
+    </w:p>
+    <w:p>
+      <w:pPr>
+        <w:pStyle w:val="ListParagraph"/>
+        <w:numPr>
+          <w:ilvl w:val="1"/>
+          <w:numId w:val="2"/>
+        </w:numPr>
+      </w:pPr>
+      <w:r>
+        <w:t xml:space="preserve">Click on the </w:t>
+      </w:r>
+      <w:r>
+        <w:rPr>
+          <w:b/>
+          <w:bCs/>
+        </w:rPr>
+        <w:t>Browse Collections</w:t>
+      </w:r>
+      <w:r>
+        <w:t xml:space="preserve"> button to view the database’s collections (data tables)</w:t>
+      </w:r>
+    </w:p>
+    <w:p/>
+    <w:p>
+      <w:r>
+        <w:rPr>
+          <w:b/>
+          <w:bCs/>
+        </w:rPr>
+        <w:t>Express Setup</w:t>
+      </w:r>
+    </w:p>
+    <w:p>
+      <w:pPr>
+        <w:pStyle w:val="ListParagraph"/>
+        <w:numPr>
+          <w:ilvl w:val="0"/>
+          <w:numId w:val="4"/>
+        </w:numPr>
+      </w:pPr>
+      <w:r>
+        <w:t>To start an Express project:</w:t>
+      </w:r>
+    </w:p>
+    <w:p>
+      <w:pPr>
+        <w:pStyle w:val="ListParagraph"/>
+        <w:numPr>
+          <w:ilvl w:val="1"/>
+          <w:numId w:val="4"/>
+        </w:numPr>
+      </w:pPr>
+      <w:r>
+        <w:t>Create a folder and name it the name of the project (</w:t>
+      </w:r>
+      <w:proofErr w:type="gramStart"/>
+      <w:r>
+        <w:t>i.e.</w:t>
+      </w:r>
+      <w:proofErr w:type="gramEnd"/>
+      <w:r>
+        <w:t xml:space="preserve"> “</w:t>
+      </w:r>
+      <w:proofErr w:type="spellStart"/>
+      <w:r>
+        <w:t>devconnector</w:t>
+      </w:r>
+      <w:proofErr w:type="spellEnd"/>
+      <w:r>
+        <w:t>”)</w:t>
+      </w:r>
+    </w:p>
+    <w:p>
+      <w:pPr>
+        <w:pStyle w:val="ListParagraph"/>
+        <w:numPr>
+          <w:ilvl w:val="1"/>
+          <w:numId w:val="4"/>
+        </w:numPr>
+      </w:pPr>
+      <w:r>
+        <w:t xml:space="preserve">Type </w:t>
+      </w:r>
+      <w:r>
+        <w:rPr>
+          <w:b/>
+          <w:bCs/>
+        </w:rPr>
+        <w:t xml:space="preserve">npm </w:t>
+      </w:r>
+      <w:proofErr w:type="spellStart"/>
+      <w:r>
+        <w:rPr>
+          <w:b/>
+          <w:bCs/>
+        </w:rPr>
+        <w:t>init</w:t>
+      </w:r>
+      <w:proofErr w:type="spellEnd"/>
+      <w:r>
+        <w:t xml:space="preserve"> in a bash window inside the project folder</w:t>
+      </w:r>
+    </w:p>
+    <w:p>
+      <w:pPr>
+        <w:pStyle w:val="ListParagraph"/>
+        <w:numPr>
+          <w:ilvl w:val="2"/>
+          <w:numId w:val="4"/>
+        </w:numPr>
+      </w:pPr>
+      <w:r>
+        <w:t>Follow the npm prompts and provide the necessary information</w:t>
+      </w:r>
+    </w:p>
+    <w:p>
+      <w:pPr>
+        <w:pStyle w:val="ListParagraph"/>
+        <w:numPr>
+          <w:ilvl w:val="3"/>
+          <w:numId w:val="4"/>
+        </w:numPr>
+      </w:pPr>
+      <w:r>
+        <w:t xml:space="preserve">Use </w:t>
+      </w:r>
+      <w:r>
+        <w:rPr>
+          <w:b/>
+          <w:bCs/>
+        </w:rPr>
+        <w:t>server.js</w:t>
+      </w:r>
+      <w:r>
+        <w:t xml:space="preserve"> as the file name of the </w:t>
+      </w:r>
+      <w:r>
+        <w:rPr>
+          <w:b/>
+          <w:bCs/>
+        </w:rPr>
+        <w:t>entry point</w:t>
+      </w:r>
+    </w:p>
+    <w:p>
+      <w:pPr>
+        <w:pStyle w:val="ListParagraph"/>
+        <w:numPr>
+          <w:ilvl w:val="2"/>
+          <w:numId w:val="4"/>
+        </w:numPr>
+      </w:pPr>
+      <w:r>
+        <w:t xml:space="preserve">This will create a </w:t>
+      </w:r>
+      <w:proofErr w:type="spellStart"/>
+      <w:r>
+        <w:rPr>
+          <w:b/>
+          <w:bCs/>
+        </w:rPr>
+        <w:t>package.json</w:t>
+      </w:r>
+      <w:proofErr w:type="spellEnd"/>
+      <w:r>
+        <w:t xml:space="preserve"> file for the project containing the settings entered in the </w:t>
+      </w:r>
+      <w:proofErr w:type="spellStart"/>
+      <w:r>
+        <w:t>init</w:t>
+      </w:r>
+      <w:proofErr w:type="spellEnd"/>
+      <w:r>
+        <w:t xml:space="preserve"> prompts</w:t>
+      </w:r>
+    </w:p>
+    <w:p>
+      <w:pPr>
+        <w:pStyle w:val="ListParagraph"/>
+        <w:numPr>
+          <w:ilvl w:val="1"/>
+          <w:numId w:val="4"/>
+        </w:numPr>
+      </w:pPr>
+      <w:r>
+        <w:t xml:space="preserve">Use </w:t>
+      </w:r>
+      <w:r>
+        <w:rPr>
+          <w:b/>
+          <w:bCs/>
+        </w:rPr>
+        <w:t>yarn</w:t>
+      </w:r>
+      <w:r>
+        <w:rPr>
+          <w:b/>
+          <w:bCs/>
+        </w:rPr>
+        <w:t xml:space="preserve"> add</w:t>
+      </w:r>
+      <w:r>
+        <w:t xml:space="preserve"> to add the following packages:</w:t>
+      </w:r>
+    </w:p>
+    <w:p>
+      <w:pPr>
+        <w:pStyle w:val="ListParagraph"/>
+        <w:numPr>
+          <w:ilvl w:val="2"/>
+          <w:numId w:val="4"/>
+        </w:numPr>
+      </w:pPr>
+      <w:r>
+        <w:rPr>
+          <w:b/>
+          <w:bCs/>
+        </w:rPr>
+        <w:t>express</w:t>
+      </w:r>
+      <w:r>
+        <w:t xml:space="preserve"> – used to instantiate an express server</w:t>
+      </w:r>
+    </w:p>
+    <w:p>
+      <w:pPr>
+        <w:pStyle w:val="ListParagraph"/>
+        <w:numPr>
+          <w:ilvl w:val="2"/>
+          <w:numId w:val="4"/>
+        </w:numPr>
+      </w:pPr>
+      <w:r>
+        <w:rPr>
+          <w:b/>
+          <w:bCs/>
+        </w:rPr>
+        <w:t>express-validator</w:t>
+      </w:r>
+      <w:r>
+        <w:t xml:space="preserve"> </w:t>
+      </w:r>
+      <w:r>
+        <w:t>–</w:t>
+      </w:r>
+      <w:r>
+        <w:t xml:space="preserve"> </w:t>
+      </w:r>
+      <w:r>
+        <w:t>used to validate data in express</w:t>
+      </w:r>
+    </w:p>
+    <w:p>
+      <w:pPr>
+        <w:pStyle w:val="ListParagraph"/>
+        <w:numPr>
+          <w:ilvl w:val="2"/>
+          <w:numId w:val="4"/>
+        </w:numPr>
+      </w:pPr>
+      <w:proofErr w:type="spellStart"/>
+      <w:r>
+        <w:rPr>
+          <w:b/>
+          <w:bCs/>
+        </w:rPr>
+        <w:t>bcryptjs</w:t>
+      </w:r>
+      <w:proofErr w:type="spellEnd"/>
+      <w:r>
+        <w:t xml:space="preserve"> – used for password encryption</w:t>
+      </w:r>
+    </w:p>
+    <w:p>
+      <w:pPr>
+        <w:pStyle w:val="ListParagraph"/>
+        <w:numPr>
+          <w:ilvl w:val="2"/>
+          <w:numId w:val="4"/>
+        </w:numPr>
+      </w:pPr>
+      <w:r>
+        <w:rPr>
+          <w:b/>
+          <w:bCs/>
+        </w:rPr>
+        <w:t>config</w:t>
+      </w:r>
+      <w:r>
+        <w:t xml:space="preserve"> – used to create global variables</w:t>
+      </w:r>
+    </w:p>
+    <w:p>
+      <w:pPr>
+        <w:pStyle w:val="ListParagraph"/>
+        <w:numPr>
+          <w:ilvl w:val="2"/>
+          <w:numId w:val="4"/>
+        </w:numPr>
+      </w:pPr>
+      <w:r>
+        <w:rPr>
+          <w:b/>
+          <w:bCs/>
+        </w:rPr>
+        <w:lastRenderedPageBreak/>
+        <w:t>gravatar</w:t>
+      </w:r>
+      <w:r>
+        <w:t xml:space="preserve"> – used to access online (GitHub) user avatars</w:t>
+      </w:r>
+    </w:p>
+    <w:p>
+      <w:pPr>
+        <w:pStyle w:val="ListParagraph"/>
+        <w:numPr>
+          <w:ilvl w:val="2"/>
+          <w:numId w:val="4"/>
+        </w:numPr>
+      </w:pPr>
+      <w:proofErr w:type="spellStart"/>
+      <w:r>
+        <w:rPr>
+          <w:b/>
+          <w:bCs/>
+        </w:rPr>
+        <w:t>jsonwebtoken</w:t>
+      </w:r>
+      <w:proofErr w:type="spellEnd"/>
+      <w:r>
+        <w:t xml:space="preserve"> – used for auth token validation</w:t>
+      </w:r>
+    </w:p>
+    <w:p>
+      <w:pPr>
+        <w:pStyle w:val="ListParagraph"/>
+        <w:numPr>
+          <w:ilvl w:val="2"/>
+          <w:numId w:val="4"/>
+        </w:numPr>
+      </w:pPr>
+      <w:r>
+        <w:rPr>
+          <w:b/>
+          <w:bCs/>
+        </w:rPr>
+        <w:t xml:space="preserve">mongoose </w:t>
+      </w:r>
+      <w:r>
+        <w:t>– A document relational mapping framework for MongoDB</w:t>
+      </w:r>
+    </w:p>
+    <w:p>
+      <w:pPr>
+        <w:pStyle w:val="ListParagraph"/>
+        <w:numPr>
+          <w:ilvl w:val="2"/>
+          <w:numId w:val="4"/>
+        </w:numPr>
+      </w:pPr>
+      <w:r>
+        <w:rPr>
+          <w:b/>
+          <w:bCs/>
+        </w:rPr>
+        <w:t>request</w:t>
+      </w:r>
+      <w:r>
+        <w:t xml:space="preserve"> – Allows an express server to make HTTP requests to another API</w:t>
+      </w:r>
+    </w:p>
+    <w:p>
+      <w:pPr>
+        <w:pStyle w:val="ListParagraph"/>
+        <w:numPr>
+          <w:ilvl w:val="1"/>
+          <w:numId w:val="4"/>
+        </w:numPr>
+      </w:pPr>
+      <w:r>
+        <w:t xml:space="preserve">Use the command </w:t>
+      </w:r>
+      <w:r>
+        <w:rPr>
+          <w:b/>
+          <w:bCs/>
+        </w:rPr>
+        <w:t>yarn add -D</w:t>
+      </w:r>
+      <w:r>
+        <w:t xml:space="preserve"> to add the following packages to the project’s </w:t>
+      </w:r>
+      <w:proofErr w:type="spellStart"/>
+      <w:r>
+        <w:rPr>
+          <w:b/>
+          <w:bCs/>
+        </w:rPr>
+        <w:t>devDependencies</w:t>
+      </w:r>
+      <w:proofErr w:type="spellEnd"/>
+      <w:r>
+        <w:t>:</w:t>
+      </w:r>
+    </w:p>
+    <w:p>
+      <w:pPr>
+        <w:pStyle w:val="ListParagraph"/>
+        <w:numPr>
+          <w:ilvl w:val="2"/>
+          <w:numId w:val="4"/>
+        </w:numPr>
+      </w:pPr>
+      <w:proofErr w:type="spellStart"/>
+      <w:r>
+        <w:rPr>
+          <w:b/>
+          <w:bCs/>
+        </w:rPr>
+        <w:t>nodemon</w:t>
+      </w:r>
+      <w:proofErr w:type="spellEnd"/>
+      <w:r>
+        <w:t xml:space="preserve"> – Used to refresh the express server with latest code changes upon save</w:t>
+      </w:r>
+    </w:p>
+    <w:p>
+      <w:pPr>
+        <w:pStyle w:val="ListParagraph"/>
+        <w:numPr>
+          <w:ilvl w:val="2"/>
+          <w:numId w:val="4"/>
+        </w:numPr>
+      </w:pPr>
+      <w:r>
+        <w:rPr>
+          <w:b/>
+          <w:bCs/>
+        </w:rPr>
+        <w:t>concurrently</w:t>
+      </w:r>
+      <w:r>
+        <w:t xml:space="preserve"> – Allows for multiple dev servers (</w:t>
+      </w:r>
+      <w:proofErr w:type="gramStart"/>
+      <w:r>
+        <w:t>i.e.</w:t>
+      </w:r>
+      <w:proofErr w:type="gramEnd"/>
+      <w:r>
+        <w:t xml:space="preserve"> express and react servers) to run at the same time with a single command</w:t>
+      </w:r>
+    </w:p>
+    <w:p>
+      <w:pPr>
+        <w:pStyle w:val="ListParagraph"/>
+        <w:numPr>
+          <w:ilvl w:val="1"/>
+          <w:numId w:val="4"/>
+        </w:numPr>
+      </w:pPr>
+      <w:r>
+        <w:t xml:space="preserve">Create a </w:t>
+      </w:r>
+      <w:r>
+        <w:rPr>
+          <w:b/>
+          <w:bCs/>
+        </w:rPr>
+        <w:t>server.js</w:t>
+      </w:r>
+      <w:r>
+        <w:t xml:space="preserve"> file as the main entry point of the express server</w:t>
+      </w:r>
+    </w:p>
+    <w:p>
+      <w:pPr>
+        <w:pStyle w:val="ListParagraph"/>
+        <w:numPr>
+          <w:ilvl w:val="1"/>
+          <w:numId w:val="4"/>
+        </w:numPr>
+      </w:pPr>
+      <w:r>
+        <w:t>To setup an active express server in the server.js file:</w:t>
+      </w:r>
+    </w:p>
+    <w:p>
+      <w:pPr>
+        <w:pStyle w:val="ListParagraph"/>
+        <w:numPr>
+          <w:ilvl w:val="2"/>
+          <w:numId w:val="4"/>
+        </w:numPr>
+      </w:pPr>
+      <w:r>
+        <w:t xml:space="preserve">Require the </w:t>
+      </w:r>
+      <w:r>
+        <w:t>‘express’</w:t>
+      </w:r>
+      <w:r>
+        <w:t xml:space="preserve"> library and assign it to a const</w:t>
+      </w:r>
+    </w:p>
+    <w:p>
+      <w:pPr>
+        <w:pStyle w:val="ListParagraph"/>
+        <w:numPr>
+          <w:ilvl w:val="2"/>
+          <w:numId w:val="4"/>
+        </w:numPr>
+      </w:pPr>
+      <w:r>
+        <w:t xml:space="preserve">Call </w:t>
+      </w:r>
+      <w:r>
+        <w:rPr>
+          <w:b/>
+          <w:bCs/>
+        </w:rPr>
+        <w:t>express()</w:t>
+      </w:r>
+      <w:r>
+        <w:t xml:space="preserve"> and assign the returned object to an </w:t>
+      </w:r>
+      <w:r>
+        <w:rPr>
+          <w:b/>
+          <w:bCs/>
+        </w:rPr>
+        <w:t>app</w:t>
+      </w:r>
+      <w:r>
+        <w:t xml:space="preserve"> constant</w:t>
+      </w:r>
+    </w:p>
+    <w:p>
+      <w:pPr>
+        <w:pStyle w:val="ListParagraph"/>
+        <w:numPr>
+          <w:ilvl w:val="2"/>
+          <w:numId w:val="4"/>
+        </w:numPr>
+      </w:pPr>
+      <w:r>
+        <w:t xml:space="preserve">Create a </w:t>
+      </w:r>
+      <w:r>
+        <w:rPr>
+          <w:b/>
+          <w:bCs/>
+        </w:rPr>
+        <w:t>PORT</w:t>
+      </w:r>
+      <w:r>
+        <w:t xml:space="preserve"> constant and assign it to </w:t>
+      </w:r>
+      <w:proofErr w:type="spellStart"/>
+      <w:r>
+        <w:rPr>
+          <w:b/>
+          <w:bCs/>
+        </w:rPr>
+        <w:t>process.env.PORT</w:t>
+      </w:r>
+      <w:proofErr w:type="spellEnd"/>
+      <w:r>
+        <w:t xml:space="preserve"> OR a desired port number</w:t>
+      </w:r>
+    </w:p>
+    <w:p>
+      <w:pPr>
+        <w:pStyle w:val="ListParagraph"/>
+        <w:numPr>
+          <w:ilvl w:val="2"/>
+          <w:numId w:val="4"/>
+        </w:numPr>
+      </w:pPr>
+      <w:r>
+        <w:t xml:space="preserve">Call </w:t>
+      </w:r>
+      <w:proofErr w:type="spellStart"/>
+      <w:r>
+        <w:rPr>
+          <w:b/>
+          <w:bCs/>
+        </w:rPr>
+        <w:t>app.listen</w:t>
+      </w:r>
+      <w:proofErr w:type="spellEnd"/>
+      <w:r>
+        <w:rPr>
+          <w:b/>
+          <w:bCs/>
+        </w:rPr>
+        <w:t>()</w:t>
+      </w:r>
+      <w:r>
+        <w:t xml:space="preserve"> to initiate the express server and listen for incoming requests</w:t>
+      </w:r>
+    </w:p>
+    <w:p>
+      <w:pPr>
+        <w:pStyle w:val="ListParagraph"/>
+        <w:numPr>
+          <w:ilvl w:val="3"/>
+          <w:numId w:val="4"/>
+        </w:numPr>
+      </w:pPr>
+      <w:r>
+        <w:t>Pass in the PORT variable as the first parameter</w:t>
+      </w:r>
+    </w:p>
+    <w:p>
+      <w:pPr>
+        <w:pStyle w:val="ListParagraph"/>
+        <w:numPr>
+          <w:ilvl w:val="3"/>
+          <w:numId w:val="4"/>
+        </w:numPr>
+      </w:pPr>
+      <w:r>
+        <w:t>Pass in a function to execute (</w:t>
+      </w:r>
+      <w:proofErr w:type="gramStart"/>
+      <w:r>
+        <w:t>i.e.</w:t>
+      </w:r>
+      <w:proofErr w:type="gramEnd"/>
+      <w:r>
+        <w:t xml:space="preserve"> console.log()) once the express server has started </w:t>
+      </w:r>
+      <w:r>
+        <w:t>as the second parameter</w:t>
+      </w:r>
+    </w:p>
+    <w:p>
+      <w:pPr>
+        <w:pStyle w:val="ListParagraph"/>
+        <w:numPr>
+          <w:ilvl w:val="2"/>
+          <w:numId w:val="4"/>
+        </w:numPr>
+      </w:pPr>
+      <w:r>
+        <w:t xml:space="preserve">Ex.: </w:t>
+      </w:r>
+      <w:r>
+        <w:rPr>
+          <w:noProof/>
+        </w:rPr>
+        <mc:AlternateContent>
+          <mc:Choice Requires="wps">
+            <w:drawing>
+              <wp:inline distT="0" distB="0" distL="0" distR="0" wp14:anchorId="029ADEDA" wp14:editId="0A6408A6">
+                <wp:extent cx="4419600" cy="1628775"/>
+                <wp:effectExtent l="0" t="0" r="0" b="9525"/>
+                <wp:docPr id="217" name="Text Box 2"/>
+                <wp:cNvGraphicFramePr>
+                  <a:graphicFrameLocks xmlns:a="http://schemas.openxmlformats.org/drawingml/2006/main"/>
+                </wp:cNvGraphicFramePr>
+                <a:graphic xmlns:a="http://schemas.openxmlformats.org/drawingml/2006/main">
+                  <a:graphicData uri="http://schemas.microsoft.com/office/word/2010/wordprocessingShape">
+                    <wps:wsp>
+                      <wps:cNvSpPr txBox="1">
+                        <a:spLocks noChangeArrowheads="1"/>
+                      </wps:cNvSpPr>
+                      <wps:spPr bwMode="auto">
+                        <a:xfrm>
+                          <a:off x="0" y="0"/>
+                          <a:ext cx="4419600" cy="1628775"/>
+                        </a:xfrm>
+                        <a:prstGeom prst="rect">
+                          <a:avLst/>
+                        </a:prstGeom>
+                        <a:solidFill>
+                          <a:srgbClr val="FFFFFF"/>
+                        </a:solidFill>
+                        <a:ln w="9525">
+                          <a:noFill/>
+                          <a:miter lim="800000"/>
+                          <a:headEnd/>
+                          <a:tailEnd/>
+                        </a:ln>
+                      </wps:spPr>
+                      <wps:txbx>
+                        <w:txbxContent>
+                          <w:p>
+                            <w:pPr>
+                              <w:rPr>
+                                <w:b/>
+                                <w:bCs/>
+                              </w:rPr>
+                            </w:pPr>
+                            <w:r>
+                              <w:rPr>
+                                <w:b/>
+                                <w:bCs/>
+                              </w:rPr>
+                              <w:t>const express = require('express'</w:t>
+                            </w:r>
+                            <w:proofErr w:type="gramStart"/>
+                            <w:r>
+                              <w:rPr>
+                                <w:b/>
+                                <w:bCs/>
+                              </w:rPr>
+                              <w:t>);</w:t>
+                            </w:r>
+                            <w:proofErr w:type="gramEnd"/>
+                          </w:p>
+                          <w:p>
+                            <w:pPr>
+                              <w:rPr>
+                                <w:b/>
+                                <w:bCs/>
+                              </w:rPr>
+                            </w:pPr>
+                          </w:p>
+                          <w:p>
+                            <w:pPr>
+                              <w:rPr>
+                                <w:b/>
+                                <w:bCs/>
+                              </w:rPr>
+                            </w:pPr>
+                            <w:r>
+                              <w:rPr>
+                                <w:b/>
+                                <w:bCs/>
+                              </w:rPr>
+                              <w:t>const app = express(</w:t>
+                            </w:r>
+                            <w:proofErr w:type="gramStart"/>
+                            <w:r>
+                              <w:rPr>
+                                <w:b/>
+                                <w:bCs/>
+                              </w:rPr>
+                              <w:t>);</w:t>
+                            </w:r>
+                            <w:proofErr w:type="gramEnd"/>
+                          </w:p>
+                          <w:p>
+                            <w:pPr>
+                              <w:rPr>
+                                <w:b/>
+                                <w:bCs/>
+                              </w:rPr>
+                            </w:pPr>
+                          </w:p>
+                          <w:p>
+                            <w:pPr>
+                              <w:rPr>
+                                <w:b/>
+                                <w:bCs/>
+                              </w:rPr>
+                            </w:pPr>
+                            <w:r>
+                              <w:rPr>
+                                <w:b/>
+                                <w:bCs/>
+                              </w:rPr>
+                              <w:t xml:space="preserve">const PORT = </w:t>
+                            </w:r>
+                            <w:proofErr w:type="spellStart"/>
+                            <w:r>
+                              <w:rPr>
+                                <w:b/>
+                                <w:bCs/>
+                              </w:rPr>
+                              <w:t>process.env.PORT</w:t>
+                            </w:r>
+                            <w:proofErr w:type="spellEnd"/>
+                            <w:r>
+                              <w:rPr>
+                                <w:b/>
+                                <w:bCs/>
+                              </w:rPr>
+                              <w:t xml:space="preserve"> || 5000</w:t>
+                            </w:r>
+                          </w:p>
+                          <w:p>
+                            <w:pPr>
+                              <w:rPr>
+                                <w:b/>
+                                <w:bCs/>
+                              </w:rPr>
+                            </w:pPr>
+                          </w:p>
+                          <w:p>
+                            <w:pPr>
+                              <w:rPr>
+                                <w:b/>
+                                <w:bCs/>
+                              </w:rPr>
+                            </w:pPr>
+                            <w:proofErr w:type="spellStart"/>
+                            <w:r>
+                              <w:rPr>
+                                <w:b/>
+                                <w:bCs/>
+                              </w:rPr>
+                              <w:t>app.listen</w:t>
+                            </w:r>
+                            <w:proofErr w:type="spellEnd"/>
+                            <w:r>
+                              <w:rPr>
+                                <w:b/>
+                                <w:bCs/>
+                              </w:rPr>
+                              <w:t>(PORT, () =&gt; console.log('Server started on port ${PORT}')</w:t>
+                            </w:r>
+                            <w:proofErr w:type="gramStart"/>
+                            <w:r>
+                              <w:rPr>
+                                <w:b/>
+                                <w:bCs/>
+                              </w:rPr>
+                              <w:t>);</w:t>
+                            </w:r>
+                            <w:proofErr w:type="gramEnd"/>
+                          </w:p>
+                        </w:txbxContent>
+                      </wps:txbx>
+                      <wps:bodyPr rot="0" vert="horz" wrap="square" lIns="91440" tIns="45720" rIns="91440" bIns="45720" anchor="t" anchorCtr="0">
+                        <a:noAutofit/>
+                      </wps:bodyPr>
+                    </wps:wsp>
+                  </a:graphicData>
+                </a:graphic>
+              </wp:inline>
+            </w:drawing>
+          </mc:Choice>
+          <mc:Fallback>
+            <w:pict>
+              <v:shapetype w14:anchorId="029ADEDA" id="_x0000_t202" coordsize="21600,21600" o:spt="202" path="m,l,21600r21600,l21600,xe">
+                <v:stroke joinstyle="miter"/>
+                <v:path gradientshapeok="t" o:connecttype="rect"/>
+              </v:shapetype>
+              <v:shape id="Text Box 2" o:spid="_x0000_s1026" type="#_x0000_t202" style="width:348pt;height:128.25pt;visibility:visible;mso-wrap-style:square;mso-left-percent:-10001;mso-top-percent:-10001;mso-position-horizontal:absolute;mso-position-horizontal-relative:char;mso-position-vertical:absolute;mso-position-vertical-relative:line;mso-left-percent:-10001;mso-top-percent:-10001;v-text-anchor:top" o:gfxdata="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" stroked="f">
+                <v:textbox>
+                  <w:txbxContent>
+                    <w:p>
+                      <w:pPr>
+                        <w:rPr>
+                          <w:b/>
+                          <w:bCs/>
+                        </w:rPr>
+                      </w:pPr>
+                      <w:r>
+                        <w:rPr>
+                          <w:b/>
+                          <w:bCs/>
+                        </w:rPr>
+                        <w:t>const express = require('express'</w:t>
+                      </w:r>
+                      <w:proofErr w:type="gramStart"/>
+                      <w:r>
+                        <w:rPr>
+                          <w:b/>
+                          <w:bCs/>
+                        </w:rPr>
+                        <w:t>);</w:t>
+                      </w:r>
+                      <w:proofErr w:type="gramEnd"/>
+                    </w:p>
+                    <w:p>
+                      <w:pPr>
+                        <w:rPr>
+                          <w:b/>
+                          <w:bCs/>
+                        </w:rPr>
+                      </w:pPr>
+                    </w:p>
+                    <w:p>
+                      <w:pPr>
+                        <w:rPr>
+                          <w:b/>
+                          <w:bCs/>
+                        </w:rPr>
+                      </w:pPr>
+                      <w:r>
+                        <w:rPr>
+                          <w:b/>
+                          <w:bCs/>
+                        </w:rPr>
+                        <w:t>const app = express(</w:t>
+                      </w:r>
+                      <w:proofErr w:type="gramStart"/>
+                      <w:r>
+                        <w:rPr>
+                          <w:b/>
+                          <w:bCs/>
+                        </w:rPr>
+                        <w:t>);</w:t>
+                      </w:r>
+                      <w:proofErr w:type="gramEnd"/>
+                    </w:p>
+                    <w:p>
+                      <w:pPr>
+                        <w:rPr>
+                          <w:b/>
+                          <w:bCs/>
+                        </w:rPr>
+                      </w:pPr>
+                    </w:p>
+                    <w:p>
+                      <w:pPr>
+                        <w:rPr>
+                          <w:b/>
+                          <w:bCs/>
+                        </w:rPr>
+                      </w:pPr>
+                      <w:r>
+                        <w:rPr>
+                          <w:b/>
+                          <w:bCs/>
+                        </w:rPr>
+                        <w:t xml:space="preserve">const PORT = </w:t>
+                      </w:r>
+                      <w:proofErr w:type="spellStart"/>
+                      <w:r>
+                        <w:rPr>
+                          <w:b/>
+                          <w:bCs/>
+                        </w:rPr>
+                        <w:t>process.env.PORT</w:t>
+                      </w:r>
+                      <w:proofErr w:type="spellEnd"/>
+                      <w:r>
+                        <w:rPr>
+                          <w:b/>
+                          <w:bCs/>
+                        </w:rPr>
+                        <w:t xml:space="preserve"> || 5000</w:t>
+                      </w:r>
+                    </w:p>
+                    <w:p>
+                      <w:pPr>
+                        <w:rPr>
+                          <w:b/>
+                          <w:bCs/>
+                        </w:rPr>
+                      </w:pPr>
+                    </w:p>
+                    <w:p>
+                      <w:pPr>
+                        <w:rPr>
+                          <w:b/>
+                          <w:bCs/>
+                        </w:rPr>
+                      </w:pPr>
+                      <w:proofErr w:type="spellStart"/>
+                      <w:r>
+                        <w:rPr>
+                          <w:b/>
+                          <w:bCs/>
+                        </w:rPr>
+                        <w:t>app.listen</w:t>
+                      </w:r>
+                      <w:proofErr w:type="spellEnd"/>
+                      <w:r>
+                        <w:rPr>
+                          <w:b/>
+                          <w:bCs/>
+                        </w:rPr>
+                        <w:t>(PORT, () =&gt; console.log('Server started on port ${PORT}')</w:t>
+                      </w:r>
+                      <w:proofErr w:type="gramStart"/>
+                      <w:r>
+                        <w:rPr>
+                          <w:b/>
+                          <w:bCs/>
+                        </w:rPr>
+                        <w:t>);</w:t>
+                      </w:r>
+                      <w:proofErr w:type="gramEnd"/>
+                    </w:p>
+                  </w:txbxContent>
+                </v:textbox>
+                <w10:anchorlock/>
+              </v:shape>
+            </w:pict>
+          </mc:Fallback>
+        </mc:AlternateContent>
+      </w:r>
+    </w:p>
+    <w:p/>
+    <w:p>
+      <w:pPr>
+        <w:pStyle w:val="ListParagraph"/>
+        <w:numPr>
+          <w:ilvl w:val="0"/>
+          <w:numId w:val="4"/>
+        </w:numPr>
+      </w:pPr>
+      <w:r>
+        <w:t xml:space="preserve">Call the command </w:t>
+      </w:r>
+      <w:r>
+        <w:rPr>
+          <w:b/>
+          <w:bCs/>
+        </w:rPr>
+        <w:t>node [</w:t>
+      </w:r>
+      <w:proofErr w:type="spellStart"/>
+      <w:r>
+        <w:rPr>
+          <w:b/>
+          <w:bCs/>
+        </w:rPr>
+        <w:t>entry_point_file</w:t>
+      </w:r>
+      <w:proofErr w:type="spellEnd"/>
+      <w:r>
+        <w:rPr>
+          <w:b/>
+          <w:bCs/>
+        </w:rPr>
+        <w:t>],</w:t>
+      </w:r>
+      <w:r>
+        <w:t xml:space="preserve"> where </w:t>
+      </w:r>
+      <w:proofErr w:type="spellStart"/>
+      <w:r>
+        <w:t>entry_point_file</w:t>
+      </w:r>
+      <w:proofErr w:type="spellEnd"/>
+      <w:r>
+        <w:t xml:space="preserve"> is the name of the server file (</w:t>
+      </w:r>
+      <w:proofErr w:type="gramStart"/>
+      <w:r>
+        <w:t>i.e.</w:t>
+      </w:r>
+      <w:proofErr w:type="gramEnd"/>
+      <w:r>
+        <w:t xml:space="preserve"> server.js), in command line to invoke the express server and have it listen for incoming requests</w:t>
+      </w:r>
+    </w:p>
+    <w:p>
+      <w:pPr>
+        <w:pStyle w:val="ListParagraph"/>
+        <w:numPr>
+          <w:ilvl w:val="1"/>
+          <w:numId w:val="4"/>
+        </w:numPr>
+      </w:pPr>
+      <w:r>
+        <w:t>The .</w:t>
+      </w:r>
+      <w:proofErr w:type="spellStart"/>
+      <w:r>
+        <w:t>js</w:t>
+      </w:r>
+      <w:proofErr w:type="spellEnd"/>
+      <w:r>
+        <w:t xml:space="preserve"> extension at the end of the file name is optional</w:t>
+      </w:r>
+    </w:p>
+    <w:p>
+      <w:pPr>
+        <w:pStyle w:val="ListParagraph"/>
+        <w:numPr>
+          <w:ilvl w:val="0"/>
+          <w:numId w:val="4"/>
+        </w:numPr>
+      </w:pPr>
+      <w:r>
+        <w:t xml:space="preserve">In a dev environment, use the command </w:t>
+      </w:r>
+      <w:proofErr w:type="spellStart"/>
+      <w:r>
+        <w:rPr>
+          <w:b/>
+          <w:bCs/>
+        </w:rPr>
+        <w:t>nodemon</w:t>
+      </w:r>
+      <w:proofErr w:type="spellEnd"/>
+      <w:r>
+        <w:rPr>
+          <w:b/>
+          <w:bCs/>
+        </w:rPr>
+        <w:t xml:space="preserve"> </w:t>
+      </w:r>
+      <w:r>
+        <w:rPr>
+          <w:b/>
+          <w:bCs/>
+        </w:rPr>
+        <w:t>[</w:t>
+      </w:r>
+      <w:proofErr w:type="spellStart"/>
+      <w:r>
+        <w:rPr>
+          <w:b/>
+          <w:bCs/>
+        </w:rPr>
+        <w:t>entry_point_file</w:t>
+      </w:r>
+      <w:proofErr w:type="spellEnd"/>
+      <w:r>
+        <w:rPr>
+          <w:b/>
+          <w:bCs/>
+        </w:rPr>
+        <w:t>]</w:t>
+      </w:r>
+      <w:r>
+        <w:t xml:space="preserve"> to invoke a </w:t>
+      </w:r>
+      <w:proofErr w:type="spellStart"/>
+      <w:r>
+        <w:t>nodemon</w:t>
+      </w:r>
+      <w:proofErr w:type="spellEnd"/>
+      <w:r>
+        <w:t xml:space="preserve"> server that will update the server’s code every time a file has changed</w:t>
+      </w:r>
+    </w:p>
+    <w:p>
+      <w:pPr>
+        <w:pStyle w:val="ListParagraph"/>
+        <w:numPr>
+          <w:ilvl w:val="0"/>
+          <w:numId w:val="4"/>
+        </w:numPr>
+      </w:pPr>
+      <w:r>
+        <w:t xml:space="preserve">In the </w:t>
+      </w:r>
+      <w:proofErr w:type="spellStart"/>
+      <w:r>
+        <w:rPr>
+          <w:b/>
+          <w:bCs/>
+        </w:rPr>
+        <w:t>package.json</w:t>
+      </w:r>
+      <w:proofErr w:type="spellEnd"/>
+      <w:r>
+        <w:t xml:space="preserve"> file, edit the </w:t>
+      </w:r>
+      <w:r>
+        <w:rPr>
+          <w:b/>
+          <w:bCs/>
+        </w:rPr>
+        <w:t>“scripts”</w:t>
+      </w:r>
+      <w:r>
+        <w:t xml:space="preserve"> property adding:</w:t>
+      </w:r>
+    </w:p>
+    <w:p>
+      <w:pPr>
+        <w:pStyle w:val="ListParagraph"/>
+        <w:numPr>
+          <w:ilvl w:val="1"/>
+          <w:numId w:val="4"/>
+        </w:numPr>
+      </w:pPr>
+      <w:r>
+        <w:t xml:space="preserve">A </w:t>
+      </w:r>
+      <w:r>
+        <w:rPr>
+          <w:b/>
+          <w:bCs/>
+        </w:rPr>
+        <w:t>“start”</w:t>
+      </w:r>
+      <w:r>
+        <w:t xml:space="preserve"> script that invokes the express server in a production environment</w:t>
+      </w:r>
+    </w:p>
+    <w:p>
+      <w:pPr>
+        <w:pStyle w:val="ListParagraph"/>
+        <w:numPr>
+          <w:ilvl w:val="2"/>
+          <w:numId w:val="4"/>
+        </w:numPr>
+      </w:pPr>
+      <w:r>
+        <w:t xml:space="preserve">Use the command line command </w:t>
+      </w:r>
+      <w:r>
+        <w:t>node [</w:t>
+      </w:r>
+      <w:proofErr w:type="spellStart"/>
+      <w:r>
+        <w:t>entry_point_file</w:t>
+      </w:r>
+      <w:proofErr w:type="spellEnd"/>
+      <w:r>
+        <w:t>]</w:t>
+      </w:r>
+      <w:r>
+        <w:t>, in quotes, for production</w:t>
+      </w:r>
+    </w:p>
+    <w:p>
+      <w:pPr>
+        <w:pStyle w:val="ListParagraph"/>
+        <w:numPr>
+          <w:ilvl w:val="1"/>
+          <w:numId w:val="4"/>
+        </w:numPr>
+      </w:pPr>
+      <w:r>
+        <w:t xml:space="preserve">A </w:t>
+      </w:r>
+      <w:r>
+        <w:rPr>
+          <w:b/>
+          <w:bCs/>
+        </w:rPr>
+        <w:t>“server”</w:t>
+      </w:r>
+      <w:r>
+        <w:t xml:space="preserve"> script that invokes the express server in a development environment</w:t>
+      </w:r>
+    </w:p>
+    <w:p>
+      <w:pPr>
+        <w:pStyle w:val="ListParagraph"/>
+        <w:numPr>
+          <w:ilvl w:val="2"/>
+          <w:numId w:val="4"/>
+        </w:numPr>
+      </w:pPr>
+      <w:r>
+        <w:lastRenderedPageBreak/>
+        <w:t xml:space="preserve">Use the command </w:t>
+      </w:r>
+      <w:proofErr w:type="spellStart"/>
+      <w:r>
+        <w:t>nodemon</w:t>
+      </w:r>
+      <w:proofErr w:type="spellEnd"/>
+      <w:r>
+        <w:t xml:space="preserve"> [</w:t>
+      </w:r>
+      <w:proofErr w:type="spellStart"/>
+      <w:r>
+        <w:t>entry_point_file</w:t>
+      </w:r>
+      <w:proofErr w:type="spellEnd"/>
+      <w:r>
+        <w:t>]</w:t>
+      </w:r>
+      <w:r>
+        <w:t>, in quotes, for development</w:t>
+      </w:r>
+    </w:p>
+    <w:p>
+      <w:pPr>
+        <w:pStyle w:val="ListParagraph"/>
+        <w:numPr>
+          <w:ilvl w:val="0"/>
+          <w:numId w:val="4"/>
+        </w:numPr>
+      </w:pPr>
     </w:p>
     <w:sectPr>
       <w:pgSz w:w="12240" w:h="15840"/>
@@ -20,8 +1785,551 @@
 </w:document>
 </file>
 
+<file path=word/numbering.xml><?xml version="1.0" encoding="utf-8"?>
+<w:numbering xmlns:wpc="http://schemas.microsoft.com/office/word/2010/wordprocessingCanvas" xmlns:cx="http://schemas.microsoft.com/office/drawing/2014/chartex" xmlns:cx1="http://schemas.microsoft.com/office/drawing/2015/9/8/chartex" xmlns:cx2="http://schemas.microsoft.com/office/drawing/2015/10/21/chartex" xmlns:cx3="http://schemas.microsoft.com/office/drawing/2016/5/9/chartex" xmlns:cx4="http://schemas.microsoft.com/office/drawing/2016/5/10/chartex" xmlns:cx5="http://schemas.microsoft.com/office/drawing/2016/5/11/chartex" xmlns:cx6="http://schemas.microsoft.com/office/drawing/2016/5/12/chartex" xmlns:cx7="http://schemas.microsoft.com/office/drawing/2016/5/13/chartex" xmlns:cx8="http://schemas.microsoft.com/office/drawing/2016/5/14/chartex" xmlns:mc="http://schemas.openxmlformats.org/markup-compatibility/2006" xmlns:aink="http://schemas.microsoft.com/office/drawing/2016/ink" xmlns:am3d="http://schemas.microsoft.com/office/drawing/2017/model3d" xmlns:o="urn:schemas-microsoft-com:office:office" xmlns:oel="http://schemas.microsoft.com/office/2019/extlst" xmlns:r="http://schemas.openxmlformats.org/officeDocument/2006/relationships" xmlns:m="http://schemas.openxmlformats.org/officeDocument/2006/math" xmlns:v="urn:schemas-microsoft-com:vml" xmlns:wp14="http://schemas.microsoft.com/office/word/2010/wordprocessingDrawing" xmlns:wp="http://schemas.openxmlformats.org/drawingml/2006/wordprocessingDrawing" xmlns:w10="urn:schemas-microsoft-com:office:word" xmlns:w="http://schemas.openxmlformats.org/wordprocessingml/2006/main" xmlns:w14="http://schemas.microsoft.com/office/word/2010/wordml" xmlns:w15="http://schemas.microsoft.com/office/word/2012/wordml" xmlns:w16cex="http://schemas.microsoft.com/office/word/2018/wordml/cex" xmlns:w16cid="http://schemas.microsoft.com/office/word/2016/wordml/cid" xmlns:w16="http://schemas.microsoft.com/office/word/2018/wordml" xmlns:w16sdtdh="http://schemas.microsoft.com/office/word/2020/wordml/sdtdatahash" xmlns:w16se="http://schemas.microsoft.com/office/word/2015/wordml/symex" xmlns:wpg="http://schemas.microsoft.com/office/word/2010/wordprocessingGroup" xmlns:wpi="http://schemas.microsoft.com/office/word/2010/wordprocessingInk" xmlns:wne="http://schemas.microsoft.com/office/word/2006/wordml" xmlns:wps="http://schemas.microsoft.com/office/word/2010/wordprocessingShape" mc:Ignorable="w14 w15 w16se w16cid w16 w16cex w16sdtdh wp14">
+  <w:abstractNum w:abstractNumId="0" w15:restartNumberingAfterBreak="0">
+    <w:nsid w:val="1063503C"/>
+    <w:multiLevelType w:val="hybridMultilevel"/>
+    <w:tmpl w:val="A9CCAC08"/>
+    <w:lvl w:ilvl="0" w:tplc="0409000F">
+      <w:start w:val="1"/>
+      <w:numFmt w:val="decimal"/>
+      <w:lvlText w:val="%1."/>
+      <w:lvlJc w:val="left"/>
+      <w:pPr>
+        <w:ind w:left="720" w:hanging="360"/>
+      </w:pPr>
+    </w:lvl>
+    <w:lvl w:ilvl="1" w:tplc="04090019" w:tentative="1">
+      <w:start w:val="1"/>
+      <w:numFmt w:val="lowerLetter"/>
+      <w:lvlText w:val="%2."/>
+      <w:lvlJc w:val="left"/>
+      <w:pPr>
+        <w:ind w:left="1440" w:hanging="360"/>
+      </w:pPr>
+    </w:lvl>
+    <w:lvl w:ilvl="2" w:tplc="0409001B" w:tentative="1">
+      <w:start w:val="1"/>
+      <w:numFmt w:val="lowerRoman"/>
+      <w:lvlText w:val="%3."/>
+      <w:lvlJc w:val="right"/>
+      <w:pPr>
+        <w:ind w:left="2160" w:hanging="180"/>
+      </w:pPr>
+    </w:lvl>
+    <w:lvl w:ilvl="3" w:tplc="0409000F" w:tentative="1">
+      <w:start w:val="1"/>
+      <w:numFmt w:val="decimal"/>
+      <w:lvlText w:val="%4."/>
+      <w:lvlJc w:val="left"/>
+      <w:pPr>
+        <w:ind w:left="2880" w:hanging="360"/>
+      </w:pPr>
+    </w:lvl>
+    <w:lvl w:ilvl="4" w:tplc="04090019" w:tentative="1">
+      <w:start w:val="1"/>
+      <w:numFmt w:val="lowerLetter"/>
+      <w:lvlText w:val="%5."/>
+      <w:lvlJc w:val="left"/>
+      <w:pPr>
+        <w:ind w:left="3600" w:hanging="360"/>
+      </w:pPr>
+    </w:lvl>
+    <w:lvl w:ilvl="5" w:tplc="0409001B" w:tentative="1">
+      <w:start w:val="1"/>
+      <w:numFmt w:val="lowerRoman"/>
+      <w:lvlText w:val="%6."/>
+      <w:lvlJc w:val="right"/>
+      <w:pPr>
+        <w:ind w:left="4320" w:hanging="180"/>
+      </w:pPr>
+    </w:lvl>
+    <w:lvl w:ilvl="6" w:tplc="0409000F" w:tentative="1">
+      <w:start w:val="1"/>
+      <w:numFmt w:val="decimal"/>
+      <w:lvlText w:val="%7."/>
+      <w:lvlJc w:val="left"/>
+      <w:pPr>
+        <w:ind w:left="5040" w:hanging="360"/>
+      </w:pPr>
+    </w:lvl>
+    <w:lvl w:ilvl="7" w:tplc="04090019" w:tentative="1">
+      <w:start w:val="1"/>
+      <w:numFmt w:val="lowerLetter"/>
+      <w:lvlText w:val="%8."/>
+      <w:lvlJc w:val="left"/>
+      <w:pPr>
+        <w:ind w:left="5760" w:hanging="360"/>
+      </w:pPr>
+    </w:lvl>
+    <w:lvl w:ilvl="8" w:tplc="0409001B" w:tentative="1">
+      <w:start w:val="1"/>
+      <w:numFmt w:val="lowerRoman"/>
+      <w:lvlText w:val="%9."/>
+      <w:lvlJc w:val="right"/>
+      <w:pPr>
+        <w:ind w:left="6480" w:hanging="180"/>
+      </w:pPr>
+    </w:lvl>
+  </w:abstractNum>
+  <w:abstractNum w:abstractNumId="1" w15:restartNumberingAfterBreak="0">
+    <w:nsid w:val="392B71E9"/>
+    <w:multiLevelType w:val="hybridMultilevel"/>
+    <w:tmpl w:val="A99A2560"/>
+    <w:lvl w:ilvl="0" w:tplc="0409000F">
+      <w:start w:val="1"/>
+      <w:numFmt w:val="decimal"/>
+      <w:lvlText w:val="%1."/>
+      <w:lvlJc w:val="left"/>
+      <w:pPr>
+        <w:ind w:left="720" w:hanging="360"/>
+      </w:pPr>
+    </w:lvl>
+    <w:lvl w:ilvl="1" w:tplc="04090019">
+      <w:start w:val="1"/>
+      <w:numFmt w:val="lowerLetter"/>
+      <w:lvlText w:val="%2."/>
+      <w:lvlJc w:val="left"/>
+      <w:pPr>
+        <w:ind w:left="1440" w:hanging="360"/>
+      </w:pPr>
+    </w:lvl>
+    <w:lvl w:ilvl="2" w:tplc="1958A7AA">
+      <w:start w:val="1"/>
+      <w:numFmt w:val="lowerRoman"/>
+      <w:lvlText w:val="%3."/>
+      <w:lvlJc w:val="right"/>
+      <w:pPr>
+        <w:ind w:left="2160" w:hanging="180"/>
+      </w:pPr>
+      <w:rPr>
+        <w:b w:val="0"/>
+        <w:bCs w:val="0"/>
+      </w:rPr>
+    </w:lvl>
+    <w:lvl w:ilvl="3" w:tplc="0409000F">
+      <w:start w:val="1"/>
+      <w:numFmt w:val="decimal"/>
+      <w:lvlText w:val="%4."/>
+      <w:lvlJc w:val="left"/>
+      <w:pPr>
+        <w:ind w:left="2880" w:hanging="360"/>
+      </w:pPr>
+    </w:lvl>
+    <w:lvl w:ilvl="4" w:tplc="04090019" w:tentative="1">
+      <w:start w:val="1"/>
+      <w:numFmt w:val="lowerLetter"/>
+      <w:lvlText w:val="%5."/>
+      <w:lvlJc w:val="left"/>
+      <w:pPr>
+        <w:ind w:left="3600" w:hanging="360"/>
+      </w:pPr>
+    </w:lvl>
+    <w:lvl w:ilvl="5" w:tplc="0409001B" w:tentative="1">
+      <w:start w:val="1"/>
+      <w:numFmt w:val="lowerRoman"/>
+      <w:lvlText w:val="%6."/>
+      <w:lvlJc w:val="right"/>
+      <w:pPr>
+        <w:ind w:left="4320" w:hanging="180"/>
+      </w:pPr>
+    </w:lvl>
+    <w:lvl w:ilvl="6" w:tplc="0409000F" w:tentative="1">
+      <w:start w:val="1"/>
+      <w:numFmt w:val="decimal"/>
+      <w:lvlText w:val="%7."/>
+      <w:lvlJc w:val="left"/>
+      <w:pPr>
+        <w:ind w:left="5040" w:hanging="360"/>
+      </w:pPr>
+    </w:lvl>
+    <w:lvl w:ilvl="7" w:tplc="04090019" w:tentative="1">
+      <w:start w:val="1"/>
+      <w:numFmt w:val="lowerLetter"/>
+      <w:lvlText w:val="%8."/>
+      <w:lvlJc w:val="left"/>
+      <w:pPr>
+        <w:ind w:left="5760" w:hanging="360"/>
+      </w:pPr>
+    </w:lvl>
+    <w:lvl w:ilvl="8" w:tplc="0409001B" w:tentative="1">
+      <w:start w:val="1"/>
+      <w:numFmt w:val="lowerRoman"/>
+      <w:lvlText w:val="%9."/>
+      <w:lvlJc w:val="right"/>
+      <w:pPr>
+        <w:ind w:left="6480" w:hanging="180"/>
+      </w:pPr>
+    </w:lvl>
+  </w:abstractNum>
+  <w:abstractNum w:abstractNumId="2" w15:restartNumberingAfterBreak="0">
+    <w:nsid w:val="4E05528E"/>
+    <w:multiLevelType w:val="hybridMultilevel"/>
+    <w:tmpl w:val="C16248AE"/>
+    <w:lvl w:ilvl="0" w:tplc="0409000F">
+      <w:start w:val="1"/>
+      <w:numFmt w:val="decimal"/>
+      <w:lvlText w:val="%1."/>
+      <w:lvlJc w:val="left"/>
+      <w:pPr>
+        <w:ind w:left="720" w:hanging="360"/>
+      </w:pPr>
+    </w:lvl>
+    <w:lvl w:ilvl="1" w:tplc="04090019" w:tentative="1">
+      <w:start w:val="1"/>
+      <w:numFmt w:val="lowerLetter"/>
+      <w:lvlText w:val="%2."/>
+      <w:lvlJc w:val="left"/>
+      <w:pPr>
+        <w:ind w:left="1440" w:hanging="360"/>
+      </w:pPr>
+    </w:lvl>
+    <w:lvl w:ilvl="2" w:tplc="0409001B" w:tentative="1">
+      <w:start w:val="1"/>
+      <w:numFmt w:val="lowerRoman"/>
+      <w:lvlText w:val="%3."/>
+      <w:lvlJc w:val="right"/>
+      <w:pPr>
+        <w:ind w:left="2160" w:hanging="180"/>
+      </w:pPr>
+    </w:lvl>
+    <w:lvl w:ilvl="3" w:tplc="0409000F" w:tentative="1">
+      <w:start w:val="1"/>
+      <w:numFmt w:val="decimal"/>
+      <w:lvlText w:val="%4."/>
+      <w:lvlJc w:val="left"/>
+      <w:pPr>
+        <w:ind w:left="2880" w:hanging="360"/>
+      </w:pPr>
+    </w:lvl>
+    <w:lvl w:ilvl="4" w:tplc="04090019" w:tentative="1">
+      <w:start w:val="1"/>
+      <w:numFmt w:val="lowerLetter"/>
+      <w:lvlText w:val="%5."/>
+      <w:lvlJc w:val="left"/>
+      <w:pPr>
+        <w:ind w:left="3600" w:hanging="360"/>
+      </w:pPr>
+    </w:lvl>
+    <w:lvl w:ilvl="5" w:tplc="0409001B" w:tentative="1">
+      <w:start w:val="1"/>
+      <w:numFmt w:val="lowerRoman"/>
+      <w:lvlText w:val="%6."/>
+      <w:lvlJc w:val="right"/>
+      <w:pPr>
+        <w:ind w:left="4320" w:hanging="180"/>
+      </w:pPr>
+    </w:lvl>
+    <w:lvl w:ilvl="6" w:tplc="0409000F" w:tentative="1">
+      <w:start w:val="1"/>
+      <w:numFmt w:val="decimal"/>
+      <w:lvlText w:val="%7."/>
+      <w:lvlJc w:val="left"/>
+      <w:pPr>
+        <w:ind w:left="5040" w:hanging="360"/>
+      </w:pPr>
+    </w:lvl>
+    <w:lvl w:ilvl="7" w:tplc="04090019" w:tentative="1">
+      <w:start w:val="1"/>
+      <w:numFmt w:val="lowerLetter"/>
+      <w:lvlText w:val="%8."/>
+      <w:lvlJc w:val="left"/>
+      <w:pPr>
+        <w:ind w:left="5760" w:hanging="360"/>
+      </w:pPr>
+    </w:lvl>
+    <w:lvl w:ilvl="8" w:tplc="0409001B" w:tentative="1">
+      <w:start w:val="1"/>
+      <w:numFmt w:val="lowerRoman"/>
+      <w:lvlText w:val="%9."/>
+      <w:lvlJc w:val="right"/>
+      <w:pPr>
+        <w:ind w:left="6480" w:hanging="180"/>
+      </w:pPr>
+    </w:lvl>
+  </w:abstractNum>
+  <w:abstractNum w:abstractNumId="3" w15:restartNumberingAfterBreak="0">
+    <w:nsid w:val="5BEF2875"/>
+    <w:multiLevelType w:val="hybridMultilevel"/>
+    <w:tmpl w:val="7E0059F8"/>
+    <w:lvl w:ilvl="0" w:tplc="0409000F">
+      <w:start w:val="1"/>
+      <w:numFmt w:val="decimal"/>
+      <w:lvlText w:val="%1."/>
+      <w:lvlJc w:val="left"/>
+      <w:pPr>
+        <w:ind w:left="720" w:hanging="360"/>
+      </w:pPr>
+    </w:lvl>
+    <w:lvl w:ilvl="1" w:tplc="04090019" w:tentative="1">
+      <w:start w:val="1"/>
+      <w:numFmt w:val="lowerLetter"/>
+      <w:lvlText w:val="%2."/>
+      <w:lvlJc w:val="left"/>
+      <w:pPr>
+        <w:ind w:left="1440" w:hanging="360"/>
+      </w:pPr>
+    </w:lvl>
+    <w:lvl w:ilvl="2" w:tplc="0409001B" w:tentative="1">
+      <w:start w:val="1"/>
+      <w:numFmt w:val="lowerRoman"/>
+      <w:lvlText w:val="%3."/>
+      <w:lvlJc w:val="right"/>
+      <w:pPr>
+        <w:ind w:left="2160" w:hanging="180"/>
+      </w:pPr>
+    </w:lvl>
+    <w:lvl w:ilvl="3" w:tplc="0409000F" w:tentative="1">
+      <w:start w:val="1"/>
+      <w:numFmt w:val="decimal"/>
+      <w:lvlText w:val="%4."/>
+      <w:lvlJc w:val="left"/>
+      <w:pPr>
+        <w:ind w:left="2880" w:hanging="360"/>
+      </w:pPr>
+    </w:lvl>
+    <w:lvl w:ilvl="4" w:tplc="04090019" w:tentative="1">
+      <w:start w:val="1"/>
+      <w:numFmt w:val="lowerLetter"/>
+      <w:lvlText w:val="%5."/>
+      <w:lvlJc w:val="left"/>
+      <w:pPr>
+        <w:ind w:left="3600" w:hanging="360"/>
+      </w:pPr>
+    </w:lvl>
+    <w:lvl w:ilvl="5" w:tplc="0409001B" w:tentative="1">
+      <w:start w:val="1"/>
+      <w:numFmt w:val="lowerRoman"/>
+      <w:lvlText w:val="%6."/>
+      <w:lvlJc w:val="right"/>
+      <w:pPr>
+        <w:ind w:left="4320" w:hanging="180"/>
+      </w:pPr>
+    </w:lvl>
+    <w:lvl w:ilvl="6" w:tplc="0409000F" w:tentative="1">
+      <w:start w:val="1"/>
+      <w:numFmt w:val="decimal"/>
+      <w:lvlText w:val="%7."/>
+      <w:lvlJc w:val="left"/>
+      <w:pPr>
+        <w:ind w:left="5040" w:hanging="360"/>
+      </w:pPr>
+    </w:lvl>
+    <w:lvl w:ilvl="7" w:tplc="04090019" w:tentative="1">
+      <w:start w:val="1"/>
+      <w:numFmt w:val="lowerLetter"/>
+      <w:lvlText w:val="%8."/>
+      <w:lvlJc w:val="left"/>
+      <w:pPr>
+        <w:ind w:left="5760" w:hanging="360"/>
+      </w:pPr>
+    </w:lvl>
+    <w:lvl w:ilvl="8" w:tplc="0409001B" w:tentative="1">
+      <w:start w:val="1"/>
+      <w:numFmt w:val="lowerRoman"/>
+      <w:lvlText w:val="%9."/>
+      <w:lvlJc w:val="right"/>
+      <w:pPr>
+        <w:ind w:left="6480" w:hanging="180"/>
+      </w:pPr>
+    </w:lvl>
+  </w:abstractNum>
+  <w:abstractNum w:abstractNumId="4" w15:restartNumberingAfterBreak="0">
+    <w:nsid w:val="72AA3CF4"/>
+    <w:multiLevelType w:val="hybridMultilevel"/>
+    <w:tmpl w:val="3C3E7E7C"/>
+    <w:lvl w:ilvl="0" w:tplc="0409000F">
+      <w:start w:val="1"/>
+      <w:numFmt w:val="decimal"/>
+      <w:lvlText w:val="%1."/>
+      <w:lvlJc w:val="left"/>
+      <w:pPr>
+        <w:ind w:left="720" w:hanging="360"/>
+      </w:pPr>
+    </w:lvl>
+    <w:lvl w:ilvl="1" w:tplc="04090019">
+      <w:start w:val="1"/>
+      <w:numFmt w:val="lowerLetter"/>
+      <w:lvlText w:val="%2."/>
+      <w:lvlJc w:val="left"/>
+      <w:pPr>
+        <w:ind w:left="1440" w:hanging="360"/>
+      </w:pPr>
+    </w:lvl>
+    <w:lvl w:ilvl="2" w:tplc="0409001B">
+      <w:start w:val="1"/>
+      <w:numFmt w:val="lowerRoman"/>
+      <w:lvlText w:val="%3."/>
+      <w:lvlJc w:val="right"/>
+      <w:pPr>
+        <w:ind w:left="2160" w:hanging="180"/>
+      </w:pPr>
+    </w:lvl>
+    <w:lvl w:ilvl="3" w:tplc="0409000F" w:tentative="1">
+      <w:start w:val="1"/>
+      <w:numFmt w:val="decimal"/>
+      <w:lvlText w:val="%4."/>
+      <w:lvlJc w:val="left"/>
+      <w:pPr>
+        <w:ind w:left="2880" w:hanging="360"/>
+      </w:pPr>
+    </w:lvl>
+    <w:lvl w:ilvl="4" w:tplc="04090019" w:tentative="1">
+      <w:start w:val="1"/>
+      <w:numFmt w:val="lowerLetter"/>
+      <w:lvlText w:val="%5."/>
+      <w:lvlJc w:val="left"/>
+      <w:pPr>
+        <w:ind w:left="3600" w:hanging="360"/>
+      </w:pPr>
+    </w:lvl>
+    <w:lvl w:ilvl="5" w:tplc="0409001B" w:tentative="1">
+      <w:start w:val="1"/>
+      <w:numFmt w:val="lowerRoman"/>
+      <w:lvlText w:val="%6."/>
+      <w:lvlJc w:val="right"/>
+      <w:pPr>
+        <w:ind w:left="4320" w:hanging="180"/>
+      </w:pPr>
+    </w:lvl>
+    <w:lvl w:ilvl="6" w:tplc="0409000F" w:tentative="1">
+      <w:start w:val="1"/>
+      <w:numFmt w:val="decimal"/>
+      <w:lvlText w:val="%7."/>
+      <w:lvlJc w:val="left"/>
+      <w:pPr>
+        <w:ind w:left="5040" w:hanging="360"/>
+      </w:pPr>
+    </w:lvl>
+    <w:lvl w:ilvl="7" w:tplc="04090019" w:tentative="1">
+      <w:start w:val="1"/>
+      <w:numFmt w:val="lowerLetter"/>
+      <w:lvlText w:val="%8."/>
+      <w:lvlJc w:val="left"/>
+      <w:pPr>
+        <w:ind w:left="5760" w:hanging="360"/>
+      </w:pPr>
+    </w:lvl>
+    <w:lvl w:ilvl="8" w:tplc="0409001B" w:tentative="1">
+      <w:start w:val="1"/>
+      <w:numFmt w:val="lowerRoman"/>
+      <w:lvlText w:val="%9."/>
+      <w:lvlJc w:val="right"/>
+      <w:pPr>
+        <w:ind w:left="6480" w:hanging="180"/>
+      </w:pPr>
+    </w:lvl>
+  </w:abstractNum>
+  <w:abstractNum w:abstractNumId="5" w15:restartNumberingAfterBreak="0">
+    <w:nsid w:val="78AD5E03"/>
+    <w:multiLevelType w:val="hybridMultilevel"/>
+    <w:tmpl w:val="D54439B2"/>
+    <w:lvl w:ilvl="0" w:tplc="0409000F">
+      <w:start w:val="1"/>
+      <w:numFmt w:val="decimal"/>
+      <w:lvlText w:val="%1."/>
+      <w:lvlJc w:val="left"/>
+      <w:pPr>
+        <w:ind w:left="720" w:hanging="360"/>
+      </w:pPr>
+    </w:lvl>
+    <w:lvl w:ilvl="1" w:tplc="04090019" w:tentative="1">
+      <w:start w:val="1"/>
+      <w:numFmt w:val="lowerLetter"/>
+      <w:lvlText w:val="%2."/>
+      <w:lvlJc w:val="left"/>
+      <w:pPr>
+        <w:ind w:left="1440" w:hanging="360"/>
+      </w:pPr>
+    </w:lvl>
+    <w:lvl w:ilvl="2" w:tplc="0409001B" w:tentative="1">
+      <w:start w:val="1"/>
+      <w:numFmt w:val="lowerRoman"/>
+      <w:lvlText w:val="%3."/>
+      <w:lvlJc w:val="right"/>
+      <w:pPr>
+        <w:ind w:left="2160" w:hanging="180"/>
+      </w:pPr>
+    </w:lvl>
+    <w:lvl w:ilvl="3" w:tplc="0409000F" w:tentative="1">
+      <w:start w:val="1"/>
+      <w:numFmt w:val="decimal"/>
+      <w:lvlText w:val="%4."/>
+      <w:lvlJc w:val="left"/>
+      <w:pPr>
+        <w:ind w:left="2880" w:hanging="360"/>
+      </w:pPr>
+    </w:lvl>
+    <w:lvl w:ilvl="4" w:tplc="04090019" w:tentative="1">
+      <w:start w:val="1"/>
+      <w:numFmt w:val="lowerLetter"/>
+      <w:lvlText w:val="%5."/>
+      <w:lvlJc w:val="left"/>
+      <w:pPr>
+        <w:ind w:left="3600" w:hanging="360"/>
+      </w:pPr>
+    </w:lvl>
+    <w:lvl w:ilvl="5" w:tplc="0409001B" w:tentative="1">
+      <w:start w:val="1"/>
+      <w:numFmt w:val="lowerRoman"/>
+      <w:lvlText w:val="%6."/>
+      <w:lvlJc w:val="right"/>
+      <w:pPr>
+        <w:ind w:left="4320" w:hanging="180"/>
+      </w:pPr>
+    </w:lvl>
+    <w:lvl w:ilvl="6" w:tplc="0409000F" w:tentative="1">
+      <w:start w:val="1"/>
+      <w:numFmt w:val="decimal"/>
+      <w:lvlText w:val="%7."/>
+      <w:lvlJc w:val="left"/>
+      <w:pPr>
+        <w:ind w:left="5040" w:hanging="360"/>
+      </w:pPr>
+    </w:lvl>
+    <w:lvl w:ilvl="7" w:tplc="04090019" w:tentative="1">
+      <w:start w:val="1"/>
+      <w:numFmt w:val="lowerLetter"/>
+      <w:lvlText w:val="%8."/>
+      <w:lvlJc w:val="left"/>
+      <w:pPr>
+        <w:ind w:left="5760" w:hanging="360"/>
+      </w:pPr>
+    </w:lvl>
+    <w:lvl w:ilvl="8" w:tplc="0409001B" w:tentative="1">
+      <w:start w:val="1"/>
+      <w:numFmt w:val="lowerRoman"/>
+      <w:lvlText w:val="%9."/>
+      <w:lvlJc w:val="right"/>
+      <w:pPr>
+        <w:ind w:left="6480" w:hanging="180"/>
+      </w:pPr>
+    </w:lvl>
+  </w:abstractNum>
+  <w:num w:numId="1" w16cid:durableId="178472934">
+    <w:abstractNumId w:val="5"/>
+  </w:num>
+  <w:num w:numId="2" w16cid:durableId="401296798">
+    <w:abstractNumId w:val="4"/>
+  </w:num>
+  <w:num w:numId="3" w16cid:durableId="836306545">
+    <w:abstractNumId w:val="3"/>
+  </w:num>
+  <w:num w:numId="4" w16cid:durableId="1003555461">
+    <w:abstractNumId w:val="1"/>
+  </w:num>
+  <w:num w:numId="5" w16cid:durableId="664477344">
+    <w:abstractNumId w:val="0"/>
+  </w:num>
+  <w:num w:numId="6" w16cid:durableId="1745226473">
+    <w:abstractNumId w:val="2"/>
+  </w:num>
+</w:numbering>
+</file>
+
 <file path=word/styles.xml><?xml version="1.0" encoding="utf-8"?>
-<w:styles xmlns:mc="http://schemas.openxmlformats.org/markup-compatibility/2006" xmlns:r="http://schemas.openxmlformats.org/officeDocument/2006/relationships" xmlns:w="http://schemas.openxmlformats.org/wordprocessingml/2006/main" xmlns:w14="http://schemas.microsoft.com/office/word/2010/wordml" xmlns:w15="http://schemas.microsoft.com/office/word/2012/wordml" xmlns:w16cex="http://schemas.microsoft.com/office/word/2018/wordml/cex" xmlns:w16cid="http://schemas.microsoft.com/office/word/2016/wordml/cid" xmlns:w16="http://schemas.microsoft.com/office/word/2018/wordml" xmlns:w16se="http://schemas.microsoft.com/office/word/2015/wordml/symex" mc:Ignorable="w14 w15 w16se w16cid w16 w16cex">
+<w:styles xmlns:mc="http://schemas.openxmlformats.org/markup-compatibility/2006" xmlns:r="http://schemas.openxmlformats.org/officeDocument/2006/relationships" xmlns:w="http://schemas.openxmlformats.org/wordprocessingml/2006/main" xmlns:w14="http://schemas.microsoft.com/office/word/2010/wordml" xmlns:w15="http://schemas.microsoft.com/office/word/2012/wordml" xmlns:w16cex="http://schemas.microsoft.com/office/word/2018/wordml/cex" xmlns:w16cid="http://schemas.microsoft.com/office/word/2016/wordml/cid" xmlns:w16="http://schemas.microsoft.com/office/word/2018/wordml" xmlns:w16sdtdh="http://schemas.microsoft.com/office/word/2020/wordml/sdtdatahash" xmlns:w16se="http://schemas.microsoft.com/office/word/2015/wordml/symex" mc:Ignorable="w14 w15 w16se w16cid w16 w16cex w16sdtdh">
   <w:docDefaults>
     <w:rPrDefault>
       <w:rPr>
@@ -442,6 +2750,17 @@
     <w:semiHidden/>
     <w:unhideWhenUsed/>
   </w:style>
+  <w:style w:type="paragraph" w:styleId="ListParagraph">
+    <w:name w:val="List Paragraph"/>
+    <w:basedOn w:val="Normal"/>
+    <w:uiPriority w:val="34"/>
+    <w:qFormat/>
+    <w:rsid w:val="00593769"/>
+    <w:pPr>
+      <w:ind w:left="720"/>
+      <w:contextualSpacing/>
+    </w:pPr>
+  </w:style>
 </w:styles>
 </file>
 

</xml_diff>

<commit_message>
2:8 Section 2: Express & MongoDB Setup - Route Files With Express Router
</commit_message>
<xml_diff>
--- a/MERN Stack Front To Back.docx
+++ b/MERN Stack Front To Back.docx
@@ -1768,13 +1768,589 @@
     </w:p>
     <w:p>
       <w:pPr>
+        <w:rPr>
+          <w:b/>
+          <w:bCs/>
+        </w:rPr>
+      </w:pPr>
+    </w:p>
+    <w:p>
+      <w:r>
+        <w:rPr>
+          <w:b/>
+          <w:bCs/>
+        </w:rPr>
+        <w:t>Connecting to MongoDB with Mongoose</w:t>
+      </w:r>
+    </w:p>
+    <w:p>
+      <w:pPr>
         <w:pStyle w:val="ListParagraph"/>
         <w:numPr>
           <w:ilvl w:val="0"/>
-          <w:numId w:val="4"/>
-        </w:numPr>
-      </w:pPr>
-    </w:p>
+          <w:numId w:val="7"/>
+        </w:numPr>
+      </w:pPr>
+      <w:r>
+        <w:t xml:space="preserve">Use the </w:t>
+      </w:r>
+      <w:r>
+        <w:rPr>
+          <w:b/>
+          <w:bCs/>
+        </w:rPr>
+        <w:t>config</w:t>
+      </w:r>
+      <w:r>
+        <w:t xml:space="preserve"> npm package to create global values that can be used though out the express application:</w:t>
+      </w:r>
+    </w:p>
+    <w:p>
+      <w:pPr>
+        <w:pStyle w:val="ListParagraph"/>
+        <w:numPr>
+          <w:ilvl w:val="1"/>
+          <w:numId w:val="7"/>
+        </w:numPr>
+      </w:pPr>
+      <w:r>
+        <w:t xml:space="preserve">In the root folder of the project, create a </w:t>
+      </w:r>
+      <w:r>
+        <w:rPr>
+          <w:b/>
+          <w:bCs/>
+        </w:rPr>
+        <w:t>config</w:t>
+      </w:r>
+      <w:r>
+        <w:t xml:space="preserve"> folder</w:t>
+      </w:r>
+    </w:p>
+    <w:p>
+      <w:pPr>
+        <w:pStyle w:val="ListParagraph"/>
+        <w:numPr>
+          <w:ilvl w:val="1"/>
+          <w:numId w:val="7"/>
+        </w:numPr>
+      </w:pPr>
+      <w:r>
+        <w:t xml:space="preserve">In the config folder, create a new file called </w:t>
+      </w:r>
+      <w:proofErr w:type="spellStart"/>
+      <w:r>
+        <w:rPr>
+          <w:b/>
+          <w:bCs/>
+        </w:rPr>
+        <w:t>default.json</w:t>
+      </w:r>
+      <w:proofErr w:type="spellEnd"/>
+    </w:p>
+    <w:p>
+      <w:pPr>
+        <w:pStyle w:val="ListParagraph"/>
+        <w:numPr>
+          <w:ilvl w:val="2"/>
+          <w:numId w:val="7"/>
+        </w:numPr>
+      </w:pPr>
+      <w:r>
+        <w:t>This will store all the default values for the app</w:t>
+      </w:r>
+    </w:p>
+    <w:p>
+      <w:pPr>
+        <w:pStyle w:val="ListParagraph"/>
+        <w:numPr>
+          <w:ilvl w:val="2"/>
+          <w:numId w:val="7"/>
+        </w:numPr>
+      </w:pPr>
+      <w:r>
+        <w:t xml:space="preserve">Create a new JSON object and add a property called </w:t>
+      </w:r>
+      <w:r>
+        <w:rPr>
+          <w:b/>
+          <w:bCs/>
+        </w:rPr>
+        <w:t>“</w:t>
+      </w:r>
+      <w:proofErr w:type="spellStart"/>
+      <w:r>
+        <w:rPr>
+          <w:b/>
+          <w:bCs/>
+        </w:rPr>
+        <w:t>mongoURI</w:t>
+      </w:r>
+      <w:proofErr w:type="spellEnd"/>
+      <w:r>
+        <w:rPr>
+          <w:b/>
+          <w:bCs/>
+        </w:rPr>
+        <w:t>”</w:t>
+      </w:r>
+    </w:p>
+    <w:p>
+      <w:pPr>
+        <w:pStyle w:val="ListParagraph"/>
+        <w:numPr>
+          <w:ilvl w:val="3"/>
+          <w:numId w:val="7"/>
+        </w:numPr>
+      </w:pPr>
+      <w:r>
+        <w:t>Set this property equal to the connection string of the MongoDB used for the application</w:t>
+      </w:r>
+    </w:p>
+    <w:p>
+      <w:pPr>
+        <w:pStyle w:val="ListParagraph"/>
+        <w:numPr>
+          <w:ilvl w:val="3"/>
+          <w:numId w:val="7"/>
+        </w:numPr>
+      </w:pPr>
+      <w:r>
+        <w:t xml:space="preserve">If using an Atlas connection string, replace </w:t>
+      </w:r>
+      <w:r>
+        <w:rPr>
+          <w:b/>
+          <w:bCs/>
+        </w:rPr>
+        <w:t>&lt;password&gt;</w:t>
+      </w:r>
+      <w:r>
+        <w:t xml:space="preserve"> with the actual password of the connecting user</w:t>
+      </w:r>
+    </w:p>
+    <w:p>
+      <w:pPr>
+        <w:pStyle w:val="ListParagraph"/>
+        <w:numPr>
+          <w:ilvl w:val="1"/>
+          <w:numId w:val="7"/>
+        </w:numPr>
+      </w:pPr>
+      <w:r>
+        <w:t xml:space="preserve">Create another file named </w:t>
+      </w:r>
+      <w:r>
+        <w:rPr>
+          <w:b/>
+          <w:bCs/>
+        </w:rPr>
+        <w:t>db.js</w:t>
+      </w:r>
+      <w:r>
+        <w:t xml:space="preserve"> to </w:t>
+      </w:r>
+      <w:r>
+        <w:t>establish</w:t>
+      </w:r>
+      <w:r>
+        <w:t xml:space="preserve"> the MongoDB connection</w:t>
+      </w:r>
+      <w:r>
+        <w:t>:</w:t>
+      </w:r>
+    </w:p>
+    <w:p>
+      <w:pPr>
+        <w:pStyle w:val="ListParagraph"/>
+        <w:numPr>
+          <w:ilvl w:val="2"/>
+          <w:numId w:val="7"/>
+        </w:numPr>
+      </w:pPr>
+      <w:r>
+        <w:t xml:space="preserve">Require </w:t>
+      </w:r>
+      <w:r>
+        <w:rPr>
+          <w:b/>
+          <w:bCs/>
+        </w:rPr>
+        <w:t>mongoose</w:t>
+      </w:r>
+      <w:r>
+        <w:t xml:space="preserve"> – a </w:t>
+      </w:r>
+      <w:r>
+        <w:rPr>
+          <w:b/>
+          <w:bCs/>
+        </w:rPr>
+        <w:t>Document Relational Mapper</w:t>
+      </w:r>
+      <w:r>
+        <w:t xml:space="preserve"> used to connect to a MongoDB database and create schemas</w:t>
+      </w:r>
+    </w:p>
+    <w:p>
+      <w:pPr>
+        <w:pStyle w:val="ListParagraph"/>
+        <w:numPr>
+          <w:ilvl w:val="2"/>
+          <w:numId w:val="7"/>
+        </w:numPr>
+      </w:pPr>
+      <w:r>
+        <w:t xml:space="preserve">Require </w:t>
+      </w:r>
+      <w:r>
+        <w:rPr>
+          <w:b/>
+          <w:bCs/>
+        </w:rPr>
+        <w:t>config</w:t>
+      </w:r>
+      <w:r>
+        <w:t xml:space="preserve"> to retrieve configuration values</w:t>
+      </w:r>
+    </w:p>
+    <w:p>
+      <w:pPr>
+        <w:pStyle w:val="ListParagraph"/>
+        <w:numPr>
+          <w:ilvl w:val="2"/>
+          <w:numId w:val="7"/>
+        </w:numPr>
+      </w:pPr>
+      <w:r>
+        <w:t xml:space="preserve">Declare a const called </w:t>
+      </w:r>
+      <w:proofErr w:type="spellStart"/>
+      <w:r>
+        <w:rPr>
+          <w:b/>
+          <w:bCs/>
+        </w:rPr>
+        <w:t>db</w:t>
+      </w:r>
+      <w:proofErr w:type="spellEnd"/>
+      <w:r>
+        <w:t xml:space="preserve"> and use the </w:t>
+      </w:r>
+      <w:proofErr w:type="spellStart"/>
+      <w:r>
+        <w:t>config.</w:t>
+      </w:r>
+      <w:r>
+        <w:rPr>
+          <w:b/>
+          <w:bCs/>
+        </w:rPr>
+        <w:t>get</w:t>
+      </w:r>
+      <w:proofErr w:type="spellEnd"/>
+      <w:r>
+        <w:rPr>
+          <w:b/>
+          <w:bCs/>
+        </w:rPr>
+        <w:t>()</w:t>
+      </w:r>
+      <w:r>
+        <w:t xml:space="preserve"> function to retrieve values from the </w:t>
+      </w:r>
+      <w:proofErr w:type="spellStart"/>
+      <w:r>
+        <w:t>default.json</w:t>
+      </w:r>
+      <w:proofErr w:type="spellEnd"/>
+      <w:r>
+        <w:t xml:space="preserve"> file</w:t>
+      </w:r>
+    </w:p>
+    <w:p>
+      <w:pPr>
+        <w:pStyle w:val="ListParagraph"/>
+        <w:numPr>
+          <w:ilvl w:val="3"/>
+          <w:numId w:val="7"/>
+        </w:numPr>
+      </w:pPr>
+      <w:r>
+        <w:t xml:space="preserve">Use this function to get the </w:t>
+      </w:r>
+      <w:proofErr w:type="spellStart"/>
+      <w:r>
+        <w:t>mongoURI</w:t>
+      </w:r>
+      <w:proofErr w:type="spellEnd"/>
+      <w:r>
+        <w:t xml:space="preserve"> value from the </w:t>
+      </w:r>
+      <w:proofErr w:type="spellStart"/>
+      <w:r>
+        <w:t>default.json</w:t>
+      </w:r>
+      <w:proofErr w:type="spellEnd"/>
+      <w:r>
+        <w:t xml:space="preserve"> file</w:t>
+      </w:r>
+    </w:p>
+    <w:p>
+      <w:pPr>
+        <w:pStyle w:val="ListParagraph"/>
+        <w:numPr>
+          <w:ilvl w:val="2"/>
+          <w:numId w:val="7"/>
+        </w:numPr>
+      </w:pPr>
+      <w:r>
+        <w:t xml:space="preserve">Use the </w:t>
+      </w:r>
+      <w:proofErr w:type="spellStart"/>
+      <w:r>
+        <w:rPr>
+          <w:b/>
+          <w:bCs/>
+        </w:rPr>
+        <w:t>mongoose.connect</w:t>
+      </w:r>
+      <w:proofErr w:type="spellEnd"/>
+      <w:r>
+        <w:rPr>
+          <w:b/>
+          <w:bCs/>
+        </w:rPr>
+        <w:t>()</w:t>
+      </w:r>
+      <w:r>
+        <w:t xml:space="preserve"> function to instantiate a connection to the database</w:t>
+      </w:r>
+    </w:p>
+    <w:p>
+      <w:pPr>
+        <w:pStyle w:val="ListParagraph"/>
+        <w:numPr>
+          <w:ilvl w:val="3"/>
+          <w:numId w:val="7"/>
+        </w:numPr>
+      </w:pPr>
+      <w:r>
+        <w:t>This method is asynchronous</w:t>
+      </w:r>
+    </w:p>
+    <w:p>
+      <w:pPr>
+        <w:pStyle w:val="ListParagraph"/>
+        <w:numPr>
+          <w:ilvl w:val="3"/>
+          <w:numId w:val="7"/>
+        </w:numPr>
+      </w:pPr>
+      <w:r>
+        <w:t xml:space="preserve">Pass in </w:t>
+      </w:r>
+      <w:proofErr w:type="spellStart"/>
+      <w:r>
+        <w:t>db</w:t>
+      </w:r>
+      <w:proofErr w:type="spellEnd"/>
+      <w:r>
+        <w:t xml:space="preserve"> as the first parameter</w:t>
+      </w:r>
+    </w:p>
+    <w:p>
+      <w:pPr>
+        <w:pStyle w:val="ListParagraph"/>
+        <w:numPr>
+          <w:ilvl w:val="3"/>
+          <w:numId w:val="7"/>
+        </w:numPr>
+      </w:pPr>
+      <w:r>
+        <w:t>See code for detailed connection notes</w:t>
+      </w:r>
+    </w:p>
+    <w:p/>
+    <w:p>
+      <w:r>
+        <w:rPr>
+          <w:b/>
+          <w:bCs/>
+        </w:rPr>
+        <w:t xml:space="preserve">Route Files </w:t>
+      </w:r>
+      <w:proofErr w:type="gramStart"/>
+      <w:r>
+        <w:rPr>
+          <w:b/>
+          <w:bCs/>
+        </w:rPr>
+        <w:t>With</w:t>
+      </w:r>
+      <w:proofErr w:type="gramEnd"/>
+      <w:r>
+        <w:rPr>
+          <w:b/>
+          <w:bCs/>
+        </w:rPr>
+        <w:t xml:space="preserve"> Express Router</w:t>
+      </w:r>
+    </w:p>
+    <w:p>
+      <w:pPr>
+        <w:pStyle w:val="ListParagraph"/>
+        <w:numPr>
+          <w:ilvl w:val="0"/>
+          <w:numId w:val="9"/>
+        </w:numPr>
+      </w:pPr>
+      <w:r>
+        <w:t>All express routes can be placed inside of the server.js file, but this becomes long and messy</w:t>
+      </w:r>
+    </w:p>
+    <w:p>
+      <w:pPr>
+        <w:pStyle w:val="ListParagraph"/>
+        <w:numPr>
+          <w:ilvl w:val="0"/>
+          <w:numId w:val="9"/>
+        </w:numPr>
+      </w:pPr>
+      <w:r>
+        <w:t>Break the express routes down into multiple files</w:t>
+      </w:r>
+    </w:p>
+    <w:p>
+      <w:pPr>
+        <w:pStyle w:val="ListParagraph"/>
+        <w:numPr>
+          <w:ilvl w:val="1"/>
+          <w:numId w:val="9"/>
+        </w:numPr>
+      </w:pPr>
+      <w:r>
+        <w:t>See code for examples</w:t>
+      </w:r>
+    </w:p>
+    <w:p>
+      <w:pPr>
+        <w:pStyle w:val="ListParagraph"/>
+        <w:numPr>
+          <w:ilvl w:val="0"/>
+          <w:numId w:val="9"/>
+        </w:numPr>
+      </w:pPr>
+      <w:r>
+        <w:t xml:space="preserve">Use the </w:t>
+      </w:r>
+      <w:proofErr w:type="spellStart"/>
+      <w:r>
+        <w:rPr>
+          <w:b/>
+          <w:bCs/>
+        </w:rPr>
+        <w:t>app.use</w:t>
+      </w:r>
+      <w:proofErr w:type="spellEnd"/>
+      <w:r>
+        <w:rPr>
+          <w:b/>
+          <w:bCs/>
+        </w:rPr>
+        <w:t>()</w:t>
+      </w:r>
+      <w:r>
+        <w:t xml:space="preserve"> function, where app is an instance of express(), to assign parent route paths to a route file</w:t>
+      </w:r>
+    </w:p>
+    <w:p>
+      <w:pPr>
+        <w:pStyle w:val="ListParagraph"/>
+        <w:numPr>
+          <w:ilvl w:val="1"/>
+          <w:numId w:val="9"/>
+        </w:numPr>
+      </w:pPr>
+      <w:r>
+        <w:t>Pass in the parent route path as the first parameter</w:t>
+      </w:r>
+      <w:r>
+        <w:t xml:space="preserve"> (optional)</w:t>
+      </w:r>
+    </w:p>
+    <w:p>
+      <w:pPr>
+        <w:pStyle w:val="ListParagraph"/>
+        <w:numPr>
+          <w:ilvl w:val="1"/>
+          <w:numId w:val="9"/>
+        </w:numPr>
+      </w:pPr>
+      <w:r>
+        <w:t>Pass in the required file, using require(), as the second parameter</w:t>
+      </w:r>
+    </w:p>
+    <w:p>
+      <w:pPr>
+        <w:pStyle w:val="ListParagraph"/>
+        <w:numPr>
+          <w:ilvl w:val="2"/>
+          <w:numId w:val="9"/>
+        </w:numPr>
+      </w:pPr>
+      <w:r>
+        <w:rPr>
+          <w:b/>
+          <w:bCs/>
+        </w:rPr>
+        <w:t>**</w:t>
+      </w:r>
+      <w:r>
+        <w:t xml:space="preserve">When referring to the parent route inside a route file, start the </w:t>
+      </w:r>
+      <w:r>
+        <w:rPr>
+          <w:b/>
+          <w:bCs/>
+        </w:rPr>
+        <w:t>path</w:t>
+      </w:r>
+      <w:r>
+        <w:t xml:space="preserve"> string with ‘</w:t>
+      </w:r>
+      <w:r>
+        <w:rPr>
+          <w:b/>
+          <w:bCs/>
+        </w:rPr>
+        <w:t>/</w:t>
+      </w:r>
+      <w:r>
+        <w:t>’ then add additional child routes</w:t>
+      </w:r>
+    </w:p>
+    <w:p>
+      <w:pPr>
+        <w:pStyle w:val="ListParagraph"/>
+        <w:numPr>
+          <w:ilvl w:val="3"/>
+          <w:numId w:val="9"/>
+        </w:numPr>
+      </w:pPr>
+      <w:r>
+        <w:t xml:space="preserve">This will start the route path right behind the path passed into the </w:t>
+      </w:r>
+      <w:proofErr w:type="spellStart"/>
+      <w:r>
+        <w:t>app.use</w:t>
+      </w:r>
+      <w:proofErr w:type="spellEnd"/>
+      <w:r>
+        <w:t>() method stated above</w:t>
+      </w:r>
+    </w:p>
+    <w:p/>
     <w:sectPr>
       <w:pgSz w:w="12240" w:h="15840"/>
       <w:pgMar w:top="1440" w:right="1440" w:bottom="1440" w:left="1440" w:header="720" w:footer="720" w:gutter="0"/>
@@ -1788,6 +2364,276 @@
 <file path=word/numbering.xml><?xml version="1.0" encoding="utf-8"?>
 <w:numbering xmlns:wpc="http://schemas.microsoft.com/office/word/2010/wordprocessingCanvas" xmlns:cx="http://schemas.microsoft.com/office/drawing/2014/chartex" xmlns:cx1="http://schemas.microsoft.com/office/drawing/2015/9/8/chartex" xmlns:cx2="http://schemas.microsoft.com/office/drawing/2015/10/21/chartex" xmlns:cx3="http://schemas.microsoft.com/office/drawing/2016/5/9/chartex" xmlns:cx4="http://schemas.microsoft.com/office/drawing/2016/5/10/chartex" xmlns:cx5="http://schemas.microsoft.com/office/drawing/2016/5/11/chartex" xmlns:cx6="http://schemas.microsoft.com/office/drawing/2016/5/12/chartex" xmlns:cx7="http://schemas.microsoft.com/office/drawing/2016/5/13/chartex" xmlns:cx8="http://schemas.microsoft.com/office/drawing/2016/5/14/chartex" xmlns:mc="http://schemas.openxmlformats.org/markup-compatibility/2006" xmlns:aink="http://schemas.microsoft.com/office/drawing/2016/ink" xmlns:am3d="http://schemas.microsoft.com/office/drawing/2017/model3d" xmlns:o="urn:schemas-microsoft-com:office:office" xmlns:oel="http://schemas.microsoft.com/office/2019/extlst" xmlns:r="http://schemas.openxmlformats.org/officeDocument/2006/relationships" xmlns:m="http://schemas.openxmlformats.org/officeDocument/2006/math" xmlns:v="urn:schemas-microsoft-com:vml" xmlns:wp14="http://schemas.microsoft.com/office/word/2010/wordprocessingDrawing" xmlns:wp="http://schemas.openxmlformats.org/drawingml/2006/wordprocessingDrawing" xmlns:w10="urn:schemas-microsoft-com:office:word" xmlns:w="http://schemas.openxmlformats.org/wordprocessingml/2006/main" xmlns:w14="http://schemas.microsoft.com/office/word/2010/wordml" xmlns:w15="http://schemas.microsoft.com/office/word/2012/wordml" xmlns:w16cex="http://schemas.microsoft.com/office/word/2018/wordml/cex" xmlns:w16cid="http://schemas.microsoft.com/office/word/2016/wordml/cid" xmlns:w16="http://schemas.microsoft.com/office/word/2018/wordml" xmlns:w16sdtdh="http://schemas.microsoft.com/office/word/2020/wordml/sdtdatahash" xmlns:w16se="http://schemas.microsoft.com/office/word/2015/wordml/symex" xmlns:wpg="http://schemas.microsoft.com/office/word/2010/wordprocessingGroup" xmlns:wpi="http://schemas.microsoft.com/office/word/2010/wordprocessingInk" xmlns:wne="http://schemas.microsoft.com/office/word/2006/wordml" xmlns:wps="http://schemas.microsoft.com/office/word/2010/wordprocessingShape" mc:Ignorable="w14 w15 w16se w16cid w16 w16cex w16sdtdh wp14">
   <w:abstractNum w:abstractNumId="0" w15:restartNumberingAfterBreak="0">
+    <w:nsid w:val="02B1789C"/>
+    <w:multiLevelType w:val="hybridMultilevel"/>
+    <w:tmpl w:val="C52EF6E0"/>
+    <w:lvl w:ilvl="0" w:tplc="A3768892">
+      <w:start w:val="1"/>
+      <w:numFmt w:val="decimal"/>
+      <w:lvlText w:val="%1."/>
+      <w:lvlJc w:val="left"/>
+      <w:pPr>
+        <w:ind w:left="720" w:hanging="360"/>
+      </w:pPr>
+      <w:rPr>
+        <w:b w:val="0"/>
+        <w:bCs w:val="0"/>
+      </w:rPr>
+    </w:lvl>
+    <w:lvl w:ilvl="1" w:tplc="04090019" w:tentative="1">
+      <w:start w:val="1"/>
+      <w:numFmt w:val="lowerLetter"/>
+      <w:lvlText w:val="%2."/>
+      <w:lvlJc w:val="left"/>
+      <w:pPr>
+        <w:ind w:left="1440" w:hanging="360"/>
+      </w:pPr>
+    </w:lvl>
+    <w:lvl w:ilvl="2" w:tplc="0409001B" w:tentative="1">
+      <w:start w:val="1"/>
+      <w:numFmt w:val="lowerRoman"/>
+      <w:lvlText w:val="%3."/>
+      <w:lvlJc w:val="right"/>
+      <w:pPr>
+        <w:ind w:left="2160" w:hanging="180"/>
+      </w:pPr>
+    </w:lvl>
+    <w:lvl w:ilvl="3" w:tplc="0409000F" w:tentative="1">
+      <w:start w:val="1"/>
+      <w:numFmt w:val="decimal"/>
+      <w:lvlText w:val="%4."/>
+      <w:lvlJc w:val="left"/>
+      <w:pPr>
+        <w:ind w:left="2880" w:hanging="360"/>
+      </w:pPr>
+    </w:lvl>
+    <w:lvl w:ilvl="4" w:tplc="04090019" w:tentative="1">
+      <w:start w:val="1"/>
+      <w:numFmt w:val="lowerLetter"/>
+      <w:lvlText w:val="%5."/>
+      <w:lvlJc w:val="left"/>
+      <w:pPr>
+        <w:ind w:left="3600" w:hanging="360"/>
+      </w:pPr>
+    </w:lvl>
+    <w:lvl w:ilvl="5" w:tplc="0409001B" w:tentative="1">
+      <w:start w:val="1"/>
+      <w:numFmt w:val="lowerRoman"/>
+      <w:lvlText w:val="%6."/>
+      <w:lvlJc w:val="right"/>
+      <w:pPr>
+        <w:ind w:left="4320" w:hanging="180"/>
+      </w:pPr>
+    </w:lvl>
+    <w:lvl w:ilvl="6" w:tplc="0409000F" w:tentative="1">
+      <w:start w:val="1"/>
+      <w:numFmt w:val="decimal"/>
+      <w:lvlText w:val="%7."/>
+      <w:lvlJc w:val="left"/>
+      <w:pPr>
+        <w:ind w:left="5040" w:hanging="360"/>
+      </w:pPr>
+    </w:lvl>
+    <w:lvl w:ilvl="7" w:tplc="04090019" w:tentative="1">
+      <w:start w:val="1"/>
+      <w:numFmt w:val="lowerLetter"/>
+      <w:lvlText w:val="%8."/>
+      <w:lvlJc w:val="left"/>
+      <w:pPr>
+        <w:ind w:left="5760" w:hanging="360"/>
+      </w:pPr>
+    </w:lvl>
+    <w:lvl w:ilvl="8" w:tplc="0409001B" w:tentative="1">
+      <w:start w:val="1"/>
+      <w:numFmt w:val="lowerRoman"/>
+      <w:lvlText w:val="%9."/>
+      <w:lvlJc w:val="right"/>
+      <w:pPr>
+        <w:ind w:left="6480" w:hanging="180"/>
+      </w:pPr>
+    </w:lvl>
+  </w:abstractNum>
+  <w:abstractNum w:abstractNumId="1" w15:restartNumberingAfterBreak="0">
+    <w:nsid w:val="07E640AD"/>
+    <w:multiLevelType w:val="hybridMultilevel"/>
+    <w:tmpl w:val="BEAC5E70"/>
+    <w:lvl w:ilvl="0" w:tplc="A3768892">
+      <w:start w:val="1"/>
+      <w:numFmt w:val="decimal"/>
+      <w:lvlText w:val="%1."/>
+      <w:lvlJc w:val="left"/>
+      <w:pPr>
+        <w:ind w:left="720" w:hanging="360"/>
+      </w:pPr>
+      <w:rPr>
+        <w:b w:val="0"/>
+        <w:bCs w:val="0"/>
+      </w:rPr>
+    </w:lvl>
+    <w:lvl w:ilvl="1" w:tplc="04090019">
+      <w:start w:val="1"/>
+      <w:numFmt w:val="lowerLetter"/>
+      <w:lvlText w:val="%2."/>
+      <w:lvlJc w:val="left"/>
+      <w:pPr>
+        <w:ind w:left="1440" w:hanging="360"/>
+      </w:pPr>
+    </w:lvl>
+    <w:lvl w:ilvl="2" w:tplc="0409001B">
+      <w:start w:val="1"/>
+      <w:numFmt w:val="lowerRoman"/>
+      <w:lvlText w:val="%3."/>
+      <w:lvlJc w:val="right"/>
+      <w:pPr>
+        <w:ind w:left="2160" w:hanging="180"/>
+      </w:pPr>
+    </w:lvl>
+    <w:lvl w:ilvl="3" w:tplc="0409000F">
+      <w:start w:val="1"/>
+      <w:numFmt w:val="decimal"/>
+      <w:lvlText w:val="%4."/>
+      <w:lvlJc w:val="left"/>
+      <w:pPr>
+        <w:ind w:left="2880" w:hanging="360"/>
+      </w:pPr>
+    </w:lvl>
+    <w:lvl w:ilvl="4" w:tplc="04090019" w:tentative="1">
+      <w:start w:val="1"/>
+      <w:numFmt w:val="lowerLetter"/>
+      <w:lvlText w:val="%5."/>
+      <w:lvlJc w:val="left"/>
+      <w:pPr>
+        <w:ind w:left="3600" w:hanging="360"/>
+      </w:pPr>
+    </w:lvl>
+    <w:lvl w:ilvl="5" w:tplc="0409001B" w:tentative="1">
+      <w:start w:val="1"/>
+      <w:numFmt w:val="lowerRoman"/>
+      <w:lvlText w:val="%6."/>
+      <w:lvlJc w:val="right"/>
+      <w:pPr>
+        <w:ind w:left="4320" w:hanging="180"/>
+      </w:pPr>
+    </w:lvl>
+    <w:lvl w:ilvl="6" w:tplc="0409000F" w:tentative="1">
+      <w:start w:val="1"/>
+      <w:numFmt w:val="decimal"/>
+      <w:lvlText w:val="%7."/>
+      <w:lvlJc w:val="left"/>
+      <w:pPr>
+        <w:ind w:left="5040" w:hanging="360"/>
+      </w:pPr>
+    </w:lvl>
+    <w:lvl w:ilvl="7" w:tplc="04090019" w:tentative="1">
+      <w:start w:val="1"/>
+      <w:numFmt w:val="lowerLetter"/>
+      <w:lvlText w:val="%8."/>
+      <w:lvlJc w:val="left"/>
+      <w:pPr>
+        <w:ind w:left="5760" w:hanging="360"/>
+      </w:pPr>
+    </w:lvl>
+    <w:lvl w:ilvl="8" w:tplc="0409001B" w:tentative="1">
+      <w:start w:val="1"/>
+      <w:numFmt w:val="lowerRoman"/>
+      <w:lvlText w:val="%9."/>
+      <w:lvlJc w:val="right"/>
+      <w:pPr>
+        <w:ind w:left="6480" w:hanging="180"/>
+      </w:pPr>
+    </w:lvl>
+  </w:abstractNum>
+  <w:abstractNum w:abstractNumId="2" w15:restartNumberingAfterBreak="0">
+    <w:nsid w:val="0F6A0819"/>
+    <w:multiLevelType w:val="hybridMultilevel"/>
+    <w:tmpl w:val="9CD882FC"/>
+    <w:lvl w:ilvl="0" w:tplc="0409000F">
+      <w:start w:val="1"/>
+      <w:numFmt w:val="decimal"/>
+      <w:lvlText w:val="%1."/>
+      <w:lvlJc w:val="left"/>
+      <w:pPr>
+        <w:ind w:left="720" w:hanging="360"/>
+      </w:pPr>
+    </w:lvl>
+    <w:lvl w:ilvl="1" w:tplc="04090019">
+      <w:start w:val="1"/>
+      <w:numFmt w:val="lowerLetter"/>
+      <w:lvlText w:val="%2."/>
+      <w:lvlJc w:val="left"/>
+      <w:pPr>
+        <w:ind w:left="1440" w:hanging="360"/>
+      </w:pPr>
+    </w:lvl>
+    <w:lvl w:ilvl="2" w:tplc="7CF894A4">
+      <w:start w:val="1"/>
+      <w:numFmt w:val="lowerRoman"/>
+      <w:lvlText w:val="%3."/>
+      <w:lvlJc w:val="right"/>
+      <w:pPr>
+        <w:ind w:left="2160" w:hanging="180"/>
+      </w:pPr>
+      <w:rPr>
+        <w:b w:val="0"/>
+        <w:bCs w:val="0"/>
+      </w:rPr>
+    </w:lvl>
+    <w:lvl w:ilvl="3" w:tplc="0409000F">
+      <w:start w:val="1"/>
+      <w:numFmt w:val="decimal"/>
+      <w:lvlText w:val="%4."/>
+      <w:lvlJc w:val="left"/>
+      <w:pPr>
+        <w:ind w:left="2880" w:hanging="360"/>
+      </w:pPr>
+    </w:lvl>
+    <w:lvl w:ilvl="4" w:tplc="04090019">
+      <w:start w:val="1"/>
+      <w:numFmt w:val="lowerLetter"/>
+      <w:lvlText w:val="%5."/>
+      <w:lvlJc w:val="left"/>
+      <w:pPr>
+        <w:ind w:left="3600" w:hanging="360"/>
+      </w:pPr>
+    </w:lvl>
+    <w:lvl w:ilvl="5" w:tplc="0409001B" w:tentative="1">
+      <w:start w:val="1"/>
+      <w:numFmt w:val="lowerRoman"/>
+      <w:lvlText w:val="%6."/>
+      <w:lvlJc w:val="right"/>
+      <w:pPr>
+        <w:ind w:left="4320" w:hanging="180"/>
+      </w:pPr>
+    </w:lvl>
+    <w:lvl w:ilvl="6" w:tplc="0409000F" w:tentative="1">
+      <w:start w:val="1"/>
+      <w:numFmt w:val="decimal"/>
+      <w:lvlText w:val="%7."/>
+      <w:lvlJc w:val="left"/>
+      <w:pPr>
+        <w:ind w:left="5040" w:hanging="360"/>
+      </w:pPr>
+    </w:lvl>
+    <w:lvl w:ilvl="7" w:tplc="04090019" w:tentative="1">
+      <w:start w:val="1"/>
+      <w:numFmt w:val="lowerLetter"/>
+      <w:lvlText w:val="%8."/>
+      <w:lvlJc w:val="left"/>
+      <w:pPr>
+        <w:ind w:left="5760" w:hanging="360"/>
+      </w:pPr>
+    </w:lvl>
+    <w:lvl w:ilvl="8" w:tplc="0409001B" w:tentative="1">
+      <w:start w:val="1"/>
+      <w:numFmt w:val="lowerRoman"/>
+      <w:lvlText w:val="%9."/>
+      <w:lvlJc w:val="right"/>
+      <w:pPr>
+        <w:ind w:left="6480" w:hanging="180"/>
+      </w:pPr>
+    </w:lvl>
+  </w:abstractNum>
+  <w:abstractNum w:abstractNumId="3" w15:restartNumberingAfterBreak="0">
     <w:nsid w:val="1063503C"/>
     <w:multiLevelType w:val="hybridMultilevel"/>
     <w:tmpl w:val="A9CCAC08"/>
@@ -1873,7 +2719,7 @@
       </w:pPr>
     </w:lvl>
   </w:abstractNum>
-  <w:abstractNum w:abstractNumId="1" w15:restartNumberingAfterBreak="0">
+  <w:abstractNum w:abstractNumId="4" w15:restartNumberingAfterBreak="0">
     <w:nsid w:val="392B71E9"/>
     <w:multiLevelType w:val="hybridMultilevel"/>
     <w:tmpl w:val="A99A2560"/>
@@ -1963,7 +2809,7 @@
       </w:pPr>
     </w:lvl>
   </w:abstractNum>
-  <w:abstractNum w:abstractNumId="2" w15:restartNumberingAfterBreak="0">
+  <w:abstractNum w:abstractNumId="5" w15:restartNumberingAfterBreak="0">
     <w:nsid w:val="4E05528E"/>
     <w:multiLevelType w:val="hybridMultilevel"/>
     <w:tmpl w:val="C16248AE"/>
@@ -2049,7 +2895,7 @@
       </w:pPr>
     </w:lvl>
   </w:abstractNum>
-  <w:abstractNum w:abstractNumId="3" w15:restartNumberingAfterBreak="0">
+  <w:abstractNum w:abstractNumId="6" w15:restartNumberingAfterBreak="0">
     <w:nsid w:val="5BEF2875"/>
     <w:multiLevelType w:val="hybridMultilevel"/>
     <w:tmpl w:val="7E0059F8"/>
@@ -2135,7 +2981,7 @@
       </w:pPr>
     </w:lvl>
   </w:abstractNum>
-  <w:abstractNum w:abstractNumId="4" w15:restartNumberingAfterBreak="0">
+  <w:abstractNum w:abstractNumId="7" w15:restartNumberingAfterBreak="0">
     <w:nsid w:val="72AA3CF4"/>
     <w:multiLevelType w:val="hybridMultilevel"/>
     <w:tmpl w:val="3C3E7E7C"/>
@@ -2221,7 +3067,7 @@
       </w:pPr>
     </w:lvl>
   </w:abstractNum>
-  <w:abstractNum w:abstractNumId="5" w15:restartNumberingAfterBreak="0">
+  <w:abstractNum w:abstractNumId="8" w15:restartNumberingAfterBreak="0">
     <w:nsid w:val="78AD5E03"/>
     <w:multiLevelType w:val="hybridMultilevel"/>
     <w:tmpl w:val="D54439B2"/>
@@ -2308,22 +3154,31 @@
     </w:lvl>
   </w:abstractNum>
   <w:num w:numId="1" w16cid:durableId="178472934">
+    <w:abstractNumId w:val="8"/>
+  </w:num>
+  <w:num w:numId="2" w16cid:durableId="401296798">
+    <w:abstractNumId w:val="7"/>
+  </w:num>
+  <w:num w:numId="3" w16cid:durableId="836306545">
+    <w:abstractNumId w:val="6"/>
+  </w:num>
+  <w:num w:numId="4" w16cid:durableId="1003555461">
+    <w:abstractNumId w:val="4"/>
+  </w:num>
+  <w:num w:numId="5" w16cid:durableId="664477344">
+    <w:abstractNumId w:val="3"/>
+  </w:num>
+  <w:num w:numId="6" w16cid:durableId="1745226473">
     <w:abstractNumId w:val="5"/>
   </w:num>
-  <w:num w:numId="2" w16cid:durableId="401296798">
-    <w:abstractNumId w:val="4"/>
+  <w:num w:numId="7" w16cid:durableId="1214775472">
+    <w:abstractNumId w:val="2"/>
   </w:num>
-  <w:num w:numId="3" w16cid:durableId="836306545">
-    <w:abstractNumId w:val="3"/>
-  </w:num>
-  <w:num w:numId="4" w16cid:durableId="1003555461">
-    <w:abstractNumId w:val="1"/>
-  </w:num>
-  <w:num w:numId="5" w16cid:durableId="664477344">
+  <w:num w:numId="8" w16cid:durableId="212742383">
     <w:abstractNumId w:val="0"/>
   </w:num>
-  <w:num w:numId="6" w16cid:durableId="1745226473">
-    <w:abstractNumId w:val="2"/>
+  <w:num w:numId="9" w16cid:durableId="1863860838">
+    <w:abstractNumId w:val="1"/>
   </w:num>
 </w:numbering>
 </file>

</xml_diff>

<commit_message>
4:18 Section 4: Profile API Routes - Get All Profiles & Profile By User ID
</commit_message>
<xml_diff>
--- a/MERN Stack Front To Back.docx
+++ b/MERN Stack Front To Back.docx
@@ -1153,344 +1153,155 @@
         <w:t xml:space="preserve">Ex.: </w:t>
       </w:r>
       <w:r>
-        <w:rPr>
-          <w:noProof/>
-        </w:rPr>
-        <mc:AlternateContent>
-          <mc:Choice Requires="wps">
-            <w:drawing>
-              <wp:inline distT="0" distB="0" distL="0" distR="0" wp14:anchorId="029ADEDA" wp14:editId="0A6408A6">
-                <wp:extent cx="4419600" cy="1628775"/>
-                <wp:effectExtent l="0" t="0" r="0" b="9525"/>
-                <wp:docPr id="217" name="Text Box 2"/>
-                <wp:cNvGraphicFramePr>
-                  <a:graphicFrameLocks xmlns:a="http://schemas.openxmlformats.org/drawingml/2006/main"/>
-                </wp:cNvGraphicFramePr>
-                <a:graphic xmlns:a="http://schemas.openxmlformats.org/drawingml/2006/main">
-                  <a:graphicData uri="http://schemas.microsoft.com/office/word/2010/wordprocessingShape">
-                    <wps:wsp>
-                      <wps:cNvSpPr txBox="1">
-                        <a:spLocks noChangeArrowheads="1"/>
-                      </wps:cNvSpPr>
-                      <wps:spPr bwMode="auto">
-                        <a:xfrm>
-                          <a:off x="0" y="0"/>
-                          <a:ext cx="4419600" cy="1628775"/>
-                        </a:xfrm>
-                        <a:prstGeom prst="rect">
-                          <a:avLst/>
-                        </a:prstGeom>
-                        <a:solidFill>
-                          <a:srgbClr val="FFFFFF"/>
-                        </a:solidFill>
-                        <a:ln w="9525">
-                          <a:noFill/>
-                          <a:miter lim="800000"/>
-                          <a:headEnd/>
-                          <a:tailEnd/>
-                        </a:ln>
-                      </wps:spPr>
-                      <wps:txbx>
-                        <w:txbxContent>
-                          <w:p>
-                            <w:pPr>
-                              <w:rPr>
-                                <w:b/>
-                                <w:bCs/>
-                              </w:rPr>
-                            </w:pPr>
-                            <w:r>
-                              <w:rPr>
-                                <w:b/>
-                                <w:bCs/>
-                              </w:rPr>
-                              <w:t>const express = require('express'</w:t>
-                            </w:r>
-                            <w:proofErr w:type="gramStart"/>
-                            <w:r>
-                              <w:rPr>
-                                <w:b/>
-                                <w:bCs/>
-                              </w:rPr>
-                              <w:t>);</w:t>
-                            </w:r>
-                            <w:proofErr w:type="gramEnd"/>
-                          </w:p>
-                          <w:p>
-                            <w:pPr>
-                              <w:rPr>
-                                <w:b/>
-                                <w:bCs/>
-                              </w:rPr>
-                            </w:pPr>
-                          </w:p>
-                          <w:p>
-                            <w:pPr>
-                              <w:rPr>
-                                <w:b/>
-                                <w:bCs/>
-                              </w:rPr>
-                            </w:pPr>
-                            <w:r>
-                              <w:rPr>
-                                <w:b/>
-                                <w:bCs/>
-                              </w:rPr>
-                              <w:t>const app = express(</w:t>
-                            </w:r>
-                            <w:proofErr w:type="gramStart"/>
-                            <w:r>
-                              <w:rPr>
-                                <w:b/>
-                                <w:bCs/>
-                              </w:rPr>
-                              <w:t>);</w:t>
-                            </w:r>
-                            <w:proofErr w:type="gramEnd"/>
-                          </w:p>
-                          <w:p>
-                            <w:pPr>
-                              <w:rPr>
-                                <w:b/>
-                                <w:bCs/>
-                              </w:rPr>
-                            </w:pPr>
-                          </w:p>
-                          <w:p>
-                            <w:pPr>
-                              <w:rPr>
-                                <w:b/>
-                                <w:bCs/>
-                              </w:rPr>
-                            </w:pPr>
-                            <w:r>
-                              <w:rPr>
-                                <w:b/>
-                                <w:bCs/>
-                              </w:rPr>
-                              <w:t xml:space="preserve">const PORT = </w:t>
-                            </w:r>
-                            <w:proofErr w:type="spellStart"/>
-                            <w:r>
-                              <w:rPr>
-                                <w:b/>
-                                <w:bCs/>
-                              </w:rPr>
-                              <w:t>process.env.PORT</w:t>
-                            </w:r>
-                            <w:proofErr w:type="spellEnd"/>
-                            <w:r>
-                              <w:rPr>
-                                <w:b/>
-                                <w:bCs/>
-                              </w:rPr>
-                              <w:t xml:space="preserve"> || 5000</w:t>
-                            </w:r>
-                          </w:p>
-                          <w:p>
-                            <w:pPr>
-                              <w:rPr>
-                                <w:b/>
-                                <w:bCs/>
-                              </w:rPr>
-                            </w:pPr>
-                          </w:p>
-                          <w:p>
-                            <w:pPr>
-                              <w:rPr>
-                                <w:b/>
-                                <w:bCs/>
-                              </w:rPr>
-                            </w:pPr>
-                            <w:proofErr w:type="spellStart"/>
-                            <w:r>
-                              <w:rPr>
-                                <w:b/>
-                                <w:bCs/>
-                              </w:rPr>
-                              <w:t>app.listen</w:t>
-                            </w:r>
-                            <w:proofErr w:type="spellEnd"/>
-                            <w:r>
-                              <w:rPr>
-                                <w:b/>
-                                <w:bCs/>
-                              </w:rPr>
-                              <w:t>(PORT, () =&gt; console.log('Server started on port ${PORT}')</w:t>
-                            </w:r>
-                            <w:proofErr w:type="gramStart"/>
-                            <w:r>
-                              <w:rPr>
-                                <w:b/>
-                                <w:bCs/>
-                              </w:rPr>
-                              <w:t>);</w:t>
-                            </w:r>
-                            <w:proofErr w:type="gramEnd"/>
-                          </w:p>
-                        </w:txbxContent>
-                      </wps:txbx>
-                      <wps:bodyPr rot="0" vert="horz" wrap="square" lIns="91440" tIns="45720" rIns="91440" bIns="45720" anchor="t" anchorCtr="0">
-                        <a:noAutofit/>
-                      </wps:bodyPr>
-                    </wps:wsp>
-                  </a:graphicData>
-                </a:graphic>
-              </wp:inline>
-            </w:drawing>
-          </mc:Choice>
-          <mc:Fallback>
-            <w:pict>
-              <v:shapetype w14:anchorId="029ADEDA" id="_x0000_t202" coordsize="21600,21600" o:spt="202" path="m,l,21600r21600,l21600,xe">
-                <v:stroke joinstyle="miter"/>
-                <v:path gradientshapeok="t" o:connecttype="rect"/>
-              </v:shapetype>
-              <v:shape id="Text Box 2" o:spid="_x0000_s1026" type="#_x0000_t202" style="width:348pt;height:128.25pt;visibility:visible;mso-wrap-style:square;mso-left-percent:-10001;mso-top-percent:-10001;mso-position-horizontal:absolute;mso-position-horizontal-relative:char;mso-position-vertical:absolute;mso-position-vertical-relative:line;mso-left-percent:-10001;mso-top-percent:-10001;v-text-anchor:top" o:gfxdata="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" stroked="f">
-                <v:textbox>
-                  <w:txbxContent>
-                    <w:p>
-                      <w:pPr>
-                        <w:rPr>
-                          <w:b/>
-                          <w:bCs/>
-                        </w:rPr>
-                      </w:pPr>
-                      <w:r>
-                        <w:rPr>
-                          <w:b/>
-                          <w:bCs/>
-                        </w:rPr>
-                        <w:t>const express = require('express'</w:t>
-                      </w:r>
-                      <w:proofErr w:type="gramStart"/>
-                      <w:r>
-                        <w:rPr>
-                          <w:b/>
-                          <w:bCs/>
-                        </w:rPr>
-                        <w:t>);</w:t>
-                      </w:r>
-                      <w:proofErr w:type="gramEnd"/>
-                    </w:p>
-                    <w:p>
-                      <w:pPr>
-                        <w:rPr>
-                          <w:b/>
-                          <w:bCs/>
-                        </w:rPr>
-                      </w:pPr>
-                    </w:p>
-                    <w:p>
-                      <w:pPr>
-                        <w:rPr>
-                          <w:b/>
-                          <w:bCs/>
-                        </w:rPr>
-                      </w:pPr>
-                      <w:r>
-                        <w:rPr>
-                          <w:b/>
-                          <w:bCs/>
-                        </w:rPr>
-                        <w:t>const app = express(</w:t>
-                      </w:r>
-                      <w:proofErr w:type="gramStart"/>
-                      <w:r>
-                        <w:rPr>
-                          <w:b/>
-                          <w:bCs/>
-                        </w:rPr>
-                        <w:t>);</w:t>
-                      </w:r>
-                      <w:proofErr w:type="gramEnd"/>
-                    </w:p>
-                    <w:p>
-                      <w:pPr>
-                        <w:rPr>
-                          <w:b/>
-                          <w:bCs/>
-                        </w:rPr>
-                      </w:pPr>
-                    </w:p>
-                    <w:p>
-                      <w:pPr>
-                        <w:rPr>
-                          <w:b/>
-                          <w:bCs/>
-                        </w:rPr>
-                      </w:pPr>
-                      <w:r>
-                        <w:rPr>
-                          <w:b/>
-                          <w:bCs/>
-                        </w:rPr>
-                        <w:t xml:space="preserve">const PORT = </w:t>
-                      </w:r>
-                      <w:proofErr w:type="spellStart"/>
-                      <w:r>
-                        <w:rPr>
-                          <w:b/>
-                          <w:bCs/>
-                        </w:rPr>
-                        <w:t>process.env.PORT</w:t>
-                      </w:r>
-                      <w:proofErr w:type="spellEnd"/>
-                      <w:r>
-                        <w:rPr>
-                          <w:b/>
-                          <w:bCs/>
-                        </w:rPr>
-                        <w:t xml:space="preserve"> || 5000</w:t>
-                      </w:r>
-                    </w:p>
-                    <w:p>
-                      <w:pPr>
-                        <w:rPr>
-                          <w:b/>
-                          <w:bCs/>
-                        </w:rPr>
-                      </w:pPr>
-                    </w:p>
-                    <w:p>
-                      <w:pPr>
-                        <w:rPr>
-                          <w:b/>
-                          <w:bCs/>
-                        </w:rPr>
-                      </w:pPr>
-                      <w:proofErr w:type="spellStart"/>
-                      <w:r>
-                        <w:rPr>
-                          <w:b/>
-                          <w:bCs/>
-                        </w:rPr>
-                        <w:t>app.listen</w:t>
-                      </w:r>
-                      <w:proofErr w:type="spellEnd"/>
-                      <w:r>
-                        <w:rPr>
-                          <w:b/>
-                          <w:bCs/>
-                        </w:rPr>
-                        <w:t>(PORT, () =&gt; console.log('Server started on port ${PORT}')</w:t>
-                      </w:r>
-                      <w:proofErr w:type="gramStart"/>
-                      <w:r>
-                        <w:rPr>
-                          <w:b/>
-                          <w:bCs/>
-                        </w:rPr>
-                        <w:t>);</w:t>
-                      </w:r>
-                      <w:proofErr w:type="gramEnd"/>
-                    </w:p>
-                  </w:txbxContent>
-                </v:textbox>
-                <w10:anchorlock/>
-              </v:shape>
-            </w:pict>
-          </mc:Fallback>
-        </mc:AlternateContent>
+        <w:pict w14:anchorId="32A78C90">
+          <v:shapetype id="_x0000_t202" coordsize="21600,21600" o:spt="202" path="m,l,21600r21600,l21600,xe">
+            <v:stroke joinstyle="miter"/>
+            <v:path gradientshapeok="t" o:connecttype="rect"/>
+          </v:shapetype>
+          <v:shape id="Text Box 2" o:spid="_x0000_s1026" type="#_x0000_t202" style="width:348pt;height:128.25pt;visibility:visible;mso-wrap-style:square;mso-left-percent:-10001;mso-top-percent:-10001;mso-position-horizontal:absolute;mso-position-horizontal-relative:char;mso-position-vertical:absolute;mso-position-vertical-relative:line;mso-left-percent:-10001;mso-top-percent:-10001;v-text-anchor:top" stroked="f">
+            <v:textbox>
+              <w:txbxContent>
+                <w:p>
+                  <w:pPr>
+                    <w:rPr>
+                      <w:b/>
+                      <w:bCs/>
+                    </w:rPr>
+                  </w:pPr>
+                  <w:r>
+                    <w:rPr>
+                      <w:b/>
+                      <w:bCs/>
+                    </w:rPr>
+                    <w:t>const express = require('express'</w:t>
+                  </w:r>
+                  <w:proofErr w:type="gramStart"/>
+                  <w:r>
+                    <w:rPr>
+                      <w:b/>
+                      <w:bCs/>
+                    </w:rPr>
+                    <w:t>);</w:t>
+                  </w:r>
+                  <w:proofErr w:type="gramEnd"/>
+                </w:p>
+                <w:p>
+                  <w:pPr>
+                    <w:rPr>
+                      <w:b/>
+                      <w:bCs/>
+                    </w:rPr>
+                  </w:pPr>
+                </w:p>
+                <w:p>
+                  <w:pPr>
+                    <w:rPr>
+                      <w:b/>
+                      <w:bCs/>
+                    </w:rPr>
+                  </w:pPr>
+                  <w:r>
+                    <w:rPr>
+                      <w:b/>
+                      <w:bCs/>
+                    </w:rPr>
+                    <w:t>const app = express(</w:t>
+                  </w:r>
+                  <w:proofErr w:type="gramStart"/>
+                  <w:r>
+                    <w:rPr>
+                      <w:b/>
+                      <w:bCs/>
+                    </w:rPr>
+                    <w:t>);</w:t>
+                  </w:r>
+                  <w:proofErr w:type="gramEnd"/>
+                </w:p>
+                <w:p>
+                  <w:pPr>
+                    <w:rPr>
+                      <w:b/>
+                      <w:bCs/>
+                    </w:rPr>
+                  </w:pPr>
+                </w:p>
+                <w:p>
+                  <w:pPr>
+                    <w:rPr>
+                      <w:b/>
+                      <w:bCs/>
+                    </w:rPr>
+                  </w:pPr>
+                  <w:r>
+                    <w:rPr>
+                      <w:b/>
+                      <w:bCs/>
+                    </w:rPr>
+                    <w:t xml:space="preserve">const PORT = </w:t>
+                  </w:r>
+                  <w:proofErr w:type="spellStart"/>
+                  <w:r>
+                    <w:rPr>
+                      <w:b/>
+                      <w:bCs/>
+                    </w:rPr>
+                    <w:t>process.env.PORT</w:t>
+                  </w:r>
+                  <w:proofErr w:type="spellEnd"/>
+                  <w:r>
+                    <w:rPr>
+                      <w:b/>
+                      <w:bCs/>
+                    </w:rPr>
+                    <w:t xml:space="preserve"> || 5000</w:t>
+                  </w:r>
+                </w:p>
+                <w:p>
+                  <w:pPr>
+                    <w:rPr>
+                      <w:b/>
+                      <w:bCs/>
+                    </w:rPr>
+                  </w:pPr>
+                </w:p>
+                <w:p>
+                  <w:pPr>
+                    <w:rPr>
+                      <w:b/>
+                      <w:bCs/>
+                    </w:rPr>
+                  </w:pPr>
+                  <w:proofErr w:type="spellStart"/>
+                  <w:r>
+                    <w:rPr>
+                      <w:b/>
+                      <w:bCs/>
+                    </w:rPr>
+                    <w:t>app.listen</w:t>
+                  </w:r>
+                  <w:proofErr w:type="spellEnd"/>
+                  <w:r>
+                    <w:rPr>
+                      <w:b/>
+                      <w:bCs/>
+                    </w:rPr>
+                    <w:t>(PORT, () =&gt; console.log('Server started on port ${PORT}')</w:t>
+                  </w:r>
+                  <w:proofErr w:type="gramStart"/>
+                  <w:r>
+                    <w:rPr>
+                      <w:b/>
+                      <w:bCs/>
+                    </w:rPr>
+                    <w:t>);</w:t>
+                  </w:r>
+                  <w:proofErr w:type="gramEnd"/>
+                </w:p>
+              </w:txbxContent>
+            </v:textbox>
+            <w10:anchorlock/>
+          </v:shape>
+        </w:pict>
       </w:r>
     </w:p>
     <w:p/>
@@ -2351,6 +2162,2874 @@
       </w:r>
     </w:p>
     <w:p/>
+    <w:p>
+      <w:pPr>
+        <w:rPr>
+          <w:b/>
+          <w:bCs/>
+        </w:rPr>
+      </w:pPr>
+      <w:r>
+        <w:rPr>
+          <w:b/>
+          <w:bCs/>
+        </w:rPr>
+        <w:t>Using API Routes &amp; JWT Authentication</w:t>
+      </w:r>
+    </w:p>
+    <w:p>
+      <w:pPr>
+        <w:pStyle w:val="ListParagraph"/>
+        <w:numPr>
+          <w:ilvl w:val="0"/>
+          <w:numId w:val="10"/>
+        </w:numPr>
+      </w:pPr>
+      <w:r>
+        <w:t xml:space="preserve">Create a folder called </w:t>
+      </w:r>
+      <w:r>
+        <w:rPr>
+          <w:b/>
+          <w:bCs/>
+        </w:rPr>
+        <w:t>Models</w:t>
+      </w:r>
+      <w:r>
+        <w:t xml:space="preserve"> to house all the database schema models for the server</w:t>
+      </w:r>
+    </w:p>
+    <w:p>
+      <w:pPr>
+        <w:pStyle w:val="ListParagraph"/>
+        <w:numPr>
+          <w:ilvl w:val="1"/>
+          <w:numId w:val="10"/>
+        </w:numPr>
+      </w:pPr>
+      <w:r>
+        <w:lastRenderedPageBreak/>
+        <w:t>See code for detailed examples</w:t>
+      </w:r>
+    </w:p>
+    <w:p>
+      <w:pPr>
+        <w:pStyle w:val="ListParagraph"/>
+        <w:numPr>
+          <w:ilvl w:val="0"/>
+          <w:numId w:val="10"/>
+        </w:numPr>
+      </w:pPr>
+      <w:r>
+        <w:t xml:space="preserve">The JSON </w:t>
+      </w:r>
+      <w:r>
+        <w:rPr>
+          <w:b/>
+          <w:bCs/>
+        </w:rPr>
+        <w:t>body-parser</w:t>
+      </w:r>
+      <w:r>
+        <w:t xml:space="preserve"> library is now absorbed into </w:t>
+      </w:r>
+      <w:r>
+        <w:rPr>
+          <w:b/>
+          <w:bCs/>
+        </w:rPr>
+        <w:t>express</w:t>
+      </w:r>
+    </w:p>
+    <w:p>
+      <w:pPr>
+        <w:pStyle w:val="ListParagraph"/>
+        <w:numPr>
+          <w:ilvl w:val="1"/>
+          <w:numId w:val="10"/>
+        </w:numPr>
+      </w:pPr>
+      <w:r>
+        <w:t xml:space="preserve">Call the statement: </w:t>
+      </w:r>
+      <w:proofErr w:type="spellStart"/>
+      <w:r>
+        <w:rPr>
+          <w:b/>
+          <w:bCs/>
+        </w:rPr>
+        <w:t>app.use</w:t>
+      </w:r>
+      <w:proofErr w:type="spellEnd"/>
+      <w:r>
+        <w:rPr>
+          <w:b/>
+          <w:bCs/>
+        </w:rPr>
+        <w:t>(</w:t>
+      </w:r>
+      <w:proofErr w:type="spellStart"/>
+      <w:r>
+        <w:rPr>
+          <w:b/>
+          <w:bCs/>
+        </w:rPr>
+        <w:t>express.json</w:t>
+      </w:r>
+      <w:proofErr w:type="spellEnd"/>
+      <w:r>
+        <w:rPr>
+          <w:b/>
+          <w:bCs/>
+        </w:rPr>
+        <w:t>({ extended: false }))</w:t>
+      </w:r>
+      <w:r>
+        <w:t xml:space="preserve"> to enable body</w:t>
+      </w:r>
+      <w:r>
+        <w:t>-</w:t>
+      </w:r>
+      <w:r>
+        <w:t>parser on an express server</w:t>
+      </w:r>
+      <w:r>
+        <w:t xml:space="preserve"> to receive the JSON payload of each server request</w:t>
+      </w:r>
+    </w:p>
+    <w:p>
+      <w:pPr>
+        <w:pStyle w:val="ListParagraph"/>
+        <w:numPr>
+          <w:ilvl w:val="2"/>
+          <w:numId w:val="10"/>
+        </w:numPr>
+      </w:pPr>
+      <w:r>
+        <w:t xml:space="preserve">The </w:t>
+      </w:r>
+      <w:r>
+        <w:rPr>
+          <w:b/>
+          <w:bCs/>
+        </w:rPr>
+        <w:t>extended</w:t>
+      </w:r>
+      <w:r>
+        <w:t xml:space="preserve"> option allows </w:t>
+      </w:r>
+      <w:r>
+        <w:t xml:space="preserve">a dev </w:t>
+      </w:r>
+      <w:r>
+        <w:t xml:space="preserve">to choose between parsing the URL-encoded data with the </w:t>
+      </w:r>
+      <w:proofErr w:type="spellStart"/>
+      <w:r>
+        <w:t>querystring</w:t>
+      </w:r>
+      <w:proofErr w:type="spellEnd"/>
+      <w:r>
+        <w:t xml:space="preserve"> library (when false) or the </w:t>
+      </w:r>
+      <w:proofErr w:type="spellStart"/>
+      <w:r>
+        <w:t>qs</w:t>
+      </w:r>
+      <w:proofErr w:type="spellEnd"/>
+      <w:r>
+        <w:t xml:space="preserve"> library (when true)</w:t>
+      </w:r>
+    </w:p>
+    <w:p>
+      <w:pPr>
+        <w:pStyle w:val="ListParagraph"/>
+        <w:numPr>
+          <w:ilvl w:val="0"/>
+          <w:numId w:val="10"/>
+        </w:numPr>
+      </w:pPr>
+      <w:r>
+        <w:t>When making an API request in Postman to an express server:</w:t>
+      </w:r>
+    </w:p>
+    <w:p>
+      <w:pPr>
+        <w:pStyle w:val="ListParagraph"/>
+        <w:numPr>
+          <w:ilvl w:val="1"/>
+          <w:numId w:val="10"/>
+        </w:numPr>
+      </w:pPr>
+      <w:r>
+        <w:t xml:space="preserve">Set the </w:t>
+      </w:r>
+      <w:r>
+        <w:rPr>
+          <w:b/>
+          <w:bCs/>
+        </w:rPr>
+        <w:t>Content-Type</w:t>
+      </w:r>
+      <w:r>
+        <w:t xml:space="preserve"> Header value to </w:t>
+      </w:r>
+      <w:r>
+        <w:rPr>
+          <w:b/>
+          <w:bCs/>
+        </w:rPr>
+        <w:t>application/</w:t>
+      </w:r>
+      <w:proofErr w:type="spellStart"/>
+      <w:r>
+        <w:rPr>
+          <w:b/>
+          <w:bCs/>
+        </w:rPr>
+        <w:t>json</w:t>
+      </w:r>
+      <w:proofErr w:type="spellEnd"/>
+    </w:p>
+    <w:p>
+      <w:pPr>
+        <w:pStyle w:val="ListParagraph"/>
+        <w:numPr>
+          <w:ilvl w:val="1"/>
+          <w:numId w:val="10"/>
+        </w:numPr>
+      </w:pPr>
+      <w:r>
+        <w:t>Send JSON data {with curly braces} through the Body pane</w:t>
+      </w:r>
+    </w:p>
+    <w:p>
+      <w:pPr>
+        <w:pStyle w:val="ListParagraph"/>
+        <w:numPr>
+          <w:ilvl w:val="0"/>
+          <w:numId w:val="10"/>
+        </w:numPr>
+      </w:pPr>
+      <w:r>
+        <w:t xml:space="preserve">Use the </w:t>
+      </w:r>
+      <w:r>
+        <w:rPr>
+          <w:b/>
+          <w:bCs/>
+        </w:rPr>
+        <w:t>express-validator</w:t>
+      </w:r>
+      <w:r>
+        <w:t xml:space="preserve"> library as middleware to an express server request</w:t>
+      </w:r>
+    </w:p>
+    <w:p>
+      <w:pPr>
+        <w:pStyle w:val="ListParagraph"/>
+        <w:numPr>
+          <w:ilvl w:val="1"/>
+          <w:numId w:val="10"/>
+        </w:numPr>
+      </w:pPr>
+      <w:r>
+        <w:t>https://express-validator.github.io/docs/check-api/#checkfield-message</w:t>
+      </w:r>
+    </w:p>
+    <w:p>
+      <w:pPr>
+        <w:pStyle w:val="ListParagraph"/>
+        <w:numPr>
+          <w:ilvl w:val="1"/>
+          <w:numId w:val="10"/>
+        </w:numPr>
+      </w:pPr>
+      <w:r>
+        <w:t>Pass in validator methods (</w:t>
+      </w:r>
+      <w:proofErr w:type="gramStart"/>
+      <w:r>
+        <w:t>i.e.</w:t>
+      </w:r>
+      <w:proofErr w:type="gramEnd"/>
+      <w:r>
+        <w:t xml:space="preserve"> </w:t>
+      </w:r>
+      <w:r>
+        <w:rPr>
+          <w:b/>
+          <w:bCs/>
+        </w:rPr>
+        <w:t>check</w:t>
+      </w:r>
+      <w:r>
+        <w:t xml:space="preserve">, </w:t>
+      </w:r>
+      <w:r>
+        <w:rPr>
+          <w:b/>
+          <w:bCs/>
+        </w:rPr>
+        <w:t>body</w:t>
+      </w:r>
+      <w:r>
+        <w:t xml:space="preserve">, </w:t>
+      </w:r>
+      <w:r>
+        <w:rPr>
+          <w:b/>
+          <w:bCs/>
+        </w:rPr>
+        <w:t>header</w:t>
+      </w:r>
+      <w:r>
+        <w:t>, etc.) as the second parameter</w:t>
+      </w:r>
+      <w:r>
+        <w:t xml:space="preserve">, </w:t>
+      </w:r>
+      <w:r>
+        <w:rPr>
+          <w:b/>
+          <w:bCs/>
+        </w:rPr>
+        <w:t>middleware</w:t>
+      </w:r>
+      <w:r>
+        <w:t>,</w:t>
+      </w:r>
+      <w:r>
+        <w:t xml:space="preserve"> to an </w:t>
+      </w:r>
+      <w:proofErr w:type="spellStart"/>
+      <w:r>
+        <w:rPr>
+          <w:b/>
+          <w:bCs/>
+        </w:rPr>
+        <w:t>express.Router</w:t>
+      </w:r>
+      <w:proofErr w:type="spellEnd"/>
+      <w:r>
+        <w:rPr>
+          <w:b/>
+          <w:bCs/>
+        </w:rPr>
+        <w:t>().Route()</w:t>
+      </w:r>
+      <w:r>
+        <w:t xml:space="preserve"> function for the request object to be validated</w:t>
+      </w:r>
+    </w:p>
+    <w:p>
+      <w:pPr>
+        <w:pStyle w:val="ListParagraph"/>
+        <w:numPr>
+          <w:ilvl w:val="2"/>
+          <w:numId w:val="10"/>
+        </w:numPr>
+      </w:pPr>
+      <w:r>
+        <w:t>*</w:t>
+      </w:r>
+      <w:r>
+        <w:t xml:space="preserve">Validation functions may be passed in as an array </w:t>
+      </w:r>
+      <w:r>
+        <w:t>OR</w:t>
+      </w:r>
+      <w:r>
+        <w:t xml:space="preserve"> separate parameters</w:t>
+      </w:r>
+    </w:p>
+    <w:p>
+      <w:pPr>
+        <w:pStyle w:val="ListParagraph"/>
+        <w:numPr>
+          <w:ilvl w:val="1"/>
+          <w:numId w:val="10"/>
+        </w:numPr>
+      </w:pPr>
+      <w:r>
+        <w:t xml:space="preserve">Validation results are returned in the </w:t>
+      </w:r>
+      <w:proofErr w:type="spellStart"/>
+      <w:r>
+        <w:rPr>
+          <w:b/>
+          <w:bCs/>
+        </w:rPr>
+        <w:t>validationResult</w:t>
+      </w:r>
+      <w:proofErr w:type="spellEnd"/>
+      <w:r>
+        <w:rPr>
+          <w:b/>
+          <w:bCs/>
+        </w:rPr>
+        <w:t>()</w:t>
+      </w:r>
+      <w:r>
+        <w:t xml:space="preserve"> </w:t>
+      </w:r>
+      <w:r>
+        <w:t>function</w:t>
+      </w:r>
+      <w:r>
+        <w:t xml:space="preserve"> imported from the express-validator library</w:t>
+      </w:r>
+    </w:p>
+    <w:p>
+      <w:pPr>
+        <w:pStyle w:val="ListParagraph"/>
+        <w:numPr>
+          <w:ilvl w:val="0"/>
+          <w:numId w:val="10"/>
+        </w:numPr>
+      </w:pPr>
+      <w:r>
+        <w:t xml:space="preserve">Use the </w:t>
+      </w:r>
+      <w:proofErr w:type="spellStart"/>
+      <w:r>
+        <w:rPr>
+          <w:b/>
+          <w:bCs/>
+        </w:rPr>
+        <w:t>bcrypt</w:t>
+      </w:r>
+      <w:proofErr w:type="spellEnd"/>
+      <w:r>
+        <w:t xml:space="preserve"> library to encrypt passwords before saving them to the database</w:t>
+      </w:r>
+    </w:p>
+    <w:p>
+      <w:pPr>
+        <w:pStyle w:val="ListParagraph"/>
+        <w:numPr>
+          <w:ilvl w:val="0"/>
+          <w:numId w:val="10"/>
+        </w:numPr>
+      </w:pPr>
+      <w:r>
+        <w:t xml:space="preserve">Use the </w:t>
+      </w:r>
+      <w:proofErr w:type="spellStart"/>
+      <w:r>
+        <w:rPr>
+          <w:b/>
+          <w:bCs/>
+        </w:rPr>
+        <w:t>jsonwebtoken</w:t>
+      </w:r>
+      <w:proofErr w:type="spellEnd"/>
+      <w:r>
+        <w:rPr>
+          <w:b/>
+          <w:bCs/>
+        </w:rPr>
+        <w:t xml:space="preserve"> </w:t>
+      </w:r>
+      <w:r>
+        <w:t>(</w:t>
+      </w:r>
+      <w:r>
+        <w:rPr>
+          <w:b/>
+          <w:bCs/>
+        </w:rPr>
+        <w:t>JWT</w:t>
+      </w:r>
+      <w:r>
+        <w:t>) library to authenticate users and return a session-reusable web token to a user</w:t>
+      </w:r>
+    </w:p>
+    <w:p>
+      <w:pPr>
+        <w:pStyle w:val="ListParagraph"/>
+        <w:numPr>
+          <w:ilvl w:val="1"/>
+          <w:numId w:val="10"/>
+        </w:numPr>
+        <w:rPr>
+          <w:rStyle w:val="Hyperlink"/>
+          <w:color w:val="auto"/>
+          <w:u w:val="none"/>
+        </w:rPr>
+      </w:pPr>
+      <w:hyperlink r:id="rId5" w:anchor="debugger-io" w:history="1">
+        <w:r>
+          <w:rPr>
+            <w:rStyle w:val="Hyperlink"/>
+          </w:rPr>
+          <w:t>https://jwt.io/</w:t>
+        </w:r>
+      </w:hyperlink>
+    </w:p>
+    <w:p>
+      <w:pPr>
+        <w:pStyle w:val="ListParagraph"/>
+        <w:numPr>
+          <w:ilvl w:val="1"/>
+          <w:numId w:val="10"/>
+        </w:numPr>
+        <w:rPr>
+          <w:rStyle w:val="Hyperlink"/>
+          <w:color w:val="000000" w:themeColor="text1"/>
+          <w:u w:val="none"/>
+        </w:rPr>
+      </w:pPr>
+      <w:r>
+        <w:rPr>
+          <w:rStyle w:val="Hyperlink"/>
+          <w:color w:val="000000" w:themeColor="text1"/>
+          <w:u w:val="none"/>
+        </w:rPr>
+        <w:t xml:space="preserve">JWT </w:t>
+      </w:r>
+      <w:r>
+        <w:rPr>
+          <w:rStyle w:val="Hyperlink"/>
+          <w:color w:val="000000" w:themeColor="text1"/>
+          <w:u w:val="none"/>
+        </w:rPr>
+        <w:t>is an open standard (RFC 7519) that defines a compact and self-contained way for securely transmitting information between parties as a JSON object</w:t>
+      </w:r>
+    </w:p>
+    <w:p>
+      <w:pPr>
+        <w:pStyle w:val="ListParagraph"/>
+        <w:numPr>
+          <w:ilvl w:val="2"/>
+          <w:numId w:val="10"/>
+        </w:numPr>
+        <w:rPr>
+          <w:rStyle w:val="Hyperlink"/>
+          <w:color w:val="000000" w:themeColor="text1"/>
+          <w:u w:val="none"/>
+        </w:rPr>
+      </w:pPr>
+      <w:r>
+        <w:rPr>
+          <w:rStyle w:val="Hyperlink"/>
+          <w:color w:val="000000" w:themeColor="text1"/>
+          <w:u w:val="none"/>
+        </w:rPr>
+        <w:t>This information can be verified and trusted because it is digitally signed</w:t>
+      </w:r>
+    </w:p>
+    <w:p>
+      <w:pPr>
+        <w:pStyle w:val="ListParagraph"/>
+        <w:numPr>
+          <w:ilvl w:val="3"/>
+          <w:numId w:val="10"/>
+        </w:numPr>
+        <w:rPr>
+          <w:color w:val="000000" w:themeColor="text1"/>
+        </w:rPr>
+      </w:pPr>
+      <w:r>
+        <w:rPr>
+          <w:rStyle w:val="Hyperlink"/>
+          <w:color w:val="000000" w:themeColor="text1"/>
+          <w:u w:val="none"/>
+        </w:rPr>
+        <w:t>JWTs can be signed using a secret with HMAC algorithm or RSA or ECDSA public/private key pairs</w:t>
+      </w:r>
+    </w:p>
+    <w:p>
+      <w:pPr>
+        <w:pStyle w:val="ListParagraph"/>
+        <w:numPr>
+          <w:ilvl w:val="1"/>
+          <w:numId w:val="10"/>
+        </w:numPr>
+      </w:pPr>
+      <w:r>
+        <w:t>JWT is most often used to transmit authorization information between server and client</w:t>
+      </w:r>
+    </w:p>
+    <w:p>
+      <w:pPr>
+        <w:pStyle w:val="ListParagraph"/>
+        <w:numPr>
+          <w:ilvl w:val="1"/>
+          <w:numId w:val="10"/>
+        </w:numPr>
+      </w:pPr>
+      <w:r>
+        <w:t xml:space="preserve">JWT mints a </w:t>
+      </w:r>
+      <w:r>
+        <w:rPr>
+          <w:b/>
+          <w:bCs/>
+        </w:rPr>
+        <w:t>token</w:t>
+      </w:r>
+      <w:r>
+        <w:t xml:space="preserve"> that is passed between the client and server for each authorized request</w:t>
+      </w:r>
+    </w:p>
+    <w:p>
+      <w:pPr>
+        <w:pStyle w:val="ListParagraph"/>
+        <w:numPr>
+          <w:ilvl w:val="2"/>
+          <w:numId w:val="10"/>
+        </w:numPr>
+      </w:pPr>
+      <w:r>
+        <w:t>Once a user has logged in, each subsequent request will include the JWT token allowing the user to access routes and resources he/she has permission to view</w:t>
+      </w:r>
+    </w:p>
+    <w:p>
+      <w:pPr>
+        <w:pStyle w:val="ListParagraph"/>
+        <w:numPr>
+          <w:ilvl w:val="2"/>
+          <w:numId w:val="10"/>
+        </w:numPr>
+      </w:pPr>
+      <w:r>
+        <w:t xml:space="preserve">The token can easily be </w:t>
+      </w:r>
+      <w:r>
+        <w:rPr>
+          <w:b/>
+          <w:bCs/>
+        </w:rPr>
+        <w:t>verified</w:t>
+      </w:r>
+      <w:r>
+        <w:t xml:space="preserve"> to </w:t>
+      </w:r>
+      <w:r>
+        <w:t>ensure</w:t>
+      </w:r>
+      <w:r>
+        <w:t xml:space="preserve"> that no client has tampered with it</w:t>
+      </w:r>
+    </w:p>
+    <w:p>
+      <w:pPr>
+        <w:pStyle w:val="ListParagraph"/>
+        <w:numPr>
+          <w:ilvl w:val="1"/>
+          <w:numId w:val="10"/>
+        </w:numPr>
+      </w:pPr>
+      <w:r>
+        <w:t>JWT has 3 parts</w:t>
+      </w:r>
+      <w:r>
+        <w:t xml:space="preserve"> separated by periods (.)</w:t>
+      </w:r>
+      <w:r>
+        <w:t>:</w:t>
+      </w:r>
+    </w:p>
+    <w:p>
+      <w:pPr>
+        <w:pStyle w:val="ListParagraph"/>
+        <w:numPr>
+          <w:ilvl w:val="2"/>
+          <w:numId w:val="10"/>
+        </w:numPr>
+      </w:pPr>
+      <w:r>
+        <w:rPr>
+          <w:b/>
+          <w:bCs/>
+        </w:rPr>
+        <w:t>Header</w:t>
+      </w:r>
+      <w:r>
+        <w:t xml:space="preserve"> – The JWT header typically consists of 2 parts:</w:t>
+      </w:r>
+    </w:p>
+    <w:p>
+      <w:pPr>
+        <w:pStyle w:val="ListParagraph"/>
+        <w:numPr>
+          <w:ilvl w:val="3"/>
+          <w:numId w:val="10"/>
+        </w:numPr>
+      </w:pPr>
+      <w:proofErr w:type="spellStart"/>
+      <w:r>
+        <w:rPr>
+          <w:b/>
+          <w:bCs/>
+        </w:rPr>
+        <w:t>alg</w:t>
+      </w:r>
+      <w:proofErr w:type="spellEnd"/>
+      <w:r>
+        <w:t xml:space="preserve"> – Defines the signing algorithm:  </w:t>
+      </w:r>
+      <w:r>
+        <w:t>HMAC</w:t>
+      </w:r>
+      <w:r>
+        <w:t>, SHA256, or RSA</w:t>
+      </w:r>
+    </w:p>
+    <w:p>
+      <w:pPr>
+        <w:pStyle w:val="ListParagraph"/>
+        <w:numPr>
+          <w:ilvl w:val="3"/>
+          <w:numId w:val="10"/>
+        </w:numPr>
+      </w:pPr>
+      <w:proofErr w:type="spellStart"/>
+      <w:r>
+        <w:rPr>
+          <w:b/>
+          <w:bCs/>
+        </w:rPr>
+        <w:t>typ</w:t>
+      </w:r>
+      <w:proofErr w:type="spellEnd"/>
+      <w:r>
+        <w:t xml:space="preserve"> – The type of token (always </w:t>
+      </w:r>
+      <w:r>
+        <w:rPr>
+          <w:b/>
+          <w:bCs/>
+        </w:rPr>
+        <w:t>“JWT</w:t>
+      </w:r>
+      <w:r>
+        <w:rPr>
+          <w:b/>
+          <w:bCs/>
+        </w:rPr>
+        <w:t>”</w:t>
+      </w:r>
+      <w:r>
+        <w:t>)</w:t>
+      </w:r>
+    </w:p>
+    <w:p>
+      <w:pPr>
+        <w:pStyle w:val="ListParagraph"/>
+        <w:numPr>
+          <w:ilvl w:val="2"/>
+          <w:numId w:val="10"/>
+        </w:numPr>
+      </w:pPr>
+      <w:r>
+        <w:rPr>
+          <w:b/>
+          <w:bCs/>
+        </w:rPr>
+        <w:t>Payload</w:t>
+      </w:r>
+      <w:r>
+        <w:t xml:space="preserve"> – Contains </w:t>
+      </w:r>
+      <w:r>
+        <w:rPr>
+          <w:b/>
+          <w:bCs/>
+        </w:rPr>
+        <w:t xml:space="preserve">claims </w:t>
+      </w:r>
+      <w:r>
+        <w:t>which</w:t>
+      </w:r>
+      <w:r>
+        <w:t xml:space="preserve"> are statements about an entity (typically, the user) and additional </w:t>
+      </w:r>
+      <w:r>
+        <w:t>meta</w:t>
+      </w:r>
+      <w:r>
+        <w:t>data</w:t>
+      </w:r>
+      <w:r>
+        <w:t xml:space="preserve"> about the JWT itself</w:t>
+      </w:r>
+    </w:p>
+    <w:p>
+      <w:pPr>
+        <w:pStyle w:val="ListParagraph"/>
+        <w:numPr>
+          <w:ilvl w:val="3"/>
+          <w:numId w:val="10"/>
+        </w:numPr>
+      </w:pPr>
+      <w:r>
+        <w:t>There are 3 types of claims:</w:t>
+      </w:r>
+    </w:p>
+    <w:p>
+      <w:pPr>
+        <w:pStyle w:val="ListParagraph"/>
+        <w:numPr>
+          <w:ilvl w:val="4"/>
+          <w:numId w:val="10"/>
+        </w:numPr>
+      </w:pPr>
+      <w:r>
+        <w:rPr>
+          <w:b/>
+          <w:bCs/>
+        </w:rPr>
+        <w:lastRenderedPageBreak/>
+        <w:t>Registered</w:t>
+      </w:r>
+      <w:r>
+        <w:rPr>
+          <w:b/>
+          <w:bCs/>
+        </w:rPr>
+        <w:t xml:space="preserve"> Claims</w:t>
+      </w:r>
+      <w:r>
+        <w:t xml:space="preserve"> – A </w:t>
+      </w:r>
+      <w:r>
+        <w:t xml:space="preserve">set of predefined claims which are not mandatory but recommended, to provide a set of useful, interoperable claims. Some of them are: </w:t>
+      </w:r>
+      <w:proofErr w:type="spellStart"/>
+      <w:r>
+        <w:rPr>
+          <w:b/>
+          <w:bCs/>
+        </w:rPr>
+        <w:t>iss</w:t>
+      </w:r>
+      <w:proofErr w:type="spellEnd"/>
+      <w:r>
+        <w:t xml:space="preserve"> (issuer), </w:t>
+      </w:r>
+      <w:r>
+        <w:rPr>
+          <w:b/>
+          <w:bCs/>
+        </w:rPr>
+        <w:t>exp</w:t>
+      </w:r>
+      <w:r>
+        <w:t xml:space="preserve"> (expiration time), </w:t>
+      </w:r>
+      <w:r>
+        <w:rPr>
+          <w:b/>
+          <w:bCs/>
+        </w:rPr>
+        <w:t>sub</w:t>
+      </w:r>
+      <w:r>
+        <w:t xml:space="preserve"> (subject</w:t>
+      </w:r>
+      <w:r>
+        <w:t>/user ID</w:t>
+      </w:r>
+      <w:r>
+        <w:t xml:space="preserve">), </w:t>
+      </w:r>
+      <w:proofErr w:type="spellStart"/>
+      <w:r>
+        <w:rPr>
+          <w:b/>
+          <w:bCs/>
+        </w:rPr>
+        <w:t>aud</w:t>
+      </w:r>
+      <w:proofErr w:type="spellEnd"/>
+      <w:r>
+        <w:t xml:space="preserve"> (audience</w:t>
+      </w:r>
+      <w:r>
+        <w:t>/Calling API domain</w:t>
+      </w:r>
+      <w:r>
+        <w:t>)</w:t>
+      </w:r>
+      <w:r>
+        <w:t xml:space="preserve"> and </w:t>
+      </w:r>
+      <w:hyperlink r:id="rId6" w:anchor="section-4.1" w:history="1">
+        <w:r>
+          <w:rPr>
+            <w:rStyle w:val="Hyperlink"/>
+          </w:rPr>
+          <w:t>more</w:t>
+        </w:r>
+      </w:hyperlink>
+    </w:p>
+    <w:p>
+      <w:pPr>
+        <w:pStyle w:val="ListParagraph"/>
+        <w:numPr>
+          <w:ilvl w:val="4"/>
+          <w:numId w:val="10"/>
+        </w:numPr>
+      </w:pPr>
+      <w:r>
+        <w:rPr>
+          <w:b/>
+          <w:bCs/>
+        </w:rPr>
+        <w:t xml:space="preserve">Public </w:t>
+      </w:r>
+      <w:r>
+        <w:rPr>
+          <w:b/>
+          <w:bCs/>
+        </w:rPr>
+        <w:t>Claims</w:t>
+      </w:r>
+      <w:r>
+        <w:t xml:space="preserve"> – </w:t>
+      </w:r>
+      <w:r>
+        <w:t>A value that contains a Collision-Resistant Name</w:t>
+      </w:r>
+    </w:p>
+    <w:p>
+      <w:pPr>
+        <w:pStyle w:val="ListParagraph"/>
+        <w:numPr>
+          <w:ilvl w:val="5"/>
+          <w:numId w:val="10"/>
+        </w:numPr>
+      </w:pPr>
+      <w:r>
+        <w:t>In order to prevent collisions, any new Claim Name should either be registered in the IANA "JSON Web Token Claims" registry</w:t>
+      </w:r>
+      <w:r>
+        <w:t xml:space="preserve"> </w:t>
+      </w:r>
+      <w:r>
+        <w:t>or be a Public Name</w:t>
+      </w:r>
+    </w:p>
+    <w:p>
+      <w:pPr>
+        <w:pStyle w:val="ListParagraph"/>
+        <w:numPr>
+          <w:ilvl w:val="5"/>
+          <w:numId w:val="10"/>
+        </w:numPr>
+      </w:pPr>
+      <w:r>
+        <w:t>The definer of the name or value needs to take reasonable precautions to make sure they are in control of the part of the namespace they use to define the Claim Name</w:t>
+      </w:r>
+    </w:p>
+    <w:p>
+      <w:pPr>
+        <w:pStyle w:val="ListParagraph"/>
+        <w:numPr>
+          <w:ilvl w:val="4"/>
+          <w:numId w:val="10"/>
+        </w:numPr>
+      </w:pPr>
+      <w:r>
+        <w:rPr>
+          <w:b/>
+          <w:bCs/>
+        </w:rPr>
+        <w:t>Private Claims</w:t>
+      </w:r>
+      <w:r>
+        <w:t xml:space="preserve"> – A producer and consumer of a JWT MAY agree to use Claim Names that are Private Names: names that are not Registered Claim Names</w:t>
+      </w:r>
+    </w:p>
+    <w:p>
+      <w:pPr>
+        <w:pStyle w:val="ListParagraph"/>
+        <w:numPr>
+          <w:ilvl w:val="5"/>
+          <w:numId w:val="10"/>
+        </w:numPr>
+      </w:pPr>
+      <w:r>
+        <w:t>Unlike Public Claims Names, Private Claim Names are subject to collision and should be used with caution</w:t>
+      </w:r>
+    </w:p>
+    <w:p>
+      <w:pPr>
+        <w:pStyle w:val="ListParagraph"/>
+        <w:numPr>
+          <w:ilvl w:val="2"/>
+          <w:numId w:val="10"/>
+        </w:numPr>
+      </w:pPr>
+      <w:r>
+        <w:rPr>
+          <w:b/>
+          <w:bCs/>
+        </w:rPr>
+        <w:t>Signature</w:t>
+      </w:r>
+      <w:r>
+        <w:t xml:space="preserve"> – </w:t>
+      </w:r>
+      <w:r>
+        <w:t>The signature is used to verify the message wasn't changed along the way, and, in the case of tokens signed with a private key, it can also verify that the sender of the JWT is who it says it is</w:t>
+      </w:r>
+    </w:p>
+    <w:p>
+      <w:pPr>
+        <w:pStyle w:val="ListParagraph"/>
+        <w:numPr>
+          <w:ilvl w:val="3"/>
+          <w:numId w:val="10"/>
+        </w:numPr>
+      </w:pPr>
+      <w:r>
+        <w:t>T</w:t>
+      </w:r>
+      <w:r>
+        <w:t xml:space="preserve">he signature </w:t>
+      </w:r>
+      <w:r>
+        <w:t xml:space="preserve">is created by </w:t>
+      </w:r>
+      <w:r>
+        <w:t>tak</w:t>
+      </w:r>
+      <w:r>
+        <w:t>ing</w:t>
+      </w:r>
+      <w:r>
+        <w:t xml:space="preserve"> the encoded header, the encoded payload, a </w:t>
+      </w:r>
+      <w:r>
+        <w:t xml:space="preserve">(user defined) </w:t>
+      </w:r>
+      <w:r>
+        <w:t>secret,</w:t>
+      </w:r>
+      <w:r>
+        <w:t xml:space="preserve"> and </w:t>
+      </w:r>
+      <w:r>
+        <w:rPr>
+          <w:b/>
+          <w:bCs/>
+        </w:rPr>
+        <w:t>sign</w:t>
+      </w:r>
+      <w:r>
+        <w:t>ing them all with</w:t>
+      </w:r>
+      <w:r>
+        <w:t xml:space="preserve"> the algorithm specified in the header</w:t>
+      </w:r>
+    </w:p>
+    <w:p>
+      <w:pPr>
+        <w:pStyle w:val="ListParagraph"/>
+        <w:numPr>
+          <w:ilvl w:val="0"/>
+          <w:numId w:val="10"/>
+        </w:numPr>
+      </w:pPr>
+      <w:r>
+        <w:t xml:space="preserve">Use </w:t>
+      </w:r>
+      <w:proofErr w:type="spellStart"/>
+      <w:r>
+        <w:t>bcryptjs's</w:t>
+      </w:r>
+      <w:proofErr w:type="spellEnd"/>
+      <w:r>
+        <w:t xml:space="preserve"> </w:t>
+      </w:r>
+      <w:r>
+        <w:rPr>
+          <w:b/>
+          <w:bCs/>
+        </w:rPr>
+        <w:t>hash()</w:t>
+      </w:r>
+      <w:r>
+        <w:t xml:space="preserve"> function to encrypt any password with </w:t>
+      </w:r>
+      <w:proofErr w:type="gramStart"/>
+      <w:r>
+        <w:t>184 bit</w:t>
+      </w:r>
+      <w:proofErr w:type="gramEnd"/>
+      <w:r>
+        <w:t xml:space="preserve"> encryption</w:t>
+      </w:r>
+    </w:p>
+    <w:p>
+      <w:pPr>
+        <w:pStyle w:val="ListParagraph"/>
+        <w:numPr>
+          <w:ilvl w:val="1"/>
+          <w:numId w:val="10"/>
+        </w:numPr>
+      </w:pPr>
+      <w:r>
+        <w:t xml:space="preserve"> Pass in any password as the first parameter</w:t>
+      </w:r>
+    </w:p>
+    <w:p>
+      <w:pPr>
+        <w:pStyle w:val="ListParagraph"/>
+        <w:numPr>
+          <w:ilvl w:val="1"/>
+          <w:numId w:val="10"/>
+        </w:numPr>
+      </w:pPr>
+      <w:r>
+        <w:t xml:space="preserve"> Pass in a </w:t>
+      </w:r>
+      <w:r>
+        <w:rPr>
+          <w:b/>
+          <w:bCs/>
+        </w:rPr>
+        <w:t>salt</w:t>
+      </w:r>
+      <w:r>
+        <w:t xml:space="preserve"> (phrase that will distinguish this hash from any other) as the second parameter</w:t>
+      </w:r>
+    </w:p>
+    <w:p>
+      <w:pPr>
+        <w:pStyle w:val="ListParagraph"/>
+        <w:numPr>
+          <w:ilvl w:val="0"/>
+          <w:numId w:val="10"/>
+        </w:numPr>
+      </w:pPr>
+      <w:r>
+        <w:t xml:space="preserve">Use </w:t>
+      </w:r>
+      <w:proofErr w:type="spellStart"/>
+      <w:r>
+        <w:t>bcypt</w:t>
+      </w:r>
+      <w:r>
+        <w:t>js</w:t>
+      </w:r>
+      <w:r>
+        <w:t>'s</w:t>
+      </w:r>
+      <w:proofErr w:type="spellEnd"/>
+      <w:r>
+        <w:t xml:space="preserve"> </w:t>
+      </w:r>
+      <w:r>
+        <w:rPr>
+          <w:b/>
+          <w:bCs/>
+        </w:rPr>
+        <w:t>compare()</w:t>
+      </w:r>
+      <w:r>
+        <w:t xml:space="preserve"> function to poll if a plain text password is equal to its hashed value</w:t>
+      </w:r>
+    </w:p>
+    <w:p>
+      <w:pPr>
+        <w:pStyle w:val="ListParagraph"/>
+        <w:numPr>
+          <w:ilvl w:val="0"/>
+          <w:numId w:val="10"/>
+        </w:numPr>
+      </w:pPr>
+      <w:r>
+        <w:t xml:space="preserve">An </w:t>
+      </w:r>
+      <w:r>
+        <w:rPr>
+          <w:b/>
+          <w:bCs/>
+        </w:rPr>
+        <w:t>Access Token</w:t>
+      </w:r>
+      <w:r>
+        <w:t xml:space="preserve"> is given in response to an access token request (typically an authentication request)</w:t>
+      </w:r>
+    </w:p>
+    <w:p>
+      <w:pPr>
+        <w:pStyle w:val="ListParagraph"/>
+        <w:numPr>
+          <w:ilvl w:val="1"/>
+          <w:numId w:val="10"/>
+        </w:numPr>
+      </w:pPr>
+      <w:r>
+        <w:t>This token is used to access APIs and various backends</w:t>
+      </w:r>
+    </w:p>
+    <w:p>
+      <w:pPr>
+        <w:pStyle w:val="ListParagraph"/>
+        <w:numPr>
+          <w:ilvl w:val="1"/>
+          <w:numId w:val="10"/>
+        </w:numPr>
+      </w:pPr>
+      <w:r>
+        <w:t xml:space="preserve">It is typically issued by an authorization server or a </w:t>
+      </w:r>
+      <w:proofErr w:type="gramStart"/>
+      <w:r>
+        <w:t>third party</w:t>
+      </w:r>
+      <w:proofErr w:type="gramEnd"/>
+      <w:r>
+        <w:t xml:space="preserve"> vendor (server)</w:t>
+      </w:r>
+    </w:p>
+    <w:p>
+      <w:pPr>
+        <w:pStyle w:val="ListParagraph"/>
+        <w:numPr>
+          <w:ilvl w:val="1"/>
+          <w:numId w:val="10"/>
+        </w:numPr>
+      </w:pPr>
+      <w:r>
+        <w:t>An access token should have a short lifetime and should only be accepted while still valid</w:t>
+      </w:r>
+    </w:p>
+    <w:p>
+      <w:pPr>
+        <w:pStyle w:val="ListParagraph"/>
+        <w:numPr>
+          <w:ilvl w:val="1"/>
+          <w:numId w:val="10"/>
+        </w:numPr>
+      </w:pPr>
+      <w:r>
+        <w:t>Access tokens can be revoked, typically during user logout</w:t>
+      </w:r>
+    </w:p>
+    <w:p>
+      <w:pPr>
+        <w:pStyle w:val="ListParagraph"/>
+        <w:numPr>
+          <w:ilvl w:val="0"/>
+          <w:numId w:val="10"/>
+        </w:numPr>
+      </w:pPr>
+      <w:r>
+        <w:t xml:space="preserve">A </w:t>
+      </w:r>
+      <w:r>
+        <w:rPr>
+          <w:b/>
+          <w:bCs/>
+        </w:rPr>
+        <w:t>Refresh Token</w:t>
+      </w:r>
+      <w:r>
+        <w:t xml:space="preserve"> allows a user to gain an access token without signing in using their username/password</w:t>
+      </w:r>
+    </w:p>
+    <w:p>
+      <w:pPr>
+        <w:pStyle w:val="ListParagraph"/>
+        <w:numPr>
+          <w:ilvl w:val="1"/>
+          <w:numId w:val="10"/>
+        </w:numPr>
+      </w:pPr>
+      <w:r>
+        <w:t>This token should be saved to an application user collection in a database and verified upon auth requests</w:t>
+      </w:r>
+    </w:p>
+    <w:p>
+      <w:pPr>
+        <w:pStyle w:val="ListParagraph"/>
+        <w:numPr>
+          <w:ilvl w:val="1"/>
+          <w:numId w:val="10"/>
+        </w:numPr>
+      </w:pPr>
+      <w:r>
+        <w:lastRenderedPageBreak/>
+        <w:t>A web service can request access tokens on behalf of the user without the user being present</w:t>
+      </w:r>
+    </w:p>
+    <w:p>
+      <w:pPr>
+        <w:pStyle w:val="ListParagraph"/>
+        <w:numPr>
+          <w:ilvl w:val="1"/>
+          <w:numId w:val="10"/>
+        </w:numPr>
+      </w:pPr>
+      <w:r>
+        <w:t>A refresh token should have a longer lifetime than an access token</w:t>
+      </w:r>
+    </w:p>
+    <w:p>
+      <w:pPr>
+        <w:pStyle w:val="ListParagraph"/>
+        <w:numPr>
+          <w:ilvl w:val="1"/>
+          <w:numId w:val="10"/>
+        </w:numPr>
+      </w:pPr>
+      <w:r>
+        <w:rPr>
+          <w:b/>
+          <w:bCs/>
+        </w:rPr>
+        <w:t>*</w:t>
+      </w:r>
+      <w:r>
+        <w:t xml:space="preserve">The refresh token should be stored in </w:t>
+      </w:r>
+      <w:r>
+        <w:t>a</w:t>
+      </w:r>
+      <w:r>
+        <w:t xml:space="preserve"> database</w:t>
+      </w:r>
+      <w:r>
+        <w:t xml:space="preserve"> for security purposes</w:t>
+      </w:r>
+    </w:p>
+    <w:p>
+      <w:pPr>
+        <w:pStyle w:val="ListParagraph"/>
+        <w:numPr>
+          <w:ilvl w:val="0"/>
+          <w:numId w:val="10"/>
+        </w:numPr>
+      </w:pPr>
+      <w:r>
+        <w:t xml:space="preserve">Use the </w:t>
+      </w:r>
+      <w:proofErr w:type="spellStart"/>
+      <w:r>
+        <w:rPr>
+          <w:b/>
+          <w:bCs/>
+        </w:rPr>
+        <w:t>jsonwebtoken.sign</w:t>
+      </w:r>
+      <w:proofErr w:type="spellEnd"/>
+      <w:r>
+        <w:rPr>
+          <w:b/>
+          <w:bCs/>
+        </w:rPr>
+        <w:t>()</w:t>
+      </w:r>
+      <w:r>
+        <w:t xml:space="preserve"> method to produce a "JSON Web Token"</w:t>
+      </w:r>
+    </w:p>
+    <w:p>
+      <w:pPr>
+        <w:pStyle w:val="ListParagraph"/>
+        <w:numPr>
+          <w:ilvl w:val="1"/>
+          <w:numId w:val="10"/>
+        </w:numPr>
+      </w:pPr>
+      <w:r>
+        <w:t>Pass a JSON object as payload data into the first parameter</w:t>
+      </w:r>
+    </w:p>
+    <w:p>
+      <w:pPr>
+        <w:pStyle w:val="ListParagraph"/>
+        <w:numPr>
+          <w:ilvl w:val="1"/>
+          <w:numId w:val="10"/>
+        </w:numPr>
+      </w:pPr>
+      <w:r>
+        <w:t xml:space="preserve">This JSON data typically contains info about the user and can contain "claims" </w:t>
+      </w:r>
+      <w:proofErr w:type="gramStart"/>
+      <w:r>
+        <w:t>i.e.</w:t>
+      </w:r>
+      <w:proofErr w:type="gramEnd"/>
+      <w:r>
+        <w:t xml:space="preserve"> "</w:t>
+      </w:r>
+      <w:proofErr w:type="spellStart"/>
+      <w:r>
+        <w:t>iss</w:t>
+      </w:r>
+      <w:proofErr w:type="spellEnd"/>
+      <w:r>
+        <w:t>" (issuer), "exp" (expiration time), "</w:t>
+      </w:r>
+      <w:proofErr w:type="spellStart"/>
+      <w:r>
+        <w:t>iat</w:t>
+      </w:r>
+      <w:proofErr w:type="spellEnd"/>
+      <w:r>
+        <w:t xml:space="preserve">" (issued at), </w:t>
+      </w:r>
+      <w:proofErr w:type="spellStart"/>
+      <w:r>
+        <w:t>etc</w:t>
+      </w:r>
+      <w:proofErr w:type="spellEnd"/>
+      <w:r>
+        <w:t>:  https://www.rfc-editor.org/rfc/rfc7519#section-4.1</w:t>
+      </w:r>
+    </w:p>
+    <w:p>
+      <w:pPr>
+        <w:pStyle w:val="ListParagraph"/>
+        <w:numPr>
+          <w:ilvl w:val="1"/>
+          <w:numId w:val="10"/>
+        </w:numPr>
+      </w:pPr>
+      <w:r>
+        <w:t xml:space="preserve">Pass in a </w:t>
+      </w:r>
+      <w:proofErr w:type="spellStart"/>
+      <w:r>
+        <w:rPr>
+          <w:b/>
+          <w:bCs/>
+        </w:rPr>
+        <w:t>secretOrPrivateKey</w:t>
+      </w:r>
+      <w:proofErr w:type="spellEnd"/>
+      <w:r>
+        <w:t xml:space="preserve"> as the second parameter</w:t>
+      </w:r>
+    </w:p>
+    <w:p>
+      <w:pPr>
+        <w:pStyle w:val="ListParagraph"/>
+        <w:numPr>
+          <w:ilvl w:val="2"/>
+          <w:numId w:val="10"/>
+        </w:numPr>
+      </w:pPr>
+      <w:r>
+        <w:t xml:space="preserve">This can be a secret for HMAC </w:t>
+      </w:r>
+      <w:proofErr w:type="gramStart"/>
+      <w:r>
+        <w:t>algorithms</w:t>
+      </w:r>
+      <w:proofErr w:type="gramEnd"/>
+      <w:r>
+        <w:t xml:space="preserve"> or the PEM encoded private key for RSA and ECDSA</w:t>
+      </w:r>
+    </w:p>
+    <w:p>
+      <w:pPr>
+        <w:pStyle w:val="ListParagraph"/>
+        <w:numPr>
+          <w:ilvl w:val="2"/>
+          <w:numId w:val="10"/>
+        </w:numPr>
+      </w:pPr>
+      <w:r>
+        <w:t>In case of a private key with passphrase an object { key, passphrase } can be used</w:t>
+      </w:r>
+    </w:p>
+    <w:p>
+      <w:pPr>
+        <w:pStyle w:val="ListParagraph"/>
+        <w:numPr>
+          <w:ilvl w:val="1"/>
+          <w:numId w:val="10"/>
+        </w:numPr>
+      </w:pPr>
+      <w:r>
+        <w:t xml:space="preserve">Pass in a JSON object for JWT </w:t>
+      </w:r>
+      <w:r>
+        <w:rPr>
+          <w:b/>
+          <w:bCs/>
+        </w:rPr>
+        <w:t>options</w:t>
+      </w:r>
+      <w:r>
+        <w:t xml:space="preserve"> (JWT header/claims) OR an array containing options and a </w:t>
+      </w:r>
+      <w:r>
+        <w:rPr>
+          <w:b/>
+          <w:bCs/>
+        </w:rPr>
+        <w:t>callback</w:t>
+      </w:r>
+      <w:r>
+        <w:t xml:space="preserve"> function for async processing</w:t>
+      </w:r>
+    </w:p>
+    <w:p>
+      <w:pPr>
+        <w:pStyle w:val="ListParagraph"/>
+        <w:numPr>
+          <w:ilvl w:val="2"/>
+          <w:numId w:val="10"/>
+        </w:numPr>
+      </w:pPr>
+      <w:r>
+        <w:t>These options are defined in the JWT docs:  https://www.npmjs.com/package/jsonwebtoken</w:t>
+      </w:r>
+    </w:p>
+    <w:p>
+      <w:pPr>
+        <w:pStyle w:val="ListParagraph"/>
+        <w:numPr>
+          <w:ilvl w:val="2"/>
+          <w:numId w:val="10"/>
+        </w:numPr>
+      </w:pPr>
+      <w:r>
+        <w:t>The default "algorithm" option is "HMAC SHA256"</w:t>
+      </w:r>
+    </w:p>
+    <w:p>
+      <w:pPr>
+        <w:pStyle w:val="ListParagraph"/>
+        <w:numPr>
+          <w:ilvl w:val="2"/>
+          <w:numId w:val="10"/>
+        </w:numPr>
+      </w:pPr>
+      <w:r>
+        <w:t>The default "</w:t>
+      </w:r>
+      <w:proofErr w:type="spellStart"/>
+      <w:r>
+        <w:t>typ</w:t>
+      </w:r>
+      <w:proofErr w:type="spellEnd"/>
+      <w:r>
+        <w:t>" option is "JWT"</w:t>
+      </w:r>
+    </w:p>
+    <w:p>
+      <w:pPr>
+        <w:pStyle w:val="ListParagraph"/>
+        <w:numPr>
+          <w:ilvl w:val="2"/>
+          <w:numId w:val="10"/>
+        </w:numPr>
+      </w:pPr>
+      <w:r>
+        <w:t>The "</w:t>
+      </w:r>
+      <w:proofErr w:type="spellStart"/>
+      <w:r>
+        <w:t>expiresIn</w:t>
+      </w:r>
+      <w:proofErr w:type="spellEnd"/>
+      <w:r>
+        <w:t xml:space="preserve">" option can be a number (interpreted in seconds) OR a string describing a time span </w:t>
+      </w:r>
+      <w:proofErr w:type="spellStart"/>
+      <w:r>
+        <w:t>vercel</w:t>
+      </w:r>
+      <w:proofErr w:type="spellEnd"/>
+      <w:r>
+        <w:t>/</w:t>
+      </w:r>
+      <w:proofErr w:type="spellStart"/>
+      <w:r>
+        <w:t>ms</w:t>
+      </w:r>
+      <w:proofErr w:type="spellEnd"/>
+      <w:r>
+        <w:t>,</w:t>
+      </w:r>
+      <w:r>
+        <w:t xml:space="preserve"> </w:t>
+      </w:r>
+      <w:proofErr w:type="gramStart"/>
+      <w:r>
+        <w:t>i.e.</w:t>
+      </w:r>
+      <w:proofErr w:type="gramEnd"/>
+      <w:r>
+        <w:t xml:space="preserve"> 60, "2 days", "10h", "7d"</w:t>
+      </w:r>
+    </w:p>
+    <w:p>
+      <w:pPr>
+        <w:pStyle w:val="ListParagraph"/>
+        <w:numPr>
+          <w:ilvl w:val="1"/>
+          <w:numId w:val="10"/>
+        </w:numPr>
+      </w:pPr>
+      <w:r>
+        <w:t>**If claims are passed in the payload, they CANNOT be passed in the options parameter</w:t>
+      </w:r>
+    </w:p>
+    <w:p>
+      <w:pPr>
+        <w:pStyle w:val="ListParagraph"/>
+        <w:numPr>
+          <w:ilvl w:val="1"/>
+          <w:numId w:val="10"/>
+        </w:numPr>
+      </w:pPr>
+      <w:r>
+        <w:t xml:space="preserve">**The header can be customized via the </w:t>
+      </w:r>
+      <w:proofErr w:type="spellStart"/>
+      <w:r>
+        <w:t>options.header</w:t>
+      </w:r>
+      <w:proofErr w:type="spellEnd"/>
+      <w:r>
+        <w:t xml:space="preserve"> object</w:t>
+      </w:r>
+    </w:p>
+    <w:p>
+      <w:pPr>
+        <w:pStyle w:val="ListParagraph"/>
+        <w:numPr>
+          <w:ilvl w:val="1"/>
+          <w:numId w:val="10"/>
+        </w:numPr>
+      </w:pPr>
+      <w:r>
+        <w:t xml:space="preserve">**Generated JWTs will include an </w:t>
+      </w:r>
+      <w:proofErr w:type="spellStart"/>
+      <w:r>
+        <w:t>iat</w:t>
+      </w:r>
+      <w:proofErr w:type="spellEnd"/>
+      <w:r>
+        <w:t xml:space="preserve"> (issued at) claim by default unless </w:t>
+      </w:r>
+      <w:proofErr w:type="spellStart"/>
+      <w:r>
+        <w:t>noTimestamp</w:t>
+      </w:r>
+      <w:proofErr w:type="spellEnd"/>
+      <w:r>
+        <w:t xml:space="preserve"> is specified</w:t>
+      </w:r>
+    </w:p>
+    <w:p>
+      <w:pPr>
+        <w:pStyle w:val="ListParagraph"/>
+        <w:numPr>
+          <w:ilvl w:val="1"/>
+          <w:numId w:val="10"/>
+        </w:numPr>
+      </w:pPr>
+      <w:r>
+        <w:t xml:space="preserve">**The </w:t>
+      </w:r>
+      <w:proofErr w:type="spellStart"/>
+      <w:r>
+        <w:t>secretOrPrivateKey</w:t>
+      </w:r>
+      <w:proofErr w:type="spellEnd"/>
+      <w:r>
+        <w:t xml:space="preserve"> parameter can be read from an external file </w:t>
+      </w:r>
+      <w:proofErr w:type="gramStart"/>
+      <w:r>
+        <w:t>i.e.</w:t>
+      </w:r>
+      <w:proofErr w:type="gramEnd"/>
+      <w:r>
+        <w:t xml:space="preserve"> </w:t>
+      </w:r>
+      <w:proofErr w:type="spellStart"/>
+      <w:r>
+        <w:t>fs.readFileSync</w:t>
+      </w:r>
+      <w:proofErr w:type="spellEnd"/>
+      <w:r>
+        <w:t>('</w:t>
+      </w:r>
+      <w:proofErr w:type="spellStart"/>
+      <w:r>
+        <w:t>private.key</w:t>
+      </w:r>
+      <w:proofErr w:type="spellEnd"/>
+      <w:r>
+        <w:t>')</w:t>
+      </w:r>
+    </w:p>
+    <w:p>
+      <w:pPr>
+        <w:pStyle w:val="ListParagraph"/>
+        <w:numPr>
+          <w:ilvl w:val="1"/>
+          <w:numId w:val="10"/>
+        </w:numPr>
+      </w:pPr>
+      <w:r>
+        <w:t>**It is common practice to pass in a version number to the refresh token's payload object so that the exact same refresh token will not be created twice</w:t>
+      </w:r>
+    </w:p>
+    <w:p>
+      <w:pPr>
+        <w:pStyle w:val="ListParagraph"/>
+        <w:numPr>
+          <w:ilvl w:val="0"/>
+          <w:numId w:val="10"/>
+        </w:numPr>
+      </w:pPr>
+      <w:r>
+        <w:t xml:space="preserve">*The default Authorization Header type for JWT is the </w:t>
+      </w:r>
+      <w:r>
+        <w:rPr>
+          <w:b/>
+          <w:bCs/>
+        </w:rPr>
+        <w:t>Bearer Token</w:t>
+      </w:r>
+      <w:r>
+        <w:t xml:space="preserve">, where an </w:t>
+      </w:r>
+      <w:r>
+        <w:rPr>
+          <w:b/>
+          <w:bCs/>
+        </w:rPr>
+        <w:t>Authorization</w:t>
+      </w:r>
+      <w:r>
+        <w:t xml:space="preserve"> HTTP header is added to the request and its value is the word "Bearer" plus an empty space plus the JWT value</w:t>
+      </w:r>
+    </w:p>
+    <w:p>
+      <w:pPr>
+        <w:pStyle w:val="ListParagraph"/>
+        <w:numPr>
+          <w:ilvl w:val="0"/>
+          <w:numId w:val="10"/>
+        </w:numPr>
+      </w:pPr>
+      <w:r>
+        <w:t xml:space="preserve">When making requests against a JWT enabled server, use the </w:t>
+      </w:r>
+      <w:r>
+        <w:rPr>
+          <w:b/>
+          <w:bCs/>
+        </w:rPr>
+        <w:t>x-auth-token</w:t>
+      </w:r>
+      <w:r>
+        <w:t xml:space="preserve"> in the request header and assign it to the JWT key generated for the application</w:t>
+      </w:r>
+    </w:p>
+    <w:p>
+      <w:pPr>
+        <w:pStyle w:val="ListParagraph"/>
+        <w:numPr>
+          <w:ilvl w:val="0"/>
+          <w:numId w:val="10"/>
+        </w:numPr>
+      </w:pPr>
+      <w:r>
+        <w:t xml:space="preserve">Use the </w:t>
+      </w:r>
+      <w:proofErr w:type="spellStart"/>
+      <w:r>
+        <w:rPr>
+          <w:b/>
+          <w:bCs/>
+        </w:rPr>
+        <w:t>jsonwebtoken.verify</w:t>
+      </w:r>
+      <w:proofErr w:type="spellEnd"/>
+      <w:r>
+        <w:rPr>
+          <w:b/>
+          <w:bCs/>
+        </w:rPr>
+        <w:t>(</w:t>
+      </w:r>
+      <w:r>
+        <w:rPr>
+          <w:b/>
+          <w:bCs/>
+        </w:rPr>
+        <w:t>)</w:t>
+      </w:r>
+      <w:r>
+        <w:t xml:space="preserve"> method to decode the payload of a JWT</w:t>
+      </w:r>
+    </w:p>
+    <w:p>
+      <w:pPr>
+        <w:pStyle w:val="ListParagraph"/>
+        <w:numPr>
+          <w:ilvl w:val="1"/>
+          <w:numId w:val="10"/>
+        </w:numPr>
+      </w:pPr>
+      <w:r>
+        <w:t>Pass in the JWT to decode as the first parameter</w:t>
+      </w:r>
+    </w:p>
+    <w:p>
+      <w:pPr>
+        <w:pStyle w:val="ListParagraph"/>
+        <w:numPr>
+          <w:ilvl w:val="1"/>
+          <w:numId w:val="10"/>
+        </w:numPr>
+      </w:pPr>
+      <w:r>
+        <w:t xml:space="preserve">Pass in the </w:t>
+      </w:r>
+      <w:proofErr w:type="spellStart"/>
+      <w:r>
+        <w:rPr>
+          <w:b/>
+          <w:bCs/>
+        </w:rPr>
+        <w:t>secretOrPublicKey</w:t>
+      </w:r>
+      <w:proofErr w:type="spellEnd"/>
+      <w:r>
+        <w:t xml:space="preserve"> as the second parameter</w:t>
+      </w:r>
+    </w:p>
+    <w:p>
+      <w:pPr>
+        <w:pStyle w:val="ListParagraph"/>
+        <w:numPr>
+          <w:ilvl w:val="2"/>
+          <w:numId w:val="10"/>
+        </w:numPr>
+      </w:pPr>
+      <w:r>
+        <w:t>This should be a secret for HMAC, OR the PEM encoded public key for RSA and ECDSA algorithms</w:t>
+      </w:r>
+    </w:p>
+    <w:p>
+      <w:pPr>
+        <w:pStyle w:val="ListParagraph"/>
+        <w:numPr>
+          <w:ilvl w:val="1"/>
+          <w:numId w:val="10"/>
+        </w:numPr>
+      </w:pPr>
+      <w:r>
+        <w:t>Pass in optional "options" as the third parameter OR an array containing options and a callback for async</w:t>
+      </w:r>
+      <w:r>
+        <w:t xml:space="preserve"> </w:t>
+      </w:r>
+      <w:r>
+        <w:t>processing as the third parameter; options available here:  https://www.npmjs.com/package/jsonwebtoken</w:t>
+      </w:r>
+    </w:p>
+    <w:p>
+      <w:pPr>
+        <w:pStyle w:val="ListParagraph"/>
+        <w:numPr>
+          <w:ilvl w:val="1"/>
+          <w:numId w:val="10"/>
+        </w:numPr>
+      </w:pPr>
+      <w:r>
+        <w:lastRenderedPageBreak/>
+        <w:t>This function returns an object which is the decoded contents of the JWT's payload</w:t>
+      </w:r>
+    </w:p>
+    <w:p>
+      <w:pPr>
+        <w:pStyle w:val="ListParagraph"/>
+        <w:numPr>
+          <w:ilvl w:val="1"/>
+          <w:numId w:val="10"/>
+        </w:numPr>
+      </w:pPr>
+      <w:r>
+        <w:rPr>
+          <w:b/>
+          <w:bCs/>
+        </w:rPr>
+        <w:t>**</w:t>
+      </w:r>
+      <w:r>
+        <w:t>Claims data is returned in the payload</w:t>
+      </w:r>
+    </w:p>
+    <w:p>
+      <w:pPr>
+        <w:pStyle w:val="ListParagraph"/>
+        <w:numPr>
+          <w:ilvl w:val="1"/>
+          <w:numId w:val="10"/>
+        </w:numPr>
+      </w:pPr>
+      <w:r>
+        <w:t>**Errors such as "</w:t>
+      </w:r>
+      <w:proofErr w:type="spellStart"/>
+      <w:r>
+        <w:t>TokenExpiredError</w:t>
+      </w:r>
+      <w:proofErr w:type="spellEnd"/>
+      <w:r>
+        <w:t>" or "</w:t>
+      </w:r>
+      <w:proofErr w:type="spellStart"/>
+      <w:r>
+        <w:t>JsonWebTokenError</w:t>
+      </w:r>
+      <w:proofErr w:type="spellEnd"/>
+      <w:r>
+        <w:t>" are implicitly thrown from this method if the header/payload/signature of the JWT are in error</w:t>
+      </w:r>
+    </w:p>
+    <w:p/>
+    <w:p>
+      <w:r>
+        <w:rPr>
+          <w:b/>
+          <w:bCs/>
+        </w:rPr>
+        <w:t>More on API Routes</w:t>
+      </w:r>
+    </w:p>
+    <w:p>
+      <w:pPr>
+        <w:pStyle w:val="ListParagraph"/>
+        <w:numPr>
+          <w:ilvl w:val="0"/>
+          <w:numId w:val="12"/>
+        </w:numPr>
+      </w:pPr>
+      <w:r>
+        <w:t xml:space="preserve">Use the </w:t>
+      </w:r>
+      <w:r>
+        <w:rPr>
+          <w:b/>
+          <w:bCs/>
+        </w:rPr>
+        <w:t>type</w:t>
+      </w:r>
+      <w:r>
+        <w:t xml:space="preserve"> and </w:t>
+      </w:r>
+      <w:r>
+        <w:rPr>
+          <w:b/>
+          <w:bCs/>
+        </w:rPr>
+        <w:t>ref</w:t>
+      </w:r>
+      <w:r>
+        <w:t xml:space="preserve"> schema property attributes</w:t>
+      </w:r>
+      <w:r>
+        <w:t>, while creating a Mongoose model,</w:t>
+      </w:r>
+      <w:r>
+        <w:t xml:space="preserve"> to</w:t>
+      </w:r>
+      <w:r>
+        <w:t xml:space="preserve"> </w:t>
+      </w:r>
+      <w:r>
+        <w:t>create a foreign key to (reference) another document (object) defined in another Mongoose model</w:t>
+      </w:r>
+    </w:p>
+    <w:p>
+      <w:pPr>
+        <w:pStyle w:val="ListParagraph"/>
+        <w:numPr>
+          <w:ilvl w:val="1"/>
+          <w:numId w:val="12"/>
+        </w:numPr>
+      </w:pPr>
+      <w:r>
+        <w:t xml:space="preserve">The </w:t>
+      </w:r>
+      <w:proofErr w:type="gramStart"/>
+      <w:r>
+        <w:rPr>
+          <w:b/>
+          <w:bCs/>
+        </w:rPr>
+        <w:t>type</w:t>
+      </w:r>
+      <w:proofErr w:type="gramEnd"/>
+      <w:r>
+        <w:t xml:space="preserve"> attribute should be assigned to </w:t>
+      </w:r>
+      <w:proofErr w:type="spellStart"/>
+      <w:r>
+        <w:rPr>
+          <w:b/>
+          <w:bCs/>
+        </w:rPr>
+        <w:t>mongoose.Schema.Types.ObjectId</w:t>
+      </w:r>
+      <w:proofErr w:type="spellEnd"/>
+    </w:p>
+    <w:p>
+      <w:pPr>
+        <w:pStyle w:val="ListParagraph"/>
+        <w:numPr>
+          <w:ilvl w:val="1"/>
+          <w:numId w:val="12"/>
+        </w:numPr>
+      </w:pPr>
+      <w:r>
+        <w:t xml:space="preserve">Add a </w:t>
+      </w:r>
+      <w:r>
+        <w:rPr>
+          <w:b/>
+          <w:bCs/>
+        </w:rPr>
+        <w:t>ref</w:t>
+      </w:r>
+      <w:r>
+        <w:t xml:space="preserve"> attribute to this property and assign it to the name of the MongoDB </w:t>
+      </w:r>
+      <w:r>
+        <w:rPr>
+          <w:b/>
+          <w:bCs/>
+        </w:rPr>
+        <w:t>model</w:t>
+      </w:r>
+      <w:r>
+        <w:t xml:space="preserve"> being referenced (</w:t>
+      </w:r>
+      <w:proofErr w:type="gramStart"/>
+      <w:r>
+        <w:t>i.e.</w:t>
+      </w:r>
+      <w:proofErr w:type="gramEnd"/>
+      <w:r>
+        <w:t xml:space="preserve"> ‘user’)</w:t>
+      </w:r>
+    </w:p>
+    <w:p>
+      <w:pPr>
+        <w:pStyle w:val="ListParagraph"/>
+        <w:numPr>
+          <w:ilvl w:val="1"/>
+          <w:numId w:val="12"/>
+        </w:numPr>
+        <w:rPr>
+          <w:b/>
+          <w:bCs/>
+        </w:rPr>
+      </w:pPr>
+      <w:r>
+        <w:t xml:space="preserve">Ex.: </w:t>
+      </w:r>
+      <w:r>
+        <w:rPr>
+          <w:b/>
+          <w:bCs/>
+        </w:rPr>
+        <w:t xml:space="preserve">const </w:t>
+      </w:r>
+      <w:proofErr w:type="spellStart"/>
+      <w:r>
+        <w:rPr>
+          <w:b/>
+          <w:bCs/>
+        </w:rPr>
+        <w:t>ProfileSchema</w:t>
+      </w:r>
+      <w:proofErr w:type="spellEnd"/>
+      <w:r>
+        <w:rPr>
+          <w:b/>
+          <w:bCs/>
+        </w:rPr>
+        <w:t xml:space="preserve"> = new </w:t>
+      </w:r>
+      <w:proofErr w:type="spellStart"/>
+      <w:r>
+        <w:rPr>
+          <w:b/>
+          <w:bCs/>
+        </w:rPr>
+        <w:t>mongoose.Schema</w:t>
+      </w:r>
+      <w:proofErr w:type="spellEnd"/>
+      <w:r>
+        <w:rPr>
+          <w:b/>
+          <w:bCs/>
+        </w:rPr>
+        <w:t>({</w:t>
+      </w:r>
+    </w:p>
+    <w:p>
+      <w:pPr>
+        <w:ind w:left="2160"/>
+        <w:rPr>
+          <w:b/>
+          <w:bCs/>
+        </w:rPr>
+      </w:pPr>
+      <w:r>
+        <w:rPr>
+          <w:b/>
+          <w:bCs/>
+        </w:rPr>
+        <w:t xml:space="preserve">    user: {</w:t>
+      </w:r>
+    </w:p>
+    <w:p>
+      <w:pPr>
+        <w:ind w:left="2160"/>
+        <w:rPr>
+          <w:b/>
+          <w:bCs/>
+        </w:rPr>
+      </w:pPr>
+      <w:r>
+        <w:rPr>
+          <w:b/>
+          <w:bCs/>
+        </w:rPr>
+        <w:t xml:space="preserve">        type: </w:t>
+      </w:r>
+      <w:proofErr w:type="spellStart"/>
+      <w:r>
+        <w:rPr>
+          <w:b/>
+          <w:bCs/>
+        </w:rPr>
+        <w:t>mongoose.Schema.Types.ObjectId</w:t>
+      </w:r>
+      <w:proofErr w:type="spellEnd"/>
+      <w:r>
+        <w:rPr>
+          <w:b/>
+          <w:bCs/>
+        </w:rPr>
+        <w:t>,</w:t>
+      </w:r>
+    </w:p>
+    <w:p>
+      <w:pPr>
+        <w:ind w:left="2160"/>
+        <w:rPr>
+          <w:b/>
+          <w:bCs/>
+        </w:rPr>
+      </w:pPr>
+      <w:r>
+        <w:rPr>
+          <w:b/>
+          <w:bCs/>
+        </w:rPr>
+        <w:t xml:space="preserve">        ref: 'user'</w:t>
+      </w:r>
+    </w:p>
+    <w:p>
+      <w:pPr>
+        <w:ind w:left="2160"/>
+        <w:rPr>
+          <w:b/>
+          <w:bCs/>
+        </w:rPr>
+      </w:pPr>
+      <w:r>
+        <w:rPr>
+          <w:b/>
+          <w:bCs/>
+        </w:rPr>
+        <w:t xml:space="preserve">    },</w:t>
+      </w:r>
+    </w:p>
+    <w:p>
+      <w:pPr>
+        <w:pStyle w:val="ListParagraph"/>
+        <w:numPr>
+          <w:ilvl w:val="0"/>
+          <w:numId w:val="12"/>
+        </w:numPr>
+      </w:pPr>
+      <w:r>
+        <w:t>When performing a query operation on a model for a referenced (joined) model object, pass the referenced property's name in the query and assign it to the ID of the referenced document (object)</w:t>
+      </w:r>
+    </w:p>
+    <w:p>
+      <w:pPr>
+        <w:pStyle w:val="ListParagraph"/>
+        <w:numPr>
+          <w:ilvl w:val="1"/>
+          <w:numId w:val="12"/>
+        </w:numPr>
+        <w:rPr>
+          <w:b/>
+          <w:bCs/>
+        </w:rPr>
+      </w:pPr>
+      <w:r>
+        <w:t>Ex.:</w:t>
+      </w:r>
+      <w:r>
+        <w:t xml:space="preserve"> </w:t>
+      </w:r>
+      <w:r>
+        <w:t xml:space="preserve"> </w:t>
+      </w:r>
+      <w:r>
+        <w:rPr>
+          <w:b/>
+          <w:bCs/>
+        </w:rPr>
+        <w:t xml:space="preserve">const profile = await </w:t>
+      </w:r>
+      <w:proofErr w:type="spellStart"/>
+      <w:r>
+        <w:rPr>
+          <w:b/>
+          <w:bCs/>
+        </w:rPr>
+        <w:t>Profile.findOne</w:t>
+      </w:r>
+      <w:proofErr w:type="spellEnd"/>
+      <w:r>
+        <w:rPr>
+          <w:b/>
+          <w:bCs/>
+        </w:rPr>
+        <w:t>({user: req.user.id}</w:t>
+      </w:r>
+      <w:proofErr w:type="gramStart"/>
+      <w:r>
+        <w:rPr>
+          <w:b/>
+          <w:bCs/>
+        </w:rPr>
+        <w:t>);</w:t>
+      </w:r>
+      <w:proofErr w:type="gramEnd"/>
+    </w:p>
+    <w:p>
+      <w:pPr>
+        <w:pStyle w:val="ListParagraph"/>
+        <w:numPr>
+          <w:ilvl w:val="0"/>
+          <w:numId w:val="12"/>
+        </w:numPr>
+      </w:pPr>
+      <w:r>
+        <w:t xml:space="preserve">Use Mongoose's </w:t>
+      </w:r>
+      <w:proofErr w:type="spellStart"/>
+      <w:r>
+        <w:rPr>
+          <w:b/>
+          <w:bCs/>
+        </w:rPr>
+        <w:t>Query.populate</w:t>
+      </w:r>
+      <w:proofErr w:type="spellEnd"/>
+      <w:r>
+        <w:rPr>
+          <w:b/>
+          <w:bCs/>
+        </w:rPr>
+        <w:t>()</w:t>
+      </w:r>
+      <w:r>
+        <w:t xml:space="preserve"> method to specify fields that will be populated by the referenced document</w:t>
+      </w:r>
+    </w:p>
+    <w:p>
+      <w:pPr>
+        <w:pStyle w:val="ListParagraph"/>
+        <w:numPr>
+          <w:ilvl w:val="1"/>
+          <w:numId w:val="12"/>
+        </w:numPr>
+      </w:pPr>
+      <w:r>
+        <w:t>This changes the referenced property from just an ID to and object containing all fields specified</w:t>
+      </w:r>
+    </w:p>
+    <w:p>
+      <w:pPr>
+        <w:pStyle w:val="ListParagraph"/>
+        <w:numPr>
+          <w:ilvl w:val="1"/>
+          <w:numId w:val="12"/>
+        </w:numPr>
+      </w:pPr>
+      <w:r>
+        <w:t xml:space="preserve">Ex:  </w:t>
+      </w:r>
+      <w:r>
+        <w:rPr>
+          <w:b/>
+          <w:bCs/>
+        </w:rPr>
+        <w:t xml:space="preserve">const profile = await </w:t>
+      </w:r>
+      <w:proofErr w:type="spellStart"/>
+      <w:r>
+        <w:rPr>
+          <w:b/>
+          <w:bCs/>
+        </w:rPr>
+        <w:t>Profile.findOne</w:t>
+      </w:r>
+      <w:proofErr w:type="spellEnd"/>
+      <w:r>
+        <w:rPr>
+          <w:b/>
+          <w:bCs/>
+        </w:rPr>
+        <w:t>({user: req.user.id}).populate('user', ['name', 'avatar']</w:t>
+      </w:r>
+      <w:proofErr w:type="gramStart"/>
+      <w:r>
+        <w:rPr>
+          <w:b/>
+          <w:bCs/>
+        </w:rPr>
+        <w:t>);</w:t>
+      </w:r>
+      <w:proofErr w:type="gramEnd"/>
+    </w:p>
+    <w:p>
+      <w:pPr>
+        <w:pStyle w:val="ListParagraph"/>
+        <w:numPr>
+          <w:ilvl w:val="0"/>
+          <w:numId w:val="12"/>
+        </w:numPr>
+      </w:pPr>
+      <w:r>
+        <w:t xml:space="preserve">Use the </w:t>
+      </w:r>
+      <w:proofErr w:type="spellStart"/>
+      <w:r>
+        <w:rPr>
+          <w:b/>
+          <w:bCs/>
+        </w:rPr>
+        <w:t>findOneAndUpdate</w:t>
+      </w:r>
+      <w:proofErr w:type="spellEnd"/>
+      <w:r>
+        <w:t>() method to find the first doc that fits given filter and update it or</w:t>
+      </w:r>
+      <w:r>
+        <w:t xml:space="preserve"> </w:t>
+      </w:r>
+      <w:r>
+        <w:t>insert a new one (</w:t>
+      </w:r>
+      <w:proofErr w:type="spellStart"/>
+      <w:r>
+        <w:t>upsert</w:t>
+      </w:r>
+      <w:proofErr w:type="spellEnd"/>
+      <w:r>
+        <w:t>)</w:t>
+      </w:r>
+    </w:p>
+    <w:p>
+      <w:pPr>
+        <w:pStyle w:val="ListParagraph"/>
+        <w:numPr>
+          <w:ilvl w:val="1"/>
+          <w:numId w:val="12"/>
+        </w:numPr>
+      </w:pPr>
+      <w:r>
+        <w:t xml:space="preserve">Pass in a JSON object containing </w:t>
+      </w:r>
+      <w:r>
+        <w:t>the</w:t>
+      </w:r>
+      <w:r>
+        <w:rPr>
+          <w:b/>
+          <w:bCs/>
+        </w:rPr>
+        <w:t xml:space="preserve"> filter criteria</w:t>
+      </w:r>
+      <w:r>
+        <w:t xml:space="preserve"> as the first parameter</w:t>
+      </w:r>
+    </w:p>
+    <w:p>
+      <w:pPr>
+        <w:pStyle w:val="ListParagraph"/>
+        <w:numPr>
+          <w:ilvl w:val="1"/>
+          <w:numId w:val="12"/>
+        </w:numPr>
+      </w:pPr>
+      <w:r>
+        <w:t>Pass in a JSON object containing the fields to update as the second parameter</w:t>
+      </w:r>
+    </w:p>
+    <w:p>
+      <w:pPr>
+        <w:pStyle w:val="ListParagraph"/>
+        <w:numPr>
+          <w:ilvl w:val="2"/>
+          <w:numId w:val="12"/>
+        </w:numPr>
+      </w:pPr>
+      <w:r>
+        <w:rPr>
+          <w:b/>
+          <w:bCs/>
+        </w:rPr>
+        <w:t>**</w:t>
+      </w:r>
+      <w:r>
+        <w:t xml:space="preserve">Use MongoDB's </w:t>
+      </w:r>
+      <w:r>
+        <w:rPr>
+          <w:b/>
+          <w:bCs/>
+        </w:rPr>
+        <w:t>$set</w:t>
+      </w:r>
+      <w:r>
+        <w:t xml:space="preserve"> </w:t>
+      </w:r>
+      <w:r>
+        <w:t>operator</w:t>
+      </w:r>
+      <w:r>
+        <w:t xml:space="preserve"> as a key and assign it to a whole object to update vs setting each doc</w:t>
+      </w:r>
+      <w:r>
+        <w:t xml:space="preserve"> field</w:t>
+      </w:r>
+      <w:r>
+        <w:t xml:space="preserve"> one-at-a-time</w:t>
+      </w:r>
+    </w:p>
+    <w:p>
+      <w:pPr>
+        <w:pStyle w:val="ListParagraph"/>
+        <w:numPr>
+          <w:ilvl w:val="3"/>
+          <w:numId w:val="12"/>
+        </w:numPr>
+      </w:pPr>
+      <w:r>
+        <w:rPr>
+          <w:b/>
+          <w:bCs/>
+        </w:rPr>
+        <w:t>**</w:t>
+      </w:r>
+      <w:r>
+        <w:t xml:space="preserve">If the field does not exist, $set will add a new field with the specified value, provided that the new field does not violate a </w:t>
+      </w:r>
+      <w:proofErr w:type="gramStart"/>
+      <w:r>
+        <w:t>type</w:t>
+      </w:r>
+      <w:proofErr w:type="gramEnd"/>
+      <w:r>
+        <w:t xml:space="preserve"> constraint</w:t>
+      </w:r>
+    </w:p>
+    <w:p>
+      <w:pPr>
+        <w:pStyle w:val="ListParagraph"/>
+        <w:numPr>
+          <w:ilvl w:val="1"/>
+          <w:numId w:val="12"/>
+        </w:numPr>
+      </w:pPr>
+      <w:r>
+        <w:t>Pass in a JSON object containing "options" as the third parameter</w:t>
+      </w:r>
+    </w:p>
+    <w:p>
+      <w:pPr>
+        <w:pStyle w:val="ListParagraph"/>
+        <w:numPr>
+          <w:ilvl w:val="2"/>
+          <w:numId w:val="12"/>
+        </w:numPr>
+      </w:pPr>
+      <w:r>
+        <w:t xml:space="preserve">Set the </w:t>
+      </w:r>
+      <w:r>
+        <w:rPr>
+          <w:b/>
+          <w:bCs/>
+        </w:rPr>
+        <w:t>new</w:t>
+      </w:r>
+      <w:r>
+        <w:t xml:space="preserve"> option to </w:t>
+      </w:r>
+      <w:r>
+        <w:rPr>
+          <w:b/>
+          <w:bCs/>
+        </w:rPr>
+        <w:t>true</w:t>
+      </w:r>
+      <w:r>
+        <w:t xml:space="preserve"> to return the document AFTER </w:t>
+      </w:r>
+      <w:proofErr w:type="gramStart"/>
+      <w:r>
+        <w:t>its</w:t>
+      </w:r>
+      <w:proofErr w:type="gramEnd"/>
+      <w:r>
+        <w:t xml:space="preserve"> been updated vs un-updated values</w:t>
+      </w:r>
+    </w:p>
+    <w:p>
+      <w:pPr>
+        <w:pStyle w:val="ListParagraph"/>
+        <w:numPr>
+          <w:ilvl w:val="2"/>
+          <w:numId w:val="12"/>
+        </w:numPr>
+      </w:pPr>
+      <w:r>
+        <w:t xml:space="preserve">Set the </w:t>
+      </w:r>
+      <w:proofErr w:type="spellStart"/>
+      <w:r>
+        <w:rPr>
+          <w:b/>
+          <w:bCs/>
+        </w:rPr>
+        <w:t>upsert</w:t>
+      </w:r>
+      <w:proofErr w:type="spellEnd"/>
+      <w:r>
+        <w:t xml:space="preserve"> option to </w:t>
+      </w:r>
+      <w:r>
+        <w:rPr>
+          <w:b/>
+          <w:bCs/>
+        </w:rPr>
+        <w:t>true</w:t>
+      </w:r>
+      <w:r>
+        <w:t xml:space="preserve"> to insert the doc if no doc fitting the criteria is found</w:t>
+      </w:r>
+    </w:p>
+    <w:p>
+      <w:pPr>
+        <w:pStyle w:val="ListParagraph"/>
+        <w:numPr>
+          <w:ilvl w:val="3"/>
+          <w:numId w:val="12"/>
+        </w:numPr>
+      </w:pPr>
+      <w:r>
+        <w:t xml:space="preserve">An </w:t>
+      </w:r>
+      <w:proofErr w:type="spellStart"/>
+      <w:r>
+        <w:t>upsert</w:t>
+      </w:r>
+      <w:proofErr w:type="spellEnd"/>
+      <w:r>
+        <w:t xml:space="preserve"> combines the filter and update parameters to save all given fields to the doc</w:t>
+      </w:r>
+    </w:p>
+    <w:p>
+      <w:pPr>
+        <w:pStyle w:val="ListParagraph"/>
+        <w:numPr>
+          <w:ilvl w:val="3"/>
+          <w:numId w:val="12"/>
+        </w:numPr>
+      </w:pPr>
+      <w:r>
+        <w:lastRenderedPageBreak/>
+        <w:t xml:space="preserve">Set the </w:t>
+      </w:r>
+      <w:proofErr w:type="spellStart"/>
+      <w:r>
+        <w:rPr>
+          <w:b/>
+          <w:bCs/>
+        </w:rPr>
+        <w:t>rawResult</w:t>
+      </w:r>
+      <w:proofErr w:type="spellEnd"/>
+      <w:r>
+        <w:t xml:space="preserve"> option to true in order to return an object containing both the updated/new doc along with a </w:t>
+      </w:r>
+      <w:proofErr w:type="spellStart"/>
+      <w:r>
+        <w:rPr>
+          <w:b/>
+          <w:bCs/>
+        </w:rPr>
+        <w:t>lastErrorObject</w:t>
+      </w:r>
+      <w:proofErr w:type="spellEnd"/>
+      <w:r>
+        <w:t xml:space="preserve"> which contains metadata about the update/new doc</w:t>
+      </w:r>
+    </w:p>
+    <w:p>
+      <w:pPr>
+        <w:pStyle w:val="ListParagraph"/>
+        <w:numPr>
+          <w:ilvl w:val="4"/>
+          <w:numId w:val="12"/>
+        </w:numPr>
+      </w:pPr>
+      <w:r>
+        <w:t xml:space="preserve">Use the </w:t>
+      </w:r>
+      <w:proofErr w:type="spellStart"/>
+      <w:r>
+        <w:rPr>
+          <w:b/>
+          <w:bCs/>
+        </w:rPr>
+        <w:t>updatedExisting</w:t>
+      </w:r>
+      <w:proofErr w:type="spellEnd"/>
+      <w:r>
+        <w:t xml:space="preserve"> field of this object to determine whether the doc was updated or insert</w:t>
+      </w:r>
+      <w:r>
+        <w:t>ed</w:t>
+      </w:r>
+    </w:p>
+    <w:p>
+      <w:pPr>
+        <w:pStyle w:val="ListParagraph"/>
+        <w:numPr>
+          <w:ilvl w:val="1"/>
+          <w:numId w:val="12"/>
+        </w:numPr>
+      </w:pPr>
+      <w:r>
+        <w:t>*This method is "Atomic" meaning the doc will not change between finding it and updating it (unless</w:t>
+      </w:r>
+      <w:r>
+        <w:t xml:space="preserve"> </w:t>
+      </w:r>
+      <w:r>
+        <w:t xml:space="preserve">the doc is </w:t>
+      </w:r>
+      <w:proofErr w:type="spellStart"/>
+      <w:r>
+        <w:t>upserted</w:t>
+      </w:r>
+      <w:proofErr w:type="spellEnd"/>
+      <w:r>
+        <w:t>)</w:t>
+      </w:r>
+    </w:p>
+    <w:p>
+      <w:pPr>
+        <w:pStyle w:val="ListParagraph"/>
+        <w:numPr>
+          <w:ilvl w:val="0"/>
+          <w:numId w:val="12"/>
+        </w:numPr>
+      </w:pPr>
+      <w:r>
+        <w:t xml:space="preserve">Use the </w:t>
+      </w:r>
+      <w:proofErr w:type="spellStart"/>
+      <w:r>
+        <w:rPr>
+          <w:b/>
+          <w:bCs/>
+        </w:rPr>
+        <w:t>Request.params</w:t>
+      </w:r>
+      <w:proofErr w:type="spellEnd"/>
+      <w:r>
+        <w:t xml:space="preserve"> object</w:t>
+      </w:r>
+      <w:r>
+        <w:t xml:space="preserve">, </w:t>
+      </w:r>
+      <w:r>
+        <w:t>inside</w:t>
+      </w:r>
+      <w:r>
+        <w:t xml:space="preserve"> a router method,</w:t>
+      </w:r>
+      <w:r>
+        <w:t xml:space="preserve"> to access the </w:t>
+      </w:r>
+      <w:r>
+        <w:rPr>
+          <w:b/>
+          <w:bCs/>
+        </w:rPr>
+        <w:t xml:space="preserve">URL </w:t>
+      </w:r>
+      <w:r>
+        <w:rPr>
+          <w:b/>
+          <w:bCs/>
+        </w:rPr>
+        <w:t>P</w:t>
+      </w:r>
+      <w:r>
+        <w:rPr>
+          <w:b/>
+          <w:bCs/>
+        </w:rPr>
+        <w:t>arameters</w:t>
+      </w:r>
+      <w:r>
+        <w:t xml:space="preserve"> (values in the route that are prefixed</w:t>
+      </w:r>
+      <w:r>
+        <w:t xml:space="preserve"> </w:t>
+      </w:r>
+      <w:r>
+        <w:t>with a colon [:]) passed into the request</w:t>
+      </w:r>
+    </w:p>
+    <w:p>
+      <w:pPr>
+        <w:pStyle w:val="ListParagraph"/>
+        <w:numPr>
+          <w:ilvl w:val="1"/>
+          <w:numId w:val="12"/>
+        </w:numPr>
+      </w:pPr>
+      <w:r>
+        <w:t xml:space="preserve">These URL parameters should be passed into the </w:t>
+      </w:r>
+      <w:r>
+        <w:rPr>
+          <w:b/>
+          <w:bCs/>
+        </w:rPr>
+        <w:t>path</w:t>
+      </w:r>
+      <w:r>
+        <w:t xml:space="preserve"> parameter of a Router.[verb]() method, where [verb] is get, post, put, etc.</w:t>
+      </w:r>
+    </w:p>
+    <w:p>
+      <w:pPr>
+        <w:pStyle w:val="ListParagraph"/>
+        <w:numPr>
+          <w:ilvl w:val="1"/>
+          <w:numId w:val="12"/>
+        </w:numPr>
+      </w:pPr>
+      <w:r>
+        <w:t>URL parameter names should follow RESTful API standards</w:t>
+      </w:r>
+    </w:p>
+    <w:p>
+      <w:pPr>
+        <w:pStyle w:val="ListParagraph"/>
+        <w:numPr>
+          <w:ilvl w:val="0"/>
+          <w:numId w:val="12"/>
+        </w:numPr>
+      </w:pPr>
+      <w:r>
+        <w:t xml:space="preserve">When logging errors or trouble shooting a route, use the statement </w:t>
+      </w:r>
+      <w:proofErr w:type="spellStart"/>
+      <w:r>
+        <w:rPr>
+          <w:b/>
+          <w:bCs/>
+        </w:rPr>
+        <w:t>err</w:t>
+      </w:r>
+      <w:r>
+        <w:rPr>
+          <w:b/>
+          <w:bCs/>
+        </w:rPr>
+        <w:t>or</w:t>
+      </w:r>
+      <w:r>
+        <w:rPr>
+          <w:b/>
+          <w:bCs/>
+        </w:rPr>
+        <w:t>.kind</w:t>
+      </w:r>
+      <w:proofErr w:type="spellEnd"/>
+      <w:r>
+        <w:rPr>
+          <w:b/>
+          <w:bCs/>
+        </w:rPr>
+        <w:t xml:space="preserve"> === '</w:t>
+      </w:r>
+      <w:proofErr w:type="spellStart"/>
+      <w:r>
+        <w:rPr>
+          <w:b/>
+          <w:bCs/>
+        </w:rPr>
+        <w:t>ObjectId</w:t>
+      </w:r>
+      <w:proofErr w:type="spellEnd"/>
+      <w:r>
+        <w:rPr>
+          <w:b/>
+          <w:bCs/>
+        </w:rPr>
+        <w:t>'</w:t>
+      </w:r>
+      <w:r>
+        <w:t xml:space="preserve"> to poll if the kind of error is a malformed </w:t>
+      </w:r>
+      <w:r>
+        <w:rPr>
+          <w:b/>
+          <w:bCs/>
+        </w:rPr>
+        <w:t>MongoDB Object ID</w:t>
+      </w:r>
+    </w:p>
+    <w:p>
+      <w:pPr>
+        <w:pStyle w:val="ListParagraph"/>
+        <w:numPr>
+          <w:ilvl w:val="0"/>
+          <w:numId w:val="12"/>
+        </w:numPr>
+      </w:pPr>
+    </w:p>
     <w:sectPr>
       <w:pgSz w:w="12240" w:h="15840"/>
       <w:pgMar w:top="1440" w:right="1440" w:bottom="1440" w:left="1440" w:header="720" w:footer="720" w:gutter="0"/>
@@ -2364,6 +5043,92 @@
 <file path=word/numbering.xml><?xml version="1.0" encoding="utf-8"?>
 <w:numbering xmlns:wpc="http://schemas.microsoft.com/office/word/2010/wordprocessingCanvas" xmlns:cx="http://schemas.microsoft.com/office/drawing/2014/chartex" xmlns:cx1="http://schemas.microsoft.com/office/drawing/2015/9/8/chartex" xmlns:cx2="http://schemas.microsoft.com/office/drawing/2015/10/21/chartex" xmlns:cx3="http://schemas.microsoft.com/office/drawing/2016/5/9/chartex" xmlns:cx4="http://schemas.microsoft.com/office/drawing/2016/5/10/chartex" xmlns:cx5="http://schemas.microsoft.com/office/drawing/2016/5/11/chartex" xmlns:cx6="http://schemas.microsoft.com/office/drawing/2016/5/12/chartex" xmlns:cx7="http://schemas.microsoft.com/office/drawing/2016/5/13/chartex" xmlns:cx8="http://schemas.microsoft.com/office/drawing/2016/5/14/chartex" xmlns:mc="http://schemas.openxmlformats.org/markup-compatibility/2006" xmlns:aink="http://schemas.microsoft.com/office/drawing/2016/ink" xmlns:am3d="http://schemas.microsoft.com/office/drawing/2017/model3d" xmlns:o="urn:schemas-microsoft-com:office:office" xmlns:oel="http://schemas.microsoft.com/office/2019/extlst" xmlns:r="http://schemas.openxmlformats.org/officeDocument/2006/relationships" xmlns:m="http://schemas.openxmlformats.org/officeDocument/2006/math" xmlns:v="urn:schemas-microsoft-com:vml" xmlns:wp14="http://schemas.microsoft.com/office/word/2010/wordprocessingDrawing" xmlns:wp="http://schemas.openxmlformats.org/drawingml/2006/wordprocessingDrawing" xmlns:w10="urn:schemas-microsoft-com:office:word" xmlns:w="http://schemas.openxmlformats.org/wordprocessingml/2006/main" xmlns:w14="http://schemas.microsoft.com/office/word/2010/wordml" xmlns:w15="http://schemas.microsoft.com/office/word/2012/wordml" xmlns:w16cex="http://schemas.microsoft.com/office/word/2018/wordml/cex" xmlns:w16cid="http://schemas.microsoft.com/office/word/2016/wordml/cid" xmlns:w16="http://schemas.microsoft.com/office/word/2018/wordml" xmlns:w16sdtdh="http://schemas.microsoft.com/office/word/2020/wordml/sdtdatahash" xmlns:w16se="http://schemas.microsoft.com/office/word/2015/wordml/symex" xmlns:wpg="http://schemas.microsoft.com/office/word/2010/wordprocessingGroup" xmlns:wpi="http://schemas.microsoft.com/office/word/2010/wordprocessingInk" xmlns:wne="http://schemas.microsoft.com/office/word/2006/wordml" xmlns:wps="http://schemas.microsoft.com/office/word/2010/wordprocessingShape" mc:Ignorable="w14 w15 w16se w16cid w16 w16cex w16sdtdh wp14">
   <w:abstractNum w:abstractNumId="0" w15:restartNumberingAfterBreak="0">
+    <w:nsid w:val="005D2AA3"/>
+    <w:multiLevelType w:val="hybridMultilevel"/>
+    <w:tmpl w:val="DE18E848"/>
+    <w:lvl w:ilvl="0" w:tplc="0409000F">
+      <w:start w:val="1"/>
+      <w:numFmt w:val="decimal"/>
+      <w:lvlText w:val="%1."/>
+      <w:lvlJc w:val="left"/>
+      <w:pPr>
+        <w:ind w:left="720" w:hanging="360"/>
+      </w:pPr>
+    </w:lvl>
+    <w:lvl w:ilvl="1" w:tplc="04090019" w:tentative="1">
+      <w:start w:val="1"/>
+      <w:numFmt w:val="lowerLetter"/>
+      <w:lvlText w:val="%2."/>
+      <w:lvlJc w:val="left"/>
+      <w:pPr>
+        <w:ind w:left="1440" w:hanging="360"/>
+      </w:pPr>
+    </w:lvl>
+    <w:lvl w:ilvl="2" w:tplc="0409001B" w:tentative="1">
+      <w:start w:val="1"/>
+      <w:numFmt w:val="lowerRoman"/>
+      <w:lvlText w:val="%3."/>
+      <w:lvlJc w:val="right"/>
+      <w:pPr>
+        <w:ind w:left="2160" w:hanging="180"/>
+      </w:pPr>
+    </w:lvl>
+    <w:lvl w:ilvl="3" w:tplc="0409000F" w:tentative="1">
+      <w:start w:val="1"/>
+      <w:numFmt w:val="decimal"/>
+      <w:lvlText w:val="%4."/>
+      <w:lvlJc w:val="left"/>
+      <w:pPr>
+        <w:ind w:left="2880" w:hanging="360"/>
+      </w:pPr>
+    </w:lvl>
+    <w:lvl w:ilvl="4" w:tplc="04090019" w:tentative="1">
+      <w:start w:val="1"/>
+      <w:numFmt w:val="lowerLetter"/>
+      <w:lvlText w:val="%5."/>
+      <w:lvlJc w:val="left"/>
+      <w:pPr>
+        <w:ind w:left="3600" w:hanging="360"/>
+      </w:pPr>
+    </w:lvl>
+    <w:lvl w:ilvl="5" w:tplc="0409001B" w:tentative="1">
+      <w:start w:val="1"/>
+      <w:numFmt w:val="lowerRoman"/>
+      <w:lvlText w:val="%6."/>
+      <w:lvlJc w:val="right"/>
+      <w:pPr>
+        <w:ind w:left="4320" w:hanging="180"/>
+      </w:pPr>
+    </w:lvl>
+    <w:lvl w:ilvl="6" w:tplc="0409000F" w:tentative="1">
+      <w:start w:val="1"/>
+      <w:numFmt w:val="decimal"/>
+      <w:lvlText w:val="%7."/>
+      <w:lvlJc w:val="left"/>
+      <w:pPr>
+        <w:ind w:left="5040" w:hanging="360"/>
+      </w:pPr>
+    </w:lvl>
+    <w:lvl w:ilvl="7" w:tplc="04090019" w:tentative="1">
+      <w:start w:val="1"/>
+      <w:numFmt w:val="lowerLetter"/>
+      <w:lvlText w:val="%8."/>
+      <w:lvlJc w:val="left"/>
+      <w:pPr>
+        <w:ind w:left="5760" w:hanging="360"/>
+      </w:pPr>
+    </w:lvl>
+    <w:lvl w:ilvl="8" w:tplc="0409001B" w:tentative="1">
+      <w:start w:val="1"/>
+      <w:numFmt w:val="lowerRoman"/>
+      <w:lvlText w:val="%9."/>
+      <w:lvlJc w:val="right"/>
+      <w:pPr>
+        <w:ind w:left="6480" w:hanging="180"/>
+      </w:pPr>
+    </w:lvl>
+  </w:abstractNum>
+  <w:abstractNum w:abstractNumId="1" w15:restartNumberingAfterBreak="0">
     <w:nsid w:val="02B1789C"/>
     <w:multiLevelType w:val="hybridMultilevel"/>
     <w:tmpl w:val="C52EF6E0"/>
@@ -2453,7 +5218,7 @@
       </w:pPr>
     </w:lvl>
   </w:abstractNum>
-  <w:abstractNum w:abstractNumId="1" w15:restartNumberingAfterBreak="0">
+  <w:abstractNum w:abstractNumId="2" w15:restartNumberingAfterBreak="0">
     <w:nsid w:val="07E640AD"/>
     <w:multiLevelType w:val="hybridMultilevel"/>
     <w:tmpl w:val="BEAC5E70"/>
@@ -2543,7 +5308,7 @@
       </w:pPr>
     </w:lvl>
   </w:abstractNum>
-  <w:abstractNum w:abstractNumId="2" w15:restartNumberingAfterBreak="0">
+  <w:abstractNum w:abstractNumId="3" w15:restartNumberingAfterBreak="0">
     <w:nsid w:val="0F6A0819"/>
     <w:multiLevelType w:val="hybridMultilevel"/>
     <w:tmpl w:val="9CD882FC"/>
@@ -2633,7 +5398,7 @@
       </w:pPr>
     </w:lvl>
   </w:abstractNum>
-  <w:abstractNum w:abstractNumId="3" w15:restartNumberingAfterBreak="0">
+  <w:abstractNum w:abstractNumId="4" w15:restartNumberingAfterBreak="0">
     <w:nsid w:val="1063503C"/>
     <w:multiLevelType w:val="hybridMultilevel"/>
     <w:tmpl w:val="A9CCAC08"/>
@@ -2719,7 +5484,101 @@
       </w:pPr>
     </w:lvl>
   </w:abstractNum>
-  <w:abstractNum w:abstractNumId="4" w15:restartNumberingAfterBreak="0">
+  <w:abstractNum w:abstractNumId="5" w15:restartNumberingAfterBreak="0">
+    <w:nsid w:val="1ABC5F50"/>
+    <w:multiLevelType w:val="hybridMultilevel"/>
+    <w:tmpl w:val="DE7E460E"/>
+    <w:lvl w:ilvl="0" w:tplc="A5205C78">
+      <w:start w:val="1"/>
+      <w:numFmt w:val="decimal"/>
+      <w:lvlText w:val="%1."/>
+      <w:lvlJc w:val="left"/>
+      <w:pPr>
+        <w:ind w:left="720" w:hanging="360"/>
+      </w:pPr>
+      <w:rPr>
+        <w:b w:val="0"/>
+        <w:bCs w:val="0"/>
+      </w:rPr>
+    </w:lvl>
+    <w:lvl w:ilvl="1" w:tplc="7DB04974">
+      <w:start w:val="1"/>
+      <w:numFmt w:val="lowerLetter"/>
+      <w:lvlText w:val="%2."/>
+      <w:lvlJc w:val="left"/>
+      <w:pPr>
+        <w:ind w:left="1440" w:hanging="360"/>
+      </w:pPr>
+      <w:rPr>
+        <w:b w:val="0"/>
+        <w:bCs w:val="0"/>
+      </w:rPr>
+    </w:lvl>
+    <w:lvl w:ilvl="2" w:tplc="0409001B">
+      <w:start w:val="1"/>
+      <w:numFmt w:val="lowerRoman"/>
+      <w:lvlText w:val="%3."/>
+      <w:lvlJc w:val="right"/>
+      <w:pPr>
+        <w:ind w:left="2160" w:hanging="180"/>
+      </w:pPr>
+    </w:lvl>
+    <w:lvl w:ilvl="3" w:tplc="0409000F">
+      <w:start w:val="1"/>
+      <w:numFmt w:val="decimal"/>
+      <w:lvlText w:val="%4."/>
+      <w:lvlJc w:val="left"/>
+      <w:pPr>
+        <w:ind w:left="2880" w:hanging="360"/>
+      </w:pPr>
+    </w:lvl>
+    <w:lvl w:ilvl="4" w:tplc="04090019">
+      <w:start w:val="1"/>
+      <w:numFmt w:val="lowerLetter"/>
+      <w:lvlText w:val="%5."/>
+      <w:lvlJc w:val="left"/>
+      <w:pPr>
+        <w:ind w:left="3600" w:hanging="360"/>
+      </w:pPr>
+    </w:lvl>
+    <w:lvl w:ilvl="5" w:tplc="0409001B" w:tentative="1">
+      <w:start w:val="1"/>
+      <w:numFmt w:val="lowerRoman"/>
+      <w:lvlText w:val="%6."/>
+      <w:lvlJc w:val="right"/>
+      <w:pPr>
+        <w:ind w:left="4320" w:hanging="180"/>
+      </w:pPr>
+    </w:lvl>
+    <w:lvl w:ilvl="6" w:tplc="0409000F" w:tentative="1">
+      <w:start w:val="1"/>
+      <w:numFmt w:val="decimal"/>
+      <w:lvlText w:val="%7."/>
+      <w:lvlJc w:val="left"/>
+      <w:pPr>
+        <w:ind w:left="5040" w:hanging="360"/>
+      </w:pPr>
+    </w:lvl>
+    <w:lvl w:ilvl="7" w:tplc="04090019" w:tentative="1">
+      <w:start w:val="1"/>
+      <w:numFmt w:val="lowerLetter"/>
+      <w:lvlText w:val="%8."/>
+      <w:lvlJc w:val="left"/>
+      <w:pPr>
+        <w:ind w:left="5760" w:hanging="360"/>
+      </w:pPr>
+    </w:lvl>
+    <w:lvl w:ilvl="8" w:tplc="0409001B" w:tentative="1">
+      <w:start w:val="1"/>
+      <w:numFmt w:val="lowerRoman"/>
+      <w:lvlText w:val="%9."/>
+      <w:lvlJc w:val="right"/>
+      <w:pPr>
+        <w:ind w:left="6480" w:hanging="180"/>
+      </w:pPr>
+    </w:lvl>
+  </w:abstractNum>
+  <w:abstractNum w:abstractNumId="6" w15:restartNumberingAfterBreak="0">
     <w:nsid w:val="392B71E9"/>
     <w:multiLevelType w:val="hybridMultilevel"/>
     <w:tmpl w:val="A99A2560"/>
@@ -2809,7 +5668,7 @@
       </w:pPr>
     </w:lvl>
   </w:abstractNum>
-  <w:abstractNum w:abstractNumId="5" w15:restartNumberingAfterBreak="0">
+  <w:abstractNum w:abstractNumId="7" w15:restartNumberingAfterBreak="0">
     <w:nsid w:val="4E05528E"/>
     <w:multiLevelType w:val="hybridMultilevel"/>
     <w:tmpl w:val="C16248AE"/>
@@ -2895,7 +5754,7 @@
       </w:pPr>
     </w:lvl>
   </w:abstractNum>
-  <w:abstractNum w:abstractNumId="6" w15:restartNumberingAfterBreak="0">
+  <w:abstractNum w:abstractNumId="8" w15:restartNumberingAfterBreak="0">
     <w:nsid w:val="5BEF2875"/>
     <w:multiLevelType w:val="hybridMultilevel"/>
     <w:tmpl w:val="7E0059F8"/>
@@ -2981,7 +5840,93 @@
       </w:pPr>
     </w:lvl>
   </w:abstractNum>
-  <w:abstractNum w:abstractNumId="7" w15:restartNumberingAfterBreak="0">
+  <w:abstractNum w:abstractNumId="9" w15:restartNumberingAfterBreak="0">
+    <w:nsid w:val="61D449F9"/>
+    <w:multiLevelType w:val="hybridMultilevel"/>
+    <w:tmpl w:val="1722E152"/>
+    <w:lvl w:ilvl="0" w:tplc="0409000F">
+      <w:start w:val="1"/>
+      <w:numFmt w:val="decimal"/>
+      <w:lvlText w:val="%1."/>
+      <w:lvlJc w:val="left"/>
+      <w:pPr>
+        <w:ind w:left="720" w:hanging="360"/>
+      </w:pPr>
+    </w:lvl>
+    <w:lvl w:ilvl="1" w:tplc="04090019">
+      <w:start w:val="1"/>
+      <w:numFmt w:val="lowerLetter"/>
+      <w:lvlText w:val="%2."/>
+      <w:lvlJc w:val="left"/>
+      <w:pPr>
+        <w:ind w:left="1440" w:hanging="360"/>
+      </w:pPr>
+    </w:lvl>
+    <w:lvl w:ilvl="2" w:tplc="0409001B">
+      <w:start w:val="1"/>
+      <w:numFmt w:val="lowerRoman"/>
+      <w:lvlText w:val="%3."/>
+      <w:lvlJc w:val="right"/>
+      <w:pPr>
+        <w:ind w:left="2160" w:hanging="180"/>
+      </w:pPr>
+    </w:lvl>
+    <w:lvl w:ilvl="3" w:tplc="0409000F">
+      <w:start w:val="1"/>
+      <w:numFmt w:val="decimal"/>
+      <w:lvlText w:val="%4."/>
+      <w:lvlJc w:val="left"/>
+      <w:pPr>
+        <w:ind w:left="2880" w:hanging="360"/>
+      </w:pPr>
+    </w:lvl>
+    <w:lvl w:ilvl="4" w:tplc="04090019">
+      <w:start w:val="1"/>
+      <w:numFmt w:val="lowerLetter"/>
+      <w:lvlText w:val="%5."/>
+      <w:lvlJc w:val="left"/>
+      <w:pPr>
+        <w:ind w:left="3600" w:hanging="360"/>
+      </w:pPr>
+    </w:lvl>
+    <w:lvl w:ilvl="5" w:tplc="0409001B">
+      <w:start w:val="1"/>
+      <w:numFmt w:val="lowerRoman"/>
+      <w:lvlText w:val="%6."/>
+      <w:lvlJc w:val="right"/>
+      <w:pPr>
+        <w:ind w:left="4320" w:hanging="180"/>
+      </w:pPr>
+    </w:lvl>
+    <w:lvl w:ilvl="6" w:tplc="0409000F" w:tentative="1">
+      <w:start w:val="1"/>
+      <w:numFmt w:val="decimal"/>
+      <w:lvlText w:val="%7."/>
+      <w:lvlJc w:val="left"/>
+      <w:pPr>
+        <w:ind w:left="5040" w:hanging="360"/>
+      </w:pPr>
+    </w:lvl>
+    <w:lvl w:ilvl="7" w:tplc="04090019" w:tentative="1">
+      <w:start w:val="1"/>
+      <w:numFmt w:val="lowerLetter"/>
+      <w:lvlText w:val="%8."/>
+      <w:lvlJc w:val="left"/>
+      <w:pPr>
+        <w:ind w:left="5760" w:hanging="360"/>
+      </w:pPr>
+    </w:lvl>
+    <w:lvl w:ilvl="8" w:tplc="0409001B" w:tentative="1">
+      <w:start w:val="1"/>
+      <w:numFmt w:val="lowerRoman"/>
+      <w:lvlText w:val="%9."/>
+      <w:lvlJc w:val="right"/>
+      <w:pPr>
+        <w:ind w:left="6480" w:hanging="180"/>
+      </w:pPr>
+    </w:lvl>
+  </w:abstractNum>
+  <w:abstractNum w:abstractNumId="10" w15:restartNumberingAfterBreak="0">
     <w:nsid w:val="72AA3CF4"/>
     <w:multiLevelType w:val="hybridMultilevel"/>
     <w:tmpl w:val="3C3E7E7C"/>
@@ -3067,7 +6012,7 @@
       </w:pPr>
     </w:lvl>
   </w:abstractNum>
-  <w:abstractNum w:abstractNumId="8" w15:restartNumberingAfterBreak="0">
+  <w:abstractNum w:abstractNumId="11" w15:restartNumberingAfterBreak="0">
     <w:nsid w:val="78AD5E03"/>
     <w:multiLevelType w:val="hybridMultilevel"/>
     <w:tmpl w:val="D54439B2"/>
@@ -3154,31 +6099,40 @@
     </w:lvl>
   </w:abstractNum>
   <w:num w:numId="1" w16cid:durableId="178472934">
+    <w:abstractNumId w:val="11"/>
+  </w:num>
+  <w:num w:numId="2" w16cid:durableId="401296798">
+    <w:abstractNumId w:val="10"/>
+  </w:num>
+  <w:num w:numId="3" w16cid:durableId="836306545">
     <w:abstractNumId w:val="8"/>
   </w:num>
-  <w:num w:numId="2" w16cid:durableId="401296798">
+  <w:num w:numId="4" w16cid:durableId="1003555461">
+    <w:abstractNumId w:val="6"/>
+  </w:num>
+  <w:num w:numId="5" w16cid:durableId="664477344">
+    <w:abstractNumId w:val="4"/>
+  </w:num>
+  <w:num w:numId="6" w16cid:durableId="1745226473">
     <w:abstractNumId w:val="7"/>
   </w:num>
-  <w:num w:numId="3" w16cid:durableId="836306545">
-    <w:abstractNumId w:val="6"/>
-  </w:num>
-  <w:num w:numId="4" w16cid:durableId="1003555461">
-    <w:abstractNumId w:val="4"/>
-  </w:num>
-  <w:num w:numId="5" w16cid:durableId="664477344">
+  <w:num w:numId="7" w16cid:durableId="1214775472">
     <w:abstractNumId w:val="3"/>
   </w:num>
-  <w:num w:numId="6" w16cid:durableId="1745226473">
-    <w:abstractNumId w:val="5"/>
+  <w:num w:numId="8" w16cid:durableId="212742383">
+    <w:abstractNumId w:val="1"/>
   </w:num>
-  <w:num w:numId="7" w16cid:durableId="1214775472">
+  <w:num w:numId="9" w16cid:durableId="1863860838">
     <w:abstractNumId w:val="2"/>
   </w:num>
-  <w:num w:numId="8" w16cid:durableId="212742383">
+  <w:num w:numId="10" w16cid:durableId="1346639825">
+    <w:abstractNumId w:val="9"/>
+  </w:num>
+  <w:num w:numId="11" w16cid:durableId="1799949519">
     <w:abstractNumId w:val="0"/>
   </w:num>
-  <w:num w:numId="9" w16cid:durableId="1863860838">
-    <w:abstractNumId w:val="1"/>
+  <w:num w:numId="12" w16cid:durableId="882670287">
+    <w:abstractNumId w:val="5"/>
   </w:num>
 </w:numbering>
 </file>
@@ -3616,6 +6570,29 @@
       <w:contextualSpacing/>
     </w:pPr>
   </w:style>
+  <w:style w:type="character" w:styleId="Hyperlink">
+    <w:name w:val="Hyperlink"/>
+    <w:basedOn w:val="DefaultParagraphFont"/>
+    <w:uiPriority w:val="99"/>
+    <w:unhideWhenUsed/>
+    <w:rsid w:val="00405DA3"/>
+    <w:rPr>
+      <w:color w:val="0563C1" w:themeColor="hyperlink"/>
+      <w:u w:val="single"/>
+    </w:rPr>
+  </w:style>
+  <w:style w:type="character" w:styleId="UnresolvedMention">
+    <w:name w:val="Unresolved Mention"/>
+    <w:basedOn w:val="DefaultParagraphFont"/>
+    <w:uiPriority w:val="99"/>
+    <w:semiHidden/>
+    <w:unhideWhenUsed/>
+    <w:rsid w:val="00405DA3"/>
+    <w:rPr>
+      <w:color w:val="605E5C"/>
+      <w:shd w:val="clear" w:color="auto" w:fill="E1DFDD"/>
+    </w:rPr>
+  </w:style>
 </w:styles>
 </file>
 

</xml_diff>

<commit_message>
4:23 Section 4: Profile API Routes - Github Repos For Profile
</commit_message>
<xml_diff>
--- a/MERN Stack Front To Back.docx
+++ b/MERN Stack Front To Back.docx
@@ -5029,6 +5029,556 @@
           <w:numId w:val="12"/>
         </w:numPr>
       </w:pPr>
+      <w:r>
+        <w:t xml:space="preserve">Use Mongoose's </w:t>
+      </w:r>
+      <w:proofErr w:type="spellStart"/>
+      <w:r>
+        <w:rPr>
+          <w:b/>
+          <w:bCs/>
+        </w:rPr>
+        <w:t>Model.findOneAnd</w:t>
+      </w:r>
+      <w:r>
+        <w:rPr>
+          <w:b/>
+          <w:bCs/>
+        </w:rPr>
+        <w:t>Delet</w:t>
+      </w:r>
+      <w:r>
+        <w:rPr>
+          <w:b/>
+          <w:bCs/>
+        </w:rPr>
+        <w:t>e</w:t>
+      </w:r>
+      <w:proofErr w:type="spellEnd"/>
+      <w:r>
+        <w:rPr>
+          <w:b/>
+          <w:bCs/>
+        </w:rPr>
+        <w:t>()</w:t>
+      </w:r>
+      <w:r>
+        <w:t xml:space="preserve"> method to find a document that matches a given criteria and</w:t>
+      </w:r>
+      <w:r>
+        <w:t xml:space="preserve"> </w:t>
+      </w:r>
+      <w:r>
+        <w:t>remove it</w:t>
+      </w:r>
+    </w:p>
+    <w:p>
+      <w:pPr>
+        <w:pStyle w:val="ListParagraph"/>
+        <w:numPr>
+          <w:ilvl w:val="1"/>
+          <w:numId w:val="12"/>
+        </w:numPr>
+      </w:pPr>
+      <w:r>
+        <w:t>Pass in</w:t>
+      </w:r>
+      <w:r>
+        <w:t xml:space="preserve"> a JSON object as</w:t>
+      </w:r>
+      <w:r>
+        <w:t xml:space="preserve"> the </w:t>
+      </w:r>
+      <w:r>
+        <w:rPr>
+          <w:b/>
+          <w:bCs/>
+        </w:rPr>
+        <w:t>condition</w:t>
+      </w:r>
+      <w:r>
+        <w:t xml:space="preserve"> or filter criteria as the first parameter</w:t>
+      </w:r>
+    </w:p>
+    <w:p>
+      <w:pPr>
+        <w:pStyle w:val="ListParagraph"/>
+        <w:numPr>
+          <w:ilvl w:val="1"/>
+          <w:numId w:val="12"/>
+        </w:numPr>
+      </w:pPr>
+      <w:r>
+        <w:t xml:space="preserve">Pass in </w:t>
+      </w:r>
+      <w:r>
+        <w:t xml:space="preserve">a JSON object as </w:t>
+      </w:r>
+      <w:r>
+        <w:rPr>
+          <w:b/>
+          <w:bCs/>
+        </w:rPr>
+        <w:t>options</w:t>
+      </w:r>
+      <w:r>
+        <w:t xml:space="preserve"> to delete the doc as the second argument</w:t>
+      </w:r>
+    </w:p>
+    <w:p>
+      <w:pPr>
+        <w:pStyle w:val="ListParagraph"/>
+        <w:numPr>
+          <w:ilvl w:val="2"/>
+          <w:numId w:val="12"/>
+        </w:numPr>
+      </w:pPr>
+      <w:r>
+        <w:t xml:space="preserve">Use the </w:t>
+      </w:r>
+      <w:proofErr w:type="gramStart"/>
+      <w:r>
+        <w:rPr>
+          <w:b/>
+          <w:bCs/>
+        </w:rPr>
+        <w:t>sort</w:t>
+      </w:r>
+      <w:proofErr w:type="gramEnd"/>
+      <w:r>
+        <w:t xml:space="preserve"> option to set the sort order to deleting the first doc if multiple docs are found</w:t>
+      </w:r>
+    </w:p>
+    <w:p>
+      <w:pPr>
+        <w:pStyle w:val="ListParagraph"/>
+        <w:numPr>
+          <w:ilvl w:val="0"/>
+          <w:numId w:val="12"/>
+        </w:numPr>
+      </w:pPr>
+      <w:r>
+        <w:rPr>
+          <w:b/>
+          <w:bCs/>
+        </w:rPr>
+        <w:t>**</w:t>
+      </w:r>
+      <w:r>
+        <w:t>Sub</w:t>
+      </w:r>
+      <w:r>
+        <w:t>-Documents</w:t>
+      </w:r>
+      <w:r>
+        <w:t xml:space="preserve"> (JSON objects)</w:t>
+      </w:r>
+      <w:r>
+        <w:t xml:space="preserve"> inside arrays of other documents are automatically assigned IDs by MongoDB</w:t>
+      </w:r>
+    </w:p>
+    <w:p>
+      <w:pPr>
+        <w:pStyle w:val="ListParagraph"/>
+        <w:numPr>
+          <w:ilvl w:val="0"/>
+          <w:numId w:val="12"/>
+        </w:numPr>
+      </w:pPr>
+      <w:r>
+        <w:t>Saving a top-level document also saves the state of all sub-documents (collections/arrays) as well</w:t>
+      </w:r>
+    </w:p>
+    <w:p>
+      <w:pPr>
+        <w:pStyle w:val="ListParagraph"/>
+        <w:numPr>
+          <w:ilvl w:val="0"/>
+          <w:numId w:val="12"/>
+        </w:numPr>
+      </w:pPr>
+      <w:r>
+        <w:t xml:space="preserve">When content is being removed/deleted from a database, even in sub-document(s) it is good practice to declare an express </w:t>
+      </w:r>
+      <w:r>
+        <w:rPr>
+          <w:b/>
+          <w:bCs/>
+        </w:rPr>
+        <w:t>R</w:t>
+      </w:r>
+      <w:proofErr w:type="spellStart"/>
+      <w:r>
+        <w:rPr>
+          <w:b/>
+          <w:bCs/>
+        </w:rPr>
+        <w:t>outer.delete</w:t>
+      </w:r>
+      <w:proofErr w:type="spellEnd"/>
+      <w:r>
+        <w:rPr>
+          <w:b/>
+          <w:bCs/>
+        </w:rPr>
+        <w:t>()</w:t>
+      </w:r>
+      <w:r>
+        <w:t xml:space="preserve"> method instead of a PUT request</w:t>
+      </w:r>
+    </w:p>
+    <w:p>
+      <w:pPr>
+        <w:pStyle w:val="ListParagraph"/>
+        <w:numPr>
+          <w:ilvl w:val="0"/>
+          <w:numId w:val="12"/>
+        </w:numPr>
+      </w:pPr>
+      <w:r>
+        <w:t>When deleting sub-documents inside a sub-document array:</w:t>
+      </w:r>
+    </w:p>
+    <w:p>
+      <w:pPr>
+        <w:pStyle w:val="ListParagraph"/>
+        <w:numPr>
+          <w:ilvl w:val="1"/>
+          <w:numId w:val="12"/>
+        </w:numPr>
+      </w:pPr>
+      <w:r>
+        <w:t xml:space="preserve">Use </w:t>
+      </w:r>
+      <w:proofErr w:type="spellStart"/>
+      <w:r>
+        <w:rPr>
+          <w:b/>
+          <w:bCs/>
+        </w:rPr>
+        <w:t>Array.map</w:t>
+      </w:r>
+      <w:proofErr w:type="spellEnd"/>
+      <w:r>
+        <w:rPr>
+          <w:b/>
+          <w:bCs/>
+        </w:rPr>
+        <w:t>()</w:t>
+      </w:r>
+      <w:r>
+        <w:t xml:space="preserve"> to map the sub-documents to an array of IDs</w:t>
+      </w:r>
+    </w:p>
+    <w:p>
+      <w:pPr>
+        <w:pStyle w:val="ListParagraph"/>
+        <w:numPr>
+          <w:ilvl w:val="1"/>
+          <w:numId w:val="12"/>
+        </w:numPr>
+      </w:pPr>
+      <w:r>
+        <w:t xml:space="preserve">Use </w:t>
+      </w:r>
+      <w:proofErr w:type="spellStart"/>
+      <w:r>
+        <w:rPr>
+          <w:b/>
+          <w:bCs/>
+        </w:rPr>
+        <w:t>Array.indexOf</w:t>
+      </w:r>
+      <w:proofErr w:type="spellEnd"/>
+      <w:r>
+        <w:rPr>
+          <w:b/>
+          <w:bCs/>
+        </w:rPr>
+        <w:t>()</w:t>
+      </w:r>
+      <w:r>
+        <w:t xml:space="preserve"> to find the index of the sub-document ID passed to the request</w:t>
+      </w:r>
+    </w:p>
+    <w:p>
+      <w:pPr>
+        <w:pStyle w:val="ListParagraph"/>
+        <w:numPr>
+          <w:ilvl w:val="1"/>
+          <w:numId w:val="12"/>
+        </w:numPr>
+      </w:pPr>
+      <w:r>
+        <w:t xml:space="preserve">Use </w:t>
+      </w:r>
+      <w:proofErr w:type="spellStart"/>
+      <w:r>
+        <w:rPr>
+          <w:b/>
+          <w:bCs/>
+        </w:rPr>
+        <w:t>Array.splice</w:t>
+      </w:r>
+      <w:proofErr w:type="spellEnd"/>
+      <w:r>
+        <w:rPr>
+          <w:b/>
+          <w:bCs/>
+        </w:rPr>
+        <w:t>()</w:t>
+      </w:r>
+      <w:r>
+        <w:t xml:space="preserve"> to remove the sub-document at given index</w:t>
+      </w:r>
+    </w:p>
+    <w:p>
+      <w:pPr>
+        <w:pStyle w:val="ListParagraph"/>
+        <w:numPr>
+          <w:ilvl w:val="1"/>
+          <w:numId w:val="12"/>
+        </w:numPr>
+        <w:rPr>
+          <w:b/>
+          <w:bCs/>
+        </w:rPr>
+      </w:pPr>
+      <w:r>
+        <w:t xml:space="preserve">Ex.:  </w:t>
+      </w:r>
+      <w:r>
+        <w:rPr>
+          <w:b/>
+          <w:bCs/>
+        </w:rPr>
+        <w:t xml:space="preserve">const profile = await </w:t>
+      </w:r>
+      <w:proofErr w:type="spellStart"/>
+      <w:r>
+        <w:rPr>
+          <w:b/>
+          <w:bCs/>
+        </w:rPr>
+        <w:t>Profile.findOne</w:t>
+      </w:r>
+      <w:proofErr w:type="spellEnd"/>
+      <w:r>
+        <w:rPr>
+          <w:b/>
+          <w:bCs/>
+        </w:rPr>
+        <w:t>({user: req.user.id}</w:t>
+      </w:r>
+      <w:proofErr w:type="gramStart"/>
+      <w:r>
+        <w:rPr>
+          <w:b/>
+          <w:bCs/>
+        </w:rPr>
+        <w:t>);</w:t>
+      </w:r>
+      <w:proofErr w:type="gramEnd"/>
+    </w:p>
+    <w:p>
+      <w:pPr>
+        <w:ind w:left="1440"/>
+        <w:rPr>
+          <w:b/>
+          <w:bCs/>
+        </w:rPr>
+      </w:pPr>
+      <w:r>
+        <w:rPr>
+          <w:b/>
+          <w:bCs/>
+        </w:rPr>
+        <w:t xml:space="preserve">        const </w:t>
+      </w:r>
+      <w:proofErr w:type="spellStart"/>
+      <w:r>
+        <w:rPr>
+          <w:b/>
+          <w:bCs/>
+        </w:rPr>
+        <w:t>removeIndex</w:t>
+      </w:r>
+      <w:proofErr w:type="spellEnd"/>
+      <w:r>
+        <w:rPr>
+          <w:b/>
+          <w:bCs/>
+        </w:rPr>
+        <w:t xml:space="preserve"> = </w:t>
+      </w:r>
+      <w:proofErr w:type="spellStart"/>
+      <w:r>
+        <w:rPr>
+          <w:b/>
+          <w:bCs/>
+        </w:rPr>
+        <w:t>profile.experience</w:t>
+      </w:r>
+      <w:proofErr w:type="spellEnd"/>
+    </w:p>
+    <w:p>
+      <w:pPr>
+        <w:ind w:left="1440"/>
+        <w:rPr>
+          <w:b/>
+          <w:bCs/>
+        </w:rPr>
+      </w:pPr>
+      <w:r>
+        <w:rPr>
+          <w:b/>
+          <w:bCs/>
+        </w:rPr>
+        <w:t xml:space="preserve">            .map(</w:t>
+      </w:r>
+      <w:proofErr w:type="spellStart"/>
+      <w:r>
+        <w:rPr>
+          <w:b/>
+          <w:bCs/>
+        </w:rPr>
+        <w:t>itm</w:t>
+      </w:r>
+      <w:proofErr w:type="spellEnd"/>
+      <w:r>
+        <w:rPr>
+          <w:b/>
+          <w:bCs/>
+        </w:rPr>
+        <w:t xml:space="preserve"> =&gt; itm.id)</w:t>
+      </w:r>
+    </w:p>
+    <w:p>
+      <w:pPr>
+        <w:ind w:left="1440"/>
+        <w:rPr>
+          <w:b/>
+          <w:bCs/>
+        </w:rPr>
+      </w:pPr>
+      <w:r>
+        <w:rPr>
+          <w:b/>
+          <w:bCs/>
+        </w:rPr>
+        <w:t xml:space="preserve">            .</w:t>
+      </w:r>
+      <w:proofErr w:type="spellStart"/>
+      <w:r>
+        <w:rPr>
+          <w:b/>
+          <w:bCs/>
+        </w:rPr>
+        <w:t>indexOf</w:t>
+      </w:r>
+      <w:proofErr w:type="spellEnd"/>
+      <w:r>
+        <w:rPr>
+          <w:b/>
+          <w:bCs/>
+        </w:rPr>
+        <w:t>((</w:t>
+      </w:r>
+      <w:proofErr w:type="spellStart"/>
+      <w:r>
+        <w:rPr>
+          <w:b/>
+          <w:bCs/>
+        </w:rPr>
+        <w:t>req.params.exp_id</w:t>
+      </w:r>
+      <w:proofErr w:type="spellEnd"/>
+      <w:r>
+        <w:rPr>
+          <w:b/>
+          <w:bCs/>
+        </w:rPr>
+        <w:t>)</w:t>
+      </w:r>
+      <w:proofErr w:type="gramStart"/>
+      <w:r>
+        <w:rPr>
+          <w:b/>
+          <w:bCs/>
+        </w:rPr>
+        <w:t>);</w:t>
+      </w:r>
+      <w:proofErr w:type="gramEnd"/>
+    </w:p>
+    <w:p>
+      <w:pPr>
+        <w:ind w:left="1440"/>
+        <w:rPr>
+          <w:b/>
+          <w:bCs/>
+        </w:rPr>
+      </w:pPr>
+      <w:r>
+        <w:rPr>
+          <w:b/>
+          <w:bCs/>
+        </w:rPr>
+        <w:t xml:space="preserve">        </w:t>
+      </w:r>
+      <w:proofErr w:type="spellStart"/>
+      <w:r>
+        <w:rPr>
+          <w:b/>
+          <w:bCs/>
+        </w:rPr>
+        <w:t>profile.experience.splice</w:t>
+      </w:r>
+      <w:proofErr w:type="spellEnd"/>
+      <w:r>
+        <w:rPr>
+          <w:b/>
+          <w:bCs/>
+        </w:rPr>
+        <w:t>(</w:t>
+      </w:r>
+      <w:proofErr w:type="spellStart"/>
+      <w:r>
+        <w:rPr>
+          <w:b/>
+          <w:bCs/>
+        </w:rPr>
+        <w:t>removeIndex</w:t>
+      </w:r>
+      <w:proofErr w:type="spellEnd"/>
+      <w:r>
+        <w:rPr>
+          <w:b/>
+          <w:bCs/>
+        </w:rPr>
+        <w:t>, 1</w:t>
+      </w:r>
+      <w:proofErr w:type="gramStart"/>
+      <w:r>
+        <w:rPr>
+          <w:b/>
+          <w:bCs/>
+        </w:rPr>
+        <w:t>);</w:t>
+      </w:r>
+      <w:proofErr w:type="gramEnd"/>
+    </w:p>
+    <w:p>
+      <w:pPr>
+        <w:pStyle w:val="ListParagraph"/>
+        <w:numPr>
+          <w:ilvl w:val="0"/>
+          <w:numId w:val="12"/>
+        </w:numPr>
+        <w:rPr>
+          <w:b/>
+          <w:bCs/>
+        </w:rPr>
+      </w:pPr>
     </w:p>
     <w:sectPr>
       <w:pgSz w:w="12240" w:h="15840"/>
@@ -5487,7 +6037,7 @@
   <w:abstractNum w:abstractNumId="5" w15:restartNumberingAfterBreak="0">
     <w:nsid w:val="1ABC5F50"/>
     <w:multiLevelType w:val="hybridMultilevel"/>
-    <w:tmpl w:val="DE7E460E"/>
+    <w:tmpl w:val="AAD646B8"/>
     <w:lvl w:ilvl="0" w:tplc="A5205C78">
       <w:start w:val="1"/>
       <w:numFmt w:val="decimal"/>
@@ -5927,6 +6477,96 @@
     </w:lvl>
   </w:abstractNum>
   <w:abstractNum w:abstractNumId="10" w15:restartNumberingAfterBreak="0">
+    <w:nsid w:val="65D27012"/>
+    <w:multiLevelType w:val="hybridMultilevel"/>
+    <w:tmpl w:val="59463BF0"/>
+    <w:lvl w:ilvl="0" w:tplc="C346E590">
+      <w:start w:val="1"/>
+      <w:numFmt w:val="decimal"/>
+      <w:lvlText w:val="%1."/>
+      <w:lvlJc w:val="left"/>
+      <w:pPr>
+        <w:ind w:left="1080" w:hanging="360"/>
+      </w:pPr>
+      <w:rPr>
+        <w:b w:val="0"/>
+        <w:bCs w:val="0"/>
+      </w:rPr>
+    </w:lvl>
+    <w:lvl w:ilvl="1" w:tplc="04090019" w:tentative="1">
+      <w:start w:val="1"/>
+      <w:numFmt w:val="lowerLetter"/>
+      <w:lvlText w:val="%2."/>
+      <w:lvlJc w:val="left"/>
+      <w:pPr>
+        <w:ind w:left="1800" w:hanging="360"/>
+      </w:pPr>
+    </w:lvl>
+    <w:lvl w:ilvl="2" w:tplc="0409001B" w:tentative="1">
+      <w:start w:val="1"/>
+      <w:numFmt w:val="lowerRoman"/>
+      <w:lvlText w:val="%3."/>
+      <w:lvlJc w:val="right"/>
+      <w:pPr>
+        <w:ind w:left="2520" w:hanging="180"/>
+      </w:pPr>
+    </w:lvl>
+    <w:lvl w:ilvl="3" w:tplc="0409000F" w:tentative="1">
+      <w:start w:val="1"/>
+      <w:numFmt w:val="decimal"/>
+      <w:lvlText w:val="%4."/>
+      <w:lvlJc w:val="left"/>
+      <w:pPr>
+        <w:ind w:left="3240" w:hanging="360"/>
+      </w:pPr>
+    </w:lvl>
+    <w:lvl w:ilvl="4" w:tplc="04090019" w:tentative="1">
+      <w:start w:val="1"/>
+      <w:numFmt w:val="lowerLetter"/>
+      <w:lvlText w:val="%5."/>
+      <w:lvlJc w:val="left"/>
+      <w:pPr>
+        <w:ind w:left="3960" w:hanging="360"/>
+      </w:pPr>
+    </w:lvl>
+    <w:lvl w:ilvl="5" w:tplc="0409001B" w:tentative="1">
+      <w:start w:val="1"/>
+      <w:numFmt w:val="lowerRoman"/>
+      <w:lvlText w:val="%6."/>
+      <w:lvlJc w:val="right"/>
+      <w:pPr>
+        <w:ind w:left="4680" w:hanging="180"/>
+      </w:pPr>
+    </w:lvl>
+    <w:lvl w:ilvl="6" w:tplc="0409000F" w:tentative="1">
+      <w:start w:val="1"/>
+      <w:numFmt w:val="decimal"/>
+      <w:lvlText w:val="%7."/>
+      <w:lvlJc w:val="left"/>
+      <w:pPr>
+        <w:ind w:left="5400" w:hanging="360"/>
+      </w:pPr>
+    </w:lvl>
+    <w:lvl w:ilvl="7" w:tplc="04090019" w:tentative="1">
+      <w:start w:val="1"/>
+      <w:numFmt w:val="lowerLetter"/>
+      <w:lvlText w:val="%8."/>
+      <w:lvlJc w:val="left"/>
+      <w:pPr>
+        <w:ind w:left="6120" w:hanging="360"/>
+      </w:pPr>
+    </w:lvl>
+    <w:lvl w:ilvl="8" w:tplc="0409001B" w:tentative="1">
+      <w:start w:val="1"/>
+      <w:numFmt w:val="lowerRoman"/>
+      <w:lvlText w:val="%9."/>
+      <w:lvlJc w:val="right"/>
+      <w:pPr>
+        <w:ind w:left="6840" w:hanging="180"/>
+      </w:pPr>
+    </w:lvl>
+  </w:abstractNum>
+  <w:abstractNum w:abstractNumId="11" w15:restartNumberingAfterBreak="0">
     <w:nsid w:val="72AA3CF4"/>
     <w:multiLevelType w:val="hybridMultilevel"/>
     <w:tmpl w:val="3C3E7E7C"/>
@@ -6012,7 +6652,7 @@
       </w:pPr>
     </w:lvl>
   </w:abstractNum>
-  <w:abstractNum w:abstractNumId="11" w15:restartNumberingAfterBreak="0">
+  <w:abstractNum w:abstractNumId="12" w15:restartNumberingAfterBreak="0">
     <w:nsid w:val="78AD5E03"/>
     <w:multiLevelType w:val="hybridMultilevel"/>
     <w:tmpl w:val="D54439B2"/>
@@ -6099,10 +6739,10 @@
     </w:lvl>
   </w:abstractNum>
   <w:num w:numId="1" w16cid:durableId="178472934">
-    <w:abstractNumId w:val="11"/>
+    <w:abstractNumId w:val="12"/>
   </w:num>
   <w:num w:numId="2" w16cid:durableId="401296798">
-    <w:abstractNumId w:val="10"/>
+    <w:abstractNumId w:val="11"/>
   </w:num>
   <w:num w:numId="3" w16cid:durableId="836306545">
     <w:abstractNumId w:val="8"/>
@@ -6133,6 +6773,9 @@
   </w:num>
   <w:num w:numId="12" w16cid:durableId="882670287">
     <w:abstractNumId w:val="5"/>
+  </w:num>
+  <w:num w:numId="13" w16cid:durableId="359014711">
+    <w:abstractNumId w:val="10"/>
   </w:num>
 </w:numbering>
 </file>

</xml_diff>

<commit_message>
5:28 Section 4: Profile API Routes - Add & Remove Comment Routes
</commit_message>
<xml_diff>
--- a/MERN Stack Front To Back.docx
+++ b/MERN Stack Front To Back.docx
@@ -557,23 +557,7 @@
         </w:numPr>
       </w:pPr>
       <w:r>
-        <w:t>Create a folder and name it the name of the project (</w:t>
-      </w:r>
-      <w:proofErr w:type="gramStart"/>
-      <w:r>
-        <w:t>i.e.</w:t>
-      </w:r>
-      <w:proofErr w:type="gramEnd"/>
-      <w:r>
-        <w:t xml:space="preserve"> “</w:t>
-      </w:r>
-      <w:proofErr w:type="spellStart"/>
-      <w:r>
-        <w:t>devconnector</w:t>
-      </w:r>
-      <w:proofErr w:type="spellEnd"/>
-      <w:r>
-        <w:t>”)</w:t>
+        <w:t>Create a folder and name it the name of the project (i.e. “devconnector”)</w:t>
       </w:r>
     </w:p>
     <w:p>
@@ -592,17 +576,8 @@
           <w:b/>
           <w:bCs/>
         </w:rPr>
-        <w:t xml:space="preserve">npm </w:t>
-      </w:r>
-      <w:proofErr w:type="spellStart"/>
-      <w:r>
-        <w:rPr>
-          <w:b/>
-          <w:bCs/>
-        </w:rPr>
-        <w:t>init</w:t>
-      </w:r>
-      <w:proofErr w:type="spellEnd"/>
+        <w:t>npm init</w:t>
+      </w:r>
       <w:r>
         <w:t xml:space="preserve"> in a bash window inside the project folder</w:t>
       </w:r>
@@ -659,7 +634,6 @@
       <w:r>
         <w:t xml:space="preserve">This will create a </w:t>
       </w:r>
-      <w:proofErr w:type="spellStart"/>
       <w:r>
         <w:rPr>
           <w:b/>
@@ -667,17 +641,8 @@
         </w:rPr>
         <w:t>package.json</w:t>
       </w:r>
-      <w:proofErr w:type="spellEnd"/>
-      <w:r>
-        <w:t xml:space="preserve"> file for the project containing the settings entered in the </w:t>
-      </w:r>
-      <w:proofErr w:type="spellStart"/>
-      <w:r>
-        <w:t>init</w:t>
-      </w:r>
-      <w:proofErr w:type="spellEnd"/>
-      <w:r>
-        <w:t xml:space="preserve"> prompts</w:t>
+      <w:r>
+        <w:t xml:space="preserve"> file for the project containing the settings entered in the init prompts</w:t>
       </w:r>
     </w:p>
     <w:p>
@@ -764,7 +729,6 @@
           <w:numId w:val="4"/>
         </w:numPr>
       </w:pPr>
-      <w:proofErr w:type="spellStart"/>
       <w:r>
         <w:rPr>
           <w:b/>
@@ -772,7 +736,6 @@
         </w:rPr>
         <w:t>bcryptjs</w:t>
       </w:r>
-      <w:proofErr w:type="spellEnd"/>
       <w:r>
         <w:t xml:space="preserve"> – used for password encryption</w:t>
       </w:r>
@@ -824,7 +787,6 @@
           <w:numId w:val="4"/>
         </w:numPr>
       </w:pPr>
-      <w:proofErr w:type="spellStart"/>
       <w:r>
         <w:rPr>
           <w:b/>
@@ -832,7 +794,6 @@
         </w:rPr>
         <w:t>jsonwebtoken</w:t>
       </w:r>
-      <w:proofErr w:type="spellEnd"/>
       <w:r>
         <w:t xml:space="preserve"> – used for auth token validation</w:t>
       </w:r>
@@ -896,7 +857,6 @@
       <w:r>
         <w:t xml:space="preserve"> to add the following packages to the project’s </w:t>
       </w:r>
-      <w:proofErr w:type="spellStart"/>
       <w:r>
         <w:rPr>
           <w:b/>
@@ -904,7 +864,6 @@
         </w:rPr>
         <w:t>devDependencies</w:t>
       </w:r>
-      <w:proofErr w:type="spellEnd"/>
       <w:r>
         <w:t>:</w:t>
       </w:r>
@@ -917,7 +876,6 @@
           <w:numId w:val="4"/>
         </w:numPr>
       </w:pPr>
-      <w:proofErr w:type="spellStart"/>
       <w:r>
         <w:rPr>
           <w:b/>
@@ -925,7 +883,6 @@
         </w:rPr>
         <w:t>nodemon</w:t>
       </w:r>
-      <w:proofErr w:type="spellEnd"/>
       <w:r>
         <w:t xml:space="preserve"> – Used to refresh the express server with latest code changes upon save</w:t>
       </w:r>
@@ -946,15 +903,7 @@
         <w:t>concurrently</w:t>
       </w:r>
       <w:r>
-        <w:t xml:space="preserve"> – Allows for multiple dev servers (</w:t>
-      </w:r>
-      <w:proofErr w:type="gramStart"/>
-      <w:r>
-        <w:t>i.e.</w:t>
-      </w:r>
-      <w:proofErr w:type="gramEnd"/>
-      <w:r>
-        <w:t xml:space="preserve"> express and react servers) to run at the same time with a single command</w:t>
+        <w:t xml:space="preserve"> – Allows for multiple dev servers (i.e. express and react servers) to run at the same time with a single command</w:t>
       </w:r>
     </w:p>
     <w:p>
@@ -1062,7 +1011,6 @@
       <w:r>
         <w:t xml:space="preserve"> constant and assign it to </w:t>
       </w:r>
-      <w:proofErr w:type="spellStart"/>
       <w:r>
         <w:rPr>
           <w:b/>
@@ -1070,7 +1018,6 @@
         </w:rPr>
         <w:t>process.env.PORT</w:t>
       </w:r>
-      <w:proofErr w:type="spellEnd"/>
       <w:r>
         <w:t xml:space="preserve"> OR a desired port number</w:t>
       </w:r>
@@ -1086,21 +1033,12 @@
       <w:r>
         <w:t xml:space="preserve">Call </w:t>
       </w:r>
-      <w:proofErr w:type="spellStart"/>
-      <w:r>
-        <w:rPr>
-          <w:b/>
-          <w:bCs/>
-        </w:rPr>
-        <w:t>app.listen</w:t>
-      </w:r>
-      <w:proofErr w:type="spellEnd"/>
-      <w:r>
-        <w:rPr>
-          <w:b/>
-          <w:bCs/>
-        </w:rPr>
-        <w:t>()</w:t>
+      <w:r>
+        <w:rPr>
+          <w:b/>
+          <w:bCs/>
+        </w:rPr>
+        <w:t>app.listen()</w:t>
       </w:r>
       <w:r>
         <w:t xml:space="preserve"> to initiate the express server and listen for incoming requests</w:t>
@@ -1127,15 +1065,7 @@
         </w:numPr>
       </w:pPr>
       <w:r>
-        <w:t>Pass in a function to execute (</w:t>
-      </w:r>
-      <w:proofErr w:type="gramStart"/>
-      <w:r>
-        <w:t>i.e.</w:t>
-      </w:r>
-      <w:proofErr w:type="gramEnd"/>
-      <w:r>
-        <w:t xml:space="preserve"> console.log()) once the express server has started </w:t>
+        <w:t xml:space="preserve">Pass in a function to execute (i.e. console.log()) once the express server has started </w:t>
       </w:r>
       <w:r>
         <w:t>as the second parameter</w:t>
@@ -1173,17 +1103,8 @@
                       <w:b/>
                       <w:bCs/>
                     </w:rPr>
-                    <w:t>const express = require('express'</w:t>
+                    <w:t>const express = require('express');</w:t>
                   </w:r>
-                  <w:proofErr w:type="gramStart"/>
-                  <w:r>
-                    <w:rPr>
-                      <w:b/>
-                      <w:bCs/>
-                    </w:rPr>
-                    <w:t>);</w:t>
-                  </w:r>
-                  <w:proofErr w:type="gramEnd"/>
                 </w:p>
                 <w:p>
                   <w:pPr>
@@ -1205,17 +1126,8 @@
                       <w:b/>
                       <w:bCs/>
                     </w:rPr>
-                    <w:t>const app = express(</w:t>
+                    <w:t>const app = express();</w:t>
                   </w:r>
-                  <w:proofErr w:type="gramStart"/>
-                  <w:r>
-                    <w:rPr>
-                      <w:b/>
-                      <w:bCs/>
-                    </w:rPr>
-                    <w:t>);</w:t>
-                  </w:r>
-                  <w:proofErr w:type="gramEnd"/>
                 </w:p>
                 <w:p>
                   <w:pPr>
@@ -1237,23 +1149,7 @@
                       <w:b/>
                       <w:bCs/>
                     </w:rPr>
-                    <w:t xml:space="preserve">const PORT = </w:t>
-                  </w:r>
-                  <w:proofErr w:type="spellStart"/>
-                  <w:r>
-                    <w:rPr>
-                      <w:b/>
-                      <w:bCs/>
-                    </w:rPr>
-                    <w:t>process.env.PORT</w:t>
-                  </w:r>
-                  <w:proofErr w:type="spellEnd"/>
-                  <w:r>
-                    <w:rPr>
-                      <w:b/>
-                      <w:bCs/>
-                    </w:rPr>
-                    <w:t xml:space="preserve"> || 5000</w:t>
+                    <w:t>const PORT = process.env.PORT || 5000</w:t>
                   </w:r>
                 </w:p>
                 <w:p>
@@ -1271,31 +1167,13 @@
                       <w:bCs/>
                     </w:rPr>
                   </w:pPr>
-                  <w:proofErr w:type="spellStart"/>
                   <w:r>
                     <w:rPr>
                       <w:b/>
                       <w:bCs/>
                     </w:rPr>
-                    <w:t>app.listen</w:t>
+                    <w:t>app.listen(PORT, () =&gt; console.log('Server started on port ${PORT}'));</w:t>
                   </w:r>
-                  <w:proofErr w:type="spellEnd"/>
-                  <w:r>
-                    <w:rPr>
-                      <w:b/>
-                      <w:bCs/>
-                    </w:rPr>
-                    <w:t>(PORT, () =&gt; console.log('Server started on port ${PORT}')</w:t>
-                  </w:r>
-                  <w:proofErr w:type="gramStart"/>
-                  <w:r>
-                    <w:rPr>
-                      <w:b/>
-                      <w:bCs/>
-                    </w:rPr>
-                    <w:t>);</w:t>
-                  </w:r>
-                  <w:proofErr w:type="gramEnd"/>
                 </w:p>
               </w:txbxContent>
             </v:textbox>
@@ -1321,42 +1199,16 @@
           <w:b/>
           <w:bCs/>
         </w:rPr>
-        <w:t>node [</w:t>
-      </w:r>
-      <w:proofErr w:type="spellStart"/>
-      <w:r>
-        <w:rPr>
-          <w:b/>
-          <w:bCs/>
-        </w:rPr>
+        <w:t>node [entry_point_file],</w:t>
+      </w:r>
+      <w:r>
+        <w:t xml:space="preserve"> where </w:t>
+      </w:r>
+      <w:r>
         <w:t>entry_point_file</w:t>
       </w:r>
-      <w:proofErr w:type="spellEnd"/>
-      <w:r>
-        <w:rPr>
-          <w:b/>
-          <w:bCs/>
-        </w:rPr>
-        <w:t>],</w:t>
-      </w:r>
-      <w:r>
-        <w:t xml:space="preserve"> where </w:t>
-      </w:r>
-      <w:proofErr w:type="spellStart"/>
-      <w:r>
-        <w:t>entry_point_file</w:t>
-      </w:r>
-      <w:proofErr w:type="spellEnd"/>
-      <w:r>
-        <w:t xml:space="preserve"> is the name of the server file (</w:t>
-      </w:r>
-      <w:proofErr w:type="gramStart"/>
-      <w:r>
-        <w:t>i.e.</w:t>
-      </w:r>
-      <w:proofErr w:type="gramEnd"/>
-      <w:r>
-        <w:t xml:space="preserve"> server.js), in command line to invoke the express server and have it listen for incoming requests</w:t>
+      <w:r>
+        <w:t xml:space="preserve"> is the name of the server file (i.e. server.js), in command line to invoke the express server and have it listen for incoming requests</w:t>
       </w:r>
     </w:p>
     <w:p>
@@ -1368,15 +1220,7 @@
         </w:numPr>
       </w:pPr>
       <w:r>
-        <w:t>The .</w:t>
-      </w:r>
-      <w:proofErr w:type="spellStart"/>
-      <w:r>
-        <w:t>js</w:t>
-      </w:r>
-      <w:proofErr w:type="spellEnd"/>
-      <w:r>
-        <w:t xml:space="preserve"> extension at the end of the file name is optional</w:t>
+        <w:t>The .js extension at the end of the file name is optional</w:t>
       </w:r>
     </w:p>
     <w:p>
@@ -1390,55 +1234,22 @@
       <w:r>
         <w:t xml:space="preserve">In a dev environment, use the command </w:t>
       </w:r>
-      <w:proofErr w:type="spellStart"/>
-      <w:r>
-        <w:rPr>
-          <w:b/>
-          <w:bCs/>
-        </w:rPr>
-        <w:t>nodemon</w:t>
-      </w:r>
-      <w:proofErr w:type="spellEnd"/>
-      <w:r>
-        <w:rPr>
-          <w:b/>
-          <w:bCs/>
-        </w:rPr>
-        <w:t xml:space="preserve"> </w:t>
-      </w:r>
-      <w:r>
-        <w:rPr>
-          <w:b/>
-          <w:bCs/>
-        </w:rPr>
-        <w:t>[</w:t>
-      </w:r>
-      <w:proofErr w:type="spellStart"/>
-      <w:r>
-        <w:rPr>
-          <w:b/>
-          <w:bCs/>
-        </w:rPr>
-        <w:t>entry_point_file</w:t>
-      </w:r>
-      <w:proofErr w:type="spellEnd"/>
-      <w:r>
-        <w:rPr>
-          <w:b/>
-          <w:bCs/>
-        </w:rPr>
-        <w:t>]</w:t>
-      </w:r>
-      <w:r>
-        <w:t xml:space="preserve"> to invoke a </w:t>
-      </w:r>
-      <w:proofErr w:type="spellStart"/>
-      <w:r>
-        <w:t>nodemon</w:t>
-      </w:r>
-      <w:proofErr w:type="spellEnd"/>
-      <w:r>
-        <w:t xml:space="preserve"> server that will update the server’s code every time a file has changed</w:t>
+      <w:r>
+        <w:rPr>
+          <w:b/>
+          <w:bCs/>
+        </w:rPr>
+        <w:t xml:space="preserve">nodemon </w:t>
+      </w:r>
+      <w:r>
+        <w:rPr>
+          <w:b/>
+          <w:bCs/>
+        </w:rPr>
+        <w:t>[entry_point_file]</w:t>
+      </w:r>
+      <w:r>
+        <w:t xml:space="preserve"> to invoke a nodemon server that will update the server’s code every time a file has changed</w:t>
       </w:r>
     </w:p>
     <w:p>
@@ -1452,7 +1263,6 @@
       <w:r>
         <w:t xml:space="preserve">In the </w:t>
       </w:r>
-      <w:proofErr w:type="spellStart"/>
       <w:r>
         <w:rPr>
           <w:b/>
@@ -1460,7 +1270,6 @@
         </w:rPr>
         <w:t>package.json</w:t>
       </w:r>
-      <w:proofErr w:type="spellEnd"/>
       <w:r>
         <w:t xml:space="preserve"> file, edit the </w:t>
       </w:r>
@@ -1509,15 +1318,7 @@
         <w:t xml:space="preserve">Use the command line command </w:t>
       </w:r>
       <w:r>
-        <w:t>node [</w:t>
-      </w:r>
-      <w:proofErr w:type="spellStart"/>
-      <w:r>
-        <w:t>entry_point_file</w:t>
-      </w:r>
-      <w:proofErr w:type="spellEnd"/>
-      <w:r>
-        <w:t>]</w:t>
+        <w:t>node [entry_point_file]</w:t>
       </w:r>
       <w:r>
         <w:t>, in quotes, for production</w:t>
@@ -1557,21 +1358,8 @@
         <w:lastRenderedPageBreak/>
         <w:t xml:space="preserve">Use the command </w:t>
       </w:r>
-      <w:proofErr w:type="spellStart"/>
-      <w:r>
-        <w:t>nodemon</w:t>
-      </w:r>
-      <w:proofErr w:type="spellEnd"/>
-      <w:r>
-        <w:t xml:space="preserve"> [</w:t>
-      </w:r>
-      <w:proofErr w:type="spellStart"/>
-      <w:r>
-        <w:t>entry_point_file</w:t>
-      </w:r>
-      <w:proofErr w:type="spellEnd"/>
-      <w:r>
-        <w:t>]</w:t>
+      <w:r>
+        <w:t>nodemon [entry_point_file]</w:t>
       </w:r>
       <w:r>
         <w:t>, in quotes, for development</w:t>
@@ -1649,7 +1437,6 @@
       <w:r>
         <w:t xml:space="preserve">In the config folder, create a new file called </w:t>
       </w:r>
-      <w:proofErr w:type="spellStart"/>
       <w:r>
         <w:rPr>
           <w:b/>
@@ -1657,7 +1444,6 @@
         </w:rPr>
         <w:t>default.json</w:t>
       </w:r>
-      <w:proofErr w:type="spellEnd"/>
     </w:p>
     <w:p>
       <w:pPr>
@@ -1687,23 +1473,7 @@
           <w:b/>
           <w:bCs/>
         </w:rPr>
-        <w:t>“</w:t>
-      </w:r>
-      <w:proofErr w:type="spellStart"/>
-      <w:r>
-        <w:rPr>
-          <w:b/>
-          <w:bCs/>
-        </w:rPr>
-        <w:t>mongoURI</w:t>
-      </w:r>
-      <w:proofErr w:type="spellEnd"/>
-      <w:r>
-        <w:rPr>
-          <w:b/>
-          <w:bCs/>
-        </w:rPr>
-        <w:t>”</w:t>
+        <w:t>“mongoURI”</w:t>
       </w:r>
     </w:p>
     <w:p>
@@ -1836,7 +1606,6 @@
       <w:r>
         <w:t xml:space="preserve">Declare a const called </w:t>
       </w:r>
-      <w:proofErr w:type="spellStart"/>
       <w:r>
         <w:rPr>
           <w:b/>
@@ -1844,39 +1613,18 @@
         </w:rPr>
         <w:t>db</w:t>
       </w:r>
-      <w:proofErr w:type="spellEnd"/>
-      <w:r>
-        <w:t xml:space="preserve"> and use the </w:t>
-      </w:r>
-      <w:proofErr w:type="spellStart"/>
-      <w:r>
-        <w:t>config.</w:t>
-      </w:r>
-      <w:r>
-        <w:rPr>
-          <w:b/>
-          <w:bCs/>
-        </w:rPr>
-        <w:t>get</w:t>
-      </w:r>
-      <w:proofErr w:type="spellEnd"/>
-      <w:r>
-        <w:rPr>
-          <w:b/>
-          <w:bCs/>
-        </w:rPr>
-        <w:t>()</w:t>
-      </w:r>
-      <w:r>
-        <w:t xml:space="preserve"> function to retrieve values from the </w:t>
-      </w:r>
-      <w:proofErr w:type="spellStart"/>
-      <w:r>
-        <w:t>default.json</w:t>
-      </w:r>
-      <w:proofErr w:type="spellEnd"/>
-      <w:r>
-        <w:t xml:space="preserve"> file</w:t>
+      <w:r>
+        <w:t xml:space="preserve"> and use the config.</w:t>
+      </w:r>
+      <w:r>
+        <w:rPr>
+          <w:b/>
+          <w:bCs/>
+        </w:rPr>
+        <w:t>get()</w:t>
+      </w:r>
+      <w:r>
+        <w:t xml:space="preserve"> function to retrieve values from the default.json file</w:t>
       </w:r>
     </w:p>
     <w:p>
@@ -1890,21 +1638,11 @@
       <w:r>
         <w:t xml:space="preserve">Use this function to get the </w:t>
       </w:r>
-      <w:proofErr w:type="spellStart"/>
       <w:r>
         <w:t>mongoURI</w:t>
       </w:r>
-      <w:proofErr w:type="spellEnd"/>
-      <w:r>
-        <w:t xml:space="preserve"> value from the </w:t>
-      </w:r>
-      <w:proofErr w:type="spellStart"/>
-      <w:r>
-        <w:t>default.json</w:t>
-      </w:r>
-      <w:proofErr w:type="spellEnd"/>
-      <w:r>
-        <w:t xml:space="preserve"> file</w:t>
+      <w:r>
+        <w:t xml:space="preserve"> value from the default.json file</w:t>
       </w:r>
     </w:p>
     <w:p>
@@ -1918,21 +1656,12 @@
       <w:r>
         <w:t xml:space="preserve">Use the </w:t>
       </w:r>
-      <w:proofErr w:type="spellStart"/>
-      <w:r>
-        <w:rPr>
-          <w:b/>
-          <w:bCs/>
-        </w:rPr>
-        <w:t>mongoose.connect</w:t>
-      </w:r>
-      <w:proofErr w:type="spellEnd"/>
-      <w:r>
-        <w:rPr>
-          <w:b/>
-          <w:bCs/>
-        </w:rPr>
-        <w:t>()</w:t>
+      <w:r>
+        <w:rPr>
+          <w:b/>
+          <w:bCs/>
+        </w:rPr>
+        <w:t>mongoose.connect()</w:t>
       </w:r>
       <w:r>
         <w:t xml:space="preserve"> function to instantiate a connection to the database</w:t>
@@ -1959,15 +1688,7 @@
         </w:numPr>
       </w:pPr>
       <w:r>
-        <w:t xml:space="preserve">Pass in </w:t>
-      </w:r>
-      <w:proofErr w:type="spellStart"/>
-      <w:r>
-        <w:t>db</w:t>
-      </w:r>
-      <w:proofErr w:type="spellEnd"/>
-      <w:r>
-        <w:t xml:space="preserve"> as the first parameter</w:t>
+        <w:t>Pass in db as the first parameter</w:t>
       </w:r>
     </w:p>
     <w:p>
@@ -1989,23 +1710,7 @@
           <w:b/>
           <w:bCs/>
         </w:rPr>
-        <w:t xml:space="preserve">Route Files </w:t>
-      </w:r>
-      <w:proofErr w:type="gramStart"/>
-      <w:r>
-        <w:rPr>
-          <w:b/>
-          <w:bCs/>
-        </w:rPr>
-        <w:t>With</w:t>
-      </w:r>
-      <w:proofErr w:type="gramEnd"/>
-      <w:r>
-        <w:rPr>
-          <w:b/>
-          <w:bCs/>
-        </w:rPr>
-        <w:t xml:space="preserve"> Express Router</w:t>
+        <w:t>Route Files With Express Router</w:t>
       </w:r>
     </w:p>
     <w:p>
@@ -2055,21 +1760,12 @@
       <w:r>
         <w:t xml:space="preserve">Use the </w:t>
       </w:r>
-      <w:proofErr w:type="spellStart"/>
-      <w:r>
-        <w:rPr>
-          <w:b/>
-          <w:bCs/>
-        </w:rPr>
-        <w:t>app.use</w:t>
-      </w:r>
-      <w:proofErr w:type="spellEnd"/>
-      <w:r>
-        <w:rPr>
-          <w:b/>
-          <w:bCs/>
-        </w:rPr>
-        <w:t>()</w:t>
+      <w:r>
+        <w:rPr>
+          <w:b/>
+          <w:bCs/>
+        </w:rPr>
+        <w:t>app.use()</w:t>
       </w:r>
       <w:r>
         <w:t xml:space="preserve"> function, where app is an instance of express(), to assign parent route paths to a route file</w:t>
@@ -2150,15 +1846,7 @@
         </w:numPr>
       </w:pPr>
       <w:r>
-        <w:t xml:space="preserve">This will start the route path right behind the path passed into the </w:t>
-      </w:r>
-      <w:proofErr w:type="spellStart"/>
-      <w:r>
-        <w:t>app.use</w:t>
-      </w:r>
-      <w:proofErr w:type="spellEnd"/>
-      <w:r>
-        <w:t>() method stated above</w:t>
+        <w:t>This will start the route path right behind the path passed into the app.use() method stated above</w:t>
       </w:r>
     </w:p>
     <w:p/>
@@ -2252,37 +1940,12 @@
       <w:r>
         <w:t xml:space="preserve">Call the statement: </w:t>
       </w:r>
-      <w:proofErr w:type="spellStart"/>
-      <w:r>
-        <w:rPr>
-          <w:b/>
-          <w:bCs/>
-        </w:rPr>
-        <w:t>app.use</w:t>
-      </w:r>
-      <w:proofErr w:type="spellEnd"/>
-      <w:r>
-        <w:rPr>
-          <w:b/>
-          <w:bCs/>
-        </w:rPr>
-        <w:t>(</w:t>
-      </w:r>
-      <w:proofErr w:type="spellStart"/>
-      <w:r>
-        <w:rPr>
-          <w:b/>
-          <w:bCs/>
-        </w:rPr>
-        <w:t>express.json</w:t>
-      </w:r>
-      <w:proofErr w:type="spellEnd"/>
-      <w:r>
-        <w:rPr>
-          <w:b/>
-          <w:bCs/>
-        </w:rPr>
-        <w:t>({ extended: false }))</w:t>
+      <w:r>
+        <w:rPr>
+          <w:b/>
+          <w:bCs/>
+        </w:rPr>
+        <w:t>app.use(express.json({ extended: false }))</w:t>
       </w:r>
       <w:r>
         <w:t xml:space="preserve"> to enable body</w:t>
@@ -2322,23 +1985,7 @@
         <w:t xml:space="preserve">a dev </w:t>
       </w:r>
       <w:r>
-        <w:t xml:space="preserve">to choose between parsing the URL-encoded data with the </w:t>
-      </w:r>
-      <w:proofErr w:type="spellStart"/>
-      <w:r>
-        <w:t>querystring</w:t>
-      </w:r>
-      <w:proofErr w:type="spellEnd"/>
-      <w:r>
-        <w:t xml:space="preserve"> library (when false) or the </w:t>
-      </w:r>
-      <w:proofErr w:type="spellStart"/>
-      <w:r>
-        <w:t>qs</w:t>
-      </w:r>
-      <w:proofErr w:type="spellEnd"/>
-      <w:r>
-        <w:t xml:space="preserve"> library (when true)</w:t>
+        <w:t>to choose between parsing the URL-encoded data with the querystring library (when false) or the qs library (when true)</w:t>
       </w:r>
     </w:p>
     <w:p>
@@ -2379,17 +2026,8 @@
           <w:b/>
           <w:bCs/>
         </w:rPr>
-        <w:t>application/</w:t>
-      </w:r>
-      <w:proofErr w:type="spellStart"/>
-      <w:r>
-        <w:rPr>
-          <w:b/>
-          <w:bCs/>
-        </w:rPr>
-        <w:t>json</w:t>
-      </w:r>
-      <w:proofErr w:type="spellEnd"/>
+        <w:t>application/json</w:t>
+      </w:r>
     </w:p>
     <w:p>
       <w:pPr>
@@ -2446,134 +2084,115 @@
         </w:numPr>
       </w:pPr>
       <w:r>
-        <w:t>Pass in validator methods (</w:t>
-      </w:r>
-      <w:proofErr w:type="gramStart"/>
-      <w:r>
-        <w:t>i.e.</w:t>
-      </w:r>
-      <w:proofErr w:type="gramEnd"/>
+        <w:t xml:space="preserve">Pass in validator methods (i.e. </w:t>
+      </w:r>
+      <w:r>
+        <w:rPr>
+          <w:b/>
+          <w:bCs/>
+        </w:rPr>
+        <w:t>check</w:t>
+      </w:r>
+      <w:r>
+        <w:t xml:space="preserve">, </w:t>
+      </w:r>
+      <w:r>
+        <w:rPr>
+          <w:b/>
+          <w:bCs/>
+        </w:rPr>
+        <w:t>body</w:t>
+      </w:r>
+      <w:r>
+        <w:t xml:space="preserve">, </w:t>
+      </w:r>
+      <w:r>
+        <w:rPr>
+          <w:b/>
+          <w:bCs/>
+        </w:rPr>
+        <w:t>header</w:t>
+      </w:r>
+      <w:r>
+        <w:t>, etc.) as the second parameter</w:t>
+      </w:r>
+      <w:r>
+        <w:t xml:space="preserve">, </w:t>
+      </w:r>
+      <w:r>
+        <w:rPr>
+          <w:b/>
+          <w:bCs/>
+        </w:rPr>
+        <w:t>middleware</w:t>
+      </w:r>
+      <w:r>
+        <w:t>,</w:t>
+      </w:r>
+      <w:r>
+        <w:t xml:space="preserve"> to an </w:t>
+      </w:r>
+      <w:r>
+        <w:rPr>
+          <w:b/>
+          <w:bCs/>
+        </w:rPr>
+        <w:t>express.Router().Route()</w:t>
+      </w:r>
+      <w:r>
+        <w:t xml:space="preserve"> function for the request object to be validated</w:t>
+      </w:r>
+    </w:p>
+    <w:p>
+      <w:pPr>
+        <w:pStyle w:val="ListParagraph"/>
+        <w:numPr>
+          <w:ilvl w:val="2"/>
+          <w:numId w:val="10"/>
+        </w:numPr>
+      </w:pPr>
+      <w:r>
+        <w:t>*</w:t>
+      </w:r>
+      <w:r>
+        <w:t xml:space="preserve">Validation functions may be passed in as an array </w:t>
+      </w:r>
+      <w:r>
+        <w:t>OR</w:t>
+      </w:r>
+      <w:r>
+        <w:t xml:space="preserve"> separate parameters</w:t>
+      </w:r>
+    </w:p>
+    <w:p>
+      <w:pPr>
+        <w:pStyle w:val="ListParagraph"/>
+        <w:numPr>
+          <w:ilvl w:val="1"/>
+          <w:numId w:val="10"/>
+        </w:numPr>
+      </w:pPr>
+      <w:r>
+        <w:t xml:space="preserve">Validation results are returned in the </w:t>
+      </w:r>
+      <w:r>
+        <w:rPr>
+          <w:b/>
+          <w:bCs/>
+        </w:rPr>
+        <w:t>validationResult</w:t>
+      </w:r>
+      <w:r>
+        <w:rPr>
+          <w:b/>
+          <w:bCs/>
+        </w:rPr>
+        <w:t>()</w:t>
+      </w:r>
       <w:r>
         <w:t xml:space="preserve"> </w:t>
       </w:r>
       <w:r>
-        <w:rPr>
-          <w:b/>
-          <w:bCs/>
-        </w:rPr>
-        <w:t>check</w:t>
-      </w:r>
-      <w:r>
-        <w:t xml:space="preserve">, </w:t>
-      </w:r>
-      <w:r>
-        <w:rPr>
-          <w:b/>
-          <w:bCs/>
-        </w:rPr>
-        <w:t>body</w:t>
-      </w:r>
-      <w:r>
-        <w:t xml:space="preserve">, </w:t>
-      </w:r>
-      <w:r>
-        <w:rPr>
-          <w:b/>
-          <w:bCs/>
-        </w:rPr>
-        <w:t>header</w:t>
-      </w:r>
-      <w:r>
-        <w:t>, etc.) as the second parameter</w:t>
-      </w:r>
-      <w:r>
-        <w:t xml:space="preserve">, </w:t>
-      </w:r>
-      <w:r>
-        <w:rPr>
-          <w:b/>
-          <w:bCs/>
-        </w:rPr>
-        <w:t>middleware</w:t>
-      </w:r>
-      <w:r>
-        <w:t>,</w:t>
-      </w:r>
-      <w:r>
-        <w:t xml:space="preserve"> to an </w:t>
-      </w:r>
-      <w:proofErr w:type="spellStart"/>
-      <w:r>
-        <w:rPr>
-          <w:b/>
-          <w:bCs/>
-        </w:rPr>
-        <w:t>express.Router</w:t>
-      </w:r>
-      <w:proofErr w:type="spellEnd"/>
-      <w:r>
-        <w:rPr>
-          <w:b/>
-          <w:bCs/>
-        </w:rPr>
-        <w:t>().Route()</w:t>
-      </w:r>
-      <w:r>
-        <w:t xml:space="preserve"> function for the request object to be validated</w:t>
-      </w:r>
-    </w:p>
-    <w:p>
-      <w:pPr>
-        <w:pStyle w:val="ListParagraph"/>
-        <w:numPr>
-          <w:ilvl w:val="2"/>
-          <w:numId w:val="10"/>
-        </w:numPr>
-      </w:pPr>
-      <w:r>
-        <w:t>*</w:t>
-      </w:r>
-      <w:r>
-        <w:t xml:space="preserve">Validation functions may be passed in as an array </w:t>
-      </w:r>
-      <w:r>
-        <w:t>OR</w:t>
-      </w:r>
-      <w:r>
-        <w:t xml:space="preserve"> separate parameters</w:t>
-      </w:r>
-    </w:p>
-    <w:p>
-      <w:pPr>
-        <w:pStyle w:val="ListParagraph"/>
-        <w:numPr>
-          <w:ilvl w:val="1"/>
-          <w:numId w:val="10"/>
-        </w:numPr>
-      </w:pPr>
-      <w:r>
-        <w:t xml:space="preserve">Validation results are returned in the </w:t>
-      </w:r>
-      <w:proofErr w:type="spellStart"/>
-      <w:r>
-        <w:rPr>
-          <w:b/>
-          <w:bCs/>
-        </w:rPr>
-        <w:t>validationResult</w:t>
-      </w:r>
-      <w:proofErr w:type="spellEnd"/>
-      <w:r>
-        <w:rPr>
-          <w:b/>
-          <w:bCs/>
-        </w:rPr>
-        <w:t>()</w:t>
-      </w:r>
-      <w:r>
-        <w:t xml:space="preserve"> </w:t>
-      </w:r>
-      <w:r>
         <w:t>function</w:t>
       </w:r>
       <w:r>
@@ -2591,7 +2210,6 @@
       <w:r>
         <w:t xml:space="preserve">Use the </w:t>
       </w:r>
-      <w:proofErr w:type="spellStart"/>
       <w:r>
         <w:rPr>
           <w:b/>
@@ -2599,7 +2217,6 @@
         </w:rPr>
         <w:t>bcrypt</w:t>
       </w:r>
-      <w:proofErr w:type="spellEnd"/>
       <w:r>
         <w:t xml:space="preserve"> library to encrypt passwords before saving them to the database</w:t>
       </w:r>
@@ -2615,7 +2232,6 @@
       <w:r>
         <w:t xml:space="preserve">Use the </w:t>
       </w:r>
-      <w:proofErr w:type="spellStart"/>
       <w:r>
         <w:rPr>
           <w:b/>
@@ -2623,7 +2239,6 @@
         </w:rPr>
         <w:t>jsonwebtoken</w:t>
       </w:r>
-      <w:proofErr w:type="spellEnd"/>
       <w:r>
         <w:rPr>
           <w:b/>
@@ -2858,7 +2473,6 @@
           <w:numId w:val="10"/>
         </w:numPr>
       </w:pPr>
-      <w:proofErr w:type="spellStart"/>
       <w:r>
         <w:rPr>
           <w:b/>
@@ -2866,7 +2480,6 @@
         </w:rPr>
         <w:t>alg</w:t>
       </w:r>
-      <w:proofErr w:type="spellEnd"/>
       <w:r>
         <w:t xml:space="preserve"> – Defines the signing algorithm:  </w:t>
       </w:r>
@@ -2885,7 +2498,6 @@
           <w:numId w:val="10"/>
         </w:numPr>
       </w:pPr>
-      <w:proofErr w:type="spellStart"/>
       <w:r>
         <w:rPr>
           <w:b/>
@@ -2893,7 +2505,6 @@
         </w:rPr>
         <w:t>typ</w:t>
       </w:r>
-      <w:proofErr w:type="spellEnd"/>
       <w:r>
         <w:t xml:space="preserve"> – The type of token (always </w:t>
       </w:r>
@@ -2997,7 +2608,6 @@
       <w:r>
         <w:t xml:space="preserve">set of predefined claims which are not mandatory but recommended, to provide a set of useful, interoperable claims. Some of them are: </w:t>
       </w:r>
-      <w:proofErr w:type="spellStart"/>
       <w:r>
         <w:rPr>
           <w:b/>
@@ -3005,7 +2615,6 @@
         </w:rPr>
         <w:t>iss</w:t>
       </w:r>
-      <w:proofErr w:type="spellEnd"/>
       <w:r>
         <w:t xml:space="preserve"> (issuer), </w:t>
       </w:r>
@@ -3035,7 +2644,6 @@
       <w:r>
         <w:t xml:space="preserve">), </w:t>
       </w:r>
-      <w:proofErr w:type="spellStart"/>
       <w:r>
         <w:rPr>
           <w:b/>
@@ -3043,7 +2651,6 @@
         </w:rPr>
         <w:t>aud</w:t>
       </w:r>
-      <w:proofErr w:type="spellEnd"/>
       <w:r>
         <w:t xml:space="preserve"> (audience</w:t>
       </w:r>
@@ -3235,15 +2842,7 @@
         </w:numPr>
       </w:pPr>
       <w:r>
-        <w:t xml:space="preserve">Use </w:t>
-      </w:r>
-      <w:proofErr w:type="spellStart"/>
-      <w:r>
-        <w:t>bcryptjs's</w:t>
-      </w:r>
-      <w:proofErr w:type="spellEnd"/>
-      <w:r>
-        <w:t xml:space="preserve"> </w:t>
+        <w:t xml:space="preserve">Use bcryptjs's </w:t>
       </w:r>
       <w:r>
         <w:rPr>
@@ -3253,15 +2852,7 @@
         <w:t>hash()</w:t>
       </w:r>
       <w:r>
-        <w:t xml:space="preserve"> function to encrypt any password with </w:t>
-      </w:r>
-      <w:proofErr w:type="gramStart"/>
-      <w:r>
-        <w:t>184 bit</w:t>
-      </w:r>
-      <w:proofErr w:type="gramEnd"/>
-      <w:r>
-        <w:t xml:space="preserve"> encryption</w:t>
+        <w:t xml:space="preserve"> function to encrypt any password with 184 bit encryption</w:t>
       </w:r>
     </w:p>
     <w:p>
@@ -3307,21 +2898,13 @@
         </w:numPr>
       </w:pPr>
       <w:r>
-        <w:t xml:space="preserve">Use </w:t>
-      </w:r>
-      <w:proofErr w:type="spellStart"/>
-      <w:r>
-        <w:t>bcypt</w:t>
+        <w:t>Use bcypt</w:t>
       </w:r>
       <w:r>
         <w:t>js</w:t>
       </w:r>
       <w:r>
-        <w:t>'s</w:t>
-      </w:r>
-      <w:proofErr w:type="spellEnd"/>
-      <w:r>
-        <w:t xml:space="preserve"> </w:t>
+        <w:t xml:space="preserve">'s </w:t>
       </w:r>
       <w:r>
         <w:rPr>
@@ -3377,15 +2960,7 @@
         </w:numPr>
       </w:pPr>
       <w:r>
-        <w:t xml:space="preserve">It is typically issued by an authorization server or a </w:t>
-      </w:r>
-      <w:proofErr w:type="gramStart"/>
-      <w:r>
-        <w:t>third party</w:t>
-      </w:r>
-      <w:proofErr w:type="gramEnd"/>
-      <w:r>
-        <w:t xml:space="preserve"> vendor (server)</w:t>
+        <w:t>It is typically issued by an authorization server or a third party vendor (server)</w:t>
       </w:r>
     </w:p>
     <w:p>
@@ -3510,21 +3085,12 @@
       <w:r>
         <w:t xml:space="preserve">Use the </w:t>
       </w:r>
-      <w:proofErr w:type="spellStart"/>
-      <w:r>
-        <w:rPr>
-          <w:b/>
-          <w:bCs/>
-        </w:rPr>
-        <w:t>jsonwebtoken.sign</w:t>
-      </w:r>
-      <w:proofErr w:type="spellEnd"/>
-      <w:r>
-        <w:rPr>
-          <w:b/>
-          <w:bCs/>
-        </w:rPr>
-        <w:t>()</w:t>
+      <w:r>
+        <w:rPr>
+          <w:b/>
+          <w:bCs/>
+        </w:rPr>
+        <w:t>jsonwebtoken.sign()</w:t>
       </w:r>
       <w:r>
         <w:t xml:space="preserve"> method to produce a "JSON Web Token"</w:t>
@@ -3551,39 +3117,7 @@
         </w:numPr>
       </w:pPr>
       <w:r>
-        <w:t xml:space="preserve">This JSON data typically contains info about the user and can contain "claims" </w:t>
-      </w:r>
-      <w:proofErr w:type="gramStart"/>
-      <w:r>
-        <w:t>i.e.</w:t>
-      </w:r>
-      <w:proofErr w:type="gramEnd"/>
-      <w:r>
-        <w:t xml:space="preserve"> "</w:t>
-      </w:r>
-      <w:proofErr w:type="spellStart"/>
-      <w:r>
-        <w:t>iss</w:t>
-      </w:r>
-      <w:proofErr w:type="spellEnd"/>
-      <w:r>
-        <w:t>" (issuer), "exp" (expiration time), "</w:t>
-      </w:r>
-      <w:proofErr w:type="spellStart"/>
-      <w:r>
-        <w:t>iat</w:t>
-      </w:r>
-      <w:proofErr w:type="spellEnd"/>
-      <w:r>
-        <w:t xml:space="preserve">" (issued at), </w:t>
-      </w:r>
-      <w:proofErr w:type="spellStart"/>
-      <w:r>
-        <w:t>etc</w:t>
-      </w:r>
-      <w:proofErr w:type="spellEnd"/>
-      <w:r>
-        <w:t>:  https://www.rfc-editor.org/rfc/rfc7519#section-4.1</w:t>
+        <w:t>This JSON data typically contains info about the user and can contain "claims" i.e. "iss" (issuer), "exp" (expiration time), "iat" (issued at), etc:  https://www.rfc-editor.org/rfc/rfc7519#section-4.1</w:t>
       </w:r>
     </w:p>
     <w:p>
@@ -3597,7 +3131,6 @@
       <w:r>
         <w:t xml:space="preserve">Pass in a </w:t>
       </w:r>
-      <w:proofErr w:type="spellStart"/>
       <w:r>
         <w:rPr>
           <w:b/>
@@ -3605,7 +3138,6 @@
         </w:rPr>
         <w:t>secretOrPrivateKey</w:t>
       </w:r>
-      <w:proofErr w:type="spellEnd"/>
       <w:r>
         <w:t xml:space="preserve"> as the second parameter</w:t>
       </w:r>
@@ -3619,15 +3151,7 @@
         </w:numPr>
       </w:pPr>
       <w:r>
-        <w:t xml:space="preserve">This can be a secret for HMAC </w:t>
-      </w:r>
-      <w:proofErr w:type="gramStart"/>
-      <w:r>
-        <w:t>algorithms</w:t>
-      </w:r>
-      <w:proofErr w:type="gramEnd"/>
-      <w:r>
-        <w:t xml:space="preserve"> or the PEM encoded private key for RSA and ECDSA</w:t>
+        <w:t>This can be a secret for HMAC algorithms or the PEM encoded private key for RSA and ECDSA</w:t>
       </w:r>
     </w:p>
     <w:p>
@@ -3707,15 +3231,7 @@
         </w:numPr>
       </w:pPr>
       <w:r>
-        <w:t>The default "</w:t>
-      </w:r>
-      <w:proofErr w:type="spellStart"/>
-      <w:r>
-        <w:t>typ</w:t>
-      </w:r>
-      <w:proofErr w:type="spellEnd"/>
-      <w:r>
-        <w:t>" option is "JWT"</w:t>
+        <w:t>The default "typ" option is "JWT"</w:t>
       </w:r>
     </w:p>
     <w:p>
@@ -3727,42 +3243,13 @@
         </w:numPr>
       </w:pPr>
       <w:r>
-        <w:t>The "</w:t>
-      </w:r>
-      <w:proofErr w:type="spellStart"/>
-      <w:r>
-        <w:t>expiresIn</w:t>
-      </w:r>
-      <w:proofErr w:type="spellEnd"/>
-      <w:r>
-        <w:t xml:space="preserve">" option can be a number (interpreted in seconds) OR a string describing a time span </w:t>
-      </w:r>
-      <w:proofErr w:type="spellStart"/>
-      <w:r>
-        <w:t>vercel</w:t>
-      </w:r>
-      <w:proofErr w:type="spellEnd"/>
-      <w:r>
-        <w:t>/</w:t>
-      </w:r>
-      <w:proofErr w:type="spellStart"/>
-      <w:r>
-        <w:t>ms</w:t>
-      </w:r>
-      <w:proofErr w:type="spellEnd"/>
+        <w:t>The "expiresIn" option can be a number (interpreted in seconds) OR a string describing a time span vercel/ms</w:t>
+      </w:r>
       <w:r>
         <w:t>,</w:t>
       </w:r>
       <w:r>
-        <w:t xml:space="preserve"> </w:t>
-      </w:r>
-      <w:proofErr w:type="gramStart"/>
-      <w:r>
-        <w:t>i.e.</w:t>
-      </w:r>
-      <w:proofErr w:type="gramEnd"/>
-      <w:r>
-        <w:t xml:space="preserve"> 60, "2 days", "10h", "7d"</w:t>
+        <w:t xml:space="preserve"> i.e. 60, "2 days", "10h", "7d"</w:t>
       </w:r>
     </w:p>
     <w:p>
@@ -3786,87 +3273,31 @@
         </w:numPr>
       </w:pPr>
       <w:r>
-        <w:t xml:space="preserve">**The header can be customized via the </w:t>
-      </w:r>
-      <w:proofErr w:type="spellStart"/>
-      <w:r>
-        <w:t>options.header</w:t>
-      </w:r>
-      <w:proofErr w:type="spellEnd"/>
-      <w:r>
-        <w:t xml:space="preserve"> object</w:t>
-      </w:r>
-    </w:p>
-    <w:p>
-      <w:pPr>
-        <w:pStyle w:val="ListParagraph"/>
-        <w:numPr>
-          <w:ilvl w:val="1"/>
-          <w:numId w:val="10"/>
-        </w:numPr>
-      </w:pPr>
-      <w:r>
-        <w:t xml:space="preserve">**Generated JWTs will include an </w:t>
-      </w:r>
-      <w:proofErr w:type="spellStart"/>
-      <w:r>
-        <w:t>iat</w:t>
-      </w:r>
-      <w:proofErr w:type="spellEnd"/>
-      <w:r>
-        <w:t xml:space="preserve"> (issued at) claim by default unless </w:t>
-      </w:r>
-      <w:proofErr w:type="spellStart"/>
-      <w:r>
-        <w:t>noTimestamp</w:t>
-      </w:r>
-      <w:proofErr w:type="spellEnd"/>
-      <w:r>
-        <w:t xml:space="preserve"> is specified</w:t>
-      </w:r>
-    </w:p>
-    <w:p>
-      <w:pPr>
-        <w:pStyle w:val="ListParagraph"/>
-        <w:numPr>
-          <w:ilvl w:val="1"/>
-          <w:numId w:val="10"/>
-        </w:numPr>
-      </w:pPr>
-      <w:r>
-        <w:t xml:space="preserve">**The </w:t>
-      </w:r>
-      <w:proofErr w:type="spellStart"/>
-      <w:r>
-        <w:t>secretOrPrivateKey</w:t>
-      </w:r>
-      <w:proofErr w:type="spellEnd"/>
-      <w:r>
-        <w:t xml:space="preserve"> parameter can be read from an external file </w:t>
-      </w:r>
-      <w:proofErr w:type="gramStart"/>
-      <w:r>
-        <w:t>i.e.</w:t>
-      </w:r>
-      <w:proofErr w:type="gramEnd"/>
-      <w:r>
-        <w:t xml:space="preserve"> </w:t>
-      </w:r>
-      <w:proofErr w:type="spellStart"/>
-      <w:r>
-        <w:t>fs.readFileSync</w:t>
-      </w:r>
-      <w:proofErr w:type="spellEnd"/>
-      <w:r>
-        <w:t>('</w:t>
-      </w:r>
-      <w:proofErr w:type="spellStart"/>
-      <w:r>
-        <w:t>private.key</w:t>
-      </w:r>
-      <w:proofErr w:type="spellEnd"/>
-      <w:r>
-        <w:t>')</w:t>
+        <w:t>**The header can be customized via the options.header object</w:t>
+      </w:r>
+    </w:p>
+    <w:p>
+      <w:pPr>
+        <w:pStyle w:val="ListParagraph"/>
+        <w:numPr>
+          <w:ilvl w:val="1"/>
+          <w:numId w:val="10"/>
+        </w:numPr>
+      </w:pPr>
+      <w:r>
+        <w:t>**Generated JWTs will include an iat (issued at) claim by default unless noTimestamp is specified</w:t>
+      </w:r>
+    </w:p>
+    <w:p>
+      <w:pPr>
+        <w:pStyle w:val="ListParagraph"/>
+        <w:numPr>
+          <w:ilvl w:val="1"/>
+          <w:numId w:val="10"/>
+        </w:numPr>
+      </w:pPr>
+      <w:r>
+        <w:t>**The secretOrPrivateKey parameter can be read from an external file i.e. fs.readFileSync('private.key')</w:t>
       </w:r>
     </w:p>
     <w:p>
@@ -3946,21 +3377,12 @@
       <w:r>
         <w:t xml:space="preserve">Use the </w:t>
       </w:r>
-      <w:proofErr w:type="spellStart"/>
-      <w:r>
-        <w:rPr>
-          <w:b/>
-          <w:bCs/>
-        </w:rPr>
-        <w:t>jsonwebtoken.verify</w:t>
-      </w:r>
-      <w:proofErr w:type="spellEnd"/>
-      <w:r>
-        <w:rPr>
-          <w:b/>
-          <w:bCs/>
-        </w:rPr>
-        <w:t>(</w:t>
+      <w:r>
+        <w:rPr>
+          <w:b/>
+          <w:bCs/>
+        </w:rPr>
+        <w:t>jsonwebtoken.verify(</w:t>
       </w:r>
       <w:r>
         <w:rPr>
@@ -3996,7 +3418,6 @@
       <w:r>
         <w:t xml:space="preserve">Pass in the </w:t>
       </w:r>
-      <w:proofErr w:type="spellStart"/>
       <w:r>
         <w:rPr>
           <w:b/>
@@ -4004,7 +3425,6 @@
         </w:rPr>
         <w:t>secretOrPublicKey</w:t>
       </w:r>
-      <w:proofErr w:type="spellEnd"/>
       <w:r>
         <w:t xml:space="preserve"> as the second parameter</w:t>
       </w:r>
@@ -4080,23 +3500,7 @@
         </w:numPr>
       </w:pPr>
       <w:r>
-        <w:t>**Errors such as "</w:t>
-      </w:r>
-      <w:proofErr w:type="spellStart"/>
-      <w:r>
-        <w:t>TokenExpiredError</w:t>
-      </w:r>
-      <w:proofErr w:type="spellEnd"/>
-      <w:r>
-        <w:t>" or "</w:t>
-      </w:r>
-      <w:proofErr w:type="spellStart"/>
-      <w:r>
-        <w:t>JsonWebTokenError</w:t>
-      </w:r>
-      <w:proofErr w:type="spellEnd"/>
-      <w:r>
-        <w:t>" are implicitly thrown from this method if the header/payload/signature of the JWT are in error</w:t>
+        <w:t>**Errors such as "TokenExpiredError" or "JsonWebTokenError" are implicitly thrown from this method if the header/payload/signature of the JWT are in error</w:t>
       </w:r>
     </w:p>
     <w:p/>
@@ -4164,7 +3568,6 @@
       <w:r>
         <w:t xml:space="preserve">The </w:t>
       </w:r>
-      <w:proofErr w:type="gramStart"/>
       <w:r>
         <w:rPr>
           <w:b/>
@@ -4172,11 +3575,9 @@
         </w:rPr>
         <w:t>type</w:t>
       </w:r>
-      <w:proofErr w:type="gramEnd"/>
       <w:r>
         <w:t xml:space="preserve"> attribute should be assigned to </w:t>
       </w:r>
-      <w:proofErr w:type="spellStart"/>
       <w:r>
         <w:rPr>
           <w:b/>
@@ -4184,7 +3585,6 @@
         </w:rPr>
         <w:t>mongoose.Schema.Types.ObjectId</w:t>
       </w:r>
-      <w:proofErr w:type="spellEnd"/>
     </w:p>
     <w:p>
       <w:pPr>
@@ -4215,15 +3615,7 @@
         <w:t>model</w:t>
       </w:r>
       <w:r>
-        <w:t xml:space="preserve"> being referenced (</w:t>
-      </w:r>
-      <w:proofErr w:type="gramStart"/>
-      <w:r>
-        <w:t>i.e.</w:t>
-      </w:r>
-      <w:proofErr w:type="gramEnd"/>
-      <w:r>
-        <w:t xml:space="preserve"> ‘user’)</w:t>
+        <w:t xml:space="preserve"> being referenced (i.e. ‘user’)</w:t>
       </w:r>
     </w:p>
     <w:p>
@@ -4246,39 +3638,7 @@
           <w:b/>
           <w:bCs/>
         </w:rPr>
-        <w:t xml:space="preserve">const </w:t>
-      </w:r>
-      <w:proofErr w:type="spellStart"/>
-      <w:r>
-        <w:rPr>
-          <w:b/>
-          <w:bCs/>
-        </w:rPr>
-        <w:t>ProfileSchema</w:t>
-      </w:r>
-      <w:proofErr w:type="spellEnd"/>
-      <w:r>
-        <w:rPr>
-          <w:b/>
-          <w:bCs/>
-        </w:rPr>
-        <w:t xml:space="preserve"> = new </w:t>
-      </w:r>
-      <w:proofErr w:type="spellStart"/>
-      <w:r>
-        <w:rPr>
-          <w:b/>
-          <w:bCs/>
-        </w:rPr>
-        <w:t>mongoose.Schema</w:t>
-      </w:r>
-      <w:proofErr w:type="spellEnd"/>
-      <w:r>
-        <w:rPr>
-          <w:b/>
-          <w:bCs/>
-        </w:rPr>
-        <w:t>({</w:t>
+        <w:t>const ProfileSchema = new mongoose.Schema({</w:t>
       </w:r>
     </w:p>
     <w:p>
@@ -4310,23 +3670,7 @@
           <w:b/>
           <w:bCs/>
         </w:rPr>
-        <w:t xml:space="preserve">        type: </w:t>
-      </w:r>
-      <w:proofErr w:type="spellStart"/>
-      <w:r>
-        <w:rPr>
-          <w:b/>
-          <w:bCs/>
-        </w:rPr>
-        <w:t>mongoose.Schema.Types.ObjectId</w:t>
-      </w:r>
-      <w:proofErr w:type="spellEnd"/>
-      <w:r>
-        <w:rPr>
-          <w:b/>
-          <w:bCs/>
-        </w:rPr>
-        <w:t>,</w:t>
+        <w:t xml:space="preserve">        type: mongoose.Schema.Types.ObjectId,</w:t>
       </w:r>
     </w:p>
     <w:p>
@@ -4399,33 +3743,8 @@
           <w:b/>
           <w:bCs/>
         </w:rPr>
-        <w:t xml:space="preserve">const profile = await </w:t>
-      </w:r>
-      <w:proofErr w:type="spellStart"/>
-      <w:r>
-        <w:rPr>
-          <w:b/>
-          <w:bCs/>
-        </w:rPr>
-        <w:t>Profile.findOne</w:t>
-      </w:r>
-      <w:proofErr w:type="spellEnd"/>
-      <w:r>
-        <w:rPr>
-          <w:b/>
-          <w:bCs/>
-        </w:rPr>
-        <w:t>({user: req.user.id}</w:t>
-      </w:r>
-      <w:proofErr w:type="gramStart"/>
-      <w:r>
-        <w:rPr>
-          <w:b/>
-          <w:bCs/>
-        </w:rPr>
-        <w:t>);</w:t>
-      </w:r>
-      <w:proofErr w:type="gramEnd"/>
+        <w:t>const profile = await Profile.findOne({user: req.user.id});</w:t>
+      </w:r>
     </w:p>
     <w:p>
       <w:pPr>
@@ -4438,21 +3757,12 @@
       <w:r>
         <w:t xml:space="preserve">Use Mongoose's </w:t>
       </w:r>
-      <w:proofErr w:type="spellStart"/>
-      <w:r>
-        <w:rPr>
-          <w:b/>
-          <w:bCs/>
-        </w:rPr>
-        <w:t>Query.populate</w:t>
-      </w:r>
-      <w:proofErr w:type="spellEnd"/>
-      <w:r>
-        <w:rPr>
-          <w:b/>
-          <w:bCs/>
-        </w:rPr>
-        <w:t>()</w:t>
+      <w:r>
+        <w:rPr>
+          <w:b/>
+          <w:bCs/>
+        </w:rPr>
+        <w:t>Query.populate()</w:t>
       </w:r>
       <w:r>
         <w:t xml:space="preserve"> method to specify fields that will be populated by the referenced document</w:t>
@@ -4486,33 +3796,8 @@
           <w:b/>
           <w:bCs/>
         </w:rPr>
-        <w:t xml:space="preserve">const profile = await </w:t>
-      </w:r>
-      <w:proofErr w:type="spellStart"/>
-      <w:r>
-        <w:rPr>
-          <w:b/>
-          <w:bCs/>
-        </w:rPr>
-        <w:t>Profile.findOne</w:t>
-      </w:r>
-      <w:proofErr w:type="spellEnd"/>
-      <w:r>
-        <w:rPr>
-          <w:b/>
-          <w:bCs/>
-        </w:rPr>
-        <w:t>({user: req.user.id}).populate('user', ['name', 'avatar']</w:t>
-      </w:r>
-      <w:proofErr w:type="gramStart"/>
-      <w:r>
-        <w:rPr>
-          <w:b/>
-          <w:bCs/>
-        </w:rPr>
-        <w:t>);</w:t>
-      </w:r>
-      <w:proofErr w:type="gramEnd"/>
+        <w:t>const profile = await Profile.findOne({user: req.user.id}).populate('user', ['name', 'avatar']);</w:t>
+      </w:r>
     </w:p>
     <w:p>
       <w:pPr>
@@ -4525,7 +3810,6 @@
       <w:r>
         <w:t xml:space="preserve">Use the </w:t>
       </w:r>
-      <w:proofErr w:type="spellStart"/>
       <w:r>
         <w:rPr>
           <w:b/>
@@ -4533,21 +3817,12 @@
         </w:rPr>
         <w:t>findOneAndUpdate</w:t>
       </w:r>
-      <w:proofErr w:type="spellEnd"/>
-      <w:r>
-        <w:t>() method to find the first doc that fits given filter and update it or</w:t>
-      </w:r>
-      <w:r>
-        <w:t xml:space="preserve"> </w:t>
-      </w:r>
-      <w:r>
-        <w:t>insert a new one (</w:t>
-      </w:r>
-      <w:proofErr w:type="spellStart"/>
+      <w:r>
+        <w:t>() method to find the first doc that fits given filter and update it or insert a new one (</w:t>
+      </w:r>
       <w:r>
         <w:t>upsert</w:t>
       </w:r>
-      <w:proofErr w:type="spellEnd"/>
       <w:r>
         <w:t>)</w:t>
       </w:r>
@@ -4561,10 +3836,7 @@
         </w:numPr>
       </w:pPr>
       <w:r>
-        <w:t xml:space="preserve">Pass in a JSON object containing </w:t>
-      </w:r>
-      <w:r>
-        <w:t>the</w:t>
+        <w:t>Pass in a JSON object containing the</w:t>
       </w:r>
       <w:r>
         <w:rPr>
@@ -4621,13 +3893,7 @@
         <w:t>operator</w:t>
       </w:r>
       <w:r>
-        <w:t xml:space="preserve"> as a key and assign it to a whole object to update vs setting each doc</w:t>
-      </w:r>
-      <w:r>
-        <w:t xml:space="preserve"> field</w:t>
-      </w:r>
-      <w:r>
-        <w:t xml:space="preserve"> one-at-a-time</w:t>
+        <w:t xml:space="preserve"> as a key and assign it to a whole object to update vs setting each doc field one-at-a-time</w:t>
       </w:r>
     </w:p>
     <w:p>
@@ -4646,15 +3912,7 @@
         <w:t>**</w:t>
       </w:r>
       <w:r>
-        <w:t xml:space="preserve">If the field does not exist, $set will add a new field with the specified value, provided that the new field does not violate a </w:t>
-      </w:r>
-      <w:proofErr w:type="gramStart"/>
-      <w:r>
-        <w:t>type</w:t>
-      </w:r>
-      <w:proofErr w:type="gramEnd"/>
-      <w:r>
-        <w:t xml:space="preserve"> constraint</w:t>
+        <w:t>If the field does not exist, $set will add a new field with the specified value, provided that the new field does not violate a type constraint</w:t>
       </w:r>
     </w:p>
     <w:p>
@@ -4698,15 +3956,7 @@
         <w:t>true</w:t>
       </w:r>
       <w:r>
-        <w:t xml:space="preserve"> to return the document AFTER </w:t>
-      </w:r>
-      <w:proofErr w:type="gramStart"/>
-      <w:r>
-        <w:t>its</w:t>
-      </w:r>
-      <w:proofErr w:type="gramEnd"/>
-      <w:r>
-        <w:t xml:space="preserve"> been updated vs un-updated values</w:t>
+        <w:t xml:space="preserve"> to return the document AFTER its been updated vs un-updated values</w:t>
       </w:r>
     </w:p>
     <w:p>
@@ -4720,7 +3970,6 @@
       <w:r>
         <w:t xml:space="preserve">Set the </w:t>
       </w:r>
-      <w:proofErr w:type="spellStart"/>
       <w:r>
         <w:rPr>
           <w:b/>
@@ -4728,7 +3977,6 @@
         </w:rPr>
         <w:t>upsert</w:t>
       </w:r>
-      <w:proofErr w:type="spellEnd"/>
       <w:r>
         <w:t xml:space="preserve"> option to </w:t>
       </w:r>
@@ -4752,15 +4000,7 @@
         </w:numPr>
       </w:pPr>
       <w:r>
-        <w:t xml:space="preserve">An </w:t>
-      </w:r>
-      <w:proofErr w:type="spellStart"/>
-      <w:r>
-        <w:t>upsert</w:t>
-      </w:r>
-      <w:proofErr w:type="spellEnd"/>
-      <w:r>
-        <w:t xml:space="preserve"> combines the filter and update parameters to save all given fields to the doc</w:t>
+        <w:t>An upsert combines the filter and update parameters to save all given fields to the doc</w:t>
       </w:r>
     </w:p>
     <w:p>
@@ -4775,7 +4015,6 @@
         <w:lastRenderedPageBreak/>
         <w:t xml:space="preserve">Set the </w:t>
       </w:r>
-      <w:proofErr w:type="spellStart"/>
       <w:r>
         <w:rPr>
           <w:b/>
@@ -4783,11 +4022,9 @@
         </w:rPr>
         <w:t>rawResult</w:t>
       </w:r>
-      <w:proofErr w:type="spellEnd"/>
       <w:r>
         <w:t xml:space="preserve"> option to true in order to return an object containing both the updated/new doc along with a </w:t>
       </w:r>
-      <w:proofErr w:type="spellStart"/>
       <w:r>
         <w:rPr>
           <w:b/>
@@ -4795,7 +4032,6 @@
         </w:rPr>
         <w:t>lastErrorObject</w:t>
       </w:r>
-      <w:proofErr w:type="spellEnd"/>
       <w:r>
         <w:t xml:space="preserve"> which contains metadata about the update/new doc</w:t>
       </w:r>
@@ -4811,7 +4047,6 @@
       <w:r>
         <w:t xml:space="preserve">Use the </w:t>
       </w:r>
-      <w:proofErr w:type="spellStart"/>
       <w:r>
         <w:rPr>
           <w:b/>
@@ -4819,7 +4054,6 @@
         </w:rPr>
         <w:t>updatedExisting</w:t>
       </w:r>
-      <w:proofErr w:type="spellEnd"/>
       <w:r>
         <w:t xml:space="preserve"> field of this object to determine whether the doc was updated or insert</w:t>
       </w:r>
@@ -4836,21 +4070,7 @@
         </w:numPr>
       </w:pPr>
       <w:r>
-        <w:t>*This method is "Atomic" meaning the doc will not change between finding it and updating it (unless</w:t>
-      </w:r>
-      <w:r>
-        <w:t xml:space="preserve"> </w:t>
-      </w:r>
-      <w:r>
-        <w:t xml:space="preserve">the doc is </w:t>
-      </w:r>
-      <w:proofErr w:type="spellStart"/>
-      <w:r>
-        <w:t>upserted</w:t>
-      </w:r>
-      <w:proofErr w:type="spellEnd"/>
-      <w:r>
-        <w:t>)</w:t>
+        <w:t>*This method is "Atomic" meaning the doc will not change between finding it and updating it (unless the doc is upserted)</w:t>
       </w:r>
     </w:p>
     <w:p>
@@ -4864,7 +4084,6 @@
       <w:r>
         <w:t xml:space="preserve">Use the </w:t>
       </w:r>
-      <w:proofErr w:type="spellStart"/>
       <w:r>
         <w:rPr>
           <w:b/>
@@ -4872,51 +4091,34 @@
         </w:rPr>
         <w:t>Request.params</w:t>
       </w:r>
-      <w:proofErr w:type="spellEnd"/>
-      <w:r>
-        <w:t xml:space="preserve"> object</w:t>
-      </w:r>
-      <w:r>
-        <w:t xml:space="preserve">, </w:t>
+      <w:r>
+        <w:t xml:space="preserve"> object, </w:t>
       </w:r>
       <w:r>
         <w:t>inside</w:t>
       </w:r>
       <w:r>
-        <w:t xml:space="preserve"> a router method,</w:t>
-      </w:r>
-      <w:r>
-        <w:t xml:space="preserve"> to access the </w:t>
-      </w:r>
-      <w:r>
-        <w:rPr>
-          <w:b/>
-          <w:bCs/>
-        </w:rPr>
-        <w:t xml:space="preserve">URL </w:t>
-      </w:r>
-      <w:r>
-        <w:rPr>
-          <w:b/>
-          <w:bCs/>
-        </w:rPr>
-        <w:t>P</w:t>
-      </w:r>
-      <w:r>
-        <w:rPr>
-          <w:b/>
-          <w:bCs/>
-        </w:rPr>
-        <w:t>arameters</w:t>
-      </w:r>
-      <w:r>
-        <w:t xml:space="preserve"> (values in the route that are prefixed</w:t>
-      </w:r>
-      <w:r>
-        <w:t xml:space="preserve"> </w:t>
-      </w:r>
-      <w:r>
-        <w:t>with a colon [:]) passed into the request</w:t>
+        <w:t xml:space="preserve"> a router method, to access the </w:t>
+      </w:r>
+      <w:r>
+        <w:rPr>
+          <w:b/>
+          <w:bCs/>
+        </w:rPr>
+        <w:t>URL Parameters</w:t>
+      </w:r>
+      <w:r>
+        <w:t xml:space="preserve"> (values in the route that are prefixed with a colon [</w:t>
+      </w:r>
+      <w:r>
+        <w:rPr>
+          <w:b/>
+          <w:bCs/>
+        </w:rPr>
+        <w:t>:</w:t>
+      </w:r>
+      <w:r>
+        <w:t>]) passed into the request</w:t>
       </w:r>
     </w:p>
     <w:p>
@@ -4964,51 +4166,12 @@
       <w:r>
         <w:t xml:space="preserve">When logging errors or trouble shooting a route, use the statement </w:t>
       </w:r>
-      <w:proofErr w:type="spellStart"/>
-      <w:r>
-        <w:rPr>
-          <w:b/>
-          <w:bCs/>
-        </w:rPr>
-        <w:t>err</w:t>
-      </w:r>
-      <w:r>
-        <w:rPr>
-          <w:b/>
-          <w:bCs/>
-        </w:rPr>
-        <w:t>or</w:t>
-      </w:r>
-      <w:r>
-        <w:rPr>
-          <w:b/>
-          <w:bCs/>
-        </w:rPr>
-        <w:t>.kind</w:t>
-      </w:r>
-      <w:proofErr w:type="spellEnd"/>
-      <w:r>
-        <w:rPr>
-          <w:b/>
-          <w:bCs/>
-        </w:rPr>
-        <w:t xml:space="preserve"> === '</w:t>
-      </w:r>
-      <w:proofErr w:type="spellStart"/>
-      <w:r>
-        <w:rPr>
-          <w:b/>
-          <w:bCs/>
-        </w:rPr>
-        <w:t>ObjectId</w:t>
-      </w:r>
-      <w:proofErr w:type="spellEnd"/>
-      <w:r>
-        <w:rPr>
-          <w:b/>
-          <w:bCs/>
-        </w:rPr>
-        <w:t>'</w:t>
+      <w:r>
+        <w:rPr>
+          <w:b/>
+          <w:bCs/>
+        </w:rPr>
+        <w:t>error.kind === 'ObjectId'</w:t>
       </w:r>
       <w:r>
         <w:t xml:space="preserve"> to poll if the kind of error is a malformed </w:t>
@@ -5032,7 +4195,6 @@
       <w:r>
         <w:t xml:space="preserve">Use Mongoose's </w:t>
       </w:r>
-      <w:proofErr w:type="spellStart"/>
       <w:r>
         <w:rPr>
           <w:b/>
@@ -5052,24 +4214,10 @@
           <w:b/>
           <w:bCs/>
         </w:rPr>
-        <w:t>e</w:t>
-      </w:r>
-      <w:proofErr w:type="spellEnd"/>
-      <w:r>
-        <w:rPr>
-          <w:b/>
-          <w:bCs/>
-        </w:rPr>
-        <w:t>()</w:t>
-      </w:r>
-      <w:r>
-        <w:t xml:space="preserve"> method to find a document that matches a given criteria and</w:t>
-      </w:r>
-      <w:r>
-        <w:t xml:space="preserve"> </w:t>
-      </w:r>
-      <w:r>
-        <w:t>remove it</w:t>
+        <w:t>e()</w:t>
+      </w:r>
+      <w:r>
+        <w:t xml:space="preserve"> method to find a document that matches a given criteria and remove it</w:t>
       </w:r>
     </w:p>
     <w:p>
@@ -5081,13 +4229,7 @@
         </w:numPr>
       </w:pPr>
       <w:r>
-        <w:t>Pass in</w:t>
-      </w:r>
-      <w:r>
-        <w:t xml:space="preserve"> a JSON object as</w:t>
-      </w:r>
-      <w:r>
-        <w:t xml:space="preserve"> the </w:t>
+        <w:t xml:space="preserve">Pass in a JSON object as the </w:t>
       </w:r>
       <w:r>
         <w:rPr>
@@ -5136,7 +4278,6 @@
       <w:r>
         <w:t xml:space="preserve">Use the </w:t>
       </w:r>
-      <w:proofErr w:type="gramStart"/>
       <w:r>
         <w:rPr>
           <w:b/>
@@ -5144,7 +4285,6 @@
         </w:rPr>
         <w:t>sort</w:t>
       </w:r>
-      <w:proofErr w:type="gramEnd"/>
       <w:r>
         <w:t xml:space="preserve"> option to set the sort order to deleting the first doc if multiple docs are found</w:t>
       </w:r>
@@ -5205,23 +4345,7 @@
           <w:b/>
           <w:bCs/>
         </w:rPr>
-        <w:t>R</w:t>
-      </w:r>
-      <w:proofErr w:type="spellStart"/>
-      <w:r>
-        <w:rPr>
-          <w:b/>
-          <w:bCs/>
-        </w:rPr>
-        <w:t>outer.delete</w:t>
-      </w:r>
-      <w:proofErr w:type="spellEnd"/>
-      <w:r>
-        <w:rPr>
-          <w:b/>
-          <w:bCs/>
-        </w:rPr>
-        <w:t>()</w:t>
+        <w:t>Router.delete()</w:t>
       </w:r>
       <w:r>
         <w:t xml:space="preserve"> method instead of a PUT request</w:t>
@@ -5236,7 +4360,25 @@
         </w:numPr>
       </w:pPr>
       <w:r>
-        <w:t>When deleting sub-documents inside a sub-document array:</w:t>
+        <w:t>When deleting sub-documents inside a sub-document array</w:t>
+      </w:r>
+      <w:r>
+        <w:t xml:space="preserve"> (since the sub-document is NOT a</w:t>
+      </w:r>
+      <w:r>
+        <w:t xml:space="preserve"> Mongoose</w:t>
+      </w:r>
+      <w:r>
+        <w:t xml:space="preserve"> </w:t>
+      </w:r>
+      <w:r>
+        <w:t>M</w:t>
+      </w:r>
+      <w:r>
+        <w:t>odel object)</w:t>
+      </w:r>
+      <w:r>
+        <w:t>:</w:t>
       </w:r>
     </w:p>
     <w:p>
@@ -5250,21 +4392,12 @@
       <w:r>
         <w:t xml:space="preserve">Use </w:t>
       </w:r>
-      <w:proofErr w:type="spellStart"/>
-      <w:r>
-        <w:rPr>
-          <w:b/>
-          <w:bCs/>
-        </w:rPr>
-        <w:t>Array.map</w:t>
-      </w:r>
-      <w:proofErr w:type="spellEnd"/>
-      <w:r>
-        <w:rPr>
-          <w:b/>
-          <w:bCs/>
-        </w:rPr>
-        <w:t>()</w:t>
+      <w:r>
+        <w:rPr>
+          <w:b/>
+          <w:bCs/>
+        </w:rPr>
+        <w:t>Array.map()</w:t>
       </w:r>
       <w:r>
         <w:t xml:space="preserve"> to map the sub-documents to an array of IDs</w:t>
@@ -5281,21 +4414,12 @@
       <w:r>
         <w:t xml:space="preserve">Use </w:t>
       </w:r>
-      <w:proofErr w:type="spellStart"/>
-      <w:r>
-        <w:rPr>
-          <w:b/>
-          <w:bCs/>
-        </w:rPr>
-        <w:t>Array.indexOf</w:t>
-      </w:r>
-      <w:proofErr w:type="spellEnd"/>
-      <w:r>
-        <w:rPr>
-          <w:b/>
-          <w:bCs/>
-        </w:rPr>
-        <w:t>()</w:t>
+      <w:r>
+        <w:rPr>
+          <w:b/>
+          <w:bCs/>
+        </w:rPr>
+        <w:t>Array.indexOf()</w:t>
       </w:r>
       <w:r>
         <w:t xml:space="preserve"> to find the index of the sub-document ID passed to the request</w:t>
@@ -5312,21 +4436,12 @@
       <w:r>
         <w:t xml:space="preserve">Use </w:t>
       </w:r>
-      <w:proofErr w:type="spellStart"/>
-      <w:r>
-        <w:rPr>
-          <w:b/>
-          <w:bCs/>
-        </w:rPr>
-        <w:t>Array.splice</w:t>
-      </w:r>
-      <w:proofErr w:type="spellEnd"/>
-      <w:r>
-        <w:rPr>
-          <w:b/>
-          <w:bCs/>
-        </w:rPr>
-        <w:t>()</w:t>
+      <w:r>
+        <w:rPr>
+          <w:b/>
+          <w:bCs/>
+        </w:rPr>
+        <w:t>Array.splice()</w:t>
       </w:r>
       <w:r>
         <w:t xml:space="preserve"> to remove the sub-document at given index</w:t>
@@ -5352,33 +4467,8 @@
           <w:b/>
           <w:bCs/>
         </w:rPr>
-        <w:t xml:space="preserve">const profile = await </w:t>
-      </w:r>
-      <w:proofErr w:type="spellStart"/>
-      <w:r>
-        <w:rPr>
-          <w:b/>
-          <w:bCs/>
-        </w:rPr>
-        <w:t>Profile.findOne</w:t>
-      </w:r>
-      <w:proofErr w:type="spellEnd"/>
-      <w:r>
-        <w:rPr>
-          <w:b/>
-          <w:bCs/>
-        </w:rPr>
-        <w:t>({user: req.user.id}</w:t>
-      </w:r>
-      <w:proofErr w:type="gramStart"/>
-      <w:r>
-        <w:rPr>
-          <w:b/>
-          <w:bCs/>
-        </w:rPr>
-        <w:t>);</w:t>
-      </w:r>
-      <w:proofErr w:type="gramEnd"/>
+        <w:t>const profile = await Profile.findOne({user: req.user.id});</w:t>
+      </w:r>
     </w:p>
     <w:p>
       <w:pPr>
@@ -5393,33 +4483,8 @@
           <w:b/>
           <w:bCs/>
         </w:rPr>
-        <w:t xml:space="preserve">        const </w:t>
-      </w:r>
-      <w:proofErr w:type="spellStart"/>
-      <w:r>
-        <w:rPr>
-          <w:b/>
-          <w:bCs/>
-        </w:rPr>
-        <w:t>removeIndex</w:t>
-      </w:r>
-      <w:proofErr w:type="spellEnd"/>
-      <w:r>
-        <w:rPr>
-          <w:b/>
-          <w:bCs/>
-        </w:rPr>
-        <w:t xml:space="preserve"> = </w:t>
-      </w:r>
-      <w:proofErr w:type="spellStart"/>
-      <w:r>
-        <w:rPr>
-          <w:b/>
-          <w:bCs/>
-        </w:rPr>
-        <w:t>profile.experience</w:t>
-      </w:r>
-      <w:proofErr w:type="spellEnd"/>
+        <w:t xml:space="preserve">        const removeIndex = profile.experience</w:t>
+      </w:r>
     </w:p>
     <w:p>
       <w:pPr>
@@ -5434,23 +4499,7 @@
           <w:b/>
           <w:bCs/>
         </w:rPr>
-        <w:t xml:space="preserve">            .map(</w:t>
-      </w:r>
-      <w:proofErr w:type="spellStart"/>
-      <w:r>
-        <w:rPr>
-          <w:b/>
-          <w:bCs/>
-        </w:rPr>
-        <w:t>itm</w:t>
-      </w:r>
-      <w:proofErr w:type="spellEnd"/>
-      <w:r>
-        <w:rPr>
-          <w:b/>
-          <w:bCs/>
-        </w:rPr>
-        <w:t xml:space="preserve"> =&gt; itm.id)</w:t>
+        <w:t xml:space="preserve">            .map(itm =&gt; itm.id)</w:t>
       </w:r>
     </w:p>
     <w:p>
@@ -5466,49 +4515,8 @@
           <w:b/>
           <w:bCs/>
         </w:rPr>
-        <w:t xml:space="preserve">            .</w:t>
-      </w:r>
-      <w:proofErr w:type="spellStart"/>
-      <w:r>
-        <w:rPr>
-          <w:b/>
-          <w:bCs/>
-        </w:rPr>
-        <w:t>indexOf</w:t>
-      </w:r>
-      <w:proofErr w:type="spellEnd"/>
-      <w:r>
-        <w:rPr>
-          <w:b/>
-          <w:bCs/>
-        </w:rPr>
-        <w:t>((</w:t>
-      </w:r>
-      <w:proofErr w:type="spellStart"/>
-      <w:r>
-        <w:rPr>
-          <w:b/>
-          <w:bCs/>
-        </w:rPr>
-        <w:t>req.params.exp_id</w:t>
-      </w:r>
-      <w:proofErr w:type="spellEnd"/>
-      <w:r>
-        <w:rPr>
-          <w:b/>
-          <w:bCs/>
-        </w:rPr>
-        <w:t>)</w:t>
-      </w:r>
-      <w:proofErr w:type="gramStart"/>
-      <w:r>
-        <w:rPr>
-          <w:b/>
-          <w:bCs/>
-        </w:rPr>
-        <w:t>);</w:t>
-      </w:r>
-      <w:proofErr w:type="gramEnd"/>
+        <w:t xml:space="preserve">            .indexOf((req.params.exp_id));</w:t>
+      </w:r>
     </w:p>
     <w:p>
       <w:pPr>
@@ -5523,61 +4531,588 @@
           <w:b/>
           <w:bCs/>
         </w:rPr>
-        <w:t xml:space="preserve">        </w:t>
-      </w:r>
-      <w:proofErr w:type="spellStart"/>
-      <w:r>
-        <w:rPr>
-          <w:b/>
-          <w:bCs/>
-        </w:rPr>
-        <w:t>profile.experience.splice</w:t>
-      </w:r>
-      <w:proofErr w:type="spellEnd"/>
-      <w:r>
-        <w:rPr>
-          <w:b/>
-          <w:bCs/>
-        </w:rPr>
-        <w:t>(</w:t>
-      </w:r>
-      <w:proofErr w:type="spellStart"/>
-      <w:r>
-        <w:rPr>
-          <w:b/>
-          <w:bCs/>
-        </w:rPr>
-        <w:t>removeIndex</w:t>
-      </w:r>
-      <w:proofErr w:type="spellEnd"/>
-      <w:r>
-        <w:rPr>
-          <w:b/>
-          <w:bCs/>
-        </w:rPr>
-        <w:t>, 1</w:t>
-      </w:r>
-      <w:proofErr w:type="gramStart"/>
-      <w:r>
-        <w:rPr>
-          <w:b/>
-          <w:bCs/>
-        </w:rPr>
-        <w:t>);</w:t>
-      </w:r>
-      <w:proofErr w:type="gramEnd"/>
+        <w:t xml:space="preserve">        profile.experience.splice(removeIndex, 1);</w:t>
+      </w:r>
+    </w:p>
+    <w:p>
+      <w:pPr>
+        <w:rPr>
+          <w:b/>
+          <w:bCs/>
+        </w:rPr>
+      </w:pPr>
+    </w:p>
+    <w:p>
+      <w:r>
+        <w:rPr>
+          <w:b/>
+          <w:bCs/>
+        </w:rPr>
+        <w:t>Post API Routes</w:t>
+      </w:r>
     </w:p>
     <w:p>
       <w:pPr>
         <w:pStyle w:val="ListParagraph"/>
         <w:numPr>
           <w:ilvl w:val="0"/>
-          <w:numId w:val="12"/>
-        </w:numPr>
-        <w:rPr>
-          <w:b/>
-          <w:bCs/>
-        </w:rPr>
+          <w:numId w:val="14"/>
+        </w:numPr>
+      </w:pPr>
+      <w:r>
+        <w:t xml:space="preserve">Sub-documents inside an array of a Mongoose model can also use the </w:t>
+      </w:r>
+      <w:r>
+        <w:rPr>
+          <w:b/>
+          <w:bCs/>
+        </w:rPr>
+        <w:t>type</w:t>
+      </w:r>
+      <w:r>
+        <w:t xml:space="preserve"> and </w:t>
+      </w:r>
+      <w:r>
+        <w:rPr>
+          <w:b/>
+          <w:bCs/>
+        </w:rPr>
+        <w:t>ref</w:t>
+      </w:r>
+      <w:r>
+        <w:t xml:space="preserve"> property attributes to form a foreign key relationship with another Mongoose model</w:t>
+      </w:r>
+    </w:p>
+    <w:p>
+      <w:pPr>
+        <w:pStyle w:val="ListParagraph"/>
+        <w:numPr>
+          <w:ilvl w:val="0"/>
+          <w:numId w:val="14"/>
+        </w:numPr>
+      </w:pPr>
+      <w:r>
+        <w:lastRenderedPageBreak/>
+        <w:t xml:space="preserve">Use Mongoose’s </w:t>
+      </w:r>
+      <w:r>
+        <w:rPr>
+          <w:b/>
+          <w:bCs/>
+        </w:rPr>
+        <w:t>Query.select()</w:t>
+      </w:r>
+      <w:r>
+        <w:t xml:space="preserve"> method on a Mongoose model’s Query object to specify which document fields to include or exclude in a query (also known as the query “</w:t>
+      </w:r>
+      <w:r>
+        <w:rPr>
+          <w:b/>
+          <w:bCs/>
+        </w:rPr>
+        <w:t>projection</w:t>
+      </w:r>
+      <w:r>
+        <w:t>”)</w:t>
+      </w:r>
+    </w:p>
+    <w:p>
+      <w:pPr>
+        <w:pStyle w:val="ListParagraph"/>
+        <w:numPr>
+          <w:ilvl w:val="1"/>
+          <w:numId w:val="14"/>
+        </w:numPr>
+      </w:pPr>
+      <w:r>
+        <w:t>Pass in strings containing the names of fields to select (or exclude) as parameters</w:t>
+      </w:r>
+    </w:p>
+    <w:p>
+      <w:pPr>
+        <w:pStyle w:val="ListParagraph"/>
+        <w:numPr>
+          <w:ilvl w:val="1"/>
+          <w:numId w:val="14"/>
+        </w:numPr>
+      </w:pPr>
+      <w:r>
+        <w:rPr>
+          <w:b/>
+          <w:bCs/>
+        </w:rPr>
+        <w:t>**</w:t>
+      </w:r>
+      <w:r>
+        <w:t>Placing a minus sign, "</w:t>
+      </w:r>
+      <w:r>
+        <w:rPr>
+          <w:b/>
+          <w:bCs/>
+        </w:rPr>
+        <w:t>-</w:t>
+      </w:r>
+      <w:r>
+        <w:t>", in front of a field name instructs Mongoose to exclude the proceeding field</w:t>
+      </w:r>
+    </w:p>
+    <w:p>
+      <w:pPr>
+        <w:pStyle w:val="ListParagraph"/>
+        <w:numPr>
+          <w:ilvl w:val="0"/>
+          <w:numId w:val="14"/>
+        </w:numPr>
+      </w:pPr>
+      <w:r>
+        <w:t>Instantiate a new model object using a declared mongoose Model to create a new collection object that can be</w:t>
+      </w:r>
+      <w:r>
+        <w:t xml:space="preserve"> </w:t>
+      </w:r>
+      <w:r>
+        <w:t>saved to MongoDB</w:t>
+      </w:r>
+    </w:p>
+    <w:p>
+      <w:pPr>
+        <w:pStyle w:val="ListParagraph"/>
+        <w:numPr>
+          <w:ilvl w:val="1"/>
+          <w:numId w:val="14"/>
+        </w:numPr>
+        <w:rPr>
+          <w:b/>
+          <w:bCs/>
+        </w:rPr>
+      </w:pPr>
+      <w:r>
+        <w:t xml:space="preserve">Ex.:  </w:t>
+      </w:r>
+      <w:r>
+        <w:rPr>
+          <w:b/>
+          <w:bCs/>
+        </w:rPr>
+        <w:t>const</w:t>
+      </w:r>
+      <w:r>
+        <w:t xml:space="preserve"> </w:t>
+      </w:r>
+      <w:r>
+        <w:rPr>
+          <w:b/>
+          <w:bCs/>
+        </w:rPr>
+        <w:t>user = new User({</w:t>
+      </w:r>
+    </w:p>
+    <w:p>
+      <w:pPr>
+        <w:ind w:left="2160"/>
+        <w:rPr>
+          <w:b/>
+          <w:bCs/>
+        </w:rPr>
+      </w:pPr>
+      <w:r>
+        <w:rPr>
+          <w:b/>
+          <w:bCs/>
+        </w:rPr>
+        <w:t xml:space="preserve">            name,</w:t>
+      </w:r>
+    </w:p>
+    <w:p>
+      <w:pPr>
+        <w:ind w:left="2160"/>
+        <w:rPr>
+          <w:b/>
+          <w:bCs/>
+        </w:rPr>
+      </w:pPr>
+      <w:r>
+        <w:rPr>
+          <w:b/>
+          <w:bCs/>
+        </w:rPr>
+        <w:t xml:space="preserve">            email,</w:t>
+      </w:r>
+    </w:p>
+    <w:p>
+      <w:pPr>
+        <w:ind w:left="2160"/>
+        <w:rPr>
+          <w:b/>
+          <w:bCs/>
+        </w:rPr>
+      </w:pPr>
+      <w:r>
+        <w:rPr>
+          <w:b/>
+          <w:bCs/>
+        </w:rPr>
+        <w:t xml:space="preserve">            avatar,</w:t>
+      </w:r>
+    </w:p>
+    <w:p>
+      <w:pPr>
+        <w:ind w:left="2160"/>
+        <w:rPr>
+          <w:b/>
+          <w:bCs/>
+        </w:rPr>
+      </w:pPr>
+      <w:r>
+        <w:rPr>
+          <w:b/>
+          <w:bCs/>
+        </w:rPr>
+        <w:t xml:space="preserve">        });</w:t>
+      </w:r>
+    </w:p>
+    <w:p>
+      <w:pPr>
+        <w:ind w:left="1440"/>
+      </w:pPr>
+      <w:r>
+        <w:rPr>
+          <w:b/>
+          <w:bCs/>
+        </w:rPr>
+        <w:t>*</w:t>
+      </w:r>
+      <w:r>
+        <w:t xml:space="preserve">Where </w:t>
+      </w:r>
+      <w:r>
+        <w:t>User</w:t>
+      </w:r>
+      <w:r>
+        <w:t xml:space="preserve"> is a declared Mongoose model</w:t>
+      </w:r>
+    </w:p>
+    <w:p>
+      <w:pPr>
+        <w:pStyle w:val="ListParagraph"/>
+        <w:numPr>
+          <w:ilvl w:val="0"/>
+          <w:numId w:val="14"/>
+        </w:numPr>
+      </w:pPr>
+      <w:r>
+        <w:t xml:space="preserve">Use the </w:t>
+      </w:r>
+      <w:r>
+        <w:rPr>
+          <w:b/>
+          <w:bCs/>
+        </w:rPr>
+        <w:t>save()</w:t>
+      </w:r>
+      <w:r>
+        <w:t xml:space="preserve"> method on a</w:t>
+      </w:r>
+      <w:r>
+        <w:t>n instantiated</w:t>
+      </w:r>
+      <w:r>
+        <w:t xml:space="preserve"> Mongoose model to insert </w:t>
+      </w:r>
+      <w:r>
+        <w:t xml:space="preserve">or update </w:t>
+      </w:r>
+      <w:r>
+        <w:t xml:space="preserve">the </w:t>
+      </w:r>
+      <w:r>
+        <w:t>model object in the database</w:t>
+      </w:r>
+    </w:p>
+    <w:p>
+      <w:pPr>
+        <w:pStyle w:val="ListParagraph"/>
+        <w:numPr>
+          <w:ilvl w:val="1"/>
+          <w:numId w:val="14"/>
+        </w:numPr>
+      </w:pPr>
+      <w:r>
+        <w:rPr>
+          <w:b/>
+          <w:bCs/>
+        </w:rPr>
+        <w:t>*</w:t>
+      </w:r>
+      <w:r>
+        <w:t>This methods persists to all collections and sub-documents of the model object</w:t>
+      </w:r>
+    </w:p>
+    <w:p>
+      <w:pPr>
+        <w:pStyle w:val="ListParagraph"/>
+        <w:numPr>
+          <w:ilvl w:val="0"/>
+          <w:numId w:val="14"/>
+        </w:numPr>
+      </w:pPr>
+      <w:r>
+        <w:t xml:space="preserve">Use the </w:t>
+      </w:r>
+      <w:r>
+        <w:rPr>
+          <w:b/>
+          <w:bCs/>
+        </w:rPr>
+        <w:t>sort()</w:t>
+      </w:r>
+      <w:r>
+        <w:t xml:space="preserve"> method on the result of a Mongoose model’s Query object to return a sorted list of documents from a MongoDB collection</w:t>
+      </w:r>
+    </w:p>
+    <w:p>
+      <w:pPr>
+        <w:pStyle w:val="ListParagraph"/>
+        <w:numPr>
+          <w:ilvl w:val="1"/>
+          <w:numId w:val="14"/>
+        </w:numPr>
+      </w:pPr>
+      <w:r>
+        <w:t>Pass an JSON object containing properties with:</w:t>
+      </w:r>
+    </w:p>
+    <w:p>
+      <w:pPr>
+        <w:pStyle w:val="ListParagraph"/>
+        <w:numPr>
+          <w:ilvl w:val="2"/>
+          <w:numId w:val="14"/>
+        </w:numPr>
+      </w:pPr>
+      <w:r>
+        <w:t>Its keys equal to names in the query’s MongoDB collection</w:t>
+      </w:r>
+    </w:p>
+    <w:p>
+      <w:pPr>
+        <w:pStyle w:val="ListParagraph"/>
+        <w:numPr>
+          <w:ilvl w:val="2"/>
+          <w:numId w:val="14"/>
+        </w:numPr>
+      </w:pPr>
+      <w:r>
+        <w:t>Its values equal to:</w:t>
+      </w:r>
+    </w:p>
+    <w:p>
+      <w:pPr>
+        <w:pStyle w:val="ListParagraph"/>
+        <w:numPr>
+          <w:ilvl w:val="3"/>
+          <w:numId w:val="14"/>
+        </w:numPr>
+      </w:pPr>
+      <w:r>
+        <w:t xml:space="preserve"> </w:t>
+      </w:r>
+      <w:r>
+        <w:rPr>
+          <w:b/>
+          <w:bCs/>
+        </w:rPr>
+        <w:t>asc</w:t>
+      </w:r>
+      <w:r>
+        <w:t xml:space="preserve">, </w:t>
+      </w:r>
+      <w:r>
+        <w:rPr>
+          <w:b/>
+          <w:bCs/>
+        </w:rPr>
+        <w:t>ascending</w:t>
+      </w:r>
+      <w:r>
+        <w:t>,</w:t>
+      </w:r>
+      <w:r>
+        <w:rPr>
+          <w:b/>
+          <w:bCs/>
+        </w:rPr>
+        <w:t xml:space="preserve"> </w:t>
+      </w:r>
+      <w:r>
+        <w:t xml:space="preserve">or </w:t>
+      </w:r>
+      <w:r>
+        <w:rPr>
+          <w:b/>
+          <w:bCs/>
+        </w:rPr>
+        <w:t>1</w:t>
+      </w:r>
+      <w:r>
+        <w:t xml:space="preserve"> for ascending order</w:t>
+      </w:r>
+    </w:p>
+    <w:p>
+      <w:pPr>
+        <w:pStyle w:val="ListParagraph"/>
+        <w:numPr>
+          <w:ilvl w:val="3"/>
+          <w:numId w:val="14"/>
+        </w:numPr>
+      </w:pPr>
+      <w:r>
+        <w:rPr>
+          <w:b/>
+          <w:bCs/>
+        </w:rPr>
+        <w:t>desc</w:t>
+      </w:r>
+      <w:r>
+        <w:t xml:space="preserve">, </w:t>
+      </w:r>
+      <w:r>
+        <w:rPr>
+          <w:b/>
+          <w:bCs/>
+        </w:rPr>
+        <w:t>descending</w:t>
+      </w:r>
+      <w:r>
+        <w:t xml:space="preserve">, or </w:t>
+      </w:r>
+      <w:r>
+        <w:rPr>
+          <w:b/>
+          <w:bCs/>
+        </w:rPr>
+        <w:t>-1</w:t>
+      </w:r>
+      <w:r>
+        <w:t xml:space="preserve"> for descending order</w:t>
+      </w:r>
+    </w:p>
+    <w:p>
+      <w:pPr>
+        <w:pStyle w:val="ListParagraph"/>
+        <w:numPr>
+          <w:ilvl w:val="2"/>
+          <w:numId w:val="14"/>
+        </w:numPr>
+      </w:pPr>
+      <w:r>
+        <w:t>Passing multiple field names to this object will cause the query to sort by the first field name first then within all results of the query that contain that field’s same value, sort by the proceeding field recursively</w:t>
+      </w:r>
+    </w:p>
+    <w:p>
+      <w:pPr>
+        <w:pStyle w:val="ListParagraph"/>
+        <w:numPr>
+          <w:ilvl w:val="1"/>
+          <w:numId w:val="14"/>
+        </w:numPr>
+        <w:rPr>
+          <w:b/>
+          <w:bCs/>
+        </w:rPr>
+      </w:pPr>
+      <w:r>
+        <w:t>Ex.:</w:t>
+      </w:r>
+      <w:r>
+        <w:t xml:space="preserve">  </w:t>
+      </w:r>
+      <w:r>
+        <w:rPr>
+          <w:b/>
+          <w:bCs/>
+        </w:rPr>
+        <w:t>const posts = await Post.find().sort({date: -1</w:t>
+      </w:r>
+      <w:r>
+        <w:rPr>
+          <w:b/>
+          <w:bCs/>
+        </w:rPr>
+        <w:t>, username: asc</w:t>
+      </w:r>
+      <w:r>
+        <w:rPr>
+          <w:b/>
+          <w:bCs/>
+        </w:rPr>
+        <w:t>});</w:t>
+      </w:r>
+    </w:p>
+    <w:p>
+      <w:pPr>
+        <w:pStyle w:val="ListParagraph"/>
+        <w:numPr>
+          <w:ilvl w:val="0"/>
+          <w:numId w:val="14"/>
+        </w:numPr>
+      </w:pPr>
+      <w:r>
+        <w:t xml:space="preserve">To get the string value of a Mongoose model’s ObjectID (either the model’s ID or a reference ID to another model) use the </w:t>
+      </w:r>
+      <w:r>
+        <w:rPr>
+          <w:b/>
+          <w:bCs/>
+        </w:rPr>
+        <w:t>toString()</w:t>
+      </w:r>
+      <w:r>
+        <w:t xml:space="preserve"> method of that ObjectID</w:t>
+      </w:r>
+    </w:p>
+    <w:p>
+      <w:pPr>
+        <w:pStyle w:val="ListParagraph"/>
+        <w:numPr>
+          <w:ilvl w:val="0"/>
+          <w:numId w:val="14"/>
+        </w:numPr>
+      </w:pPr>
+      <w:r>
+        <w:t xml:space="preserve">Use Mongoose’s </w:t>
+      </w:r>
+      <w:r>
+        <w:rPr>
+          <w:b/>
+          <w:bCs/>
+        </w:rPr>
+        <w:t>[Model].findByIdAndDelete()</w:t>
+      </w:r>
+      <w:r>
+        <w:t xml:space="preserve"> method, where [Model] is a declared Mongoose model, to delete a single document by ID from the database</w:t>
+      </w:r>
+    </w:p>
+    <w:p>
+      <w:pPr>
+        <w:pStyle w:val="ListParagraph"/>
+        <w:numPr>
+          <w:ilvl w:val="0"/>
+          <w:numId w:val="14"/>
+        </w:numPr>
+      </w:pPr>
+      <w:r>
+        <w:t>When assigning a reference object to a Mongoose model object, simply assign the referenced object’s ID to the reference property of the instantiated model object</w:t>
+      </w:r>
+    </w:p>
+    <w:p>
+      <w:pPr>
+        <w:pStyle w:val="ListParagraph"/>
+        <w:numPr>
+          <w:ilvl w:val="0"/>
+          <w:numId w:val="14"/>
+        </w:numPr>
       </w:pPr>
     </w:p>
     <w:sectPr>
@@ -6305,6 +5840,100 @@
     </w:lvl>
   </w:abstractNum>
   <w:abstractNum w:abstractNumId="8" w15:restartNumberingAfterBreak="0">
+    <w:nsid w:val="55AE334D"/>
+    <w:multiLevelType w:val="hybridMultilevel"/>
+    <w:tmpl w:val="FEB29E92"/>
+    <w:lvl w:ilvl="0" w:tplc="F0D49C72">
+      <w:start w:val="1"/>
+      <w:numFmt w:val="decimal"/>
+      <w:lvlText w:val="%1."/>
+      <w:lvlJc w:val="left"/>
+      <w:pPr>
+        <w:ind w:left="720" w:hanging="360"/>
+      </w:pPr>
+      <w:rPr>
+        <w:b w:val="0"/>
+        <w:bCs w:val="0"/>
+      </w:rPr>
+    </w:lvl>
+    <w:lvl w:ilvl="1" w:tplc="FE267F80">
+      <w:start w:val="1"/>
+      <w:numFmt w:val="lowerLetter"/>
+      <w:lvlText w:val="%2."/>
+      <w:lvlJc w:val="left"/>
+      <w:pPr>
+        <w:ind w:left="1440" w:hanging="360"/>
+      </w:pPr>
+      <w:rPr>
+        <w:b w:val="0"/>
+        <w:bCs w:val="0"/>
+      </w:rPr>
+    </w:lvl>
+    <w:lvl w:ilvl="2" w:tplc="0409001B">
+      <w:start w:val="1"/>
+      <w:numFmt w:val="lowerRoman"/>
+      <w:lvlText w:val="%3."/>
+      <w:lvlJc w:val="right"/>
+      <w:pPr>
+        <w:ind w:left="2160" w:hanging="180"/>
+      </w:pPr>
+    </w:lvl>
+    <w:lvl w:ilvl="3" w:tplc="0409000F">
+      <w:start w:val="1"/>
+      <w:numFmt w:val="decimal"/>
+      <w:lvlText w:val="%4."/>
+      <w:lvlJc w:val="left"/>
+      <w:pPr>
+        <w:ind w:left="2880" w:hanging="360"/>
+      </w:pPr>
+    </w:lvl>
+    <w:lvl w:ilvl="4" w:tplc="04090019" w:tentative="1">
+      <w:start w:val="1"/>
+      <w:numFmt w:val="lowerLetter"/>
+      <w:lvlText w:val="%5."/>
+      <w:lvlJc w:val="left"/>
+      <w:pPr>
+        <w:ind w:left="3600" w:hanging="360"/>
+      </w:pPr>
+    </w:lvl>
+    <w:lvl w:ilvl="5" w:tplc="0409001B" w:tentative="1">
+      <w:start w:val="1"/>
+      <w:numFmt w:val="lowerRoman"/>
+      <w:lvlText w:val="%6."/>
+      <w:lvlJc w:val="right"/>
+      <w:pPr>
+        <w:ind w:left="4320" w:hanging="180"/>
+      </w:pPr>
+    </w:lvl>
+    <w:lvl w:ilvl="6" w:tplc="0409000F" w:tentative="1">
+      <w:start w:val="1"/>
+      <w:numFmt w:val="decimal"/>
+      <w:lvlText w:val="%7."/>
+      <w:lvlJc w:val="left"/>
+      <w:pPr>
+        <w:ind w:left="5040" w:hanging="360"/>
+      </w:pPr>
+    </w:lvl>
+    <w:lvl w:ilvl="7" w:tplc="04090019" w:tentative="1">
+      <w:start w:val="1"/>
+      <w:numFmt w:val="lowerLetter"/>
+      <w:lvlText w:val="%8."/>
+      <w:lvlJc w:val="left"/>
+      <w:pPr>
+        <w:ind w:left="5760" w:hanging="360"/>
+      </w:pPr>
+    </w:lvl>
+    <w:lvl w:ilvl="8" w:tplc="0409001B" w:tentative="1">
+      <w:start w:val="1"/>
+      <w:numFmt w:val="lowerRoman"/>
+      <w:lvlText w:val="%9."/>
+      <w:lvlJc w:val="right"/>
+      <w:pPr>
+        <w:ind w:left="6480" w:hanging="180"/>
+      </w:pPr>
+    </w:lvl>
+  </w:abstractNum>
+  <w:abstractNum w:abstractNumId="9" w15:restartNumberingAfterBreak="0">
     <w:nsid w:val="5BEF2875"/>
     <w:multiLevelType w:val="hybridMultilevel"/>
     <w:tmpl w:val="7E0059F8"/>
@@ -6390,7 +6019,7 @@
       </w:pPr>
     </w:lvl>
   </w:abstractNum>
-  <w:abstractNum w:abstractNumId="9" w15:restartNumberingAfterBreak="0">
+  <w:abstractNum w:abstractNumId="10" w15:restartNumberingAfterBreak="0">
     <w:nsid w:val="61D449F9"/>
     <w:multiLevelType w:val="hybridMultilevel"/>
     <w:tmpl w:val="1722E152"/>
@@ -6476,7 +6105,7 @@
       </w:pPr>
     </w:lvl>
   </w:abstractNum>
-  <w:abstractNum w:abstractNumId="10" w15:restartNumberingAfterBreak="0">
+  <w:abstractNum w:abstractNumId="11" w15:restartNumberingAfterBreak="0">
     <w:nsid w:val="65D27012"/>
     <w:multiLevelType w:val="hybridMultilevel"/>
     <w:tmpl w:val="59463BF0"/>
@@ -6566,7 +6195,7 @@
       </w:pPr>
     </w:lvl>
   </w:abstractNum>
-  <w:abstractNum w:abstractNumId="11" w15:restartNumberingAfterBreak="0">
+  <w:abstractNum w:abstractNumId="12" w15:restartNumberingAfterBreak="0">
     <w:nsid w:val="72AA3CF4"/>
     <w:multiLevelType w:val="hybridMultilevel"/>
     <w:tmpl w:val="3C3E7E7C"/>
@@ -6652,7 +6281,7 @@
       </w:pPr>
     </w:lvl>
   </w:abstractNum>
-  <w:abstractNum w:abstractNumId="12" w15:restartNumberingAfterBreak="0">
+  <w:abstractNum w:abstractNumId="13" w15:restartNumberingAfterBreak="0">
     <w:nsid w:val="78AD5E03"/>
     <w:multiLevelType w:val="hybridMultilevel"/>
     <w:tmpl w:val="D54439B2"/>
@@ -6739,13 +6368,13 @@
     </w:lvl>
   </w:abstractNum>
   <w:num w:numId="1" w16cid:durableId="178472934">
+    <w:abstractNumId w:val="13"/>
+  </w:num>
+  <w:num w:numId="2" w16cid:durableId="401296798">
     <w:abstractNumId w:val="12"/>
   </w:num>
-  <w:num w:numId="2" w16cid:durableId="401296798">
-    <w:abstractNumId w:val="11"/>
-  </w:num>
   <w:num w:numId="3" w16cid:durableId="836306545">
-    <w:abstractNumId w:val="8"/>
+    <w:abstractNumId w:val="9"/>
   </w:num>
   <w:num w:numId="4" w16cid:durableId="1003555461">
     <w:abstractNumId w:val="6"/>
@@ -6766,7 +6395,7 @@
     <w:abstractNumId w:val="2"/>
   </w:num>
   <w:num w:numId="10" w16cid:durableId="1346639825">
-    <w:abstractNumId w:val="9"/>
+    <w:abstractNumId w:val="10"/>
   </w:num>
   <w:num w:numId="11" w16cid:durableId="1799949519">
     <w:abstractNumId w:val="0"/>
@@ -6775,7 +6404,10 @@
     <w:abstractNumId w:val="5"/>
   </w:num>
   <w:num w:numId="13" w16cid:durableId="359014711">
-    <w:abstractNumId w:val="10"/>
+    <w:abstractNumId w:val="11"/>
+  </w:num>
+  <w:num w:numId="14" w16cid:durableId="188684978">
+    <w:abstractNumId w:val="8"/>
   </w:num>
 </w:numbering>
 </file>

</xml_diff>

<commit_message>
6:35 Section 6: Profile API Routes - Request Example & Login Form
</commit_message>
<xml_diff>
--- a/MERN Stack Front To Back.docx
+++ b/MERN Stack Front To Back.docx
@@ -557,7 +557,23 @@
         </w:numPr>
       </w:pPr>
       <w:r>
-        <w:t>Create a folder and name it the name of the project (i.e. “devconnector”)</w:t>
+        <w:t>Create a folder and name it the name of the project (</w:t>
+      </w:r>
+      <w:proofErr w:type="gramStart"/>
+      <w:r>
+        <w:t>i.e.</w:t>
+      </w:r>
+      <w:proofErr w:type="gramEnd"/>
+      <w:r>
+        <w:t xml:space="preserve"> “</w:t>
+      </w:r>
+      <w:proofErr w:type="spellStart"/>
+      <w:r>
+        <w:t>devconnector</w:t>
+      </w:r>
+      <w:proofErr w:type="spellEnd"/>
+      <w:r>
+        <w:t>”)</w:t>
       </w:r>
     </w:p>
     <w:p>
@@ -576,8 +592,17 @@
           <w:b/>
           <w:bCs/>
         </w:rPr>
-        <w:t>npm init</w:t>
-      </w:r>
+        <w:t xml:space="preserve">npm </w:t>
+      </w:r>
+      <w:proofErr w:type="spellStart"/>
+      <w:r>
+        <w:rPr>
+          <w:b/>
+          <w:bCs/>
+        </w:rPr>
+        <w:t>init</w:t>
+      </w:r>
+      <w:proofErr w:type="spellEnd"/>
       <w:r>
         <w:t xml:space="preserve"> in a bash window inside the project folder</w:t>
       </w:r>
@@ -634,6 +659,7 @@
       <w:r>
         <w:t xml:space="preserve">This will create a </w:t>
       </w:r>
+      <w:proofErr w:type="spellStart"/>
       <w:r>
         <w:rPr>
           <w:b/>
@@ -641,8 +667,17 @@
         </w:rPr>
         <w:t>package.json</w:t>
       </w:r>
-      <w:r>
-        <w:t xml:space="preserve"> file for the project containing the settings entered in the init prompts</w:t>
+      <w:proofErr w:type="spellEnd"/>
+      <w:r>
+        <w:t xml:space="preserve"> file for the project containing the settings entered in the </w:t>
+      </w:r>
+      <w:proofErr w:type="spellStart"/>
+      <w:r>
+        <w:t>init</w:t>
+      </w:r>
+      <w:proofErr w:type="spellEnd"/>
+      <w:r>
+        <w:t xml:space="preserve"> prompts</w:t>
       </w:r>
     </w:p>
     <w:p>
@@ -729,6 +764,7 @@
           <w:numId w:val="4"/>
         </w:numPr>
       </w:pPr>
+      <w:proofErr w:type="spellStart"/>
       <w:r>
         <w:rPr>
           <w:b/>
@@ -736,6 +772,7 @@
         </w:rPr>
         <w:t>bcryptjs</w:t>
       </w:r>
+      <w:proofErr w:type="spellEnd"/>
       <w:r>
         <w:t xml:space="preserve"> – used for password encryption</w:t>
       </w:r>
@@ -787,6 +824,7 @@
           <w:numId w:val="4"/>
         </w:numPr>
       </w:pPr>
+      <w:proofErr w:type="spellStart"/>
       <w:r>
         <w:rPr>
           <w:b/>
@@ -794,6 +832,7 @@
         </w:rPr>
         <w:t>jsonwebtoken</w:t>
       </w:r>
+      <w:proofErr w:type="spellEnd"/>
       <w:r>
         <w:t xml:space="preserve"> – used for auth token validation</w:t>
       </w:r>
@@ -857,6 +896,7 @@
       <w:r>
         <w:t xml:space="preserve"> to add the following packages to the project’s </w:t>
       </w:r>
+      <w:proofErr w:type="spellStart"/>
       <w:r>
         <w:rPr>
           <w:b/>
@@ -864,6 +904,7 @@
         </w:rPr>
         <w:t>devDependencies</w:t>
       </w:r>
+      <w:proofErr w:type="spellEnd"/>
       <w:r>
         <w:t>:</w:t>
       </w:r>
@@ -876,6 +917,7 @@
           <w:numId w:val="4"/>
         </w:numPr>
       </w:pPr>
+      <w:proofErr w:type="spellStart"/>
       <w:r>
         <w:rPr>
           <w:b/>
@@ -883,6 +925,7 @@
         </w:rPr>
         <w:t>nodemon</w:t>
       </w:r>
+      <w:proofErr w:type="spellEnd"/>
       <w:r>
         <w:t xml:space="preserve"> – Used to refresh the express server with latest code changes upon save</w:t>
       </w:r>
@@ -903,7 +946,15 @@
         <w:t>concurrently</w:t>
       </w:r>
       <w:r>
-        <w:t xml:space="preserve"> – Allows for multiple dev servers (i.e. express and react servers) to run at the same time with a single command</w:t>
+        <w:t xml:space="preserve"> – Allows for multiple dev servers (</w:t>
+      </w:r>
+      <w:proofErr w:type="gramStart"/>
+      <w:r>
+        <w:t>i.e.</w:t>
+      </w:r>
+      <w:proofErr w:type="gramEnd"/>
+      <w:r>
+        <w:t xml:space="preserve"> express and react servers) to run at the same time with a single command</w:t>
       </w:r>
     </w:p>
     <w:p>
@@ -1011,6 +1062,7 @@
       <w:r>
         <w:t xml:space="preserve"> constant and assign it to </w:t>
       </w:r>
+      <w:proofErr w:type="spellStart"/>
       <w:r>
         <w:rPr>
           <w:b/>
@@ -1018,6 +1070,7 @@
         </w:rPr>
         <w:t>process.env.PORT</w:t>
       </w:r>
+      <w:proofErr w:type="spellEnd"/>
       <w:r>
         <w:t xml:space="preserve"> OR a desired port number</w:t>
       </w:r>
@@ -1033,12 +1086,21 @@
       <w:r>
         <w:t xml:space="preserve">Call </w:t>
       </w:r>
-      <w:r>
-        <w:rPr>
-          <w:b/>
-          <w:bCs/>
-        </w:rPr>
-        <w:t>app.listen()</w:t>
+      <w:proofErr w:type="spellStart"/>
+      <w:r>
+        <w:rPr>
+          <w:b/>
+          <w:bCs/>
+        </w:rPr>
+        <w:t>app.listen</w:t>
+      </w:r>
+      <w:proofErr w:type="spellEnd"/>
+      <w:r>
+        <w:rPr>
+          <w:b/>
+          <w:bCs/>
+        </w:rPr>
+        <w:t>()</w:t>
       </w:r>
       <w:r>
         <w:t xml:space="preserve"> to initiate the express server and listen for incoming requests</w:t>
@@ -1065,7 +1127,15 @@
         </w:numPr>
       </w:pPr>
       <w:r>
-        <w:t xml:space="preserve">Pass in a function to execute (i.e. console.log()) once the express server has started </w:t>
+        <w:t>Pass in a function to execute (</w:t>
+      </w:r>
+      <w:proofErr w:type="gramStart"/>
+      <w:r>
+        <w:t>i.e.</w:t>
+      </w:r>
+      <w:proofErr w:type="gramEnd"/>
+      <w:r>
+        <w:t xml:space="preserve"> console.log()) once the express server has started </w:t>
       </w:r>
       <w:r>
         <w:t>as the second parameter</w:t>
@@ -1103,8 +1173,17 @@
                       <w:b/>
                       <w:bCs/>
                     </w:rPr>
-                    <w:t>const express = require('express');</w:t>
+                    <w:t>const express = require('express'</w:t>
                   </w:r>
+                  <w:proofErr w:type="gramStart"/>
+                  <w:r>
+                    <w:rPr>
+                      <w:b/>
+                      <w:bCs/>
+                    </w:rPr>
+                    <w:t>);</w:t>
+                  </w:r>
+                  <w:proofErr w:type="gramEnd"/>
                 </w:p>
                 <w:p>
                   <w:pPr>
@@ -1199,16 +1278,42 @@
           <w:b/>
           <w:bCs/>
         </w:rPr>
-        <w:t>node [entry_point_file],</w:t>
+        <w:t>node [</w:t>
+      </w:r>
+      <w:proofErr w:type="spellStart"/>
+      <w:r>
+        <w:rPr>
+          <w:b/>
+          <w:bCs/>
+        </w:rPr>
+        <w:t>entry_point_file</w:t>
+      </w:r>
+      <w:proofErr w:type="spellEnd"/>
+      <w:r>
+        <w:rPr>
+          <w:b/>
+          <w:bCs/>
+        </w:rPr>
+        <w:t>],</w:t>
       </w:r>
       <w:r>
         <w:t xml:space="preserve"> where </w:t>
       </w:r>
+      <w:proofErr w:type="spellStart"/>
       <w:r>
         <w:t>entry_point_file</w:t>
       </w:r>
-      <w:r>
-        <w:t xml:space="preserve"> is the name of the server file (i.e. server.js), in command line to invoke the express server and have it listen for incoming requests</w:t>
+      <w:proofErr w:type="spellEnd"/>
+      <w:r>
+        <w:t xml:space="preserve"> is the name of the server file (</w:t>
+      </w:r>
+      <w:proofErr w:type="gramStart"/>
+      <w:r>
+        <w:t>i.e.</w:t>
+      </w:r>
+      <w:proofErr w:type="gramEnd"/>
+      <w:r>
+        <w:t xml:space="preserve"> server.js), in command line to invoke the express server and have it listen for incoming requests</w:t>
       </w:r>
     </w:p>
     <w:p>
@@ -1220,7 +1325,15 @@
         </w:numPr>
       </w:pPr>
       <w:r>
-        <w:t>The .js extension at the end of the file name is optional</w:t>
+        <w:t>The .</w:t>
+      </w:r>
+      <w:proofErr w:type="spellStart"/>
+      <w:r>
+        <w:t>js</w:t>
+      </w:r>
+      <w:proofErr w:type="spellEnd"/>
+      <w:r>
+        <w:t xml:space="preserve"> extension at the end of the file name is optional</w:t>
       </w:r>
     </w:p>
     <w:p>
@@ -1234,22 +1347,55 @@
       <w:r>
         <w:t xml:space="preserve">In a dev environment, use the command </w:t>
       </w:r>
-      <w:r>
-        <w:rPr>
-          <w:b/>
-          <w:bCs/>
-        </w:rPr>
-        <w:t xml:space="preserve">nodemon </w:t>
-      </w:r>
-      <w:r>
-        <w:rPr>
-          <w:b/>
-          <w:bCs/>
-        </w:rPr>
-        <w:t>[entry_point_file]</w:t>
-      </w:r>
-      <w:r>
-        <w:t xml:space="preserve"> to invoke a nodemon server that will update the server’s code every time a file has changed</w:t>
+      <w:proofErr w:type="spellStart"/>
+      <w:r>
+        <w:rPr>
+          <w:b/>
+          <w:bCs/>
+        </w:rPr>
+        <w:t>nodemon</w:t>
+      </w:r>
+      <w:proofErr w:type="spellEnd"/>
+      <w:r>
+        <w:rPr>
+          <w:b/>
+          <w:bCs/>
+        </w:rPr>
+        <w:t xml:space="preserve"> </w:t>
+      </w:r>
+      <w:r>
+        <w:rPr>
+          <w:b/>
+          <w:bCs/>
+        </w:rPr>
+        <w:t>[</w:t>
+      </w:r>
+      <w:proofErr w:type="spellStart"/>
+      <w:r>
+        <w:rPr>
+          <w:b/>
+          <w:bCs/>
+        </w:rPr>
+        <w:t>entry_point_file</w:t>
+      </w:r>
+      <w:proofErr w:type="spellEnd"/>
+      <w:r>
+        <w:rPr>
+          <w:b/>
+          <w:bCs/>
+        </w:rPr>
+        <w:t>]</w:t>
+      </w:r>
+      <w:r>
+        <w:t xml:space="preserve"> to invoke a </w:t>
+      </w:r>
+      <w:proofErr w:type="spellStart"/>
+      <w:r>
+        <w:t>nodemon</w:t>
+      </w:r>
+      <w:proofErr w:type="spellEnd"/>
+      <w:r>
+        <w:t xml:space="preserve"> server that will update the server’s code every time a file has changed</w:t>
       </w:r>
     </w:p>
     <w:p>
@@ -1263,6 +1409,7 @@
       <w:r>
         <w:t xml:space="preserve">In the </w:t>
       </w:r>
+      <w:proofErr w:type="spellStart"/>
       <w:r>
         <w:rPr>
           <w:b/>
@@ -1270,6 +1417,7 @@
         </w:rPr>
         <w:t>package.json</w:t>
       </w:r>
+      <w:proofErr w:type="spellEnd"/>
       <w:r>
         <w:t xml:space="preserve"> file, edit the </w:t>
       </w:r>
@@ -1318,7 +1466,15 @@
         <w:t xml:space="preserve">Use the command line command </w:t>
       </w:r>
       <w:r>
-        <w:t>node [entry_point_file]</w:t>
+        <w:t>node [</w:t>
+      </w:r>
+      <w:proofErr w:type="spellStart"/>
+      <w:r>
+        <w:t>entry_point_file</w:t>
+      </w:r>
+      <w:proofErr w:type="spellEnd"/>
+      <w:r>
+        <w:t>]</w:t>
       </w:r>
       <w:r>
         <w:t>, in quotes, for production</w:t>
@@ -1358,8 +1514,21 @@
         <w:lastRenderedPageBreak/>
         <w:t xml:space="preserve">Use the command </w:t>
       </w:r>
-      <w:r>
-        <w:t>nodemon [entry_point_file]</w:t>
+      <w:proofErr w:type="spellStart"/>
+      <w:r>
+        <w:t>nodemon</w:t>
+      </w:r>
+      <w:proofErr w:type="spellEnd"/>
+      <w:r>
+        <w:t xml:space="preserve"> [</w:t>
+      </w:r>
+      <w:proofErr w:type="spellStart"/>
+      <w:r>
+        <w:t>entry_point_file</w:t>
+      </w:r>
+      <w:proofErr w:type="spellEnd"/>
+      <w:r>
+        <w:t>]</w:t>
       </w:r>
       <w:r>
         <w:t>, in quotes, for development</w:t>
@@ -1437,6 +1606,7 @@
       <w:r>
         <w:t xml:space="preserve">In the config folder, create a new file called </w:t>
       </w:r>
+      <w:proofErr w:type="spellStart"/>
       <w:r>
         <w:rPr>
           <w:b/>
@@ -1444,6 +1614,7 @@
         </w:rPr>
         <w:t>default.json</w:t>
       </w:r>
+      <w:proofErr w:type="spellEnd"/>
     </w:p>
     <w:p>
       <w:pPr>
@@ -1473,7 +1644,23 @@
           <w:b/>
           <w:bCs/>
         </w:rPr>
-        <w:t>“mongoURI”</w:t>
+        <w:t>“</w:t>
+      </w:r>
+      <w:proofErr w:type="spellStart"/>
+      <w:r>
+        <w:rPr>
+          <w:b/>
+          <w:bCs/>
+        </w:rPr>
+        <w:t>mongoURI</w:t>
+      </w:r>
+      <w:proofErr w:type="spellEnd"/>
+      <w:r>
+        <w:rPr>
+          <w:b/>
+          <w:bCs/>
+        </w:rPr>
+        <w:t>”</w:t>
       </w:r>
     </w:p>
     <w:p>
@@ -1606,6 +1793,7 @@
       <w:r>
         <w:t xml:space="preserve">Declare a const called </w:t>
       </w:r>
+      <w:proofErr w:type="spellStart"/>
       <w:r>
         <w:rPr>
           <w:b/>
@@ -1613,18 +1801,39 @@
         </w:rPr>
         <w:t>db</w:t>
       </w:r>
-      <w:r>
-        <w:t xml:space="preserve"> and use the config.</w:t>
-      </w:r>
-      <w:r>
-        <w:rPr>
-          <w:b/>
-          <w:bCs/>
-        </w:rPr>
-        <w:t>get()</w:t>
-      </w:r>
-      <w:r>
-        <w:t xml:space="preserve"> function to retrieve values from the default.json file</w:t>
+      <w:proofErr w:type="spellEnd"/>
+      <w:r>
+        <w:t xml:space="preserve"> and use the </w:t>
+      </w:r>
+      <w:proofErr w:type="spellStart"/>
+      <w:r>
+        <w:t>config.</w:t>
+      </w:r>
+      <w:r>
+        <w:rPr>
+          <w:b/>
+          <w:bCs/>
+        </w:rPr>
+        <w:t>get</w:t>
+      </w:r>
+      <w:proofErr w:type="spellEnd"/>
+      <w:r>
+        <w:rPr>
+          <w:b/>
+          <w:bCs/>
+        </w:rPr>
+        <w:t>()</w:t>
+      </w:r>
+      <w:r>
+        <w:t xml:space="preserve"> function to retrieve values from the </w:t>
+      </w:r>
+      <w:proofErr w:type="spellStart"/>
+      <w:r>
+        <w:t>default.json</w:t>
+      </w:r>
+      <w:proofErr w:type="spellEnd"/>
+      <w:r>
+        <w:t xml:space="preserve"> file</w:t>
       </w:r>
     </w:p>
     <w:p>
@@ -1638,11 +1847,21 @@
       <w:r>
         <w:t xml:space="preserve">Use this function to get the </w:t>
       </w:r>
+      <w:proofErr w:type="spellStart"/>
       <w:r>
         <w:t>mongoURI</w:t>
       </w:r>
-      <w:r>
-        <w:t xml:space="preserve"> value from the default.json file</w:t>
+      <w:proofErr w:type="spellEnd"/>
+      <w:r>
+        <w:t xml:space="preserve"> value from the </w:t>
+      </w:r>
+      <w:proofErr w:type="spellStart"/>
+      <w:r>
+        <w:t>default.json</w:t>
+      </w:r>
+      <w:proofErr w:type="spellEnd"/>
+      <w:r>
+        <w:t xml:space="preserve"> file</w:t>
       </w:r>
     </w:p>
     <w:p>
@@ -1656,12 +1875,21 @@
       <w:r>
         <w:t xml:space="preserve">Use the </w:t>
       </w:r>
-      <w:r>
-        <w:rPr>
-          <w:b/>
-          <w:bCs/>
-        </w:rPr>
-        <w:t>mongoose.connect()</w:t>
+      <w:proofErr w:type="spellStart"/>
+      <w:r>
+        <w:rPr>
+          <w:b/>
+          <w:bCs/>
+        </w:rPr>
+        <w:t>mongoose.connect</w:t>
+      </w:r>
+      <w:proofErr w:type="spellEnd"/>
+      <w:r>
+        <w:rPr>
+          <w:b/>
+          <w:bCs/>
+        </w:rPr>
+        <w:t>()</w:t>
       </w:r>
       <w:r>
         <w:t xml:space="preserve"> function to instantiate a connection to the database</w:t>
@@ -1688,7 +1916,15 @@
         </w:numPr>
       </w:pPr>
       <w:r>
-        <w:t>Pass in db as the first parameter</w:t>
+        <w:t xml:space="preserve">Pass in </w:t>
+      </w:r>
+      <w:proofErr w:type="spellStart"/>
+      <w:r>
+        <w:t>db</w:t>
+      </w:r>
+      <w:proofErr w:type="spellEnd"/>
+      <w:r>
+        <w:t xml:space="preserve"> as the first parameter</w:t>
       </w:r>
     </w:p>
     <w:p>
@@ -1710,7 +1946,23 @@
           <w:b/>
           <w:bCs/>
         </w:rPr>
-        <w:t>Route Files With Express Router</w:t>
+        <w:t xml:space="preserve">Route Files </w:t>
+      </w:r>
+      <w:proofErr w:type="gramStart"/>
+      <w:r>
+        <w:rPr>
+          <w:b/>
+          <w:bCs/>
+        </w:rPr>
+        <w:t>With</w:t>
+      </w:r>
+      <w:proofErr w:type="gramEnd"/>
+      <w:r>
+        <w:rPr>
+          <w:b/>
+          <w:bCs/>
+        </w:rPr>
+        <w:t xml:space="preserve"> Express Router</w:t>
       </w:r>
     </w:p>
     <w:p>
@@ -1760,12 +2012,21 @@
       <w:r>
         <w:t xml:space="preserve">Use the </w:t>
       </w:r>
-      <w:r>
-        <w:rPr>
-          <w:b/>
-          <w:bCs/>
-        </w:rPr>
-        <w:t>app.use()</w:t>
+      <w:proofErr w:type="spellStart"/>
+      <w:r>
+        <w:rPr>
+          <w:b/>
+          <w:bCs/>
+        </w:rPr>
+        <w:t>app.use</w:t>
+      </w:r>
+      <w:proofErr w:type="spellEnd"/>
+      <w:r>
+        <w:rPr>
+          <w:b/>
+          <w:bCs/>
+        </w:rPr>
+        <w:t>()</w:t>
       </w:r>
       <w:r>
         <w:t xml:space="preserve"> function, where app is an instance of express(), to assign parent route paths to a route file</w:t>
@@ -1846,7 +2107,15 @@
         </w:numPr>
       </w:pPr>
       <w:r>
-        <w:t>This will start the route path right behind the path passed into the app.use() method stated above</w:t>
+        <w:t xml:space="preserve">This will start the route path right behind the path passed into the </w:t>
+      </w:r>
+      <w:proofErr w:type="spellStart"/>
+      <w:r>
+        <w:t>app.use</w:t>
+      </w:r>
+      <w:proofErr w:type="spellEnd"/>
+      <w:r>
+        <w:t>() method stated above</w:t>
       </w:r>
     </w:p>
     <w:p/>
@@ -1940,12 +2209,37 @@
       <w:r>
         <w:t xml:space="preserve">Call the statement: </w:t>
       </w:r>
-      <w:r>
-        <w:rPr>
-          <w:b/>
-          <w:bCs/>
-        </w:rPr>
-        <w:t>app.use(express.json({ extended: false }))</w:t>
+      <w:proofErr w:type="spellStart"/>
+      <w:r>
+        <w:rPr>
+          <w:b/>
+          <w:bCs/>
+        </w:rPr>
+        <w:t>app.use</w:t>
+      </w:r>
+      <w:proofErr w:type="spellEnd"/>
+      <w:r>
+        <w:rPr>
+          <w:b/>
+          <w:bCs/>
+        </w:rPr>
+        <w:t>(</w:t>
+      </w:r>
+      <w:proofErr w:type="spellStart"/>
+      <w:r>
+        <w:rPr>
+          <w:b/>
+          <w:bCs/>
+        </w:rPr>
+        <w:t>express.json</w:t>
+      </w:r>
+      <w:proofErr w:type="spellEnd"/>
+      <w:r>
+        <w:rPr>
+          <w:b/>
+          <w:bCs/>
+        </w:rPr>
+        <w:t>({ extended: false }))</w:t>
       </w:r>
       <w:r>
         <w:t xml:space="preserve"> to enable body</w:t>
@@ -1985,7 +2279,23 @@
         <w:t xml:space="preserve">a dev </w:t>
       </w:r>
       <w:r>
-        <w:t>to choose between parsing the URL-encoded data with the querystring library (when false) or the qs library (when true)</w:t>
+        <w:t xml:space="preserve">to choose between parsing the URL-encoded data with the </w:t>
+      </w:r>
+      <w:proofErr w:type="spellStart"/>
+      <w:r>
+        <w:t>querystring</w:t>
+      </w:r>
+      <w:proofErr w:type="spellEnd"/>
+      <w:r>
+        <w:t xml:space="preserve"> library (when false) or the </w:t>
+      </w:r>
+      <w:proofErr w:type="spellStart"/>
+      <w:r>
+        <w:t>qs</w:t>
+      </w:r>
+      <w:proofErr w:type="spellEnd"/>
+      <w:r>
+        <w:t xml:space="preserve"> library (when true)</w:t>
       </w:r>
     </w:p>
     <w:p>
@@ -2026,8 +2336,17 @@
           <w:b/>
           <w:bCs/>
         </w:rPr>
-        <w:t>application/json</w:t>
-      </w:r>
+        <w:t>application/</w:t>
+      </w:r>
+      <w:proofErr w:type="spellStart"/>
+      <w:r>
+        <w:rPr>
+          <w:b/>
+          <w:bCs/>
+        </w:rPr>
+        <w:t>json</w:t>
+      </w:r>
+      <w:proofErr w:type="spellEnd"/>
     </w:p>
     <w:p>
       <w:pPr>
@@ -2084,7 +2403,15 @@
         </w:numPr>
       </w:pPr>
       <w:r>
-        <w:t xml:space="preserve">Pass in validator methods (i.e. </w:t>
+        <w:t>Pass in validator methods (</w:t>
+      </w:r>
+      <w:proofErr w:type="gramStart"/>
+      <w:r>
+        <w:t>i.e.</w:t>
+      </w:r>
+      <w:proofErr w:type="gramEnd"/>
+      <w:r>
+        <w:t xml:space="preserve"> </w:t>
       </w:r>
       <w:r>
         <w:rPr>
@@ -2132,12 +2459,21 @@
       <w:r>
         <w:t xml:space="preserve"> to an </w:t>
       </w:r>
-      <w:r>
-        <w:rPr>
-          <w:b/>
-          <w:bCs/>
-        </w:rPr>
-        <w:t>express.Router().Route()</w:t>
+      <w:proofErr w:type="spellStart"/>
+      <w:r>
+        <w:rPr>
+          <w:b/>
+          <w:bCs/>
+        </w:rPr>
+        <w:t>express.Router</w:t>
+      </w:r>
+      <w:proofErr w:type="spellEnd"/>
+      <w:r>
+        <w:rPr>
+          <w:b/>
+          <w:bCs/>
+        </w:rPr>
+        <w:t>().Route()</w:t>
       </w:r>
       <w:r>
         <w:t xml:space="preserve"> function for the request object to be validated</w:t>
@@ -2175,6 +2511,7 @@
       <w:r>
         <w:t xml:space="preserve">Validation results are returned in the </w:t>
       </w:r>
+      <w:proofErr w:type="spellStart"/>
       <w:r>
         <w:rPr>
           <w:b/>
@@ -2182,6 +2519,7 @@
         </w:rPr>
         <w:t>validationResult</w:t>
       </w:r>
+      <w:proofErr w:type="spellEnd"/>
       <w:r>
         <w:rPr>
           <w:b/>
@@ -2210,6 +2548,7 @@
       <w:r>
         <w:t xml:space="preserve">Use the </w:t>
       </w:r>
+      <w:proofErr w:type="spellStart"/>
       <w:r>
         <w:rPr>
           <w:b/>
@@ -2217,6 +2556,7 @@
         </w:rPr>
         <w:t>bcrypt</w:t>
       </w:r>
+      <w:proofErr w:type="spellEnd"/>
       <w:r>
         <w:t xml:space="preserve"> library to encrypt passwords before saving them to the database</w:t>
       </w:r>
@@ -2232,6 +2572,7 @@
       <w:r>
         <w:t xml:space="preserve">Use the </w:t>
       </w:r>
+      <w:proofErr w:type="spellStart"/>
       <w:r>
         <w:rPr>
           <w:b/>
@@ -2239,6 +2580,7 @@
         </w:rPr>
         <w:t>jsonwebtoken</w:t>
       </w:r>
+      <w:proofErr w:type="spellEnd"/>
       <w:r>
         <w:rPr>
           <w:b/>
@@ -2473,6 +2815,7 @@
           <w:numId w:val="10"/>
         </w:numPr>
       </w:pPr>
+      <w:proofErr w:type="spellStart"/>
       <w:r>
         <w:rPr>
           <w:b/>
@@ -2480,6 +2823,7 @@
         </w:rPr>
         <w:t>alg</w:t>
       </w:r>
+      <w:proofErr w:type="spellEnd"/>
       <w:r>
         <w:t xml:space="preserve"> – Defines the signing algorithm:  </w:t>
       </w:r>
@@ -2498,6 +2842,7 @@
           <w:numId w:val="10"/>
         </w:numPr>
       </w:pPr>
+      <w:proofErr w:type="spellStart"/>
       <w:r>
         <w:rPr>
           <w:b/>
@@ -2505,6 +2850,7 @@
         </w:rPr>
         <w:t>typ</w:t>
       </w:r>
+      <w:proofErr w:type="spellEnd"/>
       <w:r>
         <w:t xml:space="preserve"> – The type of token (always </w:t>
       </w:r>
@@ -2608,6 +2954,7 @@
       <w:r>
         <w:t xml:space="preserve">set of predefined claims which are not mandatory but recommended, to provide a set of useful, interoperable claims. Some of them are: </w:t>
       </w:r>
+      <w:proofErr w:type="spellStart"/>
       <w:r>
         <w:rPr>
           <w:b/>
@@ -2615,6 +2962,7 @@
         </w:rPr>
         <w:t>iss</w:t>
       </w:r>
+      <w:proofErr w:type="spellEnd"/>
       <w:r>
         <w:t xml:space="preserve"> (issuer), </w:t>
       </w:r>
@@ -2644,6 +2992,7 @@
       <w:r>
         <w:t xml:space="preserve">), </w:t>
       </w:r>
+      <w:proofErr w:type="spellStart"/>
       <w:r>
         <w:rPr>
           <w:b/>
@@ -2651,6 +3000,7 @@
         </w:rPr>
         <w:t>aud</w:t>
       </w:r>
+      <w:proofErr w:type="spellEnd"/>
       <w:r>
         <w:t xml:space="preserve"> (audience</w:t>
       </w:r>
@@ -2842,7 +3192,15 @@
         </w:numPr>
       </w:pPr>
       <w:r>
-        <w:t xml:space="preserve">Use bcryptjs's </w:t>
+        <w:t xml:space="preserve">Use </w:t>
+      </w:r>
+      <w:proofErr w:type="spellStart"/>
+      <w:r>
+        <w:t>bcryptjs's</w:t>
+      </w:r>
+      <w:proofErr w:type="spellEnd"/>
+      <w:r>
+        <w:t xml:space="preserve"> </w:t>
       </w:r>
       <w:r>
         <w:rPr>
@@ -2852,7 +3210,15 @@
         <w:t>hash()</w:t>
       </w:r>
       <w:r>
-        <w:t xml:space="preserve"> function to encrypt any password with 184 bit encryption</w:t>
+        <w:t xml:space="preserve"> function to encrypt any password with </w:t>
+      </w:r>
+      <w:proofErr w:type="gramStart"/>
+      <w:r>
+        <w:t>184 bit</w:t>
+      </w:r>
+      <w:proofErr w:type="gramEnd"/>
+      <w:r>
+        <w:t xml:space="preserve"> encryption</w:t>
       </w:r>
     </w:p>
     <w:p>
@@ -2898,13 +3264,21 @@
         </w:numPr>
       </w:pPr>
       <w:r>
-        <w:t>Use bcypt</w:t>
+        <w:t xml:space="preserve">Use </w:t>
+      </w:r>
+      <w:proofErr w:type="spellStart"/>
+      <w:r>
+        <w:t>bcypt</w:t>
       </w:r>
       <w:r>
         <w:t>js</w:t>
       </w:r>
       <w:r>
-        <w:t xml:space="preserve">'s </w:t>
+        <w:t>'s</w:t>
+      </w:r>
+      <w:proofErr w:type="spellEnd"/>
+      <w:r>
+        <w:t xml:space="preserve"> </w:t>
       </w:r>
       <w:r>
         <w:rPr>
@@ -2960,7 +3334,15 @@
         </w:numPr>
       </w:pPr>
       <w:r>
-        <w:t>It is typically issued by an authorization server or a third party vendor (server)</w:t>
+        <w:t xml:space="preserve">It is typically issued by an authorization server or a </w:t>
+      </w:r>
+      <w:proofErr w:type="gramStart"/>
+      <w:r>
+        <w:t>third party</w:t>
+      </w:r>
+      <w:proofErr w:type="gramEnd"/>
+      <w:r>
+        <w:t xml:space="preserve"> vendor (server)</w:t>
       </w:r>
     </w:p>
     <w:p>
@@ -3085,12 +3467,21 @@
       <w:r>
         <w:t xml:space="preserve">Use the </w:t>
       </w:r>
-      <w:r>
-        <w:rPr>
-          <w:b/>
-          <w:bCs/>
-        </w:rPr>
-        <w:t>jsonwebtoken.sign()</w:t>
+      <w:proofErr w:type="spellStart"/>
+      <w:r>
+        <w:rPr>
+          <w:b/>
+          <w:bCs/>
+        </w:rPr>
+        <w:t>jsonwebtoken.sign</w:t>
+      </w:r>
+      <w:proofErr w:type="spellEnd"/>
+      <w:r>
+        <w:rPr>
+          <w:b/>
+          <w:bCs/>
+        </w:rPr>
+        <w:t>()</w:t>
       </w:r>
       <w:r>
         <w:t xml:space="preserve"> method to produce a "JSON Web Token"</w:t>
@@ -3117,7 +3508,39 @@
         </w:numPr>
       </w:pPr>
       <w:r>
-        <w:t>This JSON data typically contains info about the user and can contain "claims" i.e. "iss" (issuer), "exp" (expiration time), "iat" (issued at), etc:  https://www.rfc-editor.org/rfc/rfc7519#section-4.1</w:t>
+        <w:t xml:space="preserve">This JSON data typically contains info about the user and can contain "claims" </w:t>
+      </w:r>
+      <w:proofErr w:type="gramStart"/>
+      <w:r>
+        <w:t>i.e.</w:t>
+      </w:r>
+      <w:proofErr w:type="gramEnd"/>
+      <w:r>
+        <w:t xml:space="preserve"> "</w:t>
+      </w:r>
+      <w:proofErr w:type="spellStart"/>
+      <w:r>
+        <w:t>iss</w:t>
+      </w:r>
+      <w:proofErr w:type="spellEnd"/>
+      <w:r>
+        <w:t>" (issuer), "exp" (expiration time), "</w:t>
+      </w:r>
+      <w:proofErr w:type="spellStart"/>
+      <w:r>
+        <w:t>iat</w:t>
+      </w:r>
+      <w:proofErr w:type="spellEnd"/>
+      <w:r>
+        <w:t xml:space="preserve">" (issued at), </w:t>
+      </w:r>
+      <w:proofErr w:type="spellStart"/>
+      <w:r>
+        <w:t>etc</w:t>
+      </w:r>
+      <w:proofErr w:type="spellEnd"/>
+      <w:r>
+        <w:t>:  https://www.rfc-editor.org/rfc/rfc7519#section-4.1</w:t>
       </w:r>
     </w:p>
     <w:p>
@@ -3131,6 +3554,7 @@
       <w:r>
         <w:t xml:space="preserve">Pass in a </w:t>
       </w:r>
+      <w:proofErr w:type="spellStart"/>
       <w:r>
         <w:rPr>
           <w:b/>
@@ -3138,6 +3562,7 @@
         </w:rPr>
         <w:t>secretOrPrivateKey</w:t>
       </w:r>
+      <w:proofErr w:type="spellEnd"/>
       <w:r>
         <w:t xml:space="preserve"> as the second parameter</w:t>
       </w:r>
@@ -3151,7 +3576,15 @@
         </w:numPr>
       </w:pPr>
       <w:r>
-        <w:t>This can be a secret for HMAC algorithms or the PEM encoded private key for RSA and ECDSA</w:t>
+        <w:t xml:space="preserve">This can be a secret for HMAC </w:t>
+      </w:r>
+      <w:proofErr w:type="gramStart"/>
+      <w:r>
+        <w:t>algorithms</w:t>
+      </w:r>
+      <w:proofErr w:type="gramEnd"/>
+      <w:r>
+        <w:t xml:space="preserve"> or the PEM encoded private key for RSA and ECDSA</w:t>
       </w:r>
     </w:p>
     <w:p>
@@ -3231,7 +3664,15 @@
         </w:numPr>
       </w:pPr>
       <w:r>
-        <w:t>The default "typ" option is "JWT"</w:t>
+        <w:t>The default "</w:t>
+      </w:r>
+      <w:proofErr w:type="spellStart"/>
+      <w:r>
+        <w:t>typ</w:t>
+      </w:r>
+      <w:proofErr w:type="spellEnd"/>
+      <w:r>
+        <w:t>" option is "JWT"</w:t>
       </w:r>
     </w:p>
     <w:p>
@@ -3243,13 +3684,42 @@
         </w:numPr>
       </w:pPr>
       <w:r>
-        <w:t>The "expiresIn" option can be a number (interpreted in seconds) OR a string describing a time span vercel/ms</w:t>
-      </w:r>
+        <w:t>The "</w:t>
+      </w:r>
+      <w:proofErr w:type="spellStart"/>
+      <w:r>
+        <w:t>expiresIn</w:t>
+      </w:r>
+      <w:proofErr w:type="spellEnd"/>
+      <w:r>
+        <w:t xml:space="preserve">" option can be a number (interpreted in seconds) OR a string describing a time span </w:t>
+      </w:r>
+      <w:proofErr w:type="spellStart"/>
+      <w:r>
+        <w:t>vercel</w:t>
+      </w:r>
+      <w:proofErr w:type="spellEnd"/>
+      <w:r>
+        <w:t>/</w:t>
+      </w:r>
+      <w:proofErr w:type="spellStart"/>
+      <w:r>
+        <w:t>ms</w:t>
+      </w:r>
+      <w:proofErr w:type="spellEnd"/>
       <w:r>
         <w:t>,</w:t>
       </w:r>
       <w:r>
-        <w:t xml:space="preserve"> i.e. 60, "2 days", "10h", "7d"</w:t>
+        <w:t xml:space="preserve"> </w:t>
+      </w:r>
+      <w:proofErr w:type="gramStart"/>
+      <w:r>
+        <w:t>i.e.</w:t>
+      </w:r>
+      <w:proofErr w:type="gramEnd"/>
+      <w:r>
+        <w:t xml:space="preserve"> 60, "2 days", "10h", "7d"</w:t>
       </w:r>
     </w:p>
     <w:p>
@@ -3273,7 +3743,15 @@
         </w:numPr>
       </w:pPr>
       <w:r>
-        <w:t>**The header can be customized via the options.header object</w:t>
+        <w:t xml:space="preserve">**The header can be customized via the </w:t>
+      </w:r>
+      <w:proofErr w:type="spellStart"/>
+      <w:r>
+        <w:t>options.header</w:t>
+      </w:r>
+      <w:proofErr w:type="spellEnd"/>
+      <w:r>
+        <w:t xml:space="preserve"> object</w:t>
       </w:r>
     </w:p>
     <w:p>
@@ -3285,7 +3763,23 @@
         </w:numPr>
       </w:pPr>
       <w:r>
-        <w:t>**Generated JWTs will include an iat (issued at) claim by default unless noTimestamp is specified</w:t>
+        <w:t xml:space="preserve">**Generated JWTs will include an </w:t>
+      </w:r>
+      <w:proofErr w:type="spellStart"/>
+      <w:r>
+        <w:t>iat</w:t>
+      </w:r>
+      <w:proofErr w:type="spellEnd"/>
+      <w:r>
+        <w:t xml:space="preserve"> (issued at) claim by default unless </w:t>
+      </w:r>
+      <w:proofErr w:type="spellStart"/>
+      <w:r>
+        <w:t>noTimestamp</w:t>
+      </w:r>
+      <w:proofErr w:type="spellEnd"/>
+      <w:r>
+        <w:t xml:space="preserve"> is specified</w:t>
       </w:r>
     </w:p>
     <w:p>
@@ -3297,7 +3791,39 @@
         </w:numPr>
       </w:pPr>
       <w:r>
-        <w:t>**The secretOrPrivateKey parameter can be read from an external file i.e. fs.readFileSync('private.key')</w:t>
+        <w:t xml:space="preserve">**The </w:t>
+      </w:r>
+      <w:proofErr w:type="spellStart"/>
+      <w:r>
+        <w:t>secretOrPrivateKey</w:t>
+      </w:r>
+      <w:proofErr w:type="spellEnd"/>
+      <w:r>
+        <w:t xml:space="preserve"> parameter can be read from an external file </w:t>
+      </w:r>
+      <w:proofErr w:type="gramStart"/>
+      <w:r>
+        <w:t>i.e.</w:t>
+      </w:r>
+      <w:proofErr w:type="gramEnd"/>
+      <w:r>
+        <w:t xml:space="preserve"> </w:t>
+      </w:r>
+      <w:proofErr w:type="spellStart"/>
+      <w:r>
+        <w:t>fs.readFileSync</w:t>
+      </w:r>
+      <w:proofErr w:type="spellEnd"/>
+      <w:r>
+        <w:t>('</w:t>
+      </w:r>
+      <w:proofErr w:type="spellStart"/>
+      <w:r>
+        <w:t>private.key</w:t>
+      </w:r>
+      <w:proofErr w:type="spellEnd"/>
+      <w:r>
+        <w:t>')</w:t>
       </w:r>
     </w:p>
     <w:p>
@@ -3377,12 +3903,21 @@
       <w:r>
         <w:t xml:space="preserve">Use the </w:t>
       </w:r>
-      <w:r>
-        <w:rPr>
-          <w:b/>
-          <w:bCs/>
-        </w:rPr>
-        <w:t>jsonwebtoken.verify(</w:t>
+      <w:proofErr w:type="spellStart"/>
+      <w:r>
+        <w:rPr>
+          <w:b/>
+          <w:bCs/>
+        </w:rPr>
+        <w:t>jsonwebtoken.verify</w:t>
+      </w:r>
+      <w:proofErr w:type="spellEnd"/>
+      <w:r>
+        <w:rPr>
+          <w:b/>
+          <w:bCs/>
+        </w:rPr>
+        <w:t>(</w:t>
       </w:r>
       <w:r>
         <w:rPr>
@@ -3418,6 +3953,7 @@
       <w:r>
         <w:t xml:space="preserve">Pass in the </w:t>
       </w:r>
+      <w:proofErr w:type="spellStart"/>
       <w:r>
         <w:rPr>
           <w:b/>
@@ -3425,6 +3961,7 @@
         </w:rPr>
         <w:t>secretOrPublicKey</w:t>
       </w:r>
+      <w:proofErr w:type="spellEnd"/>
       <w:r>
         <w:t xml:space="preserve"> as the second parameter</w:t>
       </w:r>
@@ -3500,7 +4037,23 @@
         </w:numPr>
       </w:pPr>
       <w:r>
-        <w:t>**Errors such as "TokenExpiredError" or "JsonWebTokenError" are implicitly thrown from this method if the header/payload/signature of the JWT are in error</w:t>
+        <w:t>**Errors such as "</w:t>
+      </w:r>
+      <w:proofErr w:type="spellStart"/>
+      <w:r>
+        <w:t>TokenExpiredError</w:t>
+      </w:r>
+      <w:proofErr w:type="spellEnd"/>
+      <w:r>
+        <w:t>" or "</w:t>
+      </w:r>
+      <w:proofErr w:type="spellStart"/>
+      <w:r>
+        <w:t>JsonWebTokenError</w:t>
+      </w:r>
+      <w:proofErr w:type="spellEnd"/>
+      <w:r>
+        <w:t>" are implicitly thrown from this method if the header/payload/signature of the JWT are in error</w:t>
       </w:r>
     </w:p>
     <w:p/>
@@ -3568,6 +4121,7 @@
       <w:r>
         <w:t xml:space="preserve">The </w:t>
       </w:r>
+      <w:proofErr w:type="gramStart"/>
       <w:r>
         <w:rPr>
           <w:b/>
@@ -3575,9 +4129,11 @@
         </w:rPr>
         <w:t>type</w:t>
       </w:r>
+      <w:proofErr w:type="gramEnd"/>
       <w:r>
         <w:t xml:space="preserve"> attribute should be assigned to </w:t>
       </w:r>
+      <w:proofErr w:type="spellStart"/>
       <w:r>
         <w:rPr>
           <w:b/>
@@ -3585,6 +4141,7 @@
         </w:rPr>
         <w:t>mongoose.Schema.Types.ObjectId</w:t>
       </w:r>
+      <w:proofErr w:type="spellEnd"/>
     </w:p>
     <w:p>
       <w:pPr>
@@ -3615,7 +4172,15 @@
         <w:t>model</w:t>
       </w:r>
       <w:r>
-        <w:t xml:space="preserve"> being referenced (i.e. ‘user’)</w:t>
+        <w:t xml:space="preserve"> being referenced (</w:t>
+      </w:r>
+      <w:proofErr w:type="gramStart"/>
+      <w:r>
+        <w:t>i.e.</w:t>
+      </w:r>
+      <w:proofErr w:type="gramEnd"/>
+      <w:r>
+        <w:t xml:space="preserve"> ‘user’)</w:t>
       </w:r>
     </w:p>
     <w:p>
@@ -3638,7 +4203,39 @@
           <w:b/>
           <w:bCs/>
         </w:rPr>
-        <w:t>const ProfileSchema = new mongoose.Schema({</w:t>
+        <w:t xml:space="preserve">const </w:t>
+      </w:r>
+      <w:proofErr w:type="spellStart"/>
+      <w:r>
+        <w:rPr>
+          <w:b/>
+          <w:bCs/>
+        </w:rPr>
+        <w:t>ProfileSchema</w:t>
+      </w:r>
+      <w:proofErr w:type="spellEnd"/>
+      <w:r>
+        <w:rPr>
+          <w:b/>
+          <w:bCs/>
+        </w:rPr>
+        <w:t xml:space="preserve"> = new </w:t>
+      </w:r>
+      <w:proofErr w:type="spellStart"/>
+      <w:r>
+        <w:rPr>
+          <w:b/>
+          <w:bCs/>
+        </w:rPr>
+        <w:t>mongoose.Schema</w:t>
+      </w:r>
+      <w:proofErr w:type="spellEnd"/>
+      <w:r>
+        <w:rPr>
+          <w:b/>
+          <w:bCs/>
+        </w:rPr>
+        <w:t>({</w:t>
       </w:r>
     </w:p>
     <w:p>
@@ -3670,7 +4267,23 @@
           <w:b/>
           <w:bCs/>
         </w:rPr>
-        <w:t xml:space="preserve">        type: mongoose.Schema.Types.ObjectId,</w:t>
+        <w:t xml:space="preserve">        type: </w:t>
+      </w:r>
+      <w:proofErr w:type="spellStart"/>
+      <w:r>
+        <w:rPr>
+          <w:b/>
+          <w:bCs/>
+        </w:rPr>
+        <w:t>mongoose.Schema.Types.ObjectId</w:t>
+      </w:r>
+      <w:proofErr w:type="spellEnd"/>
+      <w:r>
+        <w:rPr>
+          <w:b/>
+          <w:bCs/>
+        </w:rPr>
+        <w:t>,</w:t>
       </w:r>
     </w:p>
     <w:p>
@@ -3743,8 +4356,33 @@
           <w:b/>
           <w:bCs/>
         </w:rPr>
-        <w:t>const profile = await Profile.findOne({user: req.user.id});</w:t>
-      </w:r>
+        <w:t xml:space="preserve">const profile = await </w:t>
+      </w:r>
+      <w:proofErr w:type="spellStart"/>
+      <w:r>
+        <w:rPr>
+          <w:b/>
+          <w:bCs/>
+        </w:rPr>
+        <w:t>Profile.findOne</w:t>
+      </w:r>
+      <w:proofErr w:type="spellEnd"/>
+      <w:r>
+        <w:rPr>
+          <w:b/>
+          <w:bCs/>
+        </w:rPr>
+        <w:t>({user: req.user.id}</w:t>
+      </w:r>
+      <w:proofErr w:type="gramStart"/>
+      <w:r>
+        <w:rPr>
+          <w:b/>
+          <w:bCs/>
+        </w:rPr>
+        <w:t>);</w:t>
+      </w:r>
+      <w:proofErr w:type="gramEnd"/>
     </w:p>
     <w:p>
       <w:pPr>
@@ -3757,12 +4395,21 @@
       <w:r>
         <w:t xml:space="preserve">Use Mongoose's </w:t>
       </w:r>
-      <w:r>
-        <w:rPr>
-          <w:b/>
-          <w:bCs/>
-        </w:rPr>
-        <w:t>Query.populate()</w:t>
+      <w:proofErr w:type="spellStart"/>
+      <w:r>
+        <w:rPr>
+          <w:b/>
+          <w:bCs/>
+        </w:rPr>
+        <w:t>Query.populate</w:t>
+      </w:r>
+      <w:proofErr w:type="spellEnd"/>
+      <w:r>
+        <w:rPr>
+          <w:b/>
+          <w:bCs/>
+        </w:rPr>
+        <w:t>()</w:t>
       </w:r>
       <w:r>
         <w:t xml:space="preserve"> method to specify fields that will be populated by the referenced document</w:t>
@@ -3796,8 +4443,33 @@
           <w:b/>
           <w:bCs/>
         </w:rPr>
-        <w:t>const profile = await Profile.findOne({user: req.user.id}).populate('user', ['name', 'avatar']);</w:t>
-      </w:r>
+        <w:t xml:space="preserve">const profile = await </w:t>
+      </w:r>
+      <w:proofErr w:type="spellStart"/>
+      <w:r>
+        <w:rPr>
+          <w:b/>
+          <w:bCs/>
+        </w:rPr>
+        <w:t>Profile.findOne</w:t>
+      </w:r>
+      <w:proofErr w:type="spellEnd"/>
+      <w:r>
+        <w:rPr>
+          <w:b/>
+          <w:bCs/>
+        </w:rPr>
+        <w:t>({user: req.user.id}).populate('user', ['name', 'avatar']</w:t>
+      </w:r>
+      <w:proofErr w:type="gramStart"/>
+      <w:r>
+        <w:rPr>
+          <w:b/>
+          <w:bCs/>
+        </w:rPr>
+        <w:t>);</w:t>
+      </w:r>
+      <w:proofErr w:type="gramEnd"/>
     </w:p>
     <w:p>
       <w:pPr>
@@ -3810,6 +4482,7 @@
       <w:r>
         <w:t xml:space="preserve">Use the </w:t>
       </w:r>
+      <w:proofErr w:type="spellStart"/>
       <w:r>
         <w:rPr>
           <w:b/>
@@ -3817,12 +4490,15 @@
         </w:rPr>
         <w:t>findOneAndUpdate</w:t>
       </w:r>
+      <w:proofErr w:type="spellEnd"/>
       <w:r>
         <w:t>() method to find the first doc that fits given filter and update it or insert a new one (</w:t>
       </w:r>
+      <w:proofErr w:type="spellStart"/>
       <w:r>
         <w:t>upsert</w:t>
       </w:r>
+      <w:proofErr w:type="spellEnd"/>
       <w:r>
         <w:t>)</w:t>
       </w:r>
@@ -3912,7 +4588,15 @@
         <w:t>**</w:t>
       </w:r>
       <w:r>
-        <w:t>If the field does not exist, $set will add a new field with the specified value, provided that the new field does not violate a type constraint</w:t>
+        <w:t xml:space="preserve">If the field does not exist, $set will add a new field with the specified value, provided that the new field does not violate a </w:t>
+      </w:r>
+      <w:proofErr w:type="gramStart"/>
+      <w:r>
+        <w:t>type</w:t>
+      </w:r>
+      <w:proofErr w:type="gramEnd"/>
+      <w:r>
+        <w:t xml:space="preserve"> constraint</w:t>
       </w:r>
     </w:p>
     <w:p>
@@ -3956,7 +4640,15 @@
         <w:t>true</w:t>
       </w:r>
       <w:r>
-        <w:t xml:space="preserve"> to return the document AFTER its been updated vs un-updated values</w:t>
+        <w:t xml:space="preserve"> to return the document AFTER </w:t>
+      </w:r>
+      <w:proofErr w:type="gramStart"/>
+      <w:r>
+        <w:t>its</w:t>
+      </w:r>
+      <w:proofErr w:type="gramEnd"/>
+      <w:r>
+        <w:t xml:space="preserve"> been updated vs un-updated values</w:t>
       </w:r>
     </w:p>
     <w:p>
@@ -3970,6 +4662,7 @@
       <w:r>
         <w:t xml:space="preserve">Set the </w:t>
       </w:r>
+      <w:proofErr w:type="spellStart"/>
       <w:r>
         <w:rPr>
           <w:b/>
@@ -3977,6 +4670,7 @@
         </w:rPr>
         <w:t>upsert</w:t>
       </w:r>
+      <w:proofErr w:type="spellEnd"/>
       <w:r>
         <w:t xml:space="preserve"> option to </w:t>
       </w:r>
@@ -4000,7 +4694,15 @@
         </w:numPr>
       </w:pPr>
       <w:r>
-        <w:t>An upsert combines the filter and update parameters to save all given fields to the doc</w:t>
+        <w:t xml:space="preserve">An </w:t>
+      </w:r>
+      <w:proofErr w:type="spellStart"/>
+      <w:r>
+        <w:t>upsert</w:t>
+      </w:r>
+      <w:proofErr w:type="spellEnd"/>
+      <w:r>
+        <w:t xml:space="preserve"> combines the filter and update parameters to save all given fields to the doc</w:t>
       </w:r>
     </w:p>
     <w:p>
@@ -4015,6 +4717,7 @@
         <w:lastRenderedPageBreak/>
         <w:t xml:space="preserve">Set the </w:t>
       </w:r>
+      <w:proofErr w:type="spellStart"/>
       <w:r>
         <w:rPr>
           <w:b/>
@@ -4022,9 +4725,11 @@
         </w:rPr>
         <w:t>rawResult</w:t>
       </w:r>
+      <w:proofErr w:type="spellEnd"/>
       <w:r>
         <w:t xml:space="preserve"> option to true in order to return an object containing both the updated/new doc along with a </w:t>
       </w:r>
+      <w:proofErr w:type="spellStart"/>
       <w:r>
         <w:rPr>
           <w:b/>
@@ -4032,6 +4737,7 @@
         </w:rPr>
         <w:t>lastErrorObject</w:t>
       </w:r>
+      <w:proofErr w:type="spellEnd"/>
       <w:r>
         <w:t xml:space="preserve"> which contains metadata about the update/new doc</w:t>
       </w:r>
@@ -4047,6 +4753,7 @@
       <w:r>
         <w:t xml:space="preserve">Use the </w:t>
       </w:r>
+      <w:proofErr w:type="spellStart"/>
       <w:r>
         <w:rPr>
           <w:b/>
@@ -4054,6 +4761,7 @@
         </w:rPr>
         <w:t>updatedExisting</w:t>
       </w:r>
+      <w:proofErr w:type="spellEnd"/>
       <w:r>
         <w:t xml:space="preserve"> field of this object to determine whether the doc was updated or insert</w:t>
       </w:r>
@@ -4070,7 +4778,15 @@
         </w:numPr>
       </w:pPr>
       <w:r>
-        <w:t>*This method is "Atomic" meaning the doc will not change between finding it and updating it (unless the doc is upserted)</w:t>
+        <w:t xml:space="preserve">*This method is "Atomic" meaning the doc will not change between finding it and updating it (unless the doc is </w:t>
+      </w:r>
+      <w:proofErr w:type="spellStart"/>
+      <w:r>
+        <w:t>upserted</w:t>
+      </w:r>
+      <w:proofErr w:type="spellEnd"/>
+      <w:r>
+        <w:t>)</w:t>
       </w:r>
     </w:p>
     <w:p>
@@ -4084,6 +4800,7 @@
       <w:r>
         <w:t xml:space="preserve">Use the </w:t>
       </w:r>
+      <w:proofErr w:type="spellStart"/>
       <w:r>
         <w:rPr>
           <w:b/>
@@ -4091,6 +4808,7 @@
         </w:rPr>
         <w:t>Request.params</w:t>
       </w:r>
+      <w:proofErr w:type="spellEnd"/>
       <w:r>
         <w:t xml:space="preserve"> object, </w:t>
       </w:r>
@@ -4166,12 +4884,37 @@
       <w:r>
         <w:t xml:space="preserve">When logging errors or trouble shooting a route, use the statement </w:t>
       </w:r>
-      <w:r>
-        <w:rPr>
-          <w:b/>
-          <w:bCs/>
-        </w:rPr>
-        <w:t>error.kind === 'ObjectId'</w:t>
+      <w:proofErr w:type="spellStart"/>
+      <w:r>
+        <w:rPr>
+          <w:b/>
+          <w:bCs/>
+        </w:rPr>
+        <w:t>error.kind</w:t>
+      </w:r>
+      <w:proofErr w:type="spellEnd"/>
+      <w:r>
+        <w:rPr>
+          <w:b/>
+          <w:bCs/>
+        </w:rPr>
+        <w:t xml:space="preserve"> === '</w:t>
+      </w:r>
+      <w:proofErr w:type="spellStart"/>
+      <w:r>
+        <w:rPr>
+          <w:b/>
+          <w:bCs/>
+        </w:rPr>
+        <w:t>ObjectId</w:t>
+      </w:r>
+      <w:proofErr w:type="spellEnd"/>
+      <w:r>
+        <w:rPr>
+          <w:b/>
+          <w:bCs/>
+        </w:rPr>
+        <w:t>'</w:t>
       </w:r>
       <w:r>
         <w:t xml:space="preserve"> to poll if the kind of error is a malformed </w:t>
@@ -4195,6 +4938,7 @@
       <w:r>
         <w:t xml:space="preserve">Use Mongoose's </w:t>
       </w:r>
+      <w:proofErr w:type="spellStart"/>
       <w:r>
         <w:rPr>
           <w:b/>
@@ -4214,7 +4958,15 @@
           <w:b/>
           <w:bCs/>
         </w:rPr>
-        <w:t>e()</w:t>
+        <w:t>e</w:t>
+      </w:r>
+      <w:proofErr w:type="spellEnd"/>
+      <w:r>
+        <w:rPr>
+          <w:b/>
+          <w:bCs/>
+        </w:rPr>
+        <w:t>()</w:t>
       </w:r>
       <w:r>
         <w:t xml:space="preserve"> method to find a document that matches a given criteria and remove it</w:t>
@@ -4278,6 +5030,7 @@
       <w:r>
         <w:t xml:space="preserve">Use the </w:t>
       </w:r>
+      <w:proofErr w:type="gramStart"/>
       <w:r>
         <w:rPr>
           <w:b/>
@@ -4285,6 +5038,7 @@
         </w:rPr>
         <w:t>sort</w:t>
       </w:r>
+      <w:proofErr w:type="gramEnd"/>
       <w:r>
         <w:t xml:space="preserve"> option to set the sort order to deleting the first doc if multiple docs are found</w:t>
       </w:r>
@@ -4340,12 +5094,21 @@
       <w:r>
         <w:t xml:space="preserve">When content is being removed/deleted from a database, even in sub-document(s) it is good practice to declare an express </w:t>
       </w:r>
-      <w:r>
-        <w:rPr>
-          <w:b/>
-          <w:bCs/>
-        </w:rPr>
-        <w:t>Router.delete()</w:t>
+      <w:proofErr w:type="spellStart"/>
+      <w:r>
+        <w:rPr>
+          <w:b/>
+          <w:bCs/>
+        </w:rPr>
+        <w:t>Router.delete</w:t>
+      </w:r>
+      <w:proofErr w:type="spellEnd"/>
+      <w:r>
+        <w:rPr>
+          <w:b/>
+          <w:bCs/>
+        </w:rPr>
+        <w:t>()</w:t>
       </w:r>
       <w:r>
         <w:t xml:space="preserve"> method instead of a PUT request</w:t>
@@ -4392,12 +5155,21 @@
       <w:r>
         <w:t xml:space="preserve">Use </w:t>
       </w:r>
-      <w:r>
-        <w:rPr>
-          <w:b/>
-          <w:bCs/>
-        </w:rPr>
-        <w:t>Array.map()</w:t>
+      <w:proofErr w:type="spellStart"/>
+      <w:r>
+        <w:rPr>
+          <w:b/>
+          <w:bCs/>
+        </w:rPr>
+        <w:t>Array.map</w:t>
+      </w:r>
+      <w:proofErr w:type="spellEnd"/>
+      <w:r>
+        <w:rPr>
+          <w:b/>
+          <w:bCs/>
+        </w:rPr>
+        <w:t>()</w:t>
       </w:r>
       <w:r>
         <w:t xml:space="preserve"> to map the sub-documents to an array of IDs</w:t>
@@ -4414,12 +5186,21 @@
       <w:r>
         <w:t xml:space="preserve">Use </w:t>
       </w:r>
-      <w:r>
-        <w:rPr>
-          <w:b/>
-          <w:bCs/>
-        </w:rPr>
-        <w:t>Array.indexOf()</w:t>
+      <w:proofErr w:type="spellStart"/>
+      <w:r>
+        <w:rPr>
+          <w:b/>
+          <w:bCs/>
+        </w:rPr>
+        <w:t>Array.indexOf</w:t>
+      </w:r>
+      <w:proofErr w:type="spellEnd"/>
+      <w:r>
+        <w:rPr>
+          <w:b/>
+          <w:bCs/>
+        </w:rPr>
+        <w:t>()</w:t>
       </w:r>
       <w:r>
         <w:t xml:space="preserve"> to find the index of the sub-document ID passed to the request</w:t>
@@ -4436,12 +5217,21 @@
       <w:r>
         <w:t xml:space="preserve">Use </w:t>
       </w:r>
-      <w:r>
-        <w:rPr>
-          <w:b/>
-          <w:bCs/>
-        </w:rPr>
-        <w:t>Array.splice()</w:t>
+      <w:proofErr w:type="spellStart"/>
+      <w:r>
+        <w:rPr>
+          <w:b/>
+          <w:bCs/>
+        </w:rPr>
+        <w:t>Array.splice</w:t>
+      </w:r>
+      <w:proofErr w:type="spellEnd"/>
+      <w:r>
+        <w:rPr>
+          <w:b/>
+          <w:bCs/>
+        </w:rPr>
+        <w:t>()</w:t>
       </w:r>
       <w:r>
         <w:t xml:space="preserve"> to remove the sub-document at given index</w:t>
@@ -4467,8 +5257,33 @@
           <w:b/>
           <w:bCs/>
         </w:rPr>
-        <w:t>const profile = await Profile.findOne({user: req.user.id});</w:t>
-      </w:r>
+        <w:t xml:space="preserve">const profile = await </w:t>
+      </w:r>
+      <w:proofErr w:type="spellStart"/>
+      <w:r>
+        <w:rPr>
+          <w:b/>
+          <w:bCs/>
+        </w:rPr>
+        <w:t>Profile.findOne</w:t>
+      </w:r>
+      <w:proofErr w:type="spellEnd"/>
+      <w:r>
+        <w:rPr>
+          <w:b/>
+          <w:bCs/>
+        </w:rPr>
+        <w:t>({user: req.user.id}</w:t>
+      </w:r>
+      <w:proofErr w:type="gramStart"/>
+      <w:r>
+        <w:rPr>
+          <w:b/>
+          <w:bCs/>
+        </w:rPr>
+        <w:t>);</w:t>
+      </w:r>
+      <w:proofErr w:type="gramEnd"/>
     </w:p>
     <w:p>
       <w:pPr>
@@ -4483,8 +5298,33 @@
           <w:b/>
           <w:bCs/>
         </w:rPr>
-        <w:t xml:space="preserve">        const removeIndex = profile.experience</w:t>
-      </w:r>
+        <w:t xml:space="preserve">        const </w:t>
+      </w:r>
+      <w:proofErr w:type="spellStart"/>
+      <w:r>
+        <w:rPr>
+          <w:b/>
+          <w:bCs/>
+        </w:rPr>
+        <w:t>removeIndex</w:t>
+      </w:r>
+      <w:proofErr w:type="spellEnd"/>
+      <w:r>
+        <w:rPr>
+          <w:b/>
+          <w:bCs/>
+        </w:rPr>
+        <w:t xml:space="preserve"> = </w:t>
+      </w:r>
+      <w:proofErr w:type="spellStart"/>
+      <w:r>
+        <w:rPr>
+          <w:b/>
+          <w:bCs/>
+        </w:rPr>
+        <w:t>profile.experience</w:t>
+      </w:r>
+      <w:proofErr w:type="spellEnd"/>
     </w:p>
     <w:p>
       <w:pPr>
@@ -4499,7 +5339,23 @@
           <w:b/>
           <w:bCs/>
         </w:rPr>
-        <w:t xml:space="preserve">            .map(itm =&gt; itm.id)</w:t>
+        <w:t xml:space="preserve">            .map(</w:t>
+      </w:r>
+      <w:proofErr w:type="spellStart"/>
+      <w:r>
+        <w:rPr>
+          <w:b/>
+          <w:bCs/>
+        </w:rPr>
+        <w:t>itm</w:t>
+      </w:r>
+      <w:proofErr w:type="spellEnd"/>
+      <w:r>
+        <w:rPr>
+          <w:b/>
+          <w:bCs/>
+        </w:rPr>
+        <w:t xml:space="preserve"> =&gt; itm.id)</w:t>
       </w:r>
     </w:p>
     <w:p>
@@ -4515,8 +5371,49 @@
           <w:b/>
           <w:bCs/>
         </w:rPr>
-        <w:t xml:space="preserve">            .indexOf((req.params.exp_id));</w:t>
-      </w:r>
+        <w:t xml:space="preserve">            .</w:t>
+      </w:r>
+      <w:proofErr w:type="spellStart"/>
+      <w:r>
+        <w:rPr>
+          <w:b/>
+          <w:bCs/>
+        </w:rPr>
+        <w:t>indexOf</w:t>
+      </w:r>
+      <w:proofErr w:type="spellEnd"/>
+      <w:r>
+        <w:rPr>
+          <w:b/>
+          <w:bCs/>
+        </w:rPr>
+        <w:t>((</w:t>
+      </w:r>
+      <w:proofErr w:type="spellStart"/>
+      <w:r>
+        <w:rPr>
+          <w:b/>
+          <w:bCs/>
+        </w:rPr>
+        <w:t>req.params.exp_id</w:t>
+      </w:r>
+      <w:proofErr w:type="spellEnd"/>
+      <w:r>
+        <w:rPr>
+          <w:b/>
+          <w:bCs/>
+        </w:rPr>
+        <w:t>)</w:t>
+      </w:r>
+      <w:proofErr w:type="gramStart"/>
+      <w:r>
+        <w:rPr>
+          <w:b/>
+          <w:bCs/>
+        </w:rPr>
+        <w:t>);</w:t>
+      </w:r>
+      <w:proofErr w:type="gramEnd"/>
     </w:p>
     <w:p>
       <w:pPr>
@@ -4531,8 +5428,49 @@
           <w:b/>
           <w:bCs/>
         </w:rPr>
-        <w:t xml:space="preserve">        profile.experience.splice(removeIndex, 1);</w:t>
-      </w:r>
+        <w:t xml:space="preserve">        </w:t>
+      </w:r>
+      <w:proofErr w:type="spellStart"/>
+      <w:r>
+        <w:rPr>
+          <w:b/>
+          <w:bCs/>
+        </w:rPr>
+        <w:t>profile.experience.splice</w:t>
+      </w:r>
+      <w:proofErr w:type="spellEnd"/>
+      <w:r>
+        <w:rPr>
+          <w:b/>
+          <w:bCs/>
+        </w:rPr>
+        <w:t>(</w:t>
+      </w:r>
+      <w:proofErr w:type="spellStart"/>
+      <w:r>
+        <w:rPr>
+          <w:b/>
+          <w:bCs/>
+        </w:rPr>
+        <w:t>removeIndex</w:t>
+      </w:r>
+      <w:proofErr w:type="spellEnd"/>
+      <w:r>
+        <w:rPr>
+          <w:b/>
+          <w:bCs/>
+        </w:rPr>
+        <w:t>, 1</w:t>
+      </w:r>
+      <w:proofErr w:type="gramStart"/>
+      <w:r>
+        <w:rPr>
+          <w:b/>
+          <w:bCs/>
+        </w:rPr>
+        <w:t>);</w:t>
+      </w:r>
+      <w:proofErr w:type="gramEnd"/>
     </w:p>
     <w:p>
       <w:pPr>
@@ -4595,12 +5533,21 @@
         <w:lastRenderedPageBreak/>
         <w:t xml:space="preserve">Use Mongoose’s </w:t>
       </w:r>
-      <w:r>
-        <w:rPr>
-          <w:b/>
-          <w:bCs/>
-        </w:rPr>
-        <w:t>Query.select()</w:t>
+      <w:proofErr w:type="spellStart"/>
+      <w:r>
+        <w:rPr>
+          <w:b/>
+          <w:bCs/>
+        </w:rPr>
+        <w:t>Query.select</w:t>
+      </w:r>
+      <w:proofErr w:type="spellEnd"/>
+      <w:r>
+        <w:rPr>
+          <w:b/>
+          <w:bCs/>
+        </w:rPr>
+        <w:t>()</w:t>
       </w:r>
       <w:r>
         <w:t xml:space="preserve"> method on a Mongoose model’s Query object to specify which document fields to include or exclude in a query (also known as the query “</w:t>
@@ -4845,8 +5792,13 @@
         </w:rPr>
         <w:t>*</w:t>
       </w:r>
-      <w:r>
-        <w:t>This methods persists to all collections and sub-documents of the model object</w:t>
+      <w:proofErr w:type="gramStart"/>
+      <w:r>
+        <w:t>This methods</w:t>
+      </w:r>
+      <w:proofErr w:type="gramEnd"/>
+      <w:r>
+        <w:t xml:space="preserve"> persists to all collections and sub-documents of the model object</w:t>
       </w:r>
     </w:p>
     <w:p>
@@ -4880,7 +5832,13 @@
         </w:numPr>
       </w:pPr>
       <w:r>
-        <w:t>Pass an JSON object containing properties with:</w:t>
+        <w:t xml:space="preserve">Pass </w:t>
+      </w:r>
+      <w:r>
+        <w:t>i</w:t>
+      </w:r>
+      <w:r>
+        <w:t>n JSON object containing properties with:</w:t>
       </w:r>
     </w:p>
     <w:p>
@@ -4918,6 +5876,7 @@
       <w:r>
         <w:t xml:space="preserve"> </w:t>
       </w:r>
+      <w:proofErr w:type="spellStart"/>
       <w:r>
         <w:rPr>
           <w:b/>
@@ -4925,6 +5884,7 @@
         </w:rPr>
         <w:t>asc</w:t>
       </w:r>
+      <w:proofErr w:type="spellEnd"/>
       <w:r>
         <w:t xml:space="preserve">, </w:t>
       </w:r>
@@ -5007,7 +5967,10 @@
         </w:numPr>
       </w:pPr>
       <w:r>
-        <w:t>Passing multiple field names to this object will cause the query to sort by the first field name first then within all results of the query that contain that field’s same value, sort by the proceeding field recursively</w:t>
+        <w:t>Assigning</w:t>
+      </w:r>
+      <w:r>
+        <w:t xml:space="preserve"> multiple field names to this object will cause the query to sort by the first field name first then within all results of the query that contain that field’s same value, sort by the proceeding field recursively</w:t>
       </w:r>
     </w:p>
     <w:p>
@@ -5033,22 +5996,56 @@
           <w:b/>
           <w:bCs/>
         </w:rPr>
-        <w:t>const posts = await Post.find().sort({date: -1</w:t>
-      </w:r>
-      <w:r>
-        <w:rPr>
-          <w:b/>
-          <w:bCs/>
-        </w:rPr>
-        <w:t>, username: asc</w:t>
-      </w:r>
-      <w:r>
-        <w:rPr>
-          <w:b/>
-          <w:bCs/>
-        </w:rPr>
-        <w:t>});</w:t>
-      </w:r>
+        <w:t xml:space="preserve">const posts = await </w:t>
+      </w:r>
+      <w:proofErr w:type="spellStart"/>
+      <w:r>
+        <w:rPr>
+          <w:b/>
+          <w:bCs/>
+        </w:rPr>
+        <w:t>Post.find</w:t>
+      </w:r>
+      <w:proofErr w:type="spellEnd"/>
+      <w:r>
+        <w:rPr>
+          <w:b/>
+          <w:bCs/>
+        </w:rPr>
+        <w:t>().sort({date: -1</w:t>
+      </w:r>
+      <w:r>
+        <w:rPr>
+          <w:b/>
+          <w:bCs/>
+        </w:rPr>
+        <w:t xml:space="preserve">, username: </w:t>
+      </w:r>
+      <w:proofErr w:type="spellStart"/>
+      <w:r>
+        <w:rPr>
+          <w:b/>
+          <w:bCs/>
+        </w:rPr>
+        <w:t>asc</w:t>
+      </w:r>
+      <w:proofErr w:type="spellEnd"/>
+      <w:r>
+        <w:rPr>
+          <w:b/>
+          <w:bCs/>
+        </w:rPr>
+        <w:t>}</w:t>
+      </w:r>
+      <w:proofErr w:type="gramStart"/>
+      <w:r>
+        <w:rPr>
+          <w:b/>
+          <w:bCs/>
+        </w:rPr>
+        <w:t>);</w:t>
+      </w:r>
+      <w:proofErr w:type="gramEnd"/>
     </w:p>
     <w:p>
       <w:pPr>
@@ -5059,18 +6056,40 @@
         </w:numPr>
       </w:pPr>
       <w:r>
-        <w:t xml:space="preserve">To get the string value of a Mongoose model’s ObjectID (either the model’s ID or a reference ID to another model) use the </w:t>
-      </w:r>
-      <w:r>
-        <w:rPr>
-          <w:b/>
-          <w:bCs/>
-        </w:rPr>
-        <w:t>toString()</w:t>
-      </w:r>
-      <w:r>
-        <w:t xml:space="preserve"> method of that ObjectID</w:t>
-      </w:r>
+        <w:t xml:space="preserve">To get the string value of a Mongoose model’s </w:t>
+      </w:r>
+      <w:proofErr w:type="spellStart"/>
+      <w:r>
+        <w:t>ObjectID</w:t>
+      </w:r>
+      <w:proofErr w:type="spellEnd"/>
+      <w:r>
+        <w:t xml:space="preserve"> (either the model’s ID or a reference ID to another model) use the </w:t>
+      </w:r>
+      <w:proofErr w:type="spellStart"/>
+      <w:r>
+        <w:rPr>
+          <w:b/>
+          <w:bCs/>
+        </w:rPr>
+        <w:t>toString</w:t>
+      </w:r>
+      <w:proofErr w:type="spellEnd"/>
+      <w:r>
+        <w:rPr>
+          <w:b/>
+          <w:bCs/>
+        </w:rPr>
+        <w:t>()</w:t>
+      </w:r>
+      <w:r>
+        <w:t xml:space="preserve"> method of that </w:t>
+      </w:r>
+      <w:proofErr w:type="spellStart"/>
+      <w:r>
+        <w:t>ObjectID</w:t>
+      </w:r>
+      <w:proofErr w:type="spellEnd"/>
     </w:p>
     <w:p>
       <w:pPr>
@@ -5088,7 +6107,23 @@
           <w:b/>
           <w:bCs/>
         </w:rPr>
-        <w:t>[Model].findByIdAndDelete()</w:t>
+        <w:t>[Model].</w:t>
+      </w:r>
+      <w:proofErr w:type="spellStart"/>
+      <w:r>
+        <w:rPr>
+          <w:b/>
+          <w:bCs/>
+        </w:rPr>
+        <w:t>findByIdAndDelete</w:t>
+      </w:r>
+      <w:proofErr w:type="spellEnd"/>
+      <w:r>
+        <w:rPr>
+          <w:b/>
+          <w:bCs/>
+        </w:rPr>
+        <w:t>()</w:t>
       </w:r>
       <w:r>
         <w:t xml:space="preserve"> method, where [Model] is a declared Mongoose model, to delete a single document by ID from the database</w:t>
@@ -5106,12 +6141,438 @@
         <w:t>When assigning a reference object to a Mongoose model object, simply assign the referenced object’s ID to the reference property of the instantiated model object</w:t>
       </w:r>
     </w:p>
+    <w:p/>
+    <w:p>
+      <w:pPr>
+        <w:rPr>
+          <w:b/>
+          <w:bCs/>
+        </w:rPr>
+      </w:pPr>
+      <w:r>
+        <w:rPr>
+          <w:b/>
+          <w:bCs/>
+        </w:rPr>
+        <w:t xml:space="preserve">Getting Started </w:t>
+      </w:r>
+      <w:r>
+        <w:rPr>
+          <w:b/>
+          <w:bCs/>
+        </w:rPr>
+        <w:t>with</w:t>
+      </w:r>
+      <w:r>
+        <w:rPr>
+          <w:b/>
+          <w:bCs/>
+        </w:rPr>
+        <w:t xml:space="preserve"> React &amp; the Frontend</w:t>
+      </w:r>
+    </w:p>
     <w:p>
       <w:pPr>
         <w:pStyle w:val="ListParagraph"/>
         <w:numPr>
           <w:ilvl w:val="0"/>
-          <w:numId w:val="14"/>
+          <w:numId w:val="15"/>
+        </w:numPr>
+      </w:pPr>
+      <w:r>
+        <w:t xml:space="preserve">Use </w:t>
+      </w:r>
+      <w:proofErr w:type="spellStart"/>
+      <w:r>
+        <w:rPr>
+          <w:b/>
+          <w:bCs/>
+        </w:rPr>
+        <w:t>npx</w:t>
+      </w:r>
+      <w:proofErr w:type="spellEnd"/>
+      <w:r>
+        <w:t xml:space="preserve"> instead of npm to run applications such as </w:t>
+      </w:r>
+      <w:r>
+        <w:rPr>
+          <w:b/>
+          <w:bCs/>
+        </w:rPr>
+        <w:t>create-react-app</w:t>
+      </w:r>
+      <w:r>
+        <w:t xml:space="preserve"> without installing them globally on the local machine</w:t>
+      </w:r>
+    </w:p>
+    <w:p>
+      <w:pPr>
+        <w:pStyle w:val="ListParagraph"/>
+        <w:numPr>
+          <w:ilvl w:val="0"/>
+          <w:numId w:val="15"/>
+        </w:numPr>
+      </w:pPr>
+      <w:r>
+        <w:t xml:space="preserve">In command line, use the command </w:t>
+      </w:r>
+      <w:r>
+        <w:rPr>
+          <w:b/>
+          <w:bCs/>
+        </w:rPr>
+        <w:t>yarn create react-app &lt;</w:t>
+      </w:r>
+      <w:proofErr w:type="spellStart"/>
+      <w:r>
+        <w:rPr>
+          <w:b/>
+          <w:bCs/>
+        </w:rPr>
+        <w:t>app_name</w:t>
+      </w:r>
+      <w:proofErr w:type="spellEnd"/>
+      <w:r>
+        <w:rPr>
+          <w:b/>
+          <w:bCs/>
+        </w:rPr>
+        <w:t>&gt;</w:t>
+      </w:r>
+      <w:r>
+        <w:t xml:space="preserve"> where &lt;</w:t>
+      </w:r>
+      <w:proofErr w:type="spellStart"/>
+      <w:r>
+        <w:t>app_name</w:t>
+      </w:r>
+      <w:proofErr w:type="spellEnd"/>
+      <w:r>
+        <w:t>&gt; is the name of the new app to be created, to setup the most modern version of a React app (as of April, 2023)</w:t>
+      </w:r>
+    </w:p>
+    <w:p>
+      <w:pPr>
+        <w:pStyle w:val="ListParagraph"/>
+        <w:numPr>
+          <w:ilvl w:val="0"/>
+          <w:numId w:val="15"/>
+        </w:numPr>
+      </w:pPr>
+      <w:r>
+        <w:rPr>
+          <w:b/>
+          <w:bCs/>
+        </w:rPr>
+        <w:t>**</w:t>
+      </w:r>
+      <w:r>
+        <w:t xml:space="preserve">Use the syntax:  </w:t>
+      </w:r>
+      <w:r>
+        <w:rPr>
+          <w:b/>
+          <w:bCs/>
+        </w:rPr>
+        <w:t xml:space="preserve">yarn </w:t>
+      </w:r>
+      <w:r>
+        <w:rPr>
+          <w:b/>
+          <w:bCs/>
+        </w:rPr>
+        <w:t>--</w:t>
+      </w:r>
+      <w:proofErr w:type="spellStart"/>
+      <w:r>
+        <w:rPr>
+          <w:b/>
+          <w:bCs/>
+        </w:rPr>
+        <w:t>cwd</w:t>
+      </w:r>
+      <w:proofErr w:type="spellEnd"/>
+      <w:r>
+        <w:rPr>
+          <w:b/>
+          <w:bCs/>
+        </w:rPr>
+        <w:t xml:space="preserve"> &lt;</w:t>
+      </w:r>
+      <w:proofErr w:type="spellStart"/>
+      <w:r>
+        <w:rPr>
+          <w:b/>
+          <w:bCs/>
+        </w:rPr>
+        <w:t>dir</w:t>
+      </w:r>
+      <w:proofErr w:type="spellEnd"/>
+      <w:r>
+        <w:rPr>
+          <w:b/>
+          <w:bCs/>
+        </w:rPr>
+        <w:t>&gt; &lt;</w:t>
+      </w:r>
+      <w:proofErr w:type="spellStart"/>
+      <w:r>
+        <w:rPr>
+          <w:b/>
+          <w:bCs/>
+        </w:rPr>
+        <w:t>cmd</w:t>
+      </w:r>
+      <w:proofErr w:type="spellEnd"/>
+      <w:r>
+        <w:rPr>
+          <w:b/>
+          <w:bCs/>
+        </w:rPr>
+        <w:t>&gt;</w:t>
+      </w:r>
+      <w:r>
+        <w:t xml:space="preserve"> to run a command, &lt;</w:t>
+      </w:r>
+      <w:proofErr w:type="spellStart"/>
+      <w:r>
+        <w:t>cmd</w:t>
+      </w:r>
+      <w:proofErr w:type="spellEnd"/>
+      <w:r>
+        <w:t xml:space="preserve">&gt;, in yarn (including “scripts” defined in a </w:t>
+      </w:r>
+      <w:proofErr w:type="spellStart"/>
+      <w:r>
+        <w:t>package.json</w:t>
+      </w:r>
+      <w:proofErr w:type="spellEnd"/>
+      <w:r>
+        <w:t xml:space="preserve"> file) against a directory, &lt;</w:t>
+      </w:r>
+      <w:proofErr w:type="spellStart"/>
+      <w:r>
+        <w:t>dir</w:t>
+      </w:r>
+      <w:proofErr w:type="spellEnd"/>
+      <w:r>
+        <w:t>&gt;, other than the current command line’s directory</w:t>
+      </w:r>
+    </w:p>
+    <w:p>
+      <w:pPr>
+        <w:pStyle w:val="ListParagraph"/>
+        <w:numPr>
+          <w:ilvl w:val="0"/>
+          <w:numId w:val="15"/>
+        </w:numPr>
+      </w:pPr>
+      <w:r>
+        <w:lastRenderedPageBreak/>
+        <w:t xml:space="preserve">Use the </w:t>
+      </w:r>
+      <w:r>
+        <w:rPr>
+          <w:b/>
+          <w:bCs/>
+        </w:rPr>
+        <w:t>concurrently</w:t>
+      </w:r>
+      <w:r>
+        <w:t xml:space="preserve"> npm library to run multiple servers simultaneously</w:t>
+      </w:r>
+    </w:p>
+    <w:p>
+      <w:pPr>
+        <w:pStyle w:val="ListParagraph"/>
+        <w:numPr>
+          <w:ilvl w:val="1"/>
+          <w:numId w:val="15"/>
+        </w:numPr>
+      </w:pPr>
+      <w:r>
+        <w:t xml:space="preserve">Type the keyword </w:t>
+      </w:r>
+      <w:r>
+        <w:rPr>
+          <w:b/>
+          <w:bCs/>
+        </w:rPr>
+        <w:t>concurrently</w:t>
+      </w:r>
+      <w:r>
+        <w:t xml:space="preserve"> at the beginning of a script</w:t>
+      </w:r>
+    </w:p>
+    <w:p>
+      <w:pPr>
+        <w:pStyle w:val="ListParagraph"/>
+        <w:numPr>
+          <w:ilvl w:val="2"/>
+          <w:numId w:val="15"/>
+        </w:numPr>
+      </w:pPr>
+      <w:r>
+        <w:t>Then enclose each command to run simultaneously in double quotes afterward</w:t>
+      </w:r>
+    </w:p>
+    <w:p>
+      <w:pPr>
+        <w:pStyle w:val="ListParagraph"/>
+        <w:numPr>
+          <w:ilvl w:val="3"/>
+          <w:numId w:val="15"/>
+        </w:numPr>
+      </w:pPr>
+      <w:r>
+        <w:rPr>
+          <w:b/>
+          <w:bCs/>
+        </w:rPr>
+        <w:t>*</w:t>
+      </w:r>
+      <w:r>
+        <w:t xml:space="preserve">The double quotes must be escaped using </w:t>
+      </w:r>
+      <w:r>
+        <w:rPr>
+          <w:b/>
+          <w:bCs/>
+        </w:rPr>
+        <w:t>\</w:t>
+      </w:r>
+      <w:r>
+        <w:t xml:space="preserve"> in a </w:t>
+      </w:r>
+      <w:proofErr w:type="spellStart"/>
+      <w:r>
+        <w:t>package.json</w:t>
+      </w:r>
+      <w:proofErr w:type="spellEnd"/>
+      <w:r>
+        <w:t xml:space="preserve"> file</w:t>
+      </w:r>
+    </w:p>
+    <w:p>
+      <w:pPr>
+        <w:pStyle w:val="ListParagraph"/>
+        <w:numPr>
+          <w:ilvl w:val="1"/>
+          <w:numId w:val="15"/>
+        </w:numPr>
+        <w:rPr>
+          <w:b/>
+          <w:bCs/>
+        </w:rPr>
+      </w:pPr>
+      <w:r>
+        <w:t xml:space="preserve">Ex.:  </w:t>
+      </w:r>
+      <w:r>
+        <w:t xml:space="preserve">  </w:t>
+      </w:r>
+      <w:r>
+        <w:rPr>
+          <w:b/>
+          <w:bCs/>
+        </w:rPr>
+        <w:t>"scripts": {</w:t>
+      </w:r>
+    </w:p>
+    <w:p>
+      <w:pPr>
+        <w:ind w:left="2160"/>
+        <w:rPr>
+          <w:b/>
+          <w:bCs/>
+        </w:rPr>
+      </w:pPr>
+      <w:r>
+        <w:rPr>
+          <w:b/>
+          <w:bCs/>
+        </w:rPr>
+        <w:t xml:space="preserve">    "dev": "concurrently \"yarn server\" \"yarn client\""</w:t>
+      </w:r>
+    </w:p>
+    <w:p>
+      <w:pPr>
+        <w:ind w:left="2160"/>
+      </w:pPr>
+      <w:r>
+        <w:rPr>
+          <w:b/>
+          <w:bCs/>
+        </w:rPr>
+        <w:t xml:space="preserve">  }</w:t>
+      </w:r>
+    </w:p>
+    <w:p>
+      <w:pPr>
+        <w:pStyle w:val="ListParagraph"/>
+        <w:numPr>
+          <w:ilvl w:val="0"/>
+          <w:numId w:val="15"/>
+        </w:numPr>
+      </w:pPr>
+      <w:r>
+        <w:t xml:space="preserve">Use the </w:t>
+      </w:r>
+      <w:proofErr w:type="spellStart"/>
+      <w:r>
+        <w:t>package.json’s</w:t>
+      </w:r>
+      <w:proofErr w:type="spellEnd"/>
+      <w:r>
+        <w:t xml:space="preserve"> </w:t>
+      </w:r>
+      <w:r>
+        <w:rPr>
+          <w:b/>
+          <w:bCs/>
+        </w:rPr>
+        <w:t>“proxy”</w:t>
+      </w:r>
+      <w:r>
+        <w:t xml:space="preserve"> field to specify a host server (including local machine) and port number that all URLs (without a host name specified) in the application route through</w:t>
+      </w:r>
+    </w:p>
+    <w:p>
+      <w:pPr>
+        <w:pStyle w:val="ListParagraph"/>
+        <w:numPr>
+          <w:ilvl w:val="1"/>
+          <w:numId w:val="15"/>
+        </w:numPr>
+      </w:pPr>
+      <w:r>
+        <w:t xml:space="preserve">**This </w:t>
+      </w:r>
+      <w:r>
+        <w:rPr>
+          <w:b/>
+          <w:bCs/>
+        </w:rPr>
+        <w:t>ONLY</w:t>
+      </w:r>
+      <w:r>
+        <w:t xml:space="preserve"> works in </w:t>
+      </w:r>
+      <w:proofErr w:type="gramStart"/>
+      <w:r>
+        <w:t>development,</w:t>
+      </w:r>
+      <w:proofErr w:type="gramEnd"/>
+      <w:r>
+        <w:t xml:space="preserve"> in production the routes will resolve to the host machine running the application</w:t>
+      </w:r>
+    </w:p>
+    <w:p>
+      <w:pPr>
+        <w:pStyle w:val="ListParagraph"/>
+        <w:numPr>
+          <w:ilvl w:val="0"/>
+          <w:numId w:val="15"/>
         </w:numPr>
       </w:pPr>
     </w:p>
@@ -5664,6 +7125,96 @@
     </w:lvl>
   </w:abstractNum>
   <w:abstractNum w:abstractNumId="6" w15:restartNumberingAfterBreak="0">
+    <w:nsid w:val="31014166"/>
+    <w:multiLevelType w:val="hybridMultilevel"/>
+    <w:tmpl w:val="95EC0660"/>
+    <w:lvl w:ilvl="0" w:tplc="0409000F">
+      <w:start w:val="1"/>
+      <w:numFmt w:val="decimal"/>
+      <w:lvlText w:val="%1."/>
+      <w:lvlJc w:val="left"/>
+      <w:pPr>
+        <w:ind w:left="720" w:hanging="360"/>
+      </w:pPr>
+    </w:lvl>
+    <w:lvl w:ilvl="1" w:tplc="DDDA71B0">
+      <w:start w:val="1"/>
+      <w:numFmt w:val="lowerLetter"/>
+      <w:lvlText w:val="%2."/>
+      <w:lvlJc w:val="left"/>
+      <w:pPr>
+        <w:ind w:left="1440" w:hanging="360"/>
+      </w:pPr>
+      <w:rPr>
+        <w:b w:val="0"/>
+        <w:bCs w:val="0"/>
+      </w:rPr>
+    </w:lvl>
+    <w:lvl w:ilvl="2" w:tplc="0409001B">
+      <w:start w:val="1"/>
+      <w:numFmt w:val="lowerRoman"/>
+      <w:lvlText w:val="%3."/>
+      <w:lvlJc w:val="right"/>
+      <w:pPr>
+        <w:ind w:left="2160" w:hanging="180"/>
+      </w:pPr>
+    </w:lvl>
+    <w:lvl w:ilvl="3" w:tplc="0409000F">
+      <w:start w:val="1"/>
+      <w:numFmt w:val="decimal"/>
+      <w:lvlText w:val="%4."/>
+      <w:lvlJc w:val="left"/>
+      <w:pPr>
+        <w:ind w:left="2880" w:hanging="360"/>
+      </w:pPr>
+    </w:lvl>
+    <w:lvl w:ilvl="4" w:tplc="04090019" w:tentative="1">
+      <w:start w:val="1"/>
+      <w:numFmt w:val="lowerLetter"/>
+      <w:lvlText w:val="%5."/>
+      <w:lvlJc w:val="left"/>
+      <w:pPr>
+        <w:ind w:left="3600" w:hanging="360"/>
+      </w:pPr>
+    </w:lvl>
+    <w:lvl w:ilvl="5" w:tplc="0409001B" w:tentative="1">
+      <w:start w:val="1"/>
+      <w:numFmt w:val="lowerRoman"/>
+      <w:lvlText w:val="%6."/>
+      <w:lvlJc w:val="right"/>
+      <w:pPr>
+        <w:ind w:left="4320" w:hanging="180"/>
+      </w:pPr>
+    </w:lvl>
+    <w:lvl w:ilvl="6" w:tplc="0409000F" w:tentative="1">
+      <w:start w:val="1"/>
+      <w:numFmt w:val="decimal"/>
+      <w:lvlText w:val="%7."/>
+      <w:lvlJc w:val="left"/>
+      <w:pPr>
+        <w:ind w:left="5040" w:hanging="360"/>
+      </w:pPr>
+    </w:lvl>
+    <w:lvl w:ilvl="7" w:tplc="04090019" w:tentative="1">
+      <w:start w:val="1"/>
+      <w:numFmt w:val="lowerLetter"/>
+      <w:lvlText w:val="%8."/>
+      <w:lvlJc w:val="left"/>
+      <w:pPr>
+        <w:ind w:left="5760" w:hanging="360"/>
+      </w:pPr>
+    </w:lvl>
+    <w:lvl w:ilvl="8" w:tplc="0409001B" w:tentative="1">
+      <w:start w:val="1"/>
+      <w:numFmt w:val="lowerRoman"/>
+      <w:lvlText w:val="%9."/>
+      <w:lvlJc w:val="right"/>
+      <w:pPr>
+        <w:ind w:left="6480" w:hanging="180"/>
+      </w:pPr>
+    </w:lvl>
+  </w:abstractNum>
+  <w:abstractNum w:abstractNumId="7" w15:restartNumberingAfterBreak="0">
     <w:nsid w:val="392B71E9"/>
     <w:multiLevelType w:val="hybridMultilevel"/>
     <w:tmpl w:val="A99A2560"/>
@@ -5753,7 +7304,7 @@
       </w:pPr>
     </w:lvl>
   </w:abstractNum>
-  <w:abstractNum w:abstractNumId="7" w15:restartNumberingAfterBreak="0">
+  <w:abstractNum w:abstractNumId="8" w15:restartNumberingAfterBreak="0">
     <w:nsid w:val="4E05528E"/>
     <w:multiLevelType w:val="hybridMultilevel"/>
     <w:tmpl w:val="C16248AE"/>
@@ -5839,7 +7390,7 @@
       </w:pPr>
     </w:lvl>
   </w:abstractNum>
-  <w:abstractNum w:abstractNumId="8" w15:restartNumberingAfterBreak="0">
+  <w:abstractNum w:abstractNumId="9" w15:restartNumberingAfterBreak="0">
     <w:nsid w:val="55AE334D"/>
     <w:multiLevelType w:val="hybridMultilevel"/>
     <w:tmpl w:val="FEB29E92"/>
@@ -5933,7 +7484,7 @@
       </w:pPr>
     </w:lvl>
   </w:abstractNum>
-  <w:abstractNum w:abstractNumId="9" w15:restartNumberingAfterBreak="0">
+  <w:abstractNum w:abstractNumId="10" w15:restartNumberingAfterBreak="0">
     <w:nsid w:val="5BEF2875"/>
     <w:multiLevelType w:val="hybridMultilevel"/>
     <w:tmpl w:val="7E0059F8"/>
@@ -6019,7 +7570,7 @@
       </w:pPr>
     </w:lvl>
   </w:abstractNum>
-  <w:abstractNum w:abstractNumId="10" w15:restartNumberingAfterBreak="0">
+  <w:abstractNum w:abstractNumId="11" w15:restartNumberingAfterBreak="0">
     <w:nsid w:val="61D449F9"/>
     <w:multiLevelType w:val="hybridMultilevel"/>
     <w:tmpl w:val="1722E152"/>
@@ -6105,7 +7656,7 @@
       </w:pPr>
     </w:lvl>
   </w:abstractNum>
-  <w:abstractNum w:abstractNumId="11" w15:restartNumberingAfterBreak="0">
+  <w:abstractNum w:abstractNumId="12" w15:restartNumberingAfterBreak="0">
     <w:nsid w:val="65D27012"/>
     <w:multiLevelType w:val="hybridMultilevel"/>
     <w:tmpl w:val="59463BF0"/>
@@ -6195,7 +7746,7 @@
       </w:pPr>
     </w:lvl>
   </w:abstractNum>
-  <w:abstractNum w:abstractNumId="12" w15:restartNumberingAfterBreak="0">
+  <w:abstractNum w:abstractNumId="13" w15:restartNumberingAfterBreak="0">
     <w:nsid w:val="72AA3CF4"/>
     <w:multiLevelType w:val="hybridMultilevel"/>
     <w:tmpl w:val="3C3E7E7C"/>
@@ -6281,7 +7832,7 @@
       </w:pPr>
     </w:lvl>
   </w:abstractNum>
-  <w:abstractNum w:abstractNumId="13" w15:restartNumberingAfterBreak="0">
+  <w:abstractNum w:abstractNumId="14" w15:restartNumberingAfterBreak="0">
     <w:nsid w:val="78AD5E03"/>
     <w:multiLevelType w:val="hybridMultilevel"/>
     <w:tmpl w:val="D54439B2"/>
@@ -6367,23 +7918,109 @@
       </w:pPr>
     </w:lvl>
   </w:abstractNum>
+  <w:abstractNum w:abstractNumId="15" w15:restartNumberingAfterBreak="0">
+    <w:nsid w:val="7D502E41"/>
+    <w:multiLevelType w:val="hybridMultilevel"/>
+    <w:tmpl w:val="737251BA"/>
+    <w:lvl w:ilvl="0" w:tplc="0409000F">
+      <w:start w:val="1"/>
+      <w:numFmt w:val="decimal"/>
+      <w:lvlText w:val="%1."/>
+      <w:lvlJc w:val="left"/>
+      <w:pPr>
+        <w:ind w:left="2880" w:hanging="360"/>
+      </w:pPr>
+    </w:lvl>
+    <w:lvl w:ilvl="1" w:tplc="04090019" w:tentative="1">
+      <w:start w:val="1"/>
+      <w:numFmt w:val="lowerLetter"/>
+      <w:lvlText w:val="%2."/>
+      <w:lvlJc w:val="left"/>
+      <w:pPr>
+        <w:ind w:left="3600" w:hanging="360"/>
+      </w:pPr>
+    </w:lvl>
+    <w:lvl w:ilvl="2" w:tplc="0409001B" w:tentative="1">
+      <w:start w:val="1"/>
+      <w:numFmt w:val="lowerRoman"/>
+      <w:lvlText w:val="%3."/>
+      <w:lvlJc w:val="right"/>
+      <w:pPr>
+        <w:ind w:left="4320" w:hanging="180"/>
+      </w:pPr>
+    </w:lvl>
+    <w:lvl w:ilvl="3" w:tplc="0409000F" w:tentative="1">
+      <w:start w:val="1"/>
+      <w:numFmt w:val="decimal"/>
+      <w:lvlText w:val="%4."/>
+      <w:lvlJc w:val="left"/>
+      <w:pPr>
+        <w:ind w:left="5040" w:hanging="360"/>
+      </w:pPr>
+    </w:lvl>
+    <w:lvl w:ilvl="4" w:tplc="04090019" w:tentative="1">
+      <w:start w:val="1"/>
+      <w:numFmt w:val="lowerLetter"/>
+      <w:lvlText w:val="%5."/>
+      <w:lvlJc w:val="left"/>
+      <w:pPr>
+        <w:ind w:left="5760" w:hanging="360"/>
+      </w:pPr>
+    </w:lvl>
+    <w:lvl w:ilvl="5" w:tplc="0409001B" w:tentative="1">
+      <w:start w:val="1"/>
+      <w:numFmt w:val="lowerRoman"/>
+      <w:lvlText w:val="%6."/>
+      <w:lvlJc w:val="right"/>
+      <w:pPr>
+        <w:ind w:left="6480" w:hanging="180"/>
+      </w:pPr>
+    </w:lvl>
+    <w:lvl w:ilvl="6" w:tplc="0409000F" w:tentative="1">
+      <w:start w:val="1"/>
+      <w:numFmt w:val="decimal"/>
+      <w:lvlText w:val="%7."/>
+      <w:lvlJc w:val="left"/>
+      <w:pPr>
+        <w:ind w:left="7200" w:hanging="360"/>
+      </w:pPr>
+    </w:lvl>
+    <w:lvl w:ilvl="7" w:tplc="04090019" w:tentative="1">
+      <w:start w:val="1"/>
+      <w:numFmt w:val="lowerLetter"/>
+      <w:lvlText w:val="%8."/>
+      <w:lvlJc w:val="left"/>
+      <w:pPr>
+        <w:ind w:left="7920" w:hanging="360"/>
+      </w:pPr>
+    </w:lvl>
+    <w:lvl w:ilvl="8" w:tplc="0409001B" w:tentative="1">
+      <w:start w:val="1"/>
+      <w:numFmt w:val="lowerRoman"/>
+      <w:lvlText w:val="%9."/>
+      <w:lvlJc w:val="right"/>
+      <w:pPr>
+        <w:ind w:left="8640" w:hanging="180"/>
+      </w:pPr>
+    </w:lvl>
+  </w:abstractNum>
   <w:num w:numId="1" w16cid:durableId="178472934">
+    <w:abstractNumId w:val="14"/>
+  </w:num>
+  <w:num w:numId="2" w16cid:durableId="401296798">
     <w:abstractNumId w:val="13"/>
   </w:num>
-  <w:num w:numId="2" w16cid:durableId="401296798">
-    <w:abstractNumId w:val="12"/>
-  </w:num>
   <w:num w:numId="3" w16cid:durableId="836306545">
-    <w:abstractNumId w:val="9"/>
+    <w:abstractNumId w:val="10"/>
   </w:num>
   <w:num w:numId="4" w16cid:durableId="1003555461">
-    <w:abstractNumId w:val="6"/>
+    <w:abstractNumId w:val="7"/>
   </w:num>
   <w:num w:numId="5" w16cid:durableId="664477344">
     <w:abstractNumId w:val="4"/>
   </w:num>
   <w:num w:numId="6" w16cid:durableId="1745226473">
-    <w:abstractNumId w:val="7"/>
+    <w:abstractNumId w:val="8"/>
   </w:num>
   <w:num w:numId="7" w16cid:durableId="1214775472">
     <w:abstractNumId w:val="3"/>
@@ -6395,7 +8032,7 @@
     <w:abstractNumId w:val="2"/>
   </w:num>
   <w:num w:numId="10" w16cid:durableId="1346639825">
-    <w:abstractNumId w:val="10"/>
+    <w:abstractNumId w:val="11"/>
   </w:num>
   <w:num w:numId="11" w16cid:durableId="1799949519">
     <w:abstractNumId w:val="0"/>
@@ -6404,10 +8041,16 @@
     <w:abstractNumId w:val="5"/>
   </w:num>
   <w:num w:numId="13" w16cid:durableId="359014711">
-    <w:abstractNumId w:val="11"/>
+    <w:abstractNumId w:val="12"/>
   </w:num>
   <w:num w:numId="14" w16cid:durableId="188684978">
-    <w:abstractNumId w:val="8"/>
+    <w:abstractNumId w:val="9"/>
+  </w:num>
+  <w:num w:numId="15" w16cid:durableId="1581914164">
+    <w:abstractNumId w:val="6"/>
+  </w:num>
+  <w:num w:numId="16" w16cid:durableId="642853626">
+    <w:abstractNumId w:val="15"/>
   </w:num>
 </w:numbering>
 </file>

</xml_diff>

<commit_message>
7:37 Section 7: Redux Setup & Alerts - Creating a Redux Store
</commit_message>
<xml_diff>
--- a/MERN Stack Front To Back.docx
+++ b/MERN Stack Front To Back.docx
@@ -557,23 +557,7 @@
         </w:numPr>
       </w:pPr>
       <w:r>
-        <w:t>Create a folder and name it the name of the project (</w:t>
-      </w:r>
-      <w:proofErr w:type="gramStart"/>
-      <w:r>
-        <w:t>i.e.</w:t>
-      </w:r>
-      <w:proofErr w:type="gramEnd"/>
-      <w:r>
-        <w:t xml:space="preserve"> “</w:t>
-      </w:r>
-      <w:proofErr w:type="spellStart"/>
-      <w:r>
-        <w:t>devconnector</w:t>
-      </w:r>
-      <w:proofErr w:type="spellEnd"/>
-      <w:r>
-        <w:t>”)</w:t>
+        <w:t>Create a folder and name it the name of the project (i.e. “devconnector”)</w:t>
       </w:r>
     </w:p>
     <w:p>
@@ -592,17 +576,8 @@
           <w:b/>
           <w:bCs/>
         </w:rPr>
-        <w:t xml:space="preserve">npm </w:t>
-      </w:r>
-      <w:proofErr w:type="spellStart"/>
-      <w:r>
-        <w:rPr>
-          <w:b/>
-          <w:bCs/>
-        </w:rPr>
-        <w:t>init</w:t>
-      </w:r>
-      <w:proofErr w:type="spellEnd"/>
+        <w:t>npm init</w:t>
+      </w:r>
       <w:r>
         <w:t xml:space="preserve"> in a bash window inside the project folder</w:t>
       </w:r>
@@ -659,7 +634,6 @@
       <w:r>
         <w:t xml:space="preserve">This will create a </w:t>
       </w:r>
-      <w:proofErr w:type="spellStart"/>
       <w:r>
         <w:rPr>
           <w:b/>
@@ -667,17 +641,8 @@
         </w:rPr>
         <w:t>package.json</w:t>
       </w:r>
-      <w:proofErr w:type="spellEnd"/>
-      <w:r>
-        <w:t xml:space="preserve"> file for the project containing the settings entered in the </w:t>
-      </w:r>
-      <w:proofErr w:type="spellStart"/>
-      <w:r>
-        <w:t>init</w:t>
-      </w:r>
-      <w:proofErr w:type="spellEnd"/>
-      <w:r>
-        <w:t xml:space="preserve"> prompts</w:t>
+      <w:r>
+        <w:t xml:space="preserve"> file for the project containing the settings entered in the init prompts</w:t>
       </w:r>
     </w:p>
     <w:p>
@@ -764,7 +729,6 @@
           <w:numId w:val="4"/>
         </w:numPr>
       </w:pPr>
-      <w:proofErr w:type="spellStart"/>
       <w:r>
         <w:rPr>
           <w:b/>
@@ -772,7 +736,6 @@
         </w:rPr>
         <w:t>bcryptjs</w:t>
       </w:r>
-      <w:proofErr w:type="spellEnd"/>
       <w:r>
         <w:t xml:space="preserve"> – used for password encryption</w:t>
       </w:r>
@@ -824,7 +787,6 @@
           <w:numId w:val="4"/>
         </w:numPr>
       </w:pPr>
-      <w:proofErr w:type="spellStart"/>
       <w:r>
         <w:rPr>
           <w:b/>
@@ -832,7 +794,6 @@
         </w:rPr>
         <w:t>jsonwebtoken</w:t>
       </w:r>
-      <w:proofErr w:type="spellEnd"/>
       <w:r>
         <w:t xml:space="preserve"> – used for auth token validation</w:t>
       </w:r>
@@ -896,7 +857,6 @@
       <w:r>
         <w:t xml:space="preserve"> to add the following packages to the project’s </w:t>
       </w:r>
-      <w:proofErr w:type="spellStart"/>
       <w:r>
         <w:rPr>
           <w:b/>
@@ -904,7 +864,6 @@
         </w:rPr>
         <w:t>devDependencies</w:t>
       </w:r>
-      <w:proofErr w:type="spellEnd"/>
       <w:r>
         <w:t>:</w:t>
       </w:r>
@@ -917,7 +876,6 @@
           <w:numId w:val="4"/>
         </w:numPr>
       </w:pPr>
-      <w:proofErr w:type="spellStart"/>
       <w:r>
         <w:rPr>
           <w:b/>
@@ -925,7 +883,6 @@
         </w:rPr>
         <w:t>nodemon</w:t>
       </w:r>
-      <w:proofErr w:type="spellEnd"/>
       <w:r>
         <w:t xml:space="preserve"> – Used to refresh the express server with latest code changes upon save</w:t>
       </w:r>
@@ -946,15 +903,7 @@
         <w:t>concurrently</w:t>
       </w:r>
       <w:r>
-        <w:t xml:space="preserve"> – Allows for multiple dev servers (</w:t>
-      </w:r>
-      <w:proofErr w:type="gramStart"/>
-      <w:r>
-        <w:t>i.e.</w:t>
-      </w:r>
-      <w:proofErr w:type="gramEnd"/>
-      <w:r>
-        <w:t xml:space="preserve"> express and react servers) to run at the same time with a single command</w:t>
+        <w:t xml:space="preserve"> – Allows for multiple dev servers (i.e. express and react servers) to run at the same time with a single command</w:t>
       </w:r>
     </w:p>
     <w:p>
@@ -1062,7 +1011,6 @@
       <w:r>
         <w:t xml:space="preserve"> constant and assign it to </w:t>
       </w:r>
-      <w:proofErr w:type="spellStart"/>
       <w:r>
         <w:rPr>
           <w:b/>
@@ -1070,7 +1018,6 @@
         </w:rPr>
         <w:t>process.env.PORT</w:t>
       </w:r>
-      <w:proofErr w:type="spellEnd"/>
       <w:r>
         <w:t xml:space="preserve"> OR a desired port number</w:t>
       </w:r>
@@ -1086,21 +1033,12 @@
       <w:r>
         <w:t xml:space="preserve">Call </w:t>
       </w:r>
-      <w:proofErr w:type="spellStart"/>
-      <w:r>
-        <w:rPr>
-          <w:b/>
-          <w:bCs/>
-        </w:rPr>
-        <w:t>app.listen</w:t>
-      </w:r>
-      <w:proofErr w:type="spellEnd"/>
-      <w:r>
-        <w:rPr>
-          <w:b/>
-          <w:bCs/>
-        </w:rPr>
-        <w:t>()</w:t>
+      <w:r>
+        <w:rPr>
+          <w:b/>
+          <w:bCs/>
+        </w:rPr>
+        <w:t>app.listen()</w:t>
       </w:r>
       <w:r>
         <w:t xml:space="preserve"> to initiate the express server and listen for incoming requests</w:t>
@@ -1127,15 +1065,7 @@
         </w:numPr>
       </w:pPr>
       <w:r>
-        <w:t>Pass in a function to execute (</w:t>
-      </w:r>
-      <w:proofErr w:type="gramStart"/>
-      <w:r>
-        <w:t>i.e.</w:t>
-      </w:r>
-      <w:proofErr w:type="gramEnd"/>
-      <w:r>
-        <w:t xml:space="preserve"> console.log()) once the express server has started </w:t>
+        <w:t xml:space="preserve">Pass in a function to execute (i.e. console.log()) once the express server has started </w:t>
       </w:r>
       <w:r>
         <w:t>as the second parameter</w:t>
@@ -1158,7 +1088,7 @@
             <v:stroke joinstyle="miter"/>
             <v:path gradientshapeok="t" o:connecttype="rect"/>
           </v:shapetype>
-          <v:shape id="Text Box 2" o:spid="_x0000_s1026" type="#_x0000_t202" style="width:348pt;height:128.25pt;visibility:visible;mso-wrap-style:square;mso-left-percent:-10001;mso-top-percent:-10001;mso-position-horizontal:absolute;mso-position-horizontal-relative:char;mso-position-vertical:absolute;mso-position-vertical-relative:line;mso-left-percent:-10001;mso-top-percent:-10001;v-text-anchor:top" stroked="f">
+          <v:shape id="Text Box 2" o:spid="_x0000_s1026" type="#_x0000_t202" style="width:348pt;height:128.25pt;visibility:visible;mso-position-horizontal-relative:char;mso-position-vertical-relative:line" stroked="f">
             <v:textbox>
               <w:txbxContent>
                 <w:p>
@@ -1173,17 +1103,8 @@
                       <w:b/>
                       <w:bCs/>
                     </w:rPr>
-                    <w:t>const express = require('express'</w:t>
+                    <w:t>const express = require('express');</w:t>
                   </w:r>
-                  <w:proofErr w:type="gramStart"/>
-                  <w:r>
-                    <w:rPr>
-                      <w:b/>
-                      <w:bCs/>
-                    </w:rPr>
-                    <w:t>);</w:t>
-                  </w:r>
-                  <w:proofErr w:type="gramEnd"/>
                 </w:p>
                 <w:p>
                   <w:pPr>
@@ -1278,42 +1199,16 @@
           <w:b/>
           <w:bCs/>
         </w:rPr>
-        <w:t>node [</w:t>
-      </w:r>
-      <w:proofErr w:type="spellStart"/>
-      <w:r>
-        <w:rPr>
-          <w:b/>
-          <w:bCs/>
-        </w:rPr>
+        <w:t>node [entry_point_file],</w:t>
+      </w:r>
+      <w:r>
+        <w:t xml:space="preserve"> where </w:t>
+      </w:r>
+      <w:r>
         <w:t>entry_point_file</w:t>
       </w:r>
-      <w:proofErr w:type="spellEnd"/>
-      <w:r>
-        <w:rPr>
-          <w:b/>
-          <w:bCs/>
-        </w:rPr>
-        <w:t>],</w:t>
-      </w:r>
-      <w:r>
-        <w:t xml:space="preserve"> where </w:t>
-      </w:r>
-      <w:proofErr w:type="spellStart"/>
-      <w:r>
-        <w:t>entry_point_file</w:t>
-      </w:r>
-      <w:proofErr w:type="spellEnd"/>
-      <w:r>
-        <w:t xml:space="preserve"> is the name of the server file (</w:t>
-      </w:r>
-      <w:proofErr w:type="gramStart"/>
-      <w:r>
-        <w:t>i.e.</w:t>
-      </w:r>
-      <w:proofErr w:type="gramEnd"/>
-      <w:r>
-        <w:t xml:space="preserve"> server.js), in command line to invoke the express server and have it listen for incoming requests</w:t>
+      <w:r>
+        <w:t xml:space="preserve"> is the name of the server file (i.e. server.js), in command line to invoke the express server and have it listen for incoming requests</w:t>
       </w:r>
     </w:p>
     <w:p>
@@ -1325,15 +1220,7 @@
         </w:numPr>
       </w:pPr>
       <w:r>
-        <w:t>The .</w:t>
-      </w:r>
-      <w:proofErr w:type="spellStart"/>
-      <w:r>
-        <w:t>js</w:t>
-      </w:r>
-      <w:proofErr w:type="spellEnd"/>
-      <w:r>
-        <w:t xml:space="preserve"> extension at the end of the file name is optional</w:t>
+        <w:t>The .js extension at the end of the file name is optional</w:t>
       </w:r>
     </w:p>
     <w:p>
@@ -1347,55 +1234,22 @@
       <w:r>
         <w:t xml:space="preserve">In a dev environment, use the command </w:t>
       </w:r>
-      <w:proofErr w:type="spellStart"/>
-      <w:r>
-        <w:rPr>
-          <w:b/>
-          <w:bCs/>
-        </w:rPr>
-        <w:t>nodemon</w:t>
-      </w:r>
-      <w:proofErr w:type="spellEnd"/>
-      <w:r>
-        <w:rPr>
-          <w:b/>
-          <w:bCs/>
-        </w:rPr>
-        <w:t xml:space="preserve"> </w:t>
-      </w:r>
-      <w:r>
-        <w:rPr>
-          <w:b/>
-          <w:bCs/>
-        </w:rPr>
-        <w:t>[</w:t>
-      </w:r>
-      <w:proofErr w:type="spellStart"/>
-      <w:r>
-        <w:rPr>
-          <w:b/>
-          <w:bCs/>
-        </w:rPr>
-        <w:t>entry_point_file</w:t>
-      </w:r>
-      <w:proofErr w:type="spellEnd"/>
-      <w:r>
-        <w:rPr>
-          <w:b/>
-          <w:bCs/>
-        </w:rPr>
-        <w:t>]</w:t>
-      </w:r>
-      <w:r>
-        <w:t xml:space="preserve"> to invoke a </w:t>
-      </w:r>
-      <w:proofErr w:type="spellStart"/>
-      <w:r>
-        <w:t>nodemon</w:t>
-      </w:r>
-      <w:proofErr w:type="spellEnd"/>
-      <w:r>
-        <w:t xml:space="preserve"> server that will update the server’s code every time a file has changed</w:t>
+      <w:r>
+        <w:rPr>
+          <w:b/>
+          <w:bCs/>
+        </w:rPr>
+        <w:t xml:space="preserve">nodemon </w:t>
+      </w:r>
+      <w:r>
+        <w:rPr>
+          <w:b/>
+          <w:bCs/>
+        </w:rPr>
+        <w:t>[entry_point_file]</w:t>
+      </w:r>
+      <w:r>
+        <w:t xml:space="preserve"> to invoke a nodemon server that will update the server’s code every time a file has changed</w:t>
       </w:r>
     </w:p>
     <w:p>
@@ -1409,7 +1263,6 @@
       <w:r>
         <w:t xml:space="preserve">In the </w:t>
       </w:r>
-      <w:proofErr w:type="spellStart"/>
       <w:r>
         <w:rPr>
           <w:b/>
@@ -1417,7 +1270,6 @@
         </w:rPr>
         <w:t>package.json</w:t>
       </w:r>
-      <w:proofErr w:type="spellEnd"/>
       <w:r>
         <w:t xml:space="preserve"> file, edit the </w:t>
       </w:r>
@@ -1466,15 +1318,7 @@
         <w:t xml:space="preserve">Use the command line command </w:t>
       </w:r>
       <w:r>
-        <w:t>node [</w:t>
-      </w:r>
-      <w:proofErr w:type="spellStart"/>
-      <w:r>
-        <w:t>entry_point_file</w:t>
-      </w:r>
-      <w:proofErr w:type="spellEnd"/>
-      <w:r>
-        <w:t>]</w:t>
+        <w:t>node [entry_point_file]</w:t>
       </w:r>
       <w:r>
         <w:t>, in quotes, for production</w:t>
@@ -1514,21 +1358,8 @@
         <w:lastRenderedPageBreak/>
         <w:t xml:space="preserve">Use the command </w:t>
       </w:r>
-      <w:proofErr w:type="spellStart"/>
-      <w:r>
-        <w:t>nodemon</w:t>
-      </w:r>
-      <w:proofErr w:type="spellEnd"/>
-      <w:r>
-        <w:t xml:space="preserve"> [</w:t>
-      </w:r>
-      <w:proofErr w:type="spellStart"/>
-      <w:r>
-        <w:t>entry_point_file</w:t>
-      </w:r>
-      <w:proofErr w:type="spellEnd"/>
-      <w:r>
-        <w:t>]</w:t>
+      <w:r>
+        <w:t>nodemon [entry_point_file]</w:t>
       </w:r>
       <w:r>
         <w:t>, in quotes, for development</w:t>
@@ -1606,7 +1437,6 @@
       <w:r>
         <w:t xml:space="preserve">In the config folder, create a new file called </w:t>
       </w:r>
-      <w:proofErr w:type="spellStart"/>
       <w:r>
         <w:rPr>
           <w:b/>
@@ -1614,7 +1444,6 @@
         </w:rPr>
         <w:t>default.json</w:t>
       </w:r>
-      <w:proofErr w:type="spellEnd"/>
     </w:p>
     <w:p>
       <w:pPr>
@@ -1644,23 +1473,7 @@
           <w:b/>
           <w:bCs/>
         </w:rPr>
-        <w:t>“</w:t>
-      </w:r>
-      <w:proofErr w:type="spellStart"/>
-      <w:r>
-        <w:rPr>
-          <w:b/>
-          <w:bCs/>
-        </w:rPr>
-        <w:t>mongoURI</w:t>
-      </w:r>
-      <w:proofErr w:type="spellEnd"/>
-      <w:r>
-        <w:rPr>
-          <w:b/>
-          <w:bCs/>
-        </w:rPr>
-        <w:t>”</w:t>
+        <w:t>“mongoURI”</w:t>
       </w:r>
     </w:p>
     <w:p>
@@ -1793,7 +1606,6 @@
       <w:r>
         <w:t xml:space="preserve">Declare a const called </w:t>
       </w:r>
-      <w:proofErr w:type="spellStart"/>
       <w:r>
         <w:rPr>
           <w:b/>
@@ -1801,39 +1613,18 @@
         </w:rPr>
         <w:t>db</w:t>
       </w:r>
-      <w:proofErr w:type="spellEnd"/>
-      <w:r>
-        <w:t xml:space="preserve"> and use the </w:t>
-      </w:r>
-      <w:proofErr w:type="spellStart"/>
-      <w:r>
-        <w:t>config.</w:t>
-      </w:r>
-      <w:r>
-        <w:rPr>
-          <w:b/>
-          <w:bCs/>
-        </w:rPr>
-        <w:t>get</w:t>
-      </w:r>
-      <w:proofErr w:type="spellEnd"/>
-      <w:r>
-        <w:rPr>
-          <w:b/>
-          <w:bCs/>
-        </w:rPr>
-        <w:t>()</w:t>
-      </w:r>
-      <w:r>
-        <w:t xml:space="preserve"> function to retrieve values from the </w:t>
-      </w:r>
-      <w:proofErr w:type="spellStart"/>
-      <w:r>
-        <w:t>default.json</w:t>
-      </w:r>
-      <w:proofErr w:type="spellEnd"/>
-      <w:r>
-        <w:t xml:space="preserve"> file</w:t>
+      <w:r>
+        <w:t xml:space="preserve"> and use the config.</w:t>
+      </w:r>
+      <w:r>
+        <w:rPr>
+          <w:b/>
+          <w:bCs/>
+        </w:rPr>
+        <w:t>get()</w:t>
+      </w:r>
+      <w:r>
+        <w:t xml:space="preserve"> function to retrieve values from the default.json file</w:t>
       </w:r>
     </w:p>
     <w:p>
@@ -1847,21 +1638,11 @@
       <w:r>
         <w:t xml:space="preserve">Use this function to get the </w:t>
       </w:r>
-      <w:proofErr w:type="spellStart"/>
       <w:r>
         <w:t>mongoURI</w:t>
       </w:r>
-      <w:proofErr w:type="spellEnd"/>
-      <w:r>
-        <w:t xml:space="preserve"> value from the </w:t>
-      </w:r>
-      <w:proofErr w:type="spellStart"/>
-      <w:r>
-        <w:t>default.json</w:t>
-      </w:r>
-      <w:proofErr w:type="spellEnd"/>
-      <w:r>
-        <w:t xml:space="preserve"> file</w:t>
+      <w:r>
+        <w:t xml:space="preserve"> value from the default.json file</w:t>
       </w:r>
     </w:p>
     <w:p>
@@ -1875,21 +1656,12 @@
       <w:r>
         <w:t xml:space="preserve">Use the </w:t>
       </w:r>
-      <w:proofErr w:type="spellStart"/>
-      <w:r>
-        <w:rPr>
-          <w:b/>
-          <w:bCs/>
-        </w:rPr>
-        <w:t>mongoose.connect</w:t>
-      </w:r>
-      <w:proofErr w:type="spellEnd"/>
-      <w:r>
-        <w:rPr>
-          <w:b/>
-          <w:bCs/>
-        </w:rPr>
-        <w:t>()</w:t>
+      <w:r>
+        <w:rPr>
+          <w:b/>
+          <w:bCs/>
+        </w:rPr>
+        <w:t>mongoose.connect()</w:t>
       </w:r>
       <w:r>
         <w:t xml:space="preserve"> function to instantiate a connection to the database</w:t>
@@ -1916,15 +1688,7 @@
         </w:numPr>
       </w:pPr>
       <w:r>
-        <w:t xml:space="preserve">Pass in </w:t>
-      </w:r>
-      <w:proofErr w:type="spellStart"/>
-      <w:r>
-        <w:t>db</w:t>
-      </w:r>
-      <w:proofErr w:type="spellEnd"/>
-      <w:r>
-        <w:t xml:space="preserve"> as the first parameter</w:t>
+        <w:t>Pass in db as the first parameter</w:t>
       </w:r>
     </w:p>
     <w:p>
@@ -1946,23 +1710,7 @@
           <w:b/>
           <w:bCs/>
         </w:rPr>
-        <w:t xml:space="preserve">Route Files </w:t>
-      </w:r>
-      <w:proofErr w:type="gramStart"/>
-      <w:r>
-        <w:rPr>
-          <w:b/>
-          <w:bCs/>
-        </w:rPr>
-        <w:t>With</w:t>
-      </w:r>
-      <w:proofErr w:type="gramEnd"/>
-      <w:r>
-        <w:rPr>
-          <w:b/>
-          <w:bCs/>
-        </w:rPr>
-        <w:t xml:space="preserve"> Express Router</w:t>
+        <w:t>Route Files With Express Router</w:t>
       </w:r>
     </w:p>
     <w:p>
@@ -2012,21 +1760,12 @@
       <w:r>
         <w:t xml:space="preserve">Use the </w:t>
       </w:r>
-      <w:proofErr w:type="spellStart"/>
-      <w:r>
-        <w:rPr>
-          <w:b/>
-          <w:bCs/>
-        </w:rPr>
-        <w:t>app.use</w:t>
-      </w:r>
-      <w:proofErr w:type="spellEnd"/>
-      <w:r>
-        <w:rPr>
-          <w:b/>
-          <w:bCs/>
-        </w:rPr>
-        <w:t>()</w:t>
+      <w:r>
+        <w:rPr>
+          <w:b/>
+          <w:bCs/>
+        </w:rPr>
+        <w:t>app.use()</w:t>
       </w:r>
       <w:r>
         <w:t xml:space="preserve"> function, where app is an instance of express(), to assign parent route paths to a route file</w:t>
@@ -2107,15 +1846,7 @@
         </w:numPr>
       </w:pPr>
       <w:r>
-        <w:t xml:space="preserve">This will start the route path right behind the path passed into the </w:t>
-      </w:r>
-      <w:proofErr w:type="spellStart"/>
-      <w:r>
-        <w:t>app.use</w:t>
-      </w:r>
-      <w:proofErr w:type="spellEnd"/>
-      <w:r>
-        <w:t>() method stated above</w:t>
+        <w:t>This will start the route path right behind the path passed into the app.use() method stated above</w:t>
       </w:r>
     </w:p>
     <w:p/>
@@ -2209,37 +1940,12 @@
       <w:r>
         <w:t xml:space="preserve">Call the statement: </w:t>
       </w:r>
-      <w:proofErr w:type="spellStart"/>
-      <w:r>
-        <w:rPr>
-          <w:b/>
-          <w:bCs/>
-        </w:rPr>
-        <w:t>app.use</w:t>
-      </w:r>
-      <w:proofErr w:type="spellEnd"/>
-      <w:r>
-        <w:rPr>
-          <w:b/>
-          <w:bCs/>
-        </w:rPr>
-        <w:t>(</w:t>
-      </w:r>
-      <w:proofErr w:type="spellStart"/>
-      <w:r>
-        <w:rPr>
-          <w:b/>
-          <w:bCs/>
-        </w:rPr>
-        <w:t>express.json</w:t>
-      </w:r>
-      <w:proofErr w:type="spellEnd"/>
-      <w:r>
-        <w:rPr>
-          <w:b/>
-          <w:bCs/>
-        </w:rPr>
-        <w:t>({ extended: false }))</w:t>
+      <w:r>
+        <w:rPr>
+          <w:b/>
+          <w:bCs/>
+        </w:rPr>
+        <w:t>app.use(express.json({ extended: false }))</w:t>
       </w:r>
       <w:r>
         <w:t xml:space="preserve"> to enable body</w:t>
@@ -2279,23 +1985,7 @@
         <w:t xml:space="preserve">a dev </w:t>
       </w:r>
       <w:r>
-        <w:t xml:space="preserve">to choose between parsing the URL-encoded data with the </w:t>
-      </w:r>
-      <w:proofErr w:type="spellStart"/>
-      <w:r>
-        <w:t>querystring</w:t>
-      </w:r>
-      <w:proofErr w:type="spellEnd"/>
-      <w:r>
-        <w:t xml:space="preserve"> library (when false) or the </w:t>
-      </w:r>
-      <w:proofErr w:type="spellStart"/>
-      <w:r>
-        <w:t>qs</w:t>
-      </w:r>
-      <w:proofErr w:type="spellEnd"/>
-      <w:r>
-        <w:t xml:space="preserve"> library (when true)</w:t>
+        <w:t>to choose between parsing the URL-encoded data with the querystring library (when false) or the qs library (when true)</w:t>
       </w:r>
     </w:p>
     <w:p>
@@ -2336,17 +2026,8 @@
           <w:b/>
           <w:bCs/>
         </w:rPr>
-        <w:t>application/</w:t>
-      </w:r>
-      <w:proofErr w:type="spellStart"/>
-      <w:r>
-        <w:rPr>
-          <w:b/>
-          <w:bCs/>
-        </w:rPr>
-        <w:t>json</w:t>
-      </w:r>
-      <w:proofErr w:type="spellEnd"/>
+        <w:t>application/json</w:t>
+      </w:r>
     </w:p>
     <w:p>
       <w:pPr>
@@ -2403,15 +2084,7 @@
         </w:numPr>
       </w:pPr>
       <w:r>
-        <w:t>Pass in validator methods (</w:t>
-      </w:r>
-      <w:proofErr w:type="gramStart"/>
-      <w:r>
-        <w:t>i.e.</w:t>
-      </w:r>
-      <w:proofErr w:type="gramEnd"/>
-      <w:r>
-        <w:t xml:space="preserve"> </w:t>
+        <w:t xml:space="preserve">Pass in validator methods (i.e. </w:t>
       </w:r>
       <w:r>
         <w:rPr>
@@ -2459,21 +2132,12 @@
       <w:r>
         <w:t xml:space="preserve"> to an </w:t>
       </w:r>
-      <w:proofErr w:type="spellStart"/>
-      <w:r>
-        <w:rPr>
-          <w:b/>
-          <w:bCs/>
-        </w:rPr>
-        <w:t>express.Router</w:t>
-      </w:r>
-      <w:proofErr w:type="spellEnd"/>
-      <w:r>
-        <w:rPr>
-          <w:b/>
-          <w:bCs/>
-        </w:rPr>
-        <w:t>().Route()</w:t>
+      <w:r>
+        <w:rPr>
+          <w:b/>
+          <w:bCs/>
+        </w:rPr>
+        <w:t>express.Router().Route()</w:t>
       </w:r>
       <w:r>
         <w:t xml:space="preserve"> function for the request object to be validated</w:t>
@@ -2511,7 +2175,6 @@
       <w:r>
         <w:t xml:space="preserve">Validation results are returned in the </w:t>
       </w:r>
-      <w:proofErr w:type="spellStart"/>
       <w:r>
         <w:rPr>
           <w:b/>
@@ -2519,7 +2182,6 @@
         </w:rPr>
         <w:t>validationResult</w:t>
       </w:r>
-      <w:proofErr w:type="spellEnd"/>
       <w:r>
         <w:rPr>
           <w:b/>
@@ -2548,7 +2210,6 @@
       <w:r>
         <w:t xml:space="preserve">Use the </w:t>
       </w:r>
-      <w:proofErr w:type="spellStart"/>
       <w:r>
         <w:rPr>
           <w:b/>
@@ -2556,7 +2217,6 @@
         </w:rPr>
         <w:t>bcrypt</w:t>
       </w:r>
-      <w:proofErr w:type="spellEnd"/>
       <w:r>
         <w:t xml:space="preserve"> library to encrypt passwords before saving them to the database</w:t>
       </w:r>
@@ -2572,7 +2232,6 @@
       <w:r>
         <w:t xml:space="preserve">Use the </w:t>
       </w:r>
-      <w:proofErr w:type="spellStart"/>
       <w:r>
         <w:rPr>
           <w:b/>
@@ -2580,7 +2239,6 @@
         </w:rPr>
         <w:t>jsonwebtoken</w:t>
       </w:r>
-      <w:proofErr w:type="spellEnd"/>
       <w:r>
         <w:rPr>
           <w:b/>
@@ -2815,7 +2473,6 @@
           <w:numId w:val="10"/>
         </w:numPr>
       </w:pPr>
-      <w:proofErr w:type="spellStart"/>
       <w:r>
         <w:rPr>
           <w:b/>
@@ -2823,7 +2480,6 @@
         </w:rPr>
         <w:t>alg</w:t>
       </w:r>
-      <w:proofErr w:type="spellEnd"/>
       <w:r>
         <w:t xml:space="preserve"> – Defines the signing algorithm:  </w:t>
       </w:r>
@@ -2842,7 +2498,6 @@
           <w:numId w:val="10"/>
         </w:numPr>
       </w:pPr>
-      <w:proofErr w:type="spellStart"/>
       <w:r>
         <w:rPr>
           <w:b/>
@@ -2850,7 +2505,6 @@
         </w:rPr>
         <w:t>typ</w:t>
       </w:r>
-      <w:proofErr w:type="spellEnd"/>
       <w:r>
         <w:t xml:space="preserve"> – The type of token (always </w:t>
       </w:r>
@@ -2954,7 +2608,6 @@
       <w:r>
         <w:t xml:space="preserve">set of predefined claims which are not mandatory but recommended, to provide a set of useful, interoperable claims. Some of them are: </w:t>
       </w:r>
-      <w:proofErr w:type="spellStart"/>
       <w:r>
         <w:rPr>
           <w:b/>
@@ -2962,7 +2615,6 @@
         </w:rPr>
         <w:t>iss</w:t>
       </w:r>
-      <w:proofErr w:type="spellEnd"/>
       <w:r>
         <w:t xml:space="preserve"> (issuer), </w:t>
       </w:r>
@@ -2992,7 +2644,6 @@
       <w:r>
         <w:t xml:space="preserve">), </w:t>
       </w:r>
-      <w:proofErr w:type="spellStart"/>
       <w:r>
         <w:rPr>
           <w:b/>
@@ -3000,7 +2651,6 @@
         </w:rPr>
         <w:t>aud</w:t>
       </w:r>
-      <w:proofErr w:type="spellEnd"/>
       <w:r>
         <w:t xml:space="preserve"> (audience</w:t>
       </w:r>
@@ -3192,15 +2842,7 @@
         </w:numPr>
       </w:pPr>
       <w:r>
-        <w:t xml:space="preserve">Use </w:t>
-      </w:r>
-      <w:proofErr w:type="spellStart"/>
-      <w:r>
-        <w:t>bcryptjs's</w:t>
-      </w:r>
-      <w:proofErr w:type="spellEnd"/>
-      <w:r>
-        <w:t xml:space="preserve"> </w:t>
+        <w:t xml:space="preserve">Use bcryptjs's </w:t>
       </w:r>
       <w:r>
         <w:rPr>
@@ -3210,15 +2852,7 @@
         <w:t>hash()</w:t>
       </w:r>
       <w:r>
-        <w:t xml:space="preserve"> function to encrypt any password with </w:t>
-      </w:r>
-      <w:proofErr w:type="gramStart"/>
-      <w:r>
-        <w:t>184 bit</w:t>
-      </w:r>
-      <w:proofErr w:type="gramEnd"/>
-      <w:r>
-        <w:t xml:space="preserve"> encryption</w:t>
+        <w:t xml:space="preserve"> function to encrypt any password with 184 bit encryption</w:t>
       </w:r>
     </w:p>
     <w:p>
@@ -3264,21 +2898,13 @@
         </w:numPr>
       </w:pPr>
       <w:r>
-        <w:t xml:space="preserve">Use </w:t>
-      </w:r>
-      <w:proofErr w:type="spellStart"/>
-      <w:r>
-        <w:t>bcypt</w:t>
+        <w:t>Use bcypt</w:t>
       </w:r>
       <w:r>
         <w:t>js</w:t>
       </w:r>
       <w:r>
-        <w:t>'s</w:t>
-      </w:r>
-      <w:proofErr w:type="spellEnd"/>
-      <w:r>
-        <w:t xml:space="preserve"> </w:t>
+        <w:t xml:space="preserve">'s </w:t>
       </w:r>
       <w:r>
         <w:rPr>
@@ -3334,15 +2960,7 @@
         </w:numPr>
       </w:pPr>
       <w:r>
-        <w:t xml:space="preserve">It is typically issued by an authorization server or a </w:t>
-      </w:r>
-      <w:proofErr w:type="gramStart"/>
-      <w:r>
-        <w:t>third party</w:t>
-      </w:r>
-      <w:proofErr w:type="gramEnd"/>
-      <w:r>
-        <w:t xml:space="preserve"> vendor (server)</w:t>
+        <w:t>It is typically issued by an authorization server or a third party vendor (server)</w:t>
       </w:r>
     </w:p>
     <w:p>
@@ -3467,21 +3085,12 @@
       <w:r>
         <w:t xml:space="preserve">Use the </w:t>
       </w:r>
-      <w:proofErr w:type="spellStart"/>
-      <w:r>
-        <w:rPr>
-          <w:b/>
-          <w:bCs/>
-        </w:rPr>
-        <w:t>jsonwebtoken.sign</w:t>
-      </w:r>
-      <w:proofErr w:type="spellEnd"/>
-      <w:r>
-        <w:rPr>
-          <w:b/>
-          <w:bCs/>
-        </w:rPr>
-        <w:t>()</w:t>
+      <w:r>
+        <w:rPr>
+          <w:b/>
+          <w:bCs/>
+        </w:rPr>
+        <w:t>jsonwebtoken.sign()</w:t>
       </w:r>
       <w:r>
         <w:t xml:space="preserve"> method to produce a "JSON Web Token"</w:t>
@@ -3508,39 +3117,7 @@
         </w:numPr>
       </w:pPr>
       <w:r>
-        <w:t xml:space="preserve">This JSON data typically contains info about the user and can contain "claims" </w:t>
-      </w:r>
-      <w:proofErr w:type="gramStart"/>
-      <w:r>
-        <w:t>i.e.</w:t>
-      </w:r>
-      <w:proofErr w:type="gramEnd"/>
-      <w:r>
-        <w:t xml:space="preserve"> "</w:t>
-      </w:r>
-      <w:proofErr w:type="spellStart"/>
-      <w:r>
-        <w:t>iss</w:t>
-      </w:r>
-      <w:proofErr w:type="spellEnd"/>
-      <w:r>
-        <w:t>" (issuer), "exp" (expiration time), "</w:t>
-      </w:r>
-      <w:proofErr w:type="spellStart"/>
-      <w:r>
-        <w:t>iat</w:t>
-      </w:r>
-      <w:proofErr w:type="spellEnd"/>
-      <w:r>
-        <w:t xml:space="preserve">" (issued at), </w:t>
-      </w:r>
-      <w:proofErr w:type="spellStart"/>
-      <w:r>
-        <w:t>etc</w:t>
-      </w:r>
-      <w:proofErr w:type="spellEnd"/>
-      <w:r>
-        <w:t>:  https://www.rfc-editor.org/rfc/rfc7519#section-4.1</w:t>
+        <w:t>This JSON data typically contains info about the user and can contain "claims" i.e. "iss" (issuer), "exp" (expiration time), "iat" (issued at), etc:  https://www.rfc-editor.org/rfc/rfc7519#section-4.1</w:t>
       </w:r>
     </w:p>
     <w:p>
@@ -3554,7 +3131,6 @@
       <w:r>
         <w:t xml:space="preserve">Pass in a </w:t>
       </w:r>
-      <w:proofErr w:type="spellStart"/>
       <w:r>
         <w:rPr>
           <w:b/>
@@ -3562,7 +3138,6 @@
         </w:rPr>
         <w:t>secretOrPrivateKey</w:t>
       </w:r>
-      <w:proofErr w:type="spellEnd"/>
       <w:r>
         <w:t xml:space="preserve"> as the second parameter</w:t>
       </w:r>
@@ -3576,15 +3151,7 @@
         </w:numPr>
       </w:pPr>
       <w:r>
-        <w:t xml:space="preserve">This can be a secret for HMAC </w:t>
-      </w:r>
-      <w:proofErr w:type="gramStart"/>
-      <w:r>
-        <w:t>algorithms</w:t>
-      </w:r>
-      <w:proofErr w:type="gramEnd"/>
-      <w:r>
-        <w:t xml:space="preserve"> or the PEM encoded private key for RSA and ECDSA</w:t>
+        <w:t>This can be a secret for HMAC algorithms or the PEM encoded private key for RSA and ECDSA</w:t>
       </w:r>
     </w:p>
     <w:p>
@@ -3664,15 +3231,7 @@
         </w:numPr>
       </w:pPr>
       <w:r>
-        <w:t>The default "</w:t>
-      </w:r>
-      <w:proofErr w:type="spellStart"/>
-      <w:r>
-        <w:t>typ</w:t>
-      </w:r>
-      <w:proofErr w:type="spellEnd"/>
-      <w:r>
-        <w:t>" option is "JWT"</w:t>
+        <w:t>The default "typ" option is "JWT"</w:t>
       </w:r>
     </w:p>
     <w:p>
@@ -3684,42 +3243,13 @@
         </w:numPr>
       </w:pPr>
       <w:r>
-        <w:t>The "</w:t>
-      </w:r>
-      <w:proofErr w:type="spellStart"/>
-      <w:r>
-        <w:t>expiresIn</w:t>
-      </w:r>
-      <w:proofErr w:type="spellEnd"/>
-      <w:r>
-        <w:t xml:space="preserve">" option can be a number (interpreted in seconds) OR a string describing a time span </w:t>
-      </w:r>
-      <w:proofErr w:type="spellStart"/>
-      <w:r>
-        <w:t>vercel</w:t>
-      </w:r>
-      <w:proofErr w:type="spellEnd"/>
-      <w:r>
-        <w:t>/</w:t>
-      </w:r>
-      <w:proofErr w:type="spellStart"/>
-      <w:r>
-        <w:t>ms</w:t>
-      </w:r>
-      <w:proofErr w:type="spellEnd"/>
+        <w:t>The "expiresIn" option can be a number (interpreted in seconds) OR a string describing a time span vercel/ms</w:t>
+      </w:r>
       <w:r>
         <w:t>,</w:t>
       </w:r>
       <w:r>
-        <w:t xml:space="preserve"> </w:t>
-      </w:r>
-      <w:proofErr w:type="gramStart"/>
-      <w:r>
-        <w:t>i.e.</w:t>
-      </w:r>
-      <w:proofErr w:type="gramEnd"/>
-      <w:r>
-        <w:t xml:space="preserve"> 60, "2 days", "10h", "7d"</w:t>
+        <w:t xml:space="preserve"> i.e. 60, "2 days", "10h", "7d"</w:t>
       </w:r>
     </w:p>
     <w:p>
@@ -3743,15 +3273,7 @@
         </w:numPr>
       </w:pPr>
       <w:r>
-        <w:t xml:space="preserve">**The header can be customized via the </w:t>
-      </w:r>
-      <w:proofErr w:type="spellStart"/>
-      <w:r>
-        <w:t>options.header</w:t>
-      </w:r>
-      <w:proofErr w:type="spellEnd"/>
-      <w:r>
-        <w:t xml:space="preserve"> object</w:t>
+        <w:t>**The header can be customized via the options.header object</w:t>
       </w:r>
     </w:p>
     <w:p>
@@ -3763,23 +3285,7 @@
         </w:numPr>
       </w:pPr>
       <w:r>
-        <w:t xml:space="preserve">**Generated JWTs will include an </w:t>
-      </w:r>
-      <w:proofErr w:type="spellStart"/>
-      <w:r>
-        <w:t>iat</w:t>
-      </w:r>
-      <w:proofErr w:type="spellEnd"/>
-      <w:r>
-        <w:t xml:space="preserve"> (issued at) claim by default unless </w:t>
-      </w:r>
-      <w:proofErr w:type="spellStart"/>
-      <w:r>
-        <w:t>noTimestamp</w:t>
-      </w:r>
-      <w:proofErr w:type="spellEnd"/>
-      <w:r>
-        <w:t xml:space="preserve"> is specified</w:t>
+        <w:t>**Generated JWTs will include an iat (issued at) claim by default unless noTimestamp is specified</w:t>
       </w:r>
     </w:p>
     <w:p>
@@ -3791,39 +3297,7 @@
         </w:numPr>
       </w:pPr>
       <w:r>
-        <w:t xml:space="preserve">**The </w:t>
-      </w:r>
-      <w:proofErr w:type="spellStart"/>
-      <w:r>
-        <w:t>secretOrPrivateKey</w:t>
-      </w:r>
-      <w:proofErr w:type="spellEnd"/>
-      <w:r>
-        <w:t xml:space="preserve"> parameter can be read from an external file </w:t>
-      </w:r>
-      <w:proofErr w:type="gramStart"/>
-      <w:r>
-        <w:t>i.e.</w:t>
-      </w:r>
-      <w:proofErr w:type="gramEnd"/>
-      <w:r>
-        <w:t xml:space="preserve"> </w:t>
-      </w:r>
-      <w:proofErr w:type="spellStart"/>
-      <w:r>
-        <w:t>fs.readFileSync</w:t>
-      </w:r>
-      <w:proofErr w:type="spellEnd"/>
-      <w:r>
-        <w:t>('</w:t>
-      </w:r>
-      <w:proofErr w:type="spellStart"/>
-      <w:r>
-        <w:t>private.key</w:t>
-      </w:r>
-      <w:proofErr w:type="spellEnd"/>
-      <w:r>
-        <w:t>')</w:t>
+        <w:t>**The secretOrPrivateKey parameter can be read from an external file i.e. fs.readFileSync('private.key')</w:t>
       </w:r>
     </w:p>
     <w:p>
@@ -3903,21 +3377,12 @@
       <w:r>
         <w:t xml:space="preserve">Use the </w:t>
       </w:r>
-      <w:proofErr w:type="spellStart"/>
-      <w:r>
-        <w:rPr>
-          <w:b/>
-          <w:bCs/>
-        </w:rPr>
-        <w:t>jsonwebtoken.verify</w:t>
-      </w:r>
-      <w:proofErr w:type="spellEnd"/>
-      <w:r>
-        <w:rPr>
-          <w:b/>
-          <w:bCs/>
-        </w:rPr>
-        <w:t>(</w:t>
+      <w:r>
+        <w:rPr>
+          <w:b/>
+          <w:bCs/>
+        </w:rPr>
+        <w:t>jsonwebtoken.verify(</w:t>
       </w:r>
       <w:r>
         <w:rPr>
@@ -3953,7 +3418,6 @@
       <w:r>
         <w:t xml:space="preserve">Pass in the </w:t>
       </w:r>
-      <w:proofErr w:type="spellStart"/>
       <w:r>
         <w:rPr>
           <w:b/>
@@ -3961,7 +3425,6 @@
         </w:rPr>
         <w:t>secretOrPublicKey</w:t>
       </w:r>
-      <w:proofErr w:type="spellEnd"/>
       <w:r>
         <w:t xml:space="preserve"> as the second parameter</w:t>
       </w:r>
@@ -4037,23 +3500,7 @@
         </w:numPr>
       </w:pPr>
       <w:r>
-        <w:t>**Errors such as "</w:t>
-      </w:r>
-      <w:proofErr w:type="spellStart"/>
-      <w:r>
-        <w:t>TokenExpiredError</w:t>
-      </w:r>
-      <w:proofErr w:type="spellEnd"/>
-      <w:r>
-        <w:t>" or "</w:t>
-      </w:r>
-      <w:proofErr w:type="spellStart"/>
-      <w:r>
-        <w:t>JsonWebTokenError</w:t>
-      </w:r>
-      <w:proofErr w:type="spellEnd"/>
-      <w:r>
-        <w:t>" are implicitly thrown from this method if the header/payload/signature of the JWT are in error</w:t>
+        <w:t>**Errors such as "TokenExpiredError" or "JsonWebTokenError" are implicitly thrown from this method if the header/payload/signature of the JWT are in error</w:t>
       </w:r>
     </w:p>
     <w:p/>
@@ -4121,7 +3568,6 @@
       <w:r>
         <w:t xml:space="preserve">The </w:t>
       </w:r>
-      <w:proofErr w:type="gramStart"/>
       <w:r>
         <w:rPr>
           <w:b/>
@@ -4129,11 +3575,9 @@
         </w:rPr>
         <w:t>type</w:t>
       </w:r>
-      <w:proofErr w:type="gramEnd"/>
       <w:r>
         <w:t xml:space="preserve"> attribute should be assigned to </w:t>
       </w:r>
-      <w:proofErr w:type="spellStart"/>
       <w:r>
         <w:rPr>
           <w:b/>
@@ -4141,7 +3585,6 @@
         </w:rPr>
         <w:t>mongoose.Schema.Types.ObjectId</w:t>
       </w:r>
-      <w:proofErr w:type="spellEnd"/>
     </w:p>
     <w:p>
       <w:pPr>
@@ -4172,15 +3615,7 @@
         <w:t>model</w:t>
       </w:r>
       <w:r>
-        <w:t xml:space="preserve"> being referenced (</w:t>
-      </w:r>
-      <w:proofErr w:type="gramStart"/>
-      <w:r>
-        <w:t>i.e.</w:t>
-      </w:r>
-      <w:proofErr w:type="gramEnd"/>
-      <w:r>
-        <w:t xml:space="preserve"> ‘user’)</w:t>
+        <w:t xml:space="preserve"> being referenced (i.e. ‘user’)</w:t>
       </w:r>
     </w:p>
     <w:p>
@@ -4203,39 +3638,7 @@
           <w:b/>
           <w:bCs/>
         </w:rPr>
-        <w:t xml:space="preserve">const </w:t>
-      </w:r>
-      <w:proofErr w:type="spellStart"/>
-      <w:r>
-        <w:rPr>
-          <w:b/>
-          <w:bCs/>
-        </w:rPr>
-        <w:t>ProfileSchema</w:t>
-      </w:r>
-      <w:proofErr w:type="spellEnd"/>
-      <w:r>
-        <w:rPr>
-          <w:b/>
-          <w:bCs/>
-        </w:rPr>
-        <w:t xml:space="preserve"> = new </w:t>
-      </w:r>
-      <w:proofErr w:type="spellStart"/>
-      <w:r>
-        <w:rPr>
-          <w:b/>
-          <w:bCs/>
-        </w:rPr>
-        <w:t>mongoose.Schema</w:t>
-      </w:r>
-      <w:proofErr w:type="spellEnd"/>
-      <w:r>
-        <w:rPr>
-          <w:b/>
-          <w:bCs/>
-        </w:rPr>
-        <w:t>({</w:t>
+        <w:t>const ProfileSchema = new mongoose.Schema({</w:t>
       </w:r>
     </w:p>
     <w:p>
@@ -4267,23 +3670,7 @@
           <w:b/>
           <w:bCs/>
         </w:rPr>
-        <w:t xml:space="preserve">        type: </w:t>
-      </w:r>
-      <w:proofErr w:type="spellStart"/>
-      <w:r>
-        <w:rPr>
-          <w:b/>
-          <w:bCs/>
-        </w:rPr>
-        <w:t>mongoose.Schema.Types.ObjectId</w:t>
-      </w:r>
-      <w:proofErr w:type="spellEnd"/>
-      <w:r>
-        <w:rPr>
-          <w:b/>
-          <w:bCs/>
-        </w:rPr>
-        <w:t>,</w:t>
+        <w:t xml:space="preserve">        type: mongoose.Schema.Types.ObjectId,</w:t>
       </w:r>
     </w:p>
     <w:p>
@@ -4356,33 +3743,8 @@
           <w:b/>
           <w:bCs/>
         </w:rPr>
-        <w:t xml:space="preserve">const profile = await </w:t>
-      </w:r>
-      <w:proofErr w:type="spellStart"/>
-      <w:r>
-        <w:rPr>
-          <w:b/>
-          <w:bCs/>
-        </w:rPr>
-        <w:t>Profile.findOne</w:t>
-      </w:r>
-      <w:proofErr w:type="spellEnd"/>
-      <w:r>
-        <w:rPr>
-          <w:b/>
-          <w:bCs/>
-        </w:rPr>
-        <w:t>({user: req.user.id}</w:t>
-      </w:r>
-      <w:proofErr w:type="gramStart"/>
-      <w:r>
-        <w:rPr>
-          <w:b/>
-          <w:bCs/>
-        </w:rPr>
-        <w:t>);</w:t>
-      </w:r>
-      <w:proofErr w:type="gramEnd"/>
+        <w:t>const profile = await Profile.findOne({user: req.user.id});</w:t>
+      </w:r>
     </w:p>
     <w:p>
       <w:pPr>
@@ -4395,21 +3757,12 @@
       <w:r>
         <w:t xml:space="preserve">Use Mongoose's </w:t>
       </w:r>
-      <w:proofErr w:type="spellStart"/>
-      <w:r>
-        <w:rPr>
-          <w:b/>
-          <w:bCs/>
-        </w:rPr>
-        <w:t>Query.populate</w:t>
-      </w:r>
-      <w:proofErr w:type="spellEnd"/>
-      <w:r>
-        <w:rPr>
-          <w:b/>
-          <w:bCs/>
-        </w:rPr>
-        <w:t>()</w:t>
+      <w:r>
+        <w:rPr>
+          <w:b/>
+          <w:bCs/>
+        </w:rPr>
+        <w:t>Query.populate()</w:t>
       </w:r>
       <w:r>
         <w:t xml:space="preserve"> method to specify fields that will be populated by the referenced document</w:t>
@@ -4443,33 +3796,8 @@
           <w:b/>
           <w:bCs/>
         </w:rPr>
-        <w:t xml:space="preserve">const profile = await </w:t>
-      </w:r>
-      <w:proofErr w:type="spellStart"/>
-      <w:r>
-        <w:rPr>
-          <w:b/>
-          <w:bCs/>
-        </w:rPr>
-        <w:t>Profile.findOne</w:t>
-      </w:r>
-      <w:proofErr w:type="spellEnd"/>
-      <w:r>
-        <w:rPr>
-          <w:b/>
-          <w:bCs/>
-        </w:rPr>
-        <w:t>({user: req.user.id}).populate('user', ['name', 'avatar']</w:t>
-      </w:r>
-      <w:proofErr w:type="gramStart"/>
-      <w:r>
-        <w:rPr>
-          <w:b/>
-          <w:bCs/>
-        </w:rPr>
-        <w:t>);</w:t>
-      </w:r>
-      <w:proofErr w:type="gramEnd"/>
+        <w:t>const profile = await Profile.findOne({user: req.user.id}).populate('user', ['name', 'avatar']);</w:t>
+      </w:r>
     </w:p>
     <w:p>
       <w:pPr>
@@ -4482,7 +3810,6 @@
       <w:r>
         <w:t xml:space="preserve">Use the </w:t>
       </w:r>
-      <w:proofErr w:type="spellStart"/>
       <w:r>
         <w:rPr>
           <w:b/>
@@ -4490,15 +3817,12 @@
         </w:rPr>
         <w:t>findOneAndUpdate</w:t>
       </w:r>
-      <w:proofErr w:type="spellEnd"/>
       <w:r>
         <w:t>() method to find the first doc that fits given filter and update it or insert a new one (</w:t>
       </w:r>
-      <w:proofErr w:type="spellStart"/>
       <w:r>
         <w:t>upsert</w:t>
       </w:r>
-      <w:proofErr w:type="spellEnd"/>
       <w:r>
         <w:t>)</w:t>
       </w:r>
@@ -4588,15 +3912,7 @@
         <w:t>**</w:t>
       </w:r>
       <w:r>
-        <w:t xml:space="preserve">If the field does not exist, $set will add a new field with the specified value, provided that the new field does not violate a </w:t>
-      </w:r>
-      <w:proofErr w:type="gramStart"/>
-      <w:r>
-        <w:t>type</w:t>
-      </w:r>
-      <w:proofErr w:type="gramEnd"/>
-      <w:r>
-        <w:t xml:space="preserve"> constraint</w:t>
+        <w:t>If the field does not exist, $set will add a new field with the specified value, provided that the new field does not violate a type constraint</w:t>
       </w:r>
     </w:p>
     <w:p>
@@ -4640,15 +3956,7 @@
         <w:t>true</w:t>
       </w:r>
       <w:r>
-        <w:t xml:space="preserve"> to return the document AFTER </w:t>
-      </w:r>
-      <w:proofErr w:type="gramStart"/>
-      <w:r>
-        <w:t>its</w:t>
-      </w:r>
-      <w:proofErr w:type="gramEnd"/>
-      <w:r>
-        <w:t xml:space="preserve"> been updated vs un-updated values</w:t>
+        <w:t xml:space="preserve"> to return the document AFTER its been updated vs un-updated values</w:t>
       </w:r>
     </w:p>
     <w:p>
@@ -4662,7 +3970,6 @@
       <w:r>
         <w:t xml:space="preserve">Set the </w:t>
       </w:r>
-      <w:proofErr w:type="spellStart"/>
       <w:r>
         <w:rPr>
           <w:b/>
@@ -4670,7 +3977,6 @@
         </w:rPr>
         <w:t>upsert</w:t>
       </w:r>
-      <w:proofErr w:type="spellEnd"/>
       <w:r>
         <w:t xml:space="preserve"> option to </w:t>
       </w:r>
@@ -4694,15 +4000,7 @@
         </w:numPr>
       </w:pPr>
       <w:r>
-        <w:t xml:space="preserve">An </w:t>
-      </w:r>
-      <w:proofErr w:type="spellStart"/>
-      <w:r>
-        <w:t>upsert</w:t>
-      </w:r>
-      <w:proofErr w:type="spellEnd"/>
-      <w:r>
-        <w:t xml:space="preserve"> combines the filter and update parameters to save all given fields to the doc</w:t>
+        <w:t>An upsert combines the filter and update parameters to save all given fields to the doc</w:t>
       </w:r>
     </w:p>
     <w:p>
@@ -4717,7 +4015,6 @@
         <w:lastRenderedPageBreak/>
         <w:t xml:space="preserve">Set the </w:t>
       </w:r>
-      <w:proofErr w:type="spellStart"/>
       <w:r>
         <w:rPr>
           <w:b/>
@@ -4725,11 +4022,9 @@
         </w:rPr>
         <w:t>rawResult</w:t>
       </w:r>
-      <w:proofErr w:type="spellEnd"/>
       <w:r>
         <w:t xml:space="preserve"> option to true in order to return an object containing both the updated/new doc along with a </w:t>
       </w:r>
-      <w:proofErr w:type="spellStart"/>
       <w:r>
         <w:rPr>
           <w:b/>
@@ -4737,7 +4032,6 @@
         </w:rPr>
         <w:t>lastErrorObject</w:t>
       </w:r>
-      <w:proofErr w:type="spellEnd"/>
       <w:r>
         <w:t xml:space="preserve"> which contains metadata about the update/new doc</w:t>
       </w:r>
@@ -4753,7 +4047,6 @@
       <w:r>
         <w:t xml:space="preserve">Use the </w:t>
       </w:r>
-      <w:proofErr w:type="spellStart"/>
       <w:r>
         <w:rPr>
           <w:b/>
@@ -4761,7 +4054,6 @@
         </w:rPr>
         <w:t>updatedExisting</w:t>
       </w:r>
-      <w:proofErr w:type="spellEnd"/>
       <w:r>
         <w:t xml:space="preserve"> field of this object to determine whether the doc was updated or insert</w:t>
       </w:r>
@@ -4778,15 +4070,7 @@
         </w:numPr>
       </w:pPr>
       <w:r>
-        <w:t xml:space="preserve">*This method is "Atomic" meaning the doc will not change between finding it and updating it (unless the doc is </w:t>
-      </w:r>
-      <w:proofErr w:type="spellStart"/>
-      <w:r>
-        <w:t>upserted</w:t>
-      </w:r>
-      <w:proofErr w:type="spellEnd"/>
-      <w:r>
-        <w:t>)</w:t>
+        <w:t>*This method is "Atomic" meaning the doc will not change between finding it and updating it (unless the doc is upserted)</w:t>
       </w:r>
     </w:p>
     <w:p>
@@ -4800,7 +4084,6 @@
       <w:r>
         <w:t xml:space="preserve">Use the </w:t>
       </w:r>
-      <w:proofErr w:type="spellStart"/>
       <w:r>
         <w:rPr>
           <w:b/>
@@ -4808,7 +4091,6 @@
         </w:rPr>
         <w:t>Request.params</w:t>
       </w:r>
-      <w:proofErr w:type="spellEnd"/>
       <w:r>
         <w:t xml:space="preserve"> object, </w:t>
       </w:r>
@@ -4884,37 +4166,12 @@
       <w:r>
         <w:t xml:space="preserve">When logging errors or trouble shooting a route, use the statement </w:t>
       </w:r>
-      <w:proofErr w:type="spellStart"/>
-      <w:r>
-        <w:rPr>
-          <w:b/>
-          <w:bCs/>
-        </w:rPr>
-        <w:t>error.kind</w:t>
-      </w:r>
-      <w:proofErr w:type="spellEnd"/>
-      <w:r>
-        <w:rPr>
-          <w:b/>
-          <w:bCs/>
-        </w:rPr>
-        <w:t xml:space="preserve"> === '</w:t>
-      </w:r>
-      <w:proofErr w:type="spellStart"/>
-      <w:r>
-        <w:rPr>
-          <w:b/>
-          <w:bCs/>
-        </w:rPr>
-        <w:t>ObjectId</w:t>
-      </w:r>
-      <w:proofErr w:type="spellEnd"/>
-      <w:r>
-        <w:rPr>
-          <w:b/>
-          <w:bCs/>
-        </w:rPr>
-        <w:t>'</w:t>
+      <w:r>
+        <w:rPr>
+          <w:b/>
+          <w:bCs/>
+        </w:rPr>
+        <w:t>error.kind === 'ObjectId'</w:t>
       </w:r>
       <w:r>
         <w:t xml:space="preserve"> to poll if the kind of error is a malformed </w:t>
@@ -4938,7 +4195,6 @@
       <w:r>
         <w:t xml:space="preserve">Use Mongoose's </w:t>
       </w:r>
-      <w:proofErr w:type="spellStart"/>
       <w:r>
         <w:rPr>
           <w:b/>
@@ -4958,15 +4214,7 @@
           <w:b/>
           <w:bCs/>
         </w:rPr>
-        <w:t>e</w:t>
-      </w:r>
-      <w:proofErr w:type="spellEnd"/>
-      <w:r>
-        <w:rPr>
-          <w:b/>
-          <w:bCs/>
-        </w:rPr>
-        <w:t>()</w:t>
+        <w:t>e()</w:t>
       </w:r>
       <w:r>
         <w:t xml:space="preserve"> method to find a document that matches a given criteria and remove it</w:t>
@@ -5030,7 +4278,6 @@
       <w:r>
         <w:t xml:space="preserve">Use the </w:t>
       </w:r>
-      <w:proofErr w:type="gramStart"/>
       <w:r>
         <w:rPr>
           <w:b/>
@@ -5038,7 +4285,6 @@
         </w:rPr>
         <w:t>sort</w:t>
       </w:r>
-      <w:proofErr w:type="gramEnd"/>
       <w:r>
         <w:t xml:space="preserve"> option to set the sort order to deleting the first doc if multiple docs are found</w:t>
       </w:r>
@@ -5094,21 +4340,12 @@
       <w:r>
         <w:t xml:space="preserve">When content is being removed/deleted from a database, even in sub-document(s) it is good practice to declare an express </w:t>
       </w:r>
-      <w:proofErr w:type="spellStart"/>
-      <w:r>
-        <w:rPr>
-          <w:b/>
-          <w:bCs/>
-        </w:rPr>
-        <w:t>Router.delete</w:t>
-      </w:r>
-      <w:proofErr w:type="spellEnd"/>
-      <w:r>
-        <w:rPr>
-          <w:b/>
-          <w:bCs/>
-        </w:rPr>
-        <w:t>()</w:t>
+      <w:r>
+        <w:rPr>
+          <w:b/>
+          <w:bCs/>
+        </w:rPr>
+        <w:t>Router.delete()</w:t>
       </w:r>
       <w:r>
         <w:t xml:space="preserve"> method instead of a PUT request</w:t>
@@ -5155,21 +4392,12 @@
       <w:r>
         <w:t xml:space="preserve">Use </w:t>
       </w:r>
-      <w:proofErr w:type="spellStart"/>
-      <w:r>
-        <w:rPr>
-          <w:b/>
-          <w:bCs/>
-        </w:rPr>
-        <w:t>Array.map</w:t>
-      </w:r>
-      <w:proofErr w:type="spellEnd"/>
-      <w:r>
-        <w:rPr>
-          <w:b/>
-          <w:bCs/>
-        </w:rPr>
-        <w:t>()</w:t>
+      <w:r>
+        <w:rPr>
+          <w:b/>
+          <w:bCs/>
+        </w:rPr>
+        <w:t>Array.map()</w:t>
       </w:r>
       <w:r>
         <w:t xml:space="preserve"> to map the sub-documents to an array of IDs</w:t>
@@ -5186,21 +4414,12 @@
       <w:r>
         <w:t xml:space="preserve">Use </w:t>
       </w:r>
-      <w:proofErr w:type="spellStart"/>
-      <w:r>
-        <w:rPr>
-          <w:b/>
-          <w:bCs/>
-        </w:rPr>
-        <w:t>Array.indexOf</w:t>
-      </w:r>
-      <w:proofErr w:type="spellEnd"/>
-      <w:r>
-        <w:rPr>
-          <w:b/>
-          <w:bCs/>
-        </w:rPr>
-        <w:t>()</w:t>
+      <w:r>
+        <w:rPr>
+          <w:b/>
+          <w:bCs/>
+        </w:rPr>
+        <w:t>Array.indexOf()</w:t>
       </w:r>
       <w:r>
         <w:t xml:space="preserve"> to find the index of the sub-document ID passed to the request</w:t>
@@ -5217,21 +4436,12 @@
       <w:r>
         <w:t xml:space="preserve">Use </w:t>
       </w:r>
-      <w:proofErr w:type="spellStart"/>
-      <w:r>
-        <w:rPr>
-          <w:b/>
-          <w:bCs/>
-        </w:rPr>
-        <w:t>Array.splice</w:t>
-      </w:r>
-      <w:proofErr w:type="spellEnd"/>
-      <w:r>
-        <w:rPr>
-          <w:b/>
-          <w:bCs/>
-        </w:rPr>
-        <w:t>()</w:t>
+      <w:r>
+        <w:rPr>
+          <w:b/>
+          <w:bCs/>
+        </w:rPr>
+        <w:t>Array.splice()</w:t>
       </w:r>
       <w:r>
         <w:t xml:space="preserve"> to remove the sub-document at given index</w:t>
@@ -5257,33 +4467,8 @@
           <w:b/>
           <w:bCs/>
         </w:rPr>
-        <w:t xml:space="preserve">const profile = await </w:t>
-      </w:r>
-      <w:proofErr w:type="spellStart"/>
-      <w:r>
-        <w:rPr>
-          <w:b/>
-          <w:bCs/>
-        </w:rPr>
-        <w:t>Profile.findOne</w:t>
-      </w:r>
-      <w:proofErr w:type="spellEnd"/>
-      <w:r>
-        <w:rPr>
-          <w:b/>
-          <w:bCs/>
-        </w:rPr>
-        <w:t>({user: req.user.id}</w:t>
-      </w:r>
-      <w:proofErr w:type="gramStart"/>
-      <w:r>
-        <w:rPr>
-          <w:b/>
-          <w:bCs/>
-        </w:rPr>
-        <w:t>);</w:t>
-      </w:r>
-      <w:proofErr w:type="gramEnd"/>
+        <w:t>const profile = await Profile.findOne({user: req.user.id});</w:t>
+      </w:r>
     </w:p>
     <w:p>
       <w:pPr>
@@ -5298,33 +4483,8 @@
           <w:b/>
           <w:bCs/>
         </w:rPr>
-        <w:t xml:space="preserve">        const </w:t>
-      </w:r>
-      <w:proofErr w:type="spellStart"/>
-      <w:r>
-        <w:rPr>
-          <w:b/>
-          <w:bCs/>
-        </w:rPr>
-        <w:t>removeIndex</w:t>
-      </w:r>
-      <w:proofErr w:type="spellEnd"/>
-      <w:r>
-        <w:rPr>
-          <w:b/>
-          <w:bCs/>
-        </w:rPr>
-        <w:t xml:space="preserve"> = </w:t>
-      </w:r>
-      <w:proofErr w:type="spellStart"/>
-      <w:r>
-        <w:rPr>
-          <w:b/>
-          <w:bCs/>
-        </w:rPr>
-        <w:t>profile.experience</w:t>
-      </w:r>
-      <w:proofErr w:type="spellEnd"/>
+        <w:t xml:space="preserve">        const removeIndex = profile.experience</w:t>
+      </w:r>
     </w:p>
     <w:p>
       <w:pPr>
@@ -5339,23 +4499,7 @@
           <w:b/>
           <w:bCs/>
         </w:rPr>
-        <w:t xml:space="preserve">            .map(</w:t>
-      </w:r>
-      <w:proofErr w:type="spellStart"/>
-      <w:r>
-        <w:rPr>
-          <w:b/>
-          <w:bCs/>
-        </w:rPr>
-        <w:t>itm</w:t>
-      </w:r>
-      <w:proofErr w:type="spellEnd"/>
-      <w:r>
-        <w:rPr>
-          <w:b/>
-          <w:bCs/>
-        </w:rPr>
-        <w:t xml:space="preserve"> =&gt; itm.id)</w:t>
+        <w:t xml:space="preserve">            .map(itm =&gt; itm.id)</w:t>
       </w:r>
     </w:p>
     <w:p>
@@ -5371,49 +4515,8 @@
           <w:b/>
           <w:bCs/>
         </w:rPr>
-        <w:t xml:space="preserve">            .</w:t>
-      </w:r>
-      <w:proofErr w:type="spellStart"/>
-      <w:r>
-        <w:rPr>
-          <w:b/>
-          <w:bCs/>
-        </w:rPr>
-        <w:t>indexOf</w:t>
-      </w:r>
-      <w:proofErr w:type="spellEnd"/>
-      <w:r>
-        <w:rPr>
-          <w:b/>
-          <w:bCs/>
-        </w:rPr>
-        <w:t>((</w:t>
-      </w:r>
-      <w:proofErr w:type="spellStart"/>
-      <w:r>
-        <w:rPr>
-          <w:b/>
-          <w:bCs/>
-        </w:rPr>
-        <w:t>req.params.exp_id</w:t>
-      </w:r>
-      <w:proofErr w:type="spellEnd"/>
-      <w:r>
-        <w:rPr>
-          <w:b/>
-          <w:bCs/>
-        </w:rPr>
-        <w:t>)</w:t>
-      </w:r>
-      <w:proofErr w:type="gramStart"/>
-      <w:r>
-        <w:rPr>
-          <w:b/>
-          <w:bCs/>
-        </w:rPr>
-        <w:t>);</w:t>
-      </w:r>
-      <w:proofErr w:type="gramEnd"/>
+        <w:t xml:space="preserve">            .indexOf((req.params.exp_id));</w:t>
+      </w:r>
     </w:p>
     <w:p>
       <w:pPr>
@@ -5428,49 +4531,8 @@
           <w:b/>
           <w:bCs/>
         </w:rPr>
-        <w:t xml:space="preserve">        </w:t>
-      </w:r>
-      <w:proofErr w:type="spellStart"/>
-      <w:r>
-        <w:rPr>
-          <w:b/>
-          <w:bCs/>
-        </w:rPr>
-        <w:t>profile.experience.splice</w:t>
-      </w:r>
-      <w:proofErr w:type="spellEnd"/>
-      <w:r>
-        <w:rPr>
-          <w:b/>
-          <w:bCs/>
-        </w:rPr>
-        <w:t>(</w:t>
-      </w:r>
-      <w:proofErr w:type="spellStart"/>
-      <w:r>
-        <w:rPr>
-          <w:b/>
-          <w:bCs/>
-        </w:rPr>
-        <w:t>removeIndex</w:t>
-      </w:r>
-      <w:proofErr w:type="spellEnd"/>
-      <w:r>
-        <w:rPr>
-          <w:b/>
-          <w:bCs/>
-        </w:rPr>
-        <w:t>, 1</w:t>
-      </w:r>
-      <w:proofErr w:type="gramStart"/>
-      <w:r>
-        <w:rPr>
-          <w:b/>
-          <w:bCs/>
-        </w:rPr>
-        <w:t>);</w:t>
-      </w:r>
-      <w:proofErr w:type="gramEnd"/>
+        <w:t xml:space="preserve">        profile.experience.splice(removeIndex, 1);</w:t>
+      </w:r>
     </w:p>
     <w:p>
       <w:pPr>
@@ -5533,21 +4595,12 @@
         <w:lastRenderedPageBreak/>
         <w:t xml:space="preserve">Use Mongoose’s </w:t>
       </w:r>
-      <w:proofErr w:type="spellStart"/>
-      <w:r>
-        <w:rPr>
-          <w:b/>
-          <w:bCs/>
-        </w:rPr>
-        <w:t>Query.select</w:t>
-      </w:r>
-      <w:proofErr w:type="spellEnd"/>
-      <w:r>
-        <w:rPr>
-          <w:b/>
-          <w:bCs/>
-        </w:rPr>
-        <w:t>()</w:t>
+      <w:r>
+        <w:rPr>
+          <w:b/>
+          <w:bCs/>
+        </w:rPr>
+        <w:t>Query.select()</w:t>
       </w:r>
       <w:r>
         <w:t xml:space="preserve"> method on a Mongoose model’s Query object to specify which document fields to include or exclude in a query (also known as the query “</w:t>
@@ -5613,13 +4666,7 @@
         </w:numPr>
       </w:pPr>
       <w:r>
-        <w:t>Instantiate a new model object using a declared mongoose Model to create a new collection object that can be</w:t>
-      </w:r>
-      <w:r>
-        <w:t xml:space="preserve"> </w:t>
-      </w:r>
-      <w:r>
-        <w:t>saved to MongoDB</w:t>
+        <w:t>Instantiate a new model object using a declared mongoose Model to create a new collection object that can be saved to MongoDB</w:t>
       </w:r>
     </w:p>
     <w:p>
@@ -5792,13 +4839,8 @@
         </w:rPr>
         <w:t>*</w:t>
       </w:r>
-      <w:proofErr w:type="gramStart"/>
-      <w:r>
-        <w:t>This methods</w:t>
-      </w:r>
-      <w:proofErr w:type="gramEnd"/>
-      <w:r>
-        <w:t xml:space="preserve"> persists to all collections and sub-documents of the model object</w:t>
+      <w:r>
+        <w:t>This methods persists to all collections and sub-documents of the model object</w:t>
       </w:r>
     </w:p>
     <w:p>
@@ -5876,7 +4918,6 @@
       <w:r>
         <w:t xml:space="preserve"> </w:t>
       </w:r>
-      <w:proofErr w:type="spellStart"/>
       <w:r>
         <w:rPr>
           <w:b/>
@@ -5884,7 +4925,6 @@
         </w:rPr>
         <w:t>asc</w:t>
       </w:r>
-      <w:proofErr w:type="spellEnd"/>
       <w:r>
         <w:t xml:space="preserve">, </w:t>
       </w:r>
@@ -5996,56 +5036,8 @@
           <w:b/>
           <w:bCs/>
         </w:rPr>
-        <w:t xml:space="preserve">const posts = await </w:t>
-      </w:r>
-      <w:proofErr w:type="spellStart"/>
-      <w:r>
-        <w:rPr>
-          <w:b/>
-          <w:bCs/>
-        </w:rPr>
-        <w:t>Post.find</w:t>
-      </w:r>
-      <w:proofErr w:type="spellEnd"/>
-      <w:r>
-        <w:rPr>
-          <w:b/>
-          <w:bCs/>
-        </w:rPr>
-        <w:t>().sort({date: -1</w:t>
-      </w:r>
-      <w:r>
-        <w:rPr>
-          <w:b/>
-          <w:bCs/>
-        </w:rPr>
-        <w:t xml:space="preserve">, username: </w:t>
-      </w:r>
-      <w:proofErr w:type="spellStart"/>
-      <w:r>
-        <w:rPr>
-          <w:b/>
-          <w:bCs/>
-        </w:rPr>
-        <w:t>asc</w:t>
-      </w:r>
-      <w:proofErr w:type="spellEnd"/>
-      <w:r>
-        <w:rPr>
-          <w:b/>
-          <w:bCs/>
-        </w:rPr>
-        <w:t>}</w:t>
-      </w:r>
-      <w:proofErr w:type="gramStart"/>
-      <w:r>
-        <w:rPr>
-          <w:b/>
-          <w:bCs/>
-        </w:rPr>
-        <w:t>);</w:t>
-      </w:r>
-      <w:proofErr w:type="gramEnd"/>
+        <w:t>const posts = await Post.find().sort({date: -1, username: asc});</w:t>
+      </w:r>
     </w:p>
     <w:p>
       <w:pPr>
@@ -6056,40 +5048,18 @@
         </w:numPr>
       </w:pPr>
       <w:r>
-        <w:t xml:space="preserve">To get the string value of a Mongoose model’s </w:t>
-      </w:r>
-      <w:proofErr w:type="spellStart"/>
-      <w:r>
-        <w:t>ObjectID</w:t>
-      </w:r>
-      <w:proofErr w:type="spellEnd"/>
-      <w:r>
-        <w:t xml:space="preserve"> (either the model’s ID or a reference ID to another model) use the </w:t>
-      </w:r>
-      <w:proofErr w:type="spellStart"/>
-      <w:r>
-        <w:rPr>
-          <w:b/>
-          <w:bCs/>
-        </w:rPr>
-        <w:t>toString</w:t>
-      </w:r>
-      <w:proofErr w:type="spellEnd"/>
-      <w:r>
-        <w:rPr>
-          <w:b/>
-          <w:bCs/>
-        </w:rPr>
-        <w:t>()</w:t>
-      </w:r>
-      <w:r>
-        <w:t xml:space="preserve"> method of that </w:t>
-      </w:r>
-      <w:proofErr w:type="spellStart"/>
-      <w:r>
-        <w:t>ObjectID</w:t>
-      </w:r>
-      <w:proofErr w:type="spellEnd"/>
+        <w:t xml:space="preserve">To get the string value of a Mongoose model’s ObjectID (either the model’s ID or a reference ID to another model) use the </w:t>
+      </w:r>
+      <w:r>
+        <w:rPr>
+          <w:b/>
+          <w:bCs/>
+        </w:rPr>
+        <w:t>toString()</w:t>
+      </w:r>
+      <w:r>
+        <w:t xml:space="preserve"> method of that ObjectID</w:t>
+      </w:r>
     </w:p>
     <w:p>
       <w:pPr>
@@ -6107,23 +5077,7 @@
           <w:b/>
           <w:bCs/>
         </w:rPr>
-        <w:t>[Model].</w:t>
-      </w:r>
-      <w:proofErr w:type="spellStart"/>
-      <w:r>
-        <w:rPr>
-          <w:b/>
-          <w:bCs/>
-        </w:rPr>
-        <w:t>findByIdAndDelete</w:t>
-      </w:r>
-      <w:proofErr w:type="spellEnd"/>
-      <w:r>
-        <w:rPr>
-          <w:b/>
-          <w:bCs/>
-        </w:rPr>
-        <w:t>()</w:t>
+        <w:t>[Model].findByIdAndDelete()</w:t>
       </w:r>
       <w:r>
         <w:t xml:space="preserve"> method, where [Model] is a declared Mongoose model, to delete a single document by ID from the database</w:t>
@@ -6182,7 +5136,6 @@
       <w:r>
         <w:t xml:space="preserve">Use </w:t>
       </w:r>
-      <w:proofErr w:type="spellStart"/>
       <w:r>
         <w:rPr>
           <w:b/>
@@ -6190,7 +5143,6 @@
         </w:rPr>
         <w:t>npx</w:t>
       </w:r>
-      <w:proofErr w:type="spellEnd"/>
       <w:r>
         <w:t xml:space="preserve"> instead of npm to run applications such as </w:t>
       </w:r>
@@ -6221,34 +5173,10 @@
           <w:b/>
           <w:bCs/>
         </w:rPr>
-        <w:t>yarn create react-app &lt;</w:t>
-      </w:r>
-      <w:proofErr w:type="spellStart"/>
-      <w:r>
-        <w:rPr>
-          <w:b/>
-          <w:bCs/>
-        </w:rPr>
-        <w:t>app_name</w:t>
-      </w:r>
-      <w:proofErr w:type="spellEnd"/>
-      <w:r>
-        <w:rPr>
-          <w:b/>
-          <w:bCs/>
-        </w:rPr>
-        <w:t>&gt;</w:t>
-      </w:r>
-      <w:r>
-        <w:t xml:space="preserve"> where &lt;</w:t>
-      </w:r>
-      <w:proofErr w:type="spellStart"/>
-      <w:r>
-        <w:t>app_name</w:t>
-      </w:r>
-      <w:proofErr w:type="spellEnd"/>
-      <w:r>
-        <w:t>&gt; is the name of the new app to be created, to setup the most modern version of a React app (as of April, 2023)</w:t>
+        <w:t>yarn create react-app &lt;app_name&gt;</w:t>
+      </w:r>
+      <w:r>
+        <w:t xml:space="preserve"> where &lt;app_name&gt; is the name of the new app to be created, to setup the most modern version of a React app (as of April, 2023)</w:t>
       </w:r>
     </w:p>
     <w:p>
@@ -6283,80 +5211,15 @@
         </w:rPr>
         <w:t>--</w:t>
       </w:r>
-      <w:proofErr w:type="spellStart"/>
-      <w:r>
-        <w:rPr>
-          <w:b/>
-          <w:bCs/>
-        </w:rPr>
-        <w:t>cwd</w:t>
-      </w:r>
-      <w:proofErr w:type="spellEnd"/>
-      <w:r>
-        <w:rPr>
-          <w:b/>
-          <w:bCs/>
-        </w:rPr>
-        <w:t xml:space="preserve"> &lt;</w:t>
-      </w:r>
-      <w:proofErr w:type="spellStart"/>
-      <w:r>
-        <w:rPr>
-          <w:b/>
-          <w:bCs/>
-        </w:rPr>
-        <w:t>dir</w:t>
-      </w:r>
-      <w:proofErr w:type="spellEnd"/>
-      <w:r>
-        <w:rPr>
-          <w:b/>
-          <w:bCs/>
-        </w:rPr>
-        <w:t>&gt; &lt;</w:t>
-      </w:r>
-      <w:proofErr w:type="spellStart"/>
-      <w:r>
-        <w:rPr>
-          <w:b/>
-          <w:bCs/>
-        </w:rPr>
-        <w:t>cmd</w:t>
-      </w:r>
-      <w:proofErr w:type="spellEnd"/>
-      <w:r>
-        <w:rPr>
-          <w:b/>
-          <w:bCs/>
-        </w:rPr>
-        <w:t>&gt;</w:t>
-      </w:r>
-      <w:r>
-        <w:t xml:space="preserve"> to run a command, &lt;</w:t>
-      </w:r>
-      <w:proofErr w:type="spellStart"/>
-      <w:r>
-        <w:t>cmd</w:t>
-      </w:r>
-      <w:proofErr w:type="spellEnd"/>
-      <w:r>
-        <w:t xml:space="preserve">&gt;, in yarn (including “scripts” defined in a </w:t>
-      </w:r>
-      <w:proofErr w:type="spellStart"/>
-      <w:r>
-        <w:t>package.json</w:t>
-      </w:r>
-      <w:proofErr w:type="spellEnd"/>
-      <w:r>
-        <w:t xml:space="preserve"> file) against a directory, &lt;</w:t>
-      </w:r>
-      <w:proofErr w:type="spellStart"/>
-      <w:r>
-        <w:t>dir</w:t>
-      </w:r>
-      <w:proofErr w:type="spellEnd"/>
-      <w:r>
-        <w:t>&gt;, other than the current command line’s directory</w:t>
+      <w:r>
+        <w:rPr>
+          <w:b/>
+          <w:bCs/>
+        </w:rPr>
+        <w:t>cwd &lt;dir&gt; &lt;cmd&gt;</w:t>
+      </w:r>
+      <w:r>
+        <w:t xml:space="preserve"> to run a command, &lt;cmd&gt;, in yarn (including “scripts” defined in a package.json file) against a directory, &lt;dir&gt;, other than the current command line’s directory</w:t>
       </w:r>
     </w:p>
     <w:p>
@@ -6442,15 +5305,7 @@
         <w:t>\</w:t>
       </w:r>
       <w:r>
-        <w:t xml:space="preserve"> in a </w:t>
-      </w:r>
-      <w:proofErr w:type="spellStart"/>
-      <w:r>
-        <w:t>package.json</w:t>
-      </w:r>
-      <w:proofErr w:type="spellEnd"/>
-      <w:r>
-        <w:t xml:space="preserve"> file</w:t>
+        <w:t xml:space="preserve"> in a package.json file</w:t>
       </w:r>
     </w:p>
     <w:p>
@@ -6466,10 +5321,7 @@
         </w:rPr>
       </w:pPr>
       <w:r>
-        <w:t xml:space="preserve">Ex.:  </w:t>
-      </w:r>
-      <w:r>
-        <w:t xml:space="preserve">  </w:t>
+        <w:t xml:space="preserve">Ex.:    </w:t>
       </w:r>
       <w:r>
         <w:rPr>
@@ -6516,15 +5368,7 @@
         </w:numPr>
       </w:pPr>
       <w:r>
-        <w:t xml:space="preserve">Use the </w:t>
-      </w:r>
-      <w:proofErr w:type="spellStart"/>
-      <w:r>
-        <w:t>package.json’s</w:t>
-      </w:r>
-      <w:proofErr w:type="spellEnd"/>
-      <w:r>
-        <w:t xml:space="preserve"> </w:t>
+        <w:t xml:space="preserve">Use the package.json’s </w:t>
       </w:r>
       <w:r>
         <w:rPr>
@@ -6556,15 +5400,7 @@
         <w:t>ONLY</w:t>
       </w:r>
       <w:r>
-        <w:t xml:space="preserve"> works in </w:t>
-      </w:r>
-      <w:proofErr w:type="gramStart"/>
-      <w:r>
-        <w:t>development,</w:t>
-      </w:r>
-      <w:proofErr w:type="gramEnd"/>
-      <w:r>
-        <w:t xml:space="preserve"> in production the routes will resolve to the host machine running the application</w:t>
+        <w:t xml:space="preserve"> works in development, in production the routes will resolve to the host machine running the application</w:t>
       </w:r>
     </w:p>
     <w:p>
@@ -6575,6 +5411,1310 @@
           <w:numId w:val="15"/>
         </w:numPr>
       </w:pPr>
+      <w:r>
+        <w:t xml:space="preserve">If using the package.json’s “proxy” field does NOT work in later versions of create-react-app, setup the </w:t>
+      </w:r>
+      <w:r>
+        <w:rPr>
+          <w:b/>
+          <w:bCs/>
+        </w:rPr>
+        <w:t>http-proxy-middleware</w:t>
+      </w:r>
+      <w:r>
+        <w:t xml:space="preserve"> npm library as an alternative:</w:t>
+      </w:r>
+    </w:p>
+    <w:p>
+      <w:pPr>
+        <w:pStyle w:val="ListParagraph"/>
+        <w:numPr>
+          <w:ilvl w:val="1"/>
+          <w:numId w:val="15"/>
+        </w:numPr>
+      </w:pPr>
+      <w:r>
+        <w:t xml:space="preserve">Add the </w:t>
+      </w:r>
+      <w:r>
+        <w:rPr>
+          <w:b/>
+          <w:bCs/>
+        </w:rPr>
+        <w:t>http-proxy-middleware</w:t>
+      </w:r>
+      <w:r>
+        <w:t xml:space="preserve"> library to the React application using yarn or npm</w:t>
+      </w:r>
+    </w:p>
+    <w:p>
+      <w:pPr>
+        <w:pStyle w:val="ListParagraph"/>
+        <w:numPr>
+          <w:ilvl w:val="1"/>
+          <w:numId w:val="15"/>
+        </w:numPr>
+      </w:pPr>
+      <w:r>
+        <w:t xml:space="preserve">Inside the </w:t>
+      </w:r>
+      <w:r>
+        <w:rPr>
+          <w:b/>
+          <w:bCs/>
+        </w:rPr>
+        <w:t>src</w:t>
+      </w:r>
+      <w:r>
+        <w:t xml:space="preserve"> folder of the React project, add a new file named:  </w:t>
+      </w:r>
+      <w:r>
+        <w:rPr>
+          <w:b/>
+          <w:bCs/>
+        </w:rPr>
+        <w:t>setupProxy.js</w:t>
+      </w:r>
+    </w:p>
+    <w:p>
+      <w:pPr>
+        <w:pStyle w:val="ListParagraph"/>
+        <w:numPr>
+          <w:ilvl w:val="1"/>
+          <w:numId w:val="15"/>
+        </w:numPr>
+      </w:pPr>
+      <w:r>
+        <w:t xml:space="preserve">Use the </w:t>
+      </w:r>
+      <w:r>
+        <w:rPr>
+          <w:b/>
+          <w:bCs/>
+        </w:rPr>
+        <w:t>require</w:t>
+      </w:r>
+      <w:r>
+        <w:t xml:space="preserve"> keyword to import the </w:t>
+      </w:r>
+      <w:r>
+        <w:rPr>
+          <w:b/>
+          <w:bCs/>
+        </w:rPr>
+        <w:t>createProxyMiddleware</w:t>
+      </w:r>
+      <w:r>
+        <w:t xml:space="preserve"> package</w:t>
+      </w:r>
+    </w:p>
+    <w:p>
+      <w:pPr>
+        <w:pStyle w:val="ListParagraph"/>
+        <w:numPr>
+          <w:ilvl w:val="1"/>
+          <w:numId w:val="15"/>
+        </w:numPr>
+      </w:pPr>
+      <w:r>
+        <w:t xml:space="preserve">Use </w:t>
+      </w:r>
+      <w:r>
+        <w:rPr>
+          <w:b/>
+          <w:bCs/>
+        </w:rPr>
+        <w:t>module.exports</w:t>
+      </w:r>
+      <w:r>
+        <w:t xml:space="preserve"> to export a function that:</w:t>
+      </w:r>
+    </w:p>
+    <w:p>
+      <w:pPr>
+        <w:pStyle w:val="ListParagraph"/>
+        <w:numPr>
+          <w:ilvl w:val="2"/>
+          <w:numId w:val="15"/>
+        </w:numPr>
+      </w:pPr>
+      <w:r>
+        <w:t xml:space="preserve">Call the </w:t>
+      </w:r>
+      <w:r>
+        <w:rPr>
+          <w:b/>
+          <w:bCs/>
+        </w:rPr>
+        <w:t>app.use()</w:t>
+      </w:r>
+      <w:r>
+        <w:t xml:space="preserve"> method to bind middleware to the create-react-app’s dev server</w:t>
+      </w:r>
+    </w:p>
+    <w:p>
+      <w:pPr>
+        <w:pStyle w:val="ListParagraph"/>
+        <w:numPr>
+          <w:ilvl w:val="3"/>
+          <w:numId w:val="15"/>
+        </w:numPr>
+      </w:pPr>
+      <w:r>
+        <w:t xml:space="preserve">Pass in the </w:t>
+      </w:r>
+      <w:r>
+        <w:rPr>
+          <w:b/>
+          <w:bCs/>
+        </w:rPr>
+        <w:t>route</w:t>
+      </w:r>
+      <w:r>
+        <w:t xml:space="preserve"> that is to be proxied as the first parameter</w:t>
+      </w:r>
+      <w:r>
+        <w:t xml:space="preserve"> (i.e. </w:t>
+      </w:r>
+      <w:r>
+        <w:t>/api</w:t>
+      </w:r>
+      <w:r>
+        <w:t>)</w:t>
+      </w:r>
+    </w:p>
+    <w:p>
+      <w:pPr>
+        <w:pStyle w:val="ListParagraph"/>
+        <w:numPr>
+          <w:ilvl w:val="3"/>
+          <w:numId w:val="15"/>
+        </w:numPr>
+      </w:pPr>
+      <w:r>
+        <w:t xml:space="preserve">Pass in the </w:t>
+      </w:r>
+      <w:r>
+        <w:rPr>
+          <w:b/>
+          <w:bCs/>
+        </w:rPr>
+        <w:t>createProxyMiddleware()</w:t>
+      </w:r>
+      <w:r>
+        <w:t xml:space="preserve"> method as the second parameter</w:t>
+      </w:r>
+    </w:p>
+    <w:p>
+      <w:pPr>
+        <w:pStyle w:val="ListParagraph"/>
+        <w:numPr>
+          <w:ilvl w:val="4"/>
+          <w:numId w:val="15"/>
+        </w:numPr>
+      </w:pPr>
+      <w:r>
+        <w:t xml:space="preserve">Pass in a JSON object as the </w:t>
+      </w:r>
+      <w:r>
+        <w:rPr>
+          <w:b/>
+          <w:bCs/>
+        </w:rPr>
+        <w:t>context</w:t>
+      </w:r>
+      <w:r>
+        <w:t xml:space="preserve"> to this method to configure the proxy</w:t>
+      </w:r>
+    </w:p>
+    <w:p>
+      <w:pPr>
+        <w:pStyle w:val="ListParagraph"/>
+        <w:numPr>
+          <w:ilvl w:val="5"/>
+          <w:numId w:val="15"/>
+        </w:numPr>
+      </w:pPr>
+      <w:r>
+        <w:t xml:space="preserve">Set a </w:t>
+      </w:r>
+      <w:r>
+        <w:rPr>
+          <w:b/>
+          <w:bCs/>
+        </w:rPr>
+        <w:t>target</w:t>
+      </w:r>
+      <w:r>
+        <w:t xml:space="preserve"> key equal to the desired proxy URL (i.e. ‘http://localhost:5000</w:t>
+      </w:r>
+    </w:p>
+    <w:p>
+      <w:pPr>
+        <w:pStyle w:val="ListParagraph"/>
+        <w:numPr>
+          <w:ilvl w:val="5"/>
+          <w:numId w:val="15"/>
+        </w:numPr>
+      </w:pPr>
+      <w:r>
+        <w:t xml:space="preserve">Set a </w:t>
+      </w:r>
+      <w:r>
+        <w:rPr>
+          <w:b/>
+          <w:bCs/>
+        </w:rPr>
+        <w:t>changeOrigin</w:t>
+      </w:r>
+      <w:r>
+        <w:t xml:space="preserve"> key equal to </w:t>
+      </w:r>
+      <w:r>
+        <w:rPr>
+          <w:b/>
+          <w:bCs/>
+        </w:rPr>
+        <w:t>true</w:t>
+      </w:r>
+    </w:p>
+    <w:p>
+      <w:pPr>
+        <w:pStyle w:val="ListParagraph"/>
+        <w:numPr>
+          <w:ilvl w:val="1"/>
+          <w:numId w:val="15"/>
+        </w:numPr>
+        <w:rPr>
+          <w:b/>
+          <w:bCs/>
+        </w:rPr>
+      </w:pPr>
+      <w:r>
+        <w:t xml:space="preserve">Ex.:  </w:t>
+      </w:r>
+      <w:r>
+        <w:rPr>
+          <w:b/>
+          <w:bCs/>
+        </w:rPr>
+        <w:t>const { createProxyMiddleware } = require('http-proxy-middleware');</w:t>
+      </w:r>
+    </w:p>
+    <w:p>
+      <w:pPr>
+        <w:ind w:left="2160"/>
+        <w:rPr>
+          <w:b/>
+          <w:bCs/>
+        </w:rPr>
+      </w:pPr>
+      <w:r>
+        <w:rPr>
+          <w:b/>
+          <w:bCs/>
+        </w:rPr>
+        <w:t>module.exports = function(app) {</w:t>
+      </w:r>
+    </w:p>
+    <w:p>
+      <w:pPr>
+        <w:ind w:left="2160"/>
+        <w:rPr>
+          <w:b/>
+          <w:bCs/>
+        </w:rPr>
+      </w:pPr>
+      <w:r>
+        <w:rPr>
+          <w:b/>
+          <w:bCs/>
+        </w:rPr>
+        <w:t xml:space="preserve">    app.use(</w:t>
+      </w:r>
+    </w:p>
+    <w:p>
+      <w:pPr>
+        <w:ind w:left="2160"/>
+        <w:rPr>
+          <w:b/>
+          <w:bCs/>
+        </w:rPr>
+      </w:pPr>
+      <w:r>
+        <w:rPr>
+          <w:b/>
+          <w:bCs/>
+        </w:rPr>
+        <w:t xml:space="preserve">        '/api',</w:t>
+      </w:r>
+    </w:p>
+    <w:p>
+      <w:pPr>
+        <w:ind w:left="2160"/>
+        <w:rPr>
+          <w:b/>
+          <w:bCs/>
+        </w:rPr>
+      </w:pPr>
+      <w:r>
+        <w:rPr>
+          <w:b/>
+          <w:bCs/>
+        </w:rPr>
+        <w:t xml:space="preserve">        createProxyMiddleware({</w:t>
+      </w:r>
+    </w:p>
+    <w:p>
+      <w:pPr>
+        <w:ind w:left="2160"/>
+        <w:rPr>
+          <w:b/>
+          <w:bCs/>
+        </w:rPr>
+      </w:pPr>
+      <w:r>
+        <w:rPr>
+          <w:b/>
+          <w:bCs/>
+        </w:rPr>
+        <w:t xml:space="preserve">            target: 'http://localhost:5000',</w:t>
+      </w:r>
+    </w:p>
+    <w:p>
+      <w:pPr>
+        <w:ind w:left="2160"/>
+        <w:rPr>
+          <w:b/>
+          <w:bCs/>
+        </w:rPr>
+      </w:pPr>
+      <w:r>
+        <w:rPr>
+          <w:b/>
+          <w:bCs/>
+        </w:rPr>
+        <w:t xml:space="preserve">            changeOrigin: true,</w:t>
+      </w:r>
+    </w:p>
+    <w:p>
+      <w:pPr>
+        <w:ind w:left="2160"/>
+        <w:rPr>
+          <w:b/>
+          <w:bCs/>
+        </w:rPr>
+      </w:pPr>
+      <w:r>
+        <w:rPr>
+          <w:b/>
+          <w:bCs/>
+        </w:rPr>
+        <w:t xml:space="preserve">        })</w:t>
+      </w:r>
+    </w:p>
+    <w:p>
+      <w:pPr>
+        <w:ind w:left="2160"/>
+        <w:rPr>
+          <w:b/>
+          <w:bCs/>
+        </w:rPr>
+      </w:pPr>
+      <w:r>
+        <w:rPr>
+          <w:b/>
+          <w:bCs/>
+        </w:rPr>
+        <w:t xml:space="preserve">    );</w:t>
+      </w:r>
+    </w:p>
+    <w:p>
+      <w:pPr>
+        <w:ind w:left="2160"/>
+        <w:rPr>
+          <w:b/>
+          <w:bCs/>
+        </w:rPr>
+      </w:pPr>
+      <w:r>
+        <w:rPr>
+          <w:b/>
+          <w:bCs/>
+        </w:rPr>
+        <w:t>};</w:t>
+      </w:r>
+    </w:p>
+    <w:p>
+      <w:pPr>
+        <w:rPr>
+          <w:b/>
+          <w:bCs/>
+        </w:rPr>
+      </w:pPr>
+    </w:p>
+    <w:p>
+      <w:r>
+        <w:rPr>
+          <w:b/>
+          <w:bCs/>
+        </w:rPr>
+        <w:t>Redux Setup</w:t>
+      </w:r>
+    </w:p>
+    <w:p>
+      <w:pPr>
+        <w:pStyle w:val="ListParagraph"/>
+        <w:numPr>
+          <w:ilvl w:val="0"/>
+          <w:numId w:val="18"/>
+        </w:numPr>
+      </w:pPr>
+      <w:r>
+        <w:rPr>
+          <w:b/>
+          <w:bCs/>
+        </w:rPr>
+        <w:lastRenderedPageBreak/>
+        <w:t>Redux</w:t>
+      </w:r>
+      <w:r>
+        <w:t xml:space="preserve"> is a publish and subscribe</w:t>
+      </w:r>
+      <w:r>
+        <w:t>,</w:t>
+      </w:r>
+      <w:r>
+        <w:t xml:space="preserve"> “pub-sub”</w:t>
+      </w:r>
+      <w:r>
+        <w:t>,</w:t>
+      </w:r>
+      <w:r>
+        <w:t xml:space="preserve"> action-based data storage and retrieval framework that is commonly used with React</w:t>
+      </w:r>
+      <w:r>
+        <w:t>; it allows for data (state) to selectively be acquired and distributed throughout components across an entire React app</w:t>
+      </w:r>
+    </w:p>
+    <w:p>
+      <w:pPr>
+        <w:pStyle w:val="ListParagraph"/>
+        <w:numPr>
+          <w:ilvl w:val="1"/>
+          <w:numId w:val="18"/>
+        </w:numPr>
+      </w:pPr>
+      <w:r>
+        <w:t xml:space="preserve">It is comprised of </w:t>
+      </w:r>
+      <w:r>
+        <w:t>3</w:t>
+      </w:r>
+      <w:r>
+        <w:t xml:space="preserve"> attributes:</w:t>
+      </w:r>
+    </w:p>
+    <w:p>
+      <w:pPr>
+        <w:pStyle w:val="ListParagraph"/>
+        <w:numPr>
+          <w:ilvl w:val="2"/>
+          <w:numId w:val="18"/>
+        </w:numPr>
+      </w:pPr>
+      <w:r>
+        <w:rPr>
+          <w:b/>
+          <w:bCs/>
+        </w:rPr>
+        <w:t>Store</w:t>
+      </w:r>
+      <w:r>
+        <w:t xml:space="preserve"> – An immutable JSON object that stores the entire state of the React application</w:t>
+      </w:r>
+    </w:p>
+    <w:p>
+      <w:pPr>
+        <w:pStyle w:val="ListParagraph"/>
+        <w:numPr>
+          <w:ilvl w:val="2"/>
+          <w:numId w:val="18"/>
+        </w:numPr>
+      </w:pPr>
+      <w:r>
+        <w:rPr>
+          <w:b/>
+          <w:bCs/>
+        </w:rPr>
+        <w:t>Action</w:t>
+      </w:r>
+      <w:r>
+        <w:t xml:space="preserve"> – A Redux event that is fired by a component to get, update, or delete state data against the store</w:t>
+      </w:r>
+    </w:p>
+    <w:p>
+      <w:pPr>
+        <w:pStyle w:val="ListParagraph"/>
+        <w:numPr>
+          <w:ilvl w:val="2"/>
+          <w:numId w:val="18"/>
+        </w:numPr>
+      </w:pPr>
+      <w:r>
+        <w:rPr>
+          <w:b/>
+          <w:bCs/>
+        </w:rPr>
+        <w:t>Reducer</w:t>
+      </w:r>
+      <w:r>
+        <w:t xml:space="preserve"> – A function that subscribes to one or more Redux actions, processes the properties of the action, and manipulates the store based on the action triggered</w:t>
+      </w:r>
+    </w:p>
+    <w:p>
+      <w:pPr>
+        <w:pStyle w:val="ListParagraph"/>
+        <w:numPr>
+          <w:ilvl w:val="0"/>
+          <w:numId w:val="18"/>
+        </w:numPr>
+      </w:pPr>
+      <w:r>
+        <w:t xml:space="preserve">Install the </w:t>
+      </w:r>
+      <w:r>
+        <w:rPr>
+          <w:b/>
+          <w:bCs/>
+        </w:rPr>
+        <w:t>redux</w:t>
+      </w:r>
+      <w:r>
+        <w:t>,</w:t>
+      </w:r>
+      <w:r>
+        <w:rPr>
+          <w:b/>
+          <w:bCs/>
+        </w:rPr>
+        <w:t xml:space="preserve"> react-redux</w:t>
+      </w:r>
+      <w:r>
+        <w:t xml:space="preserve">, and </w:t>
+      </w:r>
+      <w:r>
+        <w:rPr>
+          <w:b/>
+          <w:bCs/>
+        </w:rPr>
+        <w:t>redux-thunk</w:t>
+      </w:r>
+      <w:r>
+        <w:t xml:space="preserve"> npm packages to the React app</w:t>
+      </w:r>
+    </w:p>
+    <w:p>
+      <w:pPr>
+        <w:pStyle w:val="ListParagraph"/>
+        <w:numPr>
+          <w:ilvl w:val="0"/>
+          <w:numId w:val="18"/>
+        </w:numPr>
+      </w:pPr>
+      <w:r>
+        <w:t xml:space="preserve">Dev Install the </w:t>
+      </w:r>
+      <w:r>
+        <w:rPr>
+          <w:b/>
+          <w:bCs/>
+        </w:rPr>
+        <w:t>redux-devtools-extension</w:t>
+      </w:r>
+      <w:r>
+        <w:t xml:space="preserve"> npm package to the app to allow for inspection and debugging of react on the client</w:t>
+      </w:r>
+    </w:p>
+    <w:p>
+      <w:pPr>
+        <w:pStyle w:val="ListParagraph"/>
+        <w:numPr>
+          <w:ilvl w:val="0"/>
+          <w:numId w:val="18"/>
+        </w:numPr>
+      </w:pPr>
+      <w:r>
+        <w:t xml:space="preserve">Create a </w:t>
+      </w:r>
+      <w:r>
+        <w:rPr>
+          <w:b/>
+          <w:bCs/>
+        </w:rPr>
+        <w:t xml:space="preserve">reducers </w:t>
+      </w:r>
+      <w:r>
+        <w:t>folder</w:t>
+      </w:r>
+      <w:r>
+        <w:t xml:space="preserve"> inside src to hold all the reducers for the application</w:t>
+      </w:r>
+    </w:p>
+    <w:p>
+      <w:pPr>
+        <w:pStyle w:val="ListParagraph"/>
+        <w:numPr>
+          <w:ilvl w:val="1"/>
+          <w:numId w:val="18"/>
+        </w:numPr>
+      </w:pPr>
+      <w:r>
+        <w:t xml:space="preserve">Create an </w:t>
+      </w:r>
+      <w:r>
+        <w:rPr>
+          <w:b/>
+          <w:bCs/>
+        </w:rPr>
+        <w:t>index.js</w:t>
+      </w:r>
+      <w:r>
+        <w:t xml:space="preserve"> file to import all reducer files, then combine them an export them as one </w:t>
+      </w:r>
+      <w:r>
+        <w:rPr>
+          <w:b/>
+          <w:bCs/>
+        </w:rPr>
+        <w:t>Root Reducer</w:t>
+      </w:r>
+    </w:p>
+    <w:p>
+      <w:pPr>
+        <w:pStyle w:val="ListParagraph"/>
+        <w:numPr>
+          <w:ilvl w:val="2"/>
+          <w:numId w:val="18"/>
+        </w:numPr>
+      </w:pPr>
+      <w:r>
+        <w:t xml:space="preserve">Import </w:t>
+      </w:r>
+      <w:r>
+        <w:rPr>
+          <w:b/>
+          <w:bCs/>
+        </w:rPr>
+        <w:t>{</w:t>
+      </w:r>
+      <w:r>
+        <w:rPr>
+          <w:b/>
+          <w:bCs/>
+        </w:rPr>
+        <w:t>combineReducers</w:t>
+      </w:r>
+      <w:r>
+        <w:rPr>
+          <w:b/>
+          <w:bCs/>
+        </w:rPr>
+        <w:t>}</w:t>
+      </w:r>
+      <w:r>
+        <w:t xml:space="preserve"> from redux</w:t>
+      </w:r>
+    </w:p>
+    <w:p>
+      <w:pPr>
+        <w:pStyle w:val="ListParagraph"/>
+        <w:numPr>
+          <w:ilvl w:val="2"/>
+          <w:numId w:val="18"/>
+        </w:numPr>
+      </w:pPr>
+      <w:r>
+        <w:t xml:space="preserve">Call the </w:t>
+      </w:r>
+      <w:r>
+        <w:rPr>
+          <w:b/>
+          <w:bCs/>
+        </w:rPr>
+        <w:t>combineReducers()</w:t>
+      </w:r>
+      <w:r>
+        <w:t xml:space="preserve"> method and export the results as the default object</w:t>
+      </w:r>
+    </w:p>
+    <w:p>
+      <w:pPr>
+        <w:pStyle w:val="ListParagraph"/>
+        <w:numPr>
+          <w:ilvl w:val="3"/>
+          <w:numId w:val="18"/>
+        </w:numPr>
+      </w:pPr>
+      <w:r>
+        <w:t xml:space="preserve">Pass in a JSON object, containing the reducers, as its first parameter </w:t>
+      </w:r>
+    </w:p>
+    <w:p>
+      <w:pPr>
+        <w:pStyle w:val="ListParagraph"/>
+        <w:numPr>
+          <w:ilvl w:val="0"/>
+          <w:numId w:val="18"/>
+        </w:numPr>
+      </w:pPr>
+      <w:r>
+        <w:t xml:space="preserve">Create a file named </w:t>
+      </w:r>
+      <w:r>
+        <w:rPr>
+          <w:b/>
+          <w:bCs/>
+        </w:rPr>
+        <w:t>store.js</w:t>
+      </w:r>
+      <w:r>
+        <w:t xml:space="preserve"> inside the /scr folder of the react app to hold the store</w:t>
+      </w:r>
+    </w:p>
+    <w:p>
+      <w:pPr>
+        <w:pStyle w:val="ListParagraph"/>
+        <w:numPr>
+          <w:ilvl w:val="1"/>
+          <w:numId w:val="18"/>
+        </w:numPr>
+      </w:pPr>
+      <w:r>
+        <w:t xml:space="preserve">Import the </w:t>
+      </w:r>
+      <w:r>
+        <w:rPr>
+          <w:b/>
+          <w:bCs/>
+        </w:rPr>
+        <w:t>createStore</w:t>
+      </w:r>
+      <w:r>
+        <w:t xml:space="preserve"> and </w:t>
+      </w:r>
+      <w:r>
+        <w:rPr>
+          <w:b/>
+          <w:bCs/>
+        </w:rPr>
+        <w:t>applyMiddleware</w:t>
+      </w:r>
+      <w:r>
+        <w:t xml:space="preserve"> libraries from </w:t>
+      </w:r>
+      <w:r>
+        <w:rPr>
+          <w:b/>
+          <w:bCs/>
+        </w:rPr>
+        <w:t>redux</w:t>
+      </w:r>
+      <w:r>
+        <w:t xml:space="preserve"> package</w:t>
+      </w:r>
+    </w:p>
+    <w:p>
+      <w:pPr>
+        <w:pStyle w:val="ListParagraph"/>
+        <w:numPr>
+          <w:ilvl w:val="1"/>
+          <w:numId w:val="18"/>
+        </w:numPr>
+      </w:pPr>
+      <w:r>
+        <w:t xml:space="preserve">Import </w:t>
+      </w:r>
+      <w:r>
+        <w:rPr>
+          <w:b/>
+          <w:bCs/>
+        </w:rPr>
+        <w:t>{</w:t>
+      </w:r>
+      <w:r>
+        <w:rPr>
+          <w:b/>
+          <w:bCs/>
+        </w:rPr>
+        <w:t>compseWithDevTools</w:t>
+      </w:r>
+      <w:r>
+        <w:rPr>
+          <w:b/>
+          <w:bCs/>
+        </w:rPr>
+        <w:t>}</w:t>
+      </w:r>
+      <w:r>
+        <w:t xml:space="preserve"> library from </w:t>
+      </w:r>
+      <w:r>
+        <w:rPr>
+          <w:b/>
+          <w:bCs/>
+        </w:rPr>
+        <w:t>redux-devtools-extension</w:t>
+      </w:r>
+      <w:r>
+        <w:t xml:space="preserve"> package</w:t>
+      </w:r>
+    </w:p>
+    <w:p>
+      <w:pPr>
+        <w:pStyle w:val="ListParagraph"/>
+        <w:numPr>
+          <w:ilvl w:val="1"/>
+          <w:numId w:val="18"/>
+        </w:numPr>
+      </w:pPr>
+      <w:r>
+        <w:t xml:space="preserve">Import </w:t>
+      </w:r>
+      <w:r>
+        <w:rPr>
+          <w:b/>
+          <w:bCs/>
+        </w:rPr>
+        <w:t>thunk</w:t>
+      </w:r>
+      <w:r>
+        <w:t xml:space="preserve"> form </w:t>
+      </w:r>
+      <w:r>
+        <w:rPr>
+          <w:b/>
+          <w:bCs/>
+        </w:rPr>
+        <w:t>redux-thunk</w:t>
+      </w:r>
+      <w:r>
+        <w:t xml:space="preserve"> package</w:t>
+      </w:r>
+    </w:p>
+    <w:p>
+      <w:pPr>
+        <w:pStyle w:val="ListParagraph"/>
+        <w:numPr>
+          <w:ilvl w:val="1"/>
+          <w:numId w:val="18"/>
+        </w:numPr>
+      </w:pPr>
+      <w:r>
+        <w:t xml:space="preserve">Import </w:t>
+      </w:r>
+      <w:r>
+        <w:rPr>
+          <w:b/>
+          <w:bCs/>
+        </w:rPr>
+        <w:t>rootReducer</w:t>
+      </w:r>
+      <w:r>
+        <w:t xml:space="preserve"> from the index file of the </w:t>
+      </w:r>
+      <w:r>
+        <w:rPr>
+          <w:b/>
+          <w:bCs/>
+        </w:rPr>
+        <w:t>reducers</w:t>
+      </w:r>
+      <w:r>
+        <w:t xml:space="preserve"> folder</w:t>
+      </w:r>
+    </w:p>
+    <w:p>
+      <w:pPr>
+        <w:pStyle w:val="ListParagraph"/>
+        <w:numPr>
+          <w:ilvl w:val="1"/>
+          <w:numId w:val="18"/>
+        </w:numPr>
+      </w:pPr>
+      <w:r>
+        <w:t xml:space="preserve">Set a const named </w:t>
+      </w:r>
+      <w:r>
+        <w:rPr>
+          <w:b/>
+          <w:bCs/>
+        </w:rPr>
+        <w:t>initialState</w:t>
+      </w:r>
+      <w:r>
+        <w:t>, which holds the initial state of the app, to an empty JSON object</w:t>
+      </w:r>
+    </w:p>
+    <w:p>
+      <w:pPr>
+        <w:pStyle w:val="ListParagraph"/>
+        <w:numPr>
+          <w:ilvl w:val="1"/>
+          <w:numId w:val="18"/>
+        </w:numPr>
+      </w:pPr>
+      <w:r>
+        <w:t xml:space="preserve">Set a const named </w:t>
+      </w:r>
+      <w:r>
+        <w:rPr>
+          <w:b/>
+          <w:bCs/>
+        </w:rPr>
+        <w:t>middleware</w:t>
+      </w:r>
+      <w:r>
+        <w:t>, which holds an array of redux middleware frameworks, to an array</w:t>
+      </w:r>
+    </w:p>
+    <w:p>
+      <w:pPr>
+        <w:pStyle w:val="ListParagraph"/>
+        <w:numPr>
+          <w:ilvl w:val="2"/>
+          <w:numId w:val="18"/>
+        </w:numPr>
+      </w:pPr>
+      <w:r>
+        <w:t xml:space="preserve">Pass </w:t>
+      </w:r>
+      <w:r>
+        <w:rPr>
+          <w:b/>
+          <w:bCs/>
+        </w:rPr>
+        <w:t>thunk</w:t>
+      </w:r>
+      <w:r>
+        <w:t xml:space="preserve"> middleware into this array</w:t>
+      </w:r>
+    </w:p>
+    <w:p>
+      <w:pPr>
+        <w:pStyle w:val="ListParagraph"/>
+        <w:numPr>
+          <w:ilvl w:val="1"/>
+          <w:numId w:val="18"/>
+        </w:numPr>
+      </w:pPr>
+      <w:r>
+        <w:t xml:space="preserve">Define a const named </w:t>
+      </w:r>
+      <w:r>
+        <w:rPr>
+          <w:b/>
+          <w:bCs/>
+        </w:rPr>
+        <w:t>store</w:t>
+      </w:r>
+      <w:r>
+        <w:t xml:space="preserve"> and assign it to the result of the </w:t>
+      </w:r>
+      <w:r>
+        <w:rPr>
+          <w:b/>
+          <w:bCs/>
+        </w:rPr>
+        <w:t>createStore()</w:t>
+      </w:r>
+      <w:r>
+        <w:t xml:space="preserve"> method</w:t>
+      </w:r>
+    </w:p>
+    <w:p>
+      <w:pPr>
+        <w:pStyle w:val="ListParagraph"/>
+        <w:numPr>
+          <w:ilvl w:val="2"/>
+          <w:numId w:val="18"/>
+        </w:numPr>
+      </w:pPr>
+      <w:r>
+        <w:t>Pass in the rootReducer as its first parameter</w:t>
+      </w:r>
+    </w:p>
+    <w:p>
+      <w:pPr>
+        <w:pStyle w:val="ListParagraph"/>
+        <w:numPr>
+          <w:ilvl w:val="2"/>
+          <w:numId w:val="18"/>
+        </w:numPr>
+      </w:pPr>
+      <w:r>
+        <w:t>Pass in the initialState as its second parameter</w:t>
+      </w:r>
+    </w:p>
+    <w:p>
+      <w:pPr>
+        <w:pStyle w:val="ListParagraph"/>
+        <w:numPr>
+          <w:ilvl w:val="2"/>
+          <w:numId w:val="18"/>
+        </w:numPr>
+      </w:pPr>
+      <w:r>
+        <w:t>Pass in all middleware as its third parameter</w:t>
+      </w:r>
+    </w:p>
+    <w:p>
+      <w:pPr>
+        <w:pStyle w:val="ListParagraph"/>
+        <w:numPr>
+          <w:ilvl w:val="3"/>
+          <w:numId w:val="18"/>
+        </w:numPr>
+      </w:pPr>
+      <w:r>
+        <w:t xml:space="preserve">Call the </w:t>
+      </w:r>
+      <w:r>
+        <w:rPr>
+          <w:b/>
+          <w:bCs/>
+        </w:rPr>
+        <w:t>compseWithDevTools</w:t>
+      </w:r>
+      <w:r>
+        <w:rPr>
+          <w:b/>
+          <w:bCs/>
+        </w:rPr>
+        <w:t>()</w:t>
+      </w:r>
+      <w:r>
+        <w:t xml:space="preserve"> method in this parameter to allow client-side redux debugging</w:t>
+      </w:r>
+    </w:p>
+    <w:p>
+      <w:pPr>
+        <w:pStyle w:val="ListParagraph"/>
+        <w:numPr>
+          <w:ilvl w:val="4"/>
+          <w:numId w:val="18"/>
+        </w:numPr>
+      </w:pPr>
+      <w:r>
+        <w:t xml:space="preserve">Pass in the </w:t>
+      </w:r>
+      <w:r>
+        <w:rPr>
+          <w:b/>
+          <w:bCs/>
+        </w:rPr>
+        <w:t>applyMiddleware()</w:t>
+      </w:r>
+      <w:r>
+        <w:t xml:space="preserve"> function</w:t>
+      </w:r>
+    </w:p>
+    <w:p>
+      <w:pPr>
+        <w:pStyle w:val="ListParagraph"/>
+        <w:numPr>
+          <w:ilvl w:val="5"/>
+          <w:numId w:val="18"/>
+        </w:numPr>
+      </w:pPr>
+      <w:r>
+        <w:t>Destruct the middleware const using the rest operator</w:t>
+      </w:r>
+      <w:r>
+        <w:t>, passing the array of middleware into this method</w:t>
+      </w:r>
+    </w:p>
+    <w:p>
+      <w:pPr>
+        <w:pStyle w:val="ListParagraph"/>
+        <w:numPr>
+          <w:ilvl w:val="1"/>
+          <w:numId w:val="18"/>
+        </w:numPr>
+      </w:pPr>
+      <w:r>
+        <w:t xml:space="preserve">Export the </w:t>
+      </w:r>
+      <w:r>
+        <w:rPr>
+          <w:b/>
+          <w:bCs/>
+        </w:rPr>
+        <w:t>store</w:t>
+      </w:r>
+      <w:r>
+        <w:t xml:space="preserve"> const as the default parameter</w:t>
+      </w:r>
+    </w:p>
+    <w:p>
+      <w:pPr>
+        <w:pStyle w:val="ListParagraph"/>
+        <w:numPr>
+          <w:ilvl w:val="0"/>
+          <w:numId w:val="18"/>
+        </w:numPr>
+      </w:pPr>
+      <w:r>
+        <w:lastRenderedPageBreak/>
+        <w:t xml:space="preserve">In the </w:t>
+      </w:r>
+      <w:r>
+        <w:rPr>
+          <w:b/>
+          <w:bCs/>
+        </w:rPr>
+        <w:t>App.js</w:t>
+      </w:r>
+      <w:r>
+        <w:t xml:space="preserve"> file:</w:t>
+      </w:r>
+    </w:p>
+    <w:p>
+      <w:pPr>
+        <w:pStyle w:val="ListParagraph"/>
+        <w:numPr>
+          <w:ilvl w:val="1"/>
+          <w:numId w:val="18"/>
+        </w:numPr>
+      </w:pPr>
+      <w:r>
+        <w:t xml:space="preserve">Import </w:t>
+      </w:r>
+      <w:r>
+        <w:rPr>
+          <w:b/>
+          <w:bCs/>
+        </w:rPr>
+        <w:t>{</w:t>
+      </w:r>
+      <w:r>
+        <w:rPr>
+          <w:b/>
+          <w:bCs/>
+        </w:rPr>
+        <w:t>Provider</w:t>
+      </w:r>
+      <w:r>
+        <w:rPr>
+          <w:b/>
+          <w:bCs/>
+        </w:rPr>
+        <w:t>}</w:t>
+      </w:r>
+      <w:r>
+        <w:t xml:space="preserve"> from the </w:t>
+      </w:r>
+      <w:r>
+        <w:rPr>
+          <w:b/>
+          <w:bCs/>
+        </w:rPr>
+        <w:t>react-redux</w:t>
+      </w:r>
+      <w:r>
+        <w:t xml:space="preserve"> </w:t>
+      </w:r>
+      <w:r>
+        <w:t>package</w:t>
+      </w:r>
+    </w:p>
+    <w:p>
+      <w:pPr>
+        <w:pStyle w:val="ListParagraph"/>
+        <w:numPr>
+          <w:ilvl w:val="2"/>
+          <w:numId w:val="18"/>
+        </w:numPr>
+      </w:pPr>
+      <w:r>
+        <w:t>This object connects redux to a react app as redux also works independently from react</w:t>
+      </w:r>
+    </w:p>
+    <w:p>
+      <w:pPr>
+        <w:pStyle w:val="ListParagraph"/>
+        <w:numPr>
+          <w:ilvl w:val="1"/>
+          <w:numId w:val="18"/>
+        </w:numPr>
+      </w:pPr>
+      <w:r>
+        <w:t xml:space="preserve">Import the </w:t>
+      </w:r>
+      <w:r>
+        <w:rPr>
+          <w:b/>
+          <w:bCs/>
+        </w:rPr>
+        <w:t>store</w:t>
+      </w:r>
+      <w:r>
+        <w:t xml:space="preserve"> from the store.js file</w:t>
+      </w:r>
+    </w:p>
+    <w:p>
+      <w:pPr>
+        <w:pStyle w:val="ListParagraph"/>
+        <w:numPr>
+          <w:ilvl w:val="1"/>
+          <w:numId w:val="18"/>
+        </w:numPr>
+      </w:pPr>
+      <w:r>
+        <w:t xml:space="preserve">Wrap the entire application (all JSX tags inside the </w:t>
+      </w:r>
+      <w:r>
+        <w:rPr>
+          <w:b/>
+          <w:bCs/>
+        </w:rPr>
+        <w:t>App</w:t>
+      </w:r>
+      <w:r>
+        <w:t xml:space="preserve"> function) with the </w:t>
+      </w:r>
+      <w:r>
+        <w:rPr>
+          <w:b/>
+          <w:bCs/>
+        </w:rPr>
+        <w:t>&lt;Provider&gt;</w:t>
+      </w:r>
+      <w:r>
+        <w:t xml:space="preserve"> tag imported from react-redux</w:t>
+      </w:r>
+    </w:p>
+    <w:p>
+      <w:pPr>
+        <w:pStyle w:val="ListParagraph"/>
+        <w:numPr>
+          <w:ilvl w:val="2"/>
+          <w:numId w:val="18"/>
+        </w:numPr>
+      </w:pPr>
+      <w:r>
+        <w:t xml:space="preserve">Pass in the store to the </w:t>
+      </w:r>
+      <w:r>
+        <w:rPr>
+          <w:b/>
+          <w:bCs/>
+        </w:rPr>
+        <w:t>store</w:t>
+      </w:r>
+      <w:r>
+        <w:t xml:space="preserve"> attribute of this tag</w:t>
+      </w:r>
     </w:p>
     <w:sectPr>
       <w:pgSz w:w="12240" w:h="15840"/>
@@ -7125,32 +7265,122 @@
     </w:lvl>
   </w:abstractNum>
   <w:abstractNum w:abstractNumId="6" w15:restartNumberingAfterBreak="0">
+    <w:nsid w:val="2F673814"/>
+    <w:multiLevelType w:val="hybridMultilevel"/>
+    <w:tmpl w:val="49DE249A"/>
+    <w:lvl w:ilvl="0" w:tplc="0409000F">
+      <w:start w:val="1"/>
+      <w:numFmt w:val="decimal"/>
+      <w:lvlText w:val="%1."/>
+      <w:lvlJc w:val="left"/>
+      <w:pPr>
+        <w:ind w:left="720" w:hanging="360"/>
+      </w:pPr>
+    </w:lvl>
+    <w:lvl w:ilvl="1" w:tplc="04090019">
+      <w:start w:val="1"/>
+      <w:numFmt w:val="lowerLetter"/>
+      <w:lvlText w:val="%2."/>
+      <w:lvlJc w:val="left"/>
+      <w:pPr>
+        <w:ind w:left="1440" w:hanging="360"/>
+      </w:pPr>
+    </w:lvl>
+    <w:lvl w:ilvl="2" w:tplc="0409001B">
+      <w:start w:val="1"/>
+      <w:numFmt w:val="lowerRoman"/>
+      <w:lvlText w:val="%3."/>
+      <w:lvlJc w:val="right"/>
+      <w:pPr>
+        <w:ind w:left="2160" w:hanging="180"/>
+      </w:pPr>
+    </w:lvl>
+    <w:lvl w:ilvl="3" w:tplc="0409000F">
+      <w:start w:val="1"/>
+      <w:numFmt w:val="decimal"/>
+      <w:lvlText w:val="%4."/>
+      <w:lvlJc w:val="left"/>
+      <w:pPr>
+        <w:ind w:left="2880" w:hanging="360"/>
+      </w:pPr>
+    </w:lvl>
+    <w:lvl w:ilvl="4" w:tplc="04090019">
+      <w:start w:val="1"/>
+      <w:numFmt w:val="lowerLetter"/>
+      <w:lvlText w:val="%5."/>
+      <w:lvlJc w:val="left"/>
+      <w:pPr>
+        <w:ind w:left="3600" w:hanging="360"/>
+      </w:pPr>
+    </w:lvl>
+    <w:lvl w:ilvl="5" w:tplc="0409001B">
+      <w:start w:val="1"/>
+      <w:numFmt w:val="lowerRoman"/>
+      <w:lvlText w:val="%6."/>
+      <w:lvlJc w:val="right"/>
+      <w:pPr>
+        <w:ind w:left="4320" w:hanging="180"/>
+      </w:pPr>
+    </w:lvl>
+    <w:lvl w:ilvl="6" w:tplc="0409000F" w:tentative="1">
+      <w:start w:val="1"/>
+      <w:numFmt w:val="decimal"/>
+      <w:lvlText w:val="%7."/>
+      <w:lvlJc w:val="left"/>
+      <w:pPr>
+        <w:ind w:left="5040" w:hanging="360"/>
+      </w:pPr>
+    </w:lvl>
+    <w:lvl w:ilvl="7" w:tplc="04090019" w:tentative="1">
+      <w:start w:val="1"/>
+      <w:numFmt w:val="lowerLetter"/>
+      <w:lvlText w:val="%8."/>
+      <w:lvlJc w:val="left"/>
+      <w:pPr>
+        <w:ind w:left="5760" w:hanging="360"/>
+      </w:pPr>
+    </w:lvl>
+    <w:lvl w:ilvl="8" w:tplc="0409001B" w:tentative="1">
+      <w:start w:val="1"/>
+      <w:numFmt w:val="lowerRoman"/>
+      <w:lvlText w:val="%9."/>
+      <w:lvlJc w:val="right"/>
+      <w:pPr>
+        <w:ind w:left="6480" w:hanging="180"/>
+      </w:pPr>
+    </w:lvl>
+  </w:abstractNum>
+  <w:abstractNum w:abstractNumId="7" w15:restartNumberingAfterBreak="0">
     <w:nsid w:val="31014166"/>
     <w:multiLevelType w:val="hybridMultilevel"/>
-    <w:tmpl w:val="95EC0660"/>
-    <w:lvl w:ilvl="0" w:tplc="0409000F">
+    <w:tmpl w:val="9338499A"/>
+    <w:lvl w:ilvl="0" w:tplc="EBBC1B84">
       <w:start w:val="1"/>
       <w:numFmt w:val="decimal"/>
       <w:lvlText w:val="%1."/>
       <w:lvlJc w:val="left"/>
       <w:pPr>
         <w:ind w:left="720" w:hanging="360"/>
-      </w:pPr>
-    </w:lvl>
-    <w:lvl w:ilvl="1" w:tplc="DDDA71B0">
-      <w:start w:val="1"/>
-      <w:numFmt w:val="lowerLetter"/>
-      <w:lvlText w:val="%2."/>
-      <w:lvlJc w:val="left"/>
-      <w:pPr>
-        <w:ind w:left="1440" w:hanging="360"/>
       </w:pPr>
       <w:rPr>
         <w:b w:val="0"/>
         <w:bCs w:val="0"/>
       </w:rPr>
     </w:lvl>
-    <w:lvl w:ilvl="2" w:tplc="0409001B">
+    <w:lvl w:ilvl="1" w:tplc="DDDA71B0">
+      <w:start w:val="1"/>
+      <w:numFmt w:val="lowerLetter"/>
+      <w:lvlText w:val="%2."/>
+      <w:lvlJc w:val="left"/>
+      <w:pPr>
+        <w:ind w:left="1440" w:hanging="360"/>
+      </w:pPr>
+      <w:rPr>
+        <w:b w:val="0"/>
+        <w:bCs w:val="0"/>
+      </w:rPr>
+    </w:lvl>
+    <w:lvl w:ilvl="2" w:tplc="AF4212A4">
       <w:start w:val="1"/>
       <w:numFmt w:val="lowerRoman"/>
       <w:lvlText w:val="%3."/>
@@ -7158,6 +7388,10 @@
       <w:pPr>
         <w:ind w:left="2160" w:hanging="180"/>
       </w:pPr>
+      <w:rPr>
+        <w:b w:val="0"/>
+        <w:bCs w:val="0"/>
+      </w:rPr>
     </w:lvl>
     <w:lvl w:ilvl="3" w:tplc="0409000F">
       <w:start w:val="1"/>
@@ -7168,7 +7402,7 @@
         <w:ind w:left="2880" w:hanging="360"/>
       </w:pPr>
     </w:lvl>
-    <w:lvl w:ilvl="4" w:tplc="04090019" w:tentative="1">
+    <w:lvl w:ilvl="4" w:tplc="04090019">
       <w:start w:val="1"/>
       <w:numFmt w:val="lowerLetter"/>
       <w:lvlText w:val="%5."/>
@@ -7177,7 +7411,7 @@
         <w:ind w:left="3600" w:hanging="360"/>
       </w:pPr>
     </w:lvl>
-    <w:lvl w:ilvl="5" w:tplc="0409001B" w:tentative="1">
+    <w:lvl w:ilvl="5" w:tplc="0409001B">
       <w:start w:val="1"/>
       <w:numFmt w:val="lowerRoman"/>
       <w:lvlText w:val="%6."/>
@@ -7214,7 +7448,7 @@
       </w:pPr>
     </w:lvl>
   </w:abstractNum>
-  <w:abstractNum w:abstractNumId="7" w15:restartNumberingAfterBreak="0">
+  <w:abstractNum w:abstractNumId="8" w15:restartNumberingAfterBreak="0">
     <w:nsid w:val="392B71E9"/>
     <w:multiLevelType w:val="hybridMultilevel"/>
     <w:tmpl w:val="A99A2560"/>
@@ -7304,7 +7538,7 @@
       </w:pPr>
     </w:lvl>
   </w:abstractNum>
-  <w:abstractNum w:abstractNumId="8" w15:restartNumberingAfterBreak="0">
+  <w:abstractNum w:abstractNumId="9" w15:restartNumberingAfterBreak="0">
     <w:nsid w:val="4E05528E"/>
     <w:multiLevelType w:val="hybridMultilevel"/>
     <w:tmpl w:val="C16248AE"/>
@@ -7390,7 +7624,7 @@
       </w:pPr>
     </w:lvl>
   </w:abstractNum>
-  <w:abstractNum w:abstractNumId="9" w15:restartNumberingAfterBreak="0">
+  <w:abstractNum w:abstractNumId="10" w15:restartNumberingAfterBreak="0">
     <w:nsid w:val="55AE334D"/>
     <w:multiLevelType w:val="hybridMultilevel"/>
     <w:tmpl w:val="FEB29E92"/>
@@ -7484,7 +7718,7 @@
       </w:pPr>
     </w:lvl>
   </w:abstractNum>
-  <w:abstractNum w:abstractNumId="10" w15:restartNumberingAfterBreak="0">
+  <w:abstractNum w:abstractNumId="11" w15:restartNumberingAfterBreak="0">
     <w:nsid w:val="5BEF2875"/>
     <w:multiLevelType w:val="hybridMultilevel"/>
     <w:tmpl w:val="7E0059F8"/>
@@ -7570,7 +7804,7 @@
       </w:pPr>
     </w:lvl>
   </w:abstractNum>
-  <w:abstractNum w:abstractNumId="11" w15:restartNumberingAfterBreak="0">
+  <w:abstractNum w:abstractNumId="12" w15:restartNumberingAfterBreak="0">
     <w:nsid w:val="61D449F9"/>
     <w:multiLevelType w:val="hybridMultilevel"/>
     <w:tmpl w:val="1722E152"/>
@@ -7656,7 +7890,7 @@
       </w:pPr>
     </w:lvl>
   </w:abstractNum>
-  <w:abstractNum w:abstractNumId="12" w15:restartNumberingAfterBreak="0">
+  <w:abstractNum w:abstractNumId="13" w15:restartNumberingAfterBreak="0">
     <w:nsid w:val="65D27012"/>
     <w:multiLevelType w:val="hybridMultilevel"/>
     <w:tmpl w:val="59463BF0"/>
@@ -7746,7 +7980,7 @@
       </w:pPr>
     </w:lvl>
   </w:abstractNum>
-  <w:abstractNum w:abstractNumId="13" w15:restartNumberingAfterBreak="0">
+  <w:abstractNum w:abstractNumId="14" w15:restartNumberingAfterBreak="0">
     <w:nsid w:val="72AA3CF4"/>
     <w:multiLevelType w:val="hybridMultilevel"/>
     <w:tmpl w:val="3C3E7E7C"/>
@@ -7832,7 +8066,7 @@
       </w:pPr>
     </w:lvl>
   </w:abstractNum>
-  <w:abstractNum w:abstractNumId="14" w15:restartNumberingAfterBreak="0">
+  <w:abstractNum w:abstractNumId="15" w15:restartNumberingAfterBreak="0">
     <w:nsid w:val="78AD5E03"/>
     <w:multiLevelType w:val="hybridMultilevel"/>
     <w:tmpl w:val="D54439B2"/>
@@ -7918,7 +8152,7 @@
       </w:pPr>
     </w:lvl>
   </w:abstractNum>
-  <w:abstractNum w:abstractNumId="15" w15:restartNumberingAfterBreak="0">
+  <w:abstractNum w:abstractNumId="16" w15:restartNumberingAfterBreak="0">
     <w:nsid w:val="7D502E41"/>
     <w:multiLevelType w:val="hybridMultilevel"/>
     <w:tmpl w:val="737251BA"/>
@@ -8004,23 +8238,109 @@
       </w:pPr>
     </w:lvl>
   </w:abstractNum>
+  <w:abstractNum w:abstractNumId="17" w15:restartNumberingAfterBreak="0">
+    <w:nsid w:val="7EE44279"/>
+    <w:multiLevelType w:val="hybridMultilevel"/>
+    <w:tmpl w:val="96748E80"/>
+    <w:lvl w:ilvl="0" w:tplc="0409000F">
+      <w:start w:val="1"/>
+      <w:numFmt w:val="decimal"/>
+      <w:lvlText w:val="%1."/>
+      <w:lvlJc w:val="left"/>
+      <w:pPr>
+        <w:ind w:left="2880" w:hanging="360"/>
+      </w:pPr>
+    </w:lvl>
+    <w:lvl w:ilvl="1" w:tplc="04090019" w:tentative="1">
+      <w:start w:val="1"/>
+      <w:numFmt w:val="lowerLetter"/>
+      <w:lvlText w:val="%2."/>
+      <w:lvlJc w:val="left"/>
+      <w:pPr>
+        <w:ind w:left="3600" w:hanging="360"/>
+      </w:pPr>
+    </w:lvl>
+    <w:lvl w:ilvl="2" w:tplc="0409001B" w:tentative="1">
+      <w:start w:val="1"/>
+      <w:numFmt w:val="lowerRoman"/>
+      <w:lvlText w:val="%3."/>
+      <w:lvlJc w:val="right"/>
+      <w:pPr>
+        <w:ind w:left="4320" w:hanging="180"/>
+      </w:pPr>
+    </w:lvl>
+    <w:lvl w:ilvl="3" w:tplc="0409000F" w:tentative="1">
+      <w:start w:val="1"/>
+      <w:numFmt w:val="decimal"/>
+      <w:lvlText w:val="%4."/>
+      <w:lvlJc w:val="left"/>
+      <w:pPr>
+        <w:ind w:left="5040" w:hanging="360"/>
+      </w:pPr>
+    </w:lvl>
+    <w:lvl w:ilvl="4" w:tplc="04090019" w:tentative="1">
+      <w:start w:val="1"/>
+      <w:numFmt w:val="lowerLetter"/>
+      <w:lvlText w:val="%5."/>
+      <w:lvlJc w:val="left"/>
+      <w:pPr>
+        <w:ind w:left="5760" w:hanging="360"/>
+      </w:pPr>
+    </w:lvl>
+    <w:lvl w:ilvl="5" w:tplc="0409001B" w:tentative="1">
+      <w:start w:val="1"/>
+      <w:numFmt w:val="lowerRoman"/>
+      <w:lvlText w:val="%6."/>
+      <w:lvlJc w:val="right"/>
+      <w:pPr>
+        <w:ind w:left="6480" w:hanging="180"/>
+      </w:pPr>
+    </w:lvl>
+    <w:lvl w:ilvl="6" w:tplc="0409000F" w:tentative="1">
+      <w:start w:val="1"/>
+      <w:numFmt w:val="decimal"/>
+      <w:lvlText w:val="%7."/>
+      <w:lvlJc w:val="left"/>
+      <w:pPr>
+        <w:ind w:left="7200" w:hanging="360"/>
+      </w:pPr>
+    </w:lvl>
+    <w:lvl w:ilvl="7" w:tplc="04090019" w:tentative="1">
+      <w:start w:val="1"/>
+      <w:numFmt w:val="lowerLetter"/>
+      <w:lvlText w:val="%8."/>
+      <w:lvlJc w:val="left"/>
+      <w:pPr>
+        <w:ind w:left="7920" w:hanging="360"/>
+      </w:pPr>
+    </w:lvl>
+    <w:lvl w:ilvl="8" w:tplc="0409001B" w:tentative="1">
+      <w:start w:val="1"/>
+      <w:numFmt w:val="lowerRoman"/>
+      <w:lvlText w:val="%9."/>
+      <w:lvlJc w:val="right"/>
+      <w:pPr>
+        <w:ind w:left="8640" w:hanging="180"/>
+      </w:pPr>
+    </w:lvl>
+  </w:abstractNum>
   <w:num w:numId="1" w16cid:durableId="178472934">
+    <w:abstractNumId w:val="15"/>
+  </w:num>
+  <w:num w:numId="2" w16cid:durableId="401296798">
     <w:abstractNumId w:val="14"/>
   </w:num>
-  <w:num w:numId="2" w16cid:durableId="401296798">
-    <w:abstractNumId w:val="13"/>
-  </w:num>
   <w:num w:numId="3" w16cid:durableId="836306545">
-    <w:abstractNumId w:val="10"/>
+    <w:abstractNumId w:val="11"/>
   </w:num>
   <w:num w:numId="4" w16cid:durableId="1003555461">
-    <w:abstractNumId w:val="7"/>
+    <w:abstractNumId w:val="8"/>
   </w:num>
   <w:num w:numId="5" w16cid:durableId="664477344">
     <w:abstractNumId w:val="4"/>
   </w:num>
   <w:num w:numId="6" w16cid:durableId="1745226473">
-    <w:abstractNumId w:val="8"/>
+    <w:abstractNumId w:val="9"/>
   </w:num>
   <w:num w:numId="7" w16cid:durableId="1214775472">
     <w:abstractNumId w:val="3"/>
@@ -8032,7 +8352,7 @@
     <w:abstractNumId w:val="2"/>
   </w:num>
   <w:num w:numId="10" w16cid:durableId="1346639825">
-    <w:abstractNumId w:val="11"/>
+    <w:abstractNumId w:val="12"/>
   </w:num>
   <w:num w:numId="11" w16cid:durableId="1799949519">
     <w:abstractNumId w:val="0"/>
@@ -8041,16 +8361,22 @@
     <w:abstractNumId w:val="5"/>
   </w:num>
   <w:num w:numId="13" w16cid:durableId="359014711">
-    <w:abstractNumId w:val="12"/>
+    <w:abstractNumId w:val="13"/>
   </w:num>
   <w:num w:numId="14" w16cid:durableId="188684978">
-    <w:abstractNumId w:val="9"/>
+    <w:abstractNumId w:val="10"/>
   </w:num>
   <w:num w:numId="15" w16cid:durableId="1581914164">
-    <w:abstractNumId w:val="6"/>
+    <w:abstractNumId w:val="7"/>
   </w:num>
   <w:num w:numId="16" w16cid:durableId="642853626">
-    <w:abstractNumId w:val="15"/>
+    <w:abstractNumId w:val="16"/>
+  </w:num>
+  <w:num w:numId="17" w16cid:durableId="251279793">
+    <w:abstractNumId w:val="17"/>
+  </w:num>
+  <w:num w:numId="18" w16cid:durableId="1358194365">
+    <w:abstractNumId w:val="6"/>
   </w:num>
 </w:numbering>
 </file>

</xml_diff>

<commit_message>
8:40 Section 8: React User Authentication - Auth Reducer & Register Action
</commit_message>
<xml_diff>
--- a/MERN Stack Front To Back.docx
+++ b/MERN Stack Front To Back.docx
@@ -1,6 +1,6 @@
 
 <file path=word/document.xml><?xml version="1.0" encoding="utf-8"?>
-<w:document xmlns:wpc="http://schemas.microsoft.com/office/word/2010/wordprocessingCanvas" xmlns:cx="http://schemas.microsoft.com/office/drawing/2014/chartex" xmlns:cx1="http://schemas.microsoft.com/office/drawing/2015/9/8/chartex" xmlns:cx2="http://schemas.microsoft.com/office/drawing/2015/10/21/chartex" xmlns:cx3="http://schemas.microsoft.com/office/drawing/2016/5/9/chartex" xmlns:cx4="http://schemas.microsoft.com/office/drawing/2016/5/10/chartex" xmlns:cx5="http://schemas.microsoft.com/office/drawing/2016/5/11/chartex" xmlns:cx6="http://schemas.microsoft.com/office/drawing/2016/5/12/chartex" xmlns:cx7="http://schemas.microsoft.com/office/drawing/2016/5/13/chartex" xmlns:cx8="http://schemas.microsoft.com/office/drawing/2016/5/14/chartex" xmlns:mc="http://schemas.openxmlformats.org/markup-compatibility/2006" xmlns:aink="http://schemas.microsoft.com/office/drawing/2016/ink" xmlns:am3d="http://schemas.microsoft.com/office/drawing/2017/model3d" xmlns:o="urn:schemas-microsoft-com:office:office" xmlns:oel="http://schemas.microsoft.com/office/2019/extlst" xmlns:r="http://schemas.openxmlformats.org/officeDocument/2006/relationships" xmlns:m="http://schemas.openxmlformats.org/officeDocument/2006/math" xmlns:v="urn:schemas-microsoft-com:vml" xmlns:wp14="http://schemas.microsoft.com/office/word/2010/wordprocessingDrawing" xmlns:wp="http://schemas.openxmlformats.org/drawingml/2006/wordprocessingDrawing" xmlns:w10="urn:schemas-microsoft-com:office:word" xmlns:w="http://schemas.openxmlformats.org/wordprocessingml/2006/main" xmlns:w14="http://schemas.microsoft.com/office/word/2010/wordml" xmlns:w15="http://schemas.microsoft.com/office/word/2012/wordml" xmlns:w16cex="http://schemas.microsoft.com/office/word/2018/wordml/cex" xmlns:w16cid="http://schemas.microsoft.com/office/word/2016/wordml/cid" xmlns:w16="http://schemas.microsoft.com/office/word/2018/wordml" xmlns:w16sdtdh="http://schemas.microsoft.com/office/word/2020/wordml/sdtdatahash" xmlns:w16se="http://schemas.microsoft.com/office/word/2015/wordml/symex" xmlns:wpg="http://schemas.microsoft.com/office/word/2010/wordprocessingGroup" xmlns:wpi="http://schemas.microsoft.com/office/word/2010/wordprocessingInk" xmlns:wne="http://schemas.microsoft.com/office/word/2006/wordml" xmlns:wps="http://schemas.microsoft.com/office/word/2010/wordprocessingShape" mc:Ignorable="w14 w15 w16se w16cid w16 w16cex w16sdtdh wp14">
+<w:document xmlns:wpc="http://schemas.microsoft.com/office/word/2010/wordprocessingCanvas" xmlns:cx="http://schemas.microsoft.com/office/drawing/2014/chartex" xmlns:cx1="http://schemas.microsoft.com/office/drawing/2015/9/8/chartex" xmlns:cx2="http://schemas.microsoft.com/office/drawing/2015/10/21/chartex" xmlns:cx3="http://schemas.microsoft.com/office/drawing/2016/5/9/chartex" xmlns:cx4="http://schemas.microsoft.com/office/drawing/2016/5/10/chartex" xmlns:cx5="http://schemas.microsoft.com/office/drawing/2016/5/11/chartex" xmlns:cx6="http://schemas.microsoft.com/office/drawing/2016/5/12/chartex" xmlns:cx7="http://schemas.microsoft.com/office/drawing/2016/5/13/chartex" xmlns:cx8="http://schemas.microsoft.com/office/drawing/2016/5/14/chartex" xmlns:mc="http://schemas.openxmlformats.org/markup-compatibility/2006" xmlns:aink="http://schemas.microsoft.com/office/drawing/2016/ink" xmlns:am3d="http://schemas.microsoft.com/office/drawing/2017/model3d" xmlns:o="urn:schemas-microsoft-com:office:office" xmlns:oel="http://schemas.microsoft.com/office/2019/extlst" xmlns:r="http://schemas.openxmlformats.org/officeDocument/2006/relationships" xmlns:m="http://schemas.openxmlformats.org/officeDocument/2006/math" xmlns:v="urn:schemas-microsoft-com:vml" xmlns:wp14="http://schemas.microsoft.com/office/word/2010/wordprocessingDrawing" xmlns:wp="http://schemas.openxmlformats.org/drawingml/2006/wordprocessingDrawing" xmlns:w10="urn:schemas-microsoft-com:office:word" xmlns:w="http://schemas.openxmlformats.org/wordprocessingml/2006/main" xmlns:w14="http://schemas.microsoft.com/office/word/2010/wordml" xmlns:w15="http://schemas.microsoft.com/office/word/2012/wordml" xmlns:w16cex="http://schemas.microsoft.com/office/word/2018/wordml/cex" xmlns:w16cid="http://schemas.microsoft.com/office/word/2016/wordml/cid" xmlns:w16="http://schemas.microsoft.com/office/word/2018/wordml" xmlns:w16du="http://schemas.microsoft.com/office/word/2023/wordml/word16du" xmlns:w16sdtdh="http://schemas.microsoft.com/office/word/2020/wordml/sdtdatahash" xmlns:w16se="http://schemas.microsoft.com/office/word/2015/wordml/symex" xmlns:wpg="http://schemas.microsoft.com/office/word/2010/wordprocessingGroup" xmlns:wpi="http://schemas.microsoft.com/office/word/2010/wordprocessingInk" xmlns:wne="http://schemas.microsoft.com/office/word/2006/wordml" xmlns:wps="http://schemas.microsoft.com/office/word/2010/wordprocessingShape" mc:Ignorable="w14 w15 w16se w16cid w16 w16cex w16sdtdh wp14">
   <w:body>
     <w:p>
       <w:pPr>
@@ -1088,7 +1088,7 @@
             <v:stroke joinstyle="miter"/>
             <v:path gradientshapeok="t" o:connecttype="rect"/>
           </v:shapetype>
-          <v:shape id="Text Box 2" o:spid="_x0000_s1026" type="#_x0000_t202" style="width:348pt;height:128.25pt;visibility:visible;mso-position-horizontal-relative:char;mso-position-vertical-relative:line" stroked="f">
+          <v:shape id="Text Box 2" o:spid="_x0000_s1026" type="#_x0000_t202" style="width:348pt;height:128.25pt;visibility:visible;mso-left-percent:-10001;mso-top-percent:-10001;mso-position-horizontal:absolute;mso-position-horizontal-relative:char;mso-position-vertical:absolute;mso-position-vertical-relative:line;mso-left-percent:-10001;mso-top-percent:-10001" stroked="f">
             <v:textbox>
               <w:txbxContent>
                 <w:p>
@@ -2273,7 +2273,7 @@
           <w:u w:val="none"/>
         </w:rPr>
       </w:pPr>
-      <w:hyperlink r:id="rId5" w:anchor="debugger-io" w:history="1">
+      <w:hyperlink r:id="rId6" w:anchor="debugger-io" w:history="1">
         <w:r>
           <w:rPr>
             <w:rStyle w:val="Hyperlink"/>
@@ -2663,7 +2663,7 @@
       <w:r>
         <w:t xml:space="preserve"> and </w:t>
       </w:r>
-      <w:hyperlink r:id="rId6" w:anchor="section-4.1" w:history="1">
+      <w:hyperlink r:id="rId7" w:anchor="section-4.1" w:history="1">
         <w:r>
           <w:rPr>
             <w:rStyle w:val="Hyperlink"/>
@@ -5845,21 +5845,992 @@
         <w:t>};</w:t>
       </w:r>
     </w:p>
-    <w:p>
-      <w:pPr>
-        <w:rPr>
-          <w:b/>
-          <w:bCs/>
-        </w:rPr>
-      </w:pPr>
-    </w:p>
-    <w:p>
-      <w:r>
-        <w:rPr>
-          <w:b/>
-          <w:bCs/>
-        </w:rPr>
-        <w:t>Redux Setup</w:t>
+    <w:p/>
+    <w:p>
+      <w:r>
+        <w:rPr>
+          <w:b/>
+          <w:bCs/>
+        </w:rPr>
+        <w:t>Thunk Overview</w:t>
+      </w:r>
+    </w:p>
+    <w:p>
+      <w:pPr>
+        <w:pStyle w:val="ListParagraph"/>
+        <w:numPr>
+          <w:ilvl w:val="0"/>
+          <w:numId w:val="20"/>
+        </w:numPr>
+      </w:pPr>
+      <w:r>
+        <w:lastRenderedPageBreak/>
+        <w:t xml:space="preserve">The word </w:t>
+      </w:r>
+      <w:r>
+        <w:rPr>
+          <w:b/>
+          <w:bCs/>
+        </w:rPr>
+        <w:t>thunk</w:t>
+      </w:r>
+      <w:r>
+        <w:t xml:space="preserve"> is a programming term that means:  </w:t>
+      </w:r>
+      <w:r>
+        <w:rPr>
+          <w:b/>
+          <w:bCs/>
+        </w:rPr>
+        <w:t>“a piece of code that does some delayed work”</w:t>
+      </w:r>
+    </w:p>
+    <w:p>
+      <w:pPr>
+        <w:pStyle w:val="ListParagraph"/>
+        <w:numPr>
+          <w:ilvl w:val="0"/>
+          <w:numId w:val="20"/>
+        </w:numPr>
+      </w:pPr>
+      <w:r>
+        <w:t>Redux specific “</w:t>
+      </w:r>
+      <w:r>
+        <w:rPr>
+          <w:b/>
+          <w:bCs/>
+        </w:rPr>
+        <w:t>thunks</w:t>
+      </w:r>
+      <w:r>
+        <w:t xml:space="preserve">” are a pattern of writing functions with logic inside that can interact with a Redux store’s </w:t>
+      </w:r>
+      <w:r>
+        <w:rPr>
+          <w:b/>
+          <w:bCs/>
+        </w:rPr>
+        <w:t>dispatch()</w:t>
+      </w:r>
+      <w:r>
+        <w:t xml:space="preserve"> and </w:t>
+      </w:r>
+      <w:r>
+        <w:rPr>
+          <w:b/>
+          <w:bCs/>
+        </w:rPr>
+        <w:t>setState()</w:t>
+      </w:r>
+      <w:r>
+        <w:t xml:space="preserve"> methods</w:t>
+      </w:r>
+    </w:p>
+    <w:p>
+      <w:pPr>
+        <w:pStyle w:val="ListParagraph"/>
+        <w:numPr>
+          <w:ilvl w:val="0"/>
+          <w:numId w:val="20"/>
+        </w:numPr>
+      </w:pPr>
+      <w:r>
+        <w:t xml:space="preserve">A file must import the </w:t>
+      </w:r>
+      <w:r>
+        <w:rPr>
+          <w:b/>
+          <w:bCs/>
+        </w:rPr>
+        <w:t>redux-thunk</w:t>
+      </w:r>
+      <w:r>
+        <w:t xml:space="preserve"> middleware to use thunks</w:t>
+      </w:r>
+    </w:p>
+    <w:p>
+      <w:pPr>
+        <w:pStyle w:val="ListParagraph"/>
+        <w:numPr>
+          <w:ilvl w:val="0"/>
+          <w:numId w:val="20"/>
+        </w:numPr>
+      </w:pPr>
+      <w:r>
+        <w:rPr>
+          <w:b/>
+          <w:bCs/>
+        </w:rPr>
+        <w:t>*</w:t>
+      </w:r>
+      <w:r>
+        <w:t>Thunks are a standard approach for writing async logic in Redux apps</w:t>
+      </w:r>
+    </w:p>
+    <w:p>
+      <w:pPr>
+        <w:pStyle w:val="ListParagraph"/>
+        <w:numPr>
+          <w:ilvl w:val="1"/>
+          <w:numId w:val="20"/>
+        </w:numPr>
+      </w:pPr>
+      <w:r>
+        <w:t>They are commonly used for a variety of tasks and contain both synchronous and asynchronous logic</w:t>
+      </w:r>
+    </w:p>
+    <w:p>
+      <w:pPr>
+        <w:pStyle w:val="ListParagraph"/>
+        <w:numPr>
+          <w:ilvl w:val="0"/>
+          <w:numId w:val="20"/>
+        </w:numPr>
+      </w:pPr>
+      <w:r>
+        <w:t xml:space="preserve">A </w:t>
+      </w:r>
+      <w:r>
+        <w:rPr>
+          <w:b/>
+          <w:bCs/>
+        </w:rPr>
+        <w:t>thunk</w:t>
+      </w:r>
+      <w:r>
+        <w:t xml:space="preserve"> function is a function that accepts two arguments:</w:t>
+      </w:r>
+    </w:p>
+    <w:p>
+      <w:pPr>
+        <w:pStyle w:val="ListParagraph"/>
+        <w:numPr>
+          <w:ilvl w:val="1"/>
+          <w:numId w:val="20"/>
+        </w:numPr>
+      </w:pPr>
+      <w:r>
+        <w:t xml:space="preserve">The Redux store’s </w:t>
+      </w:r>
+      <w:r>
+        <w:rPr>
+          <w:b/>
+          <w:bCs/>
+        </w:rPr>
+        <w:t>dispatch()</w:t>
+      </w:r>
+      <w:r>
+        <w:t xml:space="preserve"> method as the first parameter</w:t>
+      </w:r>
+    </w:p>
+    <w:p>
+      <w:pPr>
+        <w:pStyle w:val="ListParagraph"/>
+        <w:numPr>
+          <w:ilvl w:val="1"/>
+          <w:numId w:val="20"/>
+        </w:numPr>
+      </w:pPr>
+      <w:r>
+        <w:t xml:space="preserve">The Redux store’s </w:t>
+      </w:r>
+      <w:r>
+        <w:rPr>
+          <w:b/>
+          <w:bCs/>
+        </w:rPr>
+        <w:t>getState()</w:t>
+      </w:r>
+      <w:r>
+        <w:t xml:space="preserve"> method as the second parameter</w:t>
+      </w:r>
+    </w:p>
+    <w:p>
+      <w:pPr>
+        <w:pStyle w:val="ListParagraph"/>
+        <w:numPr>
+          <w:ilvl w:val="1"/>
+          <w:numId w:val="20"/>
+        </w:numPr>
+      </w:pPr>
+      <w:r>
+        <w:t xml:space="preserve">This </w:t>
+      </w:r>
+      <w:r>
+        <w:t>function may contain any arbitrary sync or async logic and can call dispatch</w:t>
+      </w:r>
+      <w:r>
+        <w:t>()</w:t>
+      </w:r>
+      <w:r>
+        <w:t xml:space="preserve"> or getState</w:t>
+      </w:r>
+      <w:r>
+        <w:t>()</w:t>
+      </w:r>
+      <w:r>
+        <w:t xml:space="preserve"> at any time</w:t>
+      </w:r>
+    </w:p>
+    <w:p>
+      <w:pPr>
+        <w:pStyle w:val="ListParagraph"/>
+        <w:numPr>
+          <w:ilvl w:val="0"/>
+          <w:numId w:val="20"/>
+        </w:numPr>
+      </w:pPr>
+      <w:r>
+        <w:rPr>
+          <w:b/>
+          <w:bCs/>
+        </w:rPr>
+        <w:t>**</w:t>
+      </w:r>
+      <w:r>
+        <w:t xml:space="preserve">Thunk functions are NOT directly called by application code; instead, they are passed to Redux’s </w:t>
+      </w:r>
+      <w:r>
+        <w:t>store</w:t>
+      </w:r>
+      <w:r>
+        <w:rPr>
+          <w:b/>
+          <w:bCs/>
+        </w:rPr>
+        <w:t>.</w:t>
+      </w:r>
+      <w:r>
+        <w:t>dispatch()</w:t>
+      </w:r>
+      <w:r>
+        <w:t xml:space="preserve"> function</w:t>
+      </w:r>
+    </w:p>
+    <w:p>
+      <w:pPr>
+        <w:pStyle w:val="ListParagraph"/>
+        <w:numPr>
+          <w:ilvl w:val="0"/>
+          <w:numId w:val="20"/>
+        </w:numPr>
+      </w:pPr>
+      <w:r>
+        <w:t xml:space="preserve">A </w:t>
+      </w:r>
+      <w:r>
+        <w:rPr>
+          <w:b/>
+          <w:bCs/>
+        </w:rPr>
+        <w:t>Thunk Action Creator</w:t>
+      </w:r>
+      <w:r>
+        <w:t xml:space="preserve"> is a function </w:t>
+      </w:r>
+      <w:r>
+        <w:t>that may have some arguments returns a new thunk function</w:t>
+      </w:r>
+    </w:p>
+    <w:p>
+      <w:pPr>
+        <w:pStyle w:val="ListParagraph"/>
+        <w:numPr>
+          <w:ilvl w:val="1"/>
+          <w:numId w:val="20"/>
+        </w:numPr>
+      </w:pPr>
+      <w:r>
+        <w:t>The thunk typically closes over any arguments passed to the action creator, so they can be used in the logic</w:t>
+      </w:r>
+    </w:p>
+    <w:p>
+      <w:pPr>
+        <w:pStyle w:val="ListParagraph"/>
+        <w:numPr>
+          <w:ilvl w:val="0"/>
+          <w:numId w:val="20"/>
+        </w:numPr>
+      </w:pPr>
+      <w:r>
+        <w:t xml:space="preserve">Thunks allow side effect </w:t>
+      </w:r>
+      <w:r>
+        <w:t xml:space="preserve">logic from being bound to any specific Redux store instance and keeps </w:t>
+      </w:r>
+      <w:r>
+        <w:t>them</w:t>
+      </w:r>
+      <w:r>
+        <w:t xml:space="preserve"> reusable</w:t>
+      </w:r>
+    </w:p>
+    <w:p>
+      <w:pPr>
+        <w:pStyle w:val="ListParagraph"/>
+        <w:numPr>
+          <w:ilvl w:val="1"/>
+          <w:numId w:val="20"/>
+        </w:numPr>
+      </w:pPr>
+      <w:r>
+        <w:t>Use thunks to move complex logic outside of components</w:t>
+      </w:r>
+    </w:p>
+    <w:p>
+      <w:pPr>
+        <w:pStyle w:val="ListParagraph"/>
+        <w:numPr>
+          <w:ilvl w:val="0"/>
+          <w:numId w:val="20"/>
+        </w:numPr>
+      </w:pPr>
+      <w:r>
+        <w:rPr>
+          <w:b/>
+          <w:bCs/>
+        </w:rPr>
+        <w:t>**</w:t>
+      </w:r>
+      <w:r>
+        <w:t>Thunks can dispatch multiple actions in a row or over time</w:t>
+      </w:r>
+    </w:p>
+    <w:p>
+      <w:pPr>
+        <w:pStyle w:val="ListParagraph"/>
+        <w:numPr>
+          <w:ilvl w:val="0"/>
+          <w:numId w:val="20"/>
+        </w:numPr>
+      </w:pPr>
+      <w:r>
+        <w:t>Thunks are "one-shot" functions, with no sense of a lifecycle</w:t>
+      </w:r>
+      <w:r>
+        <w:t>:</w:t>
+      </w:r>
+    </w:p>
+    <w:p>
+      <w:pPr>
+        <w:pStyle w:val="ListParagraph"/>
+        <w:numPr>
+          <w:ilvl w:val="1"/>
+          <w:numId w:val="20"/>
+        </w:numPr>
+      </w:pPr>
+      <w:r>
+        <w:t xml:space="preserve">They </w:t>
+      </w:r>
+      <w:r>
+        <w:t>c</w:t>
+      </w:r>
+      <w:r>
+        <w:t>annot see other dispatched actions</w:t>
+      </w:r>
+      <w:r>
+        <w:t>, s</w:t>
+      </w:r>
+      <w:r>
+        <w:t>o they should not generally be used for initializing persistent connections like websockets</w:t>
+      </w:r>
+    </w:p>
+    <w:p>
+      <w:pPr>
+        <w:pStyle w:val="ListParagraph"/>
+        <w:numPr>
+          <w:ilvl w:val="1"/>
+          <w:numId w:val="20"/>
+        </w:numPr>
+      </w:pPr>
+      <w:r>
+        <w:t xml:space="preserve">Thunks </w:t>
+      </w:r>
+      <w:r>
+        <w:t>can't</w:t>
+      </w:r>
+      <w:r>
+        <w:t xml:space="preserve"> </w:t>
+      </w:r>
+      <w:r>
+        <w:t>respond to other</w:t>
+      </w:r>
+      <w:r>
+        <w:t xml:space="preserve"> </w:t>
+      </w:r>
+      <w:r>
+        <w:t>actions</w:t>
+      </w:r>
+    </w:p>
+    <w:p>
+      <w:pPr>
+        <w:pStyle w:val="ListParagraph"/>
+        <w:numPr>
+          <w:ilvl w:val="0"/>
+          <w:numId w:val="20"/>
+        </w:numPr>
+      </w:pPr>
+      <w:r>
+        <w:t>Thunks are best used for complex synchronous logic, and simple to moderate async logic such as making a standard AJAX request and dispatching actions based on the request results</w:t>
+      </w:r>
+    </w:p>
+    <w:p>
+      <w:pPr>
+        <w:pStyle w:val="ListParagraph"/>
+        <w:numPr>
+          <w:ilvl w:val="0"/>
+          <w:numId w:val="20"/>
+        </w:numPr>
+      </w:pPr>
+      <w:r>
+        <w:t xml:space="preserve">Dispatching thunk functions requires that the </w:t>
+      </w:r>
+      <w:r>
+        <w:rPr>
+          <w:b/>
+          <w:bCs/>
+        </w:rPr>
+        <w:t>redux-thunk middleware</w:t>
+      </w:r>
+      <w:r>
+        <w:t xml:space="preserve"> has been added to the Redux store as part of its configuration</w:t>
+      </w:r>
+    </w:p>
+    <w:p>
+      <w:pPr>
+        <w:pStyle w:val="ListParagraph"/>
+        <w:numPr>
+          <w:ilvl w:val="1"/>
+          <w:numId w:val="20"/>
+        </w:numPr>
+      </w:pPr>
+      <w:r>
+        <w:t>Thunks can dispatch Redux actions or even other thunks</w:t>
+      </w:r>
+    </w:p>
+    <w:p>
+      <w:pPr>
+        <w:pStyle w:val="ListParagraph"/>
+        <w:numPr>
+          <w:ilvl w:val="0"/>
+          <w:numId w:val="20"/>
+        </w:numPr>
+      </w:pPr>
+      <w:r>
+        <w:t xml:space="preserve">Thunk also supports dependency injection into all actions using its </w:t>
+      </w:r>
+      <w:r>
+        <w:rPr>
+          <w:b/>
+          <w:bCs/>
+        </w:rPr>
+        <w:t>extraArgument</w:t>
+      </w:r>
+      <w:r>
+        <w:t xml:space="preserve"> attribute:</w:t>
+      </w:r>
+    </w:p>
+    <w:p>
+      <w:pPr>
+        <w:pStyle w:val="ListParagraph"/>
+        <w:numPr>
+          <w:ilvl w:val="1"/>
+          <w:numId w:val="20"/>
+        </w:numPr>
+      </w:pPr>
+      <w:r>
+        <w:t>const store = configureStore({</w:t>
+      </w:r>
+    </w:p>
+    <w:p>
+      <w:pPr>
+        <w:ind w:left="1440"/>
+      </w:pPr>
+      <w:r>
+        <w:t xml:space="preserve">  reducer: rootReducer,</w:t>
+      </w:r>
+    </w:p>
+    <w:p>
+      <w:pPr>
+        <w:ind w:left="1440"/>
+      </w:pPr>
+      <w:r>
+        <w:t xml:space="preserve">  middleware: getDefaultMiddleware =&gt;</w:t>
+      </w:r>
+    </w:p>
+    <w:p>
+      <w:pPr>
+        <w:ind w:left="1440"/>
+      </w:pPr>
+      <w:r>
+        <w:t xml:space="preserve">    getDefaultMiddleware({</w:t>
+      </w:r>
+    </w:p>
+    <w:p>
+      <w:pPr>
+        <w:ind w:left="1440"/>
+      </w:pPr>
+      <w:r>
+        <w:t xml:space="preserve">      thunk: {</w:t>
+      </w:r>
+    </w:p>
+    <w:p>
+      <w:pPr>
+        <w:ind w:left="1440"/>
+      </w:pPr>
+      <w:r>
+        <w:t xml:space="preserve">        </w:t>
+      </w:r>
+      <w:r>
+        <w:rPr>
+          <w:b/>
+          <w:bCs/>
+        </w:rPr>
+        <w:t>extraArgument</w:t>
+      </w:r>
+      <w:r>
+        <w:t>: { serviceApi }</w:t>
+      </w:r>
+    </w:p>
+    <w:p>
+      <w:pPr>
+        <w:ind w:left="1440"/>
+      </w:pPr>
+      <w:r>
+        <w:t xml:space="preserve">      }</w:t>
+      </w:r>
+    </w:p>
+    <w:p>
+      <w:pPr>
+        <w:ind w:left="1440"/>
+      </w:pPr>
+      <w:r>
+        <w:t xml:space="preserve">    })</w:t>
+      </w:r>
+    </w:p>
+    <w:p>
+      <w:pPr>
+        <w:ind w:left="1440"/>
+      </w:pPr>
+      <w:r>
+        <w:t>})</w:t>
+      </w:r>
+    </w:p>
+    <w:p>
+      <w:pPr>
+        <w:pStyle w:val="ListParagraph"/>
+        <w:numPr>
+          <w:ilvl w:val="1"/>
+          <w:numId w:val="20"/>
+        </w:numPr>
+      </w:pPr>
+      <w:r>
+        <w:rPr>
+          <w:b/>
+          <w:bCs/>
+        </w:rPr>
+        <w:lastRenderedPageBreak/>
+        <w:t>*</w:t>
+      </w:r>
+      <w:r>
+        <w:t>There can only be one extra argument value; If multiple dependencies are needed, pass in an object containing them</w:t>
+      </w:r>
+    </w:p>
+    <w:p>
+      <w:pPr>
+        <w:pStyle w:val="ListParagraph"/>
+        <w:numPr>
+          <w:ilvl w:val="2"/>
+          <w:numId w:val="20"/>
+        </w:numPr>
+      </w:pPr>
+      <w:r>
+        <w:t>The thunk function will then receive that extra value</w:t>
+      </w:r>
+      <w:r>
+        <w:t>, as an object,</w:t>
+      </w:r>
+      <w:r>
+        <w:t xml:space="preserve"> as its third </w:t>
+      </w:r>
+      <w:r>
+        <w:t>parameter</w:t>
+      </w:r>
+    </w:p>
+    <w:p>
+      <w:pPr>
+        <w:pStyle w:val="ListParagraph"/>
+        <w:numPr>
+          <w:ilvl w:val="0"/>
+          <w:numId w:val="20"/>
+        </w:numPr>
+      </w:pPr>
+      <w:r>
+        <w:t xml:space="preserve">A </w:t>
+      </w:r>
+      <w:r>
+        <w:rPr>
+          <w:b/>
+          <w:bCs/>
+        </w:rPr>
+        <w:t>Selector Function</w:t>
+      </w:r>
+      <w:r>
+        <w:t xml:space="preserve"> is any function that accepts the Redux store state (or part of the state) as an argument and returns data based on that state</w:t>
+      </w:r>
+    </w:p>
+    <w:p>
+      <w:pPr>
+        <w:pStyle w:val="ListParagraph"/>
+        <w:numPr>
+          <w:ilvl w:val="1"/>
+          <w:numId w:val="20"/>
+        </w:numPr>
+      </w:pPr>
+      <w:r>
+        <w:rPr>
+          <w:b/>
+          <w:bCs/>
+        </w:rPr>
+        <w:t>*</w:t>
+      </w:r>
+      <w:r>
+        <w:t xml:space="preserve">By convention, a selector function should start with the word </w:t>
+      </w:r>
+      <w:r>
+        <w:rPr>
+          <w:b/>
+          <w:bCs/>
+        </w:rPr>
+        <w:t>select</w:t>
+      </w:r>
+      <w:r>
+        <w:t xml:space="preserve">, combined with a description of the value being selected (i.e. </w:t>
+      </w:r>
+      <w:r>
+        <w:rPr>
+          <w:b/>
+          <w:bCs/>
+        </w:rPr>
+        <w:t>selectTodoById</w:t>
+      </w:r>
+      <w:r>
+        <w:t>)</w:t>
+      </w:r>
+    </w:p>
+    <w:p>
+      <w:pPr>
+        <w:pStyle w:val="ListParagraph"/>
+        <w:numPr>
+          <w:ilvl w:val="0"/>
+          <w:numId w:val="20"/>
+        </w:numPr>
+      </w:pPr>
+      <w:r>
+        <w:t xml:space="preserve">The </w:t>
+      </w:r>
+      <w:r>
+        <w:rPr>
+          <w:b/>
+          <w:bCs/>
+        </w:rPr>
+        <w:t>useSelector()</w:t>
+      </w:r>
+      <w:r>
+        <w:t xml:space="preserve"> react hook accepts a selector function and passes the</w:t>
+      </w:r>
+      <w:r>
+        <w:t xml:space="preserve"> entire</w:t>
+      </w:r>
+      <w:r>
+        <w:t xml:space="preserve"> Redux state into it</w:t>
+      </w:r>
+    </w:p>
+    <w:p>
+      <w:pPr>
+        <w:pStyle w:val="ListParagraph"/>
+        <w:numPr>
+          <w:ilvl w:val="0"/>
+          <w:numId w:val="20"/>
+        </w:numPr>
+      </w:pPr>
+      <w:r>
+        <w:t xml:space="preserve">Use a thunks </w:t>
+      </w:r>
+      <w:r>
+        <w:rPr>
+          <w:b/>
+          <w:bCs/>
+        </w:rPr>
+        <w:t>getState()</w:t>
+      </w:r>
+      <w:r>
+        <w:t xml:space="preserve"> parameter to access the current root Redux state value</w:t>
+      </w:r>
+    </w:p>
+    <w:p>
+      <w:pPr>
+        <w:pStyle w:val="ListParagraph"/>
+        <w:numPr>
+          <w:ilvl w:val="1"/>
+          <w:numId w:val="20"/>
+        </w:numPr>
+      </w:pPr>
+      <w:r>
+        <w:t>This can be useful for running conditional logic based on the current state</w:t>
+      </w:r>
+    </w:p>
+    <w:p>
+      <w:pPr>
+        <w:pStyle w:val="ListParagraph"/>
+        <w:numPr>
+          <w:ilvl w:val="1"/>
+          <w:numId w:val="20"/>
+        </w:numPr>
+      </w:pPr>
+      <w:r>
+        <w:t>It is common to use selector functions when reading state inside of thunks, rather than accessing nested state fields directly</w:t>
+      </w:r>
+    </w:p>
+    <w:p>
+      <w:pPr>
+        <w:pStyle w:val="ListParagraph"/>
+        <w:numPr>
+          <w:ilvl w:val="0"/>
+          <w:numId w:val="20"/>
+        </w:numPr>
+      </w:pPr>
+      <w:r>
+        <w:t>It's preferable to put as much logic as possible in reducers, but it's fine for thunks to also have additional logic inside as well</w:t>
+      </w:r>
+    </w:p>
+    <w:p>
+      <w:pPr>
+        <w:pStyle w:val="ListParagraph"/>
+        <w:numPr>
+          <w:ilvl w:val="0"/>
+          <w:numId w:val="20"/>
+        </w:numPr>
+      </w:pPr>
+      <w:r>
+        <w:rPr>
+          <w:b/>
+          <w:bCs/>
+        </w:rPr>
+        <w:t>*</w:t>
+      </w:r>
+      <w:r>
+        <w:t>State is synchronously updated:</w:t>
+      </w:r>
+    </w:p>
+    <w:p>
+      <w:pPr>
+        <w:pStyle w:val="ListParagraph"/>
+        <w:numPr>
+          <w:ilvl w:val="1"/>
+          <w:numId w:val="20"/>
+        </w:numPr>
+      </w:pPr>
+      <w:r>
+        <w:t>As soon as any reducer processes and action, a call to getState(), even after an action has just been dispatched, gets the most updated state</w:t>
+      </w:r>
+    </w:p>
+    <w:p>
+      <w:pPr>
+        <w:pStyle w:val="ListParagraph"/>
+        <w:numPr>
+          <w:ilvl w:val="0"/>
+          <w:numId w:val="20"/>
+        </w:numPr>
+      </w:pPr>
+      <w:r>
+        <w:t>Thunks may contain async logic as well as side effects (such as updating localStorage) using promise chaining and/or async/await syntax</w:t>
+      </w:r>
+    </w:p>
+    <w:p>
+      <w:pPr>
+        <w:pStyle w:val="ListParagraph"/>
+        <w:numPr>
+          <w:ilvl w:val="0"/>
+          <w:numId w:val="20"/>
+        </w:numPr>
+      </w:pPr>
+      <w:r>
+        <w:rPr>
+          <w:b/>
+          <w:bCs/>
+        </w:rPr>
+        <w:t>**</w:t>
+      </w:r>
+      <w:r>
+        <w:t>When making async requests inside a thunk, it is standard to dispatch actions BEFORE and AFTER the request is fulfilled/rejected</w:t>
+      </w:r>
+    </w:p>
+    <w:p>
+      <w:pPr>
+        <w:pStyle w:val="ListParagraph"/>
+        <w:numPr>
+          <w:ilvl w:val="1"/>
+          <w:numId w:val="20"/>
+        </w:numPr>
+      </w:pPr>
+      <w:r>
+        <w:t xml:space="preserve">The first request should </w:t>
+      </w:r>
+      <w:r>
+        <w:t>dispatch</w:t>
+      </w:r>
+      <w:r>
+        <w:t xml:space="preserve"> a “pending” </w:t>
+      </w:r>
+      <w:r>
+        <w:t>action</w:t>
+      </w:r>
+      <w:r>
+        <w:t xml:space="preserve"> and could be used to trigger</w:t>
+      </w:r>
+      <w:r>
+        <w:t xml:space="preserve"> any kind of loading graphic or icon to appear (i.e. using a state enum marked as “in progress”</w:t>
+      </w:r>
+    </w:p>
+    <w:p>
+      <w:pPr>
+        <w:pStyle w:val="ListParagraph"/>
+        <w:numPr>
+          <w:ilvl w:val="1"/>
+          <w:numId w:val="20"/>
+        </w:numPr>
+      </w:pPr>
+      <w:r>
+        <w:t>Either an async response or error should dispatch accompanying actions</w:t>
+      </w:r>
+    </w:p>
+    <w:p>
+      <w:pPr>
+        <w:pStyle w:val="ListParagraph"/>
+        <w:numPr>
+          <w:ilvl w:val="1"/>
+          <w:numId w:val="20"/>
+        </w:numPr>
+      </w:pPr>
+      <w:r>
+        <w:rPr>
+          <w:b/>
+          <w:bCs/>
+        </w:rPr>
+        <w:t>**</w:t>
+      </w:r>
+      <w:r>
+        <w:t>It’s best to use the first and second parameters of the .then() function to handle re</w:t>
+      </w:r>
+      <w:r>
+        <w:t>sponses and errors to ensure only errors related to the request itself are handled</w:t>
+      </w:r>
+    </w:p>
+    <w:p>
+      <w:pPr>
+        <w:pStyle w:val="ListParagraph"/>
+        <w:numPr>
+          <w:ilvl w:val="1"/>
+          <w:numId w:val="20"/>
+        </w:numPr>
+      </w:pPr>
+      <w:r>
+        <w:t>In async/await syntax, put a try/catch block around a single ajax request, use catch to deal with a rejection</w:t>
+      </w:r>
+      <w:r>
+        <w:t>, then</w:t>
+      </w:r>
+      <w:r>
+        <w:t xml:space="preserve"> AFTER the necessary data is retrieved, dispatch a success action outside of the try/catch block</w:t>
+      </w:r>
+    </w:p>
+    <w:p>
+      <w:pPr>
+        <w:pStyle w:val="ListParagraph"/>
+        <w:numPr>
+          <w:ilvl w:val="2"/>
+          <w:numId w:val="20"/>
+        </w:numPr>
+      </w:pPr>
+      <w:r>
+        <w:t>This ensures that only network errors related to the async request are handled and not network errors resulting from the dispatch of the success action</w:t>
+      </w:r>
+      <w:r>
+        <w:t>, which should be handled somewhere else</w:t>
+      </w:r>
+    </w:p>
+    <w:p>
+      <w:pPr>
+        <w:pStyle w:val="ListParagraph"/>
+        <w:numPr>
+          <w:ilvl w:val="0"/>
+          <w:numId w:val="20"/>
+        </w:numPr>
+      </w:pPr>
+      <w:r>
+        <w:t>Thunks can also be repurposed to data querying repositories:</w:t>
+      </w:r>
+    </w:p>
+    <w:p>
+      <w:pPr>
+        <w:pStyle w:val="ListParagraph"/>
+        <w:numPr>
+          <w:ilvl w:val="1"/>
+          <w:numId w:val="20"/>
+        </w:numPr>
+      </w:pPr>
+      <w:r>
+        <w:t>Pass in a selector function to a thunk</w:t>
+      </w:r>
+    </w:p>
+    <w:p>
+      <w:pPr>
+        <w:pStyle w:val="ListParagraph"/>
+        <w:numPr>
+          <w:ilvl w:val="1"/>
+          <w:numId w:val="20"/>
+        </w:numPr>
+      </w:pPr>
+      <w:r>
+        <w:t>Use the selector function to retrieve the desired data from the result of getState() passed to the action</w:t>
+      </w:r>
+    </w:p>
+    <w:p>
+      <w:pPr>
+        <w:pStyle w:val="ListParagraph"/>
+        <w:numPr>
+          <w:ilvl w:val="1"/>
+          <w:numId w:val="20"/>
+        </w:numPr>
+      </w:pPr>
+      <w:r>
+        <w:t>Return desired state data back to the component requesting</w:t>
+      </w:r>
+    </w:p>
+    <w:p>
+      <w:pPr>
+        <w:rPr>
+          <w:b/>
+          <w:bCs/>
+        </w:rPr>
+      </w:pPr>
+    </w:p>
+    <w:p>
+      <w:r>
+        <w:rPr>
+          <w:b/>
+          <w:bCs/>
+        </w:rPr>
+        <w:t xml:space="preserve">Using </w:t>
+      </w:r>
+      <w:r>
+        <w:rPr>
+          <w:b/>
+          <w:bCs/>
+        </w:rPr>
+        <w:t>Redux</w:t>
       </w:r>
     </w:p>
     <w:p>
@@ -5896,6 +6867,9 @@
       <w:r>
         <w:t>; it allows for data (state) to selectively be acquired and distributed throughout components across an entire React app</w:t>
       </w:r>
+      <w:r>
+        <w:t>lication</w:t>
+      </w:r>
     </w:p>
     <w:p>
       <w:pPr>
@@ -5969,7 +6943,60 @@
         <w:t>Reducer</w:t>
       </w:r>
       <w:r>
-        <w:t xml:space="preserve"> – A function that subscribes to one or more Redux actions, processes the properties of the action, and manipulates the store based on the action triggered</w:t>
+        <w:t xml:space="preserve"> – A function that subscribes to one or more Redux actions, processes the properties of the action, and manipulates </w:t>
+      </w:r>
+      <w:r>
+        <w:t>a “</w:t>
+      </w:r>
+      <w:r>
+        <w:rPr>
+          <w:b/>
+          <w:bCs/>
+        </w:rPr>
+        <w:t>slice</w:t>
+      </w:r>
+      <w:r>
+        <w:t xml:space="preserve">” of </w:t>
+      </w:r>
+      <w:r>
+        <w:t>the store based on the</w:t>
+      </w:r>
+      <w:r>
+        <w:t xml:space="preserve"> specific</w:t>
+      </w:r>
+      <w:r>
+        <w:t xml:space="preserve"> action triggered</w:t>
+      </w:r>
+    </w:p>
+    <w:p>
+      <w:pPr>
+        <w:pStyle w:val="ListParagraph"/>
+        <w:numPr>
+          <w:ilvl w:val="3"/>
+          <w:numId w:val="18"/>
+        </w:numPr>
+      </w:pPr>
+      <w:r>
+        <w:t>Reducers ONLY have access to their individual slice of the Redux state</w:t>
+      </w:r>
+    </w:p>
+    <w:p>
+      <w:pPr>
+        <w:pStyle w:val="ListParagraph"/>
+        <w:numPr>
+          <w:ilvl w:val="3"/>
+          <w:numId w:val="18"/>
+        </w:numPr>
+      </w:pPr>
+      <w:r>
+        <w:rPr>
+          <w:b/>
+          <w:bCs/>
+        </w:rPr>
+        <w:t>**</w:t>
+      </w:r>
+      <w:r>
+        <w:t>Redux reducers must NOT contain side effects</w:t>
       </w:r>
     </w:p>
     <w:p>
@@ -6045,20 +7072,28 @@
         </w:numPr>
       </w:pPr>
       <w:r>
-        <w:t xml:space="preserve">Create a </w:t>
-      </w:r>
-      <w:r>
-        <w:rPr>
-          <w:b/>
-          <w:bCs/>
-        </w:rPr>
-        <w:t xml:space="preserve">reducers </w:t>
-      </w:r>
-      <w:r>
-        <w:t>folder</w:t>
-      </w:r>
-      <w:r>
-        <w:t xml:space="preserve"> inside src to hold all the reducers for the application</w:t>
+        <w:rPr>
+          <w:b/>
+          <w:bCs/>
+        </w:rPr>
+        <w:t>*</w:t>
+      </w:r>
+      <w:r>
+        <w:rPr>
+          <w:b/>
+          <w:bCs/>
+        </w:rPr>
+        <w:t>*</w:t>
+      </w:r>
+      <w:r>
+        <w:rPr>
+          <w:b/>
+          <w:bCs/>
+        </w:rPr>
+        <w:t>*</w:t>
+      </w:r>
+      <w:r>
+        <w:t>Redux is a centralized queuing system:</w:t>
       </w:r>
     </w:p>
     <w:p>
@@ -6070,17 +7105,7 @@
         </w:numPr>
       </w:pPr>
       <w:r>
-        <w:t xml:space="preserve">Create an </w:t>
-      </w:r>
-      <w:r>
-        <w:rPr>
-          <w:b/>
-          <w:bCs/>
-        </w:rPr>
-        <w:t>index.js</w:t>
-      </w:r>
-      <w:r>
-        <w:t xml:space="preserve"> file to import all reducer files, then combine them an export them as one </w:t>
+        <w:t xml:space="preserve">All of the reducers in an app are combined into one </w:t>
       </w:r>
       <w:r>
         <w:rPr>
@@ -6088,6 +7113,33 @@
           <w:bCs/>
         </w:rPr>
         <w:t>Root Reducer</w:t>
+      </w:r>
+      <w:r>
+        <w:t xml:space="preserve"> which is held within the Redux store</w:t>
+      </w:r>
+    </w:p>
+    <w:p>
+      <w:pPr>
+        <w:pStyle w:val="ListParagraph"/>
+        <w:numPr>
+          <w:ilvl w:val="1"/>
+          <w:numId w:val="18"/>
+        </w:numPr>
+      </w:pPr>
+      <w:r>
+        <w:t>Every action is dispatched by the Redux store</w:t>
+      </w:r>
+    </w:p>
+    <w:p>
+      <w:pPr>
+        <w:pStyle w:val="ListParagraph"/>
+        <w:numPr>
+          <w:ilvl w:val="1"/>
+          <w:numId w:val="18"/>
+        </w:numPr>
+      </w:pPr>
+      <w:r>
+        <w:t>All reducers subscribe the same set of actions</w:t>
       </w:r>
     </w:p>
     <w:p>
@@ -6097,33 +7149,78 @@
           <w:ilvl w:val="2"/>
           <w:numId w:val="18"/>
         </w:numPr>
-      </w:pPr>
-      <w:r>
-        <w:t xml:space="preserve">Import </w:t>
-      </w:r>
-      <w:r>
-        <w:rPr>
-          <w:b/>
-          <w:bCs/>
-        </w:rPr>
-        <w:t>{</w:t>
-      </w:r>
-      <w:r>
-        <w:rPr>
-          <w:b/>
-          <w:bCs/>
-        </w:rPr>
-        <w:t>combineReducers</w:t>
-      </w:r>
-      <w:r>
-        <w:rPr>
-          <w:b/>
-          <w:bCs/>
-        </w:rPr>
-        <w:t>}</w:t>
-      </w:r>
-      <w:r>
-        <w:t xml:space="preserve"> from redux</w:t>
+        <w:rPr>
+          <w:b/>
+          <w:bCs/>
+        </w:rPr>
+      </w:pPr>
+      <w:r>
+        <w:rPr>
+          <w:b/>
+          <w:bCs/>
+        </w:rPr>
+        <w:t>***</w:t>
+      </w:r>
+      <w:r>
+        <w:t>Each action type</w:t>
+      </w:r>
+      <w:r>
+        <w:t xml:space="preserve"> that</w:t>
+      </w:r>
+      <w:r>
+        <w:t xml:space="preserve"> a reducer responds to MUST match the exact value of the action type that the store dispatches</w:t>
+      </w:r>
+    </w:p>
+    <w:p>
+      <w:pPr>
+        <w:pStyle w:val="ListParagraph"/>
+        <w:numPr>
+          <w:ilvl w:val="1"/>
+          <w:numId w:val="18"/>
+        </w:numPr>
+        <w:rPr>
+          <w:b/>
+          <w:bCs/>
+        </w:rPr>
+      </w:pPr>
+      <w:r>
+        <w:t xml:space="preserve">An app’s </w:t>
+      </w:r>
+      <w:r>
+        <w:rPr>
+          <w:b/>
+          <w:bCs/>
+        </w:rPr>
+        <w:t>state</w:t>
+      </w:r>
+      <w:r>
+        <w:t xml:space="preserve"> is universal and is represented by the store</w:t>
+      </w:r>
+    </w:p>
+    <w:p>
+      <w:pPr>
+        <w:pStyle w:val="ListParagraph"/>
+        <w:numPr>
+          <w:ilvl w:val="1"/>
+          <w:numId w:val="18"/>
+        </w:numPr>
+        <w:rPr>
+          <w:b/>
+          <w:bCs/>
+        </w:rPr>
+      </w:pPr>
+      <w:r>
+        <w:t xml:space="preserve">Each react component MUST </w:t>
+      </w:r>
+      <w:r>
+        <w:rPr>
+          <w:b/>
+          <w:bCs/>
+        </w:rPr>
+        <w:t>connect</w:t>
+      </w:r>
+      <w:r>
+        <w:t xml:space="preserve"> to redux using the react-redux module</w:t>
       </w:r>
     </w:p>
     <w:p>
@@ -6133,6 +7230,764 @@
           <w:ilvl w:val="2"/>
           <w:numId w:val="18"/>
         </w:numPr>
+        <w:rPr>
+          <w:b/>
+          <w:bCs/>
+        </w:rPr>
+      </w:pPr>
+      <w:r>
+        <w:t xml:space="preserve">Once connected, the component has access to Redux’s state (store) and actions with the use of the </w:t>
+      </w:r>
+      <w:r>
+        <w:rPr>
+          <w:b/>
+          <w:bCs/>
+        </w:rPr>
+        <w:t>mapStateToProps()</w:t>
+      </w:r>
+      <w:r>
+        <w:t xml:space="preserve"> and </w:t>
+      </w:r>
+      <w:r>
+        <w:rPr>
+          <w:b/>
+          <w:bCs/>
+        </w:rPr>
+        <w:t>mapDispatchToProps()</w:t>
+      </w:r>
+      <w:r>
+        <w:t xml:space="preserve"> methods</w:t>
+      </w:r>
+    </w:p>
+    <w:p>
+      <w:pPr>
+        <w:pStyle w:val="ListParagraph"/>
+        <w:numPr>
+          <w:ilvl w:val="2"/>
+          <w:numId w:val="18"/>
+        </w:numPr>
+        <w:rPr>
+          <w:b/>
+          <w:bCs/>
+        </w:rPr>
+      </w:pPr>
+      <w:r>
+        <w:t xml:space="preserve">Components can then access app state and dispatch Redux actions using its passed in </w:t>
+      </w:r>
+      <w:r>
+        <w:rPr>
+          <w:b/>
+          <w:bCs/>
+        </w:rPr>
+        <w:t>props</w:t>
+      </w:r>
+      <w:r>
+        <w:t xml:space="preserve"> argument</w:t>
+      </w:r>
+      <w:r>
+        <w:t>*--+9</w:t>
+      </w:r>
+    </w:p>
+    <w:p>
+      <w:pPr>
+        <w:pStyle w:val="ListParagraph"/>
+        <w:numPr>
+          <w:ilvl w:val="0"/>
+          <w:numId w:val="18"/>
+        </w:numPr>
+      </w:pPr>
+      <w:r>
+        <w:t xml:space="preserve">Create a folder named </w:t>
+      </w:r>
+      <w:r>
+        <w:rPr>
+          <w:b/>
+          <w:bCs/>
+        </w:rPr>
+        <w:t>actions</w:t>
+      </w:r>
+      <w:r>
+        <w:t xml:space="preserve">, under src, to hold the </w:t>
+      </w:r>
+      <w:r>
+        <w:t xml:space="preserve">thunks and </w:t>
+      </w:r>
+      <w:r>
+        <w:t>actions dispatched by the application</w:t>
+      </w:r>
+    </w:p>
+    <w:p>
+      <w:pPr>
+        <w:pStyle w:val="ListParagraph"/>
+        <w:numPr>
+          <w:ilvl w:val="1"/>
+          <w:numId w:val="19"/>
+        </w:numPr>
+      </w:pPr>
+      <w:r>
+        <w:t xml:space="preserve">Create a file inside the actions folder named </w:t>
+      </w:r>
+      <w:r>
+        <w:rPr>
+          <w:b/>
+          <w:bCs/>
+        </w:rPr>
+        <w:t>types.js</w:t>
+      </w:r>
+      <w:r>
+        <w:t xml:space="preserve"> to hold all the action types</w:t>
+      </w:r>
+    </w:p>
+    <w:p>
+      <w:pPr>
+        <w:pStyle w:val="ListParagraph"/>
+        <w:numPr>
+          <w:ilvl w:val="2"/>
+          <w:numId w:val="19"/>
+        </w:numPr>
+      </w:pPr>
+      <w:r>
+        <w:t xml:space="preserve">For each </w:t>
+      </w:r>
+      <w:r>
+        <w:rPr>
+          <w:b/>
+          <w:bCs/>
+        </w:rPr>
+        <w:t>action type</w:t>
+      </w:r>
+      <w:r>
+        <w:t xml:space="preserve"> to be dispatched, export a const named the action type and set it equal to a string of the exact same name</w:t>
+      </w:r>
+    </w:p>
+    <w:p>
+      <w:pPr>
+        <w:pStyle w:val="ListParagraph"/>
+        <w:numPr>
+          <w:ilvl w:val="3"/>
+          <w:numId w:val="19"/>
+        </w:numPr>
+      </w:pPr>
+      <w:r>
+        <w:t>This allows for action type’s names to be changed throughout the course of the application without changing the exported const</w:t>
+      </w:r>
+    </w:p>
+    <w:p>
+      <w:pPr>
+        <w:pStyle w:val="ListParagraph"/>
+        <w:numPr>
+          <w:ilvl w:val="3"/>
+          <w:numId w:val="19"/>
+        </w:numPr>
+      </w:pPr>
+      <w:r>
+        <w:rPr>
+          <w:b/>
+          <w:bCs/>
+        </w:rPr>
+        <w:t>**</w:t>
+      </w:r>
+      <w:r>
+        <w:t xml:space="preserve">By convention, an action type should be uppercase, and each word separated by an underscore (i.e. </w:t>
+      </w:r>
+      <w:r>
+        <w:rPr>
+          <w:b/>
+          <w:bCs/>
+        </w:rPr>
+        <w:t>‘SET_ALERT’</w:t>
+      </w:r>
+      <w:r>
+        <w:t>)</w:t>
+      </w:r>
+    </w:p>
+    <w:p>
+      <w:pPr>
+        <w:pStyle w:val="ListParagraph"/>
+        <w:numPr>
+          <w:ilvl w:val="1"/>
+          <w:numId w:val="19"/>
+        </w:numPr>
+      </w:pPr>
+      <w:r>
+        <w:t xml:space="preserve">Create a new file in this folder for every </w:t>
+      </w:r>
+      <w:r>
+        <w:t xml:space="preserve">thunk </w:t>
+      </w:r>
+      <w:r>
+        <w:t>action</w:t>
+      </w:r>
+      <w:r>
+        <w:t xml:space="preserve"> creator</w:t>
+      </w:r>
+      <w:r>
+        <w:t xml:space="preserve"> </w:t>
+      </w:r>
+      <w:r>
+        <w:t>that creates a new action that is to be dispatched by the app</w:t>
+      </w:r>
+    </w:p>
+    <w:p>
+      <w:pPr>
+        <w:pStyle w:val="ListParagraph"/>
+        <w:numPr>
+          <w:ilvl w:val="2"/>
+          <w:numId w:val="19"/>
+        </w:numPr>
+      </w:pPr>
+      <w:r>
+        <w:t xml:space="preserve">Import the action types (created in the types.js file above) that are to be dispatched by this </w:t>
+      </w:r>
+      <w:r>
+        <w:t>thunk</w:t>
+      </w:r>
+    </w:p>
+    <w:p>
+      <w:pPr>
+        <w:pStyle w:val="ListParagraph"/>
+        <w:numPr>
+          <w:ilvl w:val="2"/>
+          <w:numId w:val="19"/>
+        </w:numPr>
+      </w:pPr>
+      <w:r>
+        <w:lastRenderedPageBreak/>
+        <w:t xml:space="preserve">Export a thunk (function) that receives all the specific parameters relevant to </w:t>
+      </w:r>
+      <w:r>
+        <w:t>the action being invoked and assign it to a function that receives:</w:t>
+      </w:r>
+    </w:p>
+    <w:p>
+      <w:pPr>
+        <w:pStyle w:val="ListParagraph"/>
+        <w:numPr>
+          <w:ilvl w:val="3"/>
+          <w:numId w:val="19"/>
+        </w:numPr>
+      </w:pPr>
+      <w:r>
+        <w:t xml:space="preserve">A </w:t>
+      </w:r>
+      <w:r>
+        <w:rPr>
+          <w:b/>
+          <w:bCs/>
+        </w:rPr>
+        <w:t>dispatch</w:t>
+      </w:r>
+      <w:r>
+        <w:t xml:space="preserve"> method as the first parameter which allows the thunk to dispatch any action defined in the Redux store</w:t>
+      </w:r>
+    </w:p>
+    <w:p>
+      <w:pPr>
+        <w:pStyle w:val="ListParagraph"/>
+        <w:numPr>
+          <w:ilvl w:val="4"/>
+          <w:numId w:val="19"/>
+        </w:numPr>
+      </w:pPr>
+      <w:r>
+        <w:t>The dispatch() method MUST accept an object containing:</w:t>
+      </w:r>
+    </w:p>
+    <w:p>
+      <w:pPr>
+        <w:pStyle w:val="ListParagraph"/>
+        <w:numPr>
+          <w:ilvl w:val="5"/>
+          <w:numId w:val="19"/>
+        </w:numPr>
+      </w:pPr>
+      <w:r>
+        <w:t xml:space="preserve">The action’s </w:t>
+      </w:r>
+      <w:r>
+        <w:rPr>
+          <w:b/>
+          <w:bCs/>
+        </w:rPr>
+        <w:t>type</w:t>
+      </w:r>
+      <w:r>
+        <w:t xml:space="preserve"> (defined in the type.js file above)</w:t>
+      </w:r>
+    </w:p>
+    <w:p>
+      <w:pPr>
+        <w:pStyle w:val="ListParagraph"/>
+        <w:numPr>
+          <w:ilvl w:val="5"/>
+          <w:numId w:val="19"/>
+        </w:numPr>
+      </w:pPr>
+      <w:r>
+        <w:t xml:space="preserve">The action's </w:t>
+      </w:r>
+      <w:r>
+        <w:rPr>
+          <w:b/>
+          <w:bCs/>
+        </w:rPr>
+        <w:t>payload</w:t>
+      </w:r>
+      <w:r>
+        <w:t xml:space="preserve"> which is arbitrary data specific to the action being dispatched</w:t>
+      </w:r>
+    </w:p>
+    <w:p>
+      <w:pPr>
+        <w:pStyle w:val="ListParagraph"/>
+        <w:numPr>
+          <w:ilvl w:val="3"/>
+          <w:numId w:val="19"/>
+        </w:numPr>
+      </w:pPr>
+      <w:r>
+        <w:t xml:space="preserve">The </w:t>
+      </w:r>
+      <w:r>
+        <w:rPr>
+          <w:b/>
+          <w:bCs/>
+        </w:rPr>
+        <w:t>getState</w:t>
+      </w:r>
+      <w:r>
+        <w:t xml:space="preserve"> method as the second parameter which grants access to the specified </w:t>
+      </w:r>
+      <w:r>
+        <w:rPr>
+          <w:b/>
+          <w:bCs/>
+        </w:rPr>
+        <w:t>slice</w:t>
+      </w:r>
+      <w:r>
+        <w:t xml:space="preserve"> of </w:t>
+      </w:r>
+      <w:r>
+        <w:rPr>
+          <w:b/>
+          <w:bCs/>
+        </w:rPr>
+        <w:t>state</w:t>
+      </w:r>
+      <w:r>
+        <w:t xml:space="preserve"> (added to the </w:t>
+      </w:r>
+      <w:r>
+        <w:rPr>
+          <w:b/>
+          <w:bCs/>
+        </w:rPr>
+        <w:t>rootReducer</w:t>
+      </w:r>
+      <w:r>
+        <w:t xml:space="preserve"> via the </w:t>
+      </w:r>
+      <w:r>
+        <w:rPr>
+          <w:b/>
+          <w:bCs/>
+        </w:rPr>
+        <w:t>combineReducers()</w:t>
+      </w:r>
+      <w:r>
+        <w:t xml:space="preserve"> function in the </w:t>
+      </w:r>
+      <w:r>
+        <w:rPr>
+          <w:b/>
+          <w:bCs/>
+        </w:rPr>
+        <w:t>index.js</w:t>
+      </w:r>
+      <w:r>
+        <w:t xml:space="preserve"> file of the </w:t>
+      </w:r>
+      <w:r>
+        <w:rPr>
+          <w:b/>
+          <w:bCs/>
+        </w:rPr>
+        <w:t>reducers</w:t>
+      </w:r>
+      <w:r>
+        <w:t xml:space="preserve"> folder)</w:t>
+      </w:r>
+    </w:p>
+    <w:p>
+      <w:pPr>
+        <w:pStyle w:val="ListParagraph"/>
+        <w:numPr>
+          <w:ilvl w:val="2"/>
+          <w:numId w:val="19"/>
+        </w:numPr>
+      </w:pPr>
+      <w:r>
+        <w:t>Use the getState() method to perform state-centric logic based on the action(s) to be dispatched</w:t>
+      </w:r>
+    </w:p>
+    <w:p>
+      <w:pPr>
+        <w:pStyle w:val="ListParagraph"/>
+        <w:numPr>
+          <w:ilvl w:val="2"/>
+          <w:numId w:val="19"/>
+        </w:numPr>
+      </w:pPr>
+      <w:r>
+        <w:t>Use the d</w:t>
+      </w:r>
+      <w:r>
+        <w:t>ispatch()</w:t>
+      </w:r>
+      <w:r>
+        <w:t xml:space="preserve"> method to dispatch actions based on the parameters received by the thunk and the state logic performed within</w:t>
+      </w:r>
+    </w:p>
+    <w:p>
+      <w:pPr>
+        <w:pStyle w:val="ListParagraph"/>
+        <w:numPr>
+          <w:ilvl w:val="2"/>
+          <w:numId w:val="19"/>
+        </w:numPr>
+      </w:pPr>
+      <w:r>
+        <w:t>Ex:</w:t>
+      </w:r>
+    </w:p>
+    <w:p>
+      <w:pPr>
+        <w:ind w:left="1980"/>
+        <w:rPr>
+          <w:b/>
+          <w:bCs/>
+        </w:rPr>
+      </w:pPr>
+      <w:r>
+        <w:rPr>
+          <w:b/>
+          <w:bCs/>
+        </w:rPr>
+        <w:t>import {v4} from 'uuid';</w:t>
+      </w:r>
+      <w:r>
+        <w:rPr>
+          <w:b/>
+          <w:bCs/>
+        </w:rPr>
+        <w:br/>
+        <w:t>import {</w:t>
+      </w:r>
+      <w:r>
+        <w:rPr>
+          <w:b/>
+          <w:bCs/>
+          <w:i/>
+          <w:iCs/>
+        </w:rPr>
+        <w:t>SET_ALERT</w:t>
+      </w:r>
+      <w:r>
+        <w:rPr>
+          <w:b/>
+          <w:bCs/>
+        </w:rPr>
+        <w:t xml:space="preserve">, </w:t>
+      </w:r>
+      <w:r>
+        <w:rPr>
+          <w:b/>
+          <w:bCs/>
+          <w:i/>
+          <w:iCs/>
+        </w:rPr>
+        <w:t>REMOVE_ALERT</w:t>
+      </w:r>
+      <w:r>
+        <w:rPr>
+          <w:b/>
+          <w:bCs/>
+        </w:rPr>
+        <w:t>} from './types';</w:t>
+      </w:r>
+      <w:r>
+        <w:rPr>
+          <w:b/>
+          <w:bCs/>
+        </w:rPr>
+        <w:br/>
+      </w:r>
+      <w:r>
+        <w:rPr>
+          <w:b/>
+          <w:bCs/>
+        </w:rPr>
+        <w:br/>
+        <w:t>export const setAlert = (msg, alertType, timeout = 5000) =&gt; (dispatch, getState) =&gt; {</w:t>
+      </w:r>
+      <w:r>
+        <w:rPr>
+          <w:b/>
+          <w:bCs/>
+        </w:rPr>
+        <w:br/>
+        <w:t xml:space="preserve">    const state = getState();</w:t>
+      </w:r>
+      <w:r>
+        <w:rPr>
+          <w:b/>
+          <w:bCs/>
+        </w:rPr>
+        <w:br/>
+        <w:t xml:space="preserve">    </w:t>
+      </w:r>
+      <w:r>
+        <w:rPr>
+          <w:b/>
+          <w:bCs/>
+          <w:i/>
+          <w:iCs/>
+        </w:rPr>
+        <w:t>console</w:t>
+      </w:r>
+      <w:r>
+        <w:rPr>
+          <w:b/>
+          <w:bCs/>
+        </w:rPr>
+        <w:t>.log('State:  ', state);</w:t>
+      </w:r>
+      <w:r>
+        <w:rPr>
+          <w:b/>
+          <w:bCs/>
+        </w:rPr>
+        <w:br/>
+        <w:t xml:space="preserve">    const id = v4();</w:t>
+      </w:r>
+      <w:r>
+        <w:rPr>
+          <w:b/>
+          <w:bCs/>
+        </w:rPr>
+        <w:br/>
+        <w:t xml:space="preserve">    dispatch({</w:t>
+      </w:r>
+      <w:r>
+        <w:rPr>
+          <w:b/>
+          <w:bCs/>
+        </w:rPr>
+        <w:br/>
+        <w:t xml:space="preserve">        type: </w:t>
+      </w:r>
+      <w:r>
+        <w:rPr>
+          <w:b/>
+          <w:bCs/>
+          <w:i/>
+          <w:iCs/>
+        </w:rPr>
+        <w:t>SET_ALERT</w:t>
+      </w:r>
+      <w:r>
+        <w:rPr>
+          <w:b/>
+          <w:bCs/>
+        </w:rPr>
+        <w:t>,</w:t>
+      </w:r>
+      <w:r>
+        <w:rPr>
+          <w:b/>
+          <w:bCs/>
+        </w:rPr>
+        <w:br/>
+        <w:t xml:space="preserve">        payload: {msg, alertType, id}</w:t>
+      </w:r>
+      <w:r>
+        <w:rPr>
+          <w:b/>
+          <w:bCs/>
+        </w:rPr>
+        <w:br/>
+        <w:t xml:space="preserve">    });</w:t>
+      </w:r>
+      <w:r>
+        <w:rPr>
+          <w:b/>
+          <w:bCs/>
+        </w:rPr>
+        <w:br/>
+      </w:r>
+      <w:r>
+        <w:rPr>
+          <w:b/>
+          <w:bCs/>
+        </w:rPr>
+        <w:br/>
+        <w:t xml:space="preserve">    setTimeout(() =&gt; dispatch({ type: </w:t>
+      </w:r>
+      <w:r>
+        <w:rPr>
+          <w:b/>
+          <w:bCs/>
+          <w:i/>
+          <w:iCs/>
+        </w:rPr>
+        <w:t>REMOVE_ALERT</w:t>
+      </w:r>
+      <w:r>
+        <w:rPr>
+          <w:b/>
+          <w:bCs/>
+        </w:rPr>
+        <w:t>, payload: id}), timeout);</w:t>
+      </w:r>
+      <w:r>
+        <w:rPr>
+          <w:b/>
+          <w:bCs/>
+        </w:rPr>
+        <w:br/>
+        <w:t>}</w:t>
+      </w:r>
+    </w:p>
+    <w:p>
+      <w:pPr>
+        <w:pStyle w:val="ListParagraph"/>
+        <w:numPr>
+          <w:ilvl w:val="2"/>
+          <w:numId w:val="19"/>
+        </w:numPr>
+      </w:pPr>
+    </w:p>
+    <w:p>
+      <w:pPr>
+        <w:ind w:left="1980"/>
+      </w:pPr>
+    </w:p>
+    <w:p>
+      <w:pPr>
+        <w:pStyle w:val="ListParagraph"/>
+        <w:numPr>
+          <w:ilvl w:val="0"/>
+          <w:numId w:val="18"/>
+        </w:numPr>
+      </w:pPr>
+      <w:r>
+        <w:t xml:space="preserve">Create a </w:t>
+      </w:r>
+      <w:r>
+        <w:rPr>
+          <w:b/>
+          <w:bCs/>
+        </w:rPr>
+        <w:t xml:space="preserve">reducers </w:t>
+      </w:r>
+      <w:r>
+        <w:t>folder</w:t>
+      </w:r>
+      <w:r>
+        <w:t xml:space="preserve"> inside src to hold all the reducers for the application</w:t>
+      </w:r>
+    </w:p>
+    <w:p>
+      <w:pPr>
+        <w:pStyle w:val="ListParagraph"/>
+        <w:numPr>
+          <w:ilvl w:val="1"/>
+          <w:numId w:val="18"/>
+        </w:numPr>
+      </w:pPr>
+      <w:r>
+        <w:t xml:space="preserve">Create an </w:t>
+      </w:r>
+      <w:r>
+        <w:rPr>
+          <w:b/>
+          <w:bCs/>
+        </w:rPr>
+        <w:t>index.js</w:t>
+      </w:r>
+      <w:r>
+        <w:t xml:space="preserve"> file to import all reducer files, then combine them an</w:t>
+      </w:r>
+      <w:r>
+        <w:t>d</w:t>
+      </w:r>
+      <w:r>
+        <w:t xml:space="preserve"> export them as one </w:t>
+      </w:r>
+      <w:r>
+        <w:rPr>
+          <w:b/>
+          <w:bCs/>
+        </w:rPr>
+        <w:t>Root Reducer</w:t>
+      </w:r>
+    </w:p>
+    <w:p>
+      <w:pPr>
+        <w:pStyle w:val="ListParagraph"/>
+        <w:numPr>
+          <w:ilvl w:val="2"/>
+          <w:numId w:val="18"/>
+        </w:numPr>
+      </w:pPr>
+      <w:r>
+        <w:t xml:space="preserve">Import </w:t>
+      </w:r>
+      <w:r>
+        <w:rPr>
+          <w:b/>
+          <w:bCs/>
+        </w:rPr>
+        <w:t>{</w:t>
+      </w:r>
+      <w:r>
+        <w:rPr>
+          <w:b/>
+          <w:bCs/>
+        </w:rPr>
+        <w:t>combineReducers</w:t>
+      </w:r>
+      <w:r>
+        <w:rPr>
+          <w:b/>
+          <w:bCs/>
+        </w:rPr>
+        <w:t>}</w:t>
+      </w:r>
+      <w:r>
+        <w:t xml:space="preserve"> from redux</w:t>
+      </w:r>
+    </w:p>
+    <w:p>
+      <w:pPr>
+        <w:pStyle w:val="ListParagraph"/>
+        <w:numPr>
+          <w:ilvl w:val="2"/>
+          <w:numId w:val="18"/>
+        </w:numPr>
+      </w:pPr>
+      <w:r>
+        <w:t>Import each reducer (declared in the reducers folder)</w:t>
+      </w:r>
+    </w:p>
+    <w:p>
+      <w:pPr>
+        <w:pStyle w:val="ListParagraph"/>
+        <w:numPr>
+          <w:ilvl w:val="2"/>
+          <w:numId w:val="18"/>
+        </w:numPr>
       </w:pPr>
       <w:r>
         <w:t xml:space="preserve">Call the </w:t>
@@ -6157,7 +8012,570 @@
         </w:numPr>
       </w:pPr>
       <w:r>
-        <w:t xml:space="preserve">Pass in a JSON object, containing the reducers, as its first parameter </w:t>
+        <w:lastRenderedPageBreak/>
+        <w:t xml:space="preserve">Pass in a JSON object, containing </w:t>
+      </w:r>
+      <w:r>
+        <w:t>each</w:t>
+      </w:r>
+      <w:r>
+        <w:t xml:space="preserve"> reducer, as its first parameter</w:t>
+      </w:r>
+    </w:p>
+    <w:p>
+      <w:pPr>
+        <w:pStyle w:val="ListParagraph"/>
+        <w:numPr>
+          <w:ilvl w:val="3"/>
+          <w:numId w:val="18"/>
+        </w:numPr>
+      </w:pPr>
+      <w:r>
+        <w:rPr>
+          <w:b/>
+          <w:bCs/>
+        </w:rPr>
+        <w:t>**</w:t>
+      </w:r>
+      <w:r>
+        <w:t xml:space="preserve">This function </w:t>
+      </w:r>
+      <w:r>
+        <w:t xml:space="preserve">maps </w:t>
+      </w:r>
+      <w:r>
+        <w:t xml:space="preserve">each </w:t>
+      </w:r>
+      <w:r>
+        <w:t xml:space="preserve">reducer to its file name in </w:t>
+      </w:r>
+      <w:r>
+        <w:t xml:space="preserve">reducers folder under the </w:t>
+      </w:r>
+      <w:r>
+        <w:t>src folder</w:t>
+      </w:r>
+    </w:p>
+    <w:p>
+      <w:pPr>
+        <w:pStyle w:val="ListParagraph"/>
+        <w:numPr>
+          <w:ilvl w:val="4"/>
+          <w:numId w:val="18"/>
+        </w:numPr>
+      </w:pPr>
+      <w:r>
+        <w:rPr>
+          <w:b/>
+          <w:bCs/>
+        </w:rPr>
+        <w:t>***</w:t>
+      </w:r>
+      <w:r>
+        <w:t>If the reducer name does NOT match the file name, an error is thrown</w:t>
+      </w:r>
+    </w:p>
+    <w:p>
+      <w:pPr>
+        <w:pStyle w:val="ListParagraph"/>
+        <w:numPr>
+          <w:ilvl w:val="3"/>
+          <w:numId w:val="18"/>
+        </w:numPr>
+      </w:pPr>
+      <w:r>
+        <w:rPr>
+          <w:b/>
+          <w:bCs/>
+        </w:rPr>
+        <w:t>***</w:t>
+      </w:r>
+      <w:r>
+        <w:t>By convention:  the action’s file name MUST also match the reducer’s file name in order for Redux to link the two</w:t>
+      </w:r>
+    </w:p>
+    <w:p>
+      <w:pPr>
+        <w:pStyle w:val="ListParagraph"/>
+        <w:numPr>
+          <w:ilvl w:val="1"/>
+          <w:numId w:val="18"/>
+        </w:numPr>
+      </w:pPr>
+      <w:r>
+        <w:t xml:space="preserve">Create a </w:t>
+      </w:r>
+      <w:r>
+        <w:rPr>
+          <w:b/>
+          <w:bCs/>
+        </w:rPr>
+        <w:t>reducer</w:t>
+      </w:r>
+      <w:r>
+        <w:t xml:space="preserve"> file for each reducer that is to handle action(s) dispatched by the store</w:t>
+      </w:r>
+      <w:r>
+        <w:t>:</w:t>
+      </w:r>
+    </w:p>
+    <w:p>
+      <w:pPr>
+        <w:pStyle w:val="ListParagraph"/>
+        <w:numPr>
+          <w:ilvl w:val="2"/>
+          <w:numId w:val="18"/>
+        </w:numPr>
+      </w:pPr>
+      <w:r>
+        <w:t xml:space="preserve">Import the </w:t>
+      </w:r>
+      <w:r>
+        <w:rPr>
+          <w:b/>
+          <w:bCs/>
+        </w:rPr>
+        <w:t>action types</w:t>
+      </w:r>
+      <w:r>
+        <w:t xml:space="preserve"> the reducer is to handle </w:t>
+      </w:r>
+      <w:bookmarkStart w:id="0" w:name="_Hlk136195623"/>
+      <w:r>
+        <w:t xml:space="preserve">(defined in the </w:t>
+      </w:r>
+      <w:r>
+        <w:rPr>
+          <w:b/>
+          <w:bCs/>
+        </w:rPr>
+        <w:t>src/actions/types.js</w:t>
+      </w:r>
+      <w:r>
+        <w:t xml:space="preserve"> file)</w:t>
+      </w:r>
+      <w:bookmarkEnd w:id="0"/>
+    </w:p>
+    <w:p>
+      <w:pPr>
+        <w:pStyle w:val="ListParagraph"/>
+        <w:numPr>
+          <w:ilvl w:val="2"/>
+          <w:numId w:val="18"/>
+        </w:numPr>
+      </w:pPr>
+      <w:r>
+        <w:t>Define a const that represents the reducer’s initial state</w:t>
+      </w:r>
+    </w:p>
+    <w:p>
+      <w:pPr>
+        <w:pStyle w:val="ListParagraph"/>
+        <w:numPr>
+          <w:ilvl w:val="2"/>
+          <w:numId w:val="18"/>
+        </w:numPr>
+      </w:pPr>
+      <w:r>
+        <w:t>Export a default function that represents the reducer being defined containing:</w:t>
+      </w:r>
+    </w:p>
+    <w:p>
+      <w:pPr>
+        <w:pStyle w:val="ListParagraph"/>
+        <w:numPr>
+          <w:ilvl w:val="3"/>
+          <w:numId w:val="18"/>
+        </w:numPr>
+      </w:pPr>
+      <w:r>
+        <w:t xml:space="preserve">A </w:t>
+      </w:r>
+      <w:r>
+        <w:rPr>
+          <w:b/>
+          <w:bCs/>
+        </w:rPr>
+        <w:t>state</w:t>
+      </w:r>
+      <w:r>
+        <w:t xml:space="preserve"> </w:t>
+      </w:r>
+      <w:r>
+        <w:t xml:space="preserve">object as its first </w:t>
+      </w:r>
+      <w:r>
+        <w:t xml:space="preserve">parameter which contains the current </w:t>
+      </w:r>
+      <w:r>
+        <w:rPr>
+          <w:b/>
+          <w:bCs/>
+        </w:rPr>
+        <w:t>slice</w:t>
+      </w:r>
+      <w:r>
+        <w:t xml:space="preserve"> of store state that the reducer reacts to</w:t>
+      </w:r>
+    </w:p>
+    <w:p>
+      <w:pPr>
+        <w:pStyle w:val="ListParagraph"/>
+        <w:numPr>
+          <w:ilvl w:val="4"/>
+          <w:numId w:val="18"/>
+        </w:numPr>
+      </w:pPr>
+      <w:r>
+        <w:rPr>
+          <w:b/>
+          <w:bCs/>
+        </w:rPr>
+        <w:t>**</w:t>
+      </w:r>
+      <w:r>
+        <w:t>The</w:t>
+      </w:r>
+      <w:r>
+        <w:t xml:space="preserve"> reducer being defined </w:t>
+      </w:r>
+      <w:r>
+        <w:t>now</w:t>
+      </w:r>
+      <w:r>
+        <w:t xml:space="preserve"> has access to the </w:t>
+      </w:r>
+      <w:r>
+        <w:t>slice</w:t>
+      </w:r>
+      <w:r>
+        <w:t xml:space="preserve"> of state </w:t>
+      </w:r>
+      <w:r>
+        <w:t xml:space="preserve">data that </w:t>
+      </w:r>
+      <w:r>
+        <w:t>the reducer handles (respective to the name of the reducer passed into the combineReducers() method)</w:t>
+      </w:r>
+    </w:p>
+    <w:p>
+      <w:pPr>
+        <w:pStyle w:val="ListParagraph"/>
+        <w:numPr>
+          <w:ilvl w:val="4"/>
+          <w:numId w:val="18"/>
+        </w:numPr>
+      </w:pPr>
+      <w:r>
+        <w:t>Assign this to the reducer’s initialState const by default</w:t>
+      </w:r>
+    </w:p>
+    <w:p>
+      <w:pPr>
+        <w:pStyle w:val="ListParagraph"/>
+        <w:numPr>
+          <w:ilvl w:val="3"/>
+          <w:numId w:val="18"/>
+        </w:numPr>
+      </w:pPr>
+      <w:r>
+        <w:t xml:space="preserve">An </w:t>
+      </w:r>
+      <w:r>
+        <w:rPr>
+          <w:b/>
+          <w:bCs/>
+        </w:rPr>
+        <w:t>action</w:t>
+      </w:r>
+      <w:r>
+        <w:t xml:space="preserve"> </w:t>
+      </w:r>
+      <w:r>
+        <w:t xml:space="preserve">object as its second parameter which contains the dispatched action’s </w:t>
+      </w:r>
+      <w:r>
+        <w:rPr>
+          <w:b/>
+          <w:bCs/>
+        </w:rPr>
+        <w:t>type</w:t>
+      </w:r>
+      <w:r>
+        <w:t xml:space="preserve"> and </w:t>
+      </w:r>
+      <w:r>
+        <w:rPr>
+          <w:b/>
+          <w:bCs/>
+        </w:rPr>
+        <w:t>payload</w:t>
+      </w:r>
+      <w:r>
+        <w:t xml:space="preserve"> as its properties</w:t>
+      </w:r>
+    </w:p>
+    <w:p>
+      <w:pPr>
+        <w:pStyle w:val="ListParagraph"/>
+        <w:numPr>
+          <w:ilvl w:val="4"/>
+          <w:numId w:val="18"/>
+        </w:numPr>
+      </w:pPr>
+      <w:r>
+        <w:t>Extract the type and payload properties into separate variables using javascript object destructing</w:t>
+      </w:r>
+    </w:p>
+    <w:p>
+      <w:pPr>
+        <w:pStyle w:val="ListParagraph"/>
+        <w:numPr>
+          <w:ilvl w:val="3"/>
+          <w:numId w:val="18"/>
+        </w:numPr>
+      </w:pPr>
+      <w:r>
+        <w:t xml:space="preserve">Within this function define a </w:t>
+      </w:r>
+      <w:r>
+        <w:rPr>
+          <w:b/>
+          <w:bCs/>
+        </w:rPr>
+        <w:t>switch()</w:t>
+      </w:r>
+      <w:r>
+        <w:t xml:space="preserve"> statement predicated to the </w:t>
+      </w:r>
+      <w:r>
+        <w:rPr>
+          <w:b/>
+          <w:bCs/>
+        </w:rPr>
+        <w:t>type</w:t>
+      </w:r>
+      <w:r>
+        <w:t xml:space="preserve"> of action passed into the </w:t>
+      </w:r>
+      <w:r>
+        <w:rPr>
+          <w:b/>
+          <w:bCs/>
+        </w:rPr>
+        <w:t>action</w:t>
+      </w:r>
+      <w:r>
+        <w:t xml:space="preserve"> object</w:t>
+      </w:r>
+    </w:p>
+    <w:p>
+      <w:pPr>
+        <w:pStyle w:val="ListParagraph"/>
+        <w:numPr>
+          <w:ilvl w:val="4"/>
+          <w:numId w:val="18"/>
+        </w:numPr>
+      </w:pPr>
+      <w:r>
+        <w:rPr>
+          <w:b/>
+          <w:bCs/>
+        </w:rPr>
+        <w:t>***</w:t>
+      </w:r>
+      <w:r>
+        <w:t xml:space="preserve">This </w:t>
+      </w:r>
+      <w:r>
+        <w:rPr>
+          <w:b/>
+          <w:bCs/>
+        </w:rPr>
+        <w:t>type</w:t>
+      </w:r>
+      <w:r>
+        <w:t xml:space="preserve"> passed to the switch() statement MUST </w:t>
+      </w:r>
+      <w:r>
+        <w:t xml:space="preserve">exactly </w:t>
+      </w:r>
+      <w:r>
+        <w:t xml:space="preserve">match the </w:t>
+      </w:r>
+      <w:r>
+        <w:t xml:space="preserve">value of the action </w:t>
+      </w:r>
+      <w:r>
+        <w:rPr>
+          <w:b/>
+          <w:bCs/>
+        </w:rPr>
+        <w:t>type</w:t>
+      </w:r>
+      <w:r>
+        <w:t xml:space="preserve"> being dispatched in order for Redux to process it</w:t>
+      </w:r>
+    </w:p>
+    <w:p>
+      <w:pPr>
+        <w:pStyle w:val="ListParagraph"/>
+        <w:numPr>
+          <w:ilvl w:val="4"/>
+          <w:numId w:val="18"/>
+        </w:numPr>
+      </w:pPr>
+      <w:r>
+        <w:t xml:space="preserve">Create a </w:t>
+      </w:r>
+      <w:r>
+        <w:rPr>
+          <w:b/>
+          <w:bCs/>
+        </w:rPr>
+        <w:t>case</w:t>
+      </w:r>
+      <w:r>
+        <w:t xml:space="preserve"> statement for each </w:t>
+      </w:r>
+      <w:r>
+        <w:rPr>
+          <w:b/>
+          <w:bCs/>
+        </w:rPr>
+        <w:t>action type</w:t>
+      </w:r>
+      <w:r>
+        <w:t xml:space="preserve"> </w:t>
+      </w:r>
+      <w:r>
+        <w:t>(defined in the src/actions/types.js file)</w:t>
+      </w:r>
+      <w:r>
+        <w:t xml:space="preserve"> that the reducer reacts to</w:t>
+      </w:r>
+    </w:p>
+    <w:p>
+      <w:pPr>
+        <w:pStyle w:val="ListParagraph"/>
+        <w:numPr>
+          <w:ilvl w:val="5"/>
+          <w:numId w:val="18"/>
+        </w:numPr>
+      </w:pPr>
+      <w:r>
+        <w:t xml:space="preserve">Within each reducer’s case statement, process the action’s </w:t>
+      </w:r>
+      <w:r>
+        <w:rPr>
+          <w:b/>
+          <w:bCs/>
+        </w:rPr>
+        <w:t>payload</w:t>
+      </w:r>
+      <w:r>
+        <w:t xml:space="preserve"> </w:t>
+      </w:r>
+      <w:r>
+        <w:t xml:space="preserve">data </w:t>
+      </w:r>
+      <w:r>
+        <w:t>to manipulate the store’s data</w:t>
+      </w:r>
+    </w:p>
+    <w:p>
+      <w:pPr>
+        <w:pStyle w:val="ListParagraph"/>
+        <w:numPr>
+          <w:ilvl w:val="5"/>
+          <w:numId w:val="18"/>
+        </w:numPr>
+      </w:pPr>
+      <w:r>
+        <w:t>R</w:t>
+      </w:r>
+      <w:r>
+        <w:t>eturn</w:t>
+      </w:r>
+      <w:r>
+        <w:t xml:space="preserve"> the updated </w:t>
+      </w:r>
+      <w:r>
+        <w:rPr>
+          <w:b/>
+          <w:bCs/>
+        </w:rPr>
+        <w:t>state</w:t>
+      </w:r>
+      <w:r>
+        <w:t xml:space="preserve"> object that results from processing the action’s payload</w:t>
+      </w:r>
+    </w:p>
+    <w:p>
+      <w:pPr>
+        <w:pStyle w:val="ListParagraph"/>
+        <w:numPr>
+          <w:ilvl w:val="6"/>
+          <w:numId w:val="18"/>
+        </w:numPr>
+      </w:pPr>
+      <w:r>
+        <w:rPr>
+          <w:b/>
+          <w:bCs/>
+        </w:rPr>
+        <w:t>**</w:t>
+      </w:r>
+      <w:r>
+        <w:t>This returned state object then UPDATES the slice of data processed by the reducer, thus updating the application’s overall store state in real time</w:t>
+      </w:r>
+    </w:p>
+    <w:p>
+      <w:pPr>
+        <w:pStyle w:val="ListParagraph"/>
+        <w:numPr>
+          <w:ilvl w:val="4"/>
+          <w:numId w:val="18"/>
+        </w:numPr>
+      </w:pPr>
+      <w:r>
+        <w:lastRenderedPageBreak/>
+        <w:t xml:space="preserve">It is convenient to create a </w:t>
+      </w:r>
+      <w:r>
+        <w:rPr>
+          <w:b/>
+          <w:bCs/>
+        </w:rPr>
+        <w:t>default</w:t>
+      </w:r>
+      <w:r>
+        <w:t xml:space="preserve"> case which returns the same </w:t>
+      </w:r>
+      <w:r>
+        <w:rPr>
+          <w:b/>
+          <w:bCs/>
+        </w:rPr>
+        <w:t>state</w:t>
+      </w:r>
+      <w:r>
+        <w:t xml:space="preserve"> passed into the reducer, thus performing a no-op by the reducer</w:t>
+      </w:r>
+    </w:p>
+    <w:p>
+      <w:pPr>
+        <w:pStyle w:val="ListParagraph"/>
+        <w:numPr>
+          <w:ilvl w:val="5"/>
+          <w:numId w:val="18"/>
+        </w:numPr>
+      </w:pPr>
+      <w:r>
+        <w:t xml:space="preserve">In this case, the </w:t>
+      </w:r>
+      <w:r>
+        <w:t>Redux store state is NOT changed and no components are re-rendered</w:t>
       </w:r>
     </w:p>
     <w:p>
@@ -6565,7 +8983,6 @@
         </w:numPr>
       </w:pPr>
       <w:r>
-        <w:lastRenderedPageBreak/>
         <w:t xml:space="preserve">In the </w:t>
       </w:r>
       <w:r>
@@ -6714,6 +9131,503 @@
       </w:r>
       <w:r>
         <w:t xml:space="preserve"> attribute of this tag</w:t>
+      </w:r>
+    </w:p>
+    <w:p>
+      <w:pPr>
+        <w:pStyle w:val="ListParagraph"/>
+        <w:numPr>
+          <w:ilvl w:val="0"/>
+          <w:numId w:val="18"/>
+        </w:numPr>
+      </w:pPr>
+      <w:r>
+        <w:t>Create a new reducer for every set of actions to be managed by Redux:</w:t>
+      </w:r>
+    </w:p>
+    <w:p>
+      <w:pPr>
+        <w:pStyle w:val="ListParagraph"/>
+        <w:numPr>
+          <w:ilvl w:val="1"/>
+          <w:numId w:val="19"/>
+        </w:numPr>
+      </w:pPr>
+      <w:r>
+        <w:t xml:space="preserve">Create a new file in the </w:t>
+      </w:r>
+      <w:r>
+        <w:rPr>
+          <w:b/>
+          <w:bCs/>
+        </w:rPr>
+        <w:t>reducers</w:t>
+      </w:r>
+      <w:r>
+        <w:t xml:space="preserve"> folde</w:t>
+      </w:r>
+      <w:r>
+        <w:t xml:space="preserve">r and name it after the state and set of actions it subscribes to (i.e. </w:t>
+      </w:r>
+      <w:r>
+        <w:rPr>
+          <w:b/>
+          <w:bCs/>
+        </w:rPr>
+        <w:t>alert.js</w:t>
+      </w:r>
+      <w:r>
+        <w:t>)</w:t>
+      </w:r>
+    </w:p>
+    <w:p>
+      <w:pPr>
+        <w:pStyle w:val="ListParagraph"/>
+        <w:numPr>
+          <w:ilvl w:val="2"/>
+          <w:numId w:val="19"/>
+        </w:numPr>
+      </w:pPr>
+      <w:r>
+        <w:t xml:space="preserve">Import the </w:t>
+      </w:r>
+      <w:r>
+        <w:t>necessary</w:t>
+      </w:r>
+      <w:r>
+        <w:t xml:space="preserve"> action type</w:t>
+      </w:r>
+      <w:r>
+        <w:t xml:space="preserve"> variables</w:t>
+      </w:r>
+      <w:r>
+        <w:t xml:space="preserve"> from the types.js file inside the actions folder</w:t>
+      </w:r>
+    </w:p>
+    <w:p>
+      <w:pPr>
+        <w:pStyle w:val="ListParagraph"/>
+        <w:numPr>
+          <w:ilvl w:val="2"/>
+          <w:numId w:val="19"/>
+        </w:numPr>
+      </w:pPr>
+      <w:r>
+        <w:t xml:space="preserve">Declare a const named </w:t>
+      </w:r>
+      <w:r>
+        <w:rPr>
+          <w:b/>
+          <w:bCs/>
+        </w:rPr>
+        <w:t>initialState</w:t>
+      </w:r>
+      <w:r>
+        <w:t xml:space="preserve"> and assign it to an </w:t>
+      </w:r>
+      <w:r>
+        <w:t xml:space="preserve">empty </w:t>
+      </w:r>
+      <w:r>
+        <w:t>array</w:t>
+      </w:r>
+    </w:p>
+    <w:p>
+      <w:pPr>
+        <w:pStyle w:val="ListParagraph"/>
+        <w:numPr>
+          <w:ilvl w:val="2"/>
+          <w:numId w:val="19"/>
+        </w:numPr>
+      </w:pPr>
+      <w:r>
+        <w:t>Export a default function that accepts:</w:t>
+      </w:r>
+    </w:p>
+    <w:p>
+      <w:pPr>
+        <w:pStyle w:val="ListParagraph"/>
+        <w:numPr>
+          <w:ilvl w:val="3"/>
+          <w:numId w:val="19"/>
+        </w:numPr>
+      </w:pPr>
+      <w:r>
+        <w:t xml:space="preserve">The reducer’s </w:t>
+      </w:r>
+      <w:r>
+        <w:rPr>
+          <w:b/>
+          <w:bCs/>
+        </w:rPr>
+        <w:t>state</w:t>
+      </w:r>
+      <w:r>
+        <w:t xml:space="preserve"> as its first parameter</w:t>
+      </w:r>
+    </w:p>
+    <w:p>
+      <w:pPr>
+        <w:pStyle w:val="ListParagraph"/>
+        <w:numPr>
+          <w:ilvl w:val="4"/>
+          <w:numId w:val="19"/>
+        </w:numPr>
+      </w:pPr>
+      <w:r>
+        <w:t>Give this parameter a default value of the initialState const</w:t>
+      </w:r>
+    </w:p>
+    <w:p>
+      <w:pPr>
+        <w:pStyle w:val="ListParagraph"/>
+        <w:numPr>
+          <w:ilvl w:val="3"/>
+          <w:numId w:val="19"/>
+        </w:numPr>
+      </w:pPr>
+      <w:r>
+        <w:lastRenderedPageBreak/>
+        <w:t xml:space="preserve">The </w:t>
+      </w:r>
+      <w:r>
+        <w:rPr>
+          <w:b/>
+          <w:bCs/>
+        </w:rPr>
+        <w:t>action</w:t>
+      </w:r>
+      <w:r>
+        <w:t xml:space="preserve"> it is subscribing to as its second parameter</w:t>
+      </w:r>
+    </w:p>
+    <w:p>
+      <w:pPr>
+        <w:pStyle w:val="ListParagraph"/>
+        <w:numPr>
+          <w:ilvl w:val="4"/>
+          <w:numId w:val="19"/>
+        </w:numPr>
+      </w:pPr>
+      <w:r>
+        <w:t>A</w:t>
+      </w:r>
+      <w:r>
+        <w:t xml:space="preserve"> reducer’s action MUST contain a </w:t>
+      </w:r>
+      <w:r>
+        <w:rPr>
+          <w:b/>
+          <w:bCs/>
+        </w:rPr>
+        <w:t>type</w:t>
+      </w:r>
+      <w:r>
+        <w:t xml:space="preserve"> property</w:t>
+      </w:r>
+    </w:p>
+    <w:p>
+      <w:pPr>
+        <w:pStyle w:val="ListParagraph"/>
+        <w:numPr>
+          <w:ilvl w:val="4"/>
+          <w:numId w:val="19"/>
+        </w:numPr>
+      </w:pPr>
+      <w:r>
+        <w:t xml:space="preserve">The action should </w:t>
+      </w:r>
+      <w:r>
+        <w:t xml:space="preserve">also </w:t>
+      </w:r>
+      <w:r>
+        <w:t xml:space="preserve">contain a </w:t>
+      </w:r>
+      <w:r>
+        <w:rPr>
+          <w:b/>
+          <w:bCs/>
+        </w:rPr>
+        <w:t>payload</w:t>
+      </w:r>
+      <w:r>
+        <w:t xml:space="preserve"> property if it has data that needs to be processed</w:t>
+      </w:r>
+    </w:p>
+    <w:p>
+      <w:pPr>
+        <w:pStyle w:val="ListParagraph"/>
+        <w:numPr>
+          <w:ilvl w:val="2"/>
+          <w:numId w:val="19"/>
+        </w:numPr>
+      </w:pPr>
+      <w:r>
+        <w:t>Inside the default function of the reducer:</w:t>
+      </w:r>
+    </w:p>
+    <w:p>
+      <w:pPr>
+        <w:pStyle w:val="ListParagraph"/>
+        <w:numPr>
+          <w:ilvl w:val="3"/>
+          <w:numId w:val="19"/>
+        </w:numPr>
+      </w:pPr>
+      <w:r>
+        <w:t>Declare</w:t>
+      </w:r>
+      <w:r>
+        <w:t xml:space="preserve"> a switch() statement to evaluate the action’s type property</w:t>
+      </w:r>
+    </w:p>
+    <w:p>
+      <w:pPr>
+        <w:pStyle w:val="ListParagraph"/>
+        <w:numPr>
+          <w:ilvl w:val="4"/>
+          <w:numId w:val="19"/>
+        </w:numPr>
+      </w:pPr>
+      <w:r>
+        <w:t>Define a case statement for every action type the reducer is to process</w:t>
+      </w:r>
+    </w:p>
+    <w:p>
+      <w:pPr>
+        <w:pStyle w:val="ListParagraph"/>
+        <w:numPr>
+          <w:ilvl w:val="5"/>
+          <w:numId w:val="19"/>
+        </w:numPr>
+      </w:pPr>
+      <w:r>
+        <w:t>Each case should predicate o</w:t>
+      </w:r>
+      <w:r>
+        <w:t>n</w:t>
+      </w:r>
+      <w:r>
+        <w:t xml:space="preserve"> the</w:t>
+      </w:r>
+      <w:r>
+        <w:t xml:space="preserve"> </w:t>
+      </w:r>
+      <w:r>
+        <w:t>name of the action’s type</w:t>
+      </w:r>
+      <w:r>
+        <w:t xml:space="preserve"> (imported from the types.js file)</w:t>
+      </w:r>
+    </w:p>
+    <w:p>
+      <w:pPr>
+        <w:pStyle w:val="ListParagraph"/>
+        <w:numPr>
+          <w:ilvl w:val="5"/>
+          <w:numId w:val="19"/>
+        </w:numPr>
+      </w:pPr>
+      <w:r>
+        <w:t>After the case has finished processing its action’s type, return and array containing:</w:t>
+      </w:r>
+    </w:p>
+    <w:p>
+      <w:pPr>
+        <w:pStyle w:val="ListParagraph"/>
+        <w:numPr>
+          <w:ilvl w:val="6"/>
+          <w:numId w:val="19"/>
+        </w:numPr>
+      </w:pPr>
+      <w:r>
+        <w:t>Use the spread operator</w:t>
+      </w:r>
+      <w:r>
+        <w:t xml:space="preserve"> (…)</w:t>
+      </w:r>
+      <w:r>
+        <w:t xml:space="preserve"> to </w:t>
+      </w:r>
+      <w:r>
+        <w:t xml:space="preserve">return all the values of the </w:t>
+      </w:r>
+      <w:r>
+        <w:rPr>
+          <w:b/>
+          <w:bCs/>
+        </w:rPr>
+        <w:t>state</w:t>
+      </w:r>
+      <w:r>
+        <w:t xml:space="preserve"> parameter passed into the function</w:t>
+      </w:r>
+    </w:p>
+    <w:p>
+      <w:pPr>
+        <w:pStyle w:val="ListParagraph"/>
+        <w:numPr>
+          <w:ilvl w:val="6"/>
+          <w:numId w:val="19"/>
+        </w:numPr>
+      </w:pPr>
+      <w:r>
+        <w:t>Use commas to delineate each property key and value of the state that has been altered by the reducer inside this case</w:t>
+      </w:r>
+    </w:p>
+    <w:p>
+      <w:pPr>
+        <w:pStyle w:val="ListParagraph"/>
+        <w:numPr>
+          <w:ilvl w:val="4"/>
+          <w:numId w:val="19"/>
+        </w:numPr>
+      </w:pPr>
+      <w:r>
+        <w:rPr>
+          <w:b/>
+          <w:bCs/>
+        </w:rPr>
+        <w:t>*</w:t>
+      </w:r>
+      <w:r>
+        <w:t>By convention, the default case of this switch statement SHOULD return the reducer function’s state parameter, indicating no action has taken place and the state has not changed</w:t>
+      </w:r>
+    </w:p>
+    <w:p>
+      <w:pPr>
+        <w:pStyle w:val="ListParagraph"/>
+        <w:numPr>
+          <w:ilvl w:val="1"/>
+          <w:numId w:val="19"/>
+        </w:numPr>
+      </w:pPr>
+      <w:r>
+        <w:t xml:space="preserve">In the root reducer file (the </w:t>
+      </w:r>
+      <w:r>
+        <w:rPr>
+          <w:b/>
+          <w:bCs/>
+        </w:rPr>
+        <w:t>index.js</w:t>
+      </w:r>
+      <w:r>
+        <w:t xml:space="preserve"> file inside the reducers folder), import the new reducer file and pass it in as a property to the JSON object passed into the combineReducers() method</w:t>
+      </w:r>
+    </w:p>
+    <w:p/>
+    <w:p>
+      <w:r>
+        <w:rPr>
+          <w:b/>
+          <w:bCs/>
+        </w:rPr>
+        <w:t>***</w:t>
+      </w:r>
+      <w:r>
+        <w:t xml:space="preserve">The </w:t>
+      </w:r>
+      <w:r>
+        <w:rPr>
+          <w:b/>
+          <w:bCs/>
+        </w:rPr>
+        <w:t>state</w:t>
+      </w:r>
+      <w:r>
+        <w:t xml:space="preserve"> parameter passed into </w:t>
+      </w:r>
+      <w:r>
+        <w:rPr>
+          <w:b/>
+          <w:bCs/>
+        </w:rPr>
+        <w:t>mapStateToProps</w:t>
+      </w:r>
+      <w:r>
+        <w:t xml:space="preserve"> represents the Redux store’s </w:t>
+      </w:r>
+      <w:r>
+        <w:rPr>
+          <w:b/>
+          <w:bCs/>
+        </w:rPr>
+        <w:t>state</w:t>
+      </w:r>
+      <w:r>
+        <w:t xml:space="preserve"> property:</w:t>
+      </w:r>
+    </w:p>
+    <w:p>
+      <w:pPr>
+        <w:pStyle w:val="ListParagraph"/>
+        <w:numPr>
+          <w:ilvl w:val="0"/>
+          <w:numId w:val="21"/>
+        </w:numPr>
+      </w:pPr>
+      <w:r>
+        <w:rPr>
+          <w:b/>
+          <w:bCs/>
+        </w:rPr>
+        <w:t>**</w:t>
+      </w:r>
+      <w:r>
+        <w:t xml:space="preserve">Each reducer’s state is held in a property of this variable named after (having a key of) the </w:t>
+      </w:r>
+      <w:r>
+        <w:t>dispatched action</w:t>
+      </w:r>
+      <w:r>
+        <w:t>’s file name</w:t>
+      </w:r>
+    </w:p>
+    <w:p>
+      <w:pPr>
+        <w:pStyle w:val="ListParagraph"/>
+        <w:numPr>
+          <w:ilvl w:val="0"/>
+          <w:numId w:val="21"/>
+        </w:numPr>
+      </w:pPr>
+      <w:r>
+        <w:rPr>
+          <w:b/>
+          <w:bCs/>
+        </w:rPr>
+        <w:t>**</w:t>
+      </w:r>
+      <w:r>
+        <w:t xml:space="preserve">To access a specific reducer’s state, </w:t>
+      </w:r>
+      <w:r>
+        <w:t xml:space="preserve">assign </w:t>
+      </w:r>
+      <w:r>
+        <w:rPr>
+          <w:b/>
+          <w:bCs/>
+        </w:rPr>
+        <w:t>state.&lt;</w:t>
+      </w:r>
+      <w:r>
+        <w:rPr>
+          <w:b/>
+          <w:bCs/>
+        </w:rPr>
+        <w:t>action</w:t>
+      </w:r>
+      <w:r>
+        <w:rPr>
+          <w:b/>
+          <w:bCs/>
+        </w:rPr>
+        <w:t>_file_name&gt;</w:t>
+      </w:r>
+      <w:r>
+        <w:t xml:space="preserve"> to a property in this method</w:t>
       </w:r>
     </w:p>
     <w:sectPr>
@@ -6727,7 +9641,7 @@
 </file>
 
 <file path=word/numbering.xml><?xml version="1.0" encoding="utf-8"?>
-<w:numbering xmlns:wpc="http://schemas.microsoft.com/office/word/2010/wordprocessingCanvas" xmlns:cx="http://schemas.microsoft.com/office/drawing/2014/chartex" xmlns:cx1="http://schemas.microsoft.com/office/drawing/2015/9/8/chartex" xmlns:cx2="http://schemas.microsoft.com/office/drawing/2015/10/21/chartex" xmlns:cx3="http://schemas.microsoft.com/office/drawing/2016/5/9/chartex" xmlns:cx4="http://schemas.microsoft.com/office/drawing/2016/5/10/chartex" xmlns:cx5="http://schemas.microsoft.com/office/drawing/2016/5/11/chartex" xmlns:cx6="http://schemas.microsoft.com/office/drawing/2016/5/12/chartex" xmlns:cx7="http://schemas.microsoft.com/office/drawing/2016/5/13/chartex" xmlns:cx8="http://schemas.microsoft.com/office/drawing/2016/5/14/chartex" xmlns:mc="http://schemas.openxmlformats.org/markup-compatibility/2006" xmlns:aink="http://schemas.microsoft.com/office/drawing/2016/ink" xmlns:am3d="http://schemas.microsoft.com/office/drawing/2017/model3d" xmlns:o="urn:schemas-microsoft-com:office:office" xmlns:oel="http://schemas.microsoft.com/office/2019/extlst" xmlns:r="http://schemas.openxmlformats.org/officeDocument/2006/relationships" xmlns:m="http://schemas.openxmlformats.org/officeDocument/2006/math" xmlns:v="urn:schemas-microsoft-com:vml" xmlns:wp14="http://schemas.microsoft.com/office/word/2010/wordprocessingDrawing" xmlns:wp="http://schemas.openxmlformats.org/drawingml/2006/wordprocessingDrawing" xmlns:w10="urn:schemas-microsoft-com:office:word" xmlns:w="http://schemas.openxmlformats.org/wordprocessingml/2006/main" xmlns:w14="http://schemas.microsoft.com/office/word/2010/wordml" xmlns:w15="http://schemas.microsoft.com/office/word/2012/wordml" xmlns:w16cex="http://schemas.microsoft.com/office/word/2018/wordml/cex" xmlns:w16cid="http://schemas.microsoft.com/office/word/2016/wordml/cid" xmlns:w16="http://schemas.microsoft.com/office/word/2018/wordml" xmlns:w16sdtdh="http://schemas.microsoft.com/office/word/2020/wordml/sdtdatahash" xmlns:w16se="http://schemas.microsoft.com/office/word/2015/wordml/symex" xmlns:wpg="http://schemas.microsoft.com/office/word/2010/wordprocessingGroup" xmlns:wpi="http://schemas.microsoft.com/office/word/2010/wordprocessingInk" xmlns:wne="http://schemas.microsoft.com/office/word/2006/wordml" xmlns:wps="http://schemas.microsoft.com/office/word/2010/wordprocessingShape" mc:Ignorable="w14 w15 w16se w16cid w16 w16cex w16sdtdh wp14">
+<w:numbering xmlns:wpc="http://schemas.microsoft.com/office/word/2010/wordprocessingCanvas" xmlns:cx="http://schemas.microsoft.com/office/drawing/2014/chartex" xmlns:cx1="http://schemas.microsoft.com/office/drawing/2015/9/8/chartex" xmlns:cx2="http://schemas.microsoft.com/office/drawing/2015/10/21/chartex" xmlns:cx3="http://schemas.microsoft.com/office/drawing/2016/5/9/chartex" xmlns:cx4="http://schemas.microsoft.com/office/drawing/2016/5/10/chartex" xmlns:cx5="http://schemas.microsoft.com/office/drawing/2016/5/11/chartex" xmlns:cx6="http://schemas.microsoft.com/office/drawing/2016/5/12/chartex" xmlns:cx7="http://schemas.microsoft.com/office/drawing/2016/5/13/chartex" xmlns:cx8="http://schemas.microsoft.com/office/drawing/2016/5/14/chartex" xmlns:mc="http://schemas.openxmlformats.org/markup-compatibility/2006" xmlns:aink="http://schemas.microsoft.com/office/drawing/2016/ink" xmlns:am3d="http://schemas.microsoft.com/office/drawing/2017/model3d" xmlns:o="urn:schemas-microsoft-com:office:office" xmlns:oel="http://schemas.microsoft.com/office/2019/extlst" xmlns:r="http://schemas.openxmlformats.org/officeDocument/2006/relationships" xmlns:m="http://schemas.openxmlformats.org/officeDocument/2006/math" xmlns:v="urn:schemas-microsoft-com:vml" xmlns:wp14="http://schemas.microsoft.com/office/word/2010/wordprocessingDrawing" xmlns:wp="http://schemas.openxmlformats.org/drawingml/2006/wordprocessingDrawing" xmlns:w10="urn:schemas-microsoft-com:office:word" xmlns:w="http://schemas.openxmlformats.org/wordprocessingml/2006/main" xmlns:w14="http://schemas.microsoft.com/office/word/2010/wordml" xmlns:w15="http://schemas.microsoft.com/office/word/2012/wordml" xmlns:w16cex="http://schemas.microsoft.com/office/word/2018/wordml/cex" xmlns:w16cid="http://schemas.microsoft.com/office/word/2016/wordml/cid" xmlns:w16="http://schemas.microsoft.com/office/word/2018/wordml" xmlns:w16du="http://schemas.microsoft.com/office/word/2023/wordml/word16du" xmlns:w16sdtdh="http://schemas.microsoft.com/office/word/2020/wordml/sdtdatahash" xmlns:w16se="http://schemas.microsoft.com/office/word/2015/wordml/symex" xmlns:wpg="http://schemas.microsoft.com/office/word/2010/wordprocessingGroup" xmlns:wpi="http://schemas.microsoft.com/office/word/2010/wordprocessingInk" xmlns:wne="http://schemas.microsoft.com/office/word/2006/wordml" xmlns:wps="http://schemas.microsoft.com/office/word/2010/wordprocessingShape" mc:Ignorable="w14 w15 w16se w16cid w16 w16cex w16sdtdh wp14">
   <w:abstractNum w:abstractNumId="0" w15:restartNumberingAfterBreak="0">
     <w:nsid w:val="005D2AA3"/>
     <w:multiLevelType w:val="hybridMultilevel"/>
@@ -7265,61 +10179,61 @@
     </w:lvl>
   </w:abstractNum>
   <w:abstractNum w:abstractNumId="6" w15:restartNumberingAfterBreak="0">
-    <w:nsid w:val="2F673814"/>
+    <w:nsid w:val="26555243"/>
     <w:multiLevelType w:val="hybridMultilevel"/>
-    <w:tmpl w:val="49DE249A"/>
+    <w:tmpl w:val="4D9000C8"/>
     <w:lvl w:ilvl="0" w:tplc="0409000F">
       <w:start w:val="1"/>
       <w:numFmt w:val="decimal"/>
       <w:lvlText w:val="%1."/>
       <w:lvlJc w:val="left"/>
       <w:pPr>
-        <w:ind w:left="720" w:hanging="360"/>
-      </w:pPr>
-    </w:lvl>
-    <w:lvl w:ilvl="1" w:tplc="04090019">
+        <w:ind w:left="1440" w:hanging="360"/>
+      </w:pPr>
+    </w:lvl>
+    <w:lvl w:ilvl="1" w:tplc="04090019" w:tentative="1">
       <w:start w:val="1"/>
       <w:numFmt w:val="lowerLetter"/>
       <w:lvlText w:val="%2."/>
       <w:lvlJc w:val="left"/>
       <w:pPr>
-        <w:ind w:left="1440" w:hanging="360"/>
-      </w:pPr>
-    </w:lvl>
-    <w:lvl w:ilvl="2" w:tplc="0409001B">
+        <w:ind w:left="2160" w:hanging="360"/>
+      </w:pPr>
+    </w:lvl>
+    <w:lvl w:ilvl="2" w:tplc="0409001B" w:tentative="1">
       <w:start w:val="1"/>
       <w:numFmt w:val="lowerRoman"/>
       <w:lvlText w:val="%3."/>
       <w:lvlJc w:val="right"/>
       <w:pPr>
-        <w:ind w:left="2160" w:hanging="180"/>
-      </w:pPr>
-    </w:lvl>
-    <w:lvl w:ilvl="3" w:tplc="0409000F">
+        <w:ind w:left="2880" w:hanging="180"/>
+      </w:pPr>
+    </w:lvl>
+    <w:lvl w:ilvl="3" w:tplc="0409000F" w:tentative="1">
       <w:start w:val="1"/>
       <w:numFmt w:val="decimal"/>
       <w:lvlText w:val="%4."/>
       <w:lvlJc w:val="left"/>
       <w:pPr>
-        <w:ind w:left="2880" w:hanging="360"/>
-      </w:pPr>
-    </w:lvl>
-    <w:lvl w:ilvl="4" w:tplc="04090019">
+        <w:ind w:left="3600" w:hanging="360"/>
+      </w:pPr>
+    </w:lvl>
+    <w:lvl w:ilvl="4" w:tplc="04090019" w:tentative="1">
       <w:start w:val="1"/>
       <w:numFmt w:val="lowerLetter"/>
       <w:lvlText w:val="%5."/>
       <w:lvlJc w:val="left"/>
       <w:pPr>
-        <w:ind w:left="3600" w:hanging="360"/>
-      </w:pPr>
-    </w:lvl>
-    <w:lvl w:ilvl="5" w:tplc="0409001B">
+        <w:ind w:left="4320" w:hanging="360"/>
+      </w:pPr>
+    </w:lvl>
+    <w:lvl w:ilvl="5" w:tplc="0409001B" w:tentative="1">
       <w:start w:val="1"/>
       <w:numFmt w:val="lowerRoman"/>
       <w:lvlText w:val="%6."/>
       <w:lvlJc w:val="right"/>
       <w:pPr>
-        <w:ind w:left="4320" w:hanging="180"/>
+        <w:ind w:left="5040" w:hanging="180"/>
       </w:pPr>
     </w:lvl>
     <w:lvl w:ilvl="6" w:tplc="0409000F" w:tentative="1">
@@ -7328,7 +10242,7 @@
       <w:lvlText w:val="%7."/>
       <w:lvlJc w:val="left"/>
       <w:pPr>
-        <w:ind w:left="5040" w:hanging="360"/>
+        <w:ind w:left="5760" w:hanging="360"/>
       </w:pPr>
     </w:lvl>
     <w:lvl w:ilvl="7" w:tplc="04090019" w:tentative="1">
@@ -7337,7 +10251,7 @@
       <w:lvlText w:val="%8."/>
       <w:lvlJc w:val="left"/>
       <w:pPr>
-        <w:ind w:left="5760" w:hanging="360"/>
+        <w:ind w:left="6480" w:hanging="360"/>
       </w:pPr>
     </w:lvl>
     <w:lvl w:ilvl="8" w:tplc="0409001B" w:tentative="1">
@@ -7346,11 +10260,191 @@
       <w:lvlText w:val="%9."/>
       <w:lvlJc w:val="right"/>
       <w:pPr>
-        <w:ind w:left="6480" w:hanging="180"/>
+        <w:ind w:left="7200" w:hanging="180"/>
       </w:pPr>
     </w:lvl>
   </w:abstractNum>
   <w:abstractNum w:abstractNumId="7" w15:restartNumberingAfterBreak="0">
+    <w:nsid w:val="274F4AE1"/>
+    <w:multiLevelType w:val="hybridMultilevel"/>
+    <w:tmpl w:val="B320799E"/>
+    <w:lvl w:ilvl="0" w:tplc="0409000F">
+      <w:start w:val="1"/>
+      <w:numFmt w:val="decimal"/>
+      <w:lvlText w:val="%1."/>
+      <w:lvlJc w:val="left"/>
+      <w:pPr>
+        <w:ind w:left="720" w:hanging="360"/>
+      </w:pPr>
+    </w:lvl>
+    <w:lvl w:ilvl="1" w:tplc="04090019">
+      <w:start w:val="1"/>
+      <w:numFmt w:val="lowerLetter"/>
+      <w:lvlText w:val="%2."/>
+      <w:lvlJc w:val="left"/>
+      <w:pPr>
+        <w:ind w:left="1440" w:hanging="360"/>
+      </w:pPr>
+    </w:lvl>
+    <w:lvl w:ilvl="2" w:tplc="0409001B">
+      <w:start w:val="1"/>
+      <w:numFmt w:val="lowerRoman"/>
+      <w:lvlText w:val="%3."/>
+      <w:lvlJc w:val="right"/>
+      <w:pPr>
+        <w:ind w:left="2160" w:hanging="180"/>
+      </w:pPr>
+    </w:lvl>
+    <w:lvl w:ilvl="3" w:tplc="0409000F" w:tentative="1">
+      <w:start w:val="1"/>
+      <w:numFmt w:val="decimal"/>
+      <w:lvlText w:val="%4."/>
+      <w:lvlJc w:val="left"/>
+      <w:pPr>
+        <w:ind w:left="2880" w:hanging="360"/>
+      </w:pPr>
+    </w:lvl>
+    <w:lvl w:ilvl="4" w:tplc="04090019" w:tentative="1">
+      <w:start w:val="1"/>
+      <w:numFmt w:val="lowerLetter"/>
+      <w:lvlText w:val="%5."/>
+      <w:lvlJc w:val="left"/>
+      <w:pPr>
+        <w:ind w:left="3600" w:hanging="360"/>
+      </w:pPr>
+    </w:lvl>
+    <w:lvl w:ilvl="5" w:tplc="0409001B" w:tentative="1">
+      <w:start w:val="1"/>
+      <w:numFmt w:val="lowerRoman"/>
+      <w:lvlText w:val="%6."/>
+      <w:lvlJc w:val="right"/>
+      <w:pPr>
+        <w:ind w:left="4320" w:hanging="180"/>
+      </w:pPr>
+    </w:lvl>
+    <w:lvl w:ilvl="6" w:tplc="0409000F" w:tentative="1">
+      <w:start w:val="1"/>
+      <w:numFmt w:val="decimal"/>
+      <w:lvlText w:val="%7."/>
+      <w:lvlJc w:val="left"/>
+      <w:pPr>
+        <w:ind w:left="5040" w:hanging="360"/>
+      </w:pPr>
+    </w:lvl>
+    <w:lvl w:ilvl="7" w:tplc="04090019" w:tentative="1">
+      <w:start w:val="1"/>
+      <w:numFmt w:val="lowerLetter"/>
+      <w:lvlText w:val="%8."/>
+      <w:lvlJc w:val="left"/>
+      <w:pPr>
+        <w:ind w:left="5760" w:hanging="360"/>
+      </w:pPr>
+    </w:lvl>
+    <w:lvl w:ilvl="8" w:tplc="0409001B" w:tentative="1">
+      <w:start w:val="1"/>
+      <w:numFmt w:val="lowerRoman"/>
+      <w:lvlText w:val="%9."/>
+      <w:lvlJc w:val="right"/>
+      <w:pPr>
+        <w:ind w:left="6480" w:hanging="180"/>
+      </w:pPr>
+    </w:lvl>
+  </w:abstractNum>
+  <w:abstractNum w:abstractNumId="8" w15:restartNumberingAfterBreak="0">
+    <w:nsid w:val="2F673814"/>
+    <w:multiLevelType w:val="hybridMultilevel"/>
+    <w:tmpl w:val="09C87734"/>
+    <w:lvl w:ilvl="0" w:tplc="0409000F">
+      <w:start w:val="1"/>
+      <w:numFmt w:val="decimal"/>
+      <w:lvlText w:val="%1."/>
+      <w:lvlJc w:val="left"/>
+      <w:pPr>
+        <w:ind w:left="720" w:hanging="360"/>
+      </w:pPr>
+    </w:lvl>
+    <w:lvl w:ilvl="1" w:tplc="876483E0">
+      <w:start w:val="1"/>
+      <w:numFmt w:val="lowerLetter"/>
+      <w:lvlText w:val="%2."/>
+      <w:lvlJc w:val="left"/>
+      <w:pPr>
+        <w:ind w:left="1440" w:hanging="360"/>
+      </w:pPr>
+      <w:rPr>
+        <w:b w:val="0"/>
+        <w:bCs w:val="0"/>
+      </w:rPr>
+    </w:lvl>
+    <w:lvl w:ilvl="2" w:tplc="D72EB5EC">
+      <w:start w:val="1"/>
+      <w:numFmt w:val="lowerRoman"/>
+      <w:lvlText w:val="%3."/>
+      <w:lvlJc w:val="right"/>
+      <w:pPr>
+        <w:ind w:left="2160" w:hanging="180"/>
+      </w:pPr>
+      <w:rPr>
+        <w:b w:val="0"/>
+        <w:bCs w:val="0"/>
+      </w:rPr>
+    </w:lvl>
+    <w:lvl w:ilvl="3" w:tplc="0409000F">
+      <w:start w:val="1"/>
+      <w:numFmt w:val="decimal"/>
+      <w:lvlText w:val="%4."/>
+      <w:lvlJc w:val="left"/>
+      <w:pPr>
+        <w:ind w:left="2880" w:hanging="360"/>
+      </w:pPr>
+    </w:lvl>
+    <w:lvl w:ilvl="4" w:tplc="04090019">
+      <w:start w:val="1"/>
+      <w:numFmt w:val="lowerLetter"/>
+      <w:lvlText w:val="%5."/>
+      <w:lvlJc w:val="left"/>
+      <w:pPr>
+        <w:ind w:left="3600" w:hanging="360"/>
+      </w:pPr>
+    </w:lvl>
+    <w:lvl w:ilvl="5" w:tplc="0409001B">
+      <w:start w:val="1"/>
+      <w:numFmt w:val="lowerRoman"/>
+      <w:lvlText w:val="%6."/>
+      <w:lvlJc w:val="right"/>
+      <w:pPr>
+        <w:ind w:left="4320" w:hanging="180"/>
+      </w:pPr>
+    </w:lvl>
+    <w:lvl w:ilvl="6" w:tplc="0409000F">
+      <w:start w:val="1"/>
+      <w:numFmt w:val="decimal"/>
+      <w:lvlText w:val="%7."/>
+      <w:lvlJc w:val="left"/>
+      <w:pPr>
+        <w:ind w:left="5040" w:hanging="360"/>
+      </w:pPr>
+    </w:lvl>
+    <w:lvl w:ilvl="7" w:tplc="04090019" w:tentative="1">
+      <w:start w:val="1"/>
+      <w:numFmt w:val="lowerLetter"/>
+      <w:lvlText w:val="%8."/>
+      <w:lvlJc w:val="left"/>
+      <w:pPr>
+        <w:ind w:left="5760" w:hanging="360"/>
+      </w:pPr>
+    </w:lvl>
+    <w:lvl w:ilvl="8" w:tplc="0409001B" w:tentative="1">
+      <w:start w:val="1"/>
+      <w:numFmt w:val="lowerRoman"/>
+      <w:lvlText w:val="%9."/>
+      <w:lvlJc w:val="right"/>
+      <w:pPr>
+        <w:ind w:left="6480" w:hanging="180"/>
+      </w:pPr>
+    </w:lvl>
+  </w:abstractNum>
+  <w:abstractNum w:abstractNumId="9" w15:restartNumberingAfterBreak="0">
     <w:nsid w:val="31014166"/>
     <w:multiLevelType w:val="hybridMultilevel"/>
     <w:tmpl w:val="9338499A"/>
@@ -7448,7 +10542,7 @@
       </w:pPr>
     </w:lvl>
   </w:abstractNum>
-  <w:abstractNum w:abstractNumId="8" w15:restartNumberingAfterBreak="0">
+  <w:abstractNum w:abstractNumId="10" w15:restartNumberingAfterBreak="0">
     <w:nsid w:val="392B71E9"/>
     <w:multiLevelType w:val="hybridMultilevel"/>
     <w:tmpl w:val="A99A2560"/>
@@ -7538,7 +10632,7 @@
       </w:pPr>
     </w:lvl>
   </w:abstractNum>
-  <w:abstractNum w:abstractNumId="9" w15:restartNumberingAfterBreak="0">
+  <w:abstractNum w:abstractNumId="11" w15:restartNumberingAfterBreak="0">
     <w:nsid w:val="4E05528E"/>
     <w:multiLevelType w:val="hybridMultilevel"/>
     <w:tmpl w:val="C16248AE"/>
@@ -7624,7 +10718,93 @@
       </w:pPr>
     </w:lvl>
   </w:abstractNum>
-  <w:abstractNum w:abstractNumId="10" w15:restartNumberingAfterBreak="0">
+  <w:abstractNum w:abstractNumId="12" w15:restartNumberingAfterBreak="0">
+    <w:nsid w:val="51B43067"/>
+    <w:multiLevelType w:val="hybridMultilevel"/>
+    <w:tmpl w:val="570256AC"/>
+    <w:lvl w:ilvl="0" w:tplc="0409000F">
+      <w:start w:val="1"/>
+      <w:numFmt w:val="decimal"/>
+      <w:lvlText w:val="%1."/>
+      <w:lvlJc w:val="left"/>
+      <w:pPr>
+        <w:ind w:left="720" w:hanging="360"/>
+      </w:pPr>
+    </w:lvl>
+    <w:lvl w:ilvl="1" w:tplc="04090019">
+      <w:start w:val="1"/>
+      <w:numFmt w:val="lowerLetter"/>
+      <w:lvlText w:val="%2."/>
+      <w:lvlJc w:val="left"/>
+      <w:pPr>
+        <w:ind w:left="1440" w:hanging="360"/>
+      </w:pPr>
+    </w:lvl>
+    <w:lvl w:ilvl="2" w:tplc="0409001B">
+      <w:start w:val="1"/>
+      <w:numFmt w:val="lowerRoman"/>
+      <w:lvlText w:val="%3."/>
+      <w:lvlJc w:val="right"/>
+      <w:pPr>
+        <w:ind w:left="2160" w:hanging="180"/>
+      </w:pPr>
+    </w:lvl>
+    <w:lvl w:ilvl="3" w:tplc="0409000F">
+      <w:start w:val="1"/>
+      <w:numFmt w:val="decimal"/>
+      <w:lvlText w:val="%4."/>
+      <w:lvlJc w:val="left"/>
+      <w:pPr>
+        <w:ind w:left="2880" w:hanging="360"/>
+      </w:pPr>
+    </w:lvl>
+    <w:lvl w:ilvl="4" w:tplc="04090019">
+      <w:start w:val="1"/>
+      <w:numFmt w:val="lowerLetter"/>
+      <w:lvlText w:val="%5."/>
+      <w:lvlJc w:val="left"/>
+      <w:pPr>
+        <w:ind w:left="3600" w:hanging="360"/>
+      </w:pPr>
+    </w:lvl>
+    <w:lvl w:ilvl="5" w:tplc="0409001B">
+      <w:start w:val="1"/>
+      <w:numFmt w:val="lowerRoman"/>
+      <w:lvlText w:val="%6."/>
+      <w:lvlJc w:val="right"/>
+      <w:pPr>
+        <w:ind w:left="4320" w:hanging="180"/>
+      </w:pPr>
+    </w:lvl>
+    <w:lvl w:ilvl="6" w:tplc="0409000F">
+      <w:start w:val="1"/>
+      <w:numFmt w:val="decimal"/>
+      <w:lvlText w:val="%7."/>
+      <w:lvlJc w:val="left"/>
+      <w:pPr>
+        <w:ind w:left="5040" w:hanging="360"/>
+      </w:pPr>
+    </w:lvl>
+    <w:lvl w:ilvl="7" w:tplc="04090019" w:tentative="1">
+      <w:start w:val="1"/>
+      <w:numFmt w:val="lowerLetter"/>
+      <w:lvlText w:val="%8."/>
+      <w:lvlJc w:val="left"/>
+      <w:pPr>
+        <w:ind w:left="5760" w:hanging="360"/>
+      </w:pPr>
+    </w:lvl>
+    <w:lvl w:ilvl="8" w:tplc="0409001B" w:tentative="1">
+      <w:start w:val="1"/>
+      <w:numFmt w:val="lowerRoman"/>
+      <w:lvlText w:val="%9."/>
+      <w:lvlJc w:val="right"/>
+      <w:pPr>
+        <w:ind w:left="6480" w:hanging="180"/>
+      </w:pPr>
+    </w:lvl>
+  </w:abstractNum>
+  <w:abstractNum w:abstractNumId="13" w15:restartNumberingAfterBreak="0">
     <w:nsid w:val="55AE334D"/>
     <w:multiLevelType w:val="hybridMultilevel"/>
     <w:tmpl w:val="FEB29E92"/>
@@ -7718,7 +10898,7 @@
       </w:pPr>
     </w:lvl>
   </w:abstractNum>
-  <w:abstractNum w:abstractNumId="11" w15:restartNumberingAfterBreak="0">
+  <w:abstractNum w:abstractNumId="14" w15:restartNumberingAfterBreak="0">
     <w:nsid w:val="5BEF2875"/>
     <w:multiLevelType w:val="hybridMultilevel"/>
     <w:tmpl w:val="7E0059F8"/>
@@ -7804,7 +10984,93 @@
       </w:pPr>
     </w:lvl>
   </w:abstractNum>
-  <w:abstractNum w:abstractNumId="12" w15:restartNumberingAfterBreak="0">
+  <w:abstractNum w:abstractNumId="15" w15:restartNumberingAfterBreak="0">
+    <w:nsid w:val="612F15C4"/>
+    <w:multiLevelType w:val="hybridMultilevel"/>
+    <w:tmpl w:val="8C424338"/>
+    <w:lvl w:ilvl="0" w:tplc="0409000F">
+      <w:start w:val="1"/>
+      <w:numFmt w:val="decimal"/>
+      <w:lvlText w:val="%1."/>
+      <w:lvlJc w:val="left"/>
+      <w:pPr>
+        <w:ind w:left="2160" w:hanging="360"/>
+      </w:pPr>
+    </w:lvl>
+    <w:lvl w:ilvl="1" w:tplc="04090019" w:tentative="1">
+      <w:start w:val="1"/>
+      <w:numFmt w:val="lowerLetter"/>
+      <w:lvlText w:val="%2."/>
+      <w:lvlJc w:val="left"/>
+      <w:pPr>
+        <w:ind w:left="2880" w:hanging="360"/>
+      </w:pPr>
+    </w:lvl>
+    <w:lvl w:ilvl="2" w:tplc="0409001B" w:tentative="1">
+      <w:start w:val="1"/>
+      <w:numFmt w:val="lowerRoman"/>
+      <w:lvlText w:val="%3."/>
+      <w:lvlJc w:val="right"/>
+      <w:pPr>
+        <w:ind w:left="3600" w:hanging="180"/>
+      </w:pPr>
+    </w:lvl>
+    <w:lvl w:ilvl="3" w:tplc="0409000F" w:tentative="1">
+      <w:start w:val="1"/>
+      <w:numFmt w:val="decimal"/>
+      <w:lvlText w:val="%4."/>
+      <w:lvlJc w:val="left"/>
+      <w:pPr>
+        <w:ind w:left="4320" w:hanging="360"/>
+      </w:pPr>
+    </w:lvl>
+    <w:lvl w:ilvl="4" w:tplc="04090019" w:tentative="1">
+      <w:start w:val="1"/>
+      <w:numFmt w:val="lowerLetter"/>
+      <w:lvlText w:val="%5."/>
+      <w:lvlJc w:val="left"/>
+      <w:pPr>
+        <w:ind w:left="5040" w:hanging="360"/>
+      </w:pPr>
+    </w:lvl>
+    <w:lvl w:ilvl="5" w:tplc="0409001B" w:tentative="1">
+      <w:start w:val="1"/>
+      <w:numFmt w:val="lowerRoman"/>
+      <w:lvlText w:val="%6."/>
+      <w:lvlJc w:val="right"/>
+      <w:pPr>
+        <w:ind w:left="5760" w:hanging="180"/>
+      </w:pPr>
+    </w:lvl>
+    <w:lvl w:ilvl="6" w:tplc="0409000F" w:tentative="1">
+      <w:start w:val="1"/>
+      <w:numFmt w:val="decimal"/>
+      <w:lvlText w:val="%7."/>
+      <w:lvlJc w:val="left"/>
+      <w:pPr>
+        <w:ind w:left="6480" w:hanging="360"/>
+      </w:pPr>
+    </w:lvl>
+    <w:lvl w:ilvl="7" w:tplc="04090019" w:tentative="1">
+      <w:start w:val="1"/>
+      <w:numFmt w:val="lowerLetter"/>
+      <w:lvlText w:val="%8."/>
+      <w:lvlJc w:val="left"/>
+      <w:pPr>
+        <w:ind w:left="7200" w:hanging="360"/>
+      </w:pPr>
+    </w:lvl>
+    <w:lvl w:ilvl="8" w:tplc="0409001B" w:tentative="1">
+      <w:start w:val="1"/>
+      <w:numFmt w:val="lowerRoman"/>
+      <w:lvlText w:val="%9."/>
+      <w:lvlJc w:val="right"/>
+      <w:pPr>
+        <w:ind w:left="7920" w:hanging="180"/>
+      </w:pPr>
+    </w:lvl>
+  </w:abstractNum>
+  <w:abstractNum w:abstractNumId="16" w15:restartNumberingAfterBreak="0">
     <w:nsid w:val="61D449F9"/>
     <w:multiLevelType w:val="hybridMultilevel"/>
     <w:tmpl w:val="1722E152"/>
@@ -7890,7 +11156,7 @@
       </w:pPr>
     </w:lvl>
   </w:abstractNum>
-  <w:abstractNum w:abstractNumId="13" w15:restartNumberingAfterBreak="0">
+  <w:abstractNum w:abstractNumId="17" w15:restartNumberingAfterBreak="0">
     <w:nsid w:val="65D27012"/>
     <w:multiLevelType w:val="hybridMultilevel"/>
     <w:tmpl w:val="59463BF0"/>
@@ -7980,7 +11246,7 @@
       </w:pPr>
     </w:lvl>
   </w:abstractNum>
-  <w:abstractNum w:abstractNumId="14" w15:restartNumberingAfterBreak="0">
+  <w:abstractNum w:abstractNumId="18" w15:restartNumberingAfterBreak="0">
     <w:nsid w:val="72AA3CF4"/>
     <w:multiLevelType w:val="hybridMultilevel"/>
     <w:tmpl w:val="3C3E7E7C"/>
@@ -8066,7 +11332,7 @@
       </w:pPr>
     </w:lvl>
   </w:abstractNum>
-  <w:abstractNum w:abstractNumId="15" w15:restartNumberingAfterBreak="0">
+  <w:abstractNum w:abstractNumId="19" w15:restartNumberingAfterBreak="0">
     <w:nsid w:val="78AD5E03"/>
     <w:multiLevelType w:val="hybridMultilevel"/>
     <w:tmpl w:val="D54439B2"/>
@@ -8152,7 +11418,7 @@
       </w:pPr>
     </w:lvl>
   </w:abstractNum>
-  <w:abstractNum w:abstractNumId="16" w15:restartNumberingAfterBreak="0">
+  <w:abstractNum w:abstractNumId="20" w15:restartNumberingAfterBreak="0">
     <w:nsid w:val="7D502E41"/>
     <w:multiLevelType w:val="hybridMultilevel"/>
     <w:tmpl w:val="737251BA"/>
@@ -8238,7 +11504,7 @@
       </w:pPr>
     </w:lvl>
   </w:abstractNum>
-  <w:abstractNum w:abstractNumId="17" w15:restartNumberingAfterBreak="0">
+  <w:abstractNum w:abstractNumId="21" w15:restartNumberingAfterBreak="0">
     <w:nsid w:val="7EE44279"/>
     <w:multiLevelType w:val="hybridMultilevel"/>
     <w:tmpl w:val="96748E80"/>
@@ -8325,22 +11591,22 @@
     </w:lvl>
   </w:abstractNum>
   <w:num w:numId="1" w16cid:durableId="178472934">
-    <w:abstractNumId w:val="15"/>
+    <w:abstractNumId w:val="19"/>
   </w:num>
   <w:num w:numId="2" w16cid:durableId="401296798">
+    <w:abstractNumId w:val="18"/>
+  </w:num>
+  <w:num w:numId="3" w16cid:durableId="836306545">
     <w:abstractNumId w:val="14"/>
   </w:num>
-  <w:num w:numId="3" w16cid:durableId="836306545">
-    <w:abstractNumId w:val="11"/>
-  </w:num>
   <w:num w:numId="4" w16cid:durableId="1003555461">
-    <w:abstractNumId w:val="8"/>
+    <w:abstractNumId w:val="10"/>
   </w:num>
   <w:num w:numId="5" w16cid:durableId="664477344">
     <w:abstractNumId w:val="4"/>
   </w:num>
   <w:num w:numId="6" w16cid:durableId="1745226473">
-    <w:abstractNumId w:val="9"/>
+    <w:abstractNumId w:val="11"/>
   </w:num>
   <w:num w:numId="7" w16cid:durableId="1214775472">
     <w:abstractNumId w:val="3"/>
@@ -8352,7 +11618,7 @@
     <w:abstractNumId w:val="2"/>
   </w:num>
   <w:num w:numId="10" w16cid:durableId="1346639825">
-    <w:abstractNumId w:val="12"/>
+    <w:abstractNumId w:val="16"/>
   </w:num>
   <w:num w:numId="11" w16cid:durableId="1799949519">
     <w:abstractNumId w:val="0"/>
@@ -8361,22 +11627,34 @@
     <w:abstractNumId w:val="5"/>
   </w:num>
   <w:num w:numId="13" w16cid:durableId="359014711">
+    <w:abstractNumId w:val="17"/>
+  </w:num>
+  <w:num w:numId="14" w16cid:durableId="188684978">
     <w:abstractNumId w:val="13"/>
   </w:num>
-  <w:num w:numId="14" w16cid:durableId="188684978">
-    <w:abstractNumId w:val="10"/>
+  <w:num w:numId="15" w16cid:durableId="1581914164">
+    <w:abstractNumId w:val="9"/>
   </w:num>
-  <w:num w:numId="15" w16cid:durableId="1581914164">
+  <w:num w:numId="16" w16cid:durableId="642853626">
+    <w:abstractNumId w:val="20"/>
+  </w:num>
+  <w:num w:numId="17" w16cid:durableId="251279793">
+    <w:abstractNumId w:val="21"/>
+  </w:num>
+  <w:num w:numId="18" w16cid:durableId="1358194365">
+    <w:abstractNumId w:val="8"/>
+  </w:num>
+  <w:num w:numId="19" w16cid:durableId="1987081846">
+    <w:abstractNumId w:val="12"/>
+  </w:num>
+  <w:num w:numId="20" w16cid:durableId="2084600283">
     <w:abstractNumId w:val="7"/>
   </w:num>
-  <w:num w:numId="16" w16cid:durableId="642853626">
-    <w:abstractNumId w:val="16"/>
+  <w:num w:numId="21" w16cid:durableId="212272982">
+    <w:abstractNumId w:val="6"/>
   </w:num>
-  <w:num w:numId="17" w16cid:durableId="251279793">
-    <w:abstractNumId w:val="17"/>
-  </w:num>
-  <w:num w:numId="18" w16cid:durableId="1358194365">
-    <w:abstractNumId w:val="6"/>
+  <w:num w:numId="22" w16cid:durableId="588461945">
+    <w:abstractNumId w:val="15"/>
   </w:num>
 </w:numbering>
 </file>
@@ -8779,7 +12057,6 @@
   <w:style w:type="character" w:default="1" w:styleId="DefaultParagraphFont">
     <w:name w:val="Default Paragraph Font"/>
     <w:uiPriority w:val="1"/>
-    <w:semiHidden/>
     <w:unhideWhenUsed/>
   </w:style>
   <w:style w:type="table" w:default="1" w:styleId="TableNormal">
@@ -8835,6 +12112,33 @@
     <w:rPr>
       <w:color w:val="605E5C"/>
       <w:shd w:val="clear" w:color="auto" w:fill="E1DFDD"/>
+    </w:rPr>
+  </w:style>
+  <w:style w:type="paragraph" w:styleId="HTMLPreformatted">
+    <w:name w:val="HTML Preformatted"/>
+    <w:basedOn w:val="Normal"/>
+    <w:link w:val="HTMLPreformattedChar"/>
+    <w:uiPriority w:val="99"/>
+    <w:semiHidden/>
+    <w:unhideWhenUsed/>
+    <w:rsid w:val="0046381B"/>
+    <w:rPr>
+      <w:rFonts w:ascii="Consolas" w:hAnsi="Consolas"/>
+      <w:sz w:val="20"/>
+      <w:szCs w:val="20"/>
+    </w:rPr>
+  </w:style>
+  <w:style w:type="character" w:customStyle="1" w:styleId="HTMLPreformattedChar">
+    <w:name w:val="HTML Preformatted Char"/>
+    <w:basedOn w:val="DefaultParagraphFont"/>
+    <w:link w:val="HTMLPreformatted"/>
+    <w:uiPriority w:val="99"/>
+    <w:semiHidden/>
+    <w:rsid w:val="0046381B"/>
+    <w:rPr>
+      <w:rFonts w:ascii="Consolas" w:hAnsi="Consolas"/>
+      <w:sz w:val="20"/>
+      <w:szCs w:val="20"/>
     </w:rPr>
   </w:style>
 </w:styles>
@@ -9133,4 +12437,16 @@
     </a:ext>
   </a:extLst>
 </a:theme>
+</file>
+
+<file path=customXml/item1.xml><?xml version="1.0" encoding="utf-8"?>
+<b:Sources xmlns:b="http://schemas.openxmlformats.org/officeDocument/2006/bibliography" xmlns="http://schemas.openxmlformats.org/officeDocument/2006/bibliography" SelectedStyle="\APASixthEditionOfficeOnline.xsl" StyleName="APA" Version="6"/>
+</file>
+
+<file path=customXml/itemProps1.xml><?xml version="1.0" encoding="utf-8"?>
+<ds:datastoreItem xmlns:ds="http://schemas.openxmlformats.org/officeDocument/2006/customXml" ds:itemID="{75B74B1A-A1F9-43F2-99A5-32FBD7EA7D88}">
+  <ds:schemaRefs>
+    <ds:schemaRef ds:uri="http://schemas.openxmlformats.org/officeDocument/2006/bibliography"/>
+  </ds:schemaRefs>
+</ds:datastoreItem>
 </file>
</xml_diff>

<commit_message>
8:41 Section 8: React User Authentication - Load User & Set Auth Token
</commit_message>
<xml_diff>
--- a/MERN Stack Front To Back.docx
+++ b/MERN Stack Front To Back.docx
@@ -1,6 +1,6 @@
 
 <file path=word/document.xml><?xml version="1.0" encoding="utf-8"?>
-<w:document xmlns:wpc="http://schemas.microsoft.com/office/word/2010/wordprocessingCanvas" xmlns:cx="http://schemas.microsoft.com/office/drawing/2014/chartex" xmlns:cx1="http://schemas.microsoft.com/office/drawing/2015/9/8/chartex" xmlns:cx2="http://schemas.microsoft.com/office/drawing/2015/10/21/chartex" xmlns:cx3="http://schemas.microsoft.com/office/drawing/2016/5/9/chartex" xmlns:cx4="http://schemas.microsoft.com/office/drawing/2016/5/10/chartex" xmlns:cx5="http://schemas.microsoft.com/office/drawing/2016/5/11/chartex" xmlns:cx6="http://schemas.microsoft.com/office/drawing/2016/5/12/chartex" xmlns:cx7="http://schemas.microsoft.com/office/drawing/2016/5/13/chartex" xmlns:cx8="http://schemas.microsoft.com/office/drawing/2016/5/14/chartex" xmlns:mc="http://schemas.openxmlformats.org/markup-compatibility/2006" xmlns:aink="http://schemas.microsoft.com/office/drawing/2016/ink" xmlns:am3d="http://schemas.microsoft.com/office/drawing/2017/model3d" xmlns:o="urn:schemas-microsoft-com:office:office" xmlns:oel="http://schemas.microsoft.com/office/2019/extlst" xmlns:r="http://schemas.openxmlformats.org/officeDocument/2006/relationships" xmlns:m="http://schemas.openxmlformats.org/officeDocument/2006/math" xmlns:v="urn:schemas-microsoft-com:vml" xmlns:wp14="http://schemas.microsoft.com/office/word/2010/wordprocessingDrawing" xmlns:wp="http://schemas.openxmlformats.org/drawingml/2006/wordprocessingDrawing" xmlns:w10="urn:schemas-microsoft-com:office:word" xmlns:w="http://schemas.openxmlformats.org/wordprocessingml/2006/main" xmlns:w14="http://schemas.microsoft.com/office/word/2010/wordml" xmlns:w15="http://schemas.microsoft.com/office/word/2012/wordml" xmlns:w16cex="http://schemas.microsoft.com/office/word/2018/wordml/cex" xmlns:w16cid="http://schemas.microsoft.com/office/word/2016/wordml/cid" xmlns:w16="http://schemas.microsoft.com/office/word/2018/wordml" xmlns:w16du="http://schemas.microsoft.com/office/word/2023/wordml/word16du" xmlns:w16sdtdh="http://schemas.microsoft.com/office/word/2020/wordml/sdtdatahash" xmlns:w16se="http://schemas.microsoft.com/office/word/2015/wordml/symex" xmlns:wpg="http://schemas.microsoft.com/office/word/2010/wordprocessingGroup" xmlns:wpi="http://schemas.microsoft.com/office/word/2010/wordprocessingInk" xmlns:wne="http://schemas.microsoft.com/office/word/2006/wordml" xmlns:wps="http://schemas.microsoft.com/office/word/2010/wordprocessingShape" mc:Ignorable="w14 w15 w16se w16cid w16 w16cex w16sdtdh wp14">
+<w:document xmlns:wpc="http://schemas.microsoft.com/office/word/2010/wordprocessingCanvas" xmlns:cx="http://schemas.microsoft.com/office/drawing/2014/chartex" xmlns:cx1="http://schemas.microsoft.com/office/drawing/2015/9/8/chartex" xmlns:cx2="http://schemas.microsoft.com/office/drawing/2015/10/21/chartex" xmlns:cx3="http://schemas.microsoft.com/office/drawing/2016/5/9/chartex" xmlns:cx4="http://schemas.microsoft.com/office/drawing/2016/5/10/chartex" xmlns:cx5="http://schemas.microsoft.com/office/drawing/2016/5/11/chartex" xmlns:cx6="http://schemas.microsoft.com/office/drawing/2016/5/12/chartex" xmlns:cx7="http://schemas.microsoft.com/office/drawing/2016/5/13/chartex" xmlns:cx8="http://schemas.microsoft.com/office/drawing/2016/5/14/chartex" xmlns:mc="http://schemas.openxmlformats.org/markup-compatibility/2006" xmlns:aink="http://schemas.microsoft.com/office/drawing/2016/ink" xmlns:am3d="http://schemas.microsoft.com/office/drawing/2017/model3d" xmlns:o="urn:schemas-microsoft-com:office:office" xmlns:oel="http://schemas.microsoft.com/office/2019/extlst" xmlns:r="http://schemas.openxmlformats.org/officeDocument/2006/relationships" xmlns:m="http://schemas.openxmlformats.org/officeDocument/2006/math" xmlns:v="urn:schemas-microsoft-com:vml" xmlns:wp14="http://schemas.microsoft.com/office/word/2010/wordprocessingDrawing" xmlns:wp="http://schemas.openxmlformats.org/drawingml/2006/wordprocessingDrawing" xmlns:w10="urn:schemas-microsoft-com:office:word" xmlns:w="http://schemas.openxmlformats.org/wordprocessingml/2006/main" xmlns:w14="http://schemas.microsoft.com/office/word/2010/wordml" xmlns:w15="http://schemas.microsoft.com/office/word/2012/wordml" xmlns:w16cex="http://schemas.microsoft.com/office/word/2018/wordml/cex" xmlns:w16cid="http://schemas.microsoft.com/office/word/2016/wordml/cid" xmlns:w16="http://schemas.microsoft.com/office/word/2018/wordml" xmlns:w16sdtdh="http://schemas.microsoft.com/office/word/2020/wordml/sdtdatahash" xmlns:w16se="http://schemas.microsoft.com/office/word/2015/wordml/symex" xmlns:wpg="http://schemas.microsoft.com/office/word/2010/wordprocessingGroup" xmlns:wpi="http://schemas.microsoft.com/office/word/2010/wordprocessingInk" xmlns:wne="http://schemas.microsoft.com/office/word/2006/wordml" xmlns:wps="http://schemas.microsoft.com/office/word/2010/wordprocessingShape" mc:Ignorable="w14 w15 w16se w16cid w16 w16cex w16sdtdh wp14">
   <w:body>
     <w:p>
       <w:pPr>
@@ -557,7 +557,23 @@
         </w:numPr>
       </w:pPr>
       <w:r>
-        <w:t>Create a folder and name it the name of the project (i.e. “devconnector”)</w:t>
+        <w:t>Create a folder and name it the name of the project (</w:t>
+      </w:r>
+      <w:proofErr w:type="gramStart"/>
+      <w:r>
+        <w:t>i.e.</w:t>
+      </w:r>
+      <w:proofErr w:type="gramEnd"/>
+      <w:r>
+        <w:t xml:space="preserve"> “</w:t>
+      </w:r>
+      <w:proofErr w:type="spellStart"/>
+      <w:r>
+        <w:t>devconnector</w:t>
+      </w:r>
+      <w:proofErr w:type="spellEnd"/>
+      <w:r>
+        <w:t>”)</w:t>
       </w:r>
     </w:p>
     <w:p>
@@ -576,8 +592,17 @@
           <w:b/>
           <w:bCs/>
         </w:rPr>
-        <w:t>npm init</w:t>
-      </w:r>
+        <w:t xml:space="preserve">npm </w:t>
+      </w:r>
+      <w:proofErr w:type="spellStart"/>
+      <w:r>
+        <w:rPr>
+          <w:b/>
+          <w:bCs/>
+        </w:rPr>
+        <w:t>init</w:t>
+      </w:r>
+      <w:proofErr w:type="spellEnd"/>
       <w:r>
         <w:t xml:space="preserve"> in a bash window inside the project folder</w:t>
       </w:r>
@@ -634,6 +659,7 @@
       <w:r>
         <w:t xml:space="preserve">This will create a </w:t>
       </w:r>
+      <w:proofErr w:type="spellStart"/>
       <w:r>
         <w:rPr>
           <w:b/>
@@ -641,8 +667,17 @@
         </w:rPr>
         <w:t>package.json</w:t>
       </w:r>
-      <w:r>
-        <w:t xml:space="preserve"> file for the project containing the settings entered in the init prompts</w:t>
+      <w:proofErr w:type="spellEnd"/>
+      <w:r>
+        <w:t xml:space="preserve"> file for the project containing the settings entered in the </w:t>
+      </w:r>
+      <w:proofErr w:type="spellStart"/>
+      <w:r>
+        <w:t>init</w:t>
+      </w:r>
+      <w:proofErr w:type="spellEnd"/>
+      <w:r>
+        <w:t xml:space="preserve"> prompts</w:t>
       </w:r>
     </w:p>
     <w:p>
@@ -729,6 +764,7 @@
           <w:numId w:val="4"/>
         </w:numPr>
       </w:pPr>
+      <w:proofErr w:type="spellStart"/>
       <w:r>
         <w:rPr>
           <w:b/>
@@ -736,6 +772,7 @@
         </w:rPr>
         <w:t>bcryptjs</w:t>
       </w:r>
+      <w:proofErr w:type="spellEnd"/>
       <w:r>
         <w:t xml:space="preserve"> – used for password encryption</w:t>
       </w:r>
@@ -787,6 +824,7 @@
           <w:numId w:val="4"/>
         </w:numPr>
       </w:pPr>
+      <w:proofErr w:type="spellStart"/>
       <w:r>
         <w:rPr>
           <w:b/>
@@ -794,6 +832,7 @@
         </w:rPr>
         <w:t>jsonwebtoken</w:t>
       </w:r>
+      <w:proofErr w:type="spellEnd"/>
       <w:r>
         <w:t xml:space="preserve"> – used for auth token validation</w:t>
       </w:r>
@@ -857,6 +896,7 @@
       <w:r>
         <w:t xml:space="preserve"> to add the following packages to the project’s </w:t>
       </w:r>
+      <w:proofErr w:type="spellStart"/>
       <w:r>
         <w:rPr>
           <w:b/>
@@ -864,6 +904,7 @@
         </w:rPr>
         <w:t>devDependencies</w:t>
       </w:r>
+      <w:proofErr w:type="spellEnd"/>
       <w:r>
         <w:t>:</w:t>
       </w:r>
@@ -876,6 +917,7 @@
           <w:numId w:val="4"/>
         </w:numPr>
       </w:pPr>
+      <w:proofErr w:type="spellStart"/>
       <w:r>
         <w:rPr>
           <w:b/>
@@ -883,6 +925,7 @@
         </w:rPr>
         <w:t>nodemon</w:t>
       </w:r>
+      <w:proofErr w:type="spellEnd"/>
       <w:r>
         <w:t xml:space="preserve"> – Used to refresh the express server with latest code changes upon save</w:t>
       </w:r>
@@ -903,7 +946,15 @@
         <w:t>concurrently</w:t>
       </w:r>
       <w:r>
-        <w:t xml:space="preserve"> – Allows for multiple dev servers (i.e. express and react servers) to run at the same time with a single command</w:t>
+        <w:t xml:space="preserve"> – Allows for multiple dev servers (</w:t>
+      </w:r>
+      <w:proofErr w:type="gramStart"/>
+      <w:r>
+        <w:t>i.e.</w:t>
+      </w:r>
+      <w:proofErr w:type="gramEnd"/>
+      <w:r>
+        <w:t xml:space="preserve"> express and react servers) to run at the same time with a single command</w:t>
       </w:r>
     </w:p>
     <w:p>
@@ -1011,6 +1062,7 @@
       <w:r>
         <w:t xml:space="preserve"> constant and assign it to </w:t>
       </w:r>
+      <w:proofErr w:type="spellStart"/>
       <w:r>
         <w:rPr>
           <w:b/>
@@ -1018,6 +1070,7 @@
         </w:rPr>
         <w:t>process.env.PORT</w:t>
       </w:r>
+      <w:proofErr w:type="spellEnd"/>
       <w:r>
         <w:t xml:space="preserve"> OR a desired port number</w:t>
       </w:r>
@@ -1033,12 +1086,21 @@
       <w:r>
         <w:t xml:space="preserve">Call </w:t>
       </w:r>
-      <w:r>
-        <w:rPr>
-          <w:b/>
-          <w:bCs/>
-        </w:rPr>
-        <w:t>app.listen()</w:t>
+      <w:proofErr w:type="spellStart"/>
+      <w:r>
+        <w:rPr>
+          <w:b/>
+          <w:bCs/>
+        </w:rPr>
+        <w:t>app.listen</w:t>
+      </w:r>
+      <w:proofErr w:type="spellEnd"/>
+      <w:r>
+        <w:rPr>
+          <w:b/>
+          <w:bCs/>
+        </w:rPr>
+        <w:t>()</w:t>
       </w:r>
       <w:r>
         <w:t xml:space="preserve"> to initiate the express server and listen for incoming requests</w:t>
@@ -1065,7 +1127,15 @@
         </w:numPr>
       </w:pPr>
       <w:r>
-        <w:t xml:space="preserve">Pass in a function to execute (i.e. console.log()) once the express server has started </w:t>
+        <w:t>Pass in a function to execute (</w:t>
+      </w:r>
+      <w:proofErr w:type="gramStart"/>
+      <w:r>
+        <w:t>i.e.</w:t>
+      </w:r>
+      <w:proofErr w:type="gramEnd"/>
+      <w:r>
+        <w:t xml:space="preserve"> console.log()) once the express server has started </w:t>
       </w:r>
       <w:r>
         <w:t>as the second parameter</w:t>
@@ -1199,16 +1269,42 @@
           <w:b/>
           <w:bCs/>
         </w:rPr>
-        <w:t>node [entry_point_file],</w:t>
+        <w:t>node [</w:t>
+      </w:r>
+      <w:proofErr w:type="spellStart"/>
+      <w:r>
+        <w:rPr>
+          <w:b/>
+          <w:bCs/>
+        </w:rPr>
+        <w:t>entry_point_file</w:t>
+      </w:r>
+      <w:proofErr w:type="spellEnd"/>
+      <w:r>
+        <w:rPr>
+          <w:b/>
+          <w:bCs/>
+        </w:rPr>
+        <w:t>],</w:t>
       </w:r>
       <w:r>
         <w:t xml:space="preserve"> where </w:t>
       </w:r>
+      <w:proofErr w:type="spellStart"/>
       <w:r>
         <w:t>entry_point_file</w:t>
       </w:r>
-      <w:r>
-        <w:t xml:space="preserve"> is the name of the server file (i.e. server.js), in command line to invoke the express server and have it listen for incoming requests</w:t>
+      <w:proofErr w:type="spellEnd"/>
+      <w:r>
+        <w:t xml:space="preserve"> is the name of the server file (</w:t>
+      </w:r>
+      <w:proofErr w:type="gramStart"/>
+      <w:r>
+        <w:t>i.e.</w:t>
+      </w:r>
+      <w:proofErr w:type="gramEnd"/>
+      <w:r>
+        <w:t xml:space="preserve"> server.js), in command line to invoke the express server and have it listen for incoming requests</w:t>
       </w:r>
     </w:p>
     <w:p>
@@ -1220,7 +1316,15 @@
         </w:numPr>
       </w:pPr>
       <w:r>
-        <w:t>The .js extension at the end of the file name is optional</w:t>
+        <w:t>The .</w:t>
+      </w:r>
+      <w:proofErr w:type="spellStart"/>
+      <w:r>
+        <w:t>js</w:t>
+      </w:r>
+      <w:proofErr w:type="spellEnd"/>
+      <w:r>
+        <w:t xml:space="preserve"> extension at the end of the file name is optional</w:t>
       </w:r>
     </w:p>
     <w:p>
@@ -1234,22 +1338,55 @@
       <w:r>
         <w:t xml:space="preserve">In a dev environment, use the command </w:t>
       </w:r>
-      <w:r>
-        <w:rPr>
-          <w:b/>
-          <w:bCs/>
-        </w:rPr>
-        <w:t xml:space="preserve">nodemon </w:t>
-      </w:r>
-      <w:r>
-        <w:rPr>
-          <w:b/>
-          <w:bCs/>
-        </w:rPr>
-        <w:t>[entry_point_file]</w:t>
-      </w:r>
-      <w:r>
-        <w:t xml:space="preserve"> to invoke a nodemon server that will update the server’s code every time a file has changed</w:t>
+      <w:proofErr w:type="spellStart"/>
+      <w:r>
+        <w:rPr>
+          <w:b/>
+          <w:bCs/>
+        </w:rPr>
+        <w:t>nodemon</w:t>
+      </w:r>
+      <w:proofErr w:type="spellEnd"/>
+      <w:r>
+        <w:rPr>
+          <w:b/>
+          <w:bCs/>
+        </w:rPr>
+        <w:t xml:space="preserve"> </w:t>
+      </w:r>
+      <w:r>
+        <w:rPr>
+          <w:b/>
+          <w:bCs/>
+        </w:rPr>
+        <w:t>[</w:t>
+      </w:r>
+      <w:proofErr w:type="spellStart"/>
+      <w:r>
+        <w:rPr>
+          <w:b/>
+          <w:bCs/>
+        </w:rPr>
+        <w:t>entry_point_file</w:t>
+      </w:r>
+      <w:proofErr w:type="spellEnd"/>
+      <w:r>
+        <w:rPr>
+          <w:b/>
+          <w:bCs/>
+        </w:rPr>
+        <w:t>]</w:t>
+      </w:r>
+      <w:r>
+        <w:t xml:space="preserve"> to invoke a </w:t>
+      </w:r>
+      <w:proofErr w:type="spellStart"/>
+      <w:r>
+        <w:t>nodemon</w:t>
+      </w:r>
+      <w:proofErr w:type="spellEnd"/>
+      <w:r>
+        <w:t xml:space="preserve"> server that will update the server’s code every time a file has changed</w:t>
       </w:r>
     </w:p>
     <w:p>
@@ -1263,6 +1400,7 @@
       <w:r>
         <w:t xml:space="preserve">In the </w:t>
       </w:r>
+      <w:proofErr w:type="spellStart"/>
       <w:r>
         <w:rPr>
           <w:b/>
@@ -1270,6 +1408,7 @@
         </w:rPr>
         <w:t>package.json</w:t>
       </w:r>
+      <w:proofErr w:type="spellEnd"/>
       <w:r>
         <w:t xml:space="preserve"> file, edit the </w:t>
       </w:r>
@@ -1318,7 +1457,15 @@
         <w:t xml:space="preserve">Use the command line command </w:t>
       </w:r>
       <w:r>
-        <w:t>node [entry_point_file]</w:t>
+        <w:t>node [</w:t>
+      </w:r>
+      <w:proofErr w:type="spellStart"/>
+      <w:r>
+        <w:t>entry_point_file</w:t>
+      </w:r>
+      <w:proofErr w:type="spellEnd"/>
+      <w:r>
+        <w:t>]</w:t>
       </w:r>
       <w:r>
         <w:t>, in quotes, for production</w:t>
@@ -1358,8 +1505,21 @@
         <w:lastRenderedPageBreak/>
         <w:t xml:space="preserve">Use the command </w:t>
       </w:r>
-      <w:r>
-        <w:t>nodemon [entry_point_file]</w:t>
+      <w:proofErr w:type="spellStart"/>
+      <w:r>
+        <w:t>nodemon</w:t>
+      </w:r>
+      <w:proofErr w:type="spellEnd"/>
+      <w:r>
+        <w:t xml:space="preserve"> [</w:t>
+      </w:r>
+      <w:proofErr w:type="spellStart"/>
+      <w:r>
+        <w:t>entry_point_file</w:t>
+      </w:r>
+      <w:proofErr w:type="spellEnd"/>
+      <w:r>
+        <w:t>]</w:t>
       </w:r>
       <w:r>
         <w:t>, in quotes, for development</w:t>
@@ -1437,6 +1597,7 @@
       <w:r>
         <w:t xml:space="preserve">In the config folder, create a new file called </w:t>
       </w:r>
+      <w:proofErr w:type="spellStart"/>
       <w:r>
         <w:rPr>
           <w:b/>
@@ -1444,6 +1605,7 @@
         </w:rPr>
         <w:t>default.json</w:t>
       </w:r>
+      <w:proofErr w:type="spellEnd"/>
     </w:p>
     <w:p>
       <w:pPr>
@@ -1473,7 +1635,23 @@
           <w:b/>
           <w:bCs/>
         </w:rPr>
-        <w:t>“mongoURI”</w:t>
+        <w:t>“</w:t>
+      </w:r>
+      <w:proofErr w:type="spellStart"/>
+      <w:r>
+        <w:rPr>
+          <w:b/>
+          <w:bCs/>
+        </w:rPr>
+        <w:t>mongoURI</w:t>
+      </w:r>
+      <w:proofErr w:type="spellEnd"/>
+      <w:r>
+        <w:rPr>
+          <w:b/>
+          <w:bCs/>
+        </w:rPr>
+        <w:t>”</w:t>
       </w:r>
     </w:p>
     <w:p>
@@ -1606,6 +1784,7 @@
       <w:r>
         <w:t xml:space="preserve">Declare a const called </w:t>
       </w:r>
+      <w:proofErr w:type="spellStart"/>
       <w:r>
         <w:rPr>
           <w:b/>
@@ -1613,18 +1792,39 @@
         </w:rPr>
         <w:t>db</w:t>
       </w:r>
-      <w:r>
-        <w:t xml:space="preserve"> and use the config.</w:t>
-      </w:r>
-      <w:r>
-        <w:rPr>
-          <w:b/>
-          <w:bCs/>
-        </w:rPr>
-        <w:t>get()</w:t>
-      </w:r>
-      <w:r>
-        <w:t xml:space="preserve"> function to retrieve values from the default.json file</w:t>
+      <w:proofErr w:type="spellEnd"/>
+      <w:r>
+        <w:t xml:space="preserve"> and use the </w:t>
+      </w:r>
+      <w:proofErr w:type="spellStart"/>
+      <w:r>
+        <w:t>config.</w:t>
+      </w:r>
+      <w:r>
+        <w:rPr>
+          <w:b/>
+          <w:bCs/>
+        </w:rPr>
+        <w:t>get</w:t>
+      </w:r>
+      <w:proofErr w:type="spellEnd"/>
+      <w:r>
+        <w:rPr>
+          <w:b/>
+          <w:bCs/>
+        </w:rPr>
+        <w:t>()</w:t>
+      </w:r>
+      <w:r>
+        <w:t xml:space="preserve"> function to retrieve values from the </w:t>
+      </w:r>
+      <w:proofErr w:type="spellStart"/>
+      <w:r>
+        <w:t>default.json</w:t>
+      </w:r>
+      <w:proofErr w:type="spellEnd"/>
+      <w:r>
+        <w:t xml:space="preserve"> file</w:t>
       </w:r>
     </w:p>
     <w:p>
@@ -1638,11 +1838,21 @@
       <w:r>
         <w:t xml:space="preserve">Use this function to get the </w:t>
       </w:r>
+      <w:proofErr w:type="spellStart"/>
       <w:r>
         <w:t>mongoURI</w:t>
       </w:r>
-      <w:r>
-        <w:t xml:space="preserve"> value from the default.json file</w:t>
+      <w:proofErr w:type="spellEnd"/>
+      <w:r>
+        <w:t xml:space="preserve"> value from the </w:t>
+      </w:r>
+      <w:proofErr w:type="spellStart"/>
+      <w:r>
+        <w:t>default.json</w:t>
+      </w:r>
+      <w:proofErr w:type="spellEnd"/>
+      <w:r>
+        <w:t xml:space="preserve"> file</w:t>
       </w:r>
     </w:p>
     <w:p>
@@ -1656,12 +1866,21 @@
       <w:r>
         <w:t xml:space="preserve">Use the </w:t>
       </w:r>
-      <w:r>
-        <w:rPr>
-          <w:b/>
-          <w:bCs/>
-        </w:rPr>
-        <w:t>mongoose.connect()</w:t>
+      <w:proofErr w:type="spellStart"/>
+      <w:r>
+        <w:rPr>
+          <w:b/>
+          <w:bCs/>
+        </w:rPr>
+        <w:t>mongoose.connect</w:t>
+      </w:r>
+      <w:proofErr w:type="spellEnd"/>
+      <w:r>
+        <w:rPr>
+          <w:b/>
+          <w:bCs/>
+        </w:rPr>
+        <w:t>()</w:t>
       </w:r>
       <w:r>
         <w:t xml:space="preserve"> function to instantiate a connection to the database</w:t>
@@ -1688,7 +1907,15 @@
         </w:numPr>
       </w:pPr>
       <w:r>
-        <w:t>Pass in db as the first parameter</w:t>
+        <w:t xml:space="preserve">Pass in </w:t>
+      </w:r>
+      <w:proofErr w:type="spellStart"/>
+      <w:r>
+        <w:t>db</w:t>
+      </w:r>
+      <w:proofErr w:type="spellEnd"/>
+      <w:r>
+        <w:t xml:space="preserve"> as the first parameter</w:t>
       </w:r>
     </w:p>
     <w:p>
@@ -1710,7 +1937,23 @@
           <w:b/>
           <w:bCs/>
         </w:rPr>
-        <w:t>Route Files With Express Router</w:t>
+        <w:t xml:space="preserve">Route Files </w:t>
+      </w:r>
+      <w:proofErr w:type="gramStart"/>
+      <w:r>
+        <w:rPr>
+          <w:b/>
+          <w:bCs/>
+        </w:rPr>
+        <w:t>With</w:t>
+      </w:r>
+      <w:proofErr w:type="gramEnd"/>
+      <w:r>
+        <w:rPr>
+          <w:b/>
+          <w:bCs/>
+        </w:rPr>
+        <w:t xml:space="preserve"> Express Router</w:t>
       </w:r>
     </w:p>
     <w:p>
@@ -1760,12 +2003,21 @@
       <w:r>
         <w:t xml:space="preserve">Use the </w:t>
       </w:r>
-      <w:r>
-        <w:rPr>
-          <w:b/>
-          <w:bCs/>
-        </w:rPr>
-        <w:t>app.use()</w:t>
+      <w:proofErr w:type="spellStart"/>
+      <w:r>
+        <w:rPr>
+          <w:b/>
+          <w:bCs/>
+        </w:rPr>
+        <w:t>app.use</w:t>
+      </w:r>
+      <w:proofErr w:type="spellEnd"/>
+      <w:r>
+        <w:rPr>
+          <w:b/>
+          <w:bCs/>
+        </w:rPr>
+        <w:t>()</w:t>
       </w:r>
       <w:r>
         <w:t xml:space="preserve"> function, where app is an instance of express(), to assign parent route paths to a route file</w:t>
@@ -1846,7 +2098,15 @@
         </w:numPr>
       </w:pPr>
       <w:r>
-        <w:t>This will start the route path right behind the path passed into the app.use() method stated above</w:t>
+        <w:t xml:space="preserve">This will start the route path right behind the path passed into the </w:t>
+      </w:r>
+      <w:proofErr w:type="spellStart"/>
+      <w:r>
+        <w:t>app.use</w:t>
+      </w:r>
+      <w:proofErr w:type="spellEnd"/>
+      <w:r>
+        <w:t>() method stated above</w:t>
       </w:r>
     </w:p>
     <w:p/>
@@ -1940,12 +2200,37 @@
       <w:r>
         <w:t xml:space="preserve">Call the statement: </w:t>
       </w:r>
-      <w:r>
-        <w:rPr>
-          <w:b/>
-          <w:bCs/>
-        </w:rPr>
-        <w:t>app.use(express.json({ extended: false }))</w:t>
+      <w:proofErr w:type="spellStart"/>
+      <w:r>
+        <w:rPr>
+          <w:b/>
+          <w:bCs/>
+        </w:rPr>
+        <w:t>app.use</w:t>
+      </w:r>
+      <w:proofErr w:type="spellEnd"/>
+      <w:r>
+        <w:rPr>
+          <w:b/>
+          <w:bCs/>
+        </w:rPr>
+        <w:t>(</w:t>
+      </w:r>
+      <w:proofErr w:type="spellStart"/>
+      <w:r>
+        <w:rPr>
+          <w:b/>
+          <w:bCs/>
+        </w:rPr>
+        <w:t>express.json</w:t>
+      </w:r>
+      <w:proofErr w:type="spellEnd"/>
+      <w:r>
+        <w:rPr>
+          <w:b/>
+          <w:bCs/>
+        </w:rPr>
+        <w:t>({ extended: false }))</w:t>
       </w:r>
       <w:r>
         <w:t xml:space="preserve"> to enable body</w:t>
@@ -1985,7 +2270,23 @@
         <w:t xml:space="preserve">a dev </w:t>
       </w:r>
       <w:r>
-        <w:t>to choose between parsing the URL-encoded data with the querystring library (when false) or the qs library (when true)</w:t>
+        <w:t xml:space="preserve">to choose between parsing the URL-encoded data with the </w:t>
+      </w:r>
+      <w:proofErr w:type="spellStart"/>
+      <w:r>
+        <w:t>querystring</w:t>
+      </w:r>
+      <w:proofErr w:type="spellEnd"/>
+      <w:r>
+        <w:t xml:space="preserve"> library (when false) or the </w:t>
+      </w:r>
+      <w:proofErr w:type="spellStart"/>
+      <w:r>
+        <w:t>qs</w:t>
+      </w:r>
+      <w:proofErr w:type="spellEnd"/>
+      <w:r>
+        <w:t xml:space="preserve"> library (when true)</w:t>
       </w:r>
     </w:p>
     <w:p>
@@ -2026,8 +2327,17 @@
           <w:b/>
           <w:bCs/>
         </w:rPr>
-        <w:t>application/json</w:t>
-      </w:r>
+        <w:t>application/</w:t>
+      </w:r>
+      <w:proofErr w:type="spellStart"/>
+      <w:r>
+        <w:rPr>
+          <w:b/>
+          <w:bCs/>
+        </w:rPr>
+        <w:t>json</w:t>
+      </w:r>
+      <w:proofErr w:type="spellEnd"/>
     </w:p>
     <w:p>
       <w:pPr>
@@ -2084,7 +2394,15 @@
         </w:numPr>
       </w:pPr>
       <w:r>
-        <w:t xml:space="preserve">Pass in validator methods (i.e. </w:t>
+        <w:t>Pass in validator methods (</w:t>
+      </w:r>
+      <w:proofErr w:type="gramStart"/>
+      <w:r>
+        <w:t>i.e.</w:t>
+      </w:r>
+      <w:proofErr w:type="gramEnd"/>
+      <w:r>
+        <w:t xml:space="preserve"> </w:t>
       </w:r>
       <w:r>
         <w:rPr>
@@ -2132,12 +2450,21 @@
       <w:r>
         <w:t xml:space="preserve"> to an </w:t>
       </w:r>
-      <w:r>
-        <w:rPr>
-          <w:b/>
-          <w:bCs/>
-        </w:rPr>
-        <w:t>express.Router().Route()</w:t>
+      <w:proofErr w:type="spellStart"/>
+      <w:r>
+        <w:rPr>
+          <w:b/>
+          <w:bCs/>
+        </w:rPr>
+        <w:t>express.Router</w:t>
+      </w:r>
+      <w:proofErr w:type="spellEnd"/>
+      <w:r>
+        <w:rPr>
+          <w:b/>
+          <w:bCs/>
+        </w:rPr>
+        <w:t>().Route()</w:t>
       </w:r>
       <w:r>
         <w:t xml:space="preserve"> function for the request object to be validated</w:t>
@@ -2175,6 +2502,7 @@
       <w:r>
         <w:t xml:space="preserve">Validation results are returned in the </w:t>
       </w:r>
+      <w:proofErr w:type="spellStart"/>
       <w:r>
         <w:rPr>
           <w:b/>
@@ -2182,6 +2510,7 @@
         </w:rPr>
         <w:t>validationResult</w:t>
       </w:r>
+      <w:proofErr w:type="spellEnd"/>
       <w:r>
         <w:rPr>
           <w:b/>
@@ -2210,6 +2539,7 @@
       <w:r>
         <w:t xml:space="preserve">Use the </w:t>
       </w:r>
+      <w:proofErr w:type="spellStart"/>
       <w:r>
         <w:rPr>
           <w:b/>
@@ -2217,6 +2547,7 @@
         </w:rPr>
         <w:t>bcrypt</w:t>
       </w:r>
+      <w:proofErr w:type="spellEnd"/>
       <w:r>
         <w:t xml:space="preserve"> library to encrypt passwords before saving them to the database</w:t>
       </w:r>
@@ -2232,6 +2563,7 @@
       <w:r>
         <w:t xml:space="preserve">Use the </w:t>
       </w:r>
+      <w:proofErr w:type="spellStart"/>
       <w:r>
         <w:rPr>
           <w:b/>
@@ -2239,6 +2571,7 @@
         </w:rPr>
         <w:t>jsonwebtoken</w:t>
       </w:r>
+      <w:proofErr w:type="spellEnd"/>
       <w:r>
         <w:rPr>
           <w:b/>
@@ -2473,6 +2806,7 @@
           <w:numId w:val="10"/>
         </w:numPr>
       </w:pPr>
+      <w:proofErr w:type="spellStart"/>
       <w:r>
         <w:rPr>
           <w:b/>
@@ -2480,6 +2814,7 @@
         </w:rPr>
         <w:t>alg</w:t>
       </w:r>
+      <w:proofErr w:type="spellEnd"/>
       <w:r>
         <w:t xml:space="preserve"> – Defines the signing algorithm:  </w:t>
       </w:r>
@@ -2498,6 +2833,7 @@
           <w:numId w:val="10"/>
         </w:numPr>
       </w:pPr>
+      <w:proofErr w:type="spellStart"/>
       <w:r>
         <w:rPr>
           <w:b/>
@@ -2505,6 +2841,7 @@
         </w:rPr>
         <w:t>typ</w:t>
       </w:r>
+      <w:proofErr w:type="spellEnd"/>
       <w:r>
         <w:t xml:space="preserve"> – The type of token (always </w:t>
       </w:r>
@@ -2608,6 +2945,7 @@
       <w:r>
         <w:t xml:space="preserve">set of predefined claims which are not mandatory but recommended, to provide a set of useful, interoperable claims. Some of them are: </w:t>
       </w:r>
+      <w:proofErr w:type="spellStart"/>
       <w:r>
         <w:rPr>
           <w:b/>
@@ -2615,6 +2953,7 @@
         </w:rPr>
         <w:t>iss</w:t>
       </w:r>
+      <w:proofErr w:type="spellEnd"/>
       <w:r>
         <w:t xml:space="preserve"> (issuer), </w:t>
       </w:r>
@@ -2644,6 +2983,7 @@
       <w:r>
         <w:t xml:space="preserve">), </w:t>
       </w:r>
+      <w:proofErr w:type="spellStart"/>
       <w:r>
         <w:rPr>
           <w:b/>
@@ -2651,6 +2991,7 @@
         </w:rPr>
         <w:t>aud</w:t>
       </w:r>
+      <w:proofErr w:type="spellEnd"/>
       <w:r>
         <w:t xml:space="preserve"> (audience</w:t>
       </w:r>
@@ -2842,7 +3183,15 @@
         </w:numPr>
       </w:pPr>
       <w:r>
-        <w:t xml:space="preserve">Use bcryptjs's </w:t>
+        <w:t xml:space="preserve">Use </w:t>
+      </w:r>
+      <w:proofErr w:type="spellStart"/>
+      <w:r>
+        <w:t>bcryptjs's</w:t>
+      </w:r>
+      <w:proofErr w:type="spellEnd"/>
+      <w:r>
+        <w:t xml:space="preserve"> </w:t>
       </w:r>
       <w:r>
         <w:rPr>
@@ -2852,7 +3201,15 @@
         <w:t>hash()</w:t>
       </w:r>
       <w:r>
-        <w:t xml:space="preserve"> function to encrypt any password with 184 bit encryption</w:t>
+        <w:t xml:space="preserve"> function to encrypt any password with </w:t>
+      </w:r>
+      <w:proofErr w:type="gramStart"/>
+      <w:r>
+        <w:t>184 bit</w:t>
+      </w:r>
+      <w:proofErr w:type="gramEnd"/>
+      <w:r>
+        <w:t xml:space="preserve"> encryption</w:t>
       </w:r>
     </w:p>
     <w:p>
@@ -2898,13 +3255,21 @@
         </w:numPr>
       </w:pPr>
       <w:r>
-        <w:t>Use bcypt</w:t>
+        <w:t xml:space="preserve">Use </w:t>
+      </w:r>
+      <w:proofErr w:type="spellStart"/>
+      <w:r>
+        <w:t>bcypt</w:t>
       </w:r>
       <w:r>
         <w:t>js</w:t>
       </w:r>
       <w:r>
-        <w:t xml:space="preserve">'s </w:t>
+        <w:t>'s</w:t>
+      </w:r>
+      <w:proofErr w:type="spellEnd"/>
+      <w:r>
+        <w:t xml:space="preserve"> </w:t>
       </w:r>
       <w:r>
         <w:rPr>
@@ -2960,7 +3325,15 @@
         </w:numPr>
       </w:pPr>
       <w:r>
-        <w:t>It is typically issued by an authorization server or a third party vendor (server)</w:t>
+        <w:t xml:space="preserve">It is typically issued by an authorization server or a </w:t>
+      </w:r>
+      <w:proofErr w:type="gramStart"/>
+      <w:r>
+        <w:t>third party</w:t>
+      </w:r>
+      <w:proofErr w:type="gramEnd"/>
+      <w:r>
+        <w:t xml:space="preserve"> vendor (server)</w:t>
       </w:r>
     </w:p>
     <w:p>
@@ -3085,12 +3458,21 @@
       <w:r>
         <w:t xml:space="preserve">Use the </w:t>
       </w:r>
-      <w:r>
-        <w:rPr>
-          <w:b/>
-          <w:bCs/>
-        </w:rPr>
-        <w:t>jsonwebtoken.sign()</w:t>
+      <w:proofErr w:type="spellStart"/>
+      <w:r>
+        <w:rPr>
+          <w:b/>
+          <w:bCs/>
+        </w:rPr>
+        <w:t>jsonwebtoken.sign</w:t>
+      </w:r>
+      <w:proofErr w:type="spellEnd"/>
+      <w:r>
+        <w:rPr>
+          <w:b/>
+          <w:bCs/>
+        </w:rPr>
+        <w:t>()</w:t>
       </w:r>
       <w:r>
         <w:t xml:space="preserve"> method to produce a "JSON Web Token"</w:t>
@@ -3117,7 +3499,39 @@
         </w:numPr>
       </w:pPr>
       <w:r>
-        <w:t>This JSON data typically contains info about the user and can contain "claims" i.e. "iss" (issuer), "exp" (expiration time), "iat" (issued at), etc:  https://www.rfc-editor.org/rfc/rfc7519#section-4.1</w:t>
+        <w:t xml:space="preserve">This JSON data typically contains info about the user and can contain "claims" </w:t>
+      </w:r>
+      <w:proofErr w:type="gramStart"/>
+      <w:r>
+        <w:t>i.e.</w:t>
+      </w:r>
+      <w:proofErr w:type="gramEnd"/>
+      <w:r>
+        <w:t xml:space="preserve"> "</w:t>
+      </w:r>
+      <w:proofErr w:type="spellStart"/>
+      <w:r>
+        <w:t>iss</w:t>
+      </w:r>
+      <w:proofErr w:type="spellEnd"/>
+      <w:r>
+        <w:t>" (issuer), "exp" (expiration time), "</w:t>
+      </w:r>
+      <w:proofErr w:type="spellStart"/>
+      <w:r>
+        <w:t>iat</w:t>
+      </w:r>
+      <w:proofErr w:type="spellEnd"/>
+      <w:r>
+        <w:t xml:space="preserve">" (issued at), </w:t>
+      </w:r>
+      <w:proofErr w:type="spellStart"/>
+      <w:r>
+        <w:t>etc</w:t>
+      </w:r>
+      <w:proofErr w:type="spellEnd"/>
+      <w:r>
+        <w:t>:  https://www.rfc-editor.org/rfc/rfc7519#section-4.1</w:t>
       </w:r>
     </w:p>
     <w:p>
@@ -3131,6 +3545,7 @@
       <w:r>
         <w:t xml:space="preserve">Pass in a </w:t>
       </w:r>
+      <w:proofErr w:type="spellStart"/>
       <w:r>
         <w:rPr>
           <w:b/>
@@ -3138,6 +3553,7 @@
         </w:rPr>
         <w:t>secretOrPrivateKey</w:t>
       </w:r>
+      <w:proofErr w:type="spellEnd"/>
       <w:r>
         <w:t xml:space="preserve"> as the second parameter</w:t>
       </w:r>
@@ -3151,7 +3567,15 @@
         </w:numPr>
       </w:pPr>
       <w:r>
-        <w:t>This can be a secret for HMAC algorithms or the PEM encoded private key for RSA and ECDSA</w:t>
+        <w:t xml:space="preserve">This can be a secret for HMAC </w:t>
+      </w:r>
+      <w:proofErr w:type="gramStart"/>
+      <w:r>
+        <w:t>algorithms</w:t>
+      </w:r>
+      <w:proofErr w:type="gramEnd"/>
+      <w:r>
+        <w:t xml:space="preserve"> or the PEM encoded private key for RSA and ECDSA</w:t>
       </w:r>
     </w:p>
     <w:p>
@@ -3231,7 +3655,15 @@
         </w:numPr>
       </w:pPr>
       <w:r>
-        <w:t>The default "typ" option is "JWT"</w:t>
+        <w:t>The default "</w:t>
+      </w:r>
+      <w:proofErr w:type="spellStart"/>
+      <w:r>
+        <w:t>typ</w:t>
+      </w:r>
+      <w:proofErr w:type="spellEnd"/>
+      <w:r>
+        <w:t>" option is "JWT"</w:t>
       </w:r>
     </w:p>
     <w:p>
@@ -3243,13 +3675,42 @@
         </w:numPr>
       </w:pPr>
       <w:r>
-        <w:t>The "expiresIn" option can be a number (interpreted in seconds) OR a string describing a time span vercel/ms</w:t>
-      </w:r>
+        <w:t>The "</w:t>
+      </w:r>
+      <w:proofErr w:type="spellStart"/>
+      <w:r>
+        <w:t>expiresIn</w:t>
+      </w:r>
+      <w:proofErr w:type="spellEnd"/>
+      <w:r>
+        <w:t xml:space="preserve">" option can be a number (interpreted in seconds) OR a string describing a time span </w:t>
+      </w:r>
+      <w:proofErr w:type="spellStart"/>
+      <w:r>
+        <w:t>vercel</w:t>
+      </w:r>
+      <w:proofErr w:type="spellEnd"/>
+      <w:r>
+        <w:t>/</w:t>
+      </w:r>
+      <w:proofErr w:type="spellStart"/>
+      <w:r>
+        <w:t>ms</w:t>
+      </w:r>
+      <w:proofErr w:type="spellEnd"/>
       <w:r>
         <w:t>,</w:t>
       </w:r>
       <w:r>
-        <w:t xml:space="preserve"> i.e. 60, "2 days", "10h", "7d"</w:t>
+        <w:t xml:space="preserve"> </w:t>
+      </w:r>
+      <w:proofErr w:type="gramStart"/>
+      <w:r>
+        <w:t>i.e.</w:t>
+      </w:r>
+      <w:proofErr w:type="gramEnd"/>
+      <w:r>
+        <w:t xml:space="preserve"> 60, "2 days", "10h", "7d"</w:t>
       </w:r>
     </w:p>
     <w:p>
@@ -3273,7 +3734,15 @@
         </w:numPr>
       </w:pPr>
       <w:r>
-        <w:t>**The header can be customized via the options.header object</w:t>
+        <w:t xml:space="preserve">**The header can be customized via the </w:t>
+      </w:r>
+      <w:proofErr w:type="spellStart"/>
+      <w:r>
+        <w:t>options.header</w:t>
+      </w:r>
+      <w:proofErr w:type="spellEnd"/>
+      <w:r>
+        <w:t xml:space="preserve"> object</w:t>
       </w:r>
     </w:p>
     <w:p>
@@ -3285,7 +3754,23 @@
         </w:numPr>
       </w:pPr>
       <w:r>
-        <w:t>**Generated JWTs will include an iat (issued at) claim by default unless noTimestamp is specified</w:t>
+        <w:t xml:space="preserve">**Generated JWTs will include an </w:t>
+      </w:r>
+      <w:proofErr w:type="spellStart"/>
+      <w:r>
+        <w:t>iat</w:t>
+      </w:r>
+      <w:proofErr w:type="spellEnd"/>
+      <w:r>
+        <w:t xml:space="preserve"> (issued at) claim by default unless </w:t>
+      </w:r>
+      <w:proofErr w:type="spellStart"/>
+      <w:r>
+        <w:t>noTimestamp</w:t>
+      </w:r>
+      <w:proofErr w:type="spellEnd"/>
+      <w:r>
+        <w:t xml:space="preserve"> is specified</w:t>
       </w:r>
     </w:p>
     <w:p>
@@ -3297,7 +3782,39 @@
         </w:numPr>
       </w:pPr>
       <w:r>
-        <w:t>**The secretOrPrivateKey parameter can be read from an external file i.e. fs.readFileSync('private.key')</w:t>
+        <w:t xml:space="preserve">**The </w:t>
+      </w:r>
+      <w:proofErr w:type="spellStart"/>
+      <w:r>
+        <w:t>secretOrPrivateKey</w:t>
+      </w:r>
+      <w:proofErr w:type="spellEnd"/>
+      <w:r>
+        <w:t xml:space="preserve"> parameter can be read from an external file </w:t>
+      </w:r>
+      <w:proofErr w:type="gramStart"/>
+      <w:r>
+        <w:t>i.e.</w:t>
+      </w:r>
+      <w:proofErr w:type="gramEnd"/>
+      <w:r>
+        <w:t xml:space="preserve"> </w:t>
+      </w:r>
+      <w:proofErr w:type="spellStart"/>
+      <w:r>
+        <w:t>fs.readFileSync</w:t>
+      </w:r>
+      <w:proofErr w:type="spellEnd"/>
+      <w:r>
+        <w:t>('</w:t>
+      </w:r>
+      <w:proofErr w:type="spellStart"/>
+      <w:r>
+        <w:t>private.key</w:t>
+      </w:r>
+      <w:proofErr w:type="spellEnd"/>
+      <w:r>
+        <w:t>')</w:t>
       </w:r>
     </w:p>
     <w:p>
@@ -3377,12 +3894,21 @@
       <w:r>
         <w:t xml:space="preserve">Use the </w:t>
       </w:r>
-      <w:r>
-        <w:rPr>
-          <w:b/>
-          <w:bCs/>
-        </w:rPr>
-        <w:t>jsonwebtoken.verify(</w:t>
+      <w:proofErr w:type="spellStart"/>
+      <w:r>
+        <w:rPr>
+          <w:b/>
+          <w:bCs/>
+        </w:rPr>
+        <w:t>jsonwebtoken.verify</w:t>
+      </w:r>
+      <w:proofErr w:type="spellEnd"/>
+      <w:r>
+        <w:rPr>
+          <w:b/>
+          <w:bCs/>
+        </w:rPr>
+        <w:t>(</w:t>
       </w:r>
       <w:r>
         <w:rPr>
@@ -3418,6 +3944,7 @@
       <w:r>
         <w:t xml:space="preserve">Pass in the </w:t>
       </w:r>
+      <w:proofErr w:type="spellStart"/>
       <w:r>
         <w:rPr>
           <w:b/>
@@ -3425,6 +3952,7 @@
         </w:rPr>
         <w:t>secretOrPublicKey</w:t>
       </w:r>
+      <w:proofErr w:type="spellEnd"/>
       <w:r>
         <w:t xml:space="preserve"> as the second parameter</w:t>
       </w:r>
@@ -3500,7 +4028,23 @@
         </w:numPr>
       </w:pPr>
       <w:r>
-        <w:t>**Errors such as "TokenExpiredError" or "JsonWebTokenError" are implicitly thrown from this method if the header/payload/signature of the JWT are in error</w:t>
+        <w:t>**Errors such as "</w:t>
+      </w:r>
+      <w:proofErr w:type="spellStart"/>
+      <w:r>
+        <w:t>TokenExpiredError</w:t>
+      </w:r>
+      <w:proofErr w:type="spellEnd"/>
+      <w:r>
+        <w:t>" or "</w:t>
+      </w:r>
+      <w:proofErr w:type="spellStart"/>
+      <w:r>
+        <w:t>JsonWebTokenError</w:t>
+      </w:r>
+      <w:proofErr w:type="spellEnd"/>
+      <w:r>
+        <w:t>" are implicitly thrown from this method if the header/payload/signature of the JWT are in error</w:t>
       </w:r>
     </w:p>
     <w:p/>
@@ -3568,6 +4112,7 @@
       <w:r>
         <w:t xml:space="preserve">The </w:t>
       </w:r>
+      <w:proofErr w:type="gramStart"/>
       <w:r>
         <w:rPr>
           <w:b/>
@@ -3575,9 +4120,11 @@
         </w:rPr>
         <w:t>type</w:t>
       </w:r>
+      <w:proofErr w:type="gramEnd"/>
       <w:r>
         <w:t xml:space="preserve"> attribute should be assigned to </w:t>
       </w:r>
+      <w:proofErr w:type="spellStart"/>
       <w:r>
         <w:rPr>
           <w:b/>
@@ -3585,6 +4132,7 @@
         </w:rPr>
         <w:t>mongoose.Schema.Types.ObjectId</w:t>
       </w:r>
+      <w:proofErr w:type="spellEnd"/>
     </w:p>
     <w:p>
       <w:pPr>
@@ -3615,7 +4163,15 @@
         <w:t>model</w:t>
       </w:r>
       <w:r>
-        <w:t xml:space="preserve"> being referenced (i.e. ‘user’)</w:t>
+        <w:t xml:space="preserve"> being referenced (</w:t>
+      </w:r>
+      <w:proofErr w:type="gramStart"/>
+      <w:r>
+        <w:t>i.e.</w:t>
+      </w:r>
+      <w:proofErr w:type="gramEnd"/>
+      <w:r>
+        <w:t xml:space="preserve"> ‘user’)</w:t>
       </w:r>
     </w:p>
     <w:p>
@@ -3638,7 +4194,39 @@
           <w:b/>
           <w:bCs/>
         </w:rPr>
-        <w:t>const ProfileSchema = new mongoose.Schema({</w:t>
+        <w:t xml:space="preserve">const </w:t>
+      </w:r>
+      <w:proofErr w:type="spellStart"/>
+      <w:r>
+        <w:rPr>
+          <w:b/>
+          <w:bCs/>
+        </w:rPr>
+        <w:t>ProfileSchema</w:t>
+      </w:r>
+      <w:proofErr w:type="spellEnd"/>
+      <w:r>
+        <w:rPr>
+          <w:b/>
+          <w:bCs/>
+        </w:rPr>
+        <w:t xml:space="preserve"> = new </w:t>
+      </w:r>
+      <w:proofErr w:type="spellStart"/>
+      <w:r>
+        <w:rPr>
+          <w:b/>
+          <w:bCs/>
+        </w:rPr>
+        <w:t>mongoose.Schema</w:t>
+      </w:r>
+      <w:proofErr w:type="spellEnd"/>
+      <w:r>
+        <w:rPr>
+          <w:b/>
+          <w:bCs/>
+        </w:rPr>
+        <w:t>({</w:t>
       </w:r>
     </w:p>
     <w:p>
@@ -3670,7 +4258,23 @@
           <w:b/>
           <w:bCs/>
         </w:rPr>
-        <w:t xml:space="preserve">        type: mongoose.Schema.Types.ObjectId,</w:t>
+        <w:t xml:space="preserve">        type: </w:t>
+      </w:r>
+      <w:proofErr w:type="spellStart"/>
+      <w:r>
+        <w:rPr>
+          <w:b/>
+          <w:bCs/>
+        </w:rPr>
+        <w:t>mongoose.Schema.Types.ObjectId</w:t>
+      </w:r>
+      <w:proofErr w:type="spellEnd"/>
+      <w:r>
+        <w:rPr>
+          <w:b/>
+          <w:bCs/>
+        </w:rPr>
+        <w:t>,</w:t>
       </w:r>
     </w:p>
     <w:p>
@@ -3743,8 +4347,33 @@
           <w:b/>
           <w:bCs/>
         </w:rPr>
-        <w:t>const profile = await Profile.findOne({user: req.user.id});</w:t>
-      </w:r>
+        <w:t xml:space="preserve">const profile = await </w:t>
+      </w:r>
+      <w:proofErr w:type="spellStart"/>
+      <w:r>
+        <w:rPr>
+          <w:b/>
+          <w:bCs/>
+        </w:rPr>
+        <w:t>Profile.findOne</w:t>
+      </w:r>
+      <w:proofErr w:type="spellEnd"/>
+      <w:r>
+        <w:rPr>
+          <w:b/>
+          <w:bCs/>
+        </w:rPr>
+        <w:t>({user: req.user.id}</w:t>
+      </w:r>
+      <w:proofErr w:type="gramStart"/>
+      <w:r>
+        <w:rPr>
+          <w:b/>
+          <w:bCs/>
+        </w:rPr>
+        <w:t>);</w:t>
+      </w:r>
+      <w:proofErr w:type="gramEnd"/>
     </w:p>
     <w:p>
       <w:pPr>
@@ -3757,12 +4386,21 @@
       <w:r>
         <w:t xml:space="preserve">Use Mongoose's </w:t>
       </w:r>
-      <w:r>
-        <w:rPr>
-          <w:b/>
-          <w:bCs/>
-        </w:rPr>
-        <w:t>Query.populate()</w:t>
+      <w:proofErr w:type="spellStart"/>
+      <w:r>
+        <w:rPr>
+          <w:b/>
+          <w:bCs/>
+        </w:rPr>
+        <w:t>Query.populate</w:t>
+      </w:r>
+      <w:proofErr w:type="spellEnd"/>
+      <w:r>
+        <w:rPr>
+          <w:b/>
+          <w:bCs/>
+        </w:rPr>
+        <w:t>()</w:t>
       </w:r>
       <w:r>
         <w:t xml:space="preserve"> method to specify fields that will be populated by the referenced document</w:t>
@@ -3796,8 +4434,33 @@
           <w:b/>
           <w:bCs/>
         </w:rPr>
-        <w:t>const profile = await Profile.findOne({user: req.user.id}).populate('user', ['name', 'avatar']);</w:t>
-      </w:r>
+        <w:t xml:space="preserve">const profile = await </w:t>
+      </w:r>
+      <w:proofErr w:type="spellStart"/>
+      <w:r>
+        <w:rPr>
+          <w:b/>
+          <w:bCs/>
+        </w:rPr>
+        <w:t>Profile.findOne</w:t>
+      </w:r>
+      <w:proofErr w:type="spellEnd"/>
+      <w:r>
+        <w:rPr>
+          <w:b/>
+          <w:bCs/>
+        </w:rPr>
+        <w:t>({user: req.user.id}).populate('user', ['name', 'avatar']</w:t>
+      </w:r>
+      <w:proofErr w:type="gramStart"/>
+      <w:r>
+        <w:rPr>
+          <w:b/>
+          <w:bCs/>
+        </w:rPr>
+        <w:t>);</w:t>
+      </w:r>
+      <w:proofErr w:type="gramEnd"/>
     </w:p>
     <w:p>
       <w:pPr>
@@ -3810,6 +4473,7 @@
       <w:r>
         <w:t xml:space="preserve">Use the </w:t>
       </w:r>
+      <w:proofErr w:type="spellStart"/>
       <w:r>
         <w:rPr>
           <w:b/>
@@ -3817,12 +4481,15 @@
         </w:rPr>
         <w:t>findOneAndUpdate</w:t>
       </w:r>
+      <w:proofErr w:type="spellEnd"/>
       <w:r>
         <w:t>() method to find the first doc that fits given filter and update it or insert a new one (</w:t>
       </w:r>
+      <w:proofErr w:type="spellStart"/>
       <w:r>
         <w:t>upsert</w:t>
       </w:r>
+      <w:proofErr w:type="spellEnd"/>
       <w:r>
         <w:t>)</w:t>
       </w:r>
@@ -3912,7 +4579,15 @@
         <w:t>**</w:t>
       </w:r>
       <w:r>
-        <w:t>If the field does not exist, $set will add a new field with the specified value, provided that the new field does not violate a type constraint</w:t>
+        <w:t xml:space="preserve">If the field does not exist, $set will add a new field with the specified value, provided that the new field does not violate a </w:t>
+      </w:r>
+      <w:proofErr w:type="gramStart"/>
+      <w:r>
+        <w:t>type</w:t>
+      </w:r>
+      <w:proofErr w:type="gramEnd"/>
+      <w:r>
+        <w:t xml:space="preserve"> constraint</w:t>
       </w:r>
     </w:p>
     <w:p>
@@ -3956,7 +4631,15 @@
         <w:t>true</w:t>
       </w:r>
       <w:r>
-        <w:t xml:space="preserve"> to return the document AFTER its been updated vs un-updated values</w:t>
+        <w:t xml:space="preserve"> to return the document AFTER </w:t>
+      </w:r>
+      <w:proofErr w:type="gramStart"/>
+      <w:r>
+        <w:t>its</w:t>
+      </w:r>
+      <w:proofErr w:type="gramEnd"/>
+      <w:r>
+        <w:t xml:space="preserve"> been updated vs un-updated values</w:t>
       </w:r>
     </w:p>
     <w:p>
@@ -3970,6 +4653,7 @@
       <w:r>
         <w:t xml:space="preserve">Set the </w:t>
       </w:r>
+      <w:proofErr w:type="spellStart"/>
       <w:r>
         <w:rPr>
           <w:b/>
@@ -3977,6 +4661,7 @@
         </w:rPr>
         <w:t>upsert</w:t>
       </w:r>
+      <w:proofErr w:type="spellEnd"/>
       <w:r>
         <w:t xml:space="preserve"> option to </w:t>
       </w:r>
@@ -4000,7 +4685,15 @@
         </w:numPr>
       </w:pPr>
       <w:r>
-        <w:t>An upsert combines the filter and update parameters to save all given fields to the doc</w:t>
+        <w:t xml:space="preserve">An </w:t>
+      </w:r>
+      <w:proofErr w:type="spellStart"/>
+      <w:r>
+        <w:t>upsert</w:t>
+      </w:r>
+      <w:proofErr w:type="spellEnd"/>
+      <w:r>
+        <w:t xml:space="preserve"> combines the filter and update parameters to save all given fields to the doc</w:t>
       </w:r>
     </w:p>
     <w:p>
@@ -4015,6 +4708,7 @@
         <w:lastRenderedPageBreak/>
         <w:t xml:space="preserve">Set the </w:t>
       </w:r>
+      <w:proofErr w:type="spellStart"/>
       <w:r>
         <w:rPr>
           <w:b/>
@@ -4022,9 +4716,11 @@
         </w:rPr>
         <w:t>rawResult</w:t>
       </w:r>
+      <w:proofErr w:type="spellEnd"/>
       <w:r>
         <w:t xml:space="preserve"> option to true in order to return an object containing both the updated/new doc along with a </w:t>
       </w:r>
+      <w:proofErr w:type="spellStart"/>
       <w:r>
         <w:rPr>
           <w:b/>
@@ -4032,6 +4728,7 @@
         </w:rPr>
         <w:t>lastErrorObject</w:t>
       </w:r>
+      <w:proofErr w:type="spellEnd"/>
       <w:r>
         <w:t xml:space="preserve"> which contains metadata about the update/new doc</w:t>
       </w:r>
@@ -4047,6 +4744,7 @@
       <w:r>
         <w:t xml:space="preserve">Use the </w:t>
       </w:r>
+      <w:proofErr w:type="spellStart"/>
       <w:r>
         <w:rPr>
           <w:b/>
@@ -4054,6 +4752,7 @@
         </w:rPr>
         <w:t>updatedExisting</w:t>
       </w:r>
+      <w:proofErr w:type="spellEnd"/>
       <w:r>
         <w:t xml:space="preserve"> field of this object to determine whether the doc was updated or insert</w:t>
       </w:r>
@@ -4070,7 +4769,15 @@
         </w:numPr>
       </w:pPr>
       <w:r>
-        <w:t>*This method is "Atomic" meaning the doc will not change between finding it and updating it (unless the doc is upserted)</w:t>
+        <w:t xml:space="preserve">*This method is "Atomic" meaning the doc will not change between finding it and updating it (unless the doc is </w:t>
+      </w:r>
+      <w:proofErr w:type="spellStart"/>
+      <w:r>
+        <w:t>upserted</w:t>
+      </w:r>
+      <w:proofErr w:type="spellEnd"/>
+      <w:r>
+        <w:t>)</w:t>
       </w:r>
     </w:p>
     <w:p>
@@ -4084,6 +4791,7 @@
       <w:r>
         <w:t xml:space="preserve">Use the </w:t>
       </w:r>
+      <w:proofErr w:type="spellStart"/>
       <w:r>
         <w:rPr>
           <w:b/>
@@ -4091,6 +4799,7 @@
         </w:rPr>
         <w:t>Request.params</w:t>
       </w:r>
+      <w:proofErr w:type="spellEnd"/>
       <w:r>
         <w:t xml:space="preserve"> object, </w:t>
       </w:r>
@@ -4166,12 +4875,37 @@
       <w:r>
         <w:t xml:space="preserve">When logging errors or trouble shooting a route, use the statement </w:t>
       </w:r>
-      <w:r>
-        <w:rPr>
-          <w:b/>
-          <w:bCs/>
-        </w:rPr>
-        <w:t>error.kind === 'ObjectId'</w:t>
+      <w:proofErr w:type="spellStart"/>
+      <w:r>
+        <w:rPr>
+          <w:b/>
+          <w:bCs/>
+        </w:rPr>
+        <w:t>error.kind</w:t>
+      </w:r>
+      <w:proofErr w:type="spellEnd"/>
+      <w:r>
+        <w:rPr>
+          <w:b/>
+          <w:bCs/>
+        </w:rPr>
+        <w:t xml:space="preserve"> === '</w:t>
+      </w:r>
+      <w:proofErr w:type="spellStart"/>
+      <w:r>
+        <w:rPr>
+          <w:b/>
+          <w:bCs/>
+        </w:rPr>
+        <w:t>ObjectId</w:t>
+      </w:r>
+      <w:proofErr w:type="spellEnd"/>
+      <w:r>
+        <w:rPr>
+          <w:b/>
+          <w:bCs/>
+        </w:rPr>
+        <w:t>'</w:t>
       </w:r>
       <w:r>
         <w:t xml:space="preserve"> to poll if the kind of error is a malformed </w:t>
@@ -4195,6 +4929,7 @@
       <w:r>
         <w:t xml:space="preserve">Use Mongoose's </w:t>
       </w:r>
+      <w:proofErr w:type="spellStart"/>
       <w:r>
         <w:rPr>
           <w:b/>
@@ -4214,7 +4949,15 @@
           <w:b/>
           <w:bCs/>
         </w:rPr>
-        <w:t>e()</w:t>
+        <w:t>e</w:t>
+      </w:r>
+      <w:proofErr w:type="spellEnd"/>
+      <w:r>
+        <w:rPr>
+          <w:b/>
+          <w:bCs/>
+        </w:rPr>
+        <w:t>()</w:t>
       </w:r>
       <w:r>
         <w:t xml:space="preserve"> method to find a document that matches a given criteria and remove it</w:t>
@@ -4278,6 +5021,7 @@
       <w:r>
         <w:t xml:space="preserve">Use the </w:t>
       </w:r>
+      <w:proofErr w:type="gramStart"/>
       <w:r>
         <w:rPr>
           <w:b/>
@@ -4285,6 +5029,7 @@
         </w:rPr>
         <w:t>sort</w:t>
       </w:r>
+      <w:proofErr w:type="gramEnd"/>
       <w:r>
         <w:t xml:space="preserve"> option to set the sort order to deleting the first doc if multiple docs are found</w:t>
       </w:r>
@@ -4340,12 +5085,21 @@
       <w:r>
         <w:t xml:space="preserve">When content is being removed/deleted from a database, even in sub-document(s) it is good practice to declare an express </w:t>
       </w:r>
-      <w:r>
-        <w:rPr>
-          <w:b/>
-          <w:bCs/>
-        </w:rPr>
-        <w:t>Router.delete()</w:t>
+      <w:proofErr w:type="spellStart"/>
+      <w:r>
+        <w:rPr>
+          <w:b/>
+          <w:bCs/>
+        </w:rPr>
+        <w:t>Router.delete</w:t>
+      </w:r>
+      <w:proofErr w:type="spellEnd"/>
+      <w:r>
+        <w:rPr>
+          <w:b/>
+          <w:bCs/>
+        </w:rPr>
+        <w:t>()</w:t>
       </w:r>
       <w:r>
         <w:t xml:space="preserve"> method instead of a PUT request</w:t>
@@ -4392,12 +5146,21 @@
       <w:r>
         <w:t xml:space="preserve">Use </w:t>
       </w:r>
-      <w:r>
-        <w:rPr>
-          <w:b/>
-          <w:bCs/>
-        </w:rPr>
-        <w:t>Array.map()</w:t>
+      <w:proofErr w:type="spellStart"/>
+      <w:r>
+        <w:rPr>
+          <w:b/>
+          <w:bCs/>
+        </w:rPr>
+        <w:t>Array.map</w:t>
+      </w:r>
+      <w:proofErr w:type="spellEnd"/>
+      <w:r>
+        <w:rPr>
+          <w:b/>
+          <w:bCs/>
+        </w:rPr>
+        <w:t>()</w:t>
       </w:r>
       <w:r>
         <w:t xml:space="preserve"> to map the sub-documents to an array of IDs</w:t>
@@ -4414,12 +5177,21 @@
       <w:r>
         <w:t xml:space="preserve">Use </w:t>
       </w:r>
-      <w:r>
-        <w:rPr>
-          <w:b/>
-          <w:bCs/>
-        </w:rPr>
-        <w:t>Array.indexOf()</w:t>
+      <w:proofErr w:type="spellStart"/>
+      <w:r>
+        <w:rPr>
+          <w:b/>
+          <w:bCs/>
+        </w:rPr>
+        <w:t>Array.indexOf</w:t>
+      </w:r>
+      <w:proofErr w:type="spellEnd"/>
+      <w:r>
+        <w:rPr>
+          <w:b/>
+          <w:bCs/>
+        </w:rPr>
+        <w:t>()</w:t>
       </w:r>
       <w:r>
         <w:t xml:space="preserve"> to find the index of the sub-document ID passed to the request</w:t>
@@ -4436,12 +5208,21 @@
       <w:r>
         <w:t xml:space="preserve">Use </w:t>
       </w:r>
-      <w:r>
-        <w:rPr>
-          <w:b/>
-          <w:bCs/>
-        </w:rPr>
-        <w:t>Array.splice()</w:t>
+      <w:proofErr w:type="spellStart"/>
+      <w:r>
+        <w:rPr>
+          <w:b/>
+          <w:bCs/>
+        </w:rPr>
+        <w:t>Array.splice</w:t>
+      </w:r>
+      <w:proofErr w:type="spellEnd"/>
+      <w:r>
+        <w:rPr>
+          <w:b/>
+          <w:bCs/>
+        </w:rPr>
+        <w:t>()</w:t>
       </w:r>
       <w:r>
         <w:t xml:space="preserve"> to remove the sub-document at given index</w:t>
@@ -4467,8 +5248,33 @@
           <w:b/>
           <w:bCs/>
         </w:rPr>
-        <w:t>const profile = await Profile.findOne({user: req.user.id});</w:t>
-      </w:r>
+        <w:t xml:space="preserve">const profile = await </w:t>
+      </w:r>
+      <w:proofErr w:type="spellStart"/>
+      <w:r>
+        <w:rPr>
+          <w:b/>
+          <w:bCs/>
+        </w:rPr>
+        <w:t>Profile.findOne</w:t>
+      </w:r>
+      <w:proofErr w:type="spellEnd"/>
+      <w:r>
+        <w:rPr>
+          <w:b/>
+          <w:bCs/>
+        </w:rPr>
+        <w:t>({user: req.user.id}</w:t>
+      </w:r>
+      <w:proofErr w:type="gramStart"/>
+      <w:r>
+        <w:rPr>
+          <w:b/>
+          <w:bCs/>
+        </w:rPr>
+        <w:t>);</w:t>
+      </w:r>
+      <w:proofErr w:type="gramEnd"/>
     </w:p>
     <w:p>
       <w:pPr>
@@ -4483,8 +5289,33 @@
           <w:b/>
           <w:bCs/>
         </w:rPr>
-        <w:t xml:space="preserve">        const removeIndex = profile.experience</w:t>
-      </w:r>
+        <w:t xml:space="preserve">        const </w:t>
+      </w:r>
+      <w:proofErr w:type="spellStart"/>
+      <w:r>
+        <w:rPr>
+          <w:b/>
+          <w:bCs/>
+        </w:rPr>
+        <w:t>removeIndex</w:t>
+      </w:r>
+      <w:proofErr w:type="spellEnd"/>
+      <w:r>
+        <w:rPr>
+          <w:b/>
+          <w:bCs/>
+        </w:rPr>
+        <w:t xml:space="preserve"> = </w:t>
+      </w:r>
+      <w:proofErr w:type="spellStart"/>
+      <w:r>
+        <w:rPr>
+          <w:b/>
+          <w:bCs/>
+        </w:rPr>
+        <w:t>profile.experience</w:t>
+      </w:r>
+      <w:proofErr w:type="spellEnd"/>
     </w:p>
     <w:p>
       <w:pPr>
@@ -4499,7 +5330,23 @@
           <w:b/>
           <w:bCs/>
         </w:rPr>
-        <w:t xml:space="preserve">            .map(itm =&gt; itm.id)</w:t>
+        <w:t xml:space="preserve">            .map(</w:t>
+      </w:r>
+      <w:proofErr w:type="spellStart"/>
+      <w:r>
+        <w:rPr>
+          <w:b/>
+          <w:bCs/>
+        </w:rPr>
+        <w:t>itm</w:t>
+      </w:r>
+      <w:proofErr w:type="spellEnd"/>
+      <w:r>
+        <w:rPr>
+          <w:b/>
+          <w:bCs/>
+        </w:rPr>
+        <w:t xml:space="preserve"> =&gt; itm.id)</w:t>
       </w:r>
     </w:p>
     <w:p>
@@ -4515,8 +5362,49 @@
           <w:b/>
           <w:bCs/>
         </w:rPr>
-        <w:t xml:space="preserve">            .indexOf((req.params.exp_id));</w:t>
-      </w:r>
+        <w:t xml:space="preserve">            .</w:t>
+      </w:r>
+      <w:proofErr w:type="spellStart"/>
+      <w:r>
+        <w:rPr>
+          <w:b/>
+          <w:bCs/>
+        </w:rPr>
+        <w:t>indexOf</w:t>
+      </w:r>
+      <w:proofErr w:type="spellEnd"/>
+      <w:r>
+        <w:rPr>
+          <w:b/>
+          <w:bCs/>
+        </w:rPr>
+        <w:t>((</w:t>
+      </w:r>
+      <w:proofErr w:type="spellStart"/>
+      <w:r>
+        <w:rPr>
+          <w:b/>
+          <w:bCs/>
+        </w:rPr>
+        <w:t>req.params.exp_id</w:t>
+      </w:r>
+      <w:proofErr w:type="spellEnd"/>
+      <w:r>
+        <w:rPr>
+          <w:b/>
+          <w:bCs/>
+        </w:rPr>
+        <w:t>)</w:t>
+      </w:r>
+      <w:proofErr w:type="gramStart"/>
+      <w:r>
+        <w:rPr>
+          <w:b/>
+          <w:bCs/>
+        </w:rPr>
+        <w:t>);</w:t>
+      </w:r>
+      <w:proofErr w:type="gramEnd"/>
     </w:p>
     <w:p>
       <w:pPr>
@@ -4531,8 +5419,49 @@
           <w:b/>
           <w:bCs/>
         </w:rPr>
-        <w:t xml:space="preserve">        profile.experience.splice(removeIndex, 1);</w:t>
-      </w:r>
+        <w:t xml:space="preserve">        </w:t>
+      </w:r>
+      <w:proofErr w:type="spellStart"/>
+      <w:r>
+        <w:rPr>
+          <w:b/>
+          <w:bCs/>
+        </w:rPr>
+        <w:t>profile.experience.splice</w:t>
+      </w:r>
+      <w:proofErr w:type="spellEnd"/>
+      <w:r>
+        <w:rPr>
+          <w:b/>
+          <w:bCs/>
+        </w:rPr>
+        <w:t>(</w:t>
+      </w:r>
+      <w:proofErr w:type="spellStart"/>
+      <w:r>
+        <w:rPr>
+          <w:b/>
+          <w:bCs/>
+        </w:rPr>
+        <w:t>removeIndex</w:t>
+      </w:r>
+      <w:proofErr w:type="spellEnd"/>
+      <w:r>
+        <w:rPr>
+          <w:b/>
+          <w:bCs/>
+        </w:rPr>
+        <w:t>, 1</w:t>
+      </w:r>
+      <w:proofErr w:type="gramStart"/>
+      <w:r>
+        <w:rPr>
+          <w:b/>
+          <w:bCs/>
+        </w:rPr>
+        <w:t>);</w:t>
+      </w:r>
+      <w:proofErr w:type="gramEnd"/>
     </w:p>
     <w:p>
       <w:pPr>
@@ -4595,12 +5524,21 @@
         <w:lastRenderedPageBreak/>
         <w:t xml:space="preserve">Use Mongoose’s </w:t>
       </w:r>
-      <w:r>
-        <w:rPr>
-          <w:b/>
-          <w:bCs/>
-        </w:rPr>
-        <w:t>Query.select()</w:t>
+      <w:proofErr w:type="spellStart"/>
+      <w:r>
+        <w:rPr>
+          <w:b/>
+          <w:bCs/>
+        </w:rPr>
+        <w:t>Query.select</w:t>
+      </w:r>
+      <w:proofErr w:type="spellEnd"/>
+      <w:r>
+        <w:rPr>
+          <w:b/>
+          <w:bCs/>
+        </w:rPr>
+        <w:t>()</w:t>
       </w:r>
       <w:r>
         <w:t xml:space="preserve"> method on a Mongoose model’s Query object to specify which document fields to include or exclude in a query (also known as the query “</w:t>
@@ -4839,8 +5777,13 @@
         </w:rPr>
         <w:t>*</w:t>
       </w:r>
-      <w:r>
-        <w:t>This methods persists to all collections and sub-documents of the model object</w:t>
+      <w:proofErr w:type="gramStart"/>
+      <w:r>
+        <w:t>This methods</w:t>
+      </w:r>
+      <w:proofErr w:type="gramEnd"/>
+      <w:r>
+        <w:t xml:space="preserve"> persists to all collections and sub-documents of the model object</w:t>
       </w:r>
     </w:p>
     <w:p>
@@ -4918,6 +5861,7 @@
       <w:r>
         <w:t xml:space="preserve"> </w:t>
       </w:r>
+      <w:proofErr w:type="spellStart"/>
       <w:r>
         <w:rPr>
           <w:b/>
@@ -4925,6 +5869,7 @@
         </w:rPr>
         <w:t>asc</w:t>
       </w:r>
+      <w:proofErr w:type="spellEnd"/>
       <w:r>
         <w:t xml:space="preserve">, </w:t>
       </w:r>
@@ -5036,8 +5981,49 @@
           <w:b/>
           <w:bCs/>
         </w:rPr>
-        <w:t>const posts = await Post.find().sort({date: -1, username: asc});</w:t>
-      </w:r>
+        <w:t xml:space="preserve">const posts = await </w:t>
+      </w:r>
+      <w:proofErr w:type="spellStart"/>
+      <w:r>
+        <w:rPr>
+          <w:b/>
+          <w:bCs/>
+        </w:rPr>
+        <w:t>Post.find</w:t>
+      </w:r>
+      <w:proofErr w:type="spellEnd"/>
+      <w:r>
+        <w:rPr>
+          <w:b/>
+          <w:bCs/>
+        </w:rPr>
+        <w:t xml:space="preserve">().sort({date: -1, username: </w:t>
+      </w:r>
+      <w:proofErr w:type="spellStart"/>
+      <w:r>
+        <w:rPr>
+          <w:b/>
+          <w:bCs/>
+        </w:rPr>
+        <w:t>asc</w:t>
+      </w:r>
+      <w:proofErr w:type="spellEnd"/>
+      <w:r>
+        <w:rPr>
+          <w:b/>
+          <w:bCs/>
+        </w:rPr>
+        <w:t>}</w:t>
+      </w:r>
+      <w:proofErr w:type="gramStart"/>
+      <w:r>
+        <w:rPr>
+          <w:b/>
+          <w:bCs/>
+        </w:rPr>
+        <w:t>);</w:t>
+      </w:r>
+      <w:proofErr w:type="gramEnd"/>
     </w:p>
     <w:p>
       <w:pPr>
@@ -5048,18 +6034,40 @@
         </w:numPr>
       </w:pPr>
       <w:r>
-        <w:t xml:space="preserve">To get the string value of a Mongoose model’s ObjectID (either the model’s ID or a reference ID to another model) use the </w:t>
-      </w:r>
-      <w:r>
-        <w:rPr>
-          <w:b/>
-          <w:bCs/>
-        </w:rPr>
-        <w:t>toString()</w:t>
-      </w:r>
-      <w:r>
-        <w:t xml:space="preserve"> method of that ObjectID</w:t>
-      </w:r>
+        <w:t xml:space="preserve">To get the string value of a Mongoose model’s </w:t>
+      </w:r>
+      <w:proofErr w:type="spellStart"/>
+      <w:r>
+        <w:t>ObjectID</w:t>
+      </w:r>
+      <w:proofErr w:type="spellEnd"/>
+      <w:r>
+        <w:t xml:space="preserve"> (either the model’s ID or a reference ID to another model) use the </w:t>
+      </w:r>
+      <w:proofErr w:type="spellStart"/>
+      <w:r>
+        <w:rPr>
+          <w:b/>
+          <w:bCs/>
+        </w:rPr>
+        <w:t>toString</w:t>
+      </w:r>
+      <w:proofErr w:type="spellEnd"/>
+      <w:r>
+        <w:rPr>
+          <w:b/>
+          <w:bCs/>
+        </w:rPr>
+        <w:t>()</w:t>
+      </w:r>
+      <w:r>
+        <w:t xml:space="preserve"> method of that </w:t>
+      </w:r>
+      <w:proofErr w:type="spellStart"/>
+      <w:r>
+        <w:t>ObjectID</w:t>
+      </w:r>
+      <w:proofErr w:type="spellEnd"/>
     </w:p>
     <w:p>
       <w:pPr>
@@ -5077,7 +6085,23 @@
           <w:b/>
           <w:bCs/>
         </w:rPr>
-        <w:t>[Model].findByIdAndDelete()</w:t>
+        <w:t>[Model].</w:t>
+      </w:r>
+      <w:proofErr w:type="spellStart"/>
+      <w:r>
+        <w:rPr>
+          <w:b/>
+          <w:bCs/>
+        </w:rPr>
+        <w:t>findByIdAndDelete</w:t>
+      </w:r>
+      <w:proofErr w:type="spellEnd"/>
+      <w:r>
+        <w:rPr>
+          <w:b/>
+          <w:bCs/>
+        </w:rPr>
+        <w:t>()</w:t>
       </w:r>
       <w:r>
         <w:t xml:space="preserve"> method, where [Model] is a declared Mongoose model, to delete a single document by ID from the database</w:t>
@@ -5136,6 +6160,7 @@
       <w:r>
         <w:t xml:space="preserve">Use </w:t>
       </w:r>
+      <w:proofErr w:type="spellStart"/>
       <w:r>
         <w:rPr>
           <w:b/>
@@ -5143,6 +6168,7 @@
         </w:rPr>
         <w:t>npx</w:t>
       </w:r>
+      <w:proofErr w:type="spellEnd"/>
       <w:r>
         <w:t xml:space="preserve"> instead of npm to run applications such as </w:t>
       </w:r>
@@ -5173,10 +6199,42 @@
           <w:b/>
           <w:bCs/>
         </w:rPr>
-        <w:t>yarn create react-app &lt;app_name&gt;</w:t>
-      </w:r>
-      <w:r>
-        <w:t xml:space="preserve"> where &lt;app_name&gt; is the name of the new app to be created, to setup the most modern version of a React app (as of April, 2023)</w:t>
+        <w:t>yarn create react-app &lt;</w:t>
+      </w:r>
+      <w:proofErr w:type="spellStart"/>
+      <w:r>
+        <w:rPr>
+          <w:b/>
+          <w:bCs/>
+        </w:rPr>
+        <w:t>app_name</w:t>
+      </w:r>
+      <w:proofErr w:type="spellEnd"/>
+      <w:r>
+        <w:rPr>
+          <w:b/>
+          <w:bCs/>
+        </w:rPr>
+        <w:t>&gt;</w:t>
+      </w:r>
+      <w:r>
+        <w:t xml:space="preserve"> where &lt;</w:t>
+      </w:r>
+      <w:proofErr w:type="spellStart"/>
+      <w:r>
+        <w:t>app_name</w:t>
+      </w:r>
+      <w:proofErr w:type="spellEnd"/>
+      <w:r>
+        <w:t xml:space="preserve">&gt; is the name of the new app to be created, to setup the most modern version of a React app (as of </w:t>
+      </w:r>
+      <w:proofErr w:type="gramStart"/>
+      <w:r>
+        <w:t>April,</w:t>
+      </w:r>
+      <w:proofErr w:type="gramEnd"/>
+      <w:r>
+        <w:t xml:space="preserve"> 2023)</w:t>
       </w:r>
     </w:p>
     <w:p>
@@ -5211,15 +6269,80 @@
         </w:rPr>
         <w:t>--</w:t>
       </w:r>
-      <w:r>
-        <w:rPr>
-          <w:b/>
-          <w:bCs/>
-        </w:rPr>
-        <w:t>cwd &lt;dir&gt; &lt;cmd&gt;</w:t>
-      </w:r>
-      <w:r>
-        <w:t xml:space="preserve"> to run a command, &lt;cmd&gt;, in yarn (including “scripts” defined in a package.json file) against a directory, &lt;dir&gt;, other than the current command line’s directory</w:t>
+      <w:proofErr w:type="spellStart"/>
+      <w:r>
+        <w:rPr>
+          <w:b/>
+          <w:bCs/>
+        </w:rPr>
+        <w:t>cwd</w:t>
+      </w:r>
+      <w:proofErr w:type="spellEnd"/>
+      <w:r>
+        <w:rPr>
+          <w:b/>
+          <w:bCs/>
+        </w:rPr>
+        <w:t xml:space="preserve"> &lt;</w:t>
+      </w:r>
+      <w:proofErr w:type="spellStart"/>
+      <w:r>
+        <w:rPr>
+          <w:b/>
+          <w:bCs/>
+        </w:rPr>
+        <w:t>dir</w:t>
+      </w:r>
+      <w:proofErr w:type="spellEnd"/>
+      <w:r>
+        <w:rPr>
+          <w:b/>
+          <w:bCs/>
+        </w:rPr>
+        <w:t>&gt; &lt;</w:t>
+      </w:r>
+      <w:proofErr w:type="spellStart"/>
+      <w:r>
+        <w:rPr>
+          <w:b/>
+          <w:bCs/>
+        </w:rPr>
+        <w:t>cmd</w:t>
+      </w:r>
+      <w:proofErr w:type="spellEnd"/>
+      <w:r>
+        <w:rPr>
+          <w:b/>
+          <w:bCs/>
+        </w:rPr>
+        <w:t>&gt;</w:t>
+      </w:r>
+      <w:r>
+        <w:t xml:space="preserve"> to run a command, &lt;</w:t>
+      </w:r>
+      <w:proofErr w:type="spellStart"/>
+      <w:r>
+        <w:t>cmd</w:t>
+      </w:r>
+      <w:proofErr w:type="spellEnd"/>
+      <w:r>
+        <w:t xml:space="preserve">&gt;, in yarn (including “scripts” defined in a </w:t>
+      </w:r>
+      <w:proofErr w:type="spellStart"/>
+      <w:r>
+        <w:t>package.json</w:t>
+      </w:r>
+      <w:proofErr w:type="spellEnd"/>
+      <w:r>
+        <w:t xml:space="preserve"> file) against a directory, &lt;</w:t>
+      </w:r>
+      <w:proofErr w:type="spellStart"/>
+      <w:r>
+        <w:t>dir</w:t>
+      </w:r>
+      <w:proofErr w:type="spellEnd"/>
+      <w:r>
+        <w:t>&gt;, other than the current command line’s directory</w:t>
       </w:r>
     </w:p>
     <w:p>
@@ -5305,7 +6428,15 @@
         <w:t>\</w:t>
       </w:r>
       <w:r>
-        <w:t xml:space="preserve"> in a package.json file</w:t>
+        <w:t xml:space="preserve"> in a </w:t>
+      </w:r>
+      <w:proofErr w:type="spellStart"/>
+      <w:r>
+        <w:t>package.json</w:t>
+      </w:r>
+      <w:proofErr w:type="spellEnd"/>
+      <w:r>
+        <w:t xml:space="preserve"> file</w:t>
       </w:r>
     </w:p>
     <w:p>
@@ -5368,7 +6499,15 @@
         </w:numPr>
       </w:pPr>
       <w:r>
-        <w:t xml:space="preserve">Use the package.json’s </w:t>
+        <w:t xml:space="preserve">Use the </w:t>
+      </w:r>
+      <w:proofErr w:type="spellStart"/>
+      <w:r>
+        <w:t>package.json’s</w:t>
+      </w:r>
+      <w:proofErr w:type="spellEnd"/>
+      <w:r>
+        <w:t xml:space="preserve"> </w:t>
       </w:r>
       <w:r>
         <w:rPr>
@@ -5400,7 +6539,15 @@
         <w:t>ONLY</w:t>
       </w:r>
       <w:r>
-        <w:t xml:space="preserve"> works in development, in production the routes will resolve to the host machine running the application</w:t>
+        <w:t xml:space="preserve"> works in </w:t>
+      </w:r>
+      <w:proofErr w:type="gramStart"/>
+      <w:r>
+        <w:t>development,</w:t>
+      </w:r>
+      <w:proofErr w:type="gramEnd"/>
+      <w:r>
+        <w:t xml:space="preserve"> in production the routes will resolve to the host machine running the application</w:t>
       </w:r>
     </w:p>
     <w:p>
@@ -5412,7 +6559,15 @@
         </w:numPr>
       </w:pPr>
       <w:r>
-        <w:t xml:space="preserve">If using the package.json’s “proxy” field does NOT work in later versions of create-react-app, setup the </w:t>
+        <w:t xml:space="preserve">If using the </w:t>
+      </w:r>
+      <w:proofErr w:type="spellStart"/>
+      <w:r>
+        <w:t>package.json’s</w:t>
+      </w:r>
+      <w:proofErr w:type="spellEnd"/>
+      <w:r>
+        <w:t xml:space="preserve"> “proxy” field does NOT work in later versions of create-react-app, setup the </w:t>
       </w:r>
       <w:r>
         <w:rPr>
@@ -5458,6 +6613,7 @@
       <w:r>
         <w:t xml:space="preserve">Inside the </w:t>
       </w:r>
+      <w:proofErr w:type="spellStart"/>
       <w:r>
         <w:rPr>
           <w:b/>
@@ -5465,6 +6621,7 @@
         </w:rPr>
         <w:t>src</w:t>
       </w:r>
+      <w:proofErr w:type="spellEnd"/>
       <w:r>
         <w:t xml:space="preserve"> folder of the React project, add a new file named:  </w:t>
       </w:r>
@@ -5497,6 +6654,7 @@
       <w:r>
         <w:t xml:space="preserve"> keyword to import the </w:t>
       </w:r>
+      <w:proofErr w:type="spellStart"/>
       <w:r>
         <w:rPr>
           <w:b/>
@@ -5504,6 +6662,7 @@
         </w:rPr>
         <w:t>createProxyMiddleware</w:t>
       </w:r>
+      <w:proofErr w:type="spellEnd"/>
       <w:r>
         <w:t xml:space="preserve"> package</w:t>
       </w:r>
@@ -5519,6 +6678,7 @@
       <w:r>
         <w:t xml:space="preserve">Use </w:t>
       </w:r>
+      <w:proofErr w:type="spellStart"/>
       <w:r>
         <w:rPr>
           <w:b/>
@@ -5526,6 +6686,7 @@
         </w:rPr>
         <w:t>module.exports</w:t>
       </w:r>
+      <w:proofErr w:type="spellEnd"/>
       <w:r>
         <w:t xml:space="preserve"> to export a function that:</w:t>
       </w:r>
@@ -5541,12 +6702,21 @@
       <w:r>
         <w:t xml:space="preserve">Call the </w:t>
       </w:r>
-      <w:r>
-        <w:rPr>
-          <w:b/>
-          <w:bCs/>
-        </w:rPr>
-        <w:t>app.use()</w:t>
+      <w:proofErr w:type="spellStart"/>
+      <w:r>
+        <w:rPr>
+          <w:b/>
+          <w:bCs/>
+        </w:rPr>
+        <w:t>app.use</w:t>
+      </w:r>
+      <w:proofErr w:type="spellEnd"/>
+      <w:r>
+        <w:rPr>
+          <w:b/>
+          <w:bCs/>
+        </w:rPr>
+        <w:t>()</w:t>
       </w:r>
       <w:r>
         <w:t xml:space="preserve"> method to bind middleware to the create-react-app’s dev server</w:t>
@@ -5574,11 +6744,24 @@
         <w:t xml:space="preserve"> that is to be proxied as the first parameter</w:t>
       </w:r>
       <w:r>
-        <w:t xml:space="preserve"> (i.e. </w:t>
-      </w:r>
-      <w:r>
-        <w:t>/api</w:t>
-      </w:r>
+        <w:t xml:space="preserve"> (</w:t>
+      </w:r>
+      <w:proofErr w:type="gramStart"/>
+      <w:r>
+        <w:t>i.e.</w:t>
+      </w:r>
+      <w:proofErr w:type="gramEnd"/>
+      <w:r>
+        <w:t xml:space="preserve"> </w:t>
+      </w:r>
+      <w:r>
+        <w:t>/</w:t>
+      </w:r>
+      <w:proofErr w:type="spellStart"/>
+      <w:r>
+        <w:t>api</w:t>
+      </w:r>
+      <w:proofErr w:type="spellEnd"/>
       <w:r>
         <w:t>)</w:t>
       </w:r>
@@ -5594,12 +6777,21 @@
       <w:r>
         <w:t xml:space="preserve">Pass in the </w:t>
       </w:r>
-      <w:r>
-        <w:rPr>
-          <w:b/>
-          <w:bCs/>
-        </w:rPr>
-        <w:t>createProxyMiddleware()</w:t>
+      <w:proofErr w:type="spellStart"/>
+      <w:r>
+        <w:rPr>
+          <w:b/>
+          <w:bCs/>
+        </w:rPr>
+        <w:t>createProxyMiddleware</w:t>
+      </w:r>
+      <w:proofErr w:type="spellEnd"/>
+      <w:r>
+        <w:rPr>
+          <w:b/>
+          <w:bCs/>
+        </w:rPr>
+        <w:t>()</w:t>
       </w:r>
       <w:r>
         <w:t xml:space="preserve"> method as the second parameter</w:t>
@@ -5646,7 +6838,15 @@
         <w:t>target</w:t>
       </w:r>
       <w:r>
-        <w:t xml:space="preserve"> key equal to the desired proxy URL (i.e. ‘http://localhost:5000</w:t>
+        <w:t xml:space="preserve"> key equal to the desired proxy URL (</w:t>
+      </w:r>
+      <w:proofErr w:type="gramStart"/>
+      <w:r>
+        <w:t>i.e.</w:t>
+      </w:r>
+      <w:proofErr w:type="gramEnd"/>
+      <w:r>
+        <w:t xml:space="preserve"> ‘http://localhost:5000</w:t>
       </w:r>
     </w:p>
     <w:p>
@@ -5660,6 +6860,7 @@
       <w:r>
         <w:t xml:space="preserve">Set a </w:t>
       </w:r>
+      <w:proofErr w:type="spellStart"/>
       <w:r>
         <w:rPr>
           <w:b/>
@@ -5667,6 +6868,7 @@
         </w:rPr>
         <w:t>changeOrigin</w:t>
       </w:r>
+      <w:proofErr w:type="spellEnd"/>
       <w:r>
         <w:t xml:space="preserve"> key equal to </w:t>
       </w:r>
@@ -5698,8 +6900,33 @@
           <w:b/>
           <w:bCs/>
         </w:rPr>
-        <w:t>const { createProxyMiddleware } = require('http-proxy-middleware');</w:t>
-      </w:r>
+        <w:t xml:space="preserve">const { </w:t>
+      </w:r>
+      <w:proofErr w:type="spellStart"/>
+      <w:r>
+        <w:rPr>
+          <w:b/>
+          <w:bCs/>
+        </w:rPr>
+        <w:t>createProxyMiddleware</w:t>
+      </w:r>
+      <w:proofErr w:type="spellEnd"/>
+      <w:r>
+        <w:rPr>
+          <w:b/>
+          <w:bCs/>
+        </w:rPr>
+        <w:t xml:space="preserve"> } = require('http-proxy-middleware'</w:t>
+      </w:r>
+      <w:proofErr w:type="gramStart"/>
+      <w:r>
+        <w:rPr>
+          <w:b/>
+          <w:bCs/>
+        </w:rPr>
+        <w:t>);</w:t>
+      </w:r>
+      <w:proofErr w:type="gramEnd"/>
     </w:p>
     <w:p>
       <w:pPr>
@@ -5709,12 +6936,21 @@
           <w:bCs/>
         </w:rPr>
       </w:pPr>
-      <w:r>
-        <w:rPr>
-          <w:b/>
-          <w:bCs/>
-        </w:rPr>
-        <w:t>module.exports = function(app) {</w:t>
+      <w:proofErr w:type="spellStart"/>
+      <w:r>
+        <w:rPr>
+          <w:b/>
+          <w:bCs/>
+        </w:rPr>
+        <w:t>module.exports</w:t>
+      </w:r>
+      <w:proofErr w:type="spellEnd"/>
+      <w:r>
+        <w:rPr>
+          <w:b/>
+          <w:bCs/>
+        </w:rPr>
+        <w:t xml:space="preserve"> = function(app) {</w:t>
       </w:r>
     </w:p>
     <w:p>
@@ -5730,7 +6966,23 @@
           <w:b/>
           <w:bCs/>
         </w:rPr>
-        <w:t xml:space="preserve">    app.use(</w:t>
+        <w:t xml:space="preserve">    </w:t>
+      </w:r>
+      <w:proofErr w:type="spellStart"/>
+      <w:r>
+        <w:rPr>
+          <w:b/>
+          <w:bCs/>
+        </w:rPr>
+        <w:t>app.use</w:t>
+      </w:r>
+      <w:proofErr w:type="spellEnd"/>
+      <w:r>
+        <w:rPr>
+          <w:b/>
+          <w:bCs/>
+        </w:rPr>
+        <w:t>(</w:t>
       </w:r>
     </w:p>
     <w:p>
@@ -5746,7 +6998,23 @@
           <w:b/>
           <w:bCs/>
         </w:rPr>
-        <w:t xml:space="preserve">        '/api',</w:t>
+        <w:t xml:space="preserve">        '/</w:t>
+      </w:r>
+      <w:proofErr w:type="spellStart"/>
+      <w:r>
+        <w:rPr>
+          <w:b/>
+          <w:bCs/>
+        </w:rPr>
+        <w:t>api</w:t>
+      </w:r>
+      <w:proofErr w:type="spellEnd"/>
+      <w:r>
+        <w:rPr>
+          <w:b/>
+          <w:bCs/>
+        </w:rPr>
+        <w:t>',</w:t>
       </w:r>
     </w:p>
     <w:p>
@@ -5762,7 +7030,23 @@
           <w:b/>
           <w:bCs/>
         </w:rPr>
-        <w:t xml:space="preserve">        createProxyMiddleware({</w:t>
+        <w:t xml:space="preserve">        </w:t>
+      </w:r>
+      <w:proofErr w:type="spellStart"/>
+      <w:r>
+        <w:rPr>
+          <w:b/>
+          <w:bCs/>
+        </w:rPr>
+        <w:t>createProxyMiddleware</w:t>
+      </w:r>
+      <w:proofErr w:type="spellEnd"/>
+      <w:r>
+        <w:rPr>
+          <w:b/>
+          <w:bCs/>
+        </w:rPr>
+        <w:t>({</w:t>
       </w:r>
     </w:p>
     <w:p>
@@ -5794,7 +7078,23 @@
           <w:b/>
           <w:bCs/>
         </w:rPr>
-        <w:t xml:space="preserve">            changeOrigin: true,</w:t>
+        <w:t xml:space="preserve">            </w:t>
+      </w:r>
+      <w:proofErr w:type="spellStart"/>
+      <w:r>
+        <w:rPr>
+          <w:b/>
+          <w:bCs/>
+        </w:rPr>
+        <w:t>changeOrigin</w:t>
+      </w:r>
+      <w:proofErr w:type="spellEnd"/>
+      <w:r>
+        <w:rPr>
+          <w:b/>
+          <w:bCs/>
+        </w:rPr>
+        <w:t>: true,</w:t>
       </w:r>
     </w:p>
     <w:p>
@@ -5847,12 +7147,21 @@
     </w:p>
     <w:p/>
     <w:p>
-      <w:r>
-        <w:rPr>
-          <w:b/>
-          <w:bCs/>
-        </w:rPr>
-        <w:t>Thunk Overview</w:t>
+      <w:proofErr w:type="spellStart"/>
+      <w:r>
+        <w:rPr>
+          <w:b/>
+          <w:bCs/>
+        </w:rPr>
+        <w:t>Thunk</w:t>
+      </w:r>
+      <w:proofErr w:type="spellEnd"/>
+      <w:r>
+        <w:rPr>
+          <w:b/>
+          <w:bCs/>
+        </w:rPr>
+        <w:t xml:space="preserve"> Overview</w:t>
       </w:r>
     </w:p>
     <w:p>
@@ -5867,6 +7176,7 @@
         <w:lastRenderedPageBreak/>
         <w:t xml:space="preserve">The word </w:t>
       </w:r>
+      <w:proofErr w:type="spellStart"/>
       <w:r>
         <w:rPr>
           <w:b/>
@@ -5874,6 +7184,7 @@
         </w:rPr>
         <w:t>thunk</w:t>
       </w:r>
+      <w:proofErr w:type="spellEnd"/>
       <w:r>
         <w:t xml:space="preserve"> is a programming term that means:  </w:t>
       </w:r>
@@ -5896,6 +7207,7 @@
       <w:r>
         <w:t>Redux specific “</w:t>
       </w:r>
+      <w:proofErr w:type="spellStart"/>
       <w:r>
         <w:rPr>
           <w:b/>
@@ -5903,6 +7215,7 @@
         </w:rPr>
         <w:t>thunks</w:t>
       </w:r>
+      <w:proofErr w:type="spellEnd"/>
       <w:r>
         <w:t xml:space="preserve">” are a pattern of writing functions with logic inside that can interact with a Redux store’s </w:t>
       </w:r>
@@ -5916,12 +7229,21 @@
       <w:r>
         <w:t xml:space="preserve"> and </w:t>
       </w:r>
-      <w:r>
-        <w:rPr>
-          <w:b/>
-          <w:bCs/>
-        </w:rPr>
-        <w:t>setState()</w:t>
+      <w:proofErr w:type="spellStart"/>
+      <w:r>
+        <w:rPr>
+          <w:b/>
+          <w:bCs/>
+        </w:rPr>
+        <w:t>setState</w:t>
+      </w:r>
+      <w:proofErr w:type="spellEnd"/>
+      <w:r>
+        <w:rPr>
+          <w:b/>
+          <w:bCs/>
+        </w:rPr>
+        <w:t>()</w:t>
       </w:r>
       <w:r>
         <w:t xml:space="preserve"> methods</w:t>
@@ -5943,11 +7265,25 @@
           <w:b/>
           <w:bCs/>
         </w:rPr>
-        <w:t>redux-thunk</w:t>
-      </w:r>
-      <w:r>
-        <w:t xml:space="preserve"> middleware to use thunks</w:t>
-      </w:r>
+        <w:t>redux-</w:t>
+      </w:r>
+      <w:proofErr w:type="spellStart"/>
+      <w:r>
+        <w:rPr>
+          <w:b/>
+          <w:bCs/>
+        </w:rPr>
+        <w:t>thunk</w:t>
+      </w:r>
+      <w:proofErr w:type="spellEnd"/>
+      <w:r>
+        <w:t xml:space="preserve"> middleware to use </w:t>
+      </w:r>
+      <w:proofErr w:type="spellStart"/>
+      <w:r>
+        <w:t>thunks</w:t>
+      </w:r>
+      <w:proofErr w:type="spellEnd"/>
     </w:p>
     <w:p>
       <w:pPr>
@@ -5964,8 +7300,13 @@
         </w:rPr>
         <w:t>*</w:t>
       </w:r>
-      <w:r>
-        <w:t>Thunks are a standard approach for writing async logic in Redux apps</w:t>
+      <w:proofErr w:type="spellStart"/>
+      <w:r>
+        <w:t>Thunks</w:t>
+      </w:r>
+      <w:proofErr w:type="spellEnd"/>
+      <w:r>
+        <w:t xml:space="preserve"> are a standard approach for writing async logic in Redux apps</w:t>
       </w:r>
     </w:p>
     <w:p>
@@ -5991,6 +7332,7 @@
       <w:r>
         <w:t xml:space="preserve">A </w:t>
       </w:r>
+      <w:proofErr w:type="spellStart"/>
       <w:r>
         <w:rPr>
           <w:b/>
@@ -5998,6 +7340,7 @@
         </w:rPr>
         <w:t>thunk</w:t>
       </w:r>
+      <w:proofErr w:type="spellEnd"/>
       <w:r>
         <w:t xml:space="preserve"> function is a function that accepts two arguments:</w:t>
       </w:r>
@@ -6035,12 +7378,21 @@
       <w:r>
         <w:t xml:space="preserve">The Redux store’s </w:t>
       </w:r>
-      <w:r>
-        <w:rPr>
-          <w:b/>
-          <w:bCs/>
-        </w:rPr>
-        <w:t>getState()</w:t>
+      <w:proofErr w:type="spellStart"/>
+      <w:r>
+        <w:rPr>
+          <w:b/>
+          <w:bCs/>
+        </w:rPr>
+        <w:t>getState</w:t>
+      </w:r>
+      <w:proofErr w:type="spellEnd"/>
+      <w:r>
+        <w:rPr>
+          <w:b/>
+          <w:bCs/>
+        </w:rPr>
+        <w:t>()</w:t>
       </w:r>
       <w:r>
         <w:t xml:space="preserve"> method as the second parameter</w:t>
@@ -6064,8 +7416,13 @@
         <w:t>()</w:t>
       </w:r>
       <w:r>
-        <w:t xml:space="preserve"> or getState</w:t>
-      </w:r>
+        <w:t xml:space="preserve"> or </w:t>
+      </w:r>
+      <w:proofErr w:type="spellStart"/>
+      <w:r>
+        <w:t>getState</w:t>
+      </w:r>
+      <w:proofErr w:type="spellEnd"/>
       <w:r>
         <w:t>()</w:t>
       </w:r>
@@ -6088,9 +7445,23 @@
         </w:rPr>
         <w:t>**</w:t>
       </w:r>
-      <w:r>
-        <w:t xml:space="preserve">Thunk functions are NOT directly called by application code; instead, they are passed to Redux’s </w:t>
-      </w:r>
+      <w:proofErr w:type="spellStart"/>
+      <w:r>
+        <w:t>Thunk</w:t>
+      </w:r>
+      <w:proofErr w:type="spellEnd"/>
+      <w:r>
+        <w:t xml:space="preserve"> functions are NOT directly called by application code; instead, they are passed to </w:t>
+      </w:r>
+      <w:proofErr w:type="spellStart"/>
+      <w:r>
+        <w:t>Redux’s</w:t>
+      </w:r>
+      <w:proofErr w:type="spellEnd"/>
+      <w:r>
+        <w:t xml:space="preserve"> </w:t>
+      </w:r>
+      <w:proofErr w:type="spellStart"/>
       <w:r>
         <w:t>store</w:t>
       </w:r>
@@ -6102,7 +7473,11 @@
         <w:t>.</w:t>
       </w:r>
       <w:r>
-        <w:t>dispatch()</w:t>
+        <w:t>dispatch</w:t>
+      </w:r>
+      <w:proofErr w:type="spellEnd"/>
+      <w:r>
+        <w:t>()</w:t>
       </w:r>
       <w:r>
         <w:t xml:space="preserve"> function</w:t>
@@ -6119,18 +7494,35 @@
       <w:r>
         <w:t xml:space="preserve">A </w:t>
       </w:r>
-      <w:r>
-        <w:rPr>
-          <w:b/>
-          <w:bCs/>
-        </w:rPr>
-        <w:t>Thunk Action Creator</w:t>
+      <w:proofErr w:type="spellStart"/>
+      <w:r>
+        <w:rPr>
+          <w:b/>
+          <w:bCs/>
+        </w:rPr>
+        <w:t>Thunk</w:t>
+      </w:r>
+      <w:proofErr w:type="spellEnd"/>
+      <w:r>
+        <w:rPr>
+          <w:b/>
+          <w:bCs/>
+        </w:rPr>
+        <w:t xml:space="preserve"> Action Creator</w:t>
       </w:r>
       <w:r>
         <w:t xml:space="preserve"> is a function </w:t>
       </w:r>
       <w:r>
-        <w:t>that may have some arguments returns a new thunk function</w:t>
+        <w:t xml:space="preserve">that may have some arguments returns a new </w:t>
+      </w:r>
+      <w:proofErr w:type="spellStart"/>
+      <w:r>
+        <w:t>thunk</w:t>
+      </w:r>
+      <w:proofErr w:type="spellEnd"/>
+      <w:r>
+        <w:t xml:space="preserve"> function</w:t>
       </w:r>
     </w:p>
     <w:p>
@@ -6142,7 +7534,15 @@
         </w:numPr>
       </w:pPr>
       <w:r>
-        <w:t>The thunk typically closes over any arguments passed to the action creator, so they can be used in the logic</w:t>
+        <w:t xml:space="preserve">The </w:t>
+      </w:r>
+      <w:proofErr w:type="spellStart"/>
+      <w:r>
+        <w:t>thunk</w:t>
+      </w:r>
+      <w:proofErr w:type="spellEnd"/>
+      <w:r>
+        <w:t xml:space="preserve"> typically closes over any arguments passed to the action creator, so they can be used in the logic</w:t>
       </w:r>
     </w:p>
     <w:p>
@@ -6153,8 +7553,13 @@
           <w:numId w:val="20"/>
         </w:numPr>
       </w:pPr>
-      <w:r>
-        <w:t xml:space="preserve">Thunks allow side effect </w:t>
+      <w:proofErr w:type="spellStart"/>
+      <w:r>
+        <w:t>Thunks</w:t>
+      </w:r>
+      <w:proofErr w:type="spellEnd"/>
+      <w:r>
+        <w:t xml:space="preserve"> allow side effect </w:t>
       </w:r>
       <w:r>
         <w:t xml:space="preserve">logic from being bound to any specific Redux store instance and keeps </w:t>
@@ -6175,7 +7580,15 @@
         </w:numPr>
       </w:pPr>
       <w:r>
-        <w:t>Use thunks to move complex logic outside of components</w:t>
+        <w:t xml:space="preserve">Use </w:t>
+      </w:r>
+      <w:proofErr w:type="spellStart"/>
+      <w:r>
+        <w:t>thunks</w:t>
+      </w:r>
+      <w:proofErr w:type="spellEnd"/>
+      <w:r>
+        <w:t xml:space="preserve"> to move complex logic outside of components</w:t>
       </w:r>
     </w:p>
     <w:p>
@@ -6193,8 +7606,13 @@
         </w:rPr>
         <w:t>**</w:t>
       </w:r>
-      <w:r>
-        <w:t>Thunks can dispatch multiple actions in a row or over time</w:t>
+      <w:proofErr w:type="spellStart"/>
+      <w:r>
+        <w:t>Thunks</w:t>
+      </w:r>
+      <w:proofErr w:type="spellEnd"/>
+      <w:r>
+        <w:t xml:space="preserve"> can dispatch multiple actions in a row or over time</w:t>
       </w:r>
     </w:p>
     <w:p>
@@ -6205,8 +7623,13 @@
           <w:numId w:val="20"/>
         </w:numPr>
       </w:pPr>
-      <w:r>
-        <w:t>Thunks are "one-shot" functions, with no sense of a lifecycle</w:t>
+      <w:proofErr w:type="spellStart"/>
+      <w:r>
+        <w:t>Thunks</w:t>
+      </w:r>
+      <w:proofErr w:type="spellEnd"/>
+      <w:r>
+        <w:t xml:space="preserve"> are "one-shot" functions, with no sense of a lifecycle</w:t>
       </w:r>
       <w:r>
         <w:t>:</w:t>
@@ -6233,8 +7656,13 @@
         <w:t>, s</w:t>
       </w:r>
       <w:r>
-        <w:t>o they should not generally be used for initializing persistent connections like websockets</w:t>
-      </w:r>
+        <w:t xml:space="preserve">o they should not generally be used for initializing persistent connections like </w:t>
+      </w:r>
+      <w:proofErr w:type="spellStart"/>
+      <w:r>
+        <w:t>websockets</w:t>
+      </w:r>
+      <w:proofErr w:type="spellEnd"/>
     </w:p>
     <w:p>
       <w:pPr>
@@ -6244,8 +7672,13 @@
           <w:numId w:val="20"/>
         </w:numPr>
       </w:pPr>
-      <w:r>
-        <w:t xml:space="preserve">Thunks </w:t>
+      <w:proofErr w:type="spellStart"/>
+      <w:r>
+        <w:t>Thunks</w:t>
+      </w:r>
+      <w:proofErr w:type="spellEnd"/>
+      <w:r>
+        <w:t xml:space="preserve"> </w:t>
       </w:r>
       <w:r>
         <w:t>can't</w:t>
@@ -6271,8 +7704,13 @@
           <w:numId w:val="20"/>
         </w:numPr>
       </w:pPr>
-      <w:r>
-        <w:t>Thunks are best used for complex synchronous logic, and simple to moderate async logic such as making a standard AJAX request and dispatching actions based on the request results</w:t>
+      <w:proofErr w:type="spellStart"/>
+      <w:r>
+        <w:t>Thunks</w:t>
+      </w:r>
+      <w:proofErr w:type="spellEnd"/>
+      <w:r>
+        <w:t xml:space="preserve"> are best used for complex synchronous logic, and simple to moderate async logic such as making a standard AJAX request and dispatching actions based on the request results</w:t>
       </w:r>
     </w:p>
     <w:p>
@@ -6284,14 +7722,38 @@
         </w:numPr>
       </w:pPr>
       <w:r>
-        <w:t xml:space="preserve">Dispatching thunk functions requires that the </w:t>
-      </w:r>
-      <w:r>
-        <w:rPr>
-          <w:b/>
-          <w:bCs/>
-        </w:rPr>
-        <w:t>redux-thunk middleware</w:t>
+        <w:t xml:space="preserve">Dispatching </w:t>
+      </w:r>
+      <w:proofErr w:type="spellStart"/>
+      <w:r>
+        <w:t>thunk</w:t>
+      </w:r>
+      <w:proofErr w:type="spellEnd"/>
+      <w:r>
+        <w:t xml:space="preserve"> functions requires that the </w:t>
+      </w:r>
+      <w:r>
+        <w:rPr>
+          <w:b/>
+          <w:bCs/>
+        </w:rPr>
+        <w:t>redux-</w:t>
+      </w:r>
+      <w:proofErr w:type="spellStart"/>
+      <w:r>
+        <w:rPr>
+          <w:b/>
+          <w:bCs/>
+        </w:rPr>
+        <w:t>thunk</w:t>
+      </w:r>
+      <w:proofErr w:type="spellEnd"/>
+      <w:r>
+        <w:rPr>
+          <w:b/>
+          <w:bCs/>
+        </w:rPr>
+        <w:t xml:space="preserve"> middleware</w:t>
       </w:r>
       <w:r>
         <w:t xml:space="preserve"> has been added to the Redux store as part of its configuration</w:t>
@@ -6305,9 +7767,19 @@
           <w:numId w:val="20"/>
         </w:numPr>
       </w:pPr>
-      <w:r>
-        <w:t>Thunks can dispatch Redux actions or even other thunks</w:t>
-      </w:r>
+      <w:proofErr w:type="spellStart"/>
+      <w:r>
+        <w:t>Thunks</w:t>
+      </w:r>
+      <w:proofErr w:type="spellEnd"/>
+      <w:r>
+        <w:t xml:space="preserve"> can dispatch Redux actions or even other </w:t>
+      </w:r>
+      <w:proofErr w:type="spellStart"/>
+      <w:r>
+        <w:t>thunks</w:t>
+      </w:r>
+      <w:proofErr w:type="spellEnd"/>
     </w:p>
     <w:p>
       <w:pPr>
@@ -6317,9 +7789,15 @@
           <w:numId w:val="20"/>
         </w:numPr>
       </w:pPr>
-      <w:r>
-        <w:t xml:space="preserve">Thunk also supports dependency injection into all actions using its </w:t>
-      </w:r>
+      <w:proofErr w:type="spellStart"/>
+      <w:r>
+        <w:t>Thunk</w:t>
+      </w:r>
+      <w:proofErr w:type="spellEnd"/>
+      <w:r>
+        <w:t xml:space="preserve"> also supports dependency injection into all actions using its </w:t>
+      </w:r>
+      <w:proofErr w:type="spellStart"/>
       <w:r>
         <w:rPr>
           <w:b/>
@@ -6327,6 +7805,7 @@
         </w:rPr>
         <w:t>extraArgument</w:t>
       </w:r>
+      <w:proofErr w:type="spellEnd"/>
       <w:r>
         <w:t xml:space="preserve"> attribute:</w:t>
       </w:r>
@@ -6340,7 +7819,15 @@
         </w:numPr>
       </w:pPr>
       <w:r>
-        <w:t>const store = configureStore({</w:t>
+        <w:t xml:space="preserve">const store = </w:t>
+      </w:r>
+      <w:proofErr w:type="spellStart"/>
+      <w:r>
+        <w:t>configureStore</w:t>
+      </w:r>
+      <w:proofErr w:type="spellEnd"/>
+      <w:r>
+        <w:t>({</w:t>
       </w:r>
     </w:p>
     <w:p>
@@ -6348,7 +7835,15 @@
         <w:ind w:left="1440"/>
       </w:pPr>
       <w:r>
-        <w:t xml:space="preserve">  reducer: rootReducer,</w:t>
+        <w:t xml:space="preserve">  reducer: </w:t>
+      </w:r>
+      <w:proofErr w:type="spellStart"/>
+      <w:r>
+        <w:t>rootReducer</w:t>
+      </w:r>
+      <w:proofErr w:type="spellEnd"/>
+      <w:r>
+        <w:t>,</w:t>
       </w:r>
     </w:p>
     <w:p>
@@ -6356,7 +7851,15 @@
         <w:ind w:left="1440"/>
       </w:pPr>
       <w:r>
-        <w:t xml:space="preserve">  middleware: getDefaultMiddleware =&gt;</w:t>
+        <w:t xml:space="preserve">  middleware: </w:t>
+      </w:r>
+      <w:proofErr w:type="spellStart"/>
+      <w:r>
+        <w:t>getDefaultMiddleware</w:t>
+      </w:r>
+      <w:proofErr w:type="spellEnd"/>
+      <w:r>
+        <w:t xml:space="preserve"> =&gt;</w:t>
       </w:r>
     </w:p>
     <w:p>
@@ -6364,7 +7867,15 @@
         <w:ind w:left="1440"/>
       </w:pPr>
       <w:r>
-        <w:t xml:space="preserve">    getDefaultMiddleware({</w:t>
+        <w:t xml:space="preserve">    </w:t>
+      </w:r>
+      <w:proofErr w:type="spellStart"/>
+      <w:r>
+        <w:t>getDefaultMiddleware</w:t>
+      </w:r>
+      <w:proofErr w:type="spellEnd"/>
+      <w:r>
+        <w:t>({</w:t>
       </w:r>
     </w:p>
     <w:p>
@@ -6372,7 +7883,15 @@
         <w:ind w:left="1440"/>
       </w:pPr>
       <w:r>
-        <w:t xml:space="preserve">      thunk: {</w:t>
+        <w:t xml:space="preserve">      </w:t>
+      </w:r>
+      <w:proofErr w:type="spellStart"/>
+      <w:r>
+        <w:t>thunk</w:t>
+      </w:r>
+      <w:proofErr w:type="spellEnd"/>
+      <w:r>
+        <w:t>: {</w:t>
       </w:r>
     </w:p>
     <w:p>
@@ -6382,6 +7901,7 @@
       <w:r>
         <w:t xml:space="preserve">        </w:t>
       </w:r>
+      <w:proofErr w:type="spellStart"/>
       <w:r>
         <w:rPr>
           <w:b/>
@@ -6389,8 +7909,17 @@
         </w:rPr>
         <w:t>extraArgument</w:t>
       </w:r>
-      <w:r>
-        <w:t>: { serviceApi }</w:t>
+      <w:proofErr w:type="spellEnd"/>
+      <w:r>
+        <w:t xml:space="preserve">: { </w:t>
+      </w:r>
+      <w:proofErr w:type="spellStart"/>
+      <w:r>
+        <w:t>serviceApi</w:t>
+      </w:r>
+      <w:proofErr w:type="spellEnd"/>
+      <w:r>
+        <w:t xml:space="preserve"> }</w:t>
       </w:r>
     </w:p>
     <w:p>
@@ -6446,7 +7975,15 @@
         </w:numPr>
       </w:pPr>
       <w:r>
-        <w:t>The thunk function will then receive that extra value</w:t>
+        <w:t xml:space="preserve">The </w:t>
+      </w:r>
+      <w:proofErr w:type="spellStart"/>
+      <w:r>
+        <w:t>thunk</w:t>
+      </w:r>
+      <w:proofErr w:type="spellEnd"/>
+      <w:r>
+        <w:t xml:space="preserve"> function will then receive that extra value</w:t>
       </w:r>
       <w:r>
         <w:t>, as an object,</w:t>
@@ -6506,8 +8043,17 @@
         <w:t>select</w:t>
       </w:r>
       <w:r>
-        <w:t xml:space="preserve">, combined with a description of the value being selected (i.e. </w:t>
-      </w:r>
+        <w:t>, combined with a description of the value being selected (</w:t>
+      </w:r>
+      <w:proofErr w:type="gramStart"/>
+      <w:r>
+        <w:t>i.e.</w:t>
+      </w:r>
+      <w:proofErr w:type="gramEnd"/>
+      <w:r>
+        <w:t xml:space="preserve"> </w:t>
+      </w:r>
+      <w:proofErr w:type="spellStart"/>
       <w:r>
         <w:rPr>
           <w:b/>
@@ -6515,6 +8061,7 @@
         </w:rPr>
         <w:t>selectTodoById</w:t>
       </w:r>
+      <w:proofErr w:type="spellEnd"/>
       <w:r>
         <w:t>)</w:t>
       </w:r>
@@ -6530,12 +8077,21 @@
       <w:r>
         <w:t xml:space="preserve">The </w:t>
       </w:r>
-      <w:r>
-        <w:rPr>
-          <w:b/>
-          <w:bCs/>
-        </w:rPr>
-        <w:t>useSelector()</w:t>
+      <w:proofErr w:type="spellStart"/>
+      <w:r>
+        <w:rPr>
+          <w:b/>
+          <w:bCs/>
+        </w:rPr>
+        <w:t>useSelector</w:t>
+      </w:r>
+      <w:proofErr w:type="spellEnd"/>
+      <w:r>
+        <w:rPr>
+          <w:b/>
+          <w:bCs/>
+        </w:rPr>
+        <w:t>()</w:t>
       </w:r>
       <w:r>
         <w:t xml:space="preserve"> react hook accepts a selector function and passes the</w:t>
@@ -6556,14 +8112,31 @@
         </w:numPr>
       </w:pPr>
       <w:r>
-        <w:t xml:space="preserve">Use a thunks </w:t>
-      </w:r>
-      <w:r>
-        <w:rPr>
-          <w:b/>
-          <w:bCs/>
-        </w:rPr>
-        <w:t>getState()</w:t>
+        <w:t xml:space="preserve">Use a </w:t>
+      </w:r>
+      <w:proofErr w:type="spellStart"/>
+      <w:r>
+        <w:t>thunks</w:t>
+      </w:r>
+      <w:proofErr w:type="spellEnd"/>
+      <w:r>
+        <w:t xml:space="preserve"> </w:t>
+      </w:r>
+      <w:proofErr w:type="spellStart"/>
+      <w:r>
+        <w:rPr>
+          <w:b/>
+          <w:bCs/>
+        </w:rPr>
+        <w:t>getState</w:t>
+      </w:r>
+      <w:proofErr w:type="spellEnd"/>
+      <w:r>
+        <w:rPr>
+          <w:b/>
+          <w:bCs/>
+        </w:rPr>
+        <w:t>()</w:t>
       </w:r>
       <w:r>
         <w:t xml:space="preserve"> parameter to access the current root Redux state value</w:t>
@@ -6590,7 +8163,15 @@
         </w:numPr>
       </w:pPr>
       <w:r>
-        <w:t>It is common to use selector functions when reading state inside of thunks, rather than accessing nested state fields directly</w:t>
+        <w:t xml:space="preserve">It is common to use selector functions when reading state inside of </w:t>
+      </w:r>
+      <w:proofErr w:type="spellStart"/>
+      <w:r>
+        <w:t>thunks</w:t>
+      </w:r>
+      <w:proofErr w:type="spellEnd"/>
+      <w:r>
+        <w:t>, rather than accessing nested state fields directly</w:t>
       </w:r>
     </w:p>
     <w:p>
@@ -6602,7 +8183,15 @@
         </w:numPr>
       </w:pPr>
       <w:r>
-        <w:t>It's preferable to put as much logic as possible in reducers, but it's fine for thunks to also have additional logic inside as well</w:t>
+        <w:t xml:space="preserve">It's preferable to put as much logic as possible in reducers, but it's fine for </w:t>
+      </w:r>
+      <w:proofErr w:type="spellStart"/>
+      <w:r>
+        <w:t>thunks</w:t>
+      </w:r>
+      <w:proofErr w:type="spellEnd"/>
+      <w:r>
+        <w:t xml:space="preserve"> to also have additional logic inside as well</w:t>
       </w:r>
     </w:p>
     <w:p>
@@ -6633,7 +8222,15 @@
         </w:numPr>
       </w:pPr>
       <w:r>
-        <w:t>As soon as any reducer processes and action, a call to getState(), even after an action has just been dispatched, gets the most updated state</w:t>
+        <w:t xml:space="preserve">As soon as any reducer processes and action, a call to </w:t>
+      </w:r>
+      <w:proofErr w:type="spellStart"/>
+      <w:r>
+        <w:t>getState</w:t>
+      </w:r>
+      <w:proofErr w:type="spellEnd"/>
+      <w:r>
+        <w:t>(), even after an action has just been dispatched, gets the most updated state</w:t>
       </w:r>
     </w:p>
     <w:p>
@@ -6644,8 +8241,21 @@
           <w:numId w:val="20"/>
         </w:numPr>
       </w:pPr>
-      <w:r>
-        <w:t>Thunks may contain async logic as well as side effects (such as updating localStorage) using promise chaining and/or async/await syntax</w:t>
+      <w:proofErr w:type="spellStart"/>
+      <w:r>
+        <w:t>Thunks</w:t>
+      </w:r>
+      <w:proofErr w:type="spellEnd"/>
+      <w:r>
+        <w:t xml:space="preserve"> may contain async logic as well as side effects (such as updating </w:t>
+      </w:r>
+      <w:proofErr w:type="spellStart"/>
+      <w:r>
+        <w:t>localStorage</w:t>
+      </w:r>
+      <w:proofErr w:type="spellEnd"/>
+      <w:r>
+        <w:t>) using promise chaining and/or async/await syntax</w:t>
       </w:r>
     </w:p>
     <w:p>
@@ -6664,7 +8274,15 @@
         <w:t>**</w:t>
       </w:r>
       <w:r>
-        <w:t>When making async requests inside a thunk, it is standard to dispatch actions BEFORE and AFTER the request is fulfilled/rejected</w:t>
+        <w:t xml:space="preserve">When making async requests inside a </w:t>
+      </w:r>
+      <w:proofErr w:type="spellStart"/>
+      <w:r>
+        <w:t>thunk</w:t>
+      </w:r>
+      <w:proofErr w:type="spellEnd"/>
+      <w:r>
+        <w:t>, it is standard to dispatch actions BEFORE and AFTER the request is fulfilled/rejected</w:t>
       </w:r>
     </w:p>
     <w:p>
@@ -6691,7 +8309,23 @@
         <w:t xml:space="preserve"> and could be used to trigger</w:t>
       </w:r>
       <w:r>
-        <w:t xml:space="preserve"> any kind of loading graphic or icon to appear (i.e. using a state enum marked as “in progress”</w:t>
+        <w:t xml:space="preserve"> any kind of loading graphic or icon to appear (</w:t>
+      </w:r>
+      <w:proofErr w:type="gramStart"/>
+      <w:r>
+        <w:t>i.e.</w:t>
+      </w:r>
+      <w:proofErr w:type="gramEnd"/>
+      <w:r>
+        <w:t xml:space="preserve"> using a state </w:t>
+      </w:r>
+      <w:proofErr w:type="spellStart"/>
+      <w:r>
+        <w:t>enum</w:t>
+      </w:r>
+      <w:proofErr w:type="spellEnd"/>
+      <w:r>
+        <w:t xml:space="preserve"> marked as “in progress”</w:t>
       </w:r>
     </w:p>
     <w:p>
@@ -6769,8 +8403,13 @@
           <w:numId w:val="20"/>
         </w:numPr>
       </w:pPr>
-      <w:r>
-        <w:t>Thunks can also be repurposed to data querying repositories:</w:t>
+      <w:proofErr w:type="spellStart"/>
+      <w:r>
+        <w:t>Thunks</w:t>
+      </w:r>
+      <w:proofErr w:type="spellEnd"/>
+      <w:r>
+        <w:t xml:space="preserve"> can also be repurposed to data querying repositories:</w:t>
       </w:r>
     </w:p>
     <w:p>
@@ -6782,8 +8421,13 @@
         </w:numPr>
       </w:pPr>
       <w:r>
-        <w:t>Pass in a selector function to a thunk</w:t>
-      </w:r>
+        <w:t xml:space="preserve">Pass in a selector function to a </w:t>
+      </w:r>
+      <w:proofErr w:type="spellStart"/>
+      <w:r>
+        <w:t>thunk</w:t>
+      </w:r>
+      <w:proofErr w:type="spellEnd"/>
     </w:p>
     <w:p>
       <w:pPr>
@@ -6794,7 +8438,15 @@
         </w:numPr>
       </w:pPr>
       <w:r>
-        <w:t>Use the selector function to retrieve the desired data from the result of getState() passed to the action</w:t>
+        <w:t xml:space="preserve">Use the selector function to retrieve the desired data from the result of </w:t>
+      </w:r>
+      <w:proofErr w:type="spellStart"/>
+      <w:r>
+        <w:t>getState</w:t>
+      </w:r>
+      <w:proofErr w:type="spellEnd"/>
+      <w:r>
+        <w:t>() passed to the action</w:t>
       </w:r>
     </w:p>
     <w:p>
@@ -7035,8 +8687,17 @@
           <w:b/>
           <w:bCs/>
         </w:rPr>
-        <w:t>redux-thunk</w:t>
-      </w:r>
+        <w:t>redux-</w:t>
+      </w:r>
+      <w:proofErr w:type="spellStart"/>
+      <w:r>
+        <w:rPr>
+          <w:b/>
+          <w:bCs/>
+        </w:rPr>
+        <w:t>thunk</w:t>
+      </w:r>
+      <w:proofErr w:type="spellEnd"/>
       <w:r>
         <w:t xml:space="preserve"> npm packages to the React app</w:t>
       </w:r>
@@ -7057,7 +8718,23 @@
           <w:b/>
           <w:bCs/>
         </w:rPr>
-        <w:t>redux-devtools-extension</w:t>
+        <w:t>redux-</w:t>
+      </w:r>
+      <w:proofErr w:type="spellStart"/>
+      <w:r>
+        <w:rPr>
+          <w:b/>
+          <w:bCs/>
+        </w:rPr>
+        <w:t>devtools</w:t>
+      </w:r>
+      <w:proofErr w:type="spellEnd"/>
+      <w:r>
+        <w:rPr>
+          <w:b/>
+          <w:bCs/>
+        </w:rPr>
+        <w:t>-extension</w:t>
       </w:r>
       <w:r>
         <w:t xml:space="preserve"> npm package to the app to allow for inspection and debugging of react on the client</w:t>
@@ -7236,24 +8913,50 @@
         </w:rPr>
       </w:pPr>
       <w:r>
-        <w:t xml:space="preserve">Once connected, the component has access to Redux’s state (store) and actions with the use of the </w:t>
-      </w:r>
-      <w:r>
-        <w:rPr>
-          <w:b/>
-          <w:bCs/>
-        </w:rPr>
-        <w:t>mapStateToProps()</w:t>
+        <w:t xml:space="preserve">Once connected, the component has access to </w:t>
+      </w:r>
+      <w:proofErr w:type="spellStart"/>
+      <w:r>
+        <w:t>Redux’s</w:t>
+      </w:r>
+      <w:proofErr w:type="spellEnd"/>
+      <w:r>
+        <w:t xml:space="preserve"> state (store) and actions with the use of the </w:t>
+      </w:r>
+      <w:proofErr w:type="spellStart"/>
+      <w:r>
+        <w:rPr>
+          <w:b/>
+          <w:bCs/>
+        </w:rPr>
+        <w:t>mapStateToProps</w:t>
+      </w:r>
+      <w:proofErr w:type="spellEnd"/>
+      <w:r>
+        <w:rPr>
+          <w:b/>
+          <w:bCs/>
+        </w:rPr>
+        <w:t>()</w:t>
       </w:r>
       <w:r>
         <w:t xml:space="preserve"> and </w:t>
       </w:r>
-      <w:r>
-        <w:rPr>
-          <w:b/>
-          <w:bCs/>
-        </w:rPr>
-        <w:t>mapDispatchToProps()</w:t>
+      <w:proofErr w:type="spellStart"/>
+      <w:r>
+        <w:rPr>
+          <w:b/>
+          <w:bCs/>
+        </w:rPr>
+        <w:t>mapDispatchToProps</w:t>
+      </w:r>
+      <w:proofErr w:type="spellEnd"/>
+      <w:r>
+        <w:rPr>
+          <w:b/>
+          <w:bCs/>
+        </w:rPr>
+        <w:t>()</w:t>
       </w:r>
       <w:r>
         <w:t xml:space="preserve"> methods</w:t>
@@ -7272,7 +8975,15 @@
         </w:rPr>
       </w:pPr>
       <w:r>
-        <w:t xml:space="preserve">Components can then access app state and dispatch Redux actions using its passed in </w:t>
+        <w:t xml:space="preserve">Components can then access app state and dispatch Redux actions using </w:t>
+      </w:r>
+      <w:proofErr w:type="gramStart"/>
+      <w:r>
+        <w:t>its</w:t>
+      </w:r>
+      <w:proofErr w:type="gramEnd"/>
+      <w:r>
+        <w:t xml:space="preserve"> passed in </w:t>
       </w:r>
       <w:r>
         <w:rPr>
@@ -7307,10 +9018,23 @@
         <w:t>actions</w:t>
       </w:r>
       <w:r>
-        <w:t xml:space="preserve">, under src, to hold the </w:t>
-      </w:r>
-      <w:r>
-        <w:t xml:space="preserve">thunks and </w:t>
+        <w:t xml:space="preserve">, under </w:t>
+      </w:r>
+      <w:proofErr w:type="spellStart"/>
+      <w:r>
+        <w:t>src</w:t>
+      </w:r>
+      <w:proofErr w:type="spellEnd"/>
+      <w:r>
+        <w:t xml:space="preserve">, to hold the </w:t>
+      </w:r>
+      <w:proofErr w:type="spellStart"/>
+      <w:r>
+        <w:t>thunks</w:t>
+      </w:r>
+      <w:proofErr w:type="spellEnd"/>
+      <w:r>
+        <w:t xml:space="preserve"> and </w:t>
       </w:r>
       <w:r>
         <w:t>actions dispatched by the application</w:t>
@@ -7388,7 +9112,15 @@
         <w:t>**</w:t>
       </w:r>
       <w:r>
-        <w:t xml:space="preserve">By convention, an action type should be uppercase, and each word separated by an underscore (i.e. </w:t>
+        <w:t>By convention, an action type should be uppercase, and each word separated by an underscore (</w:t>
+      </w:r>
+      <w:proofErr w:type="gramStart"/>
+      <w:r>
+        <w:t>i.e.</w:t>
+      </w:r>
+      <w:proofErr w:type="gramEnd"/>
+      <w:r>
+        <w:t xml:space="preserve"> </w:t>
       </w:r>
       <w:r>
         <w:rPr>
@@ -7412,8 +9144,13 @@
       <w:r>
         <w:t xml:space="preserve">Create a new file in this folder for every </w:t>
       </w:r>
-      <w:r>
-        <w:t xml:space="preserve">thunk </w:t>
+      <w:proofErr w:type="spellStart"/>
+      <w:r>
+        <w:t>thunk</w:t>
+      </w:r>
+      <w:proofErr w:type="spellEnd"/>
+      <w:r>
+        <w:t xml:space="preserve"> </w:t>
       </w:r>
       <w:r>
         <w:t>action</w:t>
@@ -7439,9 +9176,11 @@
       <w:r>
         <w:t xml:space="preserve">Import the action types (created in the types.js file above) that are to be dispatched by this </w:t>
       </w:r>
+      <w:proofErr w:type="spellStart"/>
       <w:r>
         <w:t>thunk</w:t>
       </w:r>
+      <w:proofErr w:type="spellEnd"/>
     </w:p>
     <w:p>
       <w:pPr>
@@ -7453,7 +9192,15 @@
       </w:pPr>
       <w:r>
         <w:lastRenderedPageBreak/>
-        <w:t xml:space="preserve">Export a thunk (function) that receives all the specific parameters relevant to </w:t>
+        <w:t xml:space="preserve">Export a </w:t>
+      </w:r>
+      <w:proofErr w:type="spellStart"/>
+      <w:r>
+        <w:t>thunk</w:t>
+      </w:r>
+      <w:proofErr w:type="spellEnd"/>
+      <w:r>
+        <w:t xml:space="preserve"> (function) that receives all the specific parameters relevant to </w:t>
       </w:r>
       <w:r>
         <w:t>the action being invoked and assign it to a function that receives:</w:t>
@@ -7478,7 +9225,15 @@
         <w:t>dispatch</w:t>
       </w:r>
       <w:r>
-        <w:t xml:space="preserve"> method as the first parameter which allows the thunk to dispatch any action defined in the Redux store</w:t>
+        <w:t xml:space="preserve"> method as the first parameter which allows the </w:t>
+      </w:r>
+      <w:proofErr w:type="spellStart"/>
+      <w:r>
+        <w:t>thunk</w:t>
+      </w:r>
+      <w:proofErr w:type="spellEnd"/>
+      <w:r>
+        <w:t xml:space="preserve"> to dispatch any action defined in the Redux store</w:t>
       </w:r>
     </w:p>
     <w:p>
@@ -7548,6 +9303,7 @@
       <w:r>
         <w:t xml:space="preserve">The </w:t>
       </w:r>
+      <w:proofErr w:type="spellStart"/>
       <w:r>
         <w:rPr>
           <w:b/>
@@ -7555,6 +9311,7 @@
         </w:rPr>
         <w:t>getState</w:t>
       </w:r>
+      <w:proofErr w:type="spellEnd"/>
       <w:r>
         <w:t xml:space="preserve"> method as the second parameter which grants access to the specified </w:t>
       </w:r>
@@ -7578,6 +9335,7 @@
       <w:r>
         <w:t xml:space="preserve"> (added to the </w:t>
       </w:r>
+      <w:proofErr w:type="spellStart"/>
       <w:r>
         <w:rPr>
           <w:b/>
@@ -7585,15 +9343,25 @@
         </w:rPr>
         <w:t>rootReducer</w:t>
       </w:r>
+      <w:proofErr w:type="spellEnd"/>
       <w:r>
         <w:t xml:space="preserve"> via the </w:t>
       </w:r>
-      <w:r>
-        <w:rPr>
-          <w:b/>
-          <w:bCs/>
-        </w:rPr>
-        <w:t>combineReducers()</w:t>
+      <w:proofErr w:type="spellStart"/>
+      <w:r>
+        <w:rPr>
+          <w:b/>
+          <w:bCs/>
+        </w:rPr>
+        <w:t>combineReducers</w:t>
+      </w:r>
+      <w:proofErr w:type="spellEnd"/>
+      <w:r>
+        <w:rPr>
+          <w:b/>
+          <w:bCs/>
+        </w:rPr>
+        <w:t>()</w:t>
       </w:r>
       <w:r>
         <w:t xml:space="preserve"> function in the </w:t>
@@ -7628,7 +9396,15 @@
         </w:numPr>
       </w:pPr>
       <w:r>
-        <w:t>Use the getState() method to perform state-centric logic based on the action(s) to be dispatched</w:t>
+        <w:t xml:space="preserve">Use the </w:t>
+      </w:r>
+      <w:proofErr w:type="spellStart"/>
+      <w:r>
+        <w:t>getState</w:t>
+      </w:r>
+      <w:proofErr w:type="spellEnd"/>
+      <w:r>
+        <w:t>() method to perform state-centric logic based on the action(s) to be dispatched</w:t>
       </w:r>
     </w:p>
     <w:p>
@@ -7646,7 +9422,15 @@
         <w:t>ispatch()</w:t>
       </w:r>
       <w:r>
-        <w:t xml:space="preserve"> method to dispatch actions based on the parameters received by the thunk and the state logic performed within</w:t>
+        <w:t xml:space="preserve"> method to dispatch actions based on the parameters received by the </w:t>
+      </w:r>
+      <w:proofErr w:type="spellStart"/>
+      <w:r>
+        <w:t>thunk</w:t>
+      </w:r>
+      <w:proofErr w:type="spellEnd"/>
+      <w:r>
+        <w:t xml:space="preserve"> and the state logic performed within</w:t>
       </w:r>
     </w:p>
     <w:p>
@@ -7674,7 +9458,23 @@
           <w:b/>
           <w:bCs/>
         </w:rPr>
-        <w:t>import {v4} from 'uuid';</w:t>
+        <w:t>import {v4} from '</w:t>
+      </w:r>
+      <w:proofErr w:type="spellStart"/>
+      <w:r>
+        <w:rPr>
+          <w:b/>
+          <w:bCs/>
+        </w:rPr>
+        <w:t>uuid</w:t>
+      </w:r>
+      <w:proofErr w:type="spellEnd"/>
+      <w:r>
+        <w:rPr>
+          <w:b/>
+          <w:bCs/>
+        </w:rPr>
+        <w:t>';</w:t>
       </w:r>
       <w:r>
         <w:rPr>
@@ -7729,7 +9529,55 @@
           <w:bCs/>
         </w:rPr>
         <w:br/>
-        <w:t>export const setAlert = (msg, alertType, timeout = 5000) =&gt; (dispatch, getState) =&gt; {</w:t>
+        <w:t xml:space="preserve">export const </w:t>
+      </w:r>
+      <w:proofErr w:type="spellStart"/>
+      <w:r>
+        <w:rPr>
+          <w:b/>
+          <w:bCs/>
+        </w:rPr>
+        <w:t>setAlert</w:t>
+      </w:r>
+      <w:proofErr w:type="spellEnd"/>
+      <w:r>
+        <w:rPr>
+          <w:b/>
+          <w:bCs/>
+        </w:rPr>
+        <w:t xml:space="preserve"> = (msg, </w:t>
+      </w:r>
+      <w:proofErr w:type="spellStart"/>
+      <w:r>
+        <w:rPr>
+          <w:b/>
+          <w:bCs/>
+        </w:rPr>
+        <w:t>alertType</w:t>
+      </w:r>
+      <w:proofErr w:type="spellEnd"/>
+      <w:r>
+        <w:rPr>
+          <w:b/>
+          <w:bCs/>
+        </w:rPr>
+        <w:t xml:space="preserve">, timeout = 5000) =&gt; (dispatch, </w:t>
+      </w:r>
+      <w:proofErr w:type="spellStart"/>
+      <w:r>
+        <w:rPr>
+          <w:b/>
+          <w:bCs/>
+        </w:rPr>
+        <w:t>getState</w:t>
+      </w:r>
+      <w:proofErr w:type="spellEnd"/>
+      <w:r>
+        <w:rPr>
+          <w:b/>
+          <w:bCs/>
+        </w:rPr>
+        <w:t>) =&gt; {</w:t>
       </w:r>
       <w:r>
         <w:rPr>
@@ -7737,7 +9585,23 @@
           <w:bCs/>
         </w:rPr>
         <w:br/>
-        <w:t xml:space="preserve">    const state = getState();</w:t>
+        <w:t xml:space="preserve">    const state = </w:t>
+      </w:r>
+      <w:proofErr w:type="spellStart"/>
+      <w:r>
+        <w:rPr>
+          <w:b/>
+          <w:bCs/>
+        </w:rPr>
+        <w:t>getState</w:t>
+      </w:r>
+      <w:proofErr w:type="spellEnd"/>
+      <w:r>
+        <w:rPr>
+          <w:b/>
+          <w:bCs/>
+        </w:rPr>
+        <w:t>();</w:t>
       </w:r>
       <w:r>
         <w:rPr>
@@ -7809,7 +9673,23 @@
           <w:bCs/>
         </w:rPr>
         <w:br/>
-        <w:t xml:space="preserve">        payload: {msg, alertType, id}</w:t>
+        <w:t xml:space="preserve">        payload: {msg, </w:t>
+      </w:r>
+      <w:proofErr w:type="spellStart"/>
+      <w:r>
+        <w:rPr>
+          <w:b/>
+          <w:bCs/>
+        </w:rPr>
+        <w:t>alertType</w:t>
+      </w:r>
+      <w:proofErr w:type="spellEnd"/>
+      <w:r>
+        <w:rPr>
+          <w:b/>
+          <w:bCs/>
+        </w:rPr>
+        <w:t>, id}</w:t>
       </w:r>
       <w:r>
         <w:rPr>
@@ -7832,7 +9712,23 @@
           <w:bCs/>
         </w:rPr>
         <w:br/>
-        <w:t xml:space="preserve">    setTimeout(() =&gt; dispatch({ type: </w:t>
+        <w:t xml:space="preserve">    </w:t>
+      </w:r>
+      <w:proofErr w:type="spellStart"/>
+      <w:r>
+        <w:rPr>
+          <w:b/>
+          <w:bCs/>
+        </w:rPr>
+        <w:t>setTimeout</w:t>
+      </w:r>
+      <w:proofErr w:type="spellEnd"/>
+      <w:r>
+        <w:rPr>
+          <w:b/>
+          <w:bCs/>
+        </w:rPr>
+        <w:t xml:space="preserve">(() =&gt; dispatch({ type: </w:t>
       </w:r>
       <w:r>
         <w:rPr>
@@ -7895,7 +9791,15 @@
         <w:t>folder</w:t>
       </w:r>
       <w:r>
-        <w:t xml:space="preserve"> inside src to hold all the reducers for the application</w:t>
+        <w:t xml:space="preserve"> inside </w:t>
+      </w:r>
+      <w:proofErr w:type="spellStart"/>
+      <w:r>
+        <w:t>src</w:t>
+      </w:r>
+      <w:proofErr w:type="spellEnd"/>
+      <w:r>
+        <w:t xml:space="preserve"> to hold all the reducers for the application</w:t>
       </w:r>
     </w:p>
     <w:p>
@@ -7951,6 +9855,7 @@
         </w:rPr>
         <w:t>{</w:t>
       </w:r>
+      <w:proofErr w:type="spellStart"/>
       <w:r>
         <w:rPr>
           <w:b/>
@@ -7958,6 +9863,7 @@
         </w:rPr>
         <w:t>combineReducers</w:t>
       </w:r>
+      <w:proofErr w:type="spellEnd"/>
       <w:r>
         <w:rPr>
           <w:b/>
@@ -7992,12 +9898,21 @@
       <w:r>
         <w:t xml:space="preserve">Call the </w:t>
       </w:r>
-      <w:r>
-        <w:rPr>
-          <w:b/>
-          <w:bCs/>
-        </w:rPr>
-        <w:t>combineReducers()</w:t>
+      <w:proofErr w:type="spellStart"/>
+      <w:r>
+        <w:rPr>
+          <w:b/>
+          <w:bCs/>
+        </w:rPr>
+        <w:t>combineReducers</w:t>
+      </w:r>
+      <w:proofErr w:type="spellEnd"/>
+      <w:r>
+        <w:rPr>
+          <w:b/>
+          <w:bCs/>
+        </w:rPr>
+        <w:t>()</w:t>
       </w:r>
       <w:r>
         <w:t xml:space="preserve"> method and export the results as the default object</w:t>
@@ -8052,8 +9967,13 @@
       <w:r>
         <w:t xml:space="preserve">reducers folder under the </w:t>
       </w:r>
-      <w:r>
-        <w:t>src folder</w:t>
+      <w:proofErr w:type="spellStart"/>
+      <w:r>
+        <w:t>src</w:t>
+      </w:r>
+      <w:proofErr w:type="spellEnd"/>
+      <w:r>
+        <w:t xml:space="preserve"> folder</w:t>
       </w:r>
     </w:p>
     <w:p>
@@ -8144,12 +10064,21 @@
       <w:r>
         <w:t xml:space="preserve">(defined in the </w:t>
       </w:r>
-      <w:r>
-        <w:rPr>
-          <w:b/>
-          <w:bCs/>
-        </w:rPr>
-        <w:t>src/actions/types.js</w:t>
+      <w:proofErr w:type="spellStart"/>
+      <w:r>
+        <w:rPr>
+          <w:b/>
+          <w:bCs/>
+        </w:rPr>
+        <w:t>src</w:t>
+      </w:r>
+      <w:proofErr w:type="spellEnd"/>
+      <w:r>
+        <w:rPr>
+          <w:b/>
+          <w:bCs/>
+        </w:rPr>
+        <w:t>/actions/types.js</w:t>
       </w:r>
       <w:r>
         <w:t xml:space="preserve"> file)</w:t>
@@ -8237,13 +10166,7 @@
         <w:t>The</w:t>
       </w:r>
       <w:r>
-        <w:t xml:space="preserve"> reducer being defined </w:t>
-      </w:r>
-      <w:r>
-        <w:t>now</w:t>
-      </w:r>
-      <w:r>
-        <w:t xml:space="preserve"> has access to the </w:t>
+        <w:t xml:space="preserve"> reducer being defined now has access to the </w:t>
       </w:r>
       <w:r>
         <w:t>slice</w:t>
@@ -8255,7 +10178,15 @@
         <w:t xml:space="preserve">data that </w:t>
       </w:r>
       <w:r>
-        <w:t>the reducer handles (respective to the name of the reducer passed into the combineReducers() method)</w:t>
+        <w:t xml:space="preserve">the reducer handles (respective to the name of the reducer passed into the </w:t>
+      </w:r>
+      <w:proofErr w:type="spellStart"/>
+      <w:r>
+        <w:t>combineReducers</w:t>
+      </w:r>
+      <w:proofErr w:type="spellEnd"/>
+      <w:r>
+        <w:t>() method)</w:t>
       </w:r>
     </w:p>
     <w:p>
@@ -8267,7 +10198,15 @@
         </w:numPr>
       </w:pPr>
       <w:r>
-        <w:t>Assign this to the reducer’s initialState const by default</w:t>
+        <w:t xml:space="preserve">Assign this to the reducer’s </w:t>
+      </w:r>
+      <w:proofErr w:type="spellStart"/>
+      <w:r>
+        <w:t>initialState</w:t>
+      </w:r>
+      <w:proofErr w:type="spellEnd"/>
+      <w:r>
+        <w:t xml:space="preserve"> const by default</w:t>
       </w:r>
     </w:p>
     <w:p>
@@ -8449,7 +10388,15 @@
         <w:t xml:space="preserve"> </w:t>
       </w:r>
       <w:r>
-        <w:t>(defined in the src/actions/types.js file)</w:t>
+        <w:t xml:space="preserve">(defined in the </w:t>
+      </w:r>
+      <w:proofErr w:type="spellStart"/>
+      <w:r>
+        <w:t>src</w:t>
+      </w:r>
+      <w:proofErr w:type="spellEnd"/>
+      <w:r>
+        <w:t>/actions/types.js file)</w:t>
       </w:r>
       <w:r>
         <w:t xml:space="preserve"> that the reducer reacts to</w:t>
@@ -8575,7 +10522,15 @@
         <w:t xml:space="preserve">In this case, the </w:t>
       </w:r>
       <w:r>
-        <w:t>Redux store state is NOT changed and no components are re-rendered</w:t>
+        <w:t xml:space="preserve">Redux store state is NOT </w:t>
+      </w:r>
+      <w:proofErr w:type="gramStart"/>
+      <w:r>
+        <w:t>changed</w:t>
+      </w:r>
+      <w:proofErr w:type="gramEnd"/>
+      <w:r>
+        <w:t xml:space="preserve"> and no components are re-rendered</w:t>
       </w:r>
     </w:p>
     <w:p>
@@ -8597,7 +10552,15 @@
         <w:t>store.js</w:t>
       </w:r>
       <w:r>
-        <w:t xml:space="preserve"> inside the /scr folder of the react app to hold the store</w:t>
+        <w:t xml:space="preserve"> inside the /</w:t>
+      </w:r>
+      <w:proofErr w:type="spellStart"/>
+      <w:r>
+        <w:t>scr</w:t>
+      </w:r>
+      <w:proofErr w:type="spellEnd"/>
+      <w:r>
+        <w:t xml:space="preserve"> folder of the react app to hold the store</w:t>
       </w:r>
     </w:p>
     <w:p>
@@ -8611,6 +10574,7 @@
       <w:r>
         <w:t xml:space="preserve">Import the </w:t>
       </w:r>
+      <w:proofErr w:type="spellStart"/>
       <w:r>
         <w:rPr>
           <w:b/>
@@ -8618,9 +10582,11 @@
         </w:rPr>
         <w:t>createStore</w:t>
       </w:r>
+      <w:proofErr w:type="spellEnd"/>
       <w:r>
         <w:t xml:space="preserve"> and </w:t>
       </w:r>
+      <w:proofErr w:type="spellStart"/>
       <w:r>
         <w:rPr>
           <w:b/>
@@ -8628,6 +10594,7 @@
         </w:rPr>
         <w:t>applyMiddleware</w:t>
       </w:r>
+      <w:proofErr w:type="spellEnd"/>
       <w:r>
         <w:t xml:space="preserve"> libraries from </w:t>
       </w:r>
@@ -8660,6 +10627,7 @@
         </w:rPr>
         <w:t>{</w:t>
       </w:r>
+      <w:proofErr w:type="spellStart"/>
       <w:r>
         <w:rPr>
           <w:b/>
@@ -8667,6 +10635,7 @@
         </w:rPr>
         <w:t>compseWithDevTools</w:t>
       </w:r>
+      <w:proofErr w:type="spellEnd"/>
       <w:r>
         <w:rPr>
           <w:b/>
@@ -8682,7 +10651,23 @@
           <w:b/>
           <w:bCs/>
         </w:rPr>
-        <w:t>redux-devtools-extension</w:t>
+        <w:t>redux-</w:t>
+      </w:r>
+      <w:proofErr w:type="spellStart"/>
+      <w:r>
+        <w:rPr>
+          <w:b/>
+          <w:bCs/>
+        </w:rPr>
+        <w:t>devtools</w:t>
+      </w:r>
+      <w:proofErr w:type="spellEnd"/>
+      <w:r>
+        <w:rPr>
+          <w:b/>
+          <w:bCs/>
+        </w:rPr>
+        <w:t>-extension</w:t>
       </w:r>
       <w:r>
         <w:t xml:space="preserve"> package</w:t>
@@ -8699,6 +10684,7 @@
       <w:r>
         <w:t xml:space="preserve">Import </w:t>
       </w:r>
+      <w:proofErr w:type="spellStart"/>
       <w:r>
         <w:rPr>
           <w:b/>
@@ -8706,6 +10692,7 @@
         </w:rPr>
         <w:t>thunk</w:t>
       </w:r>
+      <w:proofErr w:type="spellEnd"/>
       <w:r>
         <w:t xml:space="preserve"> form </w:t>
       </w:r>
@@ -8714,8 +10701,17 @@
           <w:b/>
           <w:bCs/>
         </w:rPr>
-        <w:t>redux-thunk</w:t>
-      </w:r>
+        <w:t>redux-</w:t>
+      </w:r>
+      <w:proofErr w:type="spellStart"/>
+      <w:r>
+        <w:rPr>
+          <w:b/>
+          <w:bCs/>
+        </w:rPr>
+        <w:t>thunk</w:t>
+      </w:r>
+      <w:proofErr w:type="spellEnd"/>
       <w:r>
         <w:t xml:space="preserve"> package</w:t>
       </w:r>
@@ -8731,6 +10727,7 @@
       <w:r>
         <w:t xml:space="preserve">Import </w:t>
       </w:r>
+      <w:proofErr w:type="spellStart"/>
       <w:r>
         <w:rPr>
           <w:b/>
@@ -8738,6 +10735,7 @@
         </w:rPr>
         <w:t>rootReducer</w:t>
       </w:r>
+      <w:proofErr w:type="spellEnd"/>
       <w:r>
         <w:t xml:space="preserve"> from the index file of the </w:t>
       </w:r>
@@ -8763,6 +10761,7 @@
       <w:r>
         <w:t xml:space="preserve">Set a const named </w:t>
       </w:r>
+      <w:proofErr w:type="spellStart"/>
       <w:r>
         <w:rPr>
           <w:b/>
@@ -8770,6 +10769,7 @@
         </w:rPr>
         <w:t>initialState</w:t>
       </w:r>
+      <w:proofErr w:type="spellEnd"/>
       <w:r>
         <w:t>, which holds the initial state of the app, to an empty JSON object</w:t>
       </w:r>
@@ -8807,6 +10807,7 @@
       <w:r>
         <w:t xml:space="preserve">Pass </w:t>
       </w:r>
+      <w:proofErr w:type="spellStart"/>
       <w:r>
         <w:rPr>
           <w:b/>
@@ -8814,6 +10815,7 @@
         </w:rPr>
         <w:t>thunk</w:t>
       </w:r>
+      <w:proofErr w:type="spellEnd"/>
       <w:r>
         <w:t xml:space="preserve"> middleware into this array</w:t>
       </w:r>
@@ -8839,12 +10841,21 @@
       <w:r>
         <w:t xml:space="preserve"> and assign it to the result of the </w:t>
       </w:r>
-      <w:r>
-        <w:rPr>
-          <w:b/>
-          <w:bCs/>
-        </w:rPr>
-        <w:t>createStore()</w:t>
+      <w:proofErr w:type="spellStart"/>
+      <w:r>
+        <w:rPr>
+          <w:b/>
+          <w:bCs/>
+        </w:rPr>
+        <w:t>createStore</w:t>
+      </w:r>
+      <w:proofErr w:type="spellEnd"/>
+      <w:r>
+        <w:rPr>
+          <w:b/>
+          <w:bCs/>
+        </w:rPr>
+        <w:t>()</w:t>
       </w:r>
       <w:r>
         <w:t xml:space="preserve"> method</w:t>
@@ -8859,7 +10870,15 @@
         </w:numPr>
       </w:pPr>
       <w:r>
-        <w:t>Pass in the rootReducer as its first parameter</w:t>
+        <w:t xml:space="preserve">Pass in the </w:t>
+      </w:r>
+      <w:proofErr w:type="spellStart"/>
+      <w:r>
+        <w:t>rootReducer</w:t>
+      </w:r>
+      <w:proofErr w:type="spellEnd"/>
+      <w:r>
+        <w:t xml:space="preserve"> as its first parameter</w:t>
       </w:r>
     </w:p>
     <w:p>
@@ -8871,7 +10890,15 @@
         </w:numPr>
       </w:pPr>
       <w:r>
-        <w:t>Pass in the initialState as its second parameter</w:t>
+        <w:t xml:space="preserve">Pass in the </w:t>
+      </w:r>
+      <w:proofErr w:type="spellStart"/>
+      <w:r>
+        <w:t>initialState</w:t>
+      </w:r>
+      <w:proofErr w:type="spellEnd"/>
+      <w:r>
+        <w:t xml:space="preserve"> as its second parameter</w:t>
       </w:r>
     </w:p>
     <w:p>
@@ -8897,6 +10924,7 @@
       <w:r>
         <w:t xml:space="preserve">Call the </w:t>
       </w:r>
+      <w:proofErr w:type="spellStart"/>
       <w:r>
         <w:rPr>
           <w:b/>
@@ -8904,6 +10932,7 @@
         </w:rPr>
         <w:t>compseWithDevTools</w:t>
       </w:r>
+      <w:proofErr w:type="spellEnd"/>
       <w:r>
         <w:rPr>
           <w:b/>
@@ -8926,12 +10955,21 @@
       <w:r>
         <w:t xml:space="preserve">Pass in the </w:t>
       </w:r>
-      <w:r>
-        <w:rPr>
-          <w:b/>
-          <w:bCs/>
-        </w:rPr>
-        <w:t>applyMiddleware()</w:t>
+      <w:proofErr w:type="spellStart"/>
+      <w:r>
+        <w:rPr>
+          <w:b/>
+          <w:bCs/>
+        </w:rPr>
+        <w:t>applyMiddleware</w:t>
+      </w:r>
+      <w:proofErr w:type="spellEnd"/>
+      <w:r>
+        <w:rPr>
+          <w:b/>
+          <w:bCs/>
+        </w:rPr>
+        <w:t>()</w:t>
       </w:r>
       <w:r>
         <w:t xml:space="preserve"> function</w:t>
@@ -9083,6 +11121,113 @@
       <w:pPr>
         <w:pStyle w:val="ListParagraph"/>
         <w:numPr>
+          <w:ilvl w:val="2"/>
+          <w:numId w:val="18"/>
+        </w:numPr>
+      </w:pPr>
+      <w:proofErr w:type="spellStart"/>
+      <w:r>
+        <w:t>Thunk</w:t>
+      </w:r>
+      <w:proofErr w:type="spellEnd"/>
+      <w:r>
+        <w:t xml:space="preserve"> Actions can be dispatched right from the store object if it is imported into a file</w:t>
+      </w:r>
+    </w:p>
+    <w:p>
+      <w:pPr>
+        <w:pStyle w:val="ListParagraph"/>
+        <w:numPr>
+          <w:ilvl w:val="3"/>
+          <w:numId w:val="18"/>
+        </w:numPr>
+      </w:pPr>
+      <w:r>
+        <w:t xml:space="preserve">Ex:  </w:t>
+      </w:r>
+      <w:proofErr w:type="spellStart"/>
+      <w:r>
+        <w:rPr>
+          <w:b/>
+          <w:bCs/>
+        </w:rPr>
+        <w:t>store.dispatch</w:t>
+      </w:r>
+      <w:proofErr w:type="spellEnd"/>
+      <w:r>
+        <w:rPr>
+          <w:b/>
+          <w:bCs/>
+        </w:rPr>
+        <w:t>(</w:t>
+      </w:r>
+      <w:proofErr w:type="spellStart"/>
+      <w:r>
+        <w:rPr>
+          <w:b/>
+          <w:bCs/>
+        </w:rPr>
+        <w:t>loadUser</w:t>
+      </w:r>
+      <w:proofErr w:type="spellEnd"/>
+      <w:r>
+        <w:rPr>
+          <w:b/>
+          <w:bCs/>
+        </w:rPr>
+        <w:t>()</w:t>
+      </w:r>
+      <w:proofErr w:type="gramStart"/>
+      <w:r>
+        <w:rPr>
+          <w:b/>
+          <w:bCs/>
+        </w:rPr>
+        <w:t>);</w:t>
+      </w:r>
+      <w:proofErr w:type="gramEnd"/>
+    </w:p>
+    <w:p>
+      <w:pPr>
+        <w:pStyle w:val="ListParagraph"/>
+        <w:numPr>
+          <w:ilvl w:val="4"/>
+          <w:numId w:val="18"/>
+        </w:numPr>
+      </w:pPr>
+      <w:r>
+        <w:rPr>
+          <w:b/>
+          <w:bCs/>
+        </w:rPr>
+        <w:t>**</w:t>
+      </w:r>
+      <w:r>
+        <w:t xml:space="preserve">The action dispatched from the store object MUST be called explicitly, using </w:t>
+      </w:r>
+      <w:r>
+        <w:rPr>
+          <w:b/>
+          <w:bCs/>
+        </w:rPr>
+        <w:t>()</w:t>
+      </w:r>
+      <w:r>
+        <w:t xml:space="preserve">, in order to access the </w:t>
+      </w:r>
+      <w:proofErr w:type="spellStart"/>
+      <w:r>
+        <w:t>thunk</w:t>
+      </w:r>
+      <w:proofErr w:type="spellEnd"/>
+      <w:r>
+        <w:t xml:space="preserve"> action function returned</w:t>
+      </w:r>
+    </w:p>
+    <w:p>
+      <w:pPr>
+        <w:pStyle w:val="ListParagraph"/>
+        <w:numPr>
           <w:ilvl w:val="1"/>
           <w:numId w:val="18"/>
         </w:numPr>
@@ -9167,7 +11312,15 @@
         <w:t xml:space="preserve"> folde</w:t>
       </w:r>
       <w:r>
-        <w:t xml:space="preserve">r and name it after the state and set of actions it subscribes to (i.e. </w:t>
+        <w:t>r and name it after the state and set of actions it subscribes to (</w:t>
+      </w:r>
+      <w:proofErr w:type="gramStart"/>
+      <w:r>
+        <w:t>i.e.</w:t>
+      </w:r>
+      <w:proofErr w:type="gramEnd"/>
+      <w:r>
+        <w:t xml:space="preserve"> </w:t>
       </w:r>
       <w:r>
         <w:rPr>
@@ -9189,6 +11342,7 @@
         </w:numPr>
       </w:pPr>
       <w:r>
+        <w:lastRenderedPageBreak/>
         <w:t xml:space="preserve">Import the </w:t>
       </w:r>
       <w:r>
@@ -9215,6 +11369,7 @@
       <w:r>
         <w:t xml:space="preserve">Declare a const named </w:t>
       </w:r>
+      <w:proofErr w:type="spellStart"/>
       <w:r>
         <w:rPr>
           <w:b/>
@@ -9222,6 +11377,7 @@
         </w:rPr>
         <w:t>initialState</w:t>
       </w:r>
+      <w:proofErr w:type="spellEnd"/>
       <w:r>
         <w:t xml:space="preserve"> and assign it to an </w:t>
       </w:r>
@@ -9275,7 +11431,15 @@
         </w:numPr>
       </w:pPr>
       <w:r>
-        <w:t>Give this parameter a default value of the initialState const</w:t>
+        <w:t xml:space="preserve">Give this parameter a default value of the </w:t>
+      </w:r>
+      <w:proofErr w:type="spellStart"/>
+      <w:r>
+        <w:t>initialState</w:t>
+      </w:r>
+      <w:proofErr w:type="spellEnd"/>
+      <w:r>
+        <w:t xml:space="preserve"> const</w:t>
       </w:r>
     </w:p>
     <w:p>
@@ -9287,7 +11451,6 @@
         </w:numPr>
       </w:pPr>
       <w:r>
-        <w:lastRenderedPageBreak/>
         <w:t xml:space="preserve">The </w:t>
       </w:r>
       <w:r>
@@ -9315,6 +11478,7 @@
       <w:r>
         <w:t xml:space="preserve"> reducer’s action MUST contain a </w:t>
       </w:r>
+      <w:proofErr w:type="gramStart"/>
       <w:r>
         <w:rPr>
           <w:b/>
@@ -9322,6 +11486,7 @@
         </w:rPr>
         <w:t>type</w:t>
       </w:r>
+      <w:proofErr w:type="gramEnd"/>
       <w:r>
         <w:t xml:space="preserve"> property</w:t>
       </w:r>
@@ -9513,7 +11678,15 @@
         <w:t>index.js</w:t>
       </w:r>
       <w:r>
-        <w:t xml:space="preserve"> file inside the reducers folder), import the new reducer file and pass it in as a property to the JSON object passed into the combineReducers() method</w:t>
+        <w:t xml:space="preserve"> file inside the reducers folder), import the new reducer file and pass it in as a property to the JSON object passed into the </w:t>
+      </w:r>
+      <w:proofErr w:type="spellStart"/>
+      <w:r>
+        <w:t>combineReducers</w:t>
+      </w:r>
+      <w:proofErr w:type="spellEnd"/>
+      <w:r>
+        <w:t>() method</w:t>
       </w:r>
     </w:p>
     <w:p/>
@@ -9538,6 +11711,7 @@
       <w:r>
         <w:t xml:space="preserve"> parameter passed into </w:t>
       </w:r>
+      <w:proofErr w:type="spellStart"/>
       <w:r>
         <w:rPr>
           <w:b/>
@@ -9545,6 +11719,7 @@
         </w:rPr>
         <w:t>mapStateToProps</w:t>
       </w:r>
+      <w:proofErr w:type="spellEnd"/>
       <w:r>
         <w:t xml:space="preserve"> represents the Redux store’s </w:t>
       </w:r>
@@ -9612,6 +11787,7 @@
         </w:rPr>
         <w:t>state.&lt;</w:t>
       </w:r>
+      <w:proofErr w:type="spellStart"/>
       <w:r>
         <w:rPr>
           <w:b/>
@@ -9624,7 +11800,15 @@
           <w:b/>
           <w:bCs/>
         </w:rPr>
-        <w:t>_file_name&gt;</w:t>
+        <w:t>_file_name</w:t>
+      </w:r>
+      <w:proofErr w:type="spellEnd"/>
+      <w:r>
+        <w:rPr>
+          <w:b/>
+          <w:bCs/>
+        </w:rPr>
+        <w:t>&gt;</w:t>
       </w:r>
       <w:r>
         <w:t xml:space="preserve"> to a property in this method</w:t>
@@ -9641,7 +11825,7 @@
 </file>
 
 <file path=word/numbering.xml><?xml version="1.0" encoding="utf-8"?>
-<w:numbering xmlns:wpc="http://schemas.microsoft.com/office/word/2010/wordprocessingCanvas" xmlns:cx="http://schemas.microsoft.com/office/drawing/2014/chartex" xmlns:cx1="http://schemas.microsoft.com/office/drawing/2015/9/8/chartex" xmlns:cx2="http://schemas.microsoft.com/office/drawing/2015/10/21/chartex" xmlns:cx3="http://schemas.microsoft.com/office/drawing/2016/5/9/chartex" xmlns:cx4="http://schemas.microsoft.com/office/drawing/2016/5/10/chartex" xmlns:cx5="http://schemas.microsoft.com/office/drawing/2016/5/11/chartex" xmlns:cx6="http://schemas.microsoft.com/office/drawing/2016/5/12/chartex" xmlns:cx7="http://schemas.microsoft.com/office/drawing/2016/5/13/chartex" xmlns:cx8="http://schemas.microsoft.com/office/drawing/2016/5/14/chartex" xmlns:mc="http://schemas.openxmlformats.org/markup-compatibility/2006" xmlns:aink="http://schemas.microsoft.com/office/drawing/2016/ink" xmlns:am3d="http://schemas.microsoft.com/office/drawing/2017/model3d" xmlns:o="urn:schemas-microsoft-com:office:office" xmlns:oel="http://schemas.microsoft.com/office/2019/extlst" xmlns:r="http://schemas.openxmlformats.org/officeDocument/2006/relationships" xmlns:m="http://schemas.openxmlformats.org/officeDocument/2006/math" xmlns:v="urn:schemas-microsoft-com:vml" xmlns:wp14="http://schemas.microsoft.com/office/word/2010/wordprocessingDrawing" xmlns:wp="http://schemas.openxmlformats.org/drawingml/2006/wordprocessingDrawing" xmlns:w10="urn:schemas-microsoft-com:office:word" xmlns:w="http://schemas.openxmlformats.org/wordprocessingml/2006/main" xmlns:w14="http://schemas.microsoft.com/office/word/2010/wordml" xmlns:w15="http://schemas.microsoft.com/office/word/2012/wordml" xmlns:w16cex="http://schemas.microsoft.com/office/word/2018/wordml/cex" xmlns:w16cid="http://schemas.microsoft.com/office/word/2016/wordml/cid" xmlns:w16="http://schemas.microsoft.com/office/word/2018/wordml" xmlns:w16du="http://schemas.microsoft.com/office/word/2023/wordml/word16du" xmlns:w16sdtdh="http://schemas.microsoft.com/office/word/2020/wordml/sdtdatahash" xmlns:w16se="http://schemas.microsoft.com/office/word/2015/wordml/symex" xmlns:wpg="http://schemas.microsoft.com/office/word/2010/wordprocessingGroup" xmlns:wpi="http://schemas.microsoft.com/office/word/2010/wordprocessingInk" xmlns:wne="http://schemas.microsoft.com/office/word/2006/wordml" xmlns:wps="http://schemas.microsoft.com/office/word/2010/wordprocessingShape" mc:Ignorable="w14 w15 w16se w16cid w16 w16cex w16sdtdh wp14">
+<w:numbering xmlns:wpc="http://schemas.microsoft.com/office/word/2010/wordprocessingCanvas" xmlns:cx="http://schemas.microsoft.com/office/drawing/2014/chartex" xmlns:cx1="http://schemas.microsoft.com/office/drawing/2015/9/8/chartex" xmlns:cx2="http://schemas.microsoft.com/office/drawing/2015/10/21/chartex" xmlns:cx3="http://schemas.microsoft.com/office/drawing/2016/5/9/chartex" xmlns:cx4="http://schemas.microsoft.com/office/drawing/2016/5/10/chartex" xmlns:cx5="http://schemas.microsoft.com/office/drawing/2016/5/11/chartex" xmlns:cx6="http://schemas.microsoft.com/office/drawing/2016/5/12/chartex" xmlns:cx7="http://schemas.microsoft.com/office/drawing/2016/5/13/chartex" xmlns:cx8="http://schemas.microsoft.com/office/drawing/2016/5/14/chartex" xmlns:mc="http://schemas.openxmlformats.org/markup-compatibility/2006" xmlns:aink="http://schemas.microsoft.com/office/drawing/2016/ink" xmlns:am3d="http://schemas.microsoft.com/office/drawing/2017/model3d" xmlns:o="urn:schemas-microsoft-com:office:office" xmlns:oel="http://schemas.microsoft.com/office/2019/extlst" xmlns:r="http://schemas.openxmlformats.org/officeDocument/2006/relationships" xmlns:m="http://schemas.openxmlformats.org/officeDocument/2006/math" xmlns:v="urn:schemas-microsoft-com:vml" xmlns:wp14="http://schemas.microsoft.com/office/word/2010/wordprocessingDrawing" xmlns:wp="http://schemas.openxmlformats.org/drawingml/2006/wordprocessingDrawing" xmlns:w10="urn:schemas-microsoft-com:office:word" xmlns:w="http://schemas.openxmlformats.org/wordprocessingml/2006/main" xmlns:w14="http://schemas.microsoft.com/office/word/2010/wordml" xmlns:w15="http://schemas.microsoft.com/office/word/2012/wordml" xmlns:w16cex="http://schemas.microsoft.com/office/word/2018/wordml/cex" xmlns:w16cid="http://schemas.microsoft.com/office/word/2016/wordml/cid" xmlns:w16="http://schemas.microsoft.com/office/word/2018/wordml" xmlns:w16sdtdh="http://schemas.microsoft.com/office/word/2020/wordml/sdtdatahash" xmlns:w16se="http://schemas.microsoft.com/office/word/2015/wordml/symex" xmlns:wpg="http://schemas.microsoft.com/office/word/2010/wordprocessingGroup" xmlns:wpi="http://schemas.microsoft.com/office/word/2010/wordprocessingInk" xmlns:wne="http://schemas.microsoft.com/office/word/2006/wordml" xmlns:wps="http://schemas.microsoft.com/office/word/2010/wordprocessingShape" mc:Ignorable="w14 w15 w16se w16cid w16 w16cex w16sdtdh wp14">
   <w:abstractNum w:abstractNumId="0" w15:restartNumberingAfterBreak="0">
     <w:nsid w:val="005D2AA3"/>
     <w:multiLevelType w:val="hybridMultilevel"/>
@@ -12057,6 +14241,7 @@
   <w:style w:type="character" w:default="1" w:styleId="DefaultParagraphFont">
     <w:name w:val="Default Paragraph Font"/>
     <w:uiPriority w:val="1"/>
+    <w:semiHidden/>
     <w:unhideWhenUsed/>
   </w:style>
   <w:style w:type="table" w:default="1" w:styleId="TableNormal">

</xml_diff>

<commit_message>
8:43 Section 8: React User Authentication - Logout & Navbar Links
</commit_message>
<xml_diff>
--- a/MERN Stack Front To Back.docx
+++ b/MERN Stack Front To Back.docx
@@ -10556,7 +10556,10 @@
       </w:r>
       <w:proofErr w:type="spellStart"/>
       <w:r>
-        <w:t>scr</w:t>
+        <w:t>sr</w:t>
+      </w:r>
+      <w:r>
+        <w:t>c</w:t>
       </w:r>
       <w:proofErr w:type="spellEnd"/>
       <w:r>
@@ -11287,7 +11290,17 @@
         </w:numPr>
       </w:pPr>
       <w:r>
-        <w:t>Create a new reducer for every set of actions to be managed by Redux:</w:t>
+        <w:t xml:space="preserve">Create a new </w:t>
+      </w:r>
+      <w:r>
+        <w:rPr>
+          <w:b/>
+          <w:bCs/>
+        </w:rPr>
+        <w:t>reducer</w:t>
+      </w:r>
+      <w:r>
+        <w:t xml:space="preserve"> for every set of actions to be managed by Redux:</w:t>
       </w:r>
     </w:p>
     <w:p>
@@ -11295,7 +11308,7 @@
         <w:pStyle w:val="ListParagraph"/>
         <w:numPr>
           <w:ilvl w:val="1"/>
-          <w:numId w:val="19"/>
+          <w:numId w:val="18"/>
         </w:numPr>
       </w:pPr>
       <w:r>
@@ -11309,10 +11322,7 @@
         <w:t>reducers</w:t>
       </w:r>
       <w:r>
-        <w:t xml:space="preserve"> folde</w:t>
-      </w:r>
-      <w:r>
-        <w:t>r and name it after the state and set of actions it subscribes to (</w:t>
+        <w:t xml:space="preserve"> folder and name it after the state and set of actions it subscribes to (</w:t>
       </w:r>
       <w:proofErr w:type="gramStart"/>
       <w:r>
@@ -11338,24 +11348,358 @@
         <w:pStyle w:val="ListParagraph"/>
         <w:numPr>
           <w:ilvl w:val="2"/>
-          <w:numId w:val="19"/>
+          <w:numId w:val="18"/>
         </w:numPr>
       </w:pPr>
       <w:r>
         <w:lastRenderedPageBreak/>
+        <w:t>Import the necessary action type variables from the types.js file inside the actions folder</w:t>
+      </w:r>
+    </w:p>
+    <w:p>
+      <w:pPr>
+        <w:pStyle w:val="ListParagraph"/>
+        <w:numPr>
+          <w:ilvl w:val="2"/>
+          <w:numId w:val="18"/>
+        </w:numPr>
+      </w:pPr>
+      <w:r>
+        <w:t xml:space="preserve">Declare a const named </w:t>
+      </w:r>
+      <w:proofErr w:type="spellStart"/>
+      <w:r>
+        <w:rPr>
+          <w:b/>
+          <w:bCs/>
+        </w:rPr>
+        <w:t>initialState</w:t>
+      </w:r>
+      <w:proofErr w:type="spellEnd"/>
+      <w:r>
+        <w:t xml:space="preserve"> and assign it to an empty array</w:t>
+      </w:r>
+    </w:p>
+    <w:p>
+      <w:pPr>
+        <w:pStyle w:val="ListParagraph"/>
+        <w:numPr>
+          <w:ilvl w:val="2"/>
+          <w:numId w:val="18"/>
+        </w:numPr>
+      </w:pPr>
+      <w:r>
+        <w:t>Export a default function that accepts:</w:t>
+      </w:r>
+    </w:p>
+    <w:p>
+      <w:pPr>
+        <w:pStyle w:val="ListParagraph"/>
+        <w:numPr>
+          <w:ilvl w:val="3"/>
+          <w:numId w:val="18"/>
+        </w:numPr>
+      </w:pPr>
+      <w:r>
+        <w:t xml:space="preserve">The reducer’s </w:t>
+      </w:r>
+      <w:r>
+        <w:rPr>
+          <w:b/>
+          <w:bCs/>
+        </w:rPr>
+        <w:t>state</w:t>
+      </w:r>
+      <w:r>
+        <w:t xml:space="preserve"> as its first parameter</w:t>
+      </w:r>
+    </w:p>
+    <w:p>
+      <w:pPr>
+        <w:pStyle w:val="ListParagraph"/>
+        <w:numPr>
+          <w:ilvl w:val="4"/>
+          <w:numId w:val="18"/>
+        </w:numPr>
+      </w:pPr>
+      <w:r>
+        <w:t xml:space="preserve">Give this parameter a default value of the </w:t>
+      </w:r>
+      <w:proofErr w:type="spellStart"/>
+      <w:r>
+        <w:t>initialState</w:t>
+      </w:r>
+      <w:proofErr w:type="spellEnd"/>
+      <w:r>
+        <w:t xml:space="preserve"> const</w:t>
+      </w:r>
+    </w:p>
+    <w:p>
+      <w:pPr>
+        <w:pStyle w:val="ListParagraph"/>
+        <w:numPr>
+          <w:ilvl w:val="3"/>
+          <w:numId w:val="18"/>
+        </w:numPr>
+      </w:pPr>
+      <w:r>
+        <w:t xml:space="preserve">The </w:t>
+      </w:r>
+      <w:r>
+        <w:rPr>
+          <w:b/>
+          <w:bCs/>
+        </w:rPr>
+        <w:t>action</w:t>
+      </w:r>
+      <w:r>
+        <w:t xml:space="preserve"> it is subscribing to as its second parameter</w:t>
+      </w:r>
+    </w:p>
+    <w:p>
+      <w:pPr>
+        <w:pStyle w:val="ListParagraph"/>
+        <w:numPr>
+          <w:ilvl w:val="4"/>
+          <w:numId w:val="18"/>
+        </w:numPr>
+      </w:pPr>
+      <w:r>
+        <w:t xml:space="preserve">A reducer’s action MUST contain a </w:t>
+      </w:r>
+      <w:proofErr w:type="gramStart"/>
+      <w:r>
+        <w:rPr>
+          <w:b/>
+          <w:bCs/>
+        </w:rPr>
+        <w:t>type</w:t>
+      </w:r>
+      <w:proofErr w:type="gramEnd"/>
+      <w:r>
+        <w:t xml:space="preserve"> property</w:t>
+      </w:r>
+    </w:p>
+    <w:p>
+      <w:pPr>
+        <w:pStyle w:val="ListParagraph"/>
+        <w:numPr>
+          <w:ilvl w:val="4"/>
+          <w:numId w:val="18"/>
+        </w:numPr>
+      </w:pPr>
+      <w:r>
+        <w:t xml:space="preserve">The action should also contain a </w:t>
+      </w:r>
+      <w:r>
+        <w:rPr>
+          <w:b/>
+          <w:bCs/>
+        </w:rPr>
+        <w:t>payload</w:t>
+      </w:r>
+      <w:r>
+        <w:t xml:space="preserve"> property if it has data that needs to be processed</w:t>
+      </w:r>
+    </w:p>
+    <w:p>
+      <w:pPr>
+        <w:pStyle w:val="ListParagraph"/>
+        <w:numPr>
+          <w:ilvl w:val="2"/>
+          <w:numId w:val="18"/>
+        </w:numPr>
+      </w:pPr>
+      <w:r>
+        <w:t>Inside the default function of the reducer:</w:t>
+      </w:r>
+    </w:p>
+    <w:p>
+      <w:pPr>
+        <w:pStyle w:val="ListParagraph"/>
+        <w:numPr>
+          <w:ilvl w:val="3"/>
+          <w:numId w:val="18"/>
+        </w:numPr>
+      </w:pPr>
+      <w:r>
+        <w:t>Declare a switch() statement to evaluate the action’s type property</w:t>
+      </w:r>
+    </w:p>
+    <w:p>
+      <w:pPr>
+        <w:pStyle w:val="ListParagraph"/>
+        <w:numPr>
+          <w:ilvl w:val="4"/>
+          <w:numId w:val="18"/>
+        </w:numPr>
+      </w:pPr>
+      <w:r>
+        <w:t>Define a case statement for every action type the reducer is to process</w:t>
+      </w:r>
+    </w:p>
+    <w:p>
+      <w:pPr>
+        <w:pStyle w:val="ListParagraph"/>
+        <w:numPr>
+          <w:ilvl w:val="5"/>
+          <w:numId w:val="18"/>
+        </w:numPr>
+      </w:pPr>
+      <w:r>
+        <w:t>Each case should predicate on the name of the action’s type (imported from the types.js file)</w:t>
+      </w:r>
+    </w:p>
+    <w:p>
+      <w:pPr>
+        <w:pStyle w:val="ListParagraph"/>
+        <w:numPr>
+          <w:ilvl w:val="5"/>
+          <w:numId w:val="18"/>
+        </w:numPr>
+      </w:pPr>
+      <w:r>
+        <w:t>After the case has finished processing its action’s type, return and array containing:</w:t>
+      </w:r>
+    </w:p>
+    <w:p>
+      <w:pPr>
+        <w:pStyle w:val="ListParagraph"/>
+        <w:numPr>
+          <w:ilvl w:val="6"/>
+          <w:numId w:val="18"/>
+        </w:numPr>
+      </w:pPr>
+      <w:r>
+        <w:t xml:space="preserve">Use the spread operator (…) to return all the values of the </w:t>
+      </w:r>
+      <w:r>
+        <w:rPr>
+          <w:b/>
+          <w:bCs/>
+        </w:rPr>
+        <w:t>state</w:t>
+      </w:r>
+      <w:r>
+        <w:t xml:space="preserve"> parameter passed into the function</w:t>
+      </w:r>
+    </w:p>
+    <w:p>
+      <w:pPr>
+        <w:pStyle w:val="ListParagraph"/>
+        <w:numPr>
+          <w:ilvl w:val="6"/>
+          <w:numId w:val="18"/>
+        </w:numPr>
+      </w:pPr>
+      <w:r>
+        <w:t>Use commas to delineate each property key and value of the state that has been altered by the reducer inside this case</w:t>
+      </w:r>
+    </w:p>
+    <w:p>
+      <w:pPr>
+        <w:pStyle w:val="ListParagraph"/>
+        <w:numPr>
+          <w:ilvl w:val="4"/>
+          <w:numId w:val="18"/>
+        </w:numPr>
+      </w:pPr>
+      <w:r>
+        <w:rPr>
+          <w:b/>
+          <w:bCs/>
+        </w:rPr>
+        <w:t>*</w:t>
+      </w:r>
+      <w:r>
+        <w:t>By convention, the default case of this switch statement SHOULD return the reducer function’s state parameter, indicating no action has taken place and the state has not changed</w:t>
+      </w:r>
+    </w:p>
+    <w:p>
+      <w:pPr>
+        <w:pStyle w:val="ListParagraph"/>
+        <w:numPr>
+          <w:ilvl w:val="1"/>
+          <w:numId w:val="18"/>
+        </w:numPr>
+      </w:pPr>
+      <w:r>
+        <w:t xml:space="preserve">In the root reducer file (the </w:t>
+      </w:r>
+      <w:r>
+        <w:rPr>
+          <w:b/>
+          <w:bCs/>
+        </w:rPr>
+        <w:t>index.js</w:t>
+      </w:r>
+      <w:r>
+        <w:t xml:space="preserve"> file inside the reducers folder), import the new reducer file and pass it in as a property to the JSON object passed into the </w:t>
+      </w:r>
+      <w:proofErr w:type="spellStart"/>
+      <w:r>
+        <w:t>combineReducers</w:t>
+      </w:r>
+      <w:proofErr w:type="spellEnd"/>
+      <w:r>
+        <w:t>() method</w:t>
+      </w:r>
+    </w:p>
+    <w:p>
+      <w:pPr>
+        <w:pStyle w:val="ListParagraph"/>
+        <w:numPr>
+          <w:ilvl w:val="0"/>
+          <w:numId w:val="18"/>
+        </w:numPr>
+      </w:pPr>
+      <w:r>
+        <w:t xml:space="preserve">In each </w:t>
+      </w:r>
+      <w:r>
+        <w:rPr>
+          <w:b/>
+          <w:bCs/>
+        </w:rPr>
+        <w:t>component</w:t>
+      </w:r>
+      <w:r>
+        <w:t xml:space="preserve"> file that needs to interact with the application’s state:</w:t>
+      </w:r>
+    </w:p>
+    <w:p>
+      <w:pPr>
+        <w:pStyle w:val="ListParagraph"/>
+        <w:numPr>
+          <w:ilvl w:val="1"/>
+          <w:numId w:val="18"/>
+        </w:numPr>
+      </w:pPr>
+      <w:r>
         <w:t xml:space="preserve">Import the </w:t>
       </w:r>
       <w:r>
-        <w:t>necessary</w:t>
-      </w:r>
-      <w:r>
-        <w:t xml:space="preserve"> action type</w:t>
-      </w:r>
-      <w:r>
-        <w:t xml:space="preserve"> variables</w:t>
-      </w:r>
-      <w:r>
-        <w:t xml:space="preserve"> from the types.js file inside the actions folder</w:t>
+        <w:rPr>
+          <w:b/>
+          <w:bCs/>
+        </w:rPr>
+        <w:t>connect</w:t>
+      </w:r>
+      <w:r>
+        <w:t xml:space="preserve"> method</w:t>
+      </w:r>
+      <w:r>
+        <w:t xml:space="preserve"> from the </w:t>
+      </w:r>
+      <w:r>
+        <w:rPr>
+          <w:b/>
+          <w:bCs/>
+        </w:rPr>
+        <w:t>react-redux</w:t>
+      </w:r>
+      <w:r>
+        <w:t xml:space="preserve"> library</w:t>
       </w:r>
     </w:p>
     <w:p>
@@ -11363,41 +11707,446 @@
         <w:pStyle w:val="ListParagraph"/>
         <w:numPr>
           <w:ilvl w:val="2"/>
-          <w:numId w:val="19"/>
-        </w:numPr>
-      </w:pPr>
-      <w:r>
-        <w:t xml:space="preserve">Declare a const named </w:t>
-      </w:r>
-      <w:proofErr w:type="spellStart"/>
-      <w:r>
-        <w:rPr>
-          <w:b/>
-          <w:bCs/>
-        </w:rPr>
+          <w:numId w:val="18"/>
+        </w:numPr>
+      </w:pPr>
+      <w:r>
+        <w:t>This method allows components to read values from the Redux store and re-read values (</w:t>
+      </w:r>
+      <w:r>
+        <w:t>react re-render [rebase]</w:t>
+      </w:r>
+      <w:r>
+        <w:t>) when the store updates</w:t>
+      </w:r>
+    </w:p>
+    <w:p>
+      <w:pPr>
+        <w:pStyle w:val="ListParagraph"/>
+        <w:numPr>
+          <w:ilvl w:val="1"/>
+          <w:numId w:val="18"/>
+        </w:numPr>
+      </w:pPr>
+      <w:r>
+        <w:t>When exporting the component</w:t>
+      </w:r>
+      <w:r>
+        <w:t xml:space="preserve"> from its file:</w:t>
+      </w:r>
+    </w:p>
+    <w:p>
+      <w:pPr>
+        <w:pStyle w:val="ListParagraph"/>
+        <w:numPr>
+          <w:ilvl w:val="2"/>
+          <w:numId w:val="18"/>
+        </w:numPr>
+      </w:pPr>
+      <w:r>
+        <w:t xml:space="preserve">Call the </w:t>
+      </w:r>
+      <w:r>
+        <w:rPr>
+          <w:b/>
+          <w:bCs/>
+        </w:rPr>
+        <w:t>connect()</w:t>
+      </w:r>
+      <w:r>
+        <w:t xml:space="preserve"> method</w:t>
+      </w:r>
+      <w:r>
+        <w:t>:</w:t>
+      </w:r>
+    </w:p>
+    <w:p>
+      <w:pPr>
+        <w:pStyle w:val="ListParagraph"/>
+        <w:numPr>
+          <w:ilvl w:val="3"/>
+          <w:numId w:val="18"/>
+        </w:numPr>
+      </w:pPr>
+      <w:r>
+        <w:t>Pass in a</w:t>
+      </w:r>
+      <w:r>
+        <w:t xml:space="preserve"> </w:t>
+      </w:r>
+      <w:proofErr w:type="spellStart"/>
+      <w:r>
+        <w:rPr>
+          <w:b/>
+          <w:bCs/>
+        </w:rPr>
+        <w:t>mapStateToProps</w:t>
+      </w:r>
+      <w:proofErr w:type="spellEnd"/>
+      <w:r>
+        <w:t xml:space="preserve"> function as the</w:t>
+      </w:r>
+      <w:r>
+        <w:t xml:space="preserve"> first parameter</w:t>
+      </w:r>
+    </w:p>
+    <w:p>
+      <w:pPr>
+        <w:pStyle w:val="ListParagraph"/>
+        <w:numPr>
+          <w:ilvl w:val="4"/>
+          <w:numId w:val="18"/>
+        </w:numPr>
+      </w:pPr>
+      <w:r>
+        <w:rPr>
+          <w:b/>
+          <w:bCs/>
+        </w:rPr>
+        <w:t>*</w:t>
+      </w:r>
+      <w:r>
+        <w:t>This function is called every time the store state changes</w:t>
+      </w:r>
+      <w:r>
+        <w:t xml:space="preserve"> and causes a re-render of the component if its store props are updated</w:t>
+      </w:r>
+    </w:p>
+    <w:p>
+      <w:pPr>
+        <w:pStyle w:val="ListParagraph"/>
+        <w:numPr>
+          <w:ilvl w:val="4"/>
+          <w:numId w:val="18"/>
+        </w:numPr>
+      </w:pPr>
+      <w:r>
+        <w:t xml:space="preserve">This function receives the </w:t>
+      </w:r>
+      <w:r>
+        <w:rPr>
+          <w:b/>
+          <w:bCs/>
+        </w:rPr>
+        <w:t>state</w:t>
+      </w:r>
+      <w:r>
+        <w:t xml:space="preserve"> of the application from the redux store as a parameter</w:t>
+      </w:r>
+    </w:p>
+    <w:p>
+      <w:pPr>
+        <w:pStyle w:val="ListParagraph"/>
+        <w:numPr>
+          <w:ilvl w:val="5"/>
+          <w:numId w:val="18"/>
+        </w:numPr>
+      </w:pPr>
+      <w:r>
+        <w:lastRenderedPageBreak/>
+        <w:t>This parameter contains the entire</w:t>
+      </w:r>
+      <w:r>
+        <w:t xml:space="preserve"> Redux</w:t>
+      </w:r>
+      <w:r>
+        <w:t xml:space="preserve"> store state</w:t>
+      </w:r>
+    </w:p>
+    <w:p>
+      <w:pPr>
+        <w:pStyle w:val="ListParagraph"/>
+        <w:numPr>
+          <w:ilvl w:val="5"/>
+          <w:numId w:val="18"/>
+        </w:numPr>
+      </w:pPr>
+      <w:r>
+        <w:t>Use the state parameter</w:t>
+      </w:r>
+      <w:r>
+        <w:t xml:space="preserve"> to return </w:t>
+      </w:r>
+      <w:r>
+        <w:t>properties</w:t>
+      </w:r>
+      <w:r>
+        <w:t xml:space="preserve"> from the redux store to be passed in as react </w:t>
+      </w:r>
+      <w:r>
+        <w:rPr>
+          <w:b/>
+          <w:bCs/>
+        </w:rPr>
+        <w:t>props</w:t>
+      </w:r>
+      <w:r>
+        <w:t xml:space="preserve"> to the exporting component</w:t>
+      </w:r>
+    </w:p>
+    <w:p>
+      <w:pPr>
+        <w:pStyle w:val="ListParagraph"/>
+        <w:numPr>
+          <w:ilvl w:val="6"/>
+          <w:numId w:val="18"/>
+        </w:numPr>
+      </w:pPr>
+      <w:r>
+        <w:t xml:space="preserve">The syntax of accessing state properties should </w:t>
+      </w:r>
+      <w:r>
+        <w:t>be</w:t>
+      </w:r>
+      <w:r>
+        <w:t xml:space="preserve"> </w:t>
+      </w:r>
+      <w:r>
+        <w:rPr>
+          <w:b/>
+          <w:bCs/>
+        </w:rPr>
+        <w:t>state.&lt;reducer-name&gt;.&lt;reducer-property&gt;</w:t>
+      </w:r>
+      <w:r>
+        <w:t xml:space="preserve"> where </w:t>
+      </w:r>
+      <w:r>
+        <w:t>&lt;reducer-name&gt;</w:t>
+      </w:r>
+      <w:r>
+        <w:t xml:space="preserve"> is the name of the reducer file that contains the desired property and &lt;reducer-property&gt; is the name of the </w:t>
+      </w:r>
+      <w:r>
+        <w:t xml:space="preserve">reducer’s state property (supposedly defined in the </w:t>
+      </w:r>
+      <w:proofErr w:type="spellStart"/>
+      <w:r>
         <w:t>initialState</w:t>
       </w:r>
       <w:proofErr w:type="spellEnd"/>
       <w:r>
-        <w:t xml:space="preserve"> and assign it to an </w:t>
-      </w:r>
-      <w:r>
-        <w:t xml:space="preserve">empty </w:t>
-      </w:r>
-      <w:r>
-        <w:t>array</w:t>
-      </w:r>
-    </w:p>
-    <w:p>
-      <w:pPr>
-        <w:pStyle w:val="ListParagraph"/>
-        <w:numPr>
-          <w:ilvl w:val="2"/>
-          <w:numId w:val="19"/>
-        </w:numPr>
-      </w:pPr>
-      <w:r>
-        <w:t>Export a default function that accepts:</w:t>
+        <w:t xml:space="preserve"> const of the reducer</w:t>
+      </w:r>
+      <w:r>
+        <w:t>)</w:t>
+      </w:r>
+    </w:p>
+    <w:p>
+      <w:pPr>
+        <w:pStyle w:val="ListParagraph"/>
+        <w:numPr>
+          <w:ilvl w:val="7"/>
+          <w:numId w:val="18"/>
+        </w:numPr>
+      </w:pPr>
+      <w:r>
+        <w:rPr>
+          <w:b/>
+          <w:bCs/>
+        </w:rPr>
+        <w:t>**</w:t>
+      </w:r>
+      <w:r>
+        <w:t xml:space="preserve">Each reducer’s state is held in a property of </w:t>
+      </w:r>
+      <w:r>
+        <w:t>the store’s state</w:t>
+      </w:r>
+      <w:r>
+        <w:t xml:space="preserve"> variable named after (having a key of) the dispatched action’s file name</w:t>
+      </w:r>
+      <w:r>
+        <w:t xml:space="preserve"> (&lt;reducer-name&gt;)</w:t>
+      </w:r>
+    </w:p>
+    <w:p>
+      <w:pPr>
+        <w:pStyle w:val="ListParagraph"/>
+        <w:numPr>
+          <w:ilvl w:val="6"/>
+          <w:numId w:val="18"/>
+        </w:numPr>
+      </w:pPr>
+      <w:r>
+        <w:rPr>
+          <w:b/>
+          <w:bCs/>
+        </w:rPr>
+        <w:t>***</w:t>
+      </w:r>
+      <w:r>
+        <w:t xml:space="preserve">Each property passed to a component’s props SHOULD have </w:t>
+      </w:r>
+      <w:proofErr w:type="gramStart"/>
+      <w:r>
+        <w:t>it’s</w:t>
+      </w:r>
+      <w:proofErr w:type="gramEnd"/>
+      <w:r>
+        <w:t xml:space="preserve"> type and requirement defined in the </w:t>
+      </w:r>
+      <w:r>
+        <w:rPr>
+          <w:b/>
+          <w:bCs/>
+        </w:rPr>
+        <w:t>&lt;Component&gt;.</w:t>
+      </w:r>
+      <w:proofErr w:type="spellStart"/>
+      <w:r>
+        <w:rPr>
+          <w:b/>
+          <w:bCs/>
+        </w:rPr>
+        <w:t>propTypes</w:t>
+      </w:r>
+      <w:proofErr w:type="spellEnd"/>
+      <w:r>
+        <w:t xml:space="preserve"> object</w:t>
+      </w:r>
+    </w:p>
+    <w:p>
+      <w:pPr>
+        <w:pStyle w:val="ListParagraph"/>
+        <w:numPr>
+          <w:ilvl w:val="4"/>
+          <w:numId w:val="18"/>
+        </w:numPr>
+      </w:pPr>
+      <w:r>
+        <w:t>This function also receives a</w:t>
+      </w:r>
+      <w:r>
+        <w:t>n</w:t>
+      </w:r>
+      <w:r>
+        <w:t xml:space="preserve"> </w:t>
+      </w:r>
+      <w:proofErr w:type="spellStart"/>
+      <w:r>
+        <w:rPr>
+          <w:b/>
+          <w:bCs/>
+        </w:rPr>
+        <w:t>ownProps</w:t>
+      </w:r>
+      <w:proofErr w:type="spellEnd"/>
+      <w:r>
+        <w:t xml:space="preserve"> object which contains the react props passed originally passed into the component (through </w:t>
+      </w:r>
+      <w:r>
+        <w:t>JSX</w:t>
+      </w:r>
+      <w:r>
+        <w:t>)</w:t>
+      </w:r>
+      <w:r>
+        <w:t xml:space="preserve"> and can be used to perform state logic</w:t>
+      </w:r>
+    </w:p>
+    <w:p>
+      <w:pPr>
+        <w:pStyle w:val="ListParagraph"/>
+        <w:numPr>
+          <w:ilvl w:val="4"/>
+          <w:numId w:val="18"/>
+        </w:numPr>
+      </w:pPr>
+      <w:r>
+        <w:t>Ex:</w:t>
+      </w:r>
+    </w:p>
+    <w:p>
+      <w:pPr>
+        <w:pStyle w:val="ListParagraph"/>
+        <w:ind w:left="3600"/>
+        <w:rPr>
+          <w:b/>
+          <w:bCs/>
+        </w:rPr>
+      </w:pPr>
+      <w:r>
+        <w:rPr>
+          <w:b/>
+          <w:bCs/>
+        </w:rPr>
+        <w:t xml:space="preserve">const </w:t>
+      </w:r>
+      <w:proofErr w:type="spellStart"/>
+      <w:r>
+        <w:rPr>
+          <w:b/>
+          <w:bCs/>
+        </w:rPr>
+        <w:t>mapStateToProps</w:t>
+      </w:r>
+      <w:proofErr w:type="spellEnd"/>
+      <w:r>
+        <w:rPr>
+          <w:b/>
+          <w:bCs/>
+        </w:rPr>
+        <w:t xml:space="preserve"> = state =&gt; ({</w:t>
+      </w:r>
+    </w:p>
+    <w:p>
+      <w:pPr>
+        <w:pStyle w:val="ListParagraph"/>
+        <w:ind w:left="3600"/>
+        <w:rPr>
+          <w:b/>
+          <w:bCs/>
+        </w:rPr>
+      </w:pPr>
+      <w:r>
+        <w:rPr>
+          <w:b/>
+          <w:bCs/>
+        </w:rPr>
+        <w:t xml:space="preserve">    </w:t>
+      </w:r>
+      <w:proofErr w:type="spellStart"/>
+      <w:r>
+        <w:rPr>
+          <w:b/>
+          <w:bCs/>
+        </w:rPr>
+        <w:t>isAuthenticated</w:t>
+      </w:r>
+      <w:proofErr w:type="spellEnd"/>
+      <w:r>
+        <w:rPr>
+          <w:b/>
+          <w:bCs/>
+        </w:rPr>
+        <w:t xml:space="preserve">: </w:t>
+      </w:r>
+      <w:proofErr w:type="spellStart"/>
+      <w:r>
+        <w:rPr>
+          <w:b/>
+          <w:bCs/>
+        </w:rPr>
+        <w:t>state.auth.isAuthenticated</w:t>
+      </w:r>
+      <w:proofErr w:type="spellEnd"/>
+    </w:p>
+    <w:p>
+      <w:pPr>
+        <w:pStyle w:val="ListParagraph"/>
+        <w:ind w:left="3600"/>
+        <w:rPr>
+          <w:b/>
+          <w:bCs/>
+        </w:rPr>
+      </w:pPr>
+      <w:r>
+        <w:rPr>
+          <w:b/>
+          <w:bCs/>
+        </w:rPr>
+        <w:t>});</w:t>
       </w:r>
     </w:p>
     <w:p>
@@ -11405,21 +12154,23 @@
         <w:pStyle w:val="ListParagraph"/>
         <w:numPr>
           <w:ilvl w:val="3"/>
-          <w:numId w:val="19"/>
-        </w:numPr>
-      </w:pPr>
-      <w:r>
-        <w:t xml:space="preserve">The reducer’s </w:t>
-      </w:r>
-      <w:r>
-        <w:rPr>
-          <w:b/>
-          <w:bCs/>
-        </w:rPr>
-        <w:t>state</w:t>
-      </w:r>
-      <w:r>
-        <w:t xml:space="preserve"> as its first parameter</w:t>
+          <w:numId w:val="18"/>
+        </w:numPr>
+      </w:pPr>
+      <w:r>
+        <w:t xml:space="preserve">Pass in a </w:t>
+      </w:r>
+      <w:proofErr w:type="spellStart"/>
+      <w:r>
+        <w:rPr>
+          <w:b/>
+          <w:bCs/>
+        </w:rPr>
+        <w:t>mapDispatchToProps</w:t>
+      </w:r>
+      <w:proofErr w:type="spellEnd"/>
+      <w:r>
+        <w:t xml:space="preserve"> object as the second parameter</w:t>
       </w:r>
     </w:p>
     <w:p>
@@ -11427,19 +12178,280 @@
         <w:pStyle w:val="ListParagraph"/>
         <w:numPr>
           <w:ilvl w:val="4"/>
-          <w:numId w:val="19"/>
-        </w:numPr>
-      </w:pPr>
-      <w:r>
-        <w:t xml:space="preserve">Give this parameter a default value of the </w:t>
-      </w:r>
-      <w:proofErr w:type="spellStart"/>
-      <w:r>
-        <w:t>initialState</w:t>
-      </w:r>
-      <w:proofErr w:type="spellEnd"/>
-      <w:r>
-        <w:t xml:space="preserve"> const</w:t>
+          <w:numId w:val="18"/>
+        </w:numPr>
+      </w:pPr>
+      <w:r>
+        <w:t xml:space="preserve">This function is responsible for registering one or more </w:t>
+      </w:r>
+      <w:proofErr w:type="spellStart"/>
+      <w:r>
+        <w:rPr>
+          <w:b/>
+          <w:bCs/>
+        </w:rPr>
+        <w:t>thunk</w:t>
+      </w:r>
+      <w:proofErr w:type="spellEnd"/>
+      <w:r>
+        <w:rPr>
+          <w:b/>
+          <w:bCs/>
+        </w:rPr>
+        <w:t>(s)</w:t>
+      </w:r>
+      <w:r>
+        <w:t xml:space="preserve"> to the Redux store</w:t>
+      </w:r>
+    </w:p>
+    <w:p>
+      <w:pPr>
+        <w:pStyle w:val="ListParagraph"/>
+        <w:numPr>
+          <w:ilvl w:val="4"/>
+          <w:numId w:val="18"/>
+        </w:numPr>
+      </w:pPr>
+      <w:r>
+        <w:t>This parameter can either be a function or a</w:t>
+      </w:r>
+      <w:r>
+        <w:t xml:space="preserve"> JSON</w:t>
+      </w:r>
+      <w:r>
+        <w:t xml:space="preserve"> object:</w:t>
+      </w:r>
+    </w:p>
+    <w:p>
+      <w:pPr>
+        <w:pStyle w:val="ListParagraph"/>
+        <w:numPr>
+          <w:ilvl w:val="5"/>
+          <w:numId w:val="18"/>
+        </w:numPr>
+      </w:pPr>
+      <w:r>
+        <w:t>If it’s a function, it will be called once on a component’s creation</w:t>
+      </w:r>
+    </w:p>
+    <w:p>
+      <w:pPr>
+        <w:pStyle w:val="ListParagraph"/>
+        <w:numPr>
+          <w:ilvl w:val="6"/>
+          <w:numId w:val="18"/>
+        </w:numPr>
+      </w:pPr>
+      <w:r>
+        <w:t xml:space="preserve">The function receives the </w:t>
+      </w:r>
+      <w:r>
+        <w:rPr>
+          <w:b/>
+          <w:bCs/>
+        </w:rPr>
+        <w:t>dispatch</w:t>
+      </w:r>
+      <w:r>
+        <w:rPr>
+          <w:b/>
+          <w:bCs/>
+        </w:rPr>
+        <w:t>()</w:t>
+      </w:r>
+      <w:r>
+        <w:t xml:space="preserve"> function as a parameter</w:t>
+      </w:r>
+    </w:p>
+    <w:p>
+      <w:pPr>
+        <w:pStyle w:val="ListParagraph"/>
+        <w:numPr>
+          <w:ilvl w:val="6"/>
+          <w:numId w:val="18"/>
+        </w:numPr>
+      </w:pPr>
+      <w:r>
+        <w:t>It should return a JSON object containing properties that are functions that dispatch actions (</w:t>
+      </w:r>
+      <w:proofErr w:type="spellStart"/>
+      <w:r>
+        <w:t>thunk</w:t>
+      </w:r>
+      <w:r>
+        <w:t>s</w:t>
+      </w:r>
+      <w:proofErr w:type="spellEnd"/>
+      <w:r>
+        <w:t>)</w:t>
+      </w:r>
+    </w:p>
+    <w:p>
+      <w:pPr>
+        <w:pStyle w:val="ListParagraph"/>
+        <w:numPr>
+          <w:ilvl w:val="4"/>
+          <w:numId w:val="18"/>
+        </w:numPr>
+      </w:pPr>
+      <w:r>
+        <w:t>If it’s a</w:t>
+      </w:r>
+      <w:r>
+        <w:t xml:space="preserve"> JSON</w:t>
+      </w:r>
+      <w:r>
+        <w:t xml:space="preserve"> object</w:t>
+      </w:r>
+      <w:r>
+        <w:t xml:space="preserve"> (recommended)</w:t>
+      </w:r>
+      <w:r>
+        <w:t xml:space="preserve">, this syntax is a shorthand to register pre-defined </w:t>
+      </w:r>
+      <w:proofErr w:type="spellStart"/>
+      <w:r>
+        <w:t>thunks</w:t>
+      </w:r>
+      <w:proofErr w:type="spellEnd"/>
+      <w:r>
+        <w:t xml:space="preserve"> (</w:t>
+      </w:r>
+      <w:r>
+        <w:t xml:space="preserve">defined in the </w:t>
+      </w:r>
+      <w:r>
+        <w:rPr>
+          <w:b/>
+          <w:bCs/>
+        </w:rPr>
+        <w:t>/</w:t>
+      </w:r>
+      <w:proofErr w:type="spellStart"/>
+      <w:r>
+        <w:rPr>
+          <w:b/>
+          <w:bCs/>
+        </w:rPr>
+        <w:t>src</w:t>
+      </w:r>
+      <w:proofErr w:type="spellEnd"/>
+      <w:r>
+        <w:rPr>
+          <w:b/>
+          <w:bCs/>
+        </w:rPr>
+        <w:t>/actions</w:t>
+      </w:r>
+      <w:r>
+        <w:t xml:space="preserve"> folder above)</w:t>
+      </w:r>
+      <w:r>
+        <w:t xml:space="preserve"> to the Redux store</w:t>
+      </w:r>
+    </w:p>
+    <w:p>
+      <w:pPr>
+        <w:pStyle w:val="ListParagraph"/>
+        <w:numPr>
+          <w:ilvl w:val="5"/>
+          <w:numId w:val="18"/>
+        </w:numPr>
+      </w:pPr>
+      <w:r>
+        <w:lastRenderedPageBreak/>
+        <w:t xml:space="preserve">Each </w:t>
+      </w:r>
+      <w:proofErr w:type="spellStart"/>
+      <w:r>
+        <w:t>thunk</w:t>
+      </w:r>
+      <w:proofErr w:type="spellEnd"/>
+      <w:r>
+        <w:t xml:space="preserve"> or </w:t>
+      </w:r>
+      <w:r>
+        <w:rPr>
+          <w:b/>
+          <w:bCs/>
+        </w:rPr>
+        <w:t>Action Creator</w:t>
+      </w:r>
+      <w:r>
+        <w:t xml:space="preserve"> method passed into this JSON object is also passed into the component’s props and can be used to dispatch</w:t>
+      </w:r>
+      <w:r>
+        <w:t xml:space="preserve"> its </w:t>
+      </w:r>
+      <w:r>
+        <w:t>actions once called</w:t>
+      </w:r>
+    </w:p>
+    <w:p>
+      <w:pPr>
+        <w:pStyle w:val="ListParagraph"/>
+        <w:numPr>
+          <w:ilvl w:val="5"/>
+          <w:numId w:val="18"/>
+        </w:numPr>
+      </w:pPr>
+      <w:r>
+        <w:t xml:space="preserve">Ex.:  </w:t>
+      </w:r>
+      <w:r>
+        <w:rPr>
+          <w:b/>
+          <w:bCs/>
+        </w:rPr>
+        <w:t xml:space="preserve">export default </w:t>
+      </w:r>
+      <w:proofErr w:type="gramStart"/>
+      <w:r>
+        <w:rPr>
+          <w:b/>
+          <w:bCs/>
+        </w:rPr>
+        <w:t>connect</w:t>
+      </w:r>
+      <w:proofErr w:type="gramEnd"/>
+      <w:r>
+        <w:rPr>
+          <w:b/>
+          <w:bCs/>
+        </w:rPr>
+        <w:t>(</w:t>
+      </w:r>
+      <w:proofErr w:type="spellStart"/>
+      <w:r>
+        <w:rPr>
+          <w:b/>
+          <w:bCs/>
+        </w:rPr>
+        <w:t>mapStateToProps</w:t>
+      </w:r>
+      <w:proofErr w:type="spellEnd"/>
+      <w:r>
+        <w:rPr>
+          <w:b/>
+          <w:bCs/>
+        </w:rPr>
+        <w:t>, {</w:t>
+      </w:r>
+      <w:proofErr w:type="spellStart"/>
+      <w:r>
+        <w:rPr>
+          <w:b/>
+          <w:bCs/>
+        </w:rPr>
+        <w:t>setAlert</w:t>
+      </w:r>
+      <w:proofErr w:type="spellEnd"/>
+      <w:r>
+        <w:rPr>
+          <w:b/>
+          <w:bCs/>
+        </w:rPr>
+        <w:t>, register})(Register);</w:t>
       </w:r>
     </w:p>
     <w:p>
@@ -11447,21 +12459,27 @@
         <w:pStyle w:val="ListParagraph"/>
         <w:numPr>
           <w:ilvl w:val="3"/>
-          <w:numId w:val="19"/>
-        </w:numPr>
-      </w:pPr>
-      <w:r>
-        <w:t xml:space="preserve">The </w:t>
-      </w:r>
-      <w:r>
-        <w:rPr>
-          <w:b/>
-          <w:bCs/>
-        </w:rPr>
-        <w:t>action</w:t>
-      </w:r>
-      <w:r>
-        <w:t xml:space="preserve"> it is subscribing to as its second parameter</w:t>
+          <w:numId w:val="18"/>
+        </w:numPr>
+      </w:pPr>
+      <w:r>
+        <w:t xml:space="preserve">The connect() method can optionally be called without passing </w:t>
+      </w:r>
+      <w:proofErr w:type="spellStart"/>
+      <w:r>
+        <w:t>mapStateToProps</w:t>
+      </w:r>
+      <w:proofErr w:type="spellEnd"/>
+      <w:r>
+        <w:t xml:space="preserve"> or </w:t>
+      </w:r>
+      <w:proofErr w:type="spellStart"/>
+      <w:r>
+        <w:t>mapDispatchToProps</w:t>
+      </w:r>
+      <w:proofErr w:type="spellEnd"/>
+      <w:r>
+        <w:t xml:space="preserve"> interchangeably</w:t>
       </w:r>
     </w:p>
     <w:p>
@@ -11469,26 +12487,32 @@
         <w:pStyle w:val="ListParagraph"/>
         <w:numPr>
           <w:ilvl w:val="4"/>
-          <w:numId w:val="19"/>
-        </w:numPr>
-      </w:pPr>
-      <w:r>
-        <w:t>A</w:t>
-      </w:r>
-      <w:r>
-        <w:t xml:space="preserve"> reducer’s action MUST contain a </w:t>
-      </w:r>
-      <w:proofErr w:type="gramStart"/>
-      <w:r>
-        <w:rPr>
-          <w:b/>
-          <w:bCs/>
-        </w:rPr>
-        <w:t>type</w:t>
-      </w:r>
-      <w:proofErr w:type="gramEnd"/>
-      <w:r>
-        <w:t xml:space="preserve"> property</w:t>
+          <w:numId w:val="18"/>
+        </w:numPr>
+      </w:pPr>
+      <w:r>
+        <w:rPr>
+          <w:b/>
+          <w:bCs/>
+        </w:rPr>
+        <w:t>**</w:t>
+      </w:r>
+      <w:r>
+        <w:t xml:space="preserve">If no </w:t>
+      </w:r>
+      <w:proofErr w:type="spellStart"/>
+      <w:r>
+        <w:t>mapStateToProps</w:t>
+      </w:r>
+      <w:proofErr w:type="spellEnd"/>
+      <w:r>
+        <w:t xml:space="preserve"> </w:t>
+      </w:r>
+      <w:r>
+        <w:t>argument</w:t>
+      </w:r>
+      <w:r>
+        <w:t xml:space="preserve"> is passed in, the component will NOT re-render when the Redux store state changes</w:t>
       </w:r>
     </w:p>
     <w:p>
@@ -11496,242 +12520,48 @@
         <w:pStyle w:val="ListParagraph"/>
         <w:numPr>
           <w:ilvl w:val="4"/>
-          <w:numId w:val="19"/>
-        </w:numPr>
-      </w:pPr>
-      <w:r>
-        <w:t xml:space="preserve">The action should </w:t>
-      </w:r>
-      <w:r>
-        <w:t xml:space="preserve">also </w:t>
-      </w:r>
-      <w:r>
-        <w:t xml:space="preserve">contain a </w:t>
-      </w:r>
-      <w:r>
-        <w:rPr>
-          <w:b/>
-          <w:bCs/>
-        </w:rPr>
-        <w:t>payload</w:t>
-      </w:r>
-      <w:r>
-        <w:t xml:space="preserve"> property if it has data that needs to be processed</w:t>
-      </w:r>
-    </w:p>
-    <w:p>
-      <w:pPr>
-        <w:pStyle w:val="ListParagraph"/>
-        <w:numPr>
-          <w:ilvl w:val="2"/>
-          <w:numId w:val="19"/>
-        </w:numPr>
-      </w:pPr>
-      <w:r>
-        <w:t>Inside the default function of the reducer:</w:t>
-      </w:r>
-    </w:p>
-    <w:p>
-      <w:pPr>
-        <w:pStyle w:val="ListParagraph"/>
-        <w:numPr>
-          <w:ilvl w:val="3"/>
-          <w:numId w:val="19"/>
-        </w:numPr>
-      </w:pPr>
-      <w:r>
-        <w:t>Declare</w:t>
-      </w:r>
-      <w:r>
-        <w:t xml:space="preserve"> a switch() statement to evaluate the action’s type property</w:t>
-      </w:r>
-    </w:p>
-    <w:p>
-      <w:pPr>
-        <w:pStyle w:val="ListParagraph"/>
-        <w:numPr>
-          <w:ilvl w:val="4"/>
-          <w:numId w:val="19"/>
-        </w:numPr>
-      </w:pPr>
-      <w:r>
-        <w:t>Define a case statement for every action type the reducer is to process</w:t>
-      </w:r>
-    </w:p>
-    <w:p>
-      <w:pPr>
-        <w:pStyle w:val="ListParagraph"/>
-        <w:numPr>
-          <w:ilvl w:val="5"/>
-          <w:numId w:val="19"/>
-        </w:numPr>
-      </w:pPr>
-      <w:r>
-        <w:t>Each case should predicate o</w:t>
-      </w:r>
-      <w:r>
-        <w:t>n</w:t>
-      </w:r>
-      <w:r>
-        <w:t xml:space="preserve"> the</w:t>
-      </w:r>
-      <w:r>
-        <w:t xml:space="preserve"> </w:t>
-      </w:r>
-      <w:r>
-        <w:t>name of the action’s type</w:t>
-      </w:r>
-      <w:r>
-        <w:t xml:space="preserve"> (imported from the types.js file)</w:t>
-      </w:r>
-    </w:p>
-    <w:p>
-      <w:pPr>
-        <w:pStyle w:val="ListParagraph"/>
-        <w:numPr>
-          <w:ilvl w:val="5"/>
-          <w:numId w:val="19"/>
-        </w:numPr>
-      </w:pPr>
-      <w:r>
-        <w:t>After the case has finished processing its action’s type, return and array containing:</w:t>
-      </w:r>
-    </w:p>
-    <w:p>
-      <w:pPr>
-        <w:pStyle w:val="ListParagraph"/>
-        <w:numPr>
-          <w:ilvl w:val="6"/>
-          <w:numId w:val="19"/>
-        </w:numPr>
-      </w:pPr>
-      <w:r>
-        <w:t>Use the spread operator</w:t>
-      </w:r>
-      <w:r>
-        <w:t xml:space="preserve"> (…)</w:t>
-      </w:r>
-      <w:r>
-        <w:t xml:space="preserve"> to </w:t>
-      </w:r>
-      <w:r>
-        <w:t xml:space="preserve">return all the values of the </w:t>
-      </w:r>
-      <w:r>
-        <w:rPr>
-          <w:b/>
-          <w:bCs/>
-        </w:rPr>
-        <w:t>state</w:t>
-      </w:r>
-      <w:r>
-        <w:t xml:space="preserve"> parameter passed into the function</w:t>
-      </w:r>
-    </w:p>
-    <w:p>
-      <w:pPr>
-        <w:pStyle w:val="ListParagraph"/>
-        <w:numPr>
-          <w:ilvl w:val="6"/>
-          <w:numId w:val="19"/>
-        </w:numPr>
-      </w:pPr>
-      <w:r>
-        <w:t>Use commas to delineate each property key and value of the state that has been altered by the reducer inside this case</w:t>
-      </w:r>
-    </w:p>
-    <w:p>
-      <w:pPr>
-        <w:pStyle w:val="ListParagraph"/>
-        <w:numPr>
-          <w:ilvl w:val="4"/>
-          <w:numId w:val="19"/>
-        </w:numPr>
-      </w:pPr>
-      <w:r>
-        <w:rPr>
-          <w:b/>
-          <w:bCs/>
-        </w:rPr>
-        <w:t>*</w:t>
-      </w:r>
-      <w:r>
-        <w:t>By convention, the default case of this switch statement SHOULD return the reducer function’s state parameter, indicating no action has taken place and the state has not changed</w:t>
-      </w:r>
-    </w:p>
-    <w:p>
-      <w:pPr>
-        <w:pStyle w:val="ListParagraph"/>
-        <w:numPr>
-          <w:ilvl w:val="1"/>
-          <w:numId w:val="19"/>
-        </w:numPr>
-      </w:pPr>
-      <w:r>
-        <w:t xml:space="preserve">In the root reducer file (the </w:t>
-      </w:r>
-      <w:r>
-        <w:rPr>
-          <w:b/>
-          <w:bCs/>
-        </w:rPr>
-        <w:t>index.js</w:t>
-      </w:r>
-      <w:r>
-        <w:t xml:space="preserve"> file inside the reducers folder), import the new reducer file and pass it in as a property to the JSON object passed into the </w:t>
-      </w:r>
-      <w:proofErr w:type="spellStart"/>
-      <w:r>
-        <w:t>combineReducers</w:t>
-      </w:r>
-      <w:proofErr w:type="spellEnd"/>
-      <w:r>
-        <w:t>() method</w:t>
-      </w:r>
-    </w:p>
-    <w:p/>
-    <w:p>
-      <w:r>
-        <w:rPr>
-          <w:b/>
-          <w:bCs/>
-        </w:rPr>
-        <w:t>***</w:t>
-      </w:r>
-      <w:r>
-        <w:t xml:space="preserve">The </w:t>
-      </w:r>
-      <w:r>
-        <w:rPr>
-          <w:b/>
-          <w:bCs/>
-        </w:rPr>
-        <w:t>state</w:t>
-      </w:r>
-      <w:r>
-        <w:t xml:space="preserve"> parameter passed into </w:t>
-      </w:r>
-      <w:proofErr w:type="spellStart"/>
-      <w:r>
-        <w:rPr>
-          <w:b/>
-          <w:bCs/>
-        </w:rPr>
-        <w:t>mapStateToProps</w:t>
-      </w:r>
-      <w:proofErr w:type="spellEnd"/>
-      <w:r>
-        <w:t xml:space="preserve"> represents the Redux store’s </w:t>
-      </w:r>
-      <w:r>
-        <w:rPr>
-          <w:b/>
-          <w:bCs/>
-        </w:rPr>
-        <w:t>state</w:t>
-      </w:r>
-      <w:r>
-        <w:t xml:space="preserve"> property:</w:t>
+          <w:numId w:val="18"/>
+        </w:numPr>
+      </w:pPr>
+      <w:r>
+        <w:rPr>
+          <w:b/>
+          <w:bCs/>
+        </w:rPr>
+        <w:t>**</w:t>
+      </w:r>
+      <w:r>
+        <w:t xml:space="preserve">By default, a connected component receives </w:t>
+      </w:r>
+      <w:proofErr w:type="spellStart"/>
+      <w:r>
+        <w:rPr>
+          <w:b/>
+          <w:bCs/>
+        </w:rPr>
+        <w:t>props.dispatch</w:t>
+      </w:r>
+      <w:proofErr w:type="spellEnd"/>
+      <w:r>
+        <w:rPr>
+          <w:b/>
+          <w:bCs/>
+        </w:rPr>
+        <w:t>()</w:t>
+      </w:r>
+      <w:r>
+        <w:t xml:space="preserve"> and can dispatch actions itself</w:t>
+      </w:r>
+      <w:r>
+        <w:t xml:space="preserve"> IF NO </w:t>
+      </w:r>
+      <w:proofErr w:type="spellStart"/>
+      <w:r>
+        <w:t>mapDispatchToProps</w:t>
+      </w:r>
+      <w:proofErr w:type="spellEnd"/>
+      <w:r>
+        <w:t xml:space="preserve"> argument is passed in</w:t>
       </w:r>
     </w:p>
     <w:p>
@@ -11739,80 +12569,9 @@
         <w:pStyle w:val="ListParagraph"/>
         <w:numPr>
           <w:ilvl w:val="0"/>
-          <w:numId w:val="21"/>
-        </w:numPr>
-      </w:pPr>
-      <w:r>
-        <w:rPr>
-          <w:b/>
-          <w:bCs/>
-        </w:rPr>
-        <w:t>**</w:t>
-      </w:r>
-      <w:r>
-        <w:t xml:space="preserve">Each reducer’s state is held in a property of this variable named after (having a key of) the </w:t>
-      </w:r>
-      <w:r>
-        <w:t>dispatched action</w:t>
-      </w:r>
-      <w:r>
-        <w:t>’s file name</w:t>
-      </w:r>
-    </w:p>
-    <w:p>
-      <w:pPr>
-        <w:pStyle w:val="ListParagraph"/>
-        <w:numPr>
-          <w:ilvl w:val="0"/>
-          <w:numId w:val="21"/>
-        </w:numPr>
-      </w:pPr>
-      <w:r>
-        <w:rPr>
-          <w:b/>
-          <w:bCs/>
-        </w:rPr>
-        <w:t>**</w:t>
-      </w:r>
-      <w:r>
-        <w:t xml:space="preserve">To access a specific reducer’s state, </w:t>
-      </w:r>
-      <w:r>
-        <w:t xml:space="preserve">assign </w:t>
-      </w:r>
-      <w:r>
-        <w:rPr>
-          <w:b/>
-          <w:bCs/>
-        </w:rPr>
-        <w:t>state.&lt;</w:t>
-      </w:r>
-      <w:proofErr w:type="spellStart"/>
-      <w:r>
-        <w:rPr>
-          <w:b/>
-          <w:bCs/>
-        </w:rPr>
-        <w:t>action</w:t>
-      </w:r>
-      <w:r>
-        <w:rPr>
-          <w:b/>
-          <w:bCs/>
-        </w:rPr>
-        <w:t>_file_name</w:t>
-      </w:r>
-      <w:proofErr w:type="spellEnd"/>
-      <w:r>
-        <w:rPr>
-          <w:b/>
-          <w:bCs/>
-        </w:rPr>
-        <w:t>&gt;</w:t>
-      </w:r>
-      <w:r>
-        <w:t xml:space="preserve"> to a property in this method</w:t>
-      </w:r>
+          <w:numId w:val="18"/>
+        </w:numPr>
+      </w:pPr>
     </w:p>
     <w:sectPr>
       <w:pgSz w:w="12240" w:h="15840"/>
@@ -12609,7 +13368,7 @@
         <w:ind w:left="5040" w:hanging="360"/>
       </w:pPr>
     </w:lvl>
-    <w:lvl w:ilvl="7" w:tplc="04090019" w:tentative="1">
+    <w:lvl w:ilvl="7" w:tplc="04090019">
       <w:start w:val="1"/>
       <w:numFmt w:val="lowerLetter"/>
       <w:lvlText w:val="%8."/>
@@ -12905,7 +13664,7 @@
   <w:abstractNum w:abstractNumId="12" w15:restartNumberingAfterBreak="0">
     <w:nsid w:val="51B43067"/>
     <w:multiLevelType w:val="hybridMultilevel"/>
-    <w:tmpl w:val="570256AC"/>
+    <w:tmpl w:val="5DBA04BE"/>
     <w:lvl w:ilvl="0" w:tplc="0409000F">
       <w:start w:val="1"/>
       <w:numFmt w:val="decimal"/>

</xml_diff>